<commit_message>
Aggiunta traduzione logica, Fix nello schema logico
</commit_message>
<xml_diff>
--- a/ProgettoDB-1617/Relazione.docx
+++ b/ProgettoDB-1617/Relazione.docx
@@ -1681,25 +1681,7 @@
           <w:i w:val="0"/>
           <w:color w:val="00000A"/>
         </w:rPr>
-        <w:t xml:space="preserve">Questa che segue è l’intervista (inventata) che è stata fatta ai gestori della concessionaria </w:t>
-      </w:r>
-      <w:proofErr w:type="spellStart"/>
-      <w:r>
-        <w:rPr>
-          <w:rStyle w:val="Enfasidelicata"/>
-          <w:i w:val="0"/>
-          <w:color w:val="00000A"/>
-        </w:rPr>
-        <w:t>MinosPol</w:t>
-      </w:r>
-      <w:proofErr w:type="spellEnd"/>
-      <w:r>
-        <w:rPr>
-          <w:rStyle w:val="Enfasidelicata"/>
-          <w:i w:val="0"/>
-          <w:color w:val="00000A"/>
-        </w:rPr>
-        <w:t xml:space="preserve"> s.r.l. di Ravenna e che contiene le specifiche in linguaggio, purtroppo, non direttamente “mappabile” su quello che sarà lo schema concettuale finale. Occorrerà prima, quindi, una fase di analisi dei requisiti qui esposti nonché uno studio più approfondito su alcuni concetti espressi soltanto in maniera superficiale o marginale e che saranno probabilmente fonte di ambiguità.</w:t>
+        <w:t>Questa che segue è l’intervista (inventata) che è stata fatta ai gestori della concessionaria MinosPol s.r.l. di Ravenna e che contiene le specifiche in linguaggio, purtroppo, non direttamente “mappabile” su quello che sarà lo schema concettuale finale. Occorrerà prima, quindi, una fase di analisi dei requisiti qui esposti nonché uno studio più approfondito su alcuni concetti espressi soltanto in maniera superficiale o marginale e che saranno probabilmente fonte di ambiguità.</w:t>
       </w:r>
     </w:p>
     <w:p>
@@ -1723,39 +1705,7 @@
           <w:i/>
           <w:szCs w:val="24"/>
         </w:rPr>
-        <w:t xml:space="preserve">La concessionaria di auto </w:t>
-      </w:r>
-      <w:proofErr w:type="spellStart"/>
-      <w:r>
-        <w:rPr>
-          <w:i/>
-          <w:szCs w:val="24"/>
-        </w:rPr>
-        <w:t>MinosPol</w:t>
-      </w:r>
-      <w:proofErr w:type="spellEnd"/>
-      <w:r>
-        <w:rPr>
-          <w:i/>
-          <w:szCs w:val="24"/>
-        </w:rPr>
-        <w:t xml:space="preserve"> s.r.l. richiede un sistema informativo per la gestione del proprio business. Questa vende auto e offre ai propri clienti un servizio di officina. La </w:t>
-      </w:r>
-      <w:proofErr w:type="spellStart"/>
-      <w:r>
-        <w:rPr>
-          <w:i/>
-          <w:szCs w:val="24"/>
-        </w:rPr>
-        <w:t>MinosPol</w:t>
-      </w:r>
-      <w:proofErr w:type="spellEnd"/>
-      <w:r>
-        <w:rPr>
-          <w:i/>
-          <w:szCs w:val="24"/>
-        </w:rPr>
-        <w:t xml:space="preserve"> ha quindi la necessità di gestire gli acquisti dai fornitori circa i veicoli e i ricambi per la propria officina nonché i rapporti coi clienti. Relativamente ai primi, sarà necessario gestire le fatture di acquisto dei veicoli e dei ricambi e lo storico dei relativi ordini evasi. Relativamente ai rapporti con i clienti occorrerà, invece, gestire le vendite dei veicoli e i proventi derivanti dalle riparazioni richieste da questi tramite l'officina. Le fasi di vendita consistono nell’apertura del contratto di vendita, nell’inoltro dell’ordine al fornitore e, in ultimo, nel pagamento da parte del cliente. Relativamente a quest’ultimo, esso potrà essere differito, con rate di durata e scadenza dipendenti dall'entità dell'acquisto. I servizi di officina dovranno invece essere pagati per l'intero importo </w:t>
+        <w:t xml:space="preserve">La concessionaria di auto MinosPol s.r.l. richiede un sistema informativo per la gestione del proprio business. Questa vende auto e offre ai propri clienti un servizio di officina. La MinosPol ha quindi la necessità di gestire gli acquisti dai fornitori circa i veicoli e i ricambi per la propria officina nonché i rapporti coi clienti. Relativamente ai primi, sarà necessario gestire le fatture di acquisto dei veicoli e dei ricambi e lo storico dei relativi ordini evasi. Relativamente ai rapporti con i clienti occorrerà, invece, gestire le vendite dei veicoli e i proventi derivanti dalle riparazioni richieste da questi tramite l'officina. Le fasi di vendita consistono nell’apertura del contratto di vendita, nell’inoltro dell’ordine al fornitore e, in ultimo, nel pagamento da parte del cliente. Relativamente a quest’ultimo, esso potrà essere differito, con rate di durata e scadenza dipendenti dall'entità dell'acquisto. I servizi di officina dovranno invece essere pagati per l'intero importo </w:t>
       </w:r>
       <w:r>
         <w:rPr>
@@ -1878,21 +1828,7 @@
         <w:rPr>
           <w:i/>
         </w:rPr>
-        <w:t xml:space="preserve">La concessionaria di auto </w:t>
-      </w:r>
-      <w:proofErr w:type="spellStart"/>
-      <w:r>
-        <w:rPr>
-          <w:i/>
-        </w:rPr>
-        <w:t>MinosPol</w:t>
-      </w:r>
-      <w:proofErr w:type="spellEnd"/>
-      <w:r>
-        <w:rPr>
-          <w:i/>
-        </w:rPr>
-        <w:t xml:space="preserve"> s.r.l. richiede un sistema informativo per la gestione del proprio business. Questa vende auto e offre ai propri </w:t>
+        <w:t xml:space="preserve">La concessionaria di auto MinosPol s.r.l. richiede un sistema informativo per la gestione del proprio business. Questa vende auto e offre ai propri </w:t>
       </w:r>
       <w:r>
         <w:rPr>
@@ -1918,21 +1854,7 @@
         <w:rPr>
           <w:i/>
         </w:rPr>
-        <w:t xml:space="preserve">. La </w:t>
-      </w:r>
-      <w:proofErr w:type="spellStart"/>
-      <w:r>
-        <w:rPr>
-          <w:i/>
-        </w:rPr>
-        <w:t>MinosPol</w:t>
-      </w:r>
-      <w:proofErr w:type="spellEnd"/>
-      <w:r>
-        <w:rPr>
-          <w:i/>
-        </w:rPr>
-        <w:t xml:space="preserve"> ha quindi la necessità di gestire i rapporti con i </w:t>
+        <w:t xml:space="preserve">. La MinosPol ha quindi la necessità di gestire i rapporti con i </w:t>
       </w:r>
       <w:r>
         <w:rPr>
@@ -4638,25 +4560,7 @@
           <w:i/>
           <w:szCs w:val="24"/>
         </w:rPr>
-        <w:t xml:space="preserve">La concessionaria di auto </w:t>
-      </w:r>
-      <w:proofErr w:type="spellStart"/>
-      <w:r>
-        <w:rPr>
-          <w:rFonts w:eastAsia="Times New Roman"/>
-          <w:i/>
-          <w:szCs w:val="24"/>
-        </w:rPr>
-        <w:t>MinosPol</w:t>
-      </w:r>
-      <w:proofErr w:type="spellEnd"/>
-      <w:r>
-        <w:rPr>
-          <w:rFonts w:eastAsia="Times New Roman"/>
-          <w:i/>
-          <w:szCs w:val="24"/>
-        </w:rPr>
-        <w:t xml:space="preserve"> s.r.l. richiede un sistema informativo per la gestione del proprio business</w:t>
+        <w:t>La concessionaria di auto MinosPol s.r.l. richiede un sistema informativo per la gestione del proprio business</w:t>
       </w:r>
       <w:r>
         <w:rPr>
@@ -4783,25 +4687,7 @@
           <w:i/>
           <w:szCs w:val="24"/>
         </w:rPr>
-        <w:t xml:space="preserve">La </w:t>
-      </w:r>
-      <w:proofErr w:type="spellStart"/>
-      <w:r>
-        <w:rPr>
-          <w:rFonts w:eastAsia="Times New Roman"/>
-          <w:i/>
-          <w:szCs w:val="24"/>
-        </w:rPr>
-        <w:t>MinosPol</w:t>
-      </w:r>
-      <w:proofErr w:type="spellEnd"/>
-      <w:r>
-        <w:rPr>
-          <w:rFonts w:eastAsia="Times New Roman"/>
-          <w:i/>
-          <w:szCs w:val="24"/>
-        </w:rPr>
-        <w:t xml:space="preserve"> ha quindi la necessità di gestire i rapporti con i </w:t>
+        <w:t xml:space="preserve">La MinosPol ha quindi la necessità di gestire i rapporti con i </w:t>
       </w:r>
       <w:r>
         <w:rPr>
@@ -6728,25 +6614,7 @@
           <w:i/>
           <w:szCs w:val="24"/>
         </w:rPr>
-        <w:t xml:space="preserve"> </w:t>
-      </w:r>
-      <w:proofErr w:type="spellStart"/>
-      <w:r>
-        <w:rPr>
-          <w:rFonts w:eastAsia="Times New Roman"/>
-          <w:i/>
-          <w:szCs w:val="24"/>
-        </w:rPr>
-        <w:t>MinosPol</w:t>
-      </w:r>
-      <w:proofErr w:type="spellEnd"/>
-      <w:r>
-        <w:rPr>
-          <w:rFonts w:eastAsia="Times New Roman"/>
-          <w:i/>
-          <w:szCs w:val="24"/>
-        </w:rPr>
-        <w:t xml:space="preserve"> ha quindi la necessità di gestire i rapporti con i </w:t>
+        <w:t xml:space="preserve"> MinosPol ha quindi la necessità di gestire i rapporti con i </w:t>
       </w:r>
       <w:r>
         <w:rPr>
@@ -12397,15 +12265,7 @@
     </w:p>
     <w:p>
       <w:r>
-        <w:t xml:space="preserve">Nell’azienda </w:t>
-      </w:r>
-      <w:proofErr w:type="spellStart"/>
-      <w:r>
-        <w:t>MinosPol</w:t>
-      </w:r>
-      <w:proofErr w:type="spellEnd"/>
-      <w:r>
-        <w:t xml:space="preserve"> è necessaria la completa manipolazione del database sia per scopi utili al personale e ai dipendenti sia per la relazione con i clienti in modo da poter offrire il miglior servizio possibile al fine dell’ottimizzazione dei tempi e della professionalità nelle vendite accompagnato dalla semplicità dell’utilizzo e dell’immediatezza delle operazioni. </w:t>
+        <w:t xml:space="preserve">Nell’azienda MinosPol è necessaria la completa manipolazione del database sia per scopi utili al personale e ai dipendenti sia per la relazione con i clienti in modo da poter offrire il miglior servizio possibile al fine dell’ottimizzazione dei tempi e della professionalità nelle vendite accompagnato dalla semplicità dell’utilizzo e dell’immediatezza delle operazioni. </w:t>
       </w:r>
       <w:r>
         <w:br/>
@@ -18236,32 +18096,27 @@
     </w:p>
     <w:p>
       <w:pPr>
-        <w:pStyle w:val="Titolo2"/>
-      </w:pPr>
-    </w:p>
-    <w:p>
-      <w:pPr>
         <w:pStyle w:val="Titolo3"/>
       </w:pPr>
       <w:r>
+        <w:t>3.</w:t>
+      </w:r>
+      <w:r>
+        <w:t>2.</w:t>
+      </w:r>
+      <w:r>
+        <w:t xml:space="preserve">1 </w:t>
+      </w:r>
+      <w:r>
+        <w:t>–</w:t>
+      </w:r>
+      <w:r>
+        <w:t xml:space="preserve"> Analisi gerarchie</w:t>
+      </w:r>
+    </w:p>
+    <w:p>
+      <w:r>
         <w:lastRenderedPageBreak/>
-        <w:t>3.</w:t>
-      </w:r>
-      <w:r>
-        <w:t>2.</w:t>
-      </w:r>
-      <w:r>
-        <w:t xml:space="preserve">1 </w:t>
-      </w:r>
-      <w:r>
-        <w:t>–</w:t>
-      </w:r>
-      <w:r>
-        <w:t xml:space="preserve"> Analisi gerarchie</w:t>
-      </w:r>
-    </w:p>
-    <w:p>
-      <w:r>
         <w:t>Il modello relazionale non può rappresentare concretamente le generalizzazioni e i sottotipi quindi per questo motivo quando si effettua la progettazione logica è necessario analizzare bene come operare per ottenere uno schema equivalente con lo stesso contenuto informativo e non provochi un appesantimento dello schema.</w:t>
       </w:r>
     </w:p>
@@ -18739,14 +18594,7 @@
         <w:rPr>
           <w:noProof/>
         </w:rPr>
-        <w:t xml:space="preserve">Durante la progettazione concettuale c’è stata la decisione di separare gli ordini per differenziare adeguatamente l’ordine di un ricambio da quello di un veicolo infatti entrabi i figli hanno relazioni </w:t>
-      </w:r>
-      <w:r>
-        <w:rPr>
-          <w:noProof/>
-        </w:rPr>
-        <w:lastRenderedPageBreak/>
-        <w:t xml:space="preserve">separate 1-N con delle altre entità. Essendo </w:t>
+        <w:t xml:space="preserve">Durante la progettazione concettuale c’è stata la decisione di separare gli ordini per differenziare adeguatamente l’ordine di un ricambio da quello di un veicolo infatti entrabi i figli hanno relazioni separate 1-N con delle altre entità. Essendo </w:t>
       </w:r>
       <w:r>
         <w:rPr>
@@ -18792,7 +18640,14 @@
         <w:rPr>
           <w:noProof/>
         </w:rPr>
-        <w:t xml:space="preserve">entrambi i figli. Le relazioni ora hanno l’opzionalità dell’associazione in modo da considerare l’ordine o di un ricambio o di un veicolo. E’ stato </w:t>
+        <w:t xml:space="preserve">entrambi i figli. Le relazioni ora hanno </w:t>
+      </w:r>
+      <w:r>
+        <w:rPr>
+          <w:noProof/>
+        </w:rPr>
+        <w:lastRenderedPageBreak/>
+        <w:t xml:space="preserve">l’opzionalità dell’associazione in modo da considerare l’ordine o di un ricambio o di un veicolo. E’ stato </w:t>
       </w:r>
       <w:r>
         <w:rPr>
@@ -19204,6 +19059,68 @@
           <w:noProof/>
         </w:rPr>
         <w:drawing>
+          <wp:anchor distT="0" distB="0" distL="114300" distR="114300" simplePos="0" relativeHeight="251670528" behindDoc="0" locked="0" layoutInCell="1" allowOverlap="1">
+            <wp:simplePos x="0" y="0"/>
+            <wp:positionH relativeFrom="margin">
+              <wp:align>right</wp:align>
+            </wp:positionH>
+            <wp:positionV relativeFrom="paragraph">
+              <wp:posOffset>295910</wp:posOffset>
+            </wp:positionV>
+            <wp:extent cx="1095375" cy="1409700"/>
+            <wp:effectExtent l="0" t="0" r="9525" b="0"/>
+            <wp:wrapTopAndBottom/>
+            <wp:docPr id="24" name="Immagine 24"/>
+            <wp:cNvGraphicFramePr>
+              <a:graphicFrameLocks xmlns:a="http://schemas.openxmlformats.org/drawingml/2006/main" noChangeAspect="1"/>
+            </wp:cNvGraphicFramePr>
+            <a:graphic xmlns:a="http://schemas.openxmlformats.org/drawingml/2006/main">
+              <a:graphicData uri="http://schemas.openxmlformats.org/drawingml/2006/picture">
+                <pic:pic xmlns:pic="http://schemas.openxmlformats.org/drawingml/2006/picture">
+                  <pic:nvPicPr>
+                    <pic:cNvPr id="0" name="Picture 11"/>
+                    <pic:cNvPicPr>
+                      <a:picLocks noChangeAspect="1" noChangeArrowheads="1"/>
+                    </pic:cNvPicPr>
+                  </pic:nvPicPr>
+                  <pic:blipFill>
+                    <a:blip r:embed="rId24">
+                      <a:extLst>
+                        <a:ext uri="{28A0092B-C50C-407E-A947-70E740481C1C}">
+                          <a14:useLocalDpi xmlns:a14="http://schemas.microsoft.com/office/drawing/2010/main" val="0"/>
+                        </a:ext>
+                      </a:extLst>
+                    </a:blip>
+                    <a:srcRect/>
+                    <a:stretch>
+                      <a:fillRect/>
+                    </a:stretch>
+                  </pic:blipFill>
+                  <pic:spPr bwMode="auto">
+                    <a:xfrm>
+                      <a:off x="0" y="0"/>
+                      <a:ext cx="1095375" cy="1409700"/>
+                    </a:xfrm>
+                    <a:prstGeom prst="rect">
+                      <a:avLst/>
+                    </a:prstGeom>
+                    <a:noFill/>
+                    <a:ln>
+                      <a:noFill/>
+                    </a:ln>
+                  </pic:spPr>
+                </pic:pic>
+              </a:graphicData>
+            </a:graphic>
+          </wp:anchor>
+        </w:drawing>
+      </w:r>
+      <w:r>
+        <w:rPr>
+          <w:b/>
+          <w:noProof/>
+        </w:rPr>
+        <w:drawing>
           <wp:anchor distT="0" distB="0" distL="114300" distR="114300" simplePos="0" relativeHeight="251669504" behindDoc="0" locked="0" layoutInCell="1" allowOverlap="1">
             <wp:simplePos x="0" y="0"/>
             <wp:positionH relativeFrom="margin">
@@ -19286,6 +19203,13 @@
           <w:noProof/>
         </w:rPr>
       </w:pPr>
+    </w:p>
+    <w:p>
+      <w:pPr>
+        <w:rPr>
+          <w:noProof/>
+        </w:rPr>
+      </w:pPr>
       <w:r>
         <w:rPr>
           <w:noProof/>
@@ -19346,117 +19270,2278 @@
         </w:rPr>
         <w:t>specificato da auto e moto. Sarebbe stato un modo efficace di rendere lo schema estendibile ed elastico a cambiamenti di business nell’azionda nel casi di introduzione di vendite di motoveicoli.</w:t>
       </w:r>
+    </w:p>
+    <w:p/>
+    <w:p>
+      <w:pPr>
+        <w:pStyle w:val="Titolo3"/>
+      </w:pPr>
+      <w:r>
+        <w:t>3.2.2</w:t>
+      </w:r>
+      <w:r>
+        <w:t xml:space="preserve"> </w:t>
+      </w:r>
+      <w:r>
+        <w:t>–</w:t>
+      </w:r>
+      <w:r>
+        <w:t xml:space="preserve"> Identificatori </w:t>
+      </w:r>
+    </w:p>
+    <w:p>
+      <w:pPr>
+        <w:pStyle w:val="Titolo3"/>
+      </w:pPr>
+      <w:r>
+        <w:t>3.</w:t>
+      </w:r>
+      <w:r>
+        <w:t>2.</w:t>
+      </w:r>
+      <w:r>
+        <w:t>3</w:t>
+      </w:r>
+      <w:r>
+        <w:t xml:space="preserve"> </w:t>
+      </w:r>
+      <w:r>
+        <w:t>–</w:t>
+      </w:r>
+      <w:r>
+        <w:t xml:space="preserve"> Attributi composti</w:t>
+      </w:r>
+    </w:p>
+    <w:p>
+      <w:pPr>
+        <w:pStyle w:val="Titolo3"/>
+      </w:pPr>
+      <w:r>
+        <w:t>3.</w:t>
+      </w:r>
+      <w:r>
+        <w:t>2.</w:t>
+      </w:r>
+      <w:r>
+        <w:t>4</w:t>
+      </w:r>
+      <w:r>
+        <w:t xml:space="preserve"> </w:t>
+      </w:r>
+      <w:r>
+        <w:t>–</w:t>
+      </w:r>
+      <w:r>
+        <w:t xml:space="preserve"> Associazioni</w:t>
+      </w:r>
+    </w:p>
+    <w:p>
+      <w:pPr>
+        <w:pStyle w:val="Titolo3"/>
+      </w:pPr>
+      <w:r>
+        <w:t>3.</w:t>
+      </w:r>
+      <w:r>
+        <w:t>2.</w:t>
+      </w:r>
+      <w:r>
+        <w:t>5</w:t>
+      </w:r>
+      <w:r>
+        <w:t xml:space="preserve"> </w:t>
+      </w:r>
+      <w:r>
+        <w:t>–</w:t>
+      </w:r>
+      <w:r>
+        <w:t xml:space="preserve"> Ridondanze</w:t>
+      </w:r>
+    </w:p>
+    <w:p>
+      <w:pPr>
+        <w:pStyle w:val="Titolo2"/>
+      </w:pPr>
+      <w:r>
+        <w:t>3.</w:t>
+      </w:r>
+      <w:r>
+        <w:t>3</w:t>
+      </w:r>
+      <w:r>
+        <w:t xml:space="preserve"> </w:t>
+      </w:r>
+      <w:r>
+        <w:t>–</w:t>
+      </w:r>
+      <w:r>
+        <w:t xml:space="preserve"> Traduzione Logica</w:t>
+      </w:r>
+    </w:p>
+    <w:p>
+      <w:r>
+        <w:lastRenderedPageBreak/>
+        <w:t>Cliente</w:t>
+      </w:r>
+      <w:r>
+        <w:t xml:space="preserve"> </w:t>
+      </w:r>
+      <w:r>
+        <w:t>(</w:t>
+      </w:r>
+      <w:r>
+        <w:rPr>
+          <w:u w:val="single"/>
+        </w:rPr>
+        <w:t>Id</w:t>
+      </w:r>
+      <w:r>
+        <w:t xml:space="preserve">, </w:t>
+      </w:r>
+      <w:proofErr w:type="spellStart"/>
+      <w:r>
+        <w:t>TipoCliente</w:t>
+      </w:r>
+      <w:proofErr w:type="spellEnd"/>
+      <w:r>
+        <w:t xml:space="preserve">, </w:t>
+      </w:r>
+      <w:proofErr w:type="spellStart"/>
+      <w:r>
+        <w:t>CodiceFiscale</w:t>
+      </w:r>
+      <w:proofErr w:type="spellEnd"/>
+      <w:r>
+        <w:t>*</w:t>
+      </w:r>
+      <w:r>
+        <w:t>, Nome</w:t>
+      </w:r>
+      <w:r>
+        <w:t>*</w:t>
+      </w:r>
+      <w:r>
+        <w:t>, Cognome</w:t>
+      </w:r>
+      <w:r>
+        <w:t>*</w:t>
+      </w:r>
+      <w:r>
+        <w:t xml:space="preserve">, </w:t>
+      </w:r>
+      <w:proofErr w:type="spellStart"/>
+      <w:r>
+        <w:t>DataNascita</w:t>
+      </w:r>
+      <w:proofErr w:type="spellEnd"/>
+      <w:r>
+        <w:t>*</w:t>
+      </w:r>
+      <w:r>
+        <w:t xml:space="preserve">, </w:t>
+      </w:r>
+      <w:proofErr w:type="spellStart"/>
+      <w:r>
+        <w:t>CittàNascita</w:t>
+      </w:r>
+      <w:proofErr w:type="spellEnd"/>
+      <w:r>
+        <w:t>*</w:t>
+      </w:r>
+      <w:r>
+        <w:t xml:space="preserve">, </w:t>
+      </w:r>
+      <w:proofErr w:type="spellStart"/>
+      <w:r>
+        <w:t>ProvinciaNascita</w:t>
+      </w:r>
+      <w:proofErr w:type="spellEnd"/>
+      <w:r>
+        <w:t>*</w:t>
+      </w:r>
+      <w:r>
+        <w:t xml:space="preserve">, </w:t>
+      </w:r>
+      <w:proofErr w:type="spellStart"/>
+      <w:r>
+        <w:t>PartitaIva</w:t>
+      </w:r>
+      <w:proofErr w:type="spellEnd"/>
+      <w:r>
+        <w:t>*</w:t>
+      </w:r>
+      <w:r>
+        <w:t xml:space="preserve">, </w:t>
+      </w:r>
+      <w:proofErr w:type="spellStart"/>
+      <w:r>
+        <w:t>RagioneSociale</w:t>
+      </w:r>
+      <w:proofErr w:type="spellEnd"/>
+      <w:r>
+        <w:t>*</w:t>
+      </w:r>
+      <w:r>
+        <w:t>, Recapito1, Recapito2</w:t>
+      </w:r>
+      <w:r>
+        <w:t xml:space="preserve">*, </w:t>
+      </w:r>
+      <w:r>
+        <w:t>IndirizzoEmail1</w:t>
+      </w:r>
+      <w:r>
+        <w:t>, IndirizzoEmail2*, Indirizzo, Città, Provincia, CAP)</w:t>
+      </w:r>
+    </w:p>
+    <w:p/>
+    <w:p>
+      <w:pPr>
+        <w:rPr>
+          <w:sz w:val="24"/>
+        </w:rPr>
+      </w:pPr>
+      <w:proofErr w:type="spellStart"/>
+      <w:r>
+        <w:t>ContrattoVendita</w:t>
+      </w:r>
+      <w:proofErr w:type="spellEnd"/>
+      <w:r>
+        <w:t xml:space="preserve"> (</w:t>
+      </w:r>
+      <w:r>
+        <w:rPr>
+          <w:u w:val="single"/>
+        </w:rPr>
+        <w:t>Numero</w:t>
+      </w:r>
+      <w:r>
+        <w:t xml:space="preserve">, </w:t>
+      </w:r>
+      <w:r>
+        <w:t>Trasporto*</w:t>
+      </w:r>
+      <w:r>
+        <w:t xml:space="preserve">, </w:t>
+      </w:r>
+      <w:r>
+        <w:t>Data</w:t>
+      </w:r>
+      <w:r>
+        <w:t xml:space="preserve">, </w:t>
+      </w:r>
+      <w:proofErr w:type="spellStart"/>
+      <w:r>
+        <w:t>ImportoComplessivo</w:t>
+      </w:r>
+      <w:proofErr w:type="spellEnd"/>
+      <w:r>
+        <w:t xml:space="preserve">, </w:t>
+      </w:r>
+      <w:proofErr w:type="spellStart"/>
+      <w:r>
+        <w:t>ModalitàPagamento</w:t>
+      </w:r>
+      <w:proofErr w:type="spellEnd"/>
+      <w:r>
+        <w:t>, Cliente)</w:t>
+      </w:r>
+    </w:p>
+    <w:p>
+      <w:r>
+        <w:tab/>
+      </w:r>
+      <w:proofErr w:type="gramStart"/>
+      <w:r>
+        <w:t>FK:  Cliente</w:t>
+      </w:r>
+      <w:proofErr w:type="gramEnd"/>
+      <w:r>
+        <w:t xml:space="preserve"> REFERENCES Cliente</w:t>
+      </w:r>
+    </w:p>
+    <w:p>
+      <w:r>
+        <w:tab/>
+      </w:r>
+      <w:proofErr w:type="gramStart"/>
+      <w:r>
+        <w:t xml:space="preserve">FK:  </w:t>
+      </w:r>
+      <w:proofErr w:type="spellStart"/>
+      <w:r>
+        <w:t>ModalitàPagamento</w:t>
+      </w:r>
+      <w:proofErr w:type="spellEnd"/>
+      <w:proofErr w:type="gramEnd"/>
+      <w:r>
+        <w:t xml:space="preserve"> REFERENCES </w:t>
+      </w:r>
+      <w:proofErr w:type="spellStart"/>
+      <w:r>
+        <w:t>ModalitàPagamento</w:t>
+      </w:r>
+      <w:proofErr w:type="spellEnd"/>
+    </w:p>
+    <w:p/>
+    <w:p>
+      <w:r>
+        <w:t>Corriere</w:t>
+      </w:r>
+      <w:r>
+        <w:t xml:space="preserve"> </w:t>
+      </w:r>
+      <w:r>
+        <w:t>(</w:t>
+      </w:r>
+      <w:proofErr w:type="spellStart"/>
+      <w:r>
+        <w:rPr>
+          <w:u w:val="single"/>
+        </w:rPr>
+        <w:t>PartitaIva</w:t>
+      </w:r>
+      <w:proofErr w:type="spellEnd"/>
+      <w:r>
+        <w:t xml:space="preserve">, </w:t>
+      </w:r>
+      <w:proofErr w:type="spellStart"/>
+      <w:r>
+        <w:t>RagioneSociale</w:t>
+      </w:r>
+      <w:proofErr w:type="spellEnd"/>
+      <w:r>
+        <w:t>, Recapito1, Recapito2</w:t>
+      </w:r>
+      <w:r>
+        <w:t xml:space="preserve">*, </w:t>
+      </w:r>
+      <w:r>
+        <w:t>IndirizzoEmail1</w:t>
+      </w:r>
+      <w:r>
+        <w:t>, IndirizzoEmail2*, Indirizzo, Città, Provincia, CAP)</w:t>
+      </w:r>
+    </w:p>
+    <w:p/>
+    <w:p>
+      <w:pPr>
+        <w:rPr>
+          <w:sz w:val="24"/>
+          <w:lang w:val="en-US"/>
+        </w:rPr>
+      </w:pPr>
+      <w:proofErr w:type="spellStart"/>
+      <w:r>
+        <w:rPr>
+          <w:lang w:val="en-US"/>
+        </w:rPr>
+        <w:t>Dotazione</w:t>
+      </w:r>
+      <w:proofErr w:type="spellEnd"/>
+      <w:r>
+        <w:rPr>
+          <w:lang w:val="en-US"/>
+        </w:rPr>
+        <w:t xml:space="preserve"> </w:t>
+      </w:r>
+      <w:r>
+        <w:rPr>
+          <w:lang w:val="en-US"/>
+        </w:rPr>
+        <w:t>(</w:t>
+      </w:r>
+      <w:r>
+        <w:rPr>
+          <w:u w:val="single"/>
+          <w:lang w:val="en-US"/>
+        </w:rPr>
+        <w:t>Optional</w:t>
+      </w:r>
+      <w:r>
+        <w:rPr>
+          <w:lang w:val="en-US"/>
+        </w:rPr>
+        <w:t xml:space="preserve">, </w:t>
+      </w:r>
+      <w:proofErr w:type="spellStart"/>
+      <w:r>
+        <w:rPr>
+          <w:u w:val="single"/>
+          <w:lang w:val="en-US"/>
+        </w:rPr>
+        <w:t>Veicolo</w:t>
+      </w:r>
+      <w:proofErr w:type="spellEnd"/>
+      <w:r>
+        <w:rPr>
+          <w:lang w:val="en-US"/>
+        </w:rPr>
+        <w:t>)</w:t>
+      </w:r>
+    </w:p>
+    <w:p>
+      <w:pPr>
+        <w:rPr>
+          <w:lang w:val="en-US"/>
+        </w:rPr>
+      </w:pPr>
+      <w:r>
+        <w:rPr>
+          <w:lang w:val="en-US"/>
+        </w:rPr>
+        <w:t xml:space="preserve"> </w:t>
+      </w:r>
+      <w:r>
+        <w:rPr>
+          <w:lang w:val="en-US"/>
+        </w:rPr>
+        <w:tab/>
+        <w:t xml:space="preserve">FK:  </w:t>
+      </w:r>
+      <w:r>
+        <w:rPr>
+          <w:lang w:val="en-US"/>
+        </w:rPr>
+        <w:t>Optional</w:t>
+      </w:r>
+      <w:r>
+        <w:rPr>
+          <w:lang w:val="en-US"/>
+        </w:rPr>
+        <w:t xml:space="preserve"> REFERENCES </w:t>
+      </w:r>
+      <w:r>
+        <w:rPr>
+          <w:lang w:val="en-US"/>
+        </w:rPr>
+        <w:t>Optional</w:t>
+      </w:r>
+    </w:p>
+    <w:p>
+      <w:pPr>
+        <w:ind w:firstLine="643"/>
+        <w:rPr>
+          <w:lang w:val="en-US"/>
+        </w:rPr>
+      </w:pPr>
+      <w:r>
+        <w:rPr>
+          <w:lang w:val="en-US"/>
+        </w:rPr>
+        <w:t xml:space="preserve">FK:  </w:t>
+      </w:r>
+      <w:proofErr w:type="spellStart"/>
+      <w:r>
+        <w:rPr>
+          <w:lang w:val="en-US"/>
+        </w:rPr>
+        <w:t>Veicolo</w:t>
+      </w:r>
+      <w:proofErr w:type="spellEnd"/>
+      <w:r>
+        <w:rPr>
+          <w:lang w:val="en-US"/>
+        </w:rPr>
+        <w:t xml:space="preserve"> REFERENCES </w:t>
+      </w:r>
+      <w:proofErr w:type="spellStart"/>
+      <w:r>
+        <w:rPr>
+          <w:lang w:val="en-US"/>
+        </w:rPr>
+        <w:t>VeicoloVenduto</w:t>
+      </w:r>
+      <w:proofErr w:type="spellEnd"/>
+    </w:p>
+    <w:p>
+      <w:pPr>
+        <w:rPr>
+          <w:lang w:val="en-US"/>
+        </w:rPr>
+      </w:pPr>
+    </w:p>
+    <w:p>
+      <w:pPr>
+        <w:rPr>
+          <w:sz w:val="24"/>
+        </w:rPr>
+      </w:pPr>
+      <w:proofErr w:type="spellStart"/>
+      <w:r>
+        <w:t>FatturaAcquisto</w:t>
+      </w:r>
+      <w:proofErr w:type="spellEnd"/>
+      <w:r>
+        <w:t xml:space="preserve"> </w:t>
+      </w:r>
+      <w:r>
+        <w:t>(</w:t>
+      </w:r>
+      <w:r>
+        <w:rPr>
+          <w:u w:val="single"/>
+        </w:rPr>
+        <w:t>Fornitore</w:t>
+      </w:r>
+      <w:r>
+        <w:t xml:space="preserve">, </w:t>
+      </w:r>
+      <w:r>
+        <w:rPr>
+          <w:u w:val="single"/>
+        </w:rPr>
+        <w:t>Numero</w:t>
+      </w:r>
+      <w:r>
+        <w:t xml:space="preserve">, Ordine, Data, </w:t>
+      </w:r>
+      <w:proofErr w:type="spellStart"/>
+      <w:r>
+        <w:t>ImportoComplessivo</w:t>
+      </w:r>
+      <w:proofErr w:type="spellEnd"/>
+      <w:r>
+        <w:t xml:space="preserve">, </w:t>
+      </w:r>
+      <w:proofErr w:type="spellStart"/>
+      <w:r>
+        <w:t>ModPagamentoFornitore</w:t>
+      </w:r>
+      <w:proofErr w:type="spellEnd"/>
+      <w:r>
+        <w:t xml:space="preserve">, </w:t>
+      </w:r>
+      <w:proofErr w:type="spellStart"/>
+      <w:r>
+        <w:t>ModPagamentoDa</w:t>
+      </w:r>
+      <w:proofErr w:type="spellEnd"/>
+      <w:r>
+        <w:t>)</w:t>
+      </w:r>
+    </w:p>
+    <w:p>
+      <w:r>
+        <w:t xml:space="preserve"> </w:t>
+      </w:r>
+      <w:r>
+        <w:tab/>
+      </w:r>
+      <w:proofErr w:type="gramStart"/>
+      <w:r>
+        <w:t>FK:  Ordine</w:t>
+      </w:r>
+      <w:proofErr w:type="gramEnd"/>
+      <w:r>
+        <w:t xml:space="preserve"> REFERENCES Ordine</w:t>
+      </w:r>
+    </w:p>
+    <w:p>
+      <w:pPr>
+        <w:rPr>
+          <w:lang w:val="en-US"/>
+        </w:rPr>
+      </w:pPr>
+      <w:r>
+        <w:tab/>
+      </w:r>
+      <w:r>
+        <w:rPr>
+          <w:lang w:val="en-US"/>
+        </w:rPr>
+        <w:t xml:space="preserve">FK:  </w:t>
+      </w:r>
+      <w:proofErr w:type="spellStart"/>
+      <w:r>
+        <w:rPr>
+          <w:lang w:val="en-US"/>
+        </w:rPr>
+        <w:t>Fornitore</w:t>
+      </w:r>
+      <w:proofErr w:type="spellEnd"/>
+      <w:r>
+        <w:rPr>
+          <w:lang w:val="en-US"/>
+        </w:rPr>
+        <w:t xml:space="preserve"> REFERENCES </w:t>
+      </w:r>
+      <w:proofErr w:type="spellStart"/>
+      <w:r>
+        <w:rPr>
+          <w:lang w:val="en-US"/>
+        </w:rPr>
+        <w:t>Fornitore</w:t>
+      </w:r>
+      <w:proofErr w:type="spellEnd"/>
+    </w:p>
+    <w:p>
+      <w:r>
+        <w:rPr>
+          <w:lang w:val="en-US"/>
+        </w:rPr>
+        <w:tab/>
+      </w:r>
+      <w:proofErr w:type="gramStart"/>
+      <w:r>
+        <w:t xml:space="preserve">FK:  </w:t>
+      </w:r>
+      <w:proofErr w:type="spellStart"/>
+      <w:r>
+        <w:t>ModPagamentoFornitore</w:t>
+      </w:r>
+      <w:proofErr w:type="spellEnd"/>
+      <w:proofErr w:type="gramEnd"/>
+      <w:r>
+        <w:t xml:space="preserve">, </w:t>
+      </w:r>
+      <w:r>
+        <w:t xml:space="preserve"> </w:t>
+      </w:r>
+      <w:proofErr w:type="spellStart"/>
+      <w:r>
+        <w:t>ModPagamentoDa</w:t>
+      </w:r>
+      <w:proofErr w:type="spellEnd"/>
+      <w:r>
+        <w:t xml:space="preserve">  </w:t>
+      </w:r>
+      <w:r>
+        <w:t xml:space="preserve">REFERENCES </w:t>
+      </w:r>
+      <w:proofErr w:type="spellStart"/>
+      <w:r>
+        <w:t>Modalità</w:t>
+      </w:r>
+      <w:r>
+        <w:t>Pagamento</w:t>
+      </w:r>
+      <w:proofErr w:type="spellEnd"/>
+    </w:p>
+    <w:p/>
+    <w:p>
+      <w:r>
+        <w:t>Fornitore</w:t>
+      </w:r>
+      <w:r>
+        <w:t xml:space="preserve"> </w:t>
+      </w:r>
+      <w:r>
+        <w:t>(</w:t>
+      </w:r>
+      <w:proofErr w:type="spellStart"/>
+      <w:r>
+        <w:rPr>
+          <w:u w:val="single"/>
+        </w:rPr>
+        <w:t>PartitaIva</w:t>
+      </w:r>
+      <w:proofErr w:type="spellEnd"/>
+      <w:r>
+        <w:t>,</w:t>
+      </w:r>
+      <w:r>
+        <w:t xml:space="preserve"> </w:t>
+      </w:r>
+      <w:proofErr w:type="spellStart"/>
+      <w:r>
+        <w:t>CasaProduttrice</w:t>
+      </w:r>
+      <w:proofErr w:type="spellEnd"/>
+      <w:r>
+        <w:t>, FornitoreRicambi</w:t>
+      </w:r>
       <w:bookmarkStart w:id="25" w:name="_GoBack"/>
       <w:bookmarkEnd w:id="25"/>
+      <w:r>
+        <w:t>,</w:t>
+      </w:r>
+      <w:r>
+        <w:t xml:space="preserve"> </w:t>
+      </w:r>
+      <w:proofErr w:type="spellStart"/>
+      <w:r>
+        <w:t>RagioneSociale</w:t>
+      </w:r>
+      <w:proofErr w:type="spellEnd"/>
+      <w:r>
+        <w:t>, Recapito1, Recapito2</w:t>
+      </w:r>
+      <w:r>
+        <w:t xml:space="preserve">*, </w:t>
+      </w:r>
+      <w:r>
+        <w:t>IndirizzoEmail1</w:t>
+      </w:r>
+      <w:r>
+        <w:t>, IndirizzoEmail2*, Indirizzo, Città, Provincia, CAP)</w:t>
+      </w:r>
     </w:p>
     <w:p/>
     <w:p>
       <w:pPr>
-        <w:pStyle w:val="Titolo3"/>
+        <w:rPr>
+          <w:sz w:val="24"/>
+        </w:rPr>
+      </w:pPr>
+      <w:r>
+        <w:t>Giacenza</w:t>
+      </w:r>
+      <w:r>
+        <w:t xml:space="preserve"> </w:t>
+      </w:r>
+      <w:r>
+        <w:t>(</w:t>
+      </w:r>
+      <w:r>
+        <w:rPr>
+          <w:u w:val="single"/>
+        </w:rPr>
+        <w:t>Ricambio</w:t>
+      </w:r>
+      <w:r>
+        <w:t xml:space="preserve">, </w:t>
+      </w:r>
+      <w:r>
+        <w:rPr>
+          <w:u w:val="single"/>
+        </w:rPr>
+        <w:t>Numero</w:t>
+      </w:r>
+      <w:r>
+        <w:t>, Data Quantità, Causale</w:t>
+      </w:r>
+      <w:r>
+        <w:t>)</w:t>
+      </w:r>
+    </w:p>
+    <w:p>
+      <w:r>
+        <w:t xml:space="preserve"> </w:t>
+      </w:r>
+      <w:r>
+        <w:tab/>
+      </w:r>
+      <w:proofErr w:type="gramStart"/>
+      <w:r>
+        <w:t xml:space="preserve">FK:  </w:t>
+      </w:r>
+      <w:proofErr w:type="spellStart"/>
+      <w:r>
+        <w:t>Ricambio</w:t>
+      </w:r>
+      <w:proofErr w:type="gramEnd"/>
+      <w:r>
+        <w:t xml:space="preserve"> </w:t>
+      </w:r>
+      <w:proofErr w:type="spellEnd"/>
+      <w:r>
+        <w:t xml:space="preserve">REFERENCES </w:t>
+      </w:r>
+      <w:r>
+        <w:t>Ricambio</w:t>
+      </w:r>
+    </w:p>
+    <w:p/>
+    <w:p>
+      <w:pPr>
+        <w:rPr>
+          <w:sz w:val="24"/>
+        </w:rPr>
+      </w:pPr>
+      <w:proofErr w:type="spellStart"/>
+      <w:r>
+        <w:t>ModalitàPagamento</w:t>
+      </w:r>
+      <w:proofErr w:type="spellEnd"/>
+      <w:r>
+        <w:t xml:space="preserve"> </w:t>
+      </w:r>
+      <w:r>
+        <w:t>(</w:t>
+      </w:r>
+      <w:r>
+        <w:rPr>
+          <w:u w:val="single"/>
+        </w:rPr>
+        <w:t>Fornitore</w:t>
+      </w:r>
+      <w:r>
+        <w:t xml:space="preserve">, </w:t>
+      </w:r>
+      <w:r>
+        <w:rPr>
+          <w:u w:val="single"/>
+        </w:rPr>
+        <w:t>Da</w:t>
+      </w:r>
+      <w:r>
+        <w:t xml:space="preserve">, A, Periodicità, </w:t>
+      </w:r>
+      <w:proofErr w:type="spellStart"/>
+      <w:r>
+        <w:t>TassoInteresse</w:t>
+      </w:r>
+      <w:proofErr w:type="spellEnd"/>
+      <w:r>
+        <w:t xml:space="preserve">, </w:t>
+      </w:r>
+      <w:proofErr w:type="spellStart"/>
+      <w:r>
+        <w:t>NumeroRate</w:t>
+      </w:r>
+      <w:proofErr w:type="spellEnd"/>
+      <w:r>
+        <w:t>)</w:t>
+      </w:r>
+    </w:p>
+    <w:p>
+      <w:r>
+        <w:t xml:space="preserve"> </w:t>
+      </w:r>
+      <w:r>
+        <w:tab/>
+      </w:r>
+      <w:proofErr w:type="gramStart"/>
+      <w:r>
+        <w:t xml:space="preserve">FK:  </w:t>
+      </w:r>
+      <w:r>
+        <w:t>Fornitore</w:t>
+      </w:r>
+      <w:proofErr w:type="gramEnd"/>
+      <w:r>
+        <w:t xml:space="preserve"> REFERENCES </w:t>
+      </w:r>
+      <w:r>
+        <w:t>Fornitore</w:t>
+      </w:r>
+    </w:p>
+    <w:p/>
+    <w:p>
+      <w:pPr>
+        <w:rPr>
+          <w:sz w:val="24"/>
+        </w:rPr>
+      </w:pPr>
+      <w:proofErr w:type="spellStart"/>
+      <w:r>
+        <w:t>ModelloVeicolo</w:t>
+      </w:r>
+      <w:proofErr w:type="spellEnd"/>
+      <w:r>
+        <w:t xml:space="preserve"> </w:t>
+      </w:r>
+      <w:r>
+        <w:t>(</w:t>
+      </w:r>
+      <w:r>
+        <w:rPr>
+          <w:u w:val="single"/>
+        </w:rPr>
+        <w:t>Nome</w:t>
+      </w:r>
+      <w:r>
+        <w:t xml:space="preserve">, </w:t>
+      </w:r>
+      <w:r>
+        <w:rPr>
+          <w:u w:val="single"/>
+        </w:rPr>
+        <w:t>Anno</w:t>
+      </w:r>
+      <w:r>
+        <w:t>, Fornitore</w:t>
+      </w:r>
+      <w:r>
+        <w:t>)</w:t>
+      </w:r>
+    </w:p>
+    <w:p>
+      <w:r>
+        <w:t xml:space="preserve"> </w:t>
+      </w:r>
+      <w:r>
+        <w:tab/>
+      </w:r>
+      <w:proofErr w:type="gramStart"/>
+      <w:r>
+        <w:t xml:space="preserve">FK:  </w:t>
+      </w:r>
+      <w:r>
+        <w:t>Fornitore</w:t>
+      </w:r>
+      <w:proofErr w:type="gramEnd"/>
+      <w:r>
+        <w:t xml:space="preserve"> </w:t>
+      </w:r>
+      <w:r>
+        <w:t xml:space="preserve">REFERENCES </w:t>
+      </w:r>
+      <w:r>
+        <w:t>Fornitore</w:t>
+      </w:r>
+    </w:p>
+    <w:p/>
+    <w:p>
+      <w:pPr>
+        <w:rPr>
+          <w:sz w:val="24"/>
+        </w:rPr>
+      </w:pPr>
+      <w:proofErr w:type="spellStart"/>
+      <w:r>
+        <w:t>NostreModalitàPagamento</w:t>
+      </w:r>
+      <w:proofErr w:type="spellEnd"/>
+      <w:r>
+        <w:t xml:space="preserve"> </w:t>
+      </w:r>
+      <w:r>
+        <w:t>(</w:t>
+      </w:r>
+      <w:r>
+        <w:rPr>
+          <w:u w:val="single"/>
+        </w:rPr>
+        <w:t>Da</w:t>
+      </w:r>
+      <w:r>
+        <w:t xml:space="preserve">, A, Periodicità, </w:t>
+      </w:r>
+      <w:proofErr w:type="spellStart"/>
+      <w:r>
+        <w:t>TassoInteresse</w:t>
+      </w:r>
+      <w:proofErr w:type="spellEnd"/>
+      <w:r>
+        <w:t xml:space="preserve">, </w:t>
+      </w:r>
+      <w:proofErr w:type="spellStart"/>
+      <w:r>
+        <w:t>NumeroRate</w:t>
+      </w:r>
+      <w:proofErr w:type="spellEnd"/>
+      <w:r>
+        <w:t>)</w:t>
+      </w:r>
+    </w:p>
+    <w:p>
+      <w:r>
+        <w:t xml:space="preserve"> </w:t>
+      </w:r>
+      <w:r>
+        <w:tab/>
+      </w:r>
+    </w:p>
+    <w:p>
+      <w:r>
+        <w:t xml:space="preserve">Optional </w:t>
+      </w:r>
+      <w:r>
+        <w:t>(</w:t>
+      </w:r>
+      <w:r>
+        <w:t>Codice, Nome, Descrizione, Prezzo</w:t>
+      </w:r>
+      <w:r>
+        <w:t>)</w:t>
+      </w:r>
+    </w:p>
+    <w:p/>
+    <w:p>
+      <w:pPr>
+        <w:rPr>
+          <w:sz w:val="24"/>
+        </w:rPr>
+      </w:pPr>
+      <w:r>
+        <w:t xml:space="preserve">Ordine </w:t>
+      </w:r>
+      <w:r>
+        <w:t>(</w:t>
+      </w:r>
+      <w:r>
+        <w:rPr>
+          <w:u w:val="single"/>
+        </w:rPr>
+        <w:t>Id</w:t>
+      </w:r>
+      <w:r>
+        <w:t xml:space="preserve">, </w:t>
+      </w:r>
+      <w:proofErr w:type="spellStart"/>
+      <w:r>
+        <w:t>TipoOrdine</w:t>
+      </w:r>
+      <w:proofErr w:type="spellEnd"/>
+      <w:r>
+        <w:t xml:space="preserve">, </w:t>
+      </w:r>
+      <w:proofErr w:type="spellStart"/>
+      <w:r>
+        <w:t>DataOrdine</w:t>
+      </w:r>
+      <w:proofErr w:type="spellEnd"/>
+      <w:r>
+        <w:t xml:space="preserve">, </w:t>
+      </w:r>
+      <w:proofErr w:type="spellStart"/>
+      <w:r>
+        <w:t>DataConsegnaPrevista</w:t>
+      </w:r>
+      <w:proofErr w:type="spellEnd"/>
+      <w:r>
+        <w:t xml:space="preserve">, </w:t>
+      </w:r>
+      <w:proofErr w:type="spellStart"/>
+      <w:r>
+        <w:t>DataConsegna</w:t>
+      </w:r>
+      <w:proofErr w:type="spellEnd"/>
+      <w:r>
+        <w:t>, Fornitore</w:t>
+      </w:r>
+      <w:r>
+        <w:t>)</w:t>
+      </w:r>
+    </w:p>
+    <w:p>
+      <w:r>
+        <w:t xml:space="preserve"> </w:t>
+      </w:r>
+      <w:r>
+        <w:tab/>
+      </w:r>
+      <w:proofErr w:type="gramStart"/>
+      <w:r>
+        <w:t xml:space="preserve">FK:  </w:t>
+      </w:r>
+      <w:r>
+        <w:t>Fornitore</w:t>
+      </w:r>
+      <w:proofErr w:type="gramEnd"/>
+      <w:r>
+        <w:t xml:space="preserve"> </w:t>
+      </w:r>
+      <w:r>
+        <w:t xml:space="preserve">REFERENCES </w:t>
+      </w:r>
+      <w:r>
+        <w:t>Fornitore</w:t>
+      </w:r>
+    </w:p>
+    <w:p/>
+    <w:p>
+      <w:pPr>
+        <w:rPr>
+          <w:sz w:val="24"/>
+        </w:rPr>
+      </w:pPr>
+      <w:r>
+        <w:t>CLIENTE (</w:t>
+      </w:r>
+      <w:r>
+        <w:rPr>
+          <w:u w:val="single"/>
+        </w:rPr>
+        <w:t>Id</w:t>
+      </w:r>
+      <w:r>
+        <w:t xml:space="preserve">, </w:t>
+      </w:r>
+      <w:proofErr w:type="spellStart"/>
+      <w:r>
+        <w:t>TipoCliente</w:t>
+      </w:r>
+      <w:proofErr w:type="spellEnd"/>
+      <w:r>
+        <w:t xml:space="preserve">, </w:t>
+      </w:r>
+      <w:proofErr w:type="spellStart"/>
+      <w:r>
+        <w:t>CodiceFiscale</w:t>
+      </w:r>
+      <w:proofErr w:type="spellEnd"/>
+      <w:r>
+        <w:t>*</w:t>
+      </w:r>
+      <w:r>
+        <w:t>, Nome</w:t>
+      </w:r>
+      <w:r>
+        <w:t>*</w:t>
+      </w:r>
+      <w:r>
+        <w:t>, Cognome</w:t>
+      </w:r>
+      <w:r>
+        <w:t>*</w:t>
+      </w:r>
+      <w:r>
+        <w:t xml:space="preserve">, </w:t>
+      </w:r>
+      <w:proofErr w:type="spellStart"/>
+      <w:r>
+        <w:t>DataNascita</w:t>
+      </w:r>
+      <w:proofErr w:type="spellEnd"/>
+      <w:r>
+        <w:t>*</w:t>
+      </w:r>
+      <w:r>
+        <w:t xml:space="preserve">, </w:t>
+      </w:r>
+      <w:proofErr w:type="spellStart"/>
+      <w:r>
+        <w:t>CittàNascita</w:t>
+      </w:r>
+      <w:proofErr w:type="spellEnd"/>
+      <w:r>
+        <w:t>*</w:t>
+      </w:r>
+      <w:r>
+        <w:t xml:space="preserve">, </w:t>
+      </w:r>
+      <w:proofErr w:type="spellStart"/>
+      <w:r>
+        <w:t>ProvinciaNascita</w:t>
+      </w:r>
+      <w:proofErr w:type="spellEnd"/>
+      <w:r>
+        <w:t>*</w:t>
+      </w:r>
+      <w:r>
+        <w:t xml:space="preserve">, </w:t>
+      </w:r>
+      <w:proofErr w:type="spellStart"/>
+      <w:r>
+        <w:t>PartitaIva</w:t>
+      </w:r>
+      <w:proofErr w:type="spellEnd"/>
+      <w:r>
+        <w:t>*</w:t>
+      </w:r>
+      <w:r>
+        <w:t xml:space="preserve">, </w:t>
+      </w:r>
+      <w:proofErr w:type="spellStart"/>
+      <w:r>
+        <w:t>RagioneSociale</w:t>
+      </w:r>
+      <w:proofErr w:type="spellEnd"/>
+      <w:r>
+        <w:t>*</w:t>
+      </w:r>
+      <w:r>
+        <w:t>, Recapito1, Recapito2</w:t>
+      </w:r>
+      <w:r>
+        <w:t xml:space="preserve">*, </w:t>
+      </w:r>
+      <w:r>
+        <w:t>IndirizzoEmail1</w:t>
+      </w:r>
+      <w:r>
+        <w:t>, IndirizzoEmail2*, Indirizzo, Città, Provincia, CAP)</w:t>
+      </w:r>
+    </w:p>
+    <w:p>
+      <w:r>
+        <w:t xml:space="preserve"> </w:t>
+      </w:r>
+      <w:r>
+        <w:tab/>
+      </w:r>
+      <w:proofErr w:type="gramStart"/>
+      <w:r>
+        <w:t xml:space="preserve">FK:  </w:t>
+      </w:r>
+      <w:proofErr w:type="spellStart"/>
+      <w:r>
+        <w:t>CodFiscale</w:t>
+      </w:r>
+      <w:proofErr w:type="spellEnd"/>
+      <w:proofErr w:type="gramEnd"/>
+      <w:r>
+        <w:t xml:space="preserve"> REFERENCES PERSONA</w:t>
+      </w:r>
+    </w:p>
+    <w:p/>
+    <w:p>
+      <w:pPr>
+        <w:rPr>
+          <w:sz w:val="24"/>
+        </w:rPr>
+      </w:pPr>
+      <w:proofErr w:type="spellStart"/>
+      <w:r>
+        <w:t>OrdineRicambio</w:t>
+      </w:r>
+      <w:proofErr w:type="spellEnd"/>
+      <w:r>
+        <w:t xml:space="preserve"> </w:t>
+      </w:r>
+      <w:r>
+        <w:t>(</w:t>
+      </w:r>
+      <w:r>
+        <w:rPr>
+          <w:u w:val="single"/>
+        </w:rPr>
+        <w:t>Ordine</w:t>
+      </w:r>
+      <w:r>
+        <w:t xml:space="preserve">, </w:t>
+      </w:r>
+      <w:r>
+        <w:rPr>
+          <w:u w:val="single"/>
+        </w:rPr>
+        <w:t>Ricambio</w:t>
+      </w:r>
+      <w:r>
+        <w:t>,</w:t>
+      </w:r>
+      <w:r>
+        <w:t xml:space="preserve"> Quantità, </w:t>
+      </w:r>
+      <w:proofErr w:type="spellStart"/>
+      <w:r>
+        <w:t>PrezzoUnitario</w:t>
+      </w:r>
+      <w:proofErr w:type="spellEnd"/>
+      <w:r>
+        <w:t>)</w:t>
+      </w:r>
+    </w:p>
+    <w:p>
+      <w:r>
+        <w:tab/>
+      </w:r>
+      <w:proofErr w:type="gramStart"/>
+      <w:r>
+        <w:t>FK:  Ordine</w:t>
+      </w:r>
+      <w:proofErr w:type="gramEnd"/>
+      <w:r>
+        <w:t xml:space="preserve"> REFERENCES </w:t>
+      </w:r>
+      <w:r>
+        <w:t>Ordine</w:t>
+      </w:r>
+    </w:p>
+    <w:p>
+      <w:r>
+        <w:tab/>
+      </w:r>
+      <w:proofErr w:type="gramStart"/>
+      <w:r>
+        <w:t>FK:  Ricambio</w:t>
+      </w:r>
+      <w:proofErr w:type="gramEnd"/>
+      <w:r>
+        <w:t xml:space="preserve"> REFERENCES Ricambio</w:t>
+      </w:r>
+    </w:p>
+    <w:p/>
+    <w:p>
+      <w:pPr>
+        <w:rPr>
+          <w:sz w:val="24"/>
+        </w:rPr>
+      </w:pPr>
+      <w:proofErr w:type="spellStart"/>
+      <w:r>
+        <w:t>OrdineRicambio</w:t>
+      </w:r>
+      <w:proofErr w:type="spellEnd"/>
+      <w:r>
+        <w:t xml:space="preserve"> </w:t>
+      </w:r>
+      <w:r>
+        <w:t>(</w:t>
+      </w:r>
+      <w:r>
+        <w:rPr>
+          <w:u w:val="single"/>
+        </w:rPr>
+        <w:t>Veicolo</w:t>
+      </w:r>
+      <w:r>
+        <w:t xml:space="preserve">, </w:t>
+      </w:r>
+      <w:proofErr w:type="spellStart"/>
+      <w:r>
+        <w:t>PrezzoFornitore</w:t>
+      </w:r>
+      <w:proofErr w:type="spellEnd"/>
+      <w:r>
+        <w:t>, Ordine</w:t>
+      </w:r>
+      <w:r>
+        <w:t>)</w:t>
+      </w:r>
+    </w:p>
+    <w:p>
+      <w:r>
+        <w:tab/>
+      </w:r>
+      <w:proofErr w:type="gramStart"/>
+      <w:r>
+        <w:t>FK:  Ordine</w:t>
+      </w:r>
+      <w:proofErr w:type="gramEnd"/>
+      <w:r>
+        <w:t xml:space="preserve"> REFERENCES </w:t>
+      </w:r>
+      <w:r>
+        <w:t>Ordine</w:t>
+      </w:r>
+    </w:p>
+    <w:p>
+      <w:r>
+        <w:tab/>
+      </w:r>
+      <w:proofErr w:type="gramStart"/>
+      <w:r>
+        <w:t xml:space="preserve">FK:  </w:t>
+      </w:r>
+      <w:r>
+        <w:t>Veicolo</w:t>
+      </w:r>
+      <w:proofErr w:type="gramEnd"/>
+      <w:r>
+        <w:t xml:space="preserve"> REFERENCES </w:t>
+      </w:r>
+      <w:proofErr w:type="spellStart"/>
+      <w:r>
+        <w:t>VeicoloVenduto</w:t>
+      </w:r>
+      <w:proofErr w:type="spellEnd"/>
+    </w:p>
+    <w:p/>
+    <w:p>
+      <w:pPr>
+        <w:rPr>
+          <w:sz w:val="24"/>
+        </w:rPr>
+      </w:pPr>
+      <w:r>
+        <w:t xml:space="preserve">Rata </w:t>
+      </w:r>
+      <w:r>
+        <w:t>(</w:t>
+      </w:r>
+      <w:proofErr w:type="spellStart"/>
+      <w:r>
+        <w:rPr>
+          <w:u w:val="single"/>
+        </w:rPr>
+        <w:t>FornitoreFattura</w:t>
+      </w:r>
+      <w:proofErr w:type="spellEnd"/>
+      <w:r>
+        <w:t xml:space="preserve">, </w:t>
+      </w:r>
+      <w:proofErr w:type="spellStart"/>
+      <w:r>
+        <w:rPr>
+          <w:u w:val="single"/>
+        </w:rPr>
+        <w:t>NumeroFattura</w:t>
+      </w:r>
+      <w:proofErr w:type="spellEnd"/>
+      <w:r>
+        <w:t xml:space="preserve">, </w:t>
+      </w:r>
+      <w:r>
+        <w:rPr>
+          <w:u w:val="single"/>
+        </w:rPr>
+        <w:t>Scadenza</w:t>
+      </w:r>
+      <w:r>
+        <w:t xml:space="preserve">, Importo, </w:t>
+      </w:r>
+      <w:proofErr w:type="spellStart"/>
+      <w:r>
+        <w:t>DataPagamento</w:t>
+      </w:r>
+      <w:proofErr w:type="spellEnd"/>
+      <w:r>
+        <w:t>)</w:t>
+      </w:r>
+    </w:p>
+    <w:p>
+      <w:r>
+        <w:t xml:space="preserve"> </w:t>
+      </w:r>
+      <w:r>
+        <w:tab/>
+      </w:r>
+      <w:proofErr w:type="gramStart"/>
+      <w:r>
+        <w:t>FK</w:t>
+      </w:r>
+      <w:r>
+        <w:t xml:space="preserve">:  </w:t>
+      </w:r>
+      <w:proofErr w:type="spellStart"/>
+      <w:r>
+        <w:t>FornitoreFattura</w:t>
+      </w:r>
+      <w:proofErr w:type="spellEnd"/>
+      <w:proofErr w:type="gramEnd"/>
+      <w:r>
+        <w:t xml:space="preserve">, </w:t>
+      </w:r>
+      <w:proofErr w:type="spellStart"/>
+      <w:r>
+        <w:t>NumeroFattura</w:t>
+      </w:r>
+      <w:proofErr w:type="spellEnd"/>
+      <w:r>
+        <w:t xml:space="preserve"> </w:t>
+      </w:r>
+      <w:r>
+        <w:t xml:space="preserve">REFERENCES </w:t>
+      </w:r>
+      <w:proofErr w:type="spellStart"/>
+      <w:r>
+        <w:t>FatturaAcquisto</w:t>
+      </w:r>
+      <w:proofErr w:type="spellEnd"/>
+    </w:p>
+    <w:p/>
+    <w:p>
+      <w:proofErr w:type="spellStart"/>
+      <w:r>
+        <w:t>RataCliente</w:t>
+      </w:r>
+      <w:proofErr w:type="spellEnd"/>
+      <w:r>
+        <w:t xml:space="preserve"> </w:t>
+      </w:r>
+      <w:r>
+        <w:t>(</w:t>
+      </w:r>
+      <w:r>
+        <w:rPr>
+          <w:u w:val="single"/>
+        </w:rPr>
+        <w:t>Contratto</w:t>
+      </w:r>
+      <w:r>
+        <w:t xml:space="preserve">, </w:t>
+      </w:r>
+      <w:r>
+        <w:rPr>
+          <w:u w:val="single"/>
+        </w:rPr>
+        <w:t>Scadenza</w:t>
+      </w:r>
+      <w:r>
+        <w:t xml:space="preserve">, Importo, </w:t>
+      </w:r>
+      <w:proofErr w:type="spellStart"/>
+      <w:r>
+        <w:t>DataPagamento</w:t>
+      </w:r>
+      <w:proofErr w:type="spellEnd"/>
+      <w:r>
+        <w:t>)</w:t>
+      </w:r>
+    </w:p>
+    <w:p>
+      <w:r>
+        <w:tab/>
+      </w:r>
+      <w:proofErr w:type="gramStart"/>
+      <w:r>
+        <w:t xml:space="preserve">FK:  </w:t>
+      </w:r>
+      <w:r>
+        <w:t>Contratto</w:t>
+      </w:r>
+      <w:proofErr w:type="gramEnd"/>
+      <w:r>
+        <w:t xml:space="preserve"> REFERENCES </w:t>
+      </w:r>
+      <w:proofErr w:type="spellStart"/>
+      <w:r>
+        <w:t>ContrattoVendita</w:t>
+      </w:r>
+      <w:proofErr w:type="spellEnd"/>
+    </w:p>
+    <w:p/>
+    <w:p>
+      <w:pPr>
+        <w:rPr>
+          <w:sz w:val="24"/>
+        </w:rPr>
       </w:pPr>
       <w:r>
         <w:lastRenderedPageBreak/>
-        <w:t>3.2.2</w:t>
-      </w:r>
+        <w:t xml:space="preserve">Referenza </w:t>
+      </w:r>
+      <w:r>
+        <w:t>(</w:t>
+      </w:r>
+      <w:proofErr w:type="spellStart"/>
+      <w:r>
+        <w:rPr>
+          <w:u w:val="single"/>
+        </w:rPr>
+        <w:t>VeicoloCatalogo</w:t>
+      </w:r>
+      <w:proofErr w:type="spellEnd"/>
+      <w:r>
+        <w:t xml:space="preserve">, </w:t>
+      </w:r>
+      <w:r>
+        <w:rPr>
+          <w:u w:val="single"/>
+        </w:rPr>
+        <w:t>Ricambio</w:t>
+      </w:r>
+      <w:r>
+        <w:t>)</w:t>
+      </w:r>
+    </w:p>
+    <w:p>
       <w:r>
         <w:t xml:space="preserve"> </w:t>
       </w:r>
       <w:r>
-        <w:t>–</w:t>
-      </w:r>
-      <w:r>
-        <w:t xml:space="preserve"> Identificatori </w:t>
-      </w:r>
-    </w:p>
-    <w:p>
-      <w:pPr>
-        <w:pStyle w:val="Titolo3"/>
-      </w:pPr>
-      <w:r>
-        <w:t>3.</w:t>
-      </w:r>
-      <w:r>
-        <w:t>2.</w:t>
-      </w:r>
-      <w:r>
-        <w:t>3</w:t>
-      </w:r>
+        <w:tab/>
+      </w:r>
+      <w:proofErr w:type="gramStart"/>
+      <w:r>
+        <w:t xml:space="preserve">FK:  </w:t>
+      </w:r>
+      <w:proofErr w:type="spellStart"/>
+      <w:r>
+        <w:t>VeicoloCatalogo</w:t>
+      </w:r>
+      <w:proofErr w:type="spellEnd"/>
+      <w:proofErr w:type="gramEnd"/>
+      <w:r>
+        <w:t xml:space="preserve"> REFERENCES </w:t>
+      </w:r>
+      <w:proofErr w:type="spellStart"/>
+      <w:r>
+        <w:t>VeicoloCatalogo</w:t>
+      </w:r>
+      <w:proofErr w:type="spellEnd"/>
+    </w:p>
+    <w:p>
+      <w:r>
+        <w:tab/>
+      </w:r>
+      <w:proofErr w:type="gramStart"/>
+      <w:r>
+        <w:t xml:space="preserve">FK:  </w:t>
+      </w:r>
+      <w:r>
+        <w:t>Ricambio</w:t>
+      </w:r>
+      <w:proofErr w:type="gramEnd"/>
+      <w:r>
+        <w:t xml:space="preserve"> REFERENCES Ricambio</w:t>
+      </w:r>
+    </w:p>
+    <w:p/>
+    <w:p/>
+    <w:p>
+      <w:pPr>
+        <w:rPr>
+          <w:sz w:val="24"/>
+        </w:rPr>
+      </w:pPr>
+      <w:r>
+        <w:t>Revisione</w:t>
+      </w:r>
+      <w:r>
+        <w:t xml:space="preserve"> (</w:t>
+      </w:r>
+      <w:proofErr w:type="spellStart"/>
+      <w:r>
+        <w:rPr>
+          <w:u w:val="single"/>
+        </w:rPr>
+        <w:t>VeicoloVenduto</w:t>
+      </w:r>
+      <w:proofErr w:type="spellEnd"/>
+      <w:r>
+        <w:t xml:space="preserve">, </w:t>
+      </w:r>
+      <w:r>
+        <w:rPr>
+          <w:u w:val="single"/>
+        </w:rPr>
+        <w:t>Numero</w:t>
+      </w:r>
+      <w:r>
+        <w:t xml:space="preserve">, </w:t>
+      </w:r>
+      <w:r>
+        <w:t>Scadenza</w:t>
+      </w:r>
+      <w:r>
+        <w:t xml:space="preserve">, </w:t>
+      </w:r>
+      <w:proofErr w:type="spellStart"/>
+      <w:r>
+        <w:t>DataEsecuzione</w:t>
+      </w:r>
+      <w:proofErr w:type="spellEnd"/>
+      <w:r>
+        <w:t>)</w:t>
+      </w:r>
+    </w:p>
+    <w:p>
       <w:r>
         <w:t xml:space="preserve"> </w:t>
       </w:r>
       <w:r>
-        <w:t>–</w:t>
-      </w:r>
-      <w:r>
-        <w:t xml:space="preserve"> Attributi composti</w:t>
-      </w:r>
-    </w:p>
-    <w:p>
-      <w:pPr>
-        <w:pStyle w:val="Titolo3"/>
-      </w:pPr>
-      <w:r>
-        <w:t>3.</w:t>
-      </w:r>
-      <w:r>
-        <w:t>2.</w:t>
-      </w:r>
-      <w:r>
-        <w:t>4</w:t>
-      </w:r>
+        <w:tab/>
+      </w:r>
+      <w:proofErr w:type="gramStart"/>
+      <w:r>
+        <w:t xml:space="preserve">FK:  </w:t>
+      </w:r>
+      <w:proofErr w:type="spellStart"/>
+      <w:r>
+        <w:t>VeicoloVenduto</w:t>
+      </w:r>
+      <w:proofErr w:type="spellEnd"/>
+      <w:proofErr w:type="gramEnd"/>
+      <w:r>
+        <w:t xml:space="preserve"> REFERENCES </w:t>
+      </w:r>
+      <w:proofErr w:type="spellStart"/>
+      <w:r>
+        <w:t>VeicoloVenduto</w:t>
+      </w:r>
+      <w:proofErr w:type="spellEnd"/>
+    </w:p>
+    <w:p/>
+    <w:p>
+      <w:pPr>
+        <w:rPr>
+          <w:sz w:val="24"/>
+        </w:rPr>
+      </w:pPr>
+      <w:r>
+        <w:t xml:space="preserve">Ricambio </w:t>
+      </w:r>
+      <w:r>
+        <w:t>(</w:t>
+      </w:r>
+      <w:r>
+        <w:rPr>
+          <w:u w:val="single"/>
+        </w:rPr>
+        <w:t>Codice</w:t>
+      </w:r>
+      <w:r>
+        <w:t xml:space="preserve">, </w:t>
+      </w:r>
+      <w:r>
+        <w:t>Nome</w:t>
+      </w:r>
+      <w:r>
+        <w:t xml:space="preserve">, </w:t>
+      </w:r>
+      <w:r>
+        <w:t>Descrizione</w:t>
+      </w:r>
+      <w:r>
+        <w:t xml:space="preserve">, </w:t>
+      </w:r>
+      <w:proofErr w:type="spellStart"/>
+      <w:proofErr w:type="gramStart"/>
+      <w:r>
+        <w:t>PrezzoUnitarioRiparazione</w:t>
+      </w:r>
+      <w:proofErr w:type="spellEnd"/>
       <w:r>
         <w:t xml:space="preserve"> </w:t>
       </w:r>
       <w:r>
-        <w:t>–</w:t>
-      </w:r>
-      <w:r>
-        <w:t xml:space="preserve"> Associazioni</w:t>
-      </w:r>
-    </w:p>
-    <w:p>
-      <w:pPr>
-        <w:pStyle w:val="Titolo3"/>
-      </w:pPr>
-      <w:r>
-        <w:t>3.</w:t>
-      </w:r>
-      <w:r>
-        <w:t>2.</w:t>
-      </w:r>
-      <w:r>
-        <w:t>5</w:t>
-      </w:r>
+        <w:t>,</w:t>
+      </w:r>
+      <w:proofErr w:type="gramEnd"/>
       <w:r>
         <w:t xml:space="preserve"> </w:t>
       </w:r>
-      <w:r>
-        <w:t>–</w:t>
-      </w:r>
-      <w:r>
-        <w:t xml:space="preserve"> Ridondanze</w:t>
-      </w:r>
-    </w:p>
-    <w:p>
-      <w:pPr>
-        <w:pStyle w:val="Titolo2"/>
-      </w:pPr>
-      <w:r>
-        <w:t>3.</w:t>
-      </w:r>
-      <w:r>
-        <w:t>3</w:t>
-      </w:r>
+      <w:proofErr w:type="spellStart"/>
+      <w:r>
+        <w:t>TipoRicambio</w:t>
+      </w:r>
+      <w:proofErr w:type="spellEnd"/>
+      <w:r>
+        <w:t xml:space="preserve">, </w:t>
+      </w:r>
+      <w:r>
+        <w:t>Fornitore</w:t>
+      </w:r>
+      <w:r>
+        <w:t>)</w:t>
+      </w:r>
+    </w:p>
+    <w:p>
       <w:r>
         <w:t xml:space="preserve"> </w:t>
       </w:r>
       <w:r>
-        <w:t>–</w:t>
-      </w:r>
-      <w:r>
-        <w:t xml:space="preserve"> Traduzione Logica</w:t>
-      </w:r>
-    </w:p>
+        <w:tab/>
+      </w:r>
+      <w:proofErr w:type="gramStart"/>
+      <w:r>
+        <w:t xml:space="preserve">FK:  </w:t>
+      </w:r>
+      <w:r>
+        <w:t>Fornitore</w:t>
+      </w:r>
+      <w:proofErr w:type="gramEnd"/>
+      <w:r>
+        <w:t xml:space="preserve"> REFERENCES </w:t>
+      </w:r>
+      <w:r>
+        <w:t>Fornitore</w:t>
+      </w:r>
+    </w:p>
+    <w:p/>
+    <w:p>
+      <w:pPr>
+        <w:rPr>
+          <w:sz w:val="24"/>
+        </w:rPr>
+      </w:pPr>
+      <w:r>
+        <w:t xml:space="preserve">Riparazione </w:t>
+      </w:r>
+      <w:r>
+        <w:t>(</w:t>
+      </w:r>
+      <w:r>
+        <w:rPr>
+          <w:u w:val="single"/>
+        </w:rPr>
+        <w:t>Veicolo</w:t>
+      </w:r>
+      <w:r>
+        <w:t xml:space="preserve">, </w:t>
+      </w:r>
+      <w:r>
+        <w:rPr>
+          <w:u w:val="single"/>
+        </w:rPr>
+        <w:t>Numero</w:t>
+      </w:r>
+      <w:r>
+        <w:t xml:space="preserve">, Data, </w:t>
+      </w:r>
+      <w:proofErr w:type="spellStart"/>
+      <w:r>
+        <w:t>ImportoComplessivo</w:t>
+      </w:r>
+      <w:proofErr w:type="spellEnd"/>
+      <w:r>
+        <w:t>)</w:t>
+      </w:r>
+    </w:p>
+    <w:p>
+      <w:r>
+        <w:t xml:space="preserve"> </w:t>
+      </w:r>
+      <w:r>
+        <w:tab/>
+      </w:r>
+      <w:proofErr w:type="gramStart"/>
+      <w:r>
+        <w:t xml:space="preserve">FK:  </w:t>
+      </w:r>
+      <w:r>
+        <w:t>Veicolo</w:t>
+      </w:r>
+      <w:proofErr w:type="gramEnd"/>
+      <w:r>
+        <w:t xml:space="preserve"> REFERENCES </w:t>
+      </w:r>
+      <w:proofErr w:type="spellStart"/>
+      <w:r>
+        <w:t>VeicoloVenduto</w:t>
+      </w:r>
+      <w:proofErr w:type="spellEnd"/>
+    </w:p>
+    <w:p/>
+    <w:p>
+      <w:pPr>
+        <w:rPr>
+          <w:sz w:val="24"/>
+        </w:rPr>
+      </w:pPr>
+      <w:r>
+        <w:t>Supporto</w:t>
+      </w:r>
+      <w:r>
+        <w:t xml:space="preserve"> (</w:t>
+      </w:r>
+      <w:proofErr w:type="spellStart"/>
+      <w:r>
+        <w:rPr>
+          <w:u w:val="single"/>
+        </w:rPr>
+        <w:t>VeicoloCatalogo</w:t>
+      </w:r>
+      <w:proofErr w:type="spellEnd"/>
+      <w:r>
+        <w:t xml:space="preserve">, </w:t>
+      </w:r>
+      <w:r>
+        <w:rPr>
+          <w:u w:val="single"/>
+        </w:rPr>
+        <w:t>Optional</w:t>
+      </w:r>
+      <w:r>
+        <w:t>)</w:t>
+      </w:r>
+    </w:p>
+    <w:p>
+      <w:r>
+        <w:t xml:space="preserve"> </w:t>
+      </w:r>
+      <w:r>
+        <w:tab/>
+      </w:r>
+      <w:proofErr w:type="gramStart"/>
+      <w:r>
+        <w:t xml:space="preserve">FK:  </w:t>
+      </w:r>
+      <w:proofErr w:type="spellStart"/>
+      <w:r>
+        <w:t>VeicoloCatalogo</w:t>
+      </w:r>
+      <w:proofErr w:type="spellEnd"/>
+      <w:proofErr w:type="gramEnd"/>
+      <w:r>
+        <w:t xml:space="preserve"> REFERENCES </w:t>
+      </w:r>
+      <w:proofErr w:type="spellStart"/>
+      <w:r>
+        <w:t>VeicoloCatalogo</w:t>
+      </w:r>
+      <w:proofErr w:type="spellEnd"/>
+    </w:p>
+    <w:p>
+      <w:pPr>
+        <w:ind w:firstLine="643"/>
+      </w:pPr>
+      <w:proofErr w:type="gramStart"/>
+      <w:r>
+        <w:t xml:space="preserve">FK:  </w:t>
+      </w:r>
+      <w:r>
+        <w:t>Optional</w:t>
+      </w:r>
+      <w:proofErr w:type="gramEnd"/>
+      <w:r>
+        <w:t xml:space="preserve"> REFERENCES </w:t>
+      </w:r>
+      <w:r>
+        <w:t>Optional</w:t>
+      </w:r>
+    </w:p>
+    <w:p/>
+    <w:p>
+      <w:pPr>
+        <w:rPr>
+          <w:sz w:val="24"/>
+        </w:rPr>
+      </w:pPr>
+      <w:r>
+        <w:t xml:space="preserve">Trasporto </w:t>
+      </w:r>
+      <w:r>
+        <w:t>(</w:t>
+      </w:r>
+      <w:r>
+        <w:rPr>
+          <w:u w:val="single"/>
+        </w:rPr>
+        <w:t>Codice</w:t>
+      </w:r>
+      <w:r>
+        <w:t xml:space="preserve">, Costo, </w:t>
+      </w:r>
+      <w:proofErr w:type="spellStart"/>
+      <w:r>
+        <w:t>DataConsegnaPrevista</w:t>
+      </w:r>
+      <w:proofErr w:type="spellEnd"/>
+      <w:r>
+        <w:t xml:space="preserve">, </w:t>
+      </w:r>
+      <w:proofErr w:type="spellStart"/>
+      <w:r>
+        <w:t>DataConsegna</w:t>
+      </w:r>
+      <w:proofErr w:type="spellEnd"/>
+      <w:r>
+        <w:t xml:space="preserve">, </w:t>
+      </w:r>
+      <w:proofErr w:type="spellStart"/>
+      <w:r>
+        <w:t>IndirizzoConsegna</w:t>
+      </w:r>
+      <w:proofErr w:type="spellEnd"/>
+      <w:r>
+        <w:t xml:space="preserve">, </w:t>
+      </w:r>
+      <w:proofErr w:type="spellStart"/>
+      <w:r>
+        <w:t>CittàConsegna</w:t>
+      </w:r>
+      <w:proofErr w:type="spellEnd"/>
+      <w:r>
+        <w:t xml:space="preserve">, </w:t>
+      </w:r>
+      <w:proofErr w:type="spellStart"/>
+      <w:r>
+        <w:t>ProvinciaConsegna</w:t>
+      </w:r>
+      <w:proofErr w:type="spellEnd"/>
+      <w:r>
+        <w:t>, Corriere</w:t>
+      </w:r>
+      <w:r>
+        <w:t>)</w:t>
+      </w:r>
+    </w:p>
+    <w:p>
+      <w:r>
+        <w:t xml:space="preserve"> </w:t>
+      </w:r>
+      <w:r>
+        <w:tab/>
+      </w:r>
+      <w:proofErr w:type="gramStart"/>
+      <w:r>
+        <w:t xml:space="preserve">FK:  </w:t>
+      </w:r>
+      <w:r>
+        <w:t>Corriere</w:t>
+      </w:r>
+      <w:proofErr w:type="gramEnd"/>
+      <w:r>
+        <w:t xml:space="preserve"> </w:t>
+      </w:r>
+      <w:r>
+        <w:t xml:space="preserve">REFERENCES </w:t>
+      </w:r>
+      <w:r>
+        <w:t>Corriere</w:t>
+      </w:r>
+    </w:p>
+    <w:p/>
+    <w:p>
+      <w:pPr>
+        <w:rPr>
+          <w:sz w:val="24"/>
+        </w:rPr>
+      </w:pPr>
+      <w:r>
+        <w:t xml:space="preserve">Utilizzo </w:t>
+      </w:r>
+      <w:r>
+        <w:t>(</w:t>
+      </w:r>
+      <w:r>
+        <w:rPr>
+          <w:u w:val="single"/>
+        </w:rPr>
+        <w:t>Ricambio</w:t>
+      </w:r>
+      <w:r>
+        <w:t xml:space="preserve">, </w:t>
+      </w:r>
+      <w:r>
+        <w:rPr>
+          <w:u w:val="single"/>
+        </w:rPr>
+        <w:t>Veicolo</w:t>
+      </w:r>
+      <w:r>
+        <w:t xml:space="preserve">, </w:t>
+      </w:r>
+      <w:r>
+        <w:rPr>
+          <w:u w:val="single"/>
+        </w:rPr>
+        <w:t>Numero</w:t>
+      </w:r>
+      <w:r>
+        <w:t>,</w:t>
+      </w:r>
+      <w:r>
+        <w:t xml:space="preserve"> Quantità</w:t>
+      </w:r>
+      <w:r>
+        <w:t>)</w:t>
+      </w:r>
+    </w:p>
+    <w:p>
+      <w:r>
+        <w:tab/>
+      </w:r>
+      <w:proofErr w:type="gramStart"/>
+      <w:r>
+        <w:t>FK:  Veicolo</w:t>
+      </w:r>
+      <w:proofErr w:type="gramEnd"/>
+      <w:r>
+        <w:t>, Numero REFERENCES Riparazione</w:t>
+      </w:r>
+    </w:p>
+    <w:p>
+      <w:r>
+        <w:tab/>
+      </w:r>
+      <w:proofErr w:type="gramStart"/>
+      <w:r>
+        <w:t xml:space="preserve">FK:  </w:t>
+      </w:r>
+      <w:r>
+        <w:t>Ricambio</w:t>
+      </w:r>
+      <w:proofErr w:type="gramEnd"/>
+      <w:r>
+        <w:t xml:space="preserve"> REFERENCES </w:t>
+      </w:r>
+      <w:r>
+        <w:t>Ricambio</w:t>
+      </w:r>
+    </w:p>
+    <w:p/>
+    <w:p>
+      <w:pPr>
+        <w:rPr>
+          <w:sz w:val="24"/>
+        </w:rPr>
+      </w:pPr>
+      <w:proofErr w:type="spellStart"/>
+      <w:r>
+        <w:t>VeicoloCatalogo</w:t>
+      </w:r>
+      <w:proofErr w:type="spellEnd"/>
+      <w:r>
+        <w:t xml:space="preserve"> </w:t>
+      </w:r>
+      <w:r>
+        <w:t>(</w:t>
+      </w:r>
+      <w:r>
+        <w:rPr>
+          <w:u w:val="single"/>
+        </w:rPr>
+        <w:t>Codice</w:t>
+      </w:r>
+      <w:r>
+        <w:t xml:space="preserve">, </w:t>
+      </w:r>
+      <w:proofErr w:type="spellStart"/>
+      <w:r>
+        <w:t>PrezzoBase</w:t>
+      </w:r>
+      <w:proofErr w:type="spellEnd"/>
+      <w:r>
+        <w:t xml:space="preserve">, </w:t>
+      </w:r>
+      <w:proofErr w:type="spellStart"/>
+      <w:r>
+        <w:t>NumPosti</w:t>
+      </w:r>
+      <w:proofErr w:type="spellEnd"/>
+      <w:r>
+        <w:t xml:space="preserve">, Consumi, Omologazione, </w:t>
+      </w:r>
+      <w:proofErr w:type="spellStart"/>
+      <w:r>
+        <w:t>CapacitàSerbatoio</w:t>
+      </w:r>
+      <w:proofErr w:type="spellEnd"/>
+      <w:r>
+        <w:t xml:space="preserve">, </w:t>
+      </w:r>
+      <w:proofErr w:type="spellStart"/>
+      <w:r>
+        <w:t>TipoAlimentazione</w:t>
+      </w:r>
+      <w:proofErr w:type="spellEnd"/>
+      <w:r>
+        <w:t xml:space="preserve">, Cilindrata, Trazione, Cambio, </w:t>
+      </w:r>
+      <w:proofErr w:type="spellStart"/>
+      <w:r>
+        <w:t>CapienzaBagagliaio</w:t>
+      </w:r>
+      <w:proofErr w:type="spellEnd"/>
+      <w:r>
+        <w:t xml:space="preserve">, </w:t>
+      </w:r>
+      <w:proofErr w:type="spellStart"/>
+      <w:r>
+        <w:t>NumPorte</w:t>
+      </w:r>
+      <w:proofErr w:type="spellEnd"/>
+      <w:r>
+        <w:t xml:space="preserve">, </w:t>
+      </w:r>
+      <w:proofErr w:type="spellStart"/>
+      <w:r>
+        <w:t>NomeModello</w:t>
+      </w:r>
+      <w:proofErr w:type="spellEnd"/>
+      <w:r>
+        <w:t xml:space="preserve">, </w:t>
+      </w:r>
+      <w:proofErr w:type="spellStart"/>
+      <w:r>
+        <w:t>AnnoModello</w:t>
+      </w:r>
+      <w:proofErr w:type="spellEnd"/>
+      <w:r>
+        <w:t>)</w:t>
+      </w:r>
+    </w:p>
+    <w:p>
+      <w:r>
+        <w:t xml:space="preserve"> </w:t>
+      </w:r>
+      <w:r>
+        <w:tab/>
+      </w:r>
+      <w:proofErr w:type="gramStart"/>
+      <w:r>
+        <w:t xml:space="preserve">FK:  </w:t>
+      </w:r>
+      <w:proofErr w:type="spellStart"/>
+      <w:r>
+        <w:t>NomeModello</w:t>
+      </w:r>
+      <w:proofErr w:type="spellEnd"/>
+      <w:proofErr w:type="gramEnd"/>
+      <w:r>
+        <w:t xml:space="preserve">, </w:t>
+      </w:r>
+      <w:proofErr w:type="spellStart"/>
+      <w:r>
+        <w:t>NumModello</w:t>
+      </w:r>
+      <w:proofErr w:type="spellEnd"/>
+      <w:r>
+        <w:t xml:space="preserve"> REFERENCES </w:t>
+      </w:r>
+      <w:proofErr w:type="spellStart"/>
+      <w:r>
+        <w:t>ModelloVeicolo</w:t>
+      </w:r>
+      <w:proofErr w:type="spellEnd"/>
+    </w:p>
+    <w:p/>
+    <w:p>
+      <w:pPr>
+        <w:rPr>
+          <w:sz w:val="24"/>
+        </w:rPr>
+      </w:pPr>
+      <w:proofErr w:type="spellStart"/>
+      <w:r>
+        <w:t>VeicoloVenduto</w:t>
+      </w:r>
+      <w:proofErr w:type="spellEnd"/>
+      <w:r>
+        <w:t xml:space="preserve"> </w:t>
+      </w:r>
+      <w:r>
+        <w:t>(</w:t>
+      </w:r>
+      <w:r>
+        <w:rPr>
+          <w:u w:val="single"/>
+        </w:rPr>
+        <w:t>Id</w:t>
+      </w:r>
+      <w:r>
+        <w:t xml:space="preserve">, </w:t>
+      </w:r>
+      <w:r>
+        <w:t>Telaio</w:t>
+      </w:r>
+      <w:r>
+        <w:t xml:space="preserve">, </w:t>
+      </w:r>
+      <w:r>
+        <w:t xml:space="preserve">Contratto, </w:t>
+      </w:r>
+      <w:proofErr w:type="spellStart"/>
+      <w:r>
+        <w:t>VeicoloCatalogo</w:t>
+      </w:r>
+      <w:proofErr w:type="spellEnd"/>
+      <w:r>
+        <w:t>)</w:t>
+      </w:r>
+    </w:p>
+    <w:p>
+      <w:r>
+        <w:tab/>
+      </w:r>
+      <w:proofErr w:type="gramStart"/>
+      <w:r>
+        <w:t xml:space="preserve">FK:  </w:t>
+      </w:r>
+      <w:proofErr w:type="spellStart"/>
+      <w:r>
+        <w:t>VeicoloCatalogo</w:t>
+      </w:r>
+      <w:proofErr w:type="spellEnd"/>
+      <w:proofErr w:type="gramEnd"/>
+      <w:r>
+        <w:t xml:space="preserve"> REFERENCES </w:t>
+      </w:r>
+      <w:proofErr w:type="spellStart"/>
+      <w:r>
+        <w:t>VeicoloCatalogo</w:t>
+      </w:r>
+      <w:proofErr w:type="spellEnd"/>
+    </w:p>
+    <w:p>
+      <w:r>
+        <w:tab/>
+      </w:r>
+      <w:proofErr w:type="gramStart"/>
+      <w:r>
+        <w:t xml:space="preserve">FK:  </w:t>
+      </w:r>
+      <w:r>
+        <w:t>Contratto</w:t>
+      </w:r>
+      <w:proofErr w:type="gramEnd"/>
+      <w:r>
+        <w:t xml:space="preserve"> REFERENCES </w:t>
+      </w:r>
+      <w:proofErr w:type="spellStart"/>
+      <w:r>
+        <w:t>ContrattoVendita</w:t>
+      </w:r>
+      <w:proofErr w:type="spellEnd"/>
+    </w:p>
+    <w:p/>
     <w:p>
       <w:pPr>
         <w:pStyle w:val="Titolo2"/>
@@ -23325,7 +25410,7 @@
 </file>
 
 <file path=customXml/itemProps1.xml><?xml version="1.0" encoding="utf-8"?>
-<ds:datastoreItem xmlns:ds="http://schemas.openxmlformats.org/officeDocument/2006/customXml" ds:itemID="{07742438-C03A-4132-8171-EA52FE1E7F70}">
+<ds:datastoreItem xmlns:ds="http://schemas.openxmlformats.org/officeDocument/2006/customXml" ds:itemID="{CE3D0EB3-F6E1-4022-B956-119C39609AE7}">
   <ds:schemaRefs>
     <ds:schemaRef ds:uri="http://schemas.openxmlformats.org/officeDocument/2006/bibliography"/>
   </ds:schemaRefs>

</xml_diff>

<commit_message>
Aggiunti capitoli su identificazione esterna e associazioni
</commit_message>
<xml_diff>
--- a/ProgettoDB-1617/Relazione.docx
+++ b/ProgettoDB-1617/Relazione.docx
@@ -19290,6 +19290,34 @@
       </w:r>
     </w:p>
     <w:p>
+      <w:r>
+        <w:t xml:space="preserve">Dopo aver tradotto ogni entità in una relazione con gli stessi attributi è necessario scegliere per ognuna di essi un identificatore univoco non nullo detto chiave primaria. Per quasi tutte le entità è stata utilizzata la chiave definita in fase di progettazione concettuale eccetto quella di cliente. Dopo aver accorpato la gerarchia è stato necessario introdurre un identificatore </w:t>
+      </w:r>
+      <w:r>
+        <w:rPr>
+          <w:i/>
+        </w:rPr>
+        <w:t>Id</w:t>
+      </w:r>
+      <w:r>
+        <w:t xml:space="preserve"> e porre come univoche, o chiavi secondarie, quelle utilizzate precedentemente dai figli (</w:t>
+      </w:r>
+      <w:r>
+        <w:rPr>
+          <w:i/>
+        </w:rPr>
+        <w:t>Partita IVA e Codice Fiscale</w:t>
+      </w:r>
+      <w:r>
+        <w:t xml:space="preserve">). </w:t>
+      </w:r>
+    </w:p>
+    <w:p>
+      <w:r>
+        <w:t>Per tutte le entità con identificazione esterna è stato sufficiente utilizzare l’attributo importato come chiave esterna come identificatore primario.</w:t>
+      </w:r>
+    </w:p>
+    <w:p>
       <w:pPr>
         <w:pStyle w:val="Titolo3"/>
       </w:pPr>
@@ -19309,7 +19337,59 @@
         <w:t>–</w:t>
       </w:r>
       <w:r>
-        <w:t xml:space="preserve"> Attributi composti</w:t>
+        <w:t xml:space="preserve"> Attributi </w:t>
+      </w:r>
+      <w:r>
+        <w:t>multi valore</w:t>
+      </w:r>
+      <w:r>
+        <w:t>/composti</w:t>
+      </w:r>
+    </w:p>
+    <w:p>
+      <w:r>
+        <w:lastRenderedPageBreak/>
+        <w:t xml:space="preserve">Principalmente in questa parte dell’analisi non si sono trovate troppe difficoltà. Si è deciso di trasformare gli attributi </w:t>
+      </w:r>
+      <w:proofErr w:type="spellStart"/>
+      <w:r>
+        <w:t>multivalori</w:t>
+      </w:r>
+      <w:proofErr w:type="spellEnd"/>
+      <w:r>
+        <w:t xml:space="preserve"> in una lista di attributi singoli. </w:t>
+      </w:r>
+      <w:r>
+        <w:t>Gli attributi secondati sono stati impostati opzionali perché il più delle volte non risultano necessari (es. numero di telefono, indirizzo e-mail) ma per rendere il Database robusto è opportuno inserirli.</w:t>
+      </w:r>
+    </w:p>
+    <w:p>
+      <w:r>
+        <w:t xml:space="preserve">Per quanto riguarda gli attributi composti che riguardavano la </w:t>
+      </w:r>
+      <w:r>
+        <w:rPr>
+          <w:i/>
+        </w:rPr>
+        <w:t>sede</w:t>
+      </w:r>
+      <w:r>
+        <w:t xml:space="preserve"> di varie entità non si è inserita una ulteriore entità </w:t>
+      </w:r>
+      <w:r>
+        <w:rPr>
+          <w:i/>
+        </w:rPr>
+        <w:t>Sede</w:t>
+      </w:r>
+      <w:r>
+        <w:t xml:space="preserve"> che contenesse tutte le sedi univoche referenziate alle varie relazioni. </w:t>
+      </w:r>
+      <w:r>
+        <w:t>È</w:t>
+      </w:r>
+      <w:r>
+        <w:t xml:space="preserve"> stata effettuata questa scelta per motivi di spazio e praticità di utilizzo nelle query. Ricorrere a join e indici per ottenere indirizzi e informazioni non è stato considerato opportuno.</w:t>
       </w:r>
     </w:p>
     <w:p>
@@ -19336,241 +19416,275 @@
       </w:r>
     </w:p>
     <w:p>
-      <w:pPr>
-        <w:pStyle w:val="Titolo3"/>
-      </w:pPr>
-      <w:r>
-        <w:t>3.</w:t>
-      </w:r>
-      <w:r>
-        <w:t>2.</w:t>
-      </w:r>
-      <w:r>
-        <w:t>5</w:t>
-      </w:r>
+      <w:r>
+        <w:t>Durante la progettazione logica sono state introdotte nuove entità più generiche, per via dei collassi verso l’alto e nuove entità</w:t>
+      </w:r>
+      <w:r>
+        <w:t xml:space="preserve"> per rappresentare correttamente le associazioni con cardinalità </w:t>
+      </w:r>
+      <w:r>
+        <w:rPr>
+          <w:i/>
+        </w:rPr>
+        <w:t>molti a molti.</w:t>
+      </w:r>
+    </w:p>
+    <w:p>
+      <w:r>
+        <w:t xml:space="preserve">Come accennato prima aver effettuato un collasso verso l’alto in </w:t>
+      </w:r>
+      <w:r>
+        <w:rPr>
+          <w:i/>
+        </w:rPr>
+        <w:t>Fornitore</w:t>
+      </w:r>
+      <w:r>
+        <w:t xml:space="preserve"> e </w:t>
+      </w:r>
+      <w:r>
+        <w:rPr>
+          <w:i/>
+        </w:rPr>
+        <w:t>Ordine</w:t>
+      </w:r>
+      <w:r>
+        <w:t xml:space="preserve"> ha imposto la necessità di diminuire la cardinalità delle associazioni che facevano riferimento alle entità figlie da 1 a 0. </w:t>
+      </w:r>
+      <w:r>
+        <w:t xml:space="preserve"> Ora queste associazioni sono opzionali perché un ordine potrebbe fare riferimento o ad un ricambio o ad un veicolo. In questo modo viene introdotta la possibilità di mescolare un ordine ricambi con un ordine veicoli. Nel caso questo comportamento si indesiderato è possibile dichiarare dei vincoli che ne impediscano l’inserimento a livello di codice.</w:t>
+      </w:r>
+    </w:p>
+    <w:p>
+      <w:r>
+        <w:t xml:space="preserve">Per via di rapporti molti a molti è stato necessario reificare associazioni come:  </w:t>
+      </w:r>
+    </w:p>
+    <w:p/>
+    <w:p>
+      <w:pPr>
+        <w:rPr>
+          <w:sz w:val="24"/>
+        </w:rPr>
+      </w:pPr>
+      <w:proofErr w:type="spellStart"/>
+      <w:r>
+        <w:rPr>
+          <w:b/>
+        </w:rPr>
+        <w:t>OrdineRicambio</w:t>
+      </w:r>
+      <w:proofErr w:type="spellEnd"/>
       <w:r>
         <w:t xml:space="preserve"> </w:t>
       </w:r>
       <w:r>
-        <w:t>–</w:t>
-      </w:r>
-      <w:r>
-        <w:t xml:space="preserve"> Ridondanze</w:t>
-      </w:r>
-    </w:p>
-    <w:p>
-      <w:pPr>
-        <w:pStyle w:val="Titolo2"/>
-      </w:pPr>
-      <w:r>
-        <w:t>3.</w:t>
-      </w:r>
-      <w:r>
-        <w:t>3</w:t>
-      </w:r>
-      <w:r>
+        <w:t>(</w:t>
+      </w:r>
+      <w:r>
+        <w:rPr>
+          <w:u w:val="single"/>
+        </w:rPr>
+        <w:t>Ordine</w:t>
+      </w:r>
+      <w:r>
+        <w:t xml:space="preserve">, </w:t>
+      </w:r>
+      <w:r>
+        <w:rPr>
+          <w:u w:val="single"/>
+        </w:rPr>
+        <w:t>Ricambio</w:t>
+      </w:r>
+      <w:r>
+        <w:t>,</w:t>
+      </w:r>
+      <w:r>
+        <w:t xml:space="preserve"> Quantità, </w:t>
+      </w:r>
+      <w:proofErr w:type="spellStart"/>
+      <w:r>
+        <w:t>PrezzoUnitario</w:t>
+      </w:r>
+      <w:proofErr w:type="spellEnd"/>
+      <w:r>
+        <w:t>)</w:t>
+      </w:r>
+    </w:p>
+    <w:p>
+      <w:r>
+        <w:tab/>
+      </w:r>
+      <w:proofErr w:type="gramStart"/>
+      <w:r>
+        <w:t>FK:  Ordine</w:t>
+      </w:r>
+      <w:proofErr w:type="gramEnd"/>
+      <w:r>
+        <w:t xml:space="preserve"> REFERENCES </w:t>
+      </w:r>
+      <w:r>
+        <w:t>Ordine</w:t>
+      </w:r>
+    </w:p>
+    <w:p>
+      <w:r>
+        <w:tab/>
+      </w:r>
+      <w:proofErr w:type="gramStart"/>
+      <w:r>
+        <w:t>FK:  Ricambio</w:t>
+      </w:r>
+      <w:proofErr w:type="gramEnd"/>
+      <w:r>
+        <w:t xml:space="preserve"> REFERENCES Ricambio</w:t>
+      </w:r>
+    </w:p>
+    <w:p/>
+    <w:p>
+      <w:pPr>
+        <w:rPr>
+          <w:sz w:val="24"/>
+          <w:lang w:val="en-US"/>
+        </w:rPr>
+      </w:pPr>
+      <w:proofErr w:type="spellStart"/>
+      <w:r>
+        <w:rPr>
+          <w:b/>
+          <w:lang w:val="en-US"/>
+        </w:rPr>
+        <w:t>Dotazione</w:t>
+      </w:r>
+      <w:proofErr w:type="spellEnd"/>
+      <w:r>
+        <w:rPr>
+          <w:lang w:val="en-US"/>
+        </w:rPr>
+        <w:t xml:space="preserve"> (</w:t>
+      </w:r>
+      <w:r>
+        <w:rPr>
+          <w:u w:val="single"/>
+          <w:lang w:val="en-US"/>
+        </w:rPr>
+        <w:t>Optional</w:t>
+      </w:r>
+      <w:r>
+        <w:rPr>
+          <w:lang w:val="en-US"/>
+        </w:rPr>
+        <w:t xml:space="preserve">, </w:t>
+      </w:r>
+      <w:proofErr w:type="spellStart"/>
+      <w:r>
+        <w:rPr>
+          <w:u w:val="single"/>
+          <w:lang w:val="en-US"/>
+        </w:rPr>
+        <w:t>Veicolo</w:t>
+      </w:r>
+      <w:proofErr w:type="spellEnd"/>
+      <w:r>
+        <w:rPr>
+          <w:lang w:val="en-US"/>
+        </w:rPr>
+        <w:t>)</w:t>
+      </w:r>
+    </w:p>
+    <w:p>
+      <w:pPr>
+        <w:rPr>
+          <w:lang w:val="en-US"/>
+        </w:rPr>
+      </w:pPr>
+      <w:r>
+        <w:rPr>
+          <w:lang w:val="en-US"/>
+        </w:rPr>
         <w:t xml:space="preserve"> </w:t>
       </w:r>
       <w:r>
-        <w:t>–</w:t>
-      </w:r>
-      <w:r>
-        <w:t xml:space="preserve"> Traduzione Logica</w:t>
-      </w:r>
-    </w:p>
-    <w:p>
-      <w:r>
-        <w:lastRenderedPageBreak/>
-        <w:t>Cliente</w:t>
-      </w:r>
+        <w:rPr>
+          <w:lang w:val="en-US"/>
+        </w:rPr>
+        <w:tab/>
+        <w:t>FK:  Optional REFERENCES Optional</w:t>
+      </w:r>
+    </w:p>
+    <w:p>
+      <w:pPr>
+        <w:ind w:firstLine="643"/>
+      </w:pPr>
+      <w:proofErr w:type="gramStart"/>
+      <w:r>
+        <w:t>FK:  Veicolo</w:t>
+      </w:r>
+      <w:proofErr w:type="gramEnd"/>
+      <w:r>
+        <w:t xml:space="preserve"> REFERENCES </w:t>
+      </w:r>
+      <w:proofErr w:type="spellStart"/>
+      <w:r>
+        <w:t>VeicoloVenduto</w:t>
+      </w:r>
+      <w:proofErr w:type="spellEnd"/>
+    </w:p>
+    <w:p>
+      <w:pPr>
+        <w:ind w:firstLine="643"/>
+      </w:pPr>
+    </w:p>
+    <w:p>
+      <w:pPr>
+        <w:rPr>
+          <w:sz w:val="24"/>
+        </w:rPr>
+      </w:pPr>
+      <w:r>
+        <w:rPr>
+          <w:b/>
+        </w:rPr>
+        <w:t>Supporto</w:t>
+      </w:r>
+      <w:r>
+        <w:t xml:space="preserve"> (</w:t>
+      </w:r>
+      <w:proofErr w:type="spellStart"/>
+      <w:r>
+        <w:rPr>
+          <w:u w:val="single"/>
+        </w:rPr>
+        <w:t>VeicoloCatalogo</w:t>
+      </w:r>
+      <w:proofErr w:type="spellEnd"/>
+      <w:r>
+        <w:t xml:space="preserve">, </w:t>
+      </w:r>
+      <w:r>
+        <w:rPr>
+          <w:u w:val="single"/>
+        </w:rPr>
+        <w:t>Optional</w:t>
+      </w:r>
+      <w:r>
+        <w:t>)</w:t>
+      </w:r>
+    </w:p>
+    <w:p>
       <w:r>
         <w:t xml:space="preserve"> </w:t>
       </w:r>
       <w:r>
-        <w:t>(</w:t>
-      </w:r>
-      <w:r>
-        <w:rPr>
-          <w:u w:val="single"/>
-        </w:rPr>
-        <w:t>Id</w:t>
-      </w:r>
-      <w:r>
-        <w:t xml:space="preserve">, </w:t>
+        <w:tab/>
+      </w:r>
+      <w:proofErr w:type="gramStart"/>
+      <w:r>
+        <w:t xml:space="preserve">FK:  </w:t>
       </w:r>
       <w:proofErr w:type="spellStart"/>
       <w:r>
-        <w:t>TipoCliente</w:t>
-      </w:r>
-      <w:proofErr w:type="spellEnd"/>
-      <w:r>
-        <w:t xml:space="preserve">, </w:t>
-      </w:r>
-      <w:proofErr w:type="spellStart"/>
-      <w:r>
-        <w:t>CodiceFiscale</w:t>
-      </w:r>
-      <w:proofErr w:type="spellEnd"/>
-      <w:r>
-        <w:t>*</w:t>
-      </w:r>
-      <w:r>
-        <w:t>, Nome</w:t>
-      </w:r>
-      <w:r>
-        <w:t>*</w:t>
-      </w:r>
-      <w:r>
-        <w:t>, Cognome</w:t>
-      </w:r>
-      <w:r>
-        <w:t>*</w:t>
-      </w:r>
-      <w:r>
-        <w:t xml:space="preserve">, </w:t>
-      </w:r>
-      <w:proofErr w:type="spellStart"/>
-      <w:r>
-        <w:t>DataNascita</w:t>
-      </w:r>
-      <w:proofErr w:type="spellEnd"/>
-      <w:r>
-        <w:t>*</w:t>
-      </w:r>
-      <w:r>
-        <w:t xml:space="preserve">, </w:t>
-      </w:r>
-      <w:proofErr w:type="spellStart"/>
-      <w:r>
-        <w:t>CittàNascita</w:t>
-      </w:r>
-      <w:proofErr w:type="spellEnd"/>
-      <w:r>
-        <w:t>*</w:t>
-      </w:r>
-      <w:r>
-        <w:t xml:space="preserve">, </w:t>
-      </w:r>
-      <w:proofErr w:type="spellStart"/>
-      <w:r>
-        <w:t>ProvinciaNascita</w:t>
-      </w:r>
-      <w:proofErr w:type="spellEnd"/>
-      <w:r>
-        <w:t>*</w:t>
-      </w:r>
-      <w:r>
-        <w:t xml:space="preserve">, </w:t>
-      </w:r>
-      <w:proofErr w:type="spellStart"/>
-      <w:r>
-        <w:t>PartitaIva</w:t>
-      </w:r>
-      <w:proofErr w:type="spellEnd"/>
-      <w:r>
-        <w:t>*</w:t>
-      </w:r>
-      <w:r>
-        <w:t xml:space="preserve">, </w:t>
-      </w:r>
-      <w:proofErr w:type="spellStart"/>
-      <w:r>
-        <w:t>RagioneSociale</w:t>
-      </w:r>
-      <w:proofErr w:type="spellEnd"/>
-      <w:r>
-        <w:t>*</w:t>
-      </w:r>
-      <w:r>
-        <w:t>, Recapito1, Recapito2</w:t>
-      </w:r>
-      <w:r>
-        <w:t xml:space="preserve">*, </w:t>
-      </w:r>
-      <w:r>
-        <w:t>IndirizzoEmail1</w:t>
-      </w:r>
-      <w:r>
-        <w:t>, IndirizzoEmail2*, Indirizzo, Città, Provincia, CAP)</w:t>
-      </w:r>
-    </w:p>
-    <w:p/>
-    <w:p>
-      <w:pPr>
-        <w:rPr>
-          <w:sz w:val="24"/>
-        </w:rPr>
-      </w:pPr>
-      <w:proofErr w:type="spellStart"/>
-      <w:r>
-        <w:t>ContrattoVendita</w:t>
-      </w:r>
-      <w:proofErr w:type="spellEnd"/>
-      <w:r>
-        <w:t xml:space="preserve"> (</w:t>
-      </w:r>
-      <w:r>
-        <w:rPr>
-          <w:u w:val="single"/>
-        </w:rPr>
-        <w:t>Numero</w:t>
-      </w:r>
-      <w:r>
-        <w:t xml:space="preserve">, </w:t>
-      </w:r>
-      <w:r>
-        <w:t>Trasporto*</w:t>
-      </w:r>
-      <w:r>
-        <w:t xml:space="preserve">, </w:t>
-      </w:r>
-      <w:r>
-        <w:t>Data</w:t>
-      </w:r>
-      <w:r>
-        <w:t xml:space="preserve">, </w:t>
-      </w:r>
-      <w:proofErr w:type="spellStart"/>
-      <w:r>
-        <w:t>ImportoComplessivo</w:t>
-      </w:r>
-      <w:proofErr w:type="spellEnd"/>
-      <w:r>
-        <w:t xml:space="preserve">, </w:t>
-      </w:r>
-      <w:proofErr w:type="spellStart"/>
-      <w:r>
-        <w:t>ModalitàPagamento</w:t>
-      </w:r>
-      <w:proofErr w:type="spellEnd"/>
-      <w:r>
-        <w:t>, Cliente)</w:t>
-      </w:r>
-    </w:p>
-    <w:p>
-      <w:r>
-        <w:tab/>
-      </w:r>
-      <w:proofErr w:type="gramStart"/>
-      <w:r>
-        <w:t>FK:  Cliente</w:t>
-      </w:r>
-      <w:proofErr w:type="gramEnd"/>
-      <w:r>
-        <w:t xml:space="preserve"> REFERENCES Cliente</w:t>
-      </w:r>
-    </w:p>
-    <w:p>
-      <w:r>
-        <w:tab/>
-      </w:r>
-      <w:proofErr w:type="gramStart"/>
-      <w:r>
-        <w:t xml:space="preserve">FK:  </w:t>
-      </w:r>
-      <w:proofErr w:type="spellStart"/>
-      <w:r>
-        <w:t>ModalitàPagamento</w:t>
+        <w:t>VeicoloCatalogo</w:t>
       </w:r>
       <w:proofErr w:type="spellEnd"/>
       <w:proofErr w:type="gramEnd"/>
@@ -19579,6 +19693,448 @@
       </w:r>
       <w:proofErr w:type="spellStart"/>
       <w:r>
+        <w:t>VeicoloCatalogo</w:t>
+      </w:r>
+      <w:proofErr w:type="spellEnd"/>
+    </w:p>
+    <w:p>
+      <w:pPr>
+        <w:ind w:firstLine="643"/>
+      </w:pPr>
+      <w:proofErr w:type="gramStart"/>
+      <w:r>
+        <w:t>FK:  Optional</w:t>
+      </w:r>
+      <w:proofErr w:type="gramEnd"/>
+      <w:r>
+        <w:t xml:space="preserve"> REFERENCES Optional</w:t>
+      </w:r>
+    </w:p>
+    <w:p>
+      <w:pPr>
+        <w:ind w:firstLine="643"/>
+      </w:pPr>
+    </w:p>
+    <w:p>
+      <w:pPr>
+        <w:rPr>
+          <w:sz w:val="24"/>
+        </w:rPr>
+      </w:pPr>
+      <w:r>
+        <w:rPr>
+          <w:b/>
+        </w:rPr>
+        <w:t>Referenza</w:t>
+      </w:r>
+      <w:r>
+        <w:t xml:space="preserve"> </w:t>
+      </w:r>
+      <w:r>
+        <w:t>(</w:t>
+      </w:r>
+      <w:proofErr w:type="spellStart"/>
+      <w:r>
+        <w:rPr>
+          <w:u w:val="single"/>
+        </w:rPr>
+        <w:t>VeicoloCatalogo</w:t>
+      </w:r>
+      <w:proofErr w:type="spellEnd"/>
+      <w:r>
+        <w:t xml:space="preserve">, </w:t>
+      </w:r>
+      <w:r>
+        <w:rPr>
+          <w:u w:val="single"/>
+        </w:rPr>
+        <w:t>Ricambio</w:t>
+      </w:r>
+      <w:r>
+        <w:t>)</w:t>
+      </w:r>
+    </w:p>
+    <w:p>
+      <w:r>
+        <w:t xml:space="preserve"> </w:t>
+      </w:r>
+      <w:r>
+        <w:tab/>
+      </w:r>
+      <w:proofErr w:type="gramStart"/>
+      <w:r>
+        <w:t xml:space="preserve">FK:  </w:t>
+      </w:r>
+      <w:proofErr w:type="spellStart"/>
+      <w:r>
+        <w:t>VeicoloCatalogo</w:t>
+      </w:r>
+      <w:proofErr w:type="spellEnd"/>
+      <w:proofErr w:type="gramEnd"/>
+      <w:r>
+        <w:t xml:space="preserve"> REFERENCES </w:t>
+      </w:r>
+      <w:proofErr w:type="spellStart"/>
+      <w:r>
+        <w:t>VeicoloCatalogo</w:t>
+      </w:r>
+      <w:proofErr w:type="spellEnd"/>
+    </w:p>
+    <w:p>
+      <w:r>
+        <w:tab/>
+      </w:r>
+      <w:proofErr w:type="gramStart"/>
+      <w:r>
+        <w:t>FK:  Ricambio</w:t>
+      </w:r>
+      <w:proofErr w:type="gramEnd"/>
+      <w:r>
+        <w:t xml:space="preserve"> REFERENCES Ricambio</w:t>
+      </w:r>
+    </w:p>
+    <w:p/>
+    <w:p>
+      <w:r>
+        <w:t xml:space="preserve">Sono relazioni d’appoggio, con chiave primaria doppia lasciano più libertà e rappresentano una molti a molti. Nella maggior parte delle altre relazioni 1 a N sono state accorpate in attributi con chiave esterna eccetto per </w:t>
+      </w:r>
+      <w:r>
+        <w:rPr>
+          <w:b/>
+        </w:rPr>
+        <w:t>ordine veicolo</w:t>
+      </w:r>
+      <w:r>
+        <w:rPr>
+          <w:b/>
+        </w:rPr>
+        <w:t xml:space="preserve"> </w:t>
+      </w:r>
+      <w:r>
+        <w:t>che è stato modellato comunque con una relazione esterna per via dell’attributo interno alla relazione. Si noti che la chiave primaria è solo Veicolo perché va rispettato il vincolo che un veicolo venduto appartenga ad un ordine solo mentre ad uno stesso ordine possono appartenere più veicoli.</w:t>
+      </w:r>
+    </w:p>
+    <w:p>
+      <w:pPr>
+        <w:rPr>
+          <w:b/>
+        </w:rPr>
+      </w:pPr>
+    </w:p>
+    <w:p>
+      <w:pPr>
+        <w:rPr>
+          <w:sz w:val="24"/>
+        </w:rPr>
+      </w:pPr>
+      <w:proofErr w:type="spellStart"/>
+      <w:r>
+        <w:rPr>
+          <w:b/>
+        </w:rPr>
+        <w:t>OrdineVeicolo</w:t>
+      </w:r>
+      <w:proofErr w:type="spellEnd"/>
+      <w:r>
+        <w:t xml:space="preserve"> </w:t>
+      </w:r>
+      <w:r>
+        <w:t>(</w:t>
+      </w:r>
+      <w:r>
+        <w:rPr>
+          <w:u w:val="single"/>
+        </w:rPr>
+        <w:t>Veicolo</w:t>
+      </w:r>
+      <w:r>
+        <w:t>, PrezzoFornitore, Ordine)</w:t>
+      </w:r>
+    </w:p>
+    <w:p>
+      <w:r>
+        <w:tab/>
+      </w:r>
+      <w:proofErr w:type="gramStart"/>
+      <w:r>
+        <w:t>FK:  Ordine</w:t>
+      </w:r>
+      <w:proofErr w:type="gramEnd"/>
+      <w:r>
+        <w:t xml:space="preserve"> REFERENCES </w:t>
+      </w:r>
+      <w:r>
+        <w:t>Ordine</w:t>
+      </w:r>
+    </w:p>
+    <w:p>
+      <w:r>
+        <w:tab/>
+      </w:r>
+      <w:proofErr w:type="gramStart"/>
+      <w:r>
+        <w:t>FK:  Veicolo</w:t>
+      </w:r>
+      <w:proofErr w:type="gramEnd"/>
+      <w:r>
+        <w:t xml:space="preserve"> REFERENCES </w:t>
+      </w:r>
+      <w:proofErr w:type="spellStart"/>
+      <w:r>
+        <w:t>VeicoloVenduto</w:t>
+      </w:r>
+      <w:proofErr w:type="spellEnd"/>
+    </w:p>
+    <w:p>
+      <w:pPr>
+        <w:pStyle w:val="Titolo3"/>
+      </w:pPr>
+      <w:r>
+        <w:t>3.</w:t>
+      </w:r>
+      <w:r>
+        <w:t>2.</w:t>
+      </w:r>
+      <w:r>
+        <w:t>5</w:t>
+      </w:r>
+      <w:r>
+        <w:t xml:space="preserve"> </w:t>
+      </w:r>
+      <w:r>
+        <w:t>–</w:t>
+      </w:r>
+      <w:r>
+        <w:t xml:space="preserve"> Ridondanze</w:t>
+      </w:r>
+    </w:p>
+    <w:p>
+      <w:pPr>
+        <w:pStyle w:val="Titolo2"/>
+      </w:pPr>
+      <w:r>
+        <w:t>3.</w:t>
+      </w:r>
+      <w:r>
+        <w:t>3</w:t>
+      </w:r>
+      <w:r>
+        <w:t xml:space="preserve"> </w:t>
+      </w:r>
+      <w:r>
+        <w:t>–</w:t>
+      </w:r>
+      <w:r>
+        <w:t xml:space="preserve"> Traduzione Logica</w:t>
+      </w:r>
+    </w:p>
+    <w:p/>
+    <w:p>
+      <w:r>
+        <w:t>La rappresentazione logica dello schema concettuale sotto forma di schema relazionale è:</w:t>
+      </w:r>
+    </w:p>
+    <w:p/>
+    <w:p>
+      <w:r>
+        <w:t>Cliente</w:t>
+      </w:r>
+      <w:r>
+        <w:t xml:space="preserve"> </w:t>
+      </w:r>
+      <w:r>
+        <w:t>(</w:t>
+      </w:r>
+      <w:r>
+        <w:rPr>
+          <w:u w:val="single"/>
+        </w:rPr>
+        <w:t>Id</w:t>
+      </w:r>
+      <w:r>
+        <w:t xml:space="preserve">, </w:t>
+      </w:r>
+      <w:proofErr w:type="spellStart"/>
+      <w:r>
+        <w:t>TipoCliente</w:t>
+      </w:r>
+      <w:proofErr w:type="spellEnd"/>
+      <w:r>
+        <w:t xml:space="preserve">, </w:t>
+      </w:r>
+      <w:proofErr w:type="spellStart"/>
+      <w:r>
+        <w:t>CodiceFiscale</w:t>
+      </w:r>
+      <w:proofErr w:type="spellEnd"/>
+      <w:r>
+        <w:t>*</w:t>
+      </w:r>
+      <w:r>
+        <w:t>, Nome</w:t>
+      </w:r>
+      <w:r>
+        <w:t>*</w:t>
+      </w:r>
+      <w:r>
+        <w:t>, Cognome</w:t>
+      </w:r>
+      <w:r>
+        <w:t>*</w:t>
+      </w:r>
+      <w:r>
+        <w:t xml:space="preserve">, </w:t>
+      </w:r>
+      <w:proofErr w:type="spellStart"/>
+      <w:r>
+        <w:t>DataNascita</w:t>
+      </w:r>
+      <w:proofErr w:type="spellEnd"/>
+      <w:r>
+        <w:t>*</w:t>
+      </w:r>
+      <w:r>
+        <w:t xml:space="preserve">, </w:t>
+      </w:r>
+      <w:proofErr w:type="spellStart"/>
+      <w:r>
+        <w:t>CittàNascita</w:t>
+      </w:r>
+      <w:proofErr w:type="spellEnd"/>
+      <w:r>
+        <w:t>*</w:t>
+      </w:r>
+      <w:r>
+        <w:t xml:space="preserve">, </w:t>
+      </w:r>
+      <w:proofErr w:type="spellStart"/>
+      <w:r>
+        <w:t>ProvinciaNascita</w:t>
+      </w:r>
+      <w:proofErr w:type="spellEnd"/>
+      <w:r>
+        <w:t>*</w:t>
+      </w:r>
+      <w:r>
+        <w:t xml:space="preserve">, </w:t>
+      </w:r>
+      <w:proofErr w:type="spellStart"/>
+      <w:r>
+        <w:t>PartitaIva</w:t>
+      </w:r>
+      <w:proofErr w:type="spellEnd"/>
+      <w:r>
+        <w:t>*</w:t>
+      </w:r>
+      <w:r>
+        <w:t xml:space="preserve">, </w:t>
+      </w:r>
+      <w:proofErr w:type="spellStart"/>
+      <w:r>
+        <w:t>RagioneSociale</w:t>
+      </w:r>
+      <w:proofErr w:type="spellEnd"/>
+      <w:r>
+        <w:t>*</w:t>
+      </w:r>
+      <w:r>
+        <w:t>, Recapito1, Recapito2</w:t>
+      </w:r>
+      <w:r>
+        <w:t xml:space="preserve">*, </w:t>
+      </w:r>
+      <w:r>
+        <w:t>IndirizzoEmail1</w:t>
+      </w:r>
+      <w:r>
+        <w:t>, IndirizzoEmail2*, Indirizzo, Città, Provincia, CAP)</w:t>
+      </w:r>
+    </w:p>
+    <w:p/>
+    <w:p>
+      <w:pPr>
+        <w:rPr>
+          <w:sz w:val="24"/>
+        </w:rPr>
+      </w:pPr>
+      <w:proofErr w:type="spellStart"/>
+      <w:r>
+        <w:t>ContrattoVendita</w:t>
+      </w:r>
+      <w:proofErr w:type="spellEnd"/>
+      <w:r>
+        <w:t xml:space="preserve"> (</w:t>
+      </w:r>
+      <w:r>
+        <w:rPr>
+          <w:u w:val="single"/>
+        </w:rPr>
+        <w:t>Numero</w:t>
+      </w:r>
+      <w:r>
+        <w:t xml:space="preserve">, </w:t>
+      </w:r>
+      <w:r>
+        <w:t>Trasporto*</w:t>
+      </w:r>
+      <w:r>
+        <w:t xml:space="preserve">, </w:t>
+      </w:r>
+      <w:r>
+        <w:t>Data</w:t>
+      </w:r>
+      <w:r>
+        <w:t xml:space="preserve">, </w:t>
+      </w:r>
+      <w:proofErr w:type="spellStart"/>
+      <w:r>
+        <w:t>ImportoComplessivo</w:t>
+      </w:r>
+      <w:proofErr w:type="spellEnd"/>
+      <w:r>
+        <w:t xml:space="preserve">, </w:t>
+      </w:r>
+      <w:proofErr w:type="spellStart"/>
+      <w:r>
+        <w:t>ModalitàPagamento</w:t>
+      </w:r>
+      <w:proofErr w:type="spellEnd"/>
+      <w:r>
+        <w:t>, Cliente)</w:t>
+      </w:r>
+    </w:p>
+    <w:p>
+      <w:r>
+        <w:tab/>
+      </w:r>
+      <w:proofErr w:type="gramStart"/>
+      <w:r>
+        <w:t>FK:  Cliente</w:t>
+      </w:r>
+      <w:proofErr w:type="gramEnd"/>
+      <w:r>
+        <w:t xml:space="preserve"> REFERENCES Cliente</w:t>
+      </w:r>
+    </w:p>
+    <w:p>
+      <w:r>
+        <w:tab/>
+      </w:r>
+      <w:proofErr w:type="gramStart"/>
+      <w:r>
+        <w:t xml:space="preserve">FK:  </w:t>
+      </w:r>
+      <w:proofErr w:type="spellStart"/>
+      <w:r>
+        <w:t>ModalitàPagamento</w:t>
+      </w:r>
+      <w:proofErr w:type="spellEnd"/>
+      <w:proofErr w:type="gramEnd"/>
+      <w:r>
+        <w:t xml:space="preserve"> REFERENCES </w:t>
+      </w:r>
+      <w:proofErr w:type="spellStart"/>
+      <w:r>
         <w:t>ModalitàPagamento</w:t>
       </w:r>
       <w:proofErr w:type="spellEnd"/>
@@ -19721,111 +20277,87 @@
     <w:p>
       <w:pPr>
         <w:ind w:firstLine="643"/>
-        <w:rPr>
-          <w:lang w:val="en-US"/>
-        </w:rPr>
-      </w:pPr>
-      <w:r>
-        <w:rPr>
-          <w:lang w:val="en-US"/>
-        </w:rPr>
-        <w:t xml:space="preserve">FK:  </w:t>
+      </w:pPr>
+      <w:proofErr w:type="gramStart"/>
+      <w:r>
+        <w:t>FK:  Veicolo</w:t>
+      </w:r>
+      <w:proofErr w:type="gramEnd"/>
+      <w:r>
+        <w:t xml:space="preserve"> REFERENCES </w:t>
       </w:r>
       <w:proofErr w:type="spellStart"/>
       <w:r>
-        <w:rPr>
-          <w:lang w:val="en-US"/>
-        </w:rPr>
-        <w:t>Veicolo</w:t>
+        <w:t>VeicoloVenduto</w:t>
       </w:r>
       <w:proofErr w:type="spellEnd"/>
-      <w:r>
-        <w:rPr>
-          <w:lang w:val="en-US"/>
-        </w:rPr>
-        <w:t xml:space="preserve"> REFERENCES </w:t>
-      </w:r>
+    </w:p>
+    <w:p/>
+    <w:p>
+      <w:pPr>
+        <w:rPr>
+          <w:sz w:val="24"/>
+        </w:rPr>
+      </w:pPr>
       <w:proofErr w:type="spellStart"/>
       <w:r>
-        <w:rPr>
-          <w:lang w:val="en-US"/>
-        </w:rPr>
-        <w:t>VeicoloVenduto</w:t>
+        <w:t>FatturaAcquisto</w:t>
       </w:r>
       <w:proofErr w:type="spellEnd"/>
-    </w:p>
-    <w:p>
-      <w:pPr>
-        <w:rPr>
-          <w:lang w:val="en-US"/>
-        </w:rPr>
-      </w:pPr>
-    </w:p>
-    <w:p>
-      <w:pPr>
-        <w:rPr>
-          <w:sz w:val="24"/>
-        </w:rPr>
-      </w:pPr>
+      <w:r>
+        <w:t xml:space="preserve"> </w:t>
+      </w:r>
+      <w:r>
+        <w:t>(</w:t>
+      </w:r>
+      <w:r>
+        <w:rPr>
+          <w:u w:val="single"/>
+        </w:rPr>
+        <w:t>Fornitore</w:t>
+      </w:r>
+      <w:r>
+        <w:t xml:space="preserve">, </w:t>
+      </w:r>
+      <w:r>
+        <w:rPr>
+          <w:u w:val="single"/>
+        </w:rPr>
+        <w:t>Numero</w:t>
+      </w:r>
+      <w:r>
+        <w:t xml:space="preserve">, Ordine, Data, </w:t>
+      </w:r>
       <w:proofErr w:type="spellStart"/>
       <w:r>
-        <w:t>FatturaAcquisto</w:t>
+        <w:t>ImportoComplessivo</w:t>
       </w:r>
       <w:proofErr w:type="spellEnd"/>
       <w:r>
+        <w:t xml:space="preserve">, </w:t>
+      </w:r>
+      <w:proofErr w:type="spellStart"/>
+      <w:r>
+        <w:t>ModPagamentoFornitore</w:t>
+      </w:r>
+      <w:proofErr w:type="spellEnd"/>
+      <w:r>
+        <w:t xml:space="preserve">, </w:t>
+      </w:r>
+      <w:proofErr w:type="spellStart"/>
+      <w:r>
+        <w:t>ModPagamentoDa</w:t>
+      </w:r>
+      <w:proofErr w:type="spellEnd"/>
+      <w:r>
+        <w:t>)</w:t>
+      </w:r>
+    </w:p>
+    <w:p>
+      <w:r>
         <w:t xml:space="preserve"> </w:t>
       </w:r>
       <w:r>
-        <w:t>(</w:t>
-      </w:r>
-      <w:r>
-        <w:rPr>
-          <w:u w:val="single"/>
-        </w:rPr>
-        <w:t>Fornitore</w:t>
-      </w:r>
-      <w:r>
-        <w:t xml:space="preserve">, </w:t>
-      </w:r>
-      <w:r>
-        <w:rPr>
-          <w:u w:val="single"/>
-        </w:rPr>
-        <w:t>Numero</w:t>
-      </w:r>
-      <w:r>
-        <w:t xml:space="preserve">, Ordine, Data, </w:t>
-      </w:r>
-      <w:proofErr w:type="spellStart"/>
-      <w:r>
-        <w:t>ImportoComplessivo</w:t>
-      </w:r>
-      <w:proofErr w:type="spellEnd"/>
-      <w:r>
-        <w:t xml:space="preserve">, </w:t>
-      </w:r>
-      <w:proofErr w:type="spellStart"/>
-      <w:r>
-        <w:t>ModPagamentoFornitore</w:t>
-      </w:r>
-      <w:proofErr w:type="spellEnd"/>
-      <w:r>
-        <w:t xml:space="preserve">, </w:t>
-      </w:r>
-      <w:proofErr w:type="spellStart"/>
-      <w:r>
-        <w:t>ModPagamentoDa</w:t>
-      </w:r>
-      <w:proofErr w:type="spellEnd"/>
-      <w:r>
-        <w:t>)</w:t>
-      </w:r>
-    </w:p>
-    <w:p>
-      <w:r>
-        <w:t xml:space="preserve"> </w:t>
-      </w:r>
-      <w:r>
         <w:tab/>
       </w:r>
       <w:proofErr w:type="gramStart"/>
@@ -19838,48 +20370,20 @@
       </w:r>
     </w:p>
     <w:p>
-      <w:pPr>
-        <w:rPr>
-          <w:lang w:val="en-US"/>
-        </w:rPr>
-      </w:pPr>
       <w:r>
         <w:tab/>
       </w:r>
-      <w:r>
-        <w:rPr>
-          <w:lang w:val="en-US"/>
-        </w:rPr>
-        <w:t xml:space="preserve">FK:  </w:t>
-      </w:r>
-      <w:proofErr w:type="spellStart"/>
-      <w:r>
-        <w:rPr>
-          <w:lang w:val="en-US"/>
-        </w:rPr>
-        <w:t>Fornitore</w:t>
-      </w:r>
-      <w:proofErr w:type="spellEnd"/>
-      <w:r>
-        <w:rPr>
-          <w:lang w:val="en-US"/>
-        </w:rPr>
-        <w:t xml:space="preserve"> REFERENCES </w:t>
-      </w:r>
-      <w:proofErr w:type="spellStart"/>
-      <w:r>
-        <w:rPr>
-          <w:lang w:val="en-US"/>
-        </w:rPr>
-        <w:t>Fornitore</w:t>
-      </w:r>
-      <w:proofErr w:type="spellEnd"/>
-    </w:p>
-    <w:p>
-      <w:r>
-        <w:rPr>
-          <w:lang w:val="en-US"/>
-        </w:rPr>
+      <w:proofErr w:type="gramStart"/>
+      <w:r>
+        <w:t>FK:  Fornitore</w:t>
+      </w:r>
+      <w:proofErr w:type="gramEnd"/>
+      <w:r>
+        <w:t xml:space="preserve"> REFERENCES Fornitore</w:t>
+      </w:r>
+    </w:p>
+    <w:p>
+      <w:r>
         <w:tab/>
       </w:r>
       <w:proofErr w:type="gramStart"/>
@@ -19904,122 +20408,1351 @@
       </w:r>
       <w:proofErr w:type="spellEnd"/>
       <w:r>
-        <w:t xml:space="preserve">  </w:t>
+        <w:t xml:space="preserve">  REFERENCES </w:t>
+      </w:r>
+      <w:proofErr w:type="spellStart"/>
+      <w:r>
+        <w:t>Modalità</w:t>
+      </w:r>
+      <w:r>
+        <w:t>Pagamento</w:t>
+      </w:r>
+      <w:proofErr w:type="spellEnd"/>
+    </w:p>
+    <w:p/>
+    <w:p>
+      <w:r>
+        <w:t>Fornitore</w:t>
+      </w:r>
+      <w:r>
+        <w:t xml:space="preserve"> </w:t>
+      </w:r>
+      <w:r>
+        <w:t>(</w:t>
+      </w:r>
+      <w:proofErr w:type="spellStart"/>
+      <w:r>
+        <w:rPr>
+          <w:u w:val="single"/>
+        </w:rPr>
+        <w:t>PartitaIva</w:t>
+      </w:r>
+      <w:proofErr w:type="spellEnd"/>
+      <w:r>
+        <w:t>,</w:t>
+      </w:r>
+      <w:r>
+        <w:t xml:space="preserve"> </w:t>
+      </w:r>
+      <w:proofErr w:type="spellStart"/>
+      <w:r>
+        <w:t>CasaProduttrice</w:t>
+      </w:r>
+      <w:proofErr w:type="spellEnd"/>
+      <w:r>
+        <w:t xml:space="preserve">, </w:t>
+      </w:r>
+      <w:proofErr w:type="spellStart"/>
+      <w:r>
+        <w:t>FornitoreRicambi</w:t>
+      </w:r>
+      <w:proofErr w:type="spellEnd"/>
+      <w:r>
+        <w:t>,</w:t>
+      </w:r>
+      <w:r>
+        <w:t xml:space="preserve"> </w:t>
+      </w:r>
+      <w:proofErr w:type="spellStart"/>
+      <w:r>
+        <w:t>RagioneSociale</w:t>
+      </w:r>
+      <w:proofErr w:type="spellEnd"/>
+      <w:r>
+        <w:t>, Recapito1, Recapito2</w:t>
+      </w:r>
+      <w:r>
+        <w:t xml:space="preserve">*, </w:t>
+      </w:r>
+      <w:r>
+        <w:t>IndirizzoEmail1</w:t>
+      </w:r>
+      <w:r>
+        <w:t>, IndirizzoEmail2*, Indirizzo, Città, Provincia, CAP)</w:t>
+      </w:r>
+    </w:p>
+    <w:p/>
+    <w:p>
+      <w:pPr>
+        <w:rPr>
+          <w:sz w:val="24"/>
+        </w:rPr>
+      </w:pPr>
+      <w:r>
+        <w:t>Giacenza</w:t>
+      </w:r>
+      <w:r>
+        <w:t xml:space="preserve"> </w:t>
+      </w:r>
+      <w:r>
+        <w:t>(</w:t>
+      </w:r>
+      <w:r>
+        <w:rPr>
+          <w:u w:val="single"/>
+        </w:rPr>
+        <w:t>Ricambio</w:t>
+      </w:r>
+      <w:r>
+        <w:t xml:space="preserve">, </w:t>
+      </w:r>
+      <w:r>
+        <w:rPr>
+          <w:u w:val="single"/>
+        </w:rPr>
+        <w:t>Numero</w:t>
+      </w:r>
+      <w:r>
+        <w:t>, Data Quantità, Causale</w:t>
+      </w:r>
+      <w:r>
+        <w:t>)</w:t>
+      </w:r>
+    </w:p>
+    <w:p>
+      <w:r>
+        <w:t xml:space="preserve"> </w:t>
+      </w:r>
+      <w:r>
+        <w:tab/>
+      </w:r>
+      <w:proofErr w:type="gramStart"/>
+      <w:r>
+        <w:t xml:space="preserve">FK:  </w:t>
+      </w:r>
+      <w:r>
+        <w:t>Ricambio</w:t>
+      </w:r>
+      <w:proofErr w:type="gramEnd"/>
+      <w:r>
+        <w:t xml:space="preserve"> </w:t>
       </w:r>
       <w:r>
         <w:t xml:space="preserve">REFERENCES </w:t>
       </w:r>
+      <w:r>
+        <w:t>Ricambio</w:t>
+      </w:r>
+    </w:p>
+    <w:p/>
+    <w:p>
+      <w:pPr>
+        <w:rPr>
+          <w:sz w:val="24"/>
+        </w:rPr>
+      </w:pPr>
       <w:proofErr w:type="spellStart"/>
       <w:r>
-        <w:t>Modalità</w:t>
-      </w:r>
-      <w:r>
-        <w:t>Pagamento</w:t>
+        <w:t>ModalitàPagamento</w:t>
       </w:r>
       <w:proofErr w:type="spellEnd"/>
+      <w:r>
+        <w:t xml:space="preserve"> </w:t>
+      </w:r>
+      <w:r>
+        <w:t>(</w:t>
+      </w:r>
+      <w:r>
+        <w:rPr>
+          <w:u w:val="single"/>
+        </w:rPr>
+        <w:t>Fornitore</w:t>
+      </w:r>
+      <w:r>
+        <w:t xml:space="preserve">, </w:t>
+      </w:r>
+      <w:r>
+        <w:rPr>
+          <w:u w:val="single"/>
+        </w:rPr>
+        <w:t>Da</w:t>
+      </w:r>
+      <w:r>
+        <w:t xml:space="preserve">, A, Periodicità, </w:t>
+      </w:r>
+      <w:proofErr w:type="spellStart"/>
+      <w:r>
+        <w:t>TassoInteresse</w:t>
+      </w:r>
+      <w:proofErr w:type="spellEnd"/>
+      <w:r>
+        <w:t xml:space="preserve">, </w:t>
+      </w:r>
+      <w:proofErr w:type="spellStart"/>
+      <w:r>
+        <w:t>NumeroRate</w:t>
+      </w:r>
+      <w:proofErr w:type="spellEnd"/>
+      <w:r>
+        <w:t>)</w:t>
+      </w:r>
+    </w:p>
+    <w:p>
+      <w:r>
+        <w:t xml:space="preserve"> </w:t>
+      </w:r>
+      <w:r>
+        <w:tab/>
+      </w:r>
+      <w:proofErr w:type="gramStart"/>
+      <w:r>
+        <w:t xml:space="preserve">FK:  </w:t>
+      </w:r>
+      <w:r>
+        <w:t>Fornitore</w:t>
+      </w:r>
+      <w:proofErr w:type="gramEnd"/>
+      <w:r>
+        <w:t xml:space="preserve"> REFERENCES </w:t>
+      </w:r>
+      <w:r>
+        <w:t>Fornitore</w:t>
+      </w:r>
     </w:p>
     <w:p/>
     <w:p>
+      <w:pPr>
+        <w:rPr>
+          <w:sz w:val="24"/>
+        </w:rPr>
+      </w:pPr>
+      <w:proofErr w:type="spellStart"/>
+      <w:r>
+        <w:t>ModelloVeicolo</w:t>
+      </w:r>
+      <w:proofErr w:type="spellEnd"/>
+      <w:r>
+        <w:t xml:space="preserve"> </w:t>
+      </w:r>
+      <w:r>
+        <w:t>(</w:t>
+      </w:r>
+      <w:r>
+        <w:rPr>
+          <w:u w:val="single"/>
+        </w:rPr>
+        <w:t>Nome</w:t>
+      </w:r>
+      <w:r>
+        <w:t xml:space="preserve">, </w:t>
+      </w:r>
+      <w:r>
+        <w:rPr>
+          <w:u w:val="single"/>
+        </w:rPr>
+        <w:t>Anno</w:t>
+      </w:r>
+      <w:r>
+        <w:t>, Fornitore</w:t>
+      </w:r>
+      <w:r>
+        <w:t>)</w:t>
+      </w:r>
+    </w:p>
+    <w:p>
+      <w:r>
+        <w:t xml:space="preserve"> </w:t>
+      </w:r>
+      <w:r>
+        <w:tab/>
+      </w:r>
+      <w:proofErr w:type="gramStart"/>
+      <w:r>
+        <w:t xml:space="preserve">FK:  </w:t>
+      </w:r>
       <w:r>
         <w:t>Fornitore</w:t>
       </w:r>
+      <w:proofErr w:type="gramEnd"/>
       <w:r>
         <w:t xml:space="preserve"> </w:t>
       </w:r>
       <w:r>
+        <w:t xml:space="preserve">REFERENCES </w:t>
+      </w:r>
+      <w:r>
+        <w:t>Fornitore</w:t>
+      </w:r>
+    </w:p>
+    <w:p/>
+    <w:p>
+      <w:pPr>
+        <w:rPr>
+          <w:sz w:val="24"/>
+        </w:rPr>
+      </w:pPr>
+      <w:proofErr w:type="spellStart"/>
+      <w:r>
+        <w:t>NostreModalitàPagamento</w:t>
+      </w:r>
+      <w:proofErr w:type="spellEnd"/>
+      <w:r>
+        <w:t xml:space="preserve"> </w:t>
+      </w:r>
+      <w:r>
         <w:t>(</w:t>
       </w:r>
+      <w:r>
+        <w:rPr>
+          <w:u w:val="single"/>
+        </w:rPr>
+        <w:t>Da</w:t>
+      </w:r>
+      <w:r>
+        <w:t xml:space="preserve">, A, Periodicità, </w:t>
+      </w:r>
       <w:proofErr w:type="spellStart"/>
       <w:r>
+        <w:t>TassoInteresse</w:t>
+      </w:r>
+      <w:proofErr w:type="spellEnd"/>
+      <w:r>
+        <w:t xml:space="preserve">, </w:t>
+      </w:r>
+      <w:proofErr w:type="spellStart"/>
+      <w:r>
+        <w:t>NumeroRate</w:t>
+      </w:r>
+      <w:proofErr w:type="spellEnd"/>
+      <w:r>
+        <w:t>)</w:t>
+      </w:r>
+    </w:p>
+    <w:p>
+      <w:r>
+        <w:t xml:space="preserve"> </w:t>
+      </w:r>
+      <w:r>
+        <w:tab/>
+      </w:r>
+    </w:p>
+    <w:p>
+      <w:r>
+        <w:t xml:space="preserve">Optional </w:t>
+      </w:r>
+      <w:r>
+        <w:t>(</w:t>
+      </w:r>
+      <w:r>
+        <w:t>Codice, Nome, Descrizione, Prezzo</w:t>
+      </w:r>
+      <w:r>
+        <w:t>)</w:t>
+      </w:r>
+    </w:p>
+    <w:p/>
+    <w:p>
+      <w:pPr>
+        <w:rPr>
+          <w:sz w:val="24"/>
+        </w:rPr>
+      </w:pPr>
+      <w:r>
+        <w:t xml:space="preserve">Ordine </w:t>
+      </w:r>
+      <w:r>
+        <w:t>(</w:t>
+      </w:r>
+      <w:r>
         <w:rPr>
           <w:u w:val="single"/>
         </w:rPr>
-        <w:t>PartitaIva</w:t>
+        <w:t>Id</w:t>
+      </w:r>
+      <w:r>
+        <w:t xml:space="preserve">, </w:t>
+      </w:r>
+      <w:proofErr w:type="spellStart"/>
+      <w:r>
+        <w:t>TipoOrdine</w:t>
       </w:r>
       <w:proofErr w:type="spellEnd"/>
       <w:r>
+        <w:t xml:space="preserve">, </w:t>
+      </w:r>
+      <w:proofErr w:type="spellStart"/>
+      <w:r>
+        <w:t>DataOrdine</w:t>
+      </w:r>
+      <w:proofErr w:type="spellEnd"/>
+      <w:r>
+        <w:t xml:space="preserve">, </w:t>
+      </w:r>
+      <w:proofErr w:type="spellStart"/>
+      <w:r>
+        <w:t>DataConsegnaPrevista</w:t>
+      </w:r>
+      <w:proofErr w:type="spellEnd"/>
+      <w:r>
+        <w:t xml:space="preserve">, </w:t>
+      </w:r>
+      <w:proofErr w:type="spellStart"/>
+      <w:r>
+        <w:t>DataConsegna</w:t>
+      </w:r>
+      <w:proofErr w:type="spellEnd"/>
+      <w:r>
+        <w:t>*</w:t>
+      </w:r>
+      <w:r>
+        <w:t>, Fornitore</w:t>
+      </w:r>
+      <w:r>
+        <w:t>)</w:t>
+      </w:r>
+    </w:p>
+    <w:p>
+      <w:r>
+        <w:t xml:space="preserve"> </w:t>
+      </w:r>
+      <w:r>
+        <w:tab/>
+      </w:r>
+      <w:proofErr w:type="gramStart"/>
+      <w:r>
+        <w:t xml:space="preserve">FK:  </w:t>
+      </w:r>
+      <w:r>
+        <w:t>Fornitore</w:t>
+      </w:r>
+      <w:proofErr w:type="gramEnd"/>
+      <w:r>
+        <w:t xml:space="preserve"> </w:t>
+      </w:r>
+      <w:r>
+        <w:t xml:space="preserve">REFERENCES </w:t>
+      </w:r>
+      <w:r>
+        <w:t>Fornitore</w:t>
+      </w:r>
+    </w:p>
+    <w:p/>
+    <w:p>
+      <w:pPr>
+        <w:rPr>
+          <w:sz w:val="24"/>
+        </w:rPr>
+      </w:pPr>
+      <w:proofErr w:type="spellStart"/>
+      <w:r>
+        <w:t>OrdineRicambio</w:t>
+      </w:r>
+      <w:proofErr w:type="spellEnd"/>
+      <w:r>
+        <w:t xml:space="preserve"> </w:t>
+      </w:r>
+      <w:r>
+        <w:t>(</w:t>
+      </w:r>
+      <w:r>
+        <w:rPr>
+          <w:u w:val="single"/>
+        </w:rPr>
+        <w:t>Ordine</w:t>
+      </w:r>
+      <w:r>
+        <w:t xml:space="preserve">, </w:t>
+      </w:r>
+      <w:r>
+        <w:rPr>
+          <w:u w:val="single"/>
+        </w:rPr>
+        <w:t>Ricambio</w:t>
+      </w:r>
+      <w:r>
         <w:t>,</w:t>
       </w:r>
       <w:r>
+        <w:t xml:space="preserve"> Quantità, </w:t>
+      </w:r>
+      <w:proofErr w:type="spellStart"/>
+      <w:r>
+        <w:t>PrezzoUnitario</w:t>
+      </w:r>
+      <w:proofErr w:type="spellEnd"/>
+      <w:r>
+        <w:t>)</w:t>
+      </w:r>
+    </w:p>
+    <w:p>
+      <w:r>
+        <w:tab/>
+      </w:r>
+      <w:proofErr w:type="gramStart"/>
+      <w:r>
+        <w:t>FK:  Ordine</w:t>
+      </w:r>
+      <w:proofErr w:type="gramEnd"/>
+      <w:r>
+        <w:t xml:space="preserve"> REFERENCES </w:t>
+      </w:r>
+      <w:r>
+        <w:t>Ordine</w:t>
+      </w:r>
+    </w:p>
+    <w:p>
+      <w:r>
+        <w:tab/>
+      </w:r>
+      <w:proofErr w:type="gramStart"/>
+      <w:r>
+        <w:t>FK:  Ricambio</w:t>
+      </w:r>
+      <w:proofErr w:type="gramEnd"/>
+      <w:r>
+        <w:t xml:space="preserve"> REFERENCES Ricambio</w:t>
+      </w:r>
+    </w:p>
+    <w:p/>
+    <w:p>
+      <w:pPr>
+        <w:rPr>
+          <w:sz w:val="24"/>
+        </w:rPr>
+      </w:pPr>
+      <w:proofErr w:type="spellStart"/>
+      <w:r>
+        <w:t>Ordine</w:t>
+      </w:r>
+      <w:r>
+        <w:t>Veicolo</w:t>
+      </w:r>
+      <w:proofErr w:type="spellEnd"/>
+      <w:r>
         <w:t xml:space="preserve"> </w:t>
       </w:r>
+      <w:r>
+        <w:t>(</w:t>
+      </w:r>
+      <w:r>
+        <w:rPr>
+          <w:u w:val="single"/>
+        </w:rPr>
+        <w:t>Veicolo</w:t>
+      </w:r>
+      <w:r>
+        <w:t>, PrezzoFornitore, Ordine)</w:t>
+      </w:r>
+    </w:p>
+    <w:p>
+      <w:r>
+        <w:tab/>
+      </w:r>
+      <w:proofErr w:type="gramStart"/>
+      <w:r>
+        <w:t>FK:  Ordine</w:t>
+      </w:r>
+      <w:proofErr w:type="gramEnd"/>
+      <w:r>
+        <w:t xml:space="preserve"> REFERENCES </w:t>
+      </w:r>
+      <w:r>
+        <w:t>Ordine</w:t>
+      </w:r>
+    </w:p>
+    <w:p>
+      <w:r>
+        <w:tab/>
+      </w:r>
+      <w:proofErr w:type="gramStart"/>
+      <w:r>
+        <w:t>FK:  Veicolo</w:t>
+      </w:r>
+      <w:proofErr w:type="gramEnd"/>
+      <w:r>
+        <w:t xml:space="preserve"> REFERENCES </w:t>
+      </w:r>
       <w:proofErr w:type="spellStart"/>
       <w:r>
-        <w:t>CasaProduttrice</w:t>
+        <w:t>VeicoloVenduto</w:t>
       </w:r>
       <w:proofErr w:type="spellEnd"/>
-      <w:r>
-        <w:t>, FornitoreRicambi</w:t>
+    </w:p>
+    <w:p/>
+    <w:p>
+      <w:pPr>
+        <w:rPr>
+          <w:sz w:val="24"/>
+        </w:rPr>
+      </w:pPr>
+      <w:r>
+        <w:t xml:space="preserve">Rata </w:t>
+      </w:r>
+      <w:r>
+        <w:t>(</w:t>
+      </w:r>
+      <w:proofErr w:type="spellStart"/>
+      <w:r>
+        <w:rPr>
+          <w:u w:val="single"/>
+        </w:rPr>
+        <w:t>FornitoreFattura</w:t>
+      </w:r>
+      <w:proofErr w:type="spellEnd"/>
+      <w:r>
+        <w:t xml:space="preserve">, </w:t>
+      </w:r>
+      <w:proofErr w:type="spellStart"/>
+      <w:r>
+        <w:rPr>
+          <w:u w:val="single"/>
+        </w:rPr>
+        <w:t>NumeroFattura</w:t>
+      </w:r>
+      <w:proofErr w:type="spellEnd"/>
+      <w:r>
+        <w:t xml:space="preserve">, </w:t>
+      </w:r>
+      <w:r>
+        <w:rPr>
+          <w:u w:val="single"/>
+        </w:rPr>
+        <w:t>Scadenza</w:t>
+      </w:r>
+      <w:r>
+        <w:t xml:space="preserve">, Importo, </w:t>
+      </w:r>
+      <w:proofErr w:type="spellStart"/>
+      <w:r>
+        <w:t>DataPagamento</w:t>
+      </w:r>
+      <w:proofErr w:type="spellEnd"/>
+      <w:r>
+        <w:t>)</w:t>
+      </w:r>
+    </w:p>
+    <w:p>
+      <w:r>
+        <w:t xml:space="preserve"> </w:t>
+      </w:r>
+      <w:r>
+        <w:tab/>
+      </w:r>
+      <w:proofErr w:type="gramStart"/>
+      <w:r>
+        <w:t>FK</w:t>
+      </w:r>
+      <w:r>
+        <w:t xml:space="preserve">:  </w:t>
+      </w:r>
+      <w:proofErr w:type="spellStart"/>
+      <w:r>
+        <w:t>FornitoreFattura</w:t>
+      </w:r>
+      <w:proofErr w:type="spellEnd"/>
+      <w:proofErr w:type="gramEnd"/>
+      <w:r>
+        <w:t xml:space="preserve">, </w:t>
+      </w:r>
+      <w:proofErr w:type="spellStart"/>
+      <w:r>
+        <w:t>NumeroFattura</w:t>
+      </w:r>
+      <w:proofErr w:type="spellEnd"/>
+      <w:r>
+        <w:t xml:space="preserve"> </w:t>
+      </w:r>
+      <w:r>
+        <w:t xml:space="preserve">REFERENCES </w:t>
+      </w:r>
+      <w:proofErr w:type="spellStart"/>
+      <w:r>
+        <w:t>FatturaAcquisto</w:t>
+      </w:r>
+      <w:proofErr w:type="spellEnd"/>
+    </w:p>
+    <w:p/>
+    <w:p>
+      <w:proofErr w:type="spellStart"/>
+      <w:r>
+        <w:t>RataCliente</w:t>
+      </w:r>
+      <w:proofErr w:type="spellEnd"/>
+      <w:r>
+        <w:t xml:space="preserve"> </w:t>
+      </w:r>
+      <w:r>
+        <w:t>(</w:t>
+      </w:r>
+      <w:r>
+        <w:rPr>
+          <w:u w:val="single"/>
+        </w:rPr>
+        <w:t>Contratto</w:t>
+      </w:r>
+      <w:r>
+        <w:t xml:space="preserve">, </w:t>
+      </w:r>
+      <w:r>
+        <w:rPr>
+          <w:u w:val="single"/>
+        </w:rPr>
+        <w:t>Scadenza</w:t>
+      </w:r>
+      <w:r>
+        <w:t xml:space="preserve">, Importo, </w:t>
+      </w:r>
+      <w:proofErr w:type="spellStart"/>
+      <w:r>
+        <w:t>DataPagamento</w:t>
+      </w:r>
+      <w:proofErr w:type="spellEnd"/>
+      <w:r>
+        <w:t>*</w:t>
+      </w:r>
+      <w:r>
+        <w:t>)</w:t>
+      </w:r>
+    </w:p>
+    <w:p>
+      <w:r>
+        <w:tab/>
+      </w:r>
+      <w:proofErr w:type="gramStart"/>
+      <w:r>
+        <w:t>FK:  Contratto</w:t>
+      </w:r>
+      <w:proofErr w:type="gramEnd"/>
+      <w:r>
+        <w:t xml:space="preserve"> REFERENCES </w:t>
+      </w:r>
+      <w:proofErr w:type="spellStart"/>
+      <w:r>
+        <w:t>ContrattoVendita</w:t>
+      </w:r>
+      <w:proofErr w:type="spellEnd"/>
+    </w:p>
+    <w:p/>
+    <w:p>
+      <w:pPr>
+        <w:rPr>
+          <w:sz w:val="24"/>
+        </w:rPr>
+      </w:pPr>
+      <w:r>
+        <w:t xml:space="preserve">Referenza </w:t>
+      </w:r>
+      <w:r>
+        <w:t>(</w:t>
+      </w:r>
+      <w:proofErr w:type="spellStart"/>
+      <w:r>
+        <w:rPr>
+          <w:u w:val="single"/>
+        </w:rPr>
+        <w:t>VeicoloCatalogo</w:t>
+      </w:r>
+      <w:proofErr w:type="spellEnd"/>
+      <w:r>
+        <w:t xml:space="preserve">, </w:t>
+      </w:r>
+      <w:r>
+        <w:rPr>
+          <w:u w:val="single"/>
+        </w:rPr>
+        <w:t>Ricambio</w:t>
+      </w:r>
+      <w:r>
+        <w:t>)</w:t>
+      </w:r>
+    </w:p>
+    <w:p>
+      <w:r>
+        <w:t xml:space="preserve"> </w:t>
+      </w:r>
+      <w:r>
+        <w:tab/>
+      </w:r>
+      <w:proofErr w:type="gramStart"/>
+      <w:r>
+        <w:t xml:space="preserve">FK:  </w:t>
+      </w:r>
+      <w:proofErr w:type="spellStart"/>
+      <w:r>
+        <w:t>VeicoloCatalogo</w:t>
+      </w:r>
+      <w:proofErr w:type="spellEnd"/>
+      <w:proofErr w:type="gramEnd"/>
+      <w:r>
+        <w:t xml:space="preserve"> REFERENCES </w:t>
+      </w:r>
+      <w:proofErr w:type="spellStart"/>
+      <w:r>
+        <w:t>VeicoloCatalogo</w:t>
+      </w:r>
+      <w:proofErr w:type="spellEnd"/>
+    </w:p>
+    <w:p>
+      <w:r>
+        <w:tab/>
+      </w:r>
+      <w:proofErr w:type="gramStart"/>
+      <w:r>
+        <w:t>FK:  Ricambio</w:t>
+      </w:r>
+      <w:proofErr w:type="gramEnd"/>
+      <w:r>
+        <w:t xml:space="preserve"> REFERENCES Ricambio</w:t>
+      </w:r>
+    </w:p>
+    <w:p/>
+    <w:p/>
+    <w:p>
+      <w:pPr>
+        <w:rPr>
+          <w:sz w:val="24"/>
+        </w:rPr>
+      </w:pPr>
+      <w:r>
+        <w:t>Revisione</w:t>
+      </w:r>
+      <w:r>
+        <w:t xml:space="preserve"> (</w:t>
+      </w:r>
+      <w:proofErr w:type="spellStart"/>
+      <w:r>
+        <w:rPr>
+          <w:u w:val="single"/>
+        </w:rPr>
+        <w:t>VeicoloVenduto</w:t>
+      </w:r>
+      <w:proofErr w:type="spellEnd"/>
+      <w:r>
+        <w:t xml:space="preserve">, </w:t>
+      </w:r>
+      <w:r>
+        <w:rPr>
+          <w:u w:val="single"/>
+        </w:rPr>
+        <w:t>Numero</w:t>
+      </w:r>
+      <w:r>
+        <w:t xml:space="preserve">, </w:t>
+      </w:r>
+      <w:r>
+        <w:t>Scadenza</w:t>
+      </w:r>
+      <w:r>
+        <w:t xml:space="preserve">, </w:t>
+      </w:r>
+      <w:proofErr w:type="spellStart"/>
+      <w:r>
+        <w:t>DataEsecuzione</w:t>
+      </w:r>
+      <w:proofErr w:type="spellEnd"/>
+      <w:r>
+        <w:t>)</w:t>
+      </w:r>
+    </w:p>
+    <w:p>
+      <w:r>
+        <w:t xml:space="preserve"> </w:t>
+      </w:r>
+      <w:r>
+        <w:tab/>
+      </w:r>
+      <w:proofErr w:type="gramStart"/>
+      <w:r>
+        <w:t xml:space="preserve">FK:  </w:t>
+      </w:r>
+      <w:proofErr w:type="spellStart"/>
+      <w:r>
+        <w:t>VeicoloVenduto</w:t>
+      </w:r>
+      <w:proofErr w:type="spellEnd"/>
+      <w:proofErr w:type="gramEnd"/>
+      <w:r>
+        <w:t xml:space="preserve"> REFERENCES </w:t>
+      </w:r>
+      <w:proofErr w:type="spellStart"/>
+      <w:r>
+        <w:t>VeicoloVenduto</w:t>
+      </w:r>
+      <w:proofErr w:type="spellEnd"/>
+    </w:p>
+    <w:p/>
+    <w:p>
+      <w:pPr>
+        <w:rPr>
+          <w:sz w:val="24"/>
+        </w:rPr>
+      </w:pPr>
+      <w:r>
+        <w:lastRenderedPageBreak/>
+        <w:t xml:space="preserve">Ricambio </w:t>
+      </w:r>
+      <w:r>
+        <w:t>(</w:t>
+      </w:r>
+      <w:r>
+        <w:rPr>
+          <w:u w:val="single"/>
+        </w:rPr>
+        <w:t>Codice</w:t>
+      </w:r>
+      <w:r>
+        <w:t xml:space="preserve">, </w:t>
+      </w:r>
+      <w:r>
+        <w:t>Nome</w:t>
+      </w:r>
+      <w:r>
+        <w:t xml:space="preserve">, </w:t>
+      </w:r>
+      <w:r>
+        <w:t>Descrizione</w:t>
+      </w:r>
+      <w:r>
+        <w:t xml:space="preserve">, </w:t>
+      </w:r>
+      <w:proofErr w:type="spellStart"/>
+      <w:proofErr w:type="gramStart"/>
+      <w:r>
+        <w:t>PrezzoUnitarioRiparazione</w:t>
+      </w:r>
+      <w:proofErr w:type="spellEnd"/>
+      <w:r>
+        <w:t xml:space="preserve"> </w:t>
+      </w:r>
+      <w:r>
+        <w:t>,</w:t>
+      </w:r>
+      <w:proofErr w:type="gramEnd"/>
+      <w:r>
+        <w:t xml:space="preserve"> </w:t>
+      </w:r>
+      <w:proofErr w:type="spellStart"/>
+      <w:r>
+        <w:t>TipoRicambio</w:t>
+      </w:r>
+      <w:proofErr w:type="spellEnd"/>
+      <w:r>
+        <w:t xml:space="preserve">, </w:t>
+      </w:r>
+      <w:r>
+        <w:t>Fornitore</w:t>
+      </w:r>
+      <w:r>
+        <w:t>)</w:t>
+      </w:r>
+    </w:p>
+    <w:p>
+      <w:r>
+        <w:t xml:space="preserve"> </w:t>
+      </w:r>
+      <w:r>
+        <w:tab/>
+      </w:r>
+      <w:proofErr w:type="gramStart"/>
+      <w:r>
+        <w:t xml:space="preserve">FK:  </w:t>
+      </w:r>
+      <w:r>
+        <w:t>Fornitore</w:t>
+      </w:r>
+      <w:proofErr w:type="gramEnd"/>
+      <w:r>
+        <w:t xml:space="preserve"> REFERENCES </w:t>
+      </w:r>
+      <w:r>
+        <w:t>Fornitore</w:t>
+      </w:r>
+    </w:p>
+    <w:p/>
+    <w:p>
+      <w:pPr>
+        <w:rPr>
+          <w:sz w:val="24"/>
+        </w:rPr>
+      </w:pPr>
+      <w:r>
+        <w:t xml:space="preserve">Riparazione </w:t>
+      </w:r>
+      <w:r>
+        <w:t>(</w:t>
+      </w:r>
+      <w:r>
+        <w:rPr>
+          <w:u w:val="single"/>
+        </w:rPr>
+        <w:t>Veicolo</w:t>
+      </w:r>
+      <w:r>
+        <w:t xml:space="preserve">, </w:t>
+      </w:r>
+      <w:r>
+        <w:rPr>
+          <w:u w:val="single"/>
+        </w:rPr>
+        <w:t>Numero</w:t>
+      </w:r>
+      <w:r>
+        <w:t xml:space="preserve">, Data, </w:t>
+      </w:r>
+      <w:proofErr w:type="spellStart"/>
+      <w:r>
+        <w:t>ImportoComplessivo</w:t>
+      </w:r>
+      <w:proofErr w:type="spellEnd"/>
+      <w:r>
+        <w:t>)</w:t>
+      </w:r>
+    </w:p>
+    <w:p>
+      <w:r>
+        <w:t xml:space="preserve"> </w:t>
+      </w:r>
+      <w:r>
+        <w:tab/>
+      </w:r>
+      <w:proofErr w:type="gramStart"/>
+      <w:r>
+        <w:t xml:space="preserve">FK:  </w:t>
+      </w:r>
+      <w:r>
+        <w:t>Veicolo</w:t>
+      </w:r>
+      <w:proofErr w:type="gramEnd"/>
+      <w:r>
+        <w:t xml:space="preserve"> REFERENCES </w:t>
+      </w:r>
+      <w:proofErr w:type="spellStart"/>
+      <w:r>
+        <w:t>VeicoloVenduto</w:t>
+      </w:r>
+      <w:proofErr w:type="spellEnd"/>
+    </w:p>
+    <w:p/>
+    <w:p>
+      <w:pPr>
+        <w:rPr>
+          <w:sz w:val="24"/>
+        </w:rPr>
+      </w:pPr>
+      <w:r>
+        <w:t>Supporto</w:t>
+      </w:r>
+      <w:r>
+        <w:t xml:space="preserve"> (</w:t>
+      </w:r>
+      <w:proofErr w:type="spellStart"/>
+      <w:r>
+        <w:rPr>
+          <w:u w:val="single"/>
+        </w:rPr>
+        <w:t>VeicoloCatalogo</w:t>
+      </w:r>
+      <w:proofErr w:type="spellEnd"/>
+      <w:r>
+        <w:t xml:space="preserve">, </w:t>
+      </w:r>
+      <w:r>
+        <w:rPr>
+          <w:u w:val="single"/>
+        </w:rPr>
+        <w:t>Optional</w:t>
+      </w:r>
+      <w:r>
+        <w:t>)</w:t>
+      </w:r>
+    </w:p>
+    <w:p>
+      <w:r>
+        <w:t xml:space="preserve"> </w:t>
+      </w:r>
+      <w:r>
+        <w:tab/>
+      </w:r>
+      <w:proofErr w:type="gramStart"/>
+      <w:r>
+        <w:t xml:space="preserve">FK:  </w:t>
+      </w:r>
+      <w:proofErr w:type="spellStart"/>
+      <w:r>
+        <w:t>VeicoloCatalogo</w:t>
+      </w:r>
+      <w:proofErr w:type="spellEnd"/>
+      <w:proofErr w:type="gramEnd"/>
+      <w:r>
+        <w:t xml:space="preserve"> REFERENCES </w:t>
+      </w:r>
+      <w:proofErr w:type="spellStart"/>
+      <w:r>
+        <w:t>VeicoloCatalogo</w:t>
+      </w:r>
+      <w:proofErr w:type="spellEnd"/>
+    </w:p>
+    <w:p>
+      <w:pPr>
+        <w:ind w:firstLine="643"/>
+      </w:pPr>
+      <w:proofErr w:type="gramStart"/>
+      <w:r>
+        <w:t>FK:  Optional</w:t>
+      </w:r>
+      <w:proofErr w:type="gramEnd"/>
+      <w:r>
+        <w:t xml:space="preserve"> REFERENCES Optional</w:t>
+      </w:r>
+    </w:p>
+    <w:p/>
+    <w:p>
+      <w:pPr>
+        <w:rPr>
+          <w:sz w:val="24"/>
+        </w:rPr>
+      </w:pPr>
+      <w:r>
+        <w:t xml:space="preserve">Trasporto </w:t>
+      </w:r>
+      <w:r>
+        <w:t>(</w:t>
+      </w:r>
+      <w:r>
+        <w:rPr>
+          <w:u w:val="single"/>
+        </w:rPr>
+        <w:t>Codice</w:t>
+      </w:r>
+      <w:r>
+        <w:t>, Costo</w:t>
+      </w:r>
+      <w:r>
+        <w:t>*</w:t>
+      </w:r>
+      <w:r>
+        <w:t xml:space="preserve">, </w:t>
+      </w:r>
+      <w:proofErr w:type="spellStart"/>
+      <w:r>
+        <w:t>DataConsegnaPrevista</w:t>
+      </w:r>
+      <w:proofErr w:type="spellEnd"/>
+      <w:r>
+        <w:t xml:space="preserve">, </w:t>
+      </w:r>
+      <w:proofErr w:type="spellStart"/>
+      <w:r>
+        <w:t>DataConsegna</w:t>
+      </w:r>
+      <w:proofErr w:type="spellEnd"/>
+      <w:r>
+        <w:t>*</w:t>
       </w:r>
       <w:bookmarkStart w:id="25" w:name="_GoBack"/>
       <w:bookmarkEnd w:id="25"/>
       <w:r>
+        <w:t>, IndirizzoConsegna, CittàConsegna, ProvinciaConsegna, Corriere</w:t>
+      </w:r>
+      <w:r>
+        <w:t>)</w:t>
+      </w:r>
+    </w:p>
+    <w:p>
+      <w:r>
+        <w:t xml:space="preserve"> </w:t>
+      </w:r>
+      <w:r>
+        <w:tab/>
+      </w:r>
+      <w:proofErr w:type="gramStart"/>
+      <w:r>
+        <w:t xml:space="preserve">FK:  </w:t>
+      </w:r>
+      <w:r>
+        <w:t>Corriere</w:t>
+      </w:r>
+      <w:proofErr w:type="gramEnd"/>
+      <w:r>
+        <w:t xml:space="preserve"> </w:t>
+      </w:r>
+      <w:r>
+        <w:t xml:space="preserve">REFERENCES </w:t>
+      </w:r>
+      <w:r>
+        <w:t>Corriere</w:t>
+      </w:r>
+    </w:p>
+    <w:p/>
+    <w:p>
+      <w:pPr>
+        <w:rPr>
+          <w:sz w:val="24"/>
+        </w:rPr>
+      </w:pPr>
+      <w:r>
+        <w:t xml:space="preserve">Utilizzo </w:t>
+      </w:r>
+      <w:r>
+        <w:t>(</w:t>
+      </w:r>
+      <w:r>
+        <w:rPr>
+          <w:u w:val="single"/>
+        </w:rPr>
+        <w:t>Ricambio</w:t>
+      </w:r>
+      <w:r>
+        <w:t xml:space="preserve">, </w:t>
+      </w:r>
+      <w:r>
+        <w:rPr>
+          <w:u w:val="single"/>
+        </w:rPr>
+        <w:t>Veicolo</w:t>
+      </w:r>
+      <w:r>
+        <w:t xml:space="preserve">, </w:t>
+      </w:r>
+      <w:r>
+        <w:rPr>
+          <w:u w:val="single"/>
+        </w:rPr>
+        <w:t>Numero</w:t>
+      </w:r>
+      <w:r>
         <w:t>,</w:t>
       </w:r>
       <w:r>
+        <w:t xml:space="preserve"> Quantità</w:t>
+      </w:r>
+      <w:r>
+        <w:t>)</w:t>
+      </w:r>
+    </w:p>
+    <w:p>
+      <w:r>
+        <w:tab/>
+      </w:r>
+      <w:proofErr w:type="gramStart"/>
+      <w:r>
+        <w:t>FK:  Veicolo</w:t>
+      </w:r>
+      <w:proofErr w:type="gramEnd"/>
+      <w:r>
+        <w:t>, Numero REFERENCES Riparazione</w:t>
+      </w:r>
+    </w:p>
+    <w:p>
+      <w:r>
+        <w:tab/>
+      </w:r>
+      <w:proofErr w:type="gramStart"/>
+      <w:r>
+        <w:t>FK:  Ricambio</w:t>
+      </w:r>
+      <w:proofErr w:type="gramEnd"/>
+      <w:r>
+        <w:t xml:space="preserve"> REFERENCES Ricambio</w:t>
+      </w:r>
+    </w:p>
+    <w:p/>
+    <w:p>
+      <w:pPr>
+        <w:rPr>
+          <w:sz w:val="24"/>
+        </w:rPr>
+      </w:pPr>
+      <w:proofErr w:type="spellStart"/>
+      <w:r>
+        <w:t>VeicoloCatalogo</w:t>
+      </w:r>
+      <w:proofErr w:type="spellEnd"/>
+      <w:r>
         <w:t xml:space="preserve"> </w:t>
       </w:r>
+      <w:r>
+        <w:t>(</w:t>
+      </w:r>
+      <w:r>
+        <w:rPr>
+          <w:u w:val="single"/>
+        </w:rPr>
+        <w:t>Codice</w:t>
+      </w:r>
+      <w:r>
+        <w:t xml:space="preserve">, </w:t>
+      </w:r>
       <w:proofErr w:type="spellStart"/>
       <w:r>
-        <w:t>RagioneSociale</w:t>
+        <w:t>PrezzoBase</w:t>
       </w:r>
       <w:proofErr w:type="spellEnd"/>
       <w:r>
-        <w:t>, Recapito1, Recapito2</w:t>
-      </w:r>
-      <w:r>
-        <w:t xml:space="preserve">*, </w:t>
-      </w:r>
-      <w:r>
-        <w:t>IndirizzoEmail1</w:t>
-      </w:r>
-      <w:r>
-        <w:t>, IndirizzoEmail2*, Indirizzo, Città, Provincia, CAP)</w:t>
-      </w:r>
-    </w:p>
-    <w:p/>
-    <w:p>
-      <w:pPr>
-        <w:rPr>
-          <w:sz w:val="24"/>
-        </w:rPr>
-      </w:pPr>
-      <w:r>
-        <w:t>Giacenza</w:t>
-      </w:r>
+        <w:t xml:space="preserve">, </w:t>
+      </w:r>
+      <w:proofErr w:type="spellStart"/>
+      <w:r>
+        <w:t>NumPosti</w:t>
+      </w:r>
+      <w:proofErr w:type="spellEnd"/>
+      <w:r>
+        <w:t xml:space="preserve">, Consumi, Omologazione, </w:t>
+      </w:r>
+      <w:proofErr w:type="spellStart"/>
+      <w:r>
+        <w:t>CapacitàSerbatoio</w:t>
+      </w:r>
+      <w:proofErr w:type="spellEnd"/>
+      <w:r>
+        <w:t xml:space="preserve">, </w:t>
+      </w:r>
+      <w:proofErr w:type="spellStart"/>
+      <w:r>
+        <w:t>TipoAlimentazione</w:t>
+      </w:r>
+      <w:proofErr w:type="spellEnd"/>
+      <w:r>
+        <w:t xml:space="preserve">, Cilindrata, Trazione, Cambio, </w:t>
+      </w:r>
+      <w:proofErr w:type="spellStart"/>
+      <w:r>
+        <w:t>CapienzaBagagliaio</w:t>
+      </w:r>
+      <w:proofErr w:type="spellEnd"/>
+      <w:r>
+        <w:t xml:space="preserve">, </w:t>
+      </w:r>
+      <w:proofErr w:type="spellStart"/>
+      <w:r>
+        <w:t>NumPorte</w:t>
+      </w:r>
+      <w:proofErr w:type="spellEnd"/>
+      <w:r>
+        <w:t xml:space="preserve">, </w:t>
+      </w:r>
+      <w:proofErr w:type="spellStart"/>
+      <w:r>
+        <w:t>NomeModello</w:t>
+      </w:r>
+      <w:proofErr w:type="spellEnd"/>
+      <w:r>
+        <w:t xml:space="preserve">, </w:t>
+      </w:r>
+      <w:proofErr w:type="spellStart"/>
+      <w:r>
+        <w:t>AnnoModello</w:t>
+      </w:r>
+      <w:proofErr w:type="spellEnd"/>
+      <w:r>
+        <w:t>)</w:t>
+      </w:r>
+    </w:p>
+    <w:p>
       <w:r>
         <w:t xml:space="preserve"> </w:t>
       </w:r>
       <w:r>
-        <w:t>(</w:t>
-      </w:r>
-      <w:r>
-        <w:rPr>
-          <w:u w:val="single"/>
-        </w:rPr>
-        <w:t>Ricambio</w:t>
-      </w:r>
-      <w:r>
-        <w:t xml:space="preserve">, </w:t>
-      </w:r>
-      <w:r>
-        <w:rPr>
-          <w:u w:val="single"/>
-        </w:rPr>
-        <w:t>Numero</w:t>
-      </w:r>
-      <w:r>
-        <w:t>, Data Quantità, Causale</w:t>
-      </w:r>
-      <w:r>
-        <w:t>)</w:t>
-      </w:r>
-    </w:p>
-    <w:p>
-      <w:r>
-        <w:t xml:space="preserve"> </w:t>
-      </w:r>
-      <w:r>
         <w:tab/>
       </w:r>
       <w:proofErr w:type="gramStart"/>
@@ -20028,444 +21761,26 @@
       </w:r>
       <w:proofErr w:type="spellStart"/>
       <w:r>
-        <w:t>Ricambio</w:t>
-      </w:r>
-      <w:proofErr w:type="gramEnd"/>
-      <w:r>
-        <w:t xml:space="preserve"> </w:t>
-      </w:r>
-      <w:proofErr w:type="spellEnd"/>
-      <w:r>
-        <w:t xml:space="preserve">REFERENCES </w:t>
-      </w:r>
-      <w:r>
-        <w:t>Ricambio</w:t>
-      </w:r>
-    </w:p>
-    <w:p/>
-    <w:p>
-      <w:pPr>
-        <w:rPr>
-          <w:sz w:val="24"/>
-        </w:rPr>
-      </w:pPr>
-      <w:proofErr w:type="spellStart"/>
-      <w:r>
-        <w:t>ModalitàPagamento</w:t>
-      </w:r>
-      <w:proofErr w:type="spellEnd"/>
-      <w:r>
-        <w:t xml:space="preserve"> </w:t>
-      </w:r>
-      <w:r>
-        <w:t>(</w:t>
-      </w:r>
-      <w:r>
-        <w:rPr>
-          <w:u w:val="single"/>
-        </w:rPr>
-        <w:t>Fornitore</w:t>
-      </w:r>
-      <w:r>
-        <w:t xml:space="preserve">, </w:t>
-      </w:r>
-      <w:r>
-        <w:rPr>
-          <w:u w:val="single"/>
-        </w:rPr>
-        <w:t>Da</w:t>
-      </w:r>
-      <w:r>
-        <w:t xml:space="preserve">, A, Periodicità, </w:t>
-      </w:r>
-      <w:proofErr w:type="spellStart"/>
-      <w:r>
-        <w:t>TassoInteresse</w:t>
-      </w:r>
-      <w:proofErr w:type="spellEnd"/>
-      <w:r>
-        <w:t xml:space="preserve">, </w:t>
-      </w:r>
-      <w:proofErr w:type="spellStart"/>
-      <w:r>
-        <w:t>NumeroRate</w:t>
-      </w:r>
-      <w:proofErr w:type="spellEnd"/>
-      <w:r>
-        <w:t>)</w:t>
-      </w:r>
-    </w:p>
-    <w:p>
-      <w:r>
-        <w:t xml:space="preserve"> </w:t>
-      </w:r>
-      <w:r>
-        <w:tab/>
-      </w:r>
-      <w:proofErr w:type="gramStart"/>
-      <w:r>
-        <w:t xml:space="preserve">FK:  </w:t>
-      </w:r>
-      <w:r>
-        <w:t>Fornitore</w:t>
-      </w:r>
-      <w:proofErr w:type="gramEnd"/>
-      <w:r>
-        <w:t xml:space="preserve"> REFERENCES </w:t>
-      </w:r>
-      <w:r>
-        <w:t>Fornitore</w:t>
-      </w:r>
-    </w:p>
-    <w:p/>
-    <w:p>
-      <w:pPr>
-        <w:rPr>
-          <w:sz w:val="24"/>
-        </w:rPr>
-      </w:pPr>
-      <w:proofErr w:type="spellStart"/>
-      <w:r>
-        <w:t>ModelloVeicolo</w:t>
-      </w:r>
-      <w:proofErr w:type="spellEnd"/>
-      <w:r>
-        <w:t xml:space="preserve"> </w:t>
-      </w:r>
-      <w:r>
-        <w:t>(</w:t>
-      </w:r>
-      <w:r>
-        <w:rPr>
-          <w:u w:val="single"/>
-        </w:rPr>
-        <w:t>Nome</w:t>
-      </w:r>
-      <w:r>
-        <w:t xml:space="preserve">, </w:t>
-      </w:r>
-      <w:r>
-        <w:rPr>
-          <w:u w:val="single"/>
-        </w:rPr>
-        <w:t>Anno</w:t>
-      </w:r>
-      <w:r>
-        <w:t>, Fornitore</w:t>
-      </w:r>
-      <w:r>
-        <w:t>)</w:t>
-      </w:r>
-    </w:p>
-    <w:p>
-      <w:r>
-        <w:t xml:space="preserve"> </w:t>
-      </w:r>
-      <w:r>
-        <w:tab/>
-      </w:r>
-      <w:proofErr w:type="gramStart"/>
-      <w:r>
-        <w:t xml:space="preserve">FK:  </w:t>
-      </w:r>
-      <w:r>
-        <w:t>Fornitore</w:t>
-      </w:r>
-      <w:proofErr w:type="gramEnd"/>
-      <w:r>
-        <w:t xml:space="preserve"> </w:t>
-      </w:r>
-      <w:r>
-        <w:t xml:space="preserve">REFERENCES </w:t>
-      </w:r>
-      <w:r>
-        <w:t>Fornitore</w:t>
-      </w:r>
-    </w:p>
-    <w:p/>
-    <w:p>
-      <w:pPr>
-        <w:rPr>
-          <w:sz w:val="24"/>
-        </w:rPr>
-      </w:pPr>
-      <w:proofErr w:type="spellStart"/>
-      <w:r>
-        <w:t>NostreModalitàPagamento</w:t>
-      </w:r>
-      <w:proofErr w:type="spellEnd"/>
-      <w:r>
-        <w:t xml:space="preserve"> </w:t>
-      </w:r>
-      <w:r>
-        <w:t>(</w:t>
-      </w:r>
-      <w:r>
-        <w:rPr>
-          <w:u w:val="single"/>
-        </w:rPr>
-        <w:t>Da</w:t>
-      </w:r>
-      <w:r>
-        <w:t xml:space="preserve">, A, Periodicità, </w:t>
-      </w:r>
-      <w:proofErr w:type="spellStart"/>
-      <w:r>
-        <w:t>TassoInteresse</w:t>
-      </w:r>
-      <w:proofErr w:type="spellEnd"/>
-      <w:r>
-        <w:t xml:space="preserve">, </w:t>
-      </w:r>
-      <w:proofErr w:type="spellStart"/>
-      <w:r>
-        <w:t>NumeroRate</w:t>
-      </w:r>
-      <w:proofErr w:type="spellEnd"/>
-      <w:r>
-        <w:t>)</w:t>
-      </w:r>
-    </w:p>
-    <w:p>
-      <w:r>
-        <w:t xml:space="preserve"> </w:t>
-      </w:r>
-      <w:r>
-        <w:tab/>
-      </w:r>
-    </w:p>
-    <w:p>
-      <w:r>
-        <w:t xml:space="preserve">Optional </w:t>
-      </w:r>
-      <w:r>
-        <w:t>(</w:t>
-      </w:r>
-      <w:r>
-        <w:t>Codice, Nome, Descrizione, Prezzo</w:t>
-      </w:r>
-      <w:r>
-        <w:t>)</w:t>
-      </w:r>
-    </w:p>
-    <w:p/>
-    <w:p>
-      <w:pPr>
-        <w:rPr>
-          <w:sz w:val="24"/>
-        </w:rPr>
-      </w:pPr>
-      <w:r>
-        <w:t xml:space="preserve">Ordine </w:t>
-      </w:r>
-      <w:r>
-        <w:t>(</w:t>
-      </w:r>
-      <w:r>
-        <w:rPr>
-          <w:u w:val="single"/>
-        </w:rPr>
-        <w:t>Id</w:t>
-      </w:r>
-      <w:r>
-        <w:t xml:space="preserve">, </w:t>
-      </w:r>
-      <w:proofErr w:type="spellStart"/>
-      <w:r>
-        <w:t>TipoOrdine</w:t>
-      </w:r>
-      <w:proofErr w:type="spellEnd"/>
-      <w:r>
-        <w:t xml:space="preserve">, </w:t>
-      </w:r>
-      <w:proofErr w:type="spellStart"/>
-      <w:r>
-        <w:t>DataOrdine</w:t>
-      </w:r>
-      <w:proofErr w:type="spellEnd"/>
-      <w:r>
-        <w:t xml:space="preserve">, </w:t>
-      </w:r>
-      <w:proofErr w:type="spellStart"/>
-      <w:r>
-        <w:t>DataConsegnaPrevista</w:t>
-      </w:r>
-      <w:proofErr w:type="spellEnd"/>
-      <w:r>
-        <w:t xml:space="preserve">, </w:t>
-      </w:r>
-      <w:proofErr w:type="spellStart"/>
-      <w:r>
-        <w:t>DataConsegna</w:t>
-      </w:r>
-      <w:proofErr w:type="spellEnd"/>
-      <w:r>
-        <w:t>, Fornitore</w:t>
-      </w:r>
-      <w:r>
-        <w:t>)</w:t>
-      </w:r>
-    </w:p>
-    <w:p>
-      <w:r>
-        <w:t xml:space="preserve"> </w:t>
-      </w:r>
-      <w:r>
-        <w:tab/>
-      </w:r>
-      <w:proofErr w:type="gramStart"/>
-      <w:r>
-        <w:t xml:space="preserve">FK:  </w:t>
-      </w:r>
-      <w:r>
-        <w:t>Fornitore</w:t>
-      </w:r>
-      <w:proofErr w:type="gramEnd"/>
-      <w:r>
-        <w:t xml:space="preserve"> </w:t>
-      </w:r>
-      <w:r>
-        <w:t xml:space="preserve">REFERENCES </w:t>
-      </w:r>
-      <w:r>
-        <w:t>Fornitore</w:t>
-      </w:r>
-    </w:p>
-    <w:p/>
-    <w:p>
-      <w:pPr>
-        <w:rPr>
-          <w:sz w:val="24"/>
-        </w:rPr>
-      </w:pPr>
-      <w:r>
-        <w:t>CLIENTE (</w:t>
-      </w:r>
-      <w:r>
-        <w:rPr>
-          <w:u w:val="single"/>
-        </w:rPr>
-        <w:t>Id</w:t>
-      </w:r>
-      <w:r>
-        <w:t xml:space="preserve">, </w:t>
-      </w:r>
-      <w:proofErr w:type="spellStart"/>
-      <w:r>
-        <w:t>TipoCliente</w:t>
-      </w:r>
-      <w:proofErr w:type="spellEnd"/>
-      <w:r>
-        <w:t xml:space="preserve">, </w:t>
-      </w:r>
-      <w:proofErr w:type="spellStart"/>
-      <w:r>
-        <w:t>CodiceFiscale</w:t>
-      </w:r>
-      <w:proofErr w:type="spellEnd"/>
-      <w:r>
-        <w:t>*</w:t>
-      </w:r>
-      <w:r>
-        <w:t>, Nome</w:t>
-      </w:r>
-      <w:r>
-        <w:t>*</w:t>
-      </w:r>
-      <w:r>
-        <w:t>, Cognome</w:t>
-      </w:r>
-      <w:r>
-        <w:t>*</w:t>
-      </w:r>
-      <w:r>
-        <w:t xml:space="preserve">, </w:t>
-      </w:r>
-      <w:proofErr w:type="spellStart"/>
-      <w:r>
-        <w:t>DataNascita</w:t>
-      </w:r>
-      <w:proofErr w:type="spellEnd"/>
-      <w:r>
-        <w:t>*</w:t>
-      </w:r>
-      <w:r>
-        <w:t xml:space="preserve">, </w:t>
-      </w:r>
-      <w:proofErr w:type="spellStart"/>
-      <w:r>
-        <w:t>CittàNascita</w:t>
-      </w:r>
-      <w:proofErr w:type="spellEnd"/>
-      <w:r>
-        <w:t>*</w:t>
-      </w:r>
-      <w:r>
-        <w:t xml:space="preserve">, </w:t>
-      </w:r>
-      <w:proofErr w:type="spellStart"/>
-      <w:r>
-        <w:t>ProvinciaNascita</w:t>
-      </w:r>
-      <w:proofErr w:type="spellEnd"/>
-      <w:r>
-        <w:t>*</w:t>
-      </w:r>
-      <w:r>
-        <w:t xml:space="preserve">, </w:t>
-      </w:r>
-      <w:proofErr w:type="spellStart"/>
-      <w:r>
-        <w:t>PartitaIva</w:t>
-      </w:r>
-      <w:proofErr w:type="spellEnd"/>
-      <w:r>
-        <w:t>*</w:t>
-      </w:r>
-      <w:r>
-        <w:t xml:space="preserve">, </w:t>
-      </w:r>
-      <w:proofErr w:type="spellStart"/>
-      <w:r>
-        <w:t>RagioneSociale</w:t>
-      </w:r>
-      <w:proofErr w:type="spellEnd"/>
-      <w:r>
-        <w:t>*</w:t>
-      </w:r>
-      <w:r>
-        <w:t>, Recapito1, Recapito2</w:t>
-      </w:r>
-      <w:r>
-        <w:t xml:space="preserve">*, </w:t>
-      </w:r>
-      <w:r>
-        <w:t>IndirizzoEmail1</w:t>
-      </w:r>
-      <w:r>
-        <w:t>, IndirizzoEmail2*, Indirizzo, Città, Provincia, CAP)</w:t>
-      </w:r>
-    </w:p>
-    <w:p>
-      <w:r>
-        <w:t xml:space="preserve"> </w:t>
-      </w:r>
-      <w:r>
-        <w:tab/>
-      </w:r>
-      <w:proofErr w:type="gramStart"/>
-      <w:r>
-        <w:t xml:space="preserve">FK:  </w:t>
-      </w:r>
-      <w:proofErr w:type="spellStart"/>
-      <w:r>
-        <w:t>CodFiscale</w:t>
+        <w:t>NomeModello</w:t>
       </w:r>
       <w:proofErr w:type="spellEnd"/>
       <w:proofErr w:type="gramEnd"/>
       <w:r>
-        <w:t xml:space="preserve"> REFERENCES PERSONA</w:t>
-      </w:r>
+        <w:t xml:space="preserve">, </w:t>
+      </w:r>
+      <w:proofErr w:type="spellStart"/>
+      <w:r>
+        <w:t>NumModello</w:t>
+      </w:r>
+      <w:proofErr w:type="spellEnd"/>
+      <w:r>
+        <w:t xml:space="preserve"> REFERENCES </w:t>
+      </w:r>
+      <w:proofErr w:type="spellStart"/>
+      <w:r>
+        <w:t>ModelloVeicolo</w:t>
+      </w:r>
+      <w:proofErr w:type="spellEnd"/>
     </w:p>
     <w:p/>
     <w:p>
@@ -20476,7 +21791,7 @@
       </w:pPr>
       <w:proofErr w:type="spellStart"/>
       <w:r>
-        <w:t>OrdineRicambio</w:t>
+        <w:t>VeicoloVenduto</w:t>
       </w:r>
       <w:proofErr w:type="spellEnd"/>
       <w:r>
@@ -20489,26 +21804,23 @@
         <w:rPr>
           <w:u w:val="single"/>
         </w:rPr>
-        <w:t>Ordine</w:t>
+        <w:t>Id</w:t>
       </w:r>
       <w:r>
         <w:t xml:space="preserve">, </w:t>
       </w:r>
       <w:r>
-        <w:rPr>
-          <w:u w:val="single"/>
-        </w:rPr>
-        <w:t>Ricambio</w:t>
-      </w:r>
-      <w:r>
-        <w:t>,</w:t>
-      </w:r>
-      <w:r>
-        <w:t xml:space="preserve"> Quantità, </w:t>
+        <w:t>Telaio</w:t>
+      </w:r>
+      <w:r>
+        <w:t xml:space="preserve">, </w:t>
+      </w:r>
+      <w:r>
+        <w:t xml:space="preserve">Contratto, </w:t>
       </w:r>
       <w:proofErr w:type="spellStart"/>
       <w:r>
-        <w:t>PrezzoUnitario</w:t>
+        <w:t>VeicoloCatalogo</w:t>
       </w:r>
       <w:proofErr w:type="spellEnd"/>
       <w:r>
@@ -20521,237 +21833,22 @@
       </w:r>
       <w:proofErr w:type="gramStart"/>
       <w:r>
-        <w:t>FK:  Ordine</w:t>
-      </w:r>
-      <w:proofErr w:type="gramEnd"/>
-      <w:r>
-        <w:t xml:space="preserve"> REFERENCES </w:t>
-      </w:r>
-      <w:r>
-        <w:t>Ordine</w:t>
-      </w:r>
-    </w:p>
-    <w:p>
-      <w:r>
-        <w:tab/>
-      </w:r>
-      <w:proofErr w:type="gramStart"/>
-      <w:r>
-        <w:t>FK:  Ricambio</w:t>
-      </w:r>
-      <w:proofErr w:type="gramEnd"/>
-      <w:r>
-        <w:t xml:space="preserve"> REFERENCES Ricambio</w:t>
-      </w:r>
-    </w:p>
-    <w:p/>
-    <w:p>
-      <w:pPr>
-        <w:rPr>
-          <w:sz w:val="24"/>
-        </w:rPr>
-      </w:pPr>
+        <w:t xml:space="preserve">FK:  </w:t>
+      </w:r>
       <w:proofErr w:type="spellStart"/>
       <w:r>
-        <w:t>OrdineRicambio</w:t>
-      </w:r>
-      <w:proofErr w:type="spellEnd"/>
-      <w:r>
-        <w:t xml:space="preserve"> </w:t>
-      </w:r>
-      <w:r>
-        <w:t>(</w:t>
-      </w:r>
-      <w:r>
-        <w:rPr>
-          <w:u w:val="single"/>
-        </w:rPr>
-        <w:t>Veicolo</w:t>
-      </w:r>
-      <w:r>
-        <w:t xml:space="preserve">, </w:t>
-      </w:r>
-      <w:proofErr w:type="spellStart"/>
-      <w:r>
-        <w:t>PrezzoFornitore</w:t>
-      </w:r>
-      <w:proofErr w:type="spellEnd"/>
-      <w:r>
-        <w:t>, Ordine</w:t>
-      </w:r>
-      <w:r>
-        <w:t>)</w:t>
-      </w:r>
-    </w:p>
-    <w:p>
-      <w:r>
-        <w:tab/>
-      </w:r>
-      <w:proofErr w:type="gramStart"/>
-      <w:r>
-        <w:t>FK:  Ordine</w:t>
-      </w:r>
-      <w:proofErr w:type="gramEnd"/>
-      <w:r>
-        <w:t xml:space="preserve"> REFERENCES </w:t>
-      </w:r>
-      <w:r>
-        <w:t>Ordine</w:t>
-      </w:r>
-    </w:p>
-    <w:p>
-      <w:r>
-        <w:tab/>
-      </w:r>
-      <w:proofErr w:type="gramStart"/>
-      <w:r>
-        <w:t xml:space="preserve">FK:  </w:t>
-      </w:r>
-      <w:r>
-        <w:t>Veicolo</w:t>
-      </w:r>
-      <w:proofErr w:type="gramEnd"/>
-      <w:r>
-        <w:t xml:space="preserve"> REFERENCES </w:t>
-      </w:r>
-      <w:proofErr w:type="spellStart"/>
-      <w:r>
-        <w:t>VeicoloVenduto</w:t>
-      </w:r>
-      <w:proofErr w:type="spellEnd"/>
-    </w:p>
-    <w:p/>
-    <w:p>
-      <w:pPr>
-        <w:rPr>
-          <w:sz w:val="24"/>
-        </w:rPr>
-      </w:pPr>
-      <w:r>
-        <w:t xml:space="preserve">Rata </w:t>
-      </w:r>
-      <w:r>
-        <w:t>(</w:t>
-      </w:r>
-      <w:proofErr w:type="spellStart"/>
-      <w:r>
-        <w:rPr>
-          <w:u w:val="single"/>
-        </w:rPr>
-        <w:t>FornitoreFattura</w:t>
-      </w:r>
-      <w:proofErr w:type="spellEnd"/>
-      <w:r>
-        <w:t xml:space="preserve">, </w:t>
-      </w:r>
-      <w:proofErr w:type="spellStart"/>
-      <w:r>
-        <w:rPr>
-          <w:u w:val="single"/>
-        </w:rPr>
-        <w:t>NumeroFattura</w:t>
-      </w:r>
-      <w:proofErr w:type="spellEnd"/>
-      <w:r>
-        <w:t xml:space="preserve">, </w:t>
-      </w:r>
-      <w:r>
-        <w:rPr>
-          <w:u w:val="single"/>
-        </w:rPr>
-        <w:t>Scadenza</w:t>
-      </w:r>
-      <w:r>
-        <w:t xml:space="preserve">, Importo, </w:t>
-      </w:r>
-      <w:proofErr w:type="spellStart"/>
-      <w:r>
-        <w:t>DataPagamento</w:t>
-      </w:r>
-      <w:proofErr w:type="spellEnd"/>
-      <w:r>
-        <w:t>)</w:t>
-      </w:r>
-    </w:p>
-    <w:p>
-      <w:r>
-        <w:t xml:space="preserve"> </w:t>
-      </w:r>
-      <w:r>
-        <w:tab/>
-      </w:r>
-      <w:proofErr w:type="gramStart"/>
-      <w:r>
-        <w:t>FK</w:t>
-      </w:r>
-      <w:r>
-        <w:t xml:space="preserve">:  </w:t>
-      </w:r>
-      <w:proofErr w:type="spellStart"/>
-      <w:r>
-        <w:t>FornitoreFattura</w:t>
+        <w:t>VeicoloCatalogo</w:t>
       </w:r>
       <w:proofErr w:type="spellEnd"/>
       <w:proofErr w:type="gramEnd"/>
       <w:r>
-        <w:t xml:space="preserve">, </w:t>
+        <w:t xml:space="preserve"> REFERENCES </w:t>
       </w:r>
       <w:proofErr w:type="spellStart"/>
       <w:r>
-        <w:t>NumeroFattura</w:t>
+        <w:t>VeicoloCatalogo</w:t>
       </w:r>
       <w:proofErr w:type="spellEnd"/>
-      <w:r>
-        <w:t xml:space="preserve"> </w:t>
-      </w:r>
-      <w:r>
-        <w:t xml:space="preserve">REFERENCES </w:t>
-      </w:r>
-      <w:proofErr w:type="spellStart"/>
-      <w:r>
-        <w:t>FatturaAcquisto</w:t>
-      </w:r>
-      <w:proofErr w:type="spellEnd"/>
-    </w:p>
-    <w:p/>
-    <w:p>
-      <w:proofErr w:type="spellStart"/>
-      <w:r>
-        <w:t>RataCliente</w:t>
-      </w:r>
-      <w:proofErr w:type="spellEnd"/>
-      <w:r>
-        <w:t xml:space="preserve"> </w:t>
-      </w:r>
-      <w:r>
-        <w:t>(</w:t>
-      </w:r>
-      <w:r>
-        <w:rPr>
-          <w:u w:val="single"/>
-        </w:rPr>
-        <w:t>Contratto</w:t>
-      </w:r>
-      <w:r>
-        <w:t xml:space="preserve">, </w:t>
-      </w:r>
-      <w:r>
-        <w:rPr>
-          <w:u w:val="single"/>
-        </w:rPr>
-        <w:t>Scadenza</w:t>
-      </w:r>
-      <w:r>
-        <w:t xml:space="preserve">, Importo, </w:t>
-      </w:r>
-      <w:proofErr w:type="spellStart"/>
-      <w:r>
-        <w:t>DataPagamento</w:t>
-      </w:r>
-      <w:proofErr w:type="spellEnd"/>
-      <w:r>
-        <w:t>)</w:t>
-      </w:r>
     </w:p>
     <w:p>
       <w:r>
@@ -20759,777 +21856,7 @@
       </w:r>
       <w:proofErr w:type="gramStart"/>
       <w:r>
-        <w:t xml:space="preserve">FK:  </w:t>
-      </w:r>
-      <w:r>
-        <w:t>Contratto</w:t>
-      </w:r>
-      <w:proofErr w:type="gramEnd"/>
-      <w:r>
-        <w:t xml:space="preserve"> REFERENCES </w:t>
-      </w:r>
-      <w:proofErr w:type="spellStart"/>
-      <w:r>
-        <w:t>ContrattoVendita</w:t>
-      </w:r>
-      <w:proofErr w:type="spellEnd"/>
-    </w:p>
-    <w:p/>
-    <w:p>
-      <w:pPr>
-        <w:rPr>
-          <w:sz w:val="24"/>
-        </w:rPr>
-      </w:pPr>
-      <w:r>
-        <w:lastRenderedPageBreak/>
-        <w:t xml:space="preserve">Referenza </w:t>
-      </w:r>
-      <w:r>
-        <w:t>(</w:t>
-      </w:r>
-      <w:proofErr w:type="spellStart"/>
-      <w:r>
-        <w:rPr>
-          <w:u w:val="single"/>
-        </w:rPr>
-        <w:t>VeicoloCatalogo</w:t>
-      </w:r>
-      <w:proofErr w:type="spellEnd"/>
-      <w:r>
-        <w:t xml:space="preserve">, </w:t>
-      </w:r>
-      <w:r>
-        <w:rPr>
-          <w:u w:val="single"/>
-        </w:rPr>
-        <w:t>Ricambio</w:t>
-      </w:r>
-      <w:r>
-        <w:t>)</w:t>
-      </w:r>
-    </w:p>
-    <w:p>
-      <w:r>
-        <w:t xml:space="preserve"> </w:t>
-      </w:r>
-      <w:r>
-        <w:tab/>
-      </w:r>
-      <w:proofErr w:type="gramStart"/>
-      <w:r>
-        <w:t xml:space="preserve">FK:  </w:t>
-      </w:r>
-      <w:proofErr w:type="spellStart"/>
-      <w:r>
-        <w:t>VeicoloCatalogo</w:t>
-      </w:r>
-      <w:proofErr w:type="spellEnd"/>
-      <w:proofErr w:type="gramEnd"/>
-      <w:r>
-        <w:t xml:space="preserve"> REFERENCES </w:t>
-      </w:r>
-      <w:proofErr w:type="spellStart"/>
-      <w:r>
-        <w:t>VeicoloCatalogo</w:t>
-      </w:r>
-      <w:proofErr w:type="spellEnd"/>
-    </w:p>
-    <w:p>
-      <w:r>
-        <w:tab/>
-      </w:r>
-      <w:proofErr w:type="gramStart"/>
-      <w:r>
-        <w:t xml:space="preserve">FK:  </w:t>
-      </w:r>
-      <w:r>
-        <w:t>Ricambio</w:t>
-      </w:r>
-      <w:proofErr w:type="gramEnd"/>
-      <w:r>
-        <w:t xml:space="preserve"> REFERENCES Ricambio</w:t>
-      </w:r>
-    </w:p>
-    <w:p/>
-    <w:p/>
-    <w:p>
-      <w:pPr>
-        <w:rPr>
-          <w:sz w:val="24"/>
-        </w:rPr>
-      </w:pPr>
-      <w:r>
-        <w:t>Revisione</w:t>
-      </w:r>
-      <w:r>
-        <w:t xml:space="preserve"> (</w:t>
-      </w:r>
-      <w:proofErr w:type="spellStart"/>
-      <w:r>
-        <w:rPr>
-          <w:u w:val="single"/>
-        </w:rPr>
-        <w:t>VeicoloVenduto</w:t>
-      </w:r>
-      <w:proofErr w:type="spellEnd"/>
-      <w:r>
-        <w:t xml:space="preserve">, </w:t>
-      </w:r>
-      <w:r>
-        <w:rPr>
-          <w:u w:val="single"/>
-        </w:rPr>
-        <w:t>Numero</w:t>
-      </w:r>
-      <w:r>
-        <w:t xml:space="preserve">, </w:t>
-      </w:r>
-      <w:r>
-        <w:t>Scadenza</w:t>
-      </w:r>
-      <w:r>
-        <w:t xml:space="preserve">, </w:t>
-      </w:r>
-      <w:proofErr w:type="spellStart"/>
-      <w:r>
-        <w:t>DataEsecuzione</w:t>
-      </w:r>
-      <w:proofErr w:type="spellEnd"/>
-      <w:r>
-        <w:t>)</w:t>
-      </w:r>
-    </w:p>
-    <w:p>
-      <w:r>
-        <w:t xml:space="preserve"> </w:t>
-      </w:r>
-      <w:r>
-        <w:tab/>
-      </w:r>
-      <w:proofErr w:type="gramStart"/>
-      <w:r>
-        <w:t xml:space="preserve">FK:  </w:t>
-      </w:r>
-      <w:proofErr w:type="spellStart"/>
-      <w:r>
-        <w:t>VeicoloVenduto</w:t>
-      </w:r>
-      <w:proofErr w:type="spellEnd"/>
-      <w:proofErr w:type="gramEnd"/>
-      <w:r>
-        <w:t xml:space="preserve"> REFERENCES </w:t>
-      </w:r>
-      <w:proofErr w:type="spellStart"/>
-      <w:r>
-        <w:t>VeicoloVenduto</w:t>
-      </w:r>
-      <w:proofErr w:type="spellEnd"/>
-    </w:p>
-    <w:p/>
-    <w:p>
-      <w:pPr>
-        <w:rPr>
-          <w:sz w:val="24"/>
-        </w:rPr>
-      </w:pPr>
-      <w:r>
-        <w:t xml:space="preserve">Ricambio </w:t>
-      </w:r>
-      <w:r>
-        <w:t>(</w:t>
-      </w:r>
-      <w:r>
-        <w:rPr>
-          <w:u w:val="single"/>
-        </w:rPr>
-        <w:t>Codice</w:t>
-      </w:r>
-      <w:r>
-        <w:t xml:space="preserve">, </w:t>
-      </w:r>
-      <w:r>
-        <w:t>Nome</w:t>
-      </w:r>
-      <w:r>
-        <w:t xml:space="preserve">, </w:t>
-      </w:r>
-      <w:r>
-        <w:t>Descrizione</w:t>
-      </w:r>
-      <w:r>
-        <w:t xml:space="preserve">, </w:t>
-      </w:r>
-      <w:proofErr w:type="spellStart"/>
-      <w:proofErr w:type="gramStart"/>
-      <w:r>
-        <w:t>PrezzoUnitarioRiparazione</w:t>
-      </w:r>
-      <w:proofErr w:type="spellEnd"/>
-      <w:r>
-        <w:t xml:space="preserve"> </w:t>
-      </w:r>
-      <w:r>
-        <w:t>,</w:t>
-      </w:r>
-      <w:proofErr w:type="gramEnd"/>
-      <w:r>
-        <w:t xml:space="preserve"> </w:t>
-      </w:r>
-      <w:proofErr w:type="spellStart"/>
-      <w:r>
-        <w:t>TipoRicambio</w:t>
-      </w:r>
-      <w:proofErr w:type="spellEnd"/>
-      <w:r>
-        <w:t xml:space="preserve">, </w:t>
-      </w:r>
-      <w:r>
-        <w:t>Fornitore</w:t>
-      </w:r>
-      <w:r>
-        <w:t>)</w:t>
-      </w:r>
-    </w:p>
-    <w:p>
-      <w:r>
-        <w:t xml:space="preserve"> </w:t>
-      </w:r>
-      <w:r>
-        <w:tab/>
-      </w:r>
-      <w:proofErr w:type="gramStart"/>
-      <w:r>
-        <w:t xml:space="preserve">FK:  </w:t>
-      </w:r>
-      <w:r>
-        <w:t>Fornitore</w:t>
-      </w:r>
-      <w:proofErr w:type="gramEnd"/>
-      <w:r>
-        <w:t xml:space="preserve"> REFERENCES </w:t>
-      </w:r>
-      <w:r>
-        <w:t>Fornitore</w:t>
-      </w:r>
-    </w:p>
-    <w:p/>
-    <w:p>
-      <w:pPr>
-        <w:rPr>
-          <w:sz w:val="24"/>
-        </w:rPr>
-      </w:pPr>
-      <w:r>
-        <w:t xml:space="preserve">Riparazione </w:t>
-      </w:r>
-      <w:r>
-        <w:t>(</w:t>
-      </w:r>
-      <w:r>
-        <w:rPr>
-          <w:u w:val="single"/>
-        </w:rPr>
-        <w:t>Veicolo</w:t>
-      </w:r>
-      <w:r>
-        <w:t xml:space="preserve">, </w:t>
-      </w:r>
-      <w:r>
-        <w:rPr>
-          <w:u w:val="single"/>
-        </w:rPr>
-        <w:t>Numero</w:t>
-      </w:r>
-      <w:r>
-        <w:t xml:space="preserve">, Data, </w:t>
-      </w:r>
-      <w:proofErr w:type="spellStart"/>
-      <w:r>
-        <w:t>ImportoComplessivo</w:t>
-      </w:r>
-      <w:proofErr w:type="spellEnd"/>
-      <w:r>
-        <w:t>)</w:t>
-      </w:r>
-    </w:p>
-    <w:p>
-      <w:r>
-        <w:t xml:space="preserve"> </w:t>
-      </w:r>
-      <w:r>
-        <w:tab/>
-      </w:r>
-      <w:proofErr w:type="gramStart"/>
-      <w:r>
-        <w:t xml:space="preserve">FK:  </w:t>
-      </w:r>
-      <w:r>
-        <w:t>Veicolo</w:t>
-      </w:r>
-      <w:proofErr w:type="gramEnd"/>
-      <w:r>
-        <w:t xml:space="preserve"> REFERENCES </w:t>
-      </w:r>
-      <w:proofErr w:type="spellStart"/>
-      <w:r>
-        <w:t>VeicoloVenduto</w:t>
-      </w:r>
-      <w:proofErr w:type="spellEnd"/>
-    </w:p>
-    <w:p/>
-    <w:p>
-      <w:pPr>
-        <w:rPr>
-          <w:sz w:val="24"/>
-        </w:rPr>
-      </w:pPr>
-      <w:r>
-        <w:t>Supporto</w:t>
-      </w:r>
-      <w:r>
-        <w:t xml:space="preserve"> (</w:t>
-      </w:r>
-      <w:proofErr w:type="spellStart"/>
-      <w:r>
-        <w:rPr>
-          <w:u w:val="single"/>
-        </w:rPr>
-        <w:t>VeicoloCatalogo</w:t>
-      </w:r>
-      <w:proofErr w:type="spellEnd"/>
-      <w:r>
-        <w:t xml:space="preserve">, </w:t>
-      </w:r>
-      <w:r>
-        <w:rPr>
-          <w:u w:val="single"/>
-        </w:rPr>
-        <w:t>Optional</w:t>
-      </w:r>
-      <w:r>
-        <w:t>)</w:t>
-      </w:r>
-    </w:p>
-    <w:p>
-      <w:r>
-        <w:t xml:space="preserve"> </w:t>
-      </w:r>
-      <w:r>
-        <w:tab/>
-      </w:r>
-      <w:proofErr w:type="gramStart"/>
-      <w:r>
-        <w:t xml:space="preserve">FK:  </w:t>
-      </w:r>
-      <w:proofErr w:type="spellStart"/>
-      <w:r>
-        <w:t>VeicoloCatalogo</w:t>
-      </w:r>
-      <w:proofErr w:type="spellEnd"/>
-      <w:proofErr w:type="gramEnd"/>
-      <w:r>
-        <w:t xml:space="preserve"> REFERENCES </w:t>
-      </w:r>
-      <w:proofErr w:type="spellStart"/>
-      <w:r>
-        <w:t>VeicoloCatalogo</w:t>
-      </w:r>
-      <w:proofErr w:type="spellEnd"/>
-    </w:p>
-    <w:p>
-      <w:pPr>
-        <w:ind w:firstLine="643"/>
-      </w:pPr>
-      <w:proofErr w:type="gramStart"/>
-      <w:r>
-        <w:t xml:space="preserve">FK:  </w:t>
-      </w:r>
-      <w:r>
-        <w:t>Optional</w:t>
-      </w:r>
-      <w:proofErr w:type="gramEnd"/>
-      <w:r>
-        <w:t xml:space="preserve"> REFERENCES </w:t>
-      </w:r>
-      <w:r>
-        <w:t>Optional</w:t>
-      </w:r>
-    </w:p>
-    <w:p/>
-    <w:p>
-      <w:pPr>
-        <w:rPr>
-          <w:sz w:val="24"/>
-        </w:rPr>
-      </w:pPr>
-      <w:r>
-        <w:t xml:space="preserve">Trasporto </w:t>
-      </w:r>
-      <w:r>
-        <w:t>(</w:t>
-      </w:r>
-      <w:r>
-        <w:rPr>
-          <w:u w:val="single"/>
-        </w:rPr>
-        <w:t>Codice</w:t>
-      </w:r>
-      <w:r>
-        <w:t xml:space="preserve">, Costo, </w:t>
-      </w:r>
-      <w:proofErr w:type="spellStart"/>
-      <w:r>
-        <w:t>DataConsegnaPrevista</w:t>
-      </w:r>
-      <w:proofErr w:type="spellEnd"/>
-      <w:r>
-        <w:t xml:space="preserve">, </w:t>
-      </w:r>
-      <w:proofErr w:type="spellStart"/>
-      <w:r>
-        <w:t>DataConsegna</w:t>
-      </w:r>
-      <w:proofErr w:type="spellEnd"/>
-      <w:r>
-        <w:t xml:space="preserve">, </w:t>
-      </w:r>
-      <w:proofErr w:type="spellStart"/>
-      <w:r>
-        <w:t>IndirizzoConsegna</w:t>
-      </w:r>
-      <w:proofErr w:type="spellEnd"/>
-      <w:r>
-        <w:t xml:space="preserve">, </w:t>
-      </w:r>
-      <w:proofErr w:type="spellStart"/>
-      <w:r>
-        <w:t>CittàConsegna</w:t>
-      </w:r>
-      <w:proofErr w:type="spellEnd"/>
-      <w:r>
-        <w:t xml:space="preserve">, </w:t>
-      </w:r>
-      <w:proofErr w:type="spellStart"/>
-      <w:r>
-        <w:t>ProvinciaConsegna</w:t>
-      </w:r>
-      <w:proofErr w:type="spellEnd"/>
-      <w:r>
-        <w:t>, Corriere</w:t>
-      </w:r>
-      <w:r>
-        <w:t>)</w:t>
-      </w:r>
-    </w:p>
-    <w:p>
-      <w:r>
-        <w:t xml:space="preserve"> </w:t>
-      </w:r>
-      <w:r>
-        <w:tab/>
-      </w:r>
-      <w:proofErr w:type="gramStart"/>
-      <w:r>
-        <w:t xml:space="preserve">FK:  </w:t>
-      </w:r>
-      <w:r>
-        <w:t>Corriere</w:t>
-      </w:r>
-      <w:proofErr w:type="gramEnd"/>
-      <w:r>
-        <w:t xml:space="preserve"> </w:t>
-      </w:r>
-      <w:r>
-        <w:t xml:space="preserve">REFERENCES </w:t>
-      </w:r>
-      <w:r>
-        <w:t>Corriere</w:t>
-      </w:r>
-    </w:p>
-    <w:p/>
-    <w:p>
-      <w:pPr>
-        <w:rPr>
-          <w:sz w:val="24"/>
-        </w:rPr>
-      </w:pPr>
-      <w:r>
-        <w:t xml:space="preserve">Utilizzo </w:t>
-      </w:r>
-      <w:r>
-        <w:t>(</w:t>
-      </w:r>
-      <w:r>
-        <w:rPr>
-          <w:u w:val="single"/>
-        </w:rPr>
-        <w:t>Ricambio</w:t>
-      </w:r>
-      <w:r>
-        <w:t xml:space="preserve">, </w:t>
-      </w:r>
-      <w:r>
-        <w:rPr>
-          <w:u w:val="single"/>
-        </w:rPr>
-        <w:t>Veicolo</w:t>
-      </w:r>
-      <w:r>
-        <w:t xml:space="preserve">, </w:t>
-      </w:r>
-      <w:r>
-        <w:rPr>
-          <w:u w:val="single"/>
-        </w:rPr>
-        <w:t>Numero</w:t>
-      </w:r>
-      <w:r>
-        <w:t>,</w:t>
-      </w:r>
-      <w:r>
-        <w:t xml:space="preserve"> Quantità</w:t>
-      </w:r>
-      <w:r>
-        <w:t>)</w:t>
-      </w:r>
-    </w:p>
-    <w:p>
-      <w:r>
-        <w:tab/>
-      </w:r>
-      <w:proofErr w:type="gramStart"/>
-      <w:r>
-        <w:t>FK:  Veicolo</w:t>
-      </w:r>
-      <w:proofErr w:type="gramEnd"/>
-      <w:r>
-        <w:t>, Numero REFERENCES Riparazione</w:t>
-      </w:r>
-    </w:p>
-    <w:p>
-      <w:r>
-        <w:tab/>
-      </w:r>
-      <w:proofErr w:type="gramStart"/>
-      <w:r>
-        <w:t xml:space="preserve">FK:  </w:t>
-      </w:r>
-      <w:r>
-        <w:t>Ricambio</w:t>
-      </w:r>
-      <w:proofErr w:type="gramEnd"/>
-      <w:r>
-        <w:t xml:space="preserve"> REFERENCES </w:t>
-      </w:r>
-      <w:r>
-        <w:t>Ricambio</w:t>
-      </w:r>
-    </w:p>
-    <w:p/>
-    <w:p>
-      <w:pPr>
-        <w:rPr>
-          <w:sz w:val="24"/>
-        </w:rPr>
-      </w:pPr>
-      <w:proofErr w:type="spellStart"/>
-      <w:r>
-        <w:t>VeicoloCatalogo</w:t>
-      </w:r>
-      <w:proofErr w:type="spellEnd"/>
-      <w:r>
-        <w:t xml:space="preserve"> </w:t>
-      </w:r>
-      <w:r>
-        <w:t>(</w:t>
-      </w:r>
-      <w:r>
-        <w:rPr>
-          <w:u w:val="single"/>
-        </w:rPr>
-        <w:t>Codice</w:t>
-      </w:r>
-      <w:r>
-        <w:t xml:space="preserve">, </w:t>
-      </w:r>
-      <w:proofErr w:type="spellStart"/>
-      <w:r>
-        <w:t>PrezzoBase</w:t>
-      </w:r>
-      <w:proofErr w:type="spellEnd"/>
-      <w:r>
-        <w:t xml:space="preserve">, </w:t>
-      </w:r>
-      <w:proofErr w:type="spellStart"/>
-      <w:r>
-        <w:t>NumPosti</w:t>
-      </w:r>
-      <w:proofErr w:type="spellEnd"/>
-      <w:r>
-        <w:t xml:space="preserve">, Consumi, Omologazione, </w:t>
-      </w:r>
-      <w:proofErr w:type="spellStart"/>
-      <w:r>
-        <w:t>CapacitàSerbatoio</w:t>
-      </w:r>
-      <w:proofErr w:type="spellEnd"/>
-      <w:r>
-        <w:t xml:space="preserve">, </w:t>
-      </w:r>
-      <w:proofErr w:type="spellStart"/>
-      <w:r>
-        <w:t>TipoAlimentazione</w:t>
-      </w:r>
-      <w:proofErr w:type="spellEnd"/>
-      <w:r>
-        <w:t xml:space="preserve">, Cilindrata, Trazione, Cambio, </w:t>
-      </w:r>
-      <w:proofErr w:type="spellStart"/>
-      <w:r>
-        <w:t>CapienzaBagagliaio</w:t>
-      </w:r>
-      <w:proofErr w:type="spellEnd"/>
-      <w:r>
-        <w:t xml:space="preserve">, </w:t>
-      </w:r>
-      <w:proofErr w:type="spellStart"/>
-      <w:r>
-        <w:t>NumPorte</w:t>
-      </w:r>
-      <w:proofErr w:type="spellEnd"/>
-      <w:r>
-        <w:t xml:space="preserve">, </w:t>
-      </w:r>
-      <w:proofErr w:type="spellStart"/>
-      <w:r>
-        <w:t>NomeModello</w:t>
-      </w:r>
-      <w:proofErr w:type="spellEnd"/>
-      <w:r>
-        <w:t xml:space="preserve">, </w:t>
-      </w:r>
-      <w:proofErr w:type="spellStart"/>
-      <w:r>
-        <w:t>AnnoModello</w:t>
-      </w:r>
-      <w:proofErr w:type="spellEnd"/>
-      <w:r>
-        <w:t>)</w:t>
-      </w:r>
-    </w:p>
-    <w:p>
-      <w:r>
-        <w:t xml:space="preserve"> </w:t>
-      </w:r>
-      <w:r>
-        <w:tab/>
-      </w:r>
-      <w:proofErr w:type="gramStart"/>
-      <w:r>
-        <w:t xml:space="preserve">FK:  </w:t>
-      </w:r>
-      <w:proofErr w:type="spellStart"/>
-      <w:r>
-        <w:t>NomeModello</w:t>
-      </w:r>
-      <w:proofErr w:type="spellEnd"/>
-      <w:proofErr w:type="gramEnd"/>
-      <w:r>
-        <w:t xml:space="preserve">, </w:t>
-      </w:r>
-      <w:proofErr w:type="spellStart"/>
-      <w:r>
-        <w:t>NumModello</w:t>
-      </w:r>
-      <w:proofErr w:type="spellEnd"/>
-      <w:r>
-        <w:t xml:space="preserve"> REFERENCES </w:t>
-      </w:r>
-      <w:proofErr w:type="spellStart"/>
-      <w:r>
-        <w:t>ModelloVeicolo</w:t>
-      </w:r>
-      <w:proofErr w:type="spellEnd"/>
-    </w:p>
-    <w:p/>
-    <w:p>
-      <w:pPr>
-        <w:rPr>
-          <w:sz w:val="24"/>
-        </w:rPr>
-      </w:pPr>
-      <w:proofErr w:type="spellStart"/>
-      <w:r>
-        <w:t>VeicoloVenduto</w:t>
-      </w:r>
-      <w:proofErr w:type="spellEnd"/>
-      <w:r>
-        <w:t xml:space="preserve"> </w:t>
-      </w:r>
-      <w:r>
-        <w:t>(</w:t>
-      </w:r>
-      <w:r>
-        <w:rPr>
-          <w:u w:val="single"/>
-        </w:rPr>
-        <w:t>Id</w:t>
-      </w:r>
-      <w:r>
-        <w:t xml:space="preserve">, </w:t>
-      </w:r>
-      <w:r>
-        <w:t>Telaio</w:t>
-      </w:r>
-      <w:r>
-        <w:t xml:space="preserve">, </w:t>
-      </w:r>
-      <w:r>
-        <w:t xml:space="preserve">Contratto, </w:t>
-      </w:r>
-      <w:proofErr w:type="spellStart"/>
-      <w:r>
-        <w:t>VeicoloCatalogo</w:t>
-      </w:r>
-      <w:proofErr w:type="spellEnd"/>
-      <w:r>
-        <w:t>)</w:t>
-      </w:r>
-    </w:p>
-    <w:p>
-      <w:r>
-        <w:tab/>
-      </w:r>
-      <w:proofErr w:type="gramStart"/>
-      <w:r>
-        <w:t xml:space="preserve">FK:  </w:t>
-      </w:r>
-      <w:proofErr w:type="spellStart"/>
-      <w:r>
-        <w:t>VeicoloCatalogo</w:t>
-      </w:r>
-      <w:proofErr w:type="spellEnd"/>
-      <w:proofErr w:type="gramEnd"/>
-      <w:r>
-        <w:t xml:space="preserve"> REFERENCES </w:t>
-      </w:r>
-      <w:proofErr w:type="spellStart"/>
-      <w:r>
-        <w:t>VeicoloCatalogo</w:t>
-      </w:r>
-      <w:proofErr w:type="spellEnd"/>
-    </w:p>
-    <w:p>
-      <w:r>
-        <w:tab/>
-      </w:r>
-      <w:proofErr w:type="gramStart"/>
-      <w:r>
-        <w:t xml:space="preserve">FK:  </w:t>
-      </w:r>
-      <w:r>
-        <w:t>Contratto</w:t>
+        <w:t>FK:  Contratto</w:t>
       </w:r>
       <w:proofErr w:type="gramEnd"/>
       <w:r>
@@ -25410,7 +25737,7 @@
 </file>
 
 <file path=customXml/itemProps1.xml><?xml version="1.0" encoding="utf-8"?>
-<ds:datastoreItem xmlns:ds="http://schemas.openxmlformats.org/officeDocument/2006/customXml" ds:itemID="{CE3D0EB3-F6E1-4022-B956-119C39609AE7}">
+<ds:datastoreItem xmlns:ds="http://schemas.openxmlformats.org/officeDocument/2006/customXml" ds:itemID="{D81E6D9E-48F9-447B-8803-125D6A41311A}">
   <ds:schemaRefs>
     <ds:schemaRef ds:uri="http://schemas.openxmlformats.org/officeDocument/2006/bibliography"/>
   </ds:schemaRefs>

</xml_diff>

<commit_message>
Aggiunta frequenza op. e operazioni base..
</commit_message>
<xml_diff>
--- a/ProgettoDB-1617/Relazione.docx
+++ b/ProgettoDB-1617/Relazione.docx
@@ -12220,6 +12220,40 @@
           </w:p>
         </w:tc>
       </w:tr>
+      <w:tr>
+        <w:trPr>
+          <w:trHeight w:val="567"/>
+        </w:trPr>
+        <w:tc>
+          <w:tcPr>
+            <w:tcW w:w="9628" w:type="dxa"/>
+            <w:vAlign w:val="center"/>
+          </w:tcPr>
+          <w:p>
+            <w:pPr>
+              <w:pStyle w:val="Paragrafoelenco"/>
+              <w:numPr>
+                <w:ilvl w:val="0"/>
+                <w:numId w:val="5"/>
+              </w:numPr>
+              <w:suppressAutoHyphens w:val="0"/>
+              <w:spacing w:line="240" w:lineRule="auto"/>
+              <w:contextualSpacing/>
+              <w:rPr>
+                <w:sz w:val="24"/>
+                <w:szCs w:val="24"/>
+              </w:rPr>
+            </w:pPr>
+            <w:r>
+              <w:rPr>
+                <w:sz w:val="24"/>
+                <w:szCs w:val="24"/>
+              </w:rPr>
+              <w:t>Inserimenti e acquisti</w:t>
+            </w:r>
+          </w:p>
+        </w:tc>
+      </w:tr>
     </w:tbl>
     <w:p>
       <w:pPr>
@@ -12588,8 +12622,9 @@
       <w:r>
         <w:t>:</w:t>
       </w:r>
-      <w:bookmarkStart w:id="25" w:name="_GoBack"/>
-      <w:bookmarkEnd w:id="25"/>
+      <w:r>
+        <w:t xml:space="preserve"> frequentemente la concessionaria dovrà tenere traccia dell’incasso e del profitto ottenuto mediante l’officina proprietaria. L’incasso non è inteso come guadagno ma semplicemente come totale dei costi di riparazione. </w:t>
+      </w:r>
     </w:p>
     <w:p>
       <w:pPr>
@@ -12611,6 +12646,17 @@
       <w:r>
         <w:t>:</w:t>
       </w:r>
+      <w:r>
+        <w:t xml:space="preserve"> per ogni veicolo che ha una modalità di pagamento rateale è opportuno conteggiare in che quantità è stata pagata </w:t>
+      </w:r>
+      <w:proofErr w:type="gramStart"/>
+      <w:r>
+        <w:t>e</w:t>
+      </w:r>
+      <w:proofErr w:type="gramEnd"/>
+      <w:r>
+        <w:t xml:space="preserve"> il rimanente in base ai dati all’interno dei database.</w:t>
+      </w:r>
     </w:p>
     <w:p>
       <w:pPr>
@@ -12629,8 +12675,144 @@
       <w:r>
         <w:t>:</w:t>
       </w:r>
+      <w:r>
+        <w:t xml:space="preserve"> una operazione frequente è quella di considerare l’incasso ottenuto dalla vendita ai clienti di veicoli tramite contratto. Ogni contratto avrà un certo numero di auto vendute che influirà sul totale all’interno del periodo.</w:t>
+      </w:r>
     </w:p>
     <w:p/>
+    <w:p>
+      <w:r>
+        <w:rPr>
+          <w:b/>
+        </w:rPr>
+        <w:t>C4 Conteggio importo complessivo contratto</w:t>
+      </w:r>
+      <w:r>
+        <w:t xml:space="preserve">: il prezzo complessivo del contratto di vendita varia sotto molteplici aspetti variabili come </w:t>
+      </w:r>
+      <w:r>
+        <w:rPr>
+          <w:i/>
+        </w:rPr>
+        <w:t>Optional, Veicolo in catalogo</w:t>
+      </w:r>
+      <w:r>
+        <w:t xml:space="preserve"> e</w:t>
+      </w:r>
+      <w:r>
+        <w:rPr>
+          <w:i/>
+        </w:rPr>
+        <w:t xml:space="preserve"> </w:t>
+      </w:r>
+      <w:r>
+        <w:t>numero di automobili acquistate.</w:t>
+      </w:r>
+    </w:p>
+    <w:p/>
+    <w:p>
+      <w:pPr>
+        <w:pStyle w:val="Titolo3"/>
+        <w:rPr>
+          <w:sz w:val="24"/>
+          <w:szCs w:val="24"/>
+        </w:rPr>
+      </w:pPr>
+      <w:r>
+        <w:rPr>
+          <w:sz w:val="24"/>
+          <w:szCs w:val="24"/>
+        </w:rPr>
+        <w:t>Inserimenti e acquisti</w:t>
+      </w:r>
+    </w:p>
+    <w:p>
+      <w:r>
+        <w:t xml:space="preserve">Le operazioni basilari del database consistono nell’inserimento e gestione dei dati all’interno delle relazioni progettate. Durante l’utilizzo </w:t>
+      </w:r>
+      <w:r>
+        <w:t>il database viene arricchito per fornire una ampia copertura informativa di quella che è la situazione della concessionaria. In questo modo oltre ad avere traccia di tutto ciò che accade nell’azienda finanziariamente e operativamente si ha anche un riscontro statistico accurato con altre operazioni. Per questi motivi sono state scelte operazioni base che popolino il database a dovere.</w:t>
+      </w:r>
+    </w:p>
+    <w:p/>
+    <w:p>
+      <w:r>
+        <w:t>Le operazioni sono:</w:t>
+      </w:r>
+    </w:p>
+    <w:p/>
+    <w:p>
+      <w:r>
+        <w:rPr>
+          <w:b/>
+        </w:rPr>
+        <w:t>D1 Inserimento di un nuovo cliente</w:t>
+      </w:r>
+      <w:r>
+        <w:t xml:space="preserve">: consiste nell’inserimento di un nuovo cliente non registrato che </w:t>
+      </w:r>
+      <w:r>
+        <w:t>stipulerà un contratto di vendita.</w:t>
+      </w:r>
+      <w:r>
+        <w:t xml:space="preserve"> </w:t>
+      </w:r>
+    </w:p>
+    <w:p/>
+    <w:p>
+      <w:r>
+        <w:rPr>
+          <w:b/>
+        </w:rPr>
+        <w:t>D2 Piazzamento di un nuovo ordine</w:t>
+      </w:r>
+      <w:r>
+        <w:t>: in base alle necessità della concessionaria vanno inseriti nuovi ordini di veicoli oppure ricambi a seconda delle richieste di contratti di vendite o riparazioni senza giacenza.</w:t>
+      </w:r>
+    </w:p>
+    <w:p/>
+    <w:p>
+      <w:r>
+        <w:rPr>
+          <w:b/>
+        </w:rPr>
+        <w:t>D3 Stipula di un contratto di vendita</w:t>
+      </w:r>
+      <w:r>
+        <w:t>: in questo caso va inserita una automobile di riferimento con in dotazione gli optional richiesti e che appartenga ad un certo veicolo all’interno del catalogo scelto.</w:t>
+      </w:r>
+    </w:p>
+    <w:p>
+      <w:pPr>
+        <w:rPr>
+          <w:b/>
+        </w:rPr>
+      </w:pPr>
+    </w:p>
+    <w:p>
+      <w:r>
+        <w:rPr>
+          <w:b/>
+        </w:rPr>
+        <w:t>D4</w:t>
+      </w:r>
+      <w:r>
+        <w:rPr>
+          <w:b/>
+        </w:rPr>
+        <w:t xml:space="preserve"> Riparazione autovettura convenzionata</w:t>
+      </w:r>
+      <w:r>
+        <w:t>: l’officina dovrà occuparsi di notificare il cliente del trattamento necessario per il suo veicolo ossia il prezzo, i pezzi utilizzati e la data di consegna prevista.</w:t>
+      </w:r>
+    </w:p>
+    <w:p>
+      <w:pPr>
+        <w:rPr>
+          <w:b/>
+        </w:rPr>
+      </w:pPr>
+    </w:p>
     <w:p>
       <w:pPr>
         <w:pStyle w:val="Titolo2"/>
@@ -13235,6 +13417,7 @@
                 <w:sz w:val="24"/>
                 <w:szCs w:val="24"/>
               </w:rPr>
+              <w:lastRenderedPageBreak/>
               <w:t>Stipulazione</w:t>
             </w:r>
           </w:p>
@@ -15853,7 +16036,6 @@
                 <w:sz w:val="24"/>
                 <w:szCs w:val="24"/>
               </w:rPr>
-              <w:lastRenderedPageBreak/>
               <w:t>Utilizzo</w:t>
             </w:r>
           </w:p>
@@ -17622,6 +17804,7 @@
                 <w:sz w:val="24"/>
                 <w:szCs w:val="24"/>
               </w:rPr>
+              <w:lastRenderedPageBreak/>
               <w:t>Modalità di Pagamento</w:t>
             </w:r>
           </w:p>
@@ -18323,6 +18506,4076 @@
         <w:pStyle w:val="Titolo2"/>
       </w:pPr>
       <w:r>
+        <w:t xml:space="preserve">3.1.5 Frequenza Operazioni </w:t>
+      </w:r>
+    </w:p>
+    <w:tbl>
+      <w:tblPr>
+        <w:tblW w:w="10490" w:type="dxa"/>
+        <w:tblInd w:w="-10" w:type="dxa"/>
+        <w:tblCellMar>
+          <w:left w:w="70" w:type="dxa"/>
+          <w:right w:w="70" w:type="dxa"/>
+        </w:tblCellMar>
+        <w:tblLook w:val="04A0" w:firstRow="1" w:lastRow="0" w:firstColumn="1" w:lastColumn="0" w:noHBand="0" w:noVBand="1"/>
+      </w:tblPr>
+      <w:tblGrid>
+        <w:gridCol w:w="1134"/>
+        <w:gridCol w:w="4111"/>
+        <w:gridCol w:w="5245"/>
+      </w:tblGrid>
+      <w:tr>
+        <w:trPr>
+          <w:trHeight w:val="495"/>
+        </w:trPr>
+        <w:tc>
+          <w:tcPr>
+            <w:tcW w:w="1134" w:type="dxa"/>
+            <w:tcBorders>
+              <w:top w:val="single" w:sz="8" w:space="0" w:color="000000"/>
+              <w:left w:val="single" w:sz="8" w:space="0" w:color="000000"/>
+              <w:bottom w:val="single" w:sz="8" w:space="0" w:color="000000"/>
+              <w:right w:val="nil"/>
+            </w:tcBorders>
+            <w:shd w:val="clear" w:color="auto" w:fill="auto"/>
+            <w:vAlign w:val="center"/>
+            <w:hideMark/>
+          </w:tcPr>
+          <w:p>
+            <w:pPr>
+              <w:suppressAutoHyphens w:val="0"/>
+              <w:jc w:val="center"/>
+              <w:textAlignment w:val="auto"/>
+              <w:rPr>
+                <w:rFonts w:ascii="Times New Roman" w:eastAsia="Times New Roman" w:hAnsi="Times New Roman" w:cs="Times New Roman"/>
+                <w:b/>
+                <w:bCs/>
+                <w:sz w:val="24"/>
+                <w:szCs w:val="24"/>
+              </w:rPr>
+            </w:pPr>
+            <w:r>
+              <w:rPr>
+                <w:rFonts w:ascii="Times New Roman" w:eastAsia="Times New Roman" w:hAnsi="Times New Roman" w:cs="Times New Roman"/>
+                <w:b/>
+                <w:bCs/>
+                <w:sz w:val="24"/>
+                <w:szCs w:val="24"/>
+              </w:rPr>
+              <w:t>CODICE</w:t>
+            </w:r>
+          </w:p>
+        </w:tc>
+        <w:tc>
+          <w:tcPr>
+            <w:tcW w:w="4111" w:type="dxa"/>
+            <w:tcBorders>
+              <w:top w:val="single" w:sz="8" w:space="0" w:color="000000"/>
+              <w:left w:val="single" w:sz="8" w:space="0" w:color="000000"/>
+              <w:bottom w:val="single" w:sz="8" w:space="0" w:color="000000"/>
+              <w:right w:val="nil"/>
+            </w:tcBorders>
+            <w:shd w:val="clear" w:color="auto" w:fill="auto"/>
+            <w:vAlign w:val="center"/>
+            <w:hideMark/>
+          </w:tcPr>
+          <w:p>
+            <w:pPr>
+              <w:suppressAutoHyphens w:val="0"/>
+              <w:textAlignment w:val="auto"/>
+              <w:rPr>
+                <w:rFonts w:ascii="Times New Roman" w:eastAsia="Times New Roman" w:hAnsi="Times New Roman" w:cs="Times New Roman"/>
+                <w:b/>
+                <w:bCs/>
+                <w:sz w:val="24"/>
+                <w:szCs w:val="24"/>
+              </w:rPr>
+            </w:pPr>
+            <w:r>
+              <w:rPr>
+                <w:rFonts w:ascii="Times New Roman" w:eastAsia="Times New Roman" w:hAnsi="Times New Roman" w:cs="Times New Roman"/>
+                <w:b/>
+                <w:bCs/>
+                <w:sz w:val="24"/>
+                <w:szCs w:val="24"/>
+              </w:rPr>
+              <w:t>NOME OPERAZIONE</w:t>
+            </w:r>
+          </w:p>
+        </w:tc>
+        <w:tc>
+          <w:tcPr>
+            <w:tcW w:w="5245" w:type="dxa"/>
+            <w:tcBorders>
+              <w:top w:val="single" w:sz="8" w:space="0" w:color="000000"/>
+              <w:left w:val="single" w:sz="8" w:space="0" w:color="000000"/>
+              <w:bottom w:val="single" w:sz="8" w:space="0" w:color="000000"/>
+              <w:right w:val="single" w:sz="8" w:space="0" w:color="000000"/>
+            </w:tcBorders>
+            <w:shd w:val="clear" w:color="auto" w:fill="auto"/>
+            <w:vAlign w:val="center"/>
+            <w:hideMark/>
+          </w:tcPr>
+          <w:p>
+            <w:pPr>
+              <w:suppressAutoHyphens w:val="0"/>
+              <w:ind w:firstLineChars="100" w:firstLine="241"/>
+              <w:textAlignment w:val="auto"/>
+              <w:rPr>
+                <w:rFonts w:ascii="Times New Roman" w:eastAsia="Times New Roman" w:hAnsi="Times New Roman" w:cs="Times New Roman"/>
+                <w:b/>
+                <w:bCs/>
+                <w:sz w:val="24"/>
+                <w:szCs w:val="24"/>
+              </w:rPr>
+            </w:pPr>
+            <w:r>
+              <w:rPr>
+                <w:rFonts w:ascii="Times New Roman" w:eastAsia="Times New Roman" w:hAnsi="Times New Roman" w:cs="Times New Roman"/>
+                <w:b/>
+                <w:bCs/>
+                <w:sz w:val="24"/>
+                <w:szCs w:val="24"/>
+              </w:rPr>
+              <w:t>FREQUENZA</w:t>
+            </w:r>
+          </w:p>
+        </w:tc>
+      </w:tr>
+      <w:tr>
+        <w:trPr>
+          <w:trHeight w:val="499"/>
+        </w:trPr>
+        <w:tc>
+          <w:tcPr>
+            <w:tcW w:w="1134" w:type="dxa"/>
+            <w:tcBorders>
+              <w:top w:val="nil"/>
+              <w:left w:val="single" w:sz="8" w:space="0" w:color="000000"/>
+              <w:bottom w:val="single" w:sz="8" w:space="0" w:color="000000"/>
+              <w:right w:val="nil"/>
+            </w:tcBorders>
+            <w:shd w:val="clear" w:color="auto" w:fill="auto"/>
+            <w:vAlign w:val="center"/>
+            <w:hideMark/>
+          </w:tcPr>
+          <w:p>
+            <w:pPr>
+              <w:suppressAutoHyphens w:val="0"/>
+              <w:jc w:val="center"/>
+              <w:textAlignment w:val="auto"/>
+              <w:rPr>
+                <w:rFonts w:ascii="Times New Roman" w:eastAsia="Times New Roman" w:hAnsi="Times New Roman" w:cs="Times New Roman"/>
+                <w:b/>
+                <w:bCs/>
+                <w:sz w:val="24"/>
+                <w:szCs w:val="24"/>
+              </w:rPr>
+            </w:pPr>
+            <w:r>
+              <w:rPr>
+                <w:rFonts w:ascii="Times New Roman" w:eastAsia="Times New Roman" w:hAnsi="Times New Roman" w:cs="Times New Roman"/>
+                <w:b/>
+                <w:bCs/>
+                <w:sz w:val="24"/>
+                <w:szCs w:val="24"/>
+              </w:rPr>
+              <w:t> </w:t>
+            </w:r>
+          </w:p>
+        </w:tc>
+        <w:tc>
+          <w:tcPr>
+            <w:tcW w:w="4111" w:type="dxa"/>
+            <w:tcBorders>
+              <w:top w:val="nil"/>
+              <w:left w:val="single" w:sz="8" w:space="0" w:color="000000"/>
+              <w:bottom w:val="single" w:sz="8" w:space="0" w:color="000000"/>
+              <w:right w:val="nil"/>
+            </w:tcBorders>
+            <w:shd w:val="clear" w:color="auto" w:fill="auto"/>
+            <w:vAlign w:val="center"/>
+            <w:hideMark/>
+          </w:tcPr>
+          <w:p>
+            <w:pPr>
+              <w:suppressAutoHyphens w:val="0"/>
+              <w:textAlignment w:val="auto"/>
+              <w:rPr>
+                <w:rFonts w:ascii="Times New Roman" w:eastAsia="Times New Roman" w:hAnsi="Times New Roman" w:cs="Times New Roman"/>
+                <w:b/>
+                <w:bCs/>
+                <w:sz w:val="24"/>
+                <w:szCs w:val="24"/>
+              </w:rPr>
+            </w:pPr>
+            <w:r>
+              <w:rPr>
+                <w:rFonts w:ascii="Times New Roman" w:eastAsia="Times New Roman" w:hAnsi="Times New Roman" w:cs="Times New Roman"/>
+                <w:b/>
+                <w:bCs/>
+                <w:sz w:val="24"/>
+                <w:szCs w:val="24"/>
+              </w:rPr>
+              <w:t>Visualizzazione e richieste dati</w:t>
+            </w:r>
+          </w:p>
+        </w:tc>
+        <w:tc>
+          <w:tcPr>
+            <w:tcW w:w="5245" w:type="dxa"/>
+            <w:tcBorders>
+              <w:top w:val="nil"/>
+              <w:left w:val="single" w:sz="8" w:space="0" w:color="000000"/>
+              <w:bottom w:val="single" w:sz="8" w:space="0" w:color="000000"/>
+              <w:right w:val="single" w:sz="8" w:space="0" w:color="000000"/>
+            </w:tcBorders>
+            <w:shd w:val="clear" w:color="auto" w:fill="auto"/>
+            <w:vAlign w:val="center"/>
+            <w:hideMark/>
+          </w:tcPr>
+          <w:p>
+            <w:pPr>
+              <w:suppressAutoHyphens w:val="0"/>
+              <w:ind w:firstLineChars="100" w:firstLine="240"/>
+              <w:textAlignment w:val="auto"/>
+              <w:rPr>
+                <w:rFonts w:ascii="Times New Roman" w:eastAsia="Times New Roman" w:hAnsi="Times New Roman" w:cs="Times New Roman"/>
+                <w:sz w:val="24"/>
+                <w:szCs w:val="24"/>
+              </w:rPr>
+            </w:pPr>
+            <w:r>
+              <w:rPr>
+                <w:rFonts w:ascii="Times New Roman" w:eastAsia="Times New Roman" w:hAnsi="Times New Roman" w:cs="Times New Roman"/>
+                <w:sz w:val="24"/>
+                <w:szCs w:val="24"/>
+              </w:rPr>
+              <w:t> </w:t>
+            </w:r>
+          </w:p>
+        </w:tc>
+      </w:tr>
+      <w:tr>
+        <w:trPr>
+          <w:trHeight w:val="300"/>
+        </w:trPr>
+        <w:tc>
+          <w:tcPr>
+            <w:tcW w:w="1134" w:type="dxa"/>
+            <w:vMerge w:val="restart"/>
+            <w:tcBorders>
+              <w:top w:val="nil"/>
+              <w:left w:val="single" w:sz="8" w:space="0" w:color="000000"/>
+              <w:bottom w:val="single" w:sz="8" w:space="0" w:color="000000"/>
+              <w:right w:val="single" w:sz="8" w:space="0" w:color="000000"/>
+            </w:tcBorders>
+            <w:shd w:val="clear" w:color="auto" w:fill="auto"/>
+            <w:vAlign w:val="center"/>
+            <w:hideMark/>
+          </w:tcPr>
+          <w:p>
+            <w:pPr>
+              <w:suppressAutoHyphens w:val="0"/>
+              <w:textAlignment w:val="auto"/>
+              <w:rPr>
+                <w:rFonts w:ascii="Times New Roman" w:eastAsia="Times New Roman" w:hAnsi="Times New Roman" w:cs="Times New Roman"/>
+                <w:b/>
+                <w:bCs/>
+                <w:sz w:val="24"/>
+                <w:szCs w:val="24"/>
+              </w:rPr>
+            </w:pPr>
+            <w:r>
+              <w:rPr>
+                <w:rFonts w:ascii="Times New Roman" w:eastAsia="Times New Roman" w:hAnsi="Times New Roman" w:cs="Times New Roman"/>
+                <w:b/>
+                <w:bCs/>
+                <w:sz w:val="24"/>
+                <w:szCs w:val="24"/>
+              </w:rPr>
+              <w:t>A1</w:t>
+            </w:r>
+          </w:p>
+        </w:tc>
+        <w:tc>
+          <w:tcPr>
+            <w:tcW w:w="4111" w:type="dxa"/>
+            <w:vMerge w:val="restart"/>
+            <w:tcBorders>
+              <w:top w:val="nil"/>
+              <w:left w:val="single" w:sz="8" w:space="0" w:color="000000"/>
+              <w:bottom w:val="single" w:sz="8" w:space="0" w:color="000000"/>
+              <w:right w:val="single" w:sz="8" w:space="0" w:color="000000"/>
+            </w:tcBorders>
+            <w:shd w:val="clear" w:color="auto" w:fill="auto"/>
+            <w:vAlign w:val="center"/>
+            <w:hideMark/>
+          </w:tcPr>
+          <w:p>
+            <w:pPr>
+              <w:suppressAutoHyphens w:val="0"/>
+              <w:textAlignment w:val="auto"/>
+              <w:rPr>
+                <w:rFonts w:ascii="Times New Roman" w:eastAsia="Times New Roman" w:hAnsi="Times New Roman" w:cs="Times New Roman"/>
+                <w:sz w:val="24"/>
+                <w:szCs w:val="24"/>
+              </w:rPr>
+            </w:pPr>
+            <w:r>
+              <w:rPr>
+                <w:rFonts w:ascii="Times New Roman" w:eastAsia="Times New Roman" w:hAnsi="Times New Roman" w:cs="Times New Roman"/>
+                <w:sz w:val="24"/>
+                <w:szCs w:val="24"/>
+              </w:rPr>
+              <w:t>Visualizzazione Optional di un Veicolo</w:t>
+            </w:r>
+          </w:p>
+        </w:tc>
+        <w:tc>
+          <w:tcPr>
+            <w:tcW w:w="5245" w:type="dxa"/>
+            <w:tcBorders>
+              <w:top w:val="nil"/>
+              <w:left w:val="nil"/>
+              <w:bottom w:val="nil"/>
+              <w:right w:val="single" w:sz="8" w:space="0" w:color="000000"/>
+            </w:tcBorders>
+            <w:shd w:val="clear" w:color="auto" w:fill="auto"/>
+            <w:vAlign w:val="center"/>
+            <w:hideMark/>
+          </w:tcPr>
+          <w:p>
+            <w:pPr>
+              <w:suppressAutoHyphens w:val="0"/>
+              <w:ind w:firstLineChars="100" w:firstLine="240"/>
+              <w:textAlignment w:val="auto"/>
+              <w:rPr>
+                <w:rFonts w:ascii="Times New Roman" w:eastAsia="Times New Roman" w:hAnsi="Times New Roman" w:cs="Times New Roman"/>
+                <w:sz w:val="24"/>
+                <w:szCs w:val="24"/>
+              </w:rPr>
+            </w:pPr>
+            <w:r>
+              <w:rPr>
+                <w:rFonts w:ascii="Times New Roman" w:eastAsia="Times New Roman" w:hAnsi="Times New Roman" w:cs="Times New Roman"/>
+                <w:sz w:val="24"/>
+                <w:szCs w:val="24"/>
+              </w:rPr>
+              <w:t>Giornaliera</w:t>
+            </w:r>
+          </w:p>
+        </w:tc>
+      </w:tr>
+      <w:tr>
+        <w:trPr>
+          <w:trHeight w:val="300"/>
+        </w:trPr>
+        <w:tc>
+          <w:tcPr>
+            <w:tcW w:w="1134" w:type="dxa"/>
+            <w:vMerge/>
+            <w:tcBorders>
+              <w:top w:val="nil"/>
+              <w:left w:val="single" w:sz="8" w:space="0" w:color="000000"/>
+              <w:bottom w:val="single" w:sz="8" w:space="0" w:color="000000"/>
+              <w:right w:val="single" w:sz="8" w:space="0" w:color="000000"/>
+            </w:tcBorders>
+            <w:vAlign w:val="center"/>
+            <w:hideMark/>
+          </w:tcPr>
+          <w:p>
+            <w:pPr>
+              <w:suppressAutoHyphens w:val="0"/>
+              <w:textAlignment w:val="auto"/>
+              <w:rPr>
+                <w:rFonts w:ascii="Times New Roman" w:eastAsia="Times New Roman" w:hAnsi="Times New Roman" w:cs="Times New Roman"/>
+                <w:b/>
+                <w:bCs/>
+                <w:sz w:val="24"/>
+                <w:szCs w:val="24"/>
+              </w:rPr>
+            </w:pPr>
+          </w:p>
+        </w:tc>
+        <w:tc>
+          <w:tcPr>
+            <w:tcW w:w="4111" w:type="dxa"/>
+            <w:vMerge/>
+            <w:tcBorders>
+              <w:top w:val="nil"/>
+              <w:left w:val="single" w:sz="8" w:space="0" w:color="000000"/>
+              <w:bottom w:val="single" w:sz="8" w:space="0" w:color="000000"/>
+              <w:right w:val="single" w:sz="8" w:space="0" w:color="000000"/>
+            </w:tcBorders>
+            <w:vAlign w:val="center"/>
+            <w:hideMark/>
+          </w:tcPr>
+          <w:p>
+            <w:pPr>
+              <w:suppressAutoHyphens w:val="0"/>
+              <w:textAlignment w:val="auto"/>
+              <w:rPr>
+                <w:rFonts w:ascii="Times New Roman" w:eastAsia="Times New Roman" w:hAnsi="Times New Roman" w:cs="Times New Roman"/>
+                <w:sz w:val="24"/>
+                <w:szCs w:val="24"/>
+              </w:rPr>
+            </w:pPr>
+          </w:p>
+        </w:tc>
+        <w:tc>
+          <w:tcPr>
+            <w:tcW w:w="5245" w:type="dxa"/>
+            <w:tcBorders>
+              <w:top w:val="nil"/>
+              <w:left w:val="nil"/>
+              <w:bottom w:val="single" w:sz="8" w:space="0" w:color="000000"/>
+              <w:right w:val="single" w:sz="8" w:space="0" w:color="000000"/>
+            </w:tcBorders>
+            <w:shd w:val="clear" w:color="auto" w:fill="auto"/>
+            <w:vAlign w:val="center"/>
+            <w:hideMark/>
+          </w:tcPr>
+          <w:p>
+            <w:pPr>
+              <w:suppressAutoHyphens w:val="0"/>
+              <w:ind w:firstLineChars="100" w:firstLine="240"/>
+              <w:textAlignment w:val="auto"/>
+              <w:rPr>
+                <w:rFonts w:ascii="Times New Roman" w:eastAsia="Times New Roman" w:hAnsi="Times New Roman" w:cs="Times New Roman"/>
+                <w:sz w:val="24"/>
+                <w:szCs w:val="24"/>
+              </w:rPr>
+            </w:pPr>
+            <w:r>
+              <w:rPr>
+                <w:rFonts w:ascii="Times New Roman" w:eastAsia="Times New Roman" w:hAnsi="Times New Roman" w:cs="Times New Roman"/>
+                <w:sz w:val="24"/>
+                <w:szCs w:val="24"/>
+              </w:rPr>
+              <w:t xml:space="preserve">(50 </w:t>
+            </w:r>
+            <w:proofErr w:type="spellStart"/>
+            <w:r>
+              <w:rPr>
+                <w:rFonts w:ascii="Times New Roman" w:eastAsia="Times New Roman" w:hAnsi="Times New Roman" w:cs="Times New Roman"/>
+                <w:sz w:val="24"/>
+                <w:szCs w:val="24"/>
+              </w:rPr>
+              <w:t>Cilienti</w:t>
+            </w:r>
+            <w:proofErr w:type="spellEnd"/>
+            <w:r>
+              <w:rPr>
+                <w:rFonts w:ascii="Times New Roman" w:eastAsia="Times New Roman" w:hAnsi="Times New Roman" w:cs="Times New Roman"/>
+                <w:sz w:val="24"/>
+                <w:szCs w:val="24"/>
+              </w:rPr>
+              <w:t xml:space="preserve"> giornalieri x 30) = 1500 per mese</w:t>
+            </w:r>
+          </w:p>
+        </w:tc>
+      </w:tr>
+      <w:tr>
+        <w:trPr>
+          <w:trHeight w:val="300"/>
+        </w:trPr>
+        <w:tc>
+          <w:tcPr>
+            <w:tcW w:w="1134" w:type="dxa"/>
+            <w:vMerge w:val="restart"/>
+            <w:tcBorders>
+              <w:top w:val="nil"/>
+              <w:left w:val="single" w:sz="8" w:space="0" w:color="000000"/>
+              <w:bottom w:val="single" w:sz="8" w:space="0" w:color="000000"/>
+              <w:right w:val="single" w:sz="8" w:space="0" w:color="000000"/>
+            </w:tcBorders>
+            <w:shd w:val="clear" w:color="auto" w:fill="auto"/>
+            <w:vAlign w:val="center"/>
+            <w:hideMark/>
+          </w:tcPr>
+          <w:p>
+            <w:pPr>
+              <w:suppressAutoHyphens w:val="0"/>
+              <w:textAlignment w:val="auto"/>
+              <w:rPr>
+                <w:rFonts w:ascii="Times New Roman" w:eastAsia="Times New Roman" w:hAnsi="Times New Roman" w:cs="Times New Roman"/>
+                <w:b/>
+                <w:bCs/>
+                <w:sz w:val="24"/>
+                <w:szCs w:val="24"/>
+              </w:rPr>
+            </w:pPr>
+            <w:r>
+              <w:rPr>
+                <w:rFonts w:ascii="Times New Roman" w:eastAsia="Times New Roman" w:hAnsi="Times New Roman" w:cs="Times New Roman"/>
+                <w:b/>
+                <w:bCs/>
+                <w:sz w:val="24"/>
+                <w:szCs w:val="24"/>
+              </w:rPr>
+              <w:t>A2</w:t>
+            </w:r>
+          </w:p>
+        </w:tc>
+        <w:tc>
+          <w:tcPr>
+            <w:tcW w:w="4111" w:type="dxa"/>
+            <w:vMerge w:val="restart"/>
+            <w:tcBorders>
+              <w:top w:val="nil"/>
+              <w:left w:val="single" w:sz="8" w:space="0" w:color="000000"/>
+              <w:bottom w:val="single" w:sz="8" w:space="0" w:color="000000"/>
+              <w:right w:val="single" w:sz="8" w:space="0" w:color="000000"/>
+            </w:tcBorders>
+            <w:shd w:val="clear" w:color="auto" w:fill="auto"/>
+            <w:vAlign w:val="center"/>
+            <w:hideMark/>
+          </w:tcPr>
+          <w:p>
+            <w:pPr>
+              <w:suppressAutoHyphens w:val="0"/>
+              <w:textAlignment w:val="auto"/>
+              <w:rPr>
+                <w:rFonts w:ascii="Times New Roman" w:eastAsia="Times New Roman" w:hAnsi="Times New Roman" w:cs="Times New Roman"/>
+                <w:sz w:val="24"/>
+                <w:szCs w:val="24"/>
+              </w:rPr>
+            </w:pPr>
+            <w:r>
+              <w:rPr>
+                <w:rFonts w:ascii="Times New Roman" w:eastAsia="Times New Roman" w:hAnsi="Times New Roman" w:cs="Times New Roman"/>
+                <w:sz w:val="24"/>
+                <w:szCs w:val="24"/>
+              </w:rPr>
+              <w:t>Storico revisioni veicolo</w:t>
+            </w:r>
+          </w:p>
+        </w:tc>
+        <w:tc>
+          <w:tcPr>
+            <w:tcW w:w="5245" w:type="dxa"/>
+            <w:tcBorders>
+              <w:top w:val="nil"/>
+              <w:left w:val="nil"/>
+              <w:bottom w:val="nil"/>
+              <w:right w:val="single" w:sz="8" w:space="0" w:color="000000"/>
+            </w:tcBorders>
+            <w:shd w:val="clear" w:color="auto" w:fill="auto"/>
+            <w:vAlign w:val="center"/>
+            <w:hideMark/>
+          </w:tcPr>
+          <w:p>
+            <w:pPr>
+              <w:suppressAutoHyphens w:val="0"/>
+              <w:ind w:firstLineChars="100" w:firstLine="240"/>
+              <w:textAlignment w:val="auto"/>
+              <w:rPr>
+                <w:rFonts w:ascii="Times New Roman" w:eastAsia="Times New Roman" w:hAnsi="Times New Roman" w:cs="Times New Roman"/>
+                <w:sz w:val="24"/>
+                <w:szCs w:val="24"/>
+              </w:rPr>
+            </w:pPr>
+            <w:r>
+              <w:rPr>
+                <w:rFonts w:ascii="Times New Roman" w:eastAsia="Times New Roman" w:hAnsi="Times New Roman" w:cs="Times New Roman"/>
+                <w:sz w:val="24"/>
+                <w:szCs w:val="24"/>
+              </w:rPr>
+              <w:t>Annuale</w:t>
+            </w:r>
+          </w:p>
+        </w:tc>
+      </w:tr>
+      <w:tr>
+        <w:trPr>
+          <w:trHeight w:val="300"/>
+        </w:trPr>
+        <w:tc>
+          <w:tcPr>
+            <w:tcW w:w="1134" w:type="dxa"/>
+            <w:vMerge/>
+            <w:tcBorders>
+              <w:top w:val="nil"/>
+              <w:left w:val="single" w:sz="8" w:space="0" w:color="000000"/>
+              <w:bottom w:val="single" w:sz="8" w:space="0" w:color="000000"/>
+              <w:right w:val="single" w:sz="8" w:space="0" w:color="000000"/>
+            </w:tcBorders>
+            <w:vAlign w:val="center"/>
+            <w:hideMark/>
+          </w:tcPr>
+          <w:p>
+            <w:pPr>
+              <w:suppressAutoHyphens w:val="0"/>
+              <w:textAlignment w:val="auto"/>
+              <w:rPr>
+                <w:rFonts w:ascii="Times New Roman" w:eastAsia="Times New Roman" w:hAnsi="Times New Roman" w:cs="Times New Roman"/>
+                <w:b/>
+                <w:bCs/>
+                <w:sz w:val="24"/>
+                <w:szCs w:val="24"/>
+              </w:rPr>
+            </w:pPr>
+          </w:p>
+        </w:tc>
+        <w:tc>
+          <w:tcPr>
+            <w:tcW w:w="4111" w:type="dxa"/>
+            <w:vMerge/>
+            <w:tcBorders>
+              <w:top w:val="nil"/>
+              <w:left w:val="single" w:sz="8" w:space="0" w:color="000000"/>
+              <w:bottom w:val="single" w:sz="8" w:space="0" w:color="000000"/>
+              <w:right w:val="single" w:sz="8" w:space="0" w:color="000000"/>
+            </w:tcBorders>
+            <w:vAlign w:val="center"/>
+            <w:hideMark/>
+          </w:tcPr>
+          <w:p>
+            <w:pPr>
+              <w:suppressAutoHyphens w:val="0"/>
+              <w:textAlignment w:val="auto"/>
+              <w:rPr>
+                <w:rFonts w:ascii="Times New Roman" w:eastAsia="Times New Roman" w:hAnsi="Times New Roman" w:cs="Times New Roman"/>
+                <w:sz w:val="24"/>
+                <w:szCs w:val="24"/>
+              </w:rPr>
+            </w:pPr>
+          </w:p>
+        </w:tc>
+        <w:tc>
+          <w:tcPr>
+            <w:tcW w:w="5245" w:type="dxa"/>
+            <w:tcBorders>
+              <w:top w:val="nil"/>
+              <w:left w:val="nil"/>
+              <w:bottom w:val="single" w:sz="8" w:space="0" w:color="000000"/>
+              <w:right w:val="single" w:sz="8" w:space="0" w:color="000000"/>
+            </w:tcBorders>
+            <w:shd w:val="clear" w:color="auto" w:fill="auto"/>
+            <w:vAlign w:val="center"/>
+            <w:hideMark/>
+          </w:tcPr>
+          <w:p>
+            <w:pPr>
+              <w:suppressAutoHyphens w:val="0"/>
+              <w:ind w:firstLineChars="100" w:firstLine="240"/>
+              <w:textAlignment w:val="auto"/>
+              <w:rPr>
+                <w:rFonts w:ascii="Times New Roman" w:eastAsia="Times New Roman" w:hAnsi="Times New Roman" w:cs="Times New Roman"/>
+                <w:sz w:val="24"/>
+                <w:szCs w:val="24"/>
+              </w:rPr>
+            </w:pPr>
+            <w:r>
+              <w:rPr>
+                <w:rFonts w:ascii="Times New Roman" w:eastAsia="Times New Roman" w:hAnsi="Times New Roman" w:cs="Times New Roman"/>
+                <w:sz w:val="24"/>
+                <w:szCs w:val="24"/>
+              </w:rPr>
+              <w:t>(1000 Clienti x 1) = 1000 per anno</w:t>
+            </w:r>
+          </w:p>
+        </w:tc>
+      </w:tr>
+      <w:tr>
+        <w:trPr>
+          <w:trHeight w:val="300"/>
+        </w:trPr>
+        <w:tc>
+          <w:tcPr>
+            <w:tcW w:w="1134" w:type="dxa"/>
+            <w:vMerge w:val="restart"/>
+            <w:tcBorders>
+              <w:top w:val="nil"/>
+              <w:left w:val="single" w:sz="8" w:space="0" w:color="000000"/>
+              <w:bottom w:val="single" w:sz="8" w:space="0" w:color="000000"/>
+              <w:right w:val="single" w:sz="8" w:space="0" w:color="000000"/>
+            </w:tcBorders>
+            <w:shd w:val="clear" w:color="auto" w:fill="auto"/>
+            <w:vAlign w:val="center"/>
+            <w:hideMark/>
+          </w:tcPr>
+          <w:p>
+            <w:pPr>
+              <w:suppressAutoHyphens w:val="0"/>
+              <w:textAlignment w:val="auto"/>
+              <w:rPr>
+                <w:rFonts w:ascii="Times New Roman" w:eastAsia="Times New Roman" w:hAnsi="Times New Roman" w:cs="Times New Roman"/>
+                <w:b/>
+                <w:bCs/>
+                <w:sz w:val="24"/>
+                <w:szCs w:val="24"/>
+              </w:rPr>
+            </w:pPr>
+            <w:r>
+              <w:rPr>
+                <w:rFonts w:ascii="Times New Roman" w:eastAsia="Times New Roman" w:hAnsi="Times New Roman" w:cs="Times New Roman"/>
+                <w:b/>
+                <w:bCs/>
+                <w:sz w:val="24"/>
+                <w:szCs w:val="24"/>
+              </w:rPr>
+              <w:t>A3</w:t>
+            </w:r>
+          </w:p>
+        </w:tc>
+        <w:tc>
+          <w:tcPr>
+            <w:tcW w:w="4111" w:type="dxa"/>
+            <w:vMerge w:val="restart"/>
+            <w:tcBorders>
+              <w:top w:val="nil"/>
+              <w:left w:val="single" w:sz="8" w:space="0" w:color="000000"/>
+              <w:bottom w:val="single" w:sz="8" w:space="0" w:color="000000"/>
+              <w:right w:val="single" w:sz="8" w:space="0" w:color="000000"/>
+            </w:tcBorders>
+            <w:shd w:val="clear" w:color="auto" w:fill="auto"/>
+            <w:vAlign w:val="center"/>
+            <w:hideMark/>
+          </w:tcPr>
+          <w:p>
+            <w:pPr>
+              <w:suppressAutoHyphens w:val="0"/>
+              <w:textAlignment w:val="auto"/>
+              <w:rPr>
+                <w:rFonts w:ascii="Times New Roman" w:eastAsia="Times New Roman" w:hAnsi="Times New Roman" w:cs="Times New Roman"/>
+                <w:sz w:val="24"/>
+                <w:szCs w:val="24"/>
+              </w:rPr>
+            </w:pPr>
+            <w:r>
+              <w:rPr>
+                <w:rFonts w:ascii="Times New Roman" w:eastAsia="Times New Roman" w:hAnsi="Times New Roman" w:cs="Times New Roman"/>
+                <w:sz w:val="24"/>
+                <w:szCs w:val="24"/>
+              </w:rPr>
+              <w:t>Visualizzazione modelli e Veicolo fornitore</w:t>
+            </w:r>
+          </w:p>
+        </w:tc>
+        <w:tc>
+          <w:tcPr>
+            <w:tcW w:w="5245" w:type="dxa"/>
+            <w:tcBorders>
+              <w:top w:val="nil"/>
+              <w:left w:val="nil"/>
+              <w:bottom w:val="nil"/>
+              <w:right w:val="single" w:sz="8" w:space="0" w:color="000000"/>
+            </w:tcBorders>
+            <w:shd w:val="clear" w:color="auto" w:fill="auto"/>
+            <w:vAlign w:val="center"/>
+            <w:hideMark/>
+          </w:tcPr>
+          <w:p>
+            <w:pPr>
+              <w:suppressAutoHyphens w:val="0"/>
+              <w:ind w:firstLineChars="100" w:firstLine="240"/>
+              <w:textAlignment w:val="auto"/>
+              <w:rPr>
+                <w:rFonts w:ascii="Times New Roman" w:eastAsia="Times New Roman" w:hAnsi="Times New Roman" w:cs="Times New Roman"/>
+                <w:sz w:val="24"/>
+                <w:szCs w:val="24"/>
+              </w:rPr>
+            </w:pPr>
+            <w:r>
+              <w:rPr>
+                <w:rFonts w:ascii="Times New Roman" w:eastAsia="Times New Roman" w:hAnsi="Times New Roman" w:cs="Times New Roman"/>
+                <w:sz w:val="24"/>
+                <w:szCs w:val="24"/>
+              </w:rPr>
+              <w:t>Giornaliera</w:t>
+            </w:r>
+          </w:p>
+        </w:tc>
+      </w:tr>
+      <w:tr>
+        <w:trPr>
+          <w:trHeight w:val="300"/>
+        </w:trPr>
+        <w:tc>
+          <w:tcPr>
+            <w:tcW w:w="1134" w:type="dxa"/>
+            <w:vMerge/>
+            <w:tcBorders>
+              <w:top w:val="nil"/>
+              <w:left w:val="single" w:sz="8" w:space="0" w:color="000000"/>
+              <w:bottom w:val="single" w:sz="8" w:space="0" w:color="000000"/>
+              <w:right w:val="single" w:sz="8" w:space="0" w:color="000000"/>
+            </w:tcBorders>
+            <w:vAlign w:val="center"/>
+            <w:hideMark/>
+          </w:tcPr>
+          <w:p>
+            <w:pPr>
+              <w:suppressAutoHyphens w:val="0"/>
+              <w:textAlignment w:val="auto"/>
+              <w:rPr>
+                <w:rFonts w:ascii="Times New Roman" w:eastAsia="Times New Roman" w:hAnsi="Times New Roman" w:cs="Times New Roman"/>
+                <w:b/>
+                <w:bCs/>
+                <w:sz w:val="24"/>
+                <w:szCs w:val="24"/>
+              </w:rPr>
+            </w:pPr>
+          </w:p>
+        </w:tc>
+        <w:tc>
+          <w:tcPr>
+            <w:tcW w:w="4111" w:type="dxa"/>
+            <w:vMerge/>
+            <w:tcBorders>
+              <w:top w:val="nil"/>
+              <w:left w:val="single" w:sz="8" w:space="0" w:color="000000"/>
+              <w:bottom w:val="single" w:sz="8" w:space="0" w:color="000000"/>
+              <w:right w:val="single" w:sz="8" w:space="0" w:color="000000"/>
+            </w:tcBorders>
+            <w:vAlign w:val="center"/>
+            <w:hideMark/>
+          </w:tcPr>
+          <w:p>
+            <w:pPr>
+              <w:suppressAutoHyphens w:val="0"/>
+              <w:textAlignment w:val="auto"/>
+              <w:rPr>
+                <w:rFonts w:ascii="Times New Roman" w:eastAsia="Times New Roman" w:hAnsi="Times New Roman" w:cs="Times New Roman"/>
+                <w:sz w:val="24"/>
+                <w:szCs w:val="24"/>
+              </w:rPr>
+            </w:pPr>
+          </w:p>
+        </w:tc>
+        <w:tc>
+          <w:tcPr>
+            <w:tcW w:w="5245" w:type="dxa"/>
+            <w:tcBorders>
+              <w:top w:val="nil"/>
+              <w:left w:val="nil"/>
+              <w:bottom w:val="single" w:sz="8" w:space="0" w:color="000000"/>
+              <w:right w:val="single" w:sz="8" w:space="0" w:color="000000"/>
+            </w:tcBorders>
+            <w:shd w:val="clear" w:color="auto" w:fill="auto"/>
+            <w:vAlign w:val="center"/>
+            <w:hideMark/>
+          </w:tcPr>
+          <w:p>
+            <w:pPr>
+              <w:suppressAutoHyphens w:val="0"/>
+              <w:ind w:firstLineChars="100" w:firstLine="240"/>
+              <w:textAlignment w:val="auto"/>
+              <w:rPr>
+                <w:rFonts w:ascii="Times New Roman" w:eastAsia="Times New Roman" w:hAnsi="Times New Roman" w:cs="Times New Roman"/>
+                <w:sz w:val="24"/>
+                <w:szCs w:val="24"/>
+              </w:rPr>
+            </w:pPr>
+            <w:r>
+              <w:rPr>
+                <w:rFonts w:ascii="Times New Roman" w:eastAsia="Times New Roman" w:hAnsi="Times New Roman" w:cs="Times New Roman"/>
+                <w:sz w:val="24"/>
+                <w:szCs w:val="24"/>
+              </w:rPr>
+              <w:t>(50 Clienti giornalieri x 2 x 30) = 3000 per mese</w:t>
+            </w:r>
+          </w:p>
+        </w:tc>
+      </w:tr>
+      <w:tr>
+        <w:trPr>
+          <w:trHeight w:val="300"/>
+        </w:trPr>
+        <w:tc>
+          <w:tcPr>
+            <w:tcW w:w="1134" w:type="dxa"/>
+            <w:vMerge w:val="restart"/>
+            <w:tcBorders>
+              <w:top w:val="nil"/>
+              <w:left w:val="single" w:sz="8" w:space="0" w:color="000000"/>
+              <w:bottom w:val="single" w:sz="8" w:space="0" w:color="000000"/>
+              <w:right w:val="single" w:sz="8" w:space="0" w:color="000000"/>
+            </w:tcBorders>
+            <w:shd w:val="clear" w:color="auto" w:fill="auto"/>
+            <w:vAlign w:val="center"/>
+            <w:hideMark/>
+          </w:tcPr>
+          <w:p>
+            <w:pPr>
+              <w:suppressAutoHyphens w:val="0"/>
+              <w:textAlignment w:val="auto"/>
+              <w:rPr>
+                <w:rFonts w:ascii="Times New Roman" w:eastAsia="Times New Roman" w:hAnsi="Times New Roman" w:cs="Times New Roman"/>
+                <w:b/>
+                <w:bCs/>
+                <w:sz w:val="24"/>
+                <w:szCs w:val="24"/>
+              </w:rPr>
+            </w:pPr>
+            <w:r>
+              <w:rPr>
+                <w:rFonts w:ascii="Times New Roman" w:eastAsia="Times New Roman" w:hAnsi="Times New Roman" w:cs="Times New Roman"/>
+                <w:b/>
+                <w:bCs/>
+                <w:sz w:val="24"/>
+                <w:szCs w:val="24"/>
+              </w:rPr>
+              <w:t>A4</w:t>
+            </w:r>
+          </w:p>
+        </w:tc>
+        <w:tc>
+          <w:tcPr>
+            <w:tcW w:w="4111" w:type="dxa"/>
+            <w:vMerge w:val="restart"/>
+            <w:tcBorders>
+              <w:top w:val="nil"/>
+              <w:left w:val="single" w:sz="8" w:space="0" w:color="000000"/>
+              <w:bottom w:val="single" w:sz="8" w:space="0" w:color="000000"/>
+              <w:right w:val="single" w:sz="8" w:space="0" w:color="000000"/>
+            </w:tcBorders>
+            <w:shd w:val="clear" w:color="auto" w:fill="auto"/>
+            <w:vAlign w:val="center"/>
+            <w:hideMark/>
+          </w:tcPr>
+          <w:p>
+            <w:pPr>
+              <w:suppressAutoHyphens w:val="0"/>
+              <w:textAlignment w:val="auto"/>
+              <w:rPr>
+                <w:rFonts w:ascii="Times New Roman" w:eastAsia="Times New Roman" w:hAnsi="Times New Roman" w:cs="Times New Roman"/>
+                <w:sz w:val="24"/>
+                <w:szCs w:val="24"/>
+              </w:rPr>
+            </w:pPr>
+            <w:r>
+              <w:rPr>
+                <w:rFonts w:ascii="Times New Roman" w:eastAsia="Times New Roman" w:hAnsi="Times New Roman" w:cs="Times New Roman"/>
+                <w:sz w:val="24"/>
+                <w:szCs w:val="24"/>
+              </w:rPr>
+              <w:t>Controllare lo stato di una Riparazione</w:t>
+            </w:r>
+          </w:p>
+        </w:tc>
+        <w:tc>
+          <w:tcPr>
+            <w:tcW w:w="5245" w:type="dxa"/>
+            <w:tcBorders>
+              <w:top w:val="nil"/>
+              <w:left w:val="nil"/>
+              <w:bottom w:val="nil"/>
+              <w:right w:val="single" w:sz="8" w:space="0" w:color="000000"/>
+            </w:tcBorders>
+            <w:shd w:val="clear" w:color="auto" w:fill="auto"/>
+            <w:vAlign w:val="center"/>
+            <w:hideMark/>
+          </w:tcPr>
+          <w:p>
+            <w:pPr>
+              <w:suppressAutoHyphens w:val="0"/>
+              <w:ind w:firstLineChars="100" w:firstLine="240"/>
+              <w:textAlignment w:val="auto"/>
+              <w:rPr>
+                <w:rFonts w:ascii="Times New Roman" w:eastAsia="Times New Roman" w:hAnsi="Times New Roman" w:cs="Times New Roman"/>
+                <w:sz w:val="24"/>
+                <w:szCs w:val="24"/>
+              </w:rPr>
+            </w:pPr>
+            <w:r>
+              <w:rPr>
+                <w:rFonts w:ascii="Times New Roman" w:eastAsia="Times New Roman" w:hAnsi="Times New Roman" w:cs="Times New Roman"/>
+                <w:sz w:val="24"/>
+                <w:szCs w:val="24"/>
+              </w:rPr>
+              <w:t>Settimanale</w:t>
+            </w:r>
+          </w:p>
+        </w:tc>
+      </w:tr>
+      <w:tr>
+        <w:trPr>
+          <w:trHeight w:val="300"/>
+        </w:trPr>
+        <w:tc>
+          <w:tcPr>
+            <w:tcW w:w="1134" w:type="dxa"/>
+            <w:vMerge/>
+            <w:tcBorders>
+              <w:top w:val="nil"/>
+              <w:left w:val="single" w:sz="8" w:space="0" w:color="000000"/>
+              <w:bottom w:val="single" w:sz="8" w:space="0" w:color="000000"/>
+              <w:right w:val="single" w:sz="8" w:space="0" w:color="000000"/>
+            </w:tcBorders>
+            <w:vAlign w:val="center"/>
+            <w:hideMark/>
+          </w:tcPr>
+          <w:p>
+            <w:pPr>
+              <w:suppressAutoHyphens w:val="0"/>
+              <w:textAlignment w:val="auto"/>
+              <w:rPr>
+                <w:rFonts w:ascii="Times New Roman" w:eastAsia="Times New Roman" w:hAnsi="Times New Roman" w:cs="Times New Roman"/>
+                <w:b/>
+                <w:bCs/>
+                <w:sz w:val="24"/>
+                <w:szCs w:val="24"/>
+              </w:rPr>
+            </w:pPr>
+          </w:p>
+        </w:tc>
+        <w:tc>
+          <w:tcPr>
+            <w:tcW w:w="4111" w:type="dxa"/>
+            <w:vMerge/>
+            <w:tcBorders>
+              <w:top w:val="nil"/>
+              <w:left w:val="single" w:sz="8" w:space="0" w:color="000000"/>
+              <w:bottom w:val="single" w:sz="8" w:space="0" w:color="000000"/>
+              <w:right w:val="single" w:sz="8" w:space="0" w:color="000000"/>
+            </w:tcBorders>
+            <w:vAlign w:val="center"/>
+            <w:hideMark/>
+          </w:tcPr>
+          <w:p>
+            <w:pPr>
+              <w:suppressAutoHyphens w:val="0"/>
+              <w:textAlignment w:val="auto"/>
+              <w:rPr>
+                <w:rFonts w:ascii="Times New Roman" w:eastAsia="Times New Roman" w:hAnsi="Times New Roman" w:cs="Times New Roman"/>
+                <w:sz w:val="24"/>
+                <w:szCs w:val="24"/>
+              </w:rPr>
+            </w:pPr>
+          </w:p>
+        </w:tc>
+        <w:tc>
+          <w:tcPr>
+            <w:tcW w:w="5245" w:type="dxa"/>
+            <w:tcBorders>
+              <w:top w:val="nil"/>
+              <w:left w:val="nil"/>
+              <w:bottom w:val="single" w:sz="8" w:space="0" w:color="000000"/>
+              <w:right w:val="single" w:sz="8" w:space="0" w:color="000000"/>
+            </w:tcBorders>
+            <w:shd w:val="clear" w:color="auto" w:fill="auto"/>
+            <w:vAlign w:val="center"/>
+            <w:hideMark/>
+          </w:tcPr>
+          <w:p>
+            <w:pPr>
+              <w:suppressAutoHyphens w:val="0"/>
+              <w:ind w:firstLineChars="100" w:firstLine="240"/>
+              <w:textAlignment w:val="auto"/>
+              <w:rPr>
+                <w:rFonts w:ascii="Times New Roman" w:eastAsia="Times New Roman" w:hAnsi="Times New Roman" w:cs="Times New Roman"/>
+                <w:sz w:val="24"/>
+                <w:szCs w:val="24"/>
+              </w:rPr>
+            </w:pPr>
+            <w:r>
+              <w:rPr>
+                <w:rFonts w:ascii="Times New Roman" w:eastAsia="Times New Roman" w:hAnsi="Times New Roman" w:cs="Times New Roman"/>
+                <w:sz w:val="24"/>
+                <w:szCs w:val="24"/>
+              </w:rPr>
+              <w:t>(20 Operazioni x 4) = 80 per mese</w:t>
+            </w:r>
+          </w:p>
+        </w:tc>
+      </w:tr>
+      <w:tr>
+        <w:trPr>
+          <w:trHeight w:val="499"/>
+        </w:trPr>
+        <w:tc>
+          <w:tcPr>
+            <w:tcW w:w="1134" w:type="dxa"/>
+            <w:tcBorders>
+              <w:top w:val="nil"/>
+              <w:left w:val="single" w:sz="8" w:space="0" w:color="000000"/>
+              <w:bottom w:val="single" w:sz="8" w:space="0" w:color="000000"/>
+              <w:right w:val="single" w:sz="8" w:space="0" w:color="000000"/>
+            </w:tcBorders>
+            <w:shd w:val="clear" w:color="auto" w:fill="auto"/>
+            <w:vAlign w:val="center"/>
+            <w:hideMark/>
+          </w:tcPr>
+          <w:p>
+            <w:pPr>
+              <w:suppressAutoHyphens w:val="0"/>
+              <w:jc w:val="center"/>
+              <w:textAlignment w:val="auto"/>
+              <w:rPr>
+                <w:rFonts w:ascii="Times New Roman" w:eastAsia="Times New Roman" w:hAnsi="Times New Roman" w:cs="Times New Roman"/>
+                <w:b/>
+                <w:bCs/>
+                <w:sz w:val="24"/>
+                <w:szCs w:val="24"/>
+              </w:rPr>
+            </w:pPr>
+            <w:r>
+              <w:rPr>
+                <w:rFonts w:ascii="Times New Roman" w:eastAsia="Times New Roman" w:hAnsi="Times New Roman" w:cs="Times New Roman"/>
+                <w:b/>
+                <w:bCs/>
+                <w:sz w:val="24"/>
+                <w:szCs w:val="24"/>
+              </w:rPr>
+              <w:t> </w:t>
+            </w:r>
+          </w:p>
+        </w:tc>
+        <w:tc>
+          <w:tcPr>
+            <w:tcW w:w="4111" w:type="dxa"/>
+            <w:tcBorders>
+              <w:top w:val="nil"/>
+              <w:left w:val="nil"/>
+              <w:bottom w:val="single" w:sz="8" w:space="0" w:color="000000"/>
+              <w:right w:val="single" w:sz="8" w:space="0" w:color="000000"/>
+            </w:tcBorders>
+            <w:shd w:val="clear" w:color="auto" w:fill="auto"/>
+            <w:vAlign w:val="center"/>
+            <w:hideMark/>
+          </w:tcPr>
+          <w:p>
+            <w:pPr>
+              <w:suppressAutoHyphens w:val="0"/>
+              <w:textAlignment w:val="auto"/>
+              <w:rPr>
+                <w:rFonts w:ascii="Times New Roman" w:eastAsia="Times New Roman" w:hAnsi="Times New Roman" w:cs="Times New Roman"/>
+                <w:b/>
+                <w:bCs/>
+                <w:sz w:val="24"/>
+                <w:szCs w:val="24"/>
+              </w:rPr>
+            </w:pPr>
+            <w:r>
+              <w:rPr>
+                <w:rFonts w:ascii="Times New Roman" w:eastAsia="Times New Roman" w:hAnsi="Times New Roman" w:cs="Times New Roman"/>
+                <w:b/>
+                <w:bCs/>
+                <w:sz w:val="24"/>
+                <w:szCs w:val="24"/>
+              </w:rPr>
+              <w:t>Statistiche generali</w:t>
+            </w:r>
+          </w:p>
+        </w:tc>
+        <w:tc>
+          <w:tcPr>
+            <w:tcW w:w="5245" w:type="dxa"/>
+            <w:tcBorders>
+              <w:top w:val="nil"/>
+              <w:left w:val="nil"/>
+              <w:bottom w:val="single" w:sz="8" w:space="0" w:color="000000"/>
+              <w:right w:val="single" w:sz="8" w:space="0" w:color="000000"/>
+            </w:tcBorders>
+            <w:shd w:val="clear" w:color="auto" w:fill="auto"/>
+            <w:vAlign w:val="center"/>
+            <w:hideMark/>
+          </w:tcPr>
+          <w:p>
+            <w:pPr>
+              <w:suppressAutoHyphens w:val="0"/>
+              <w:ind w:firstLineChars="100" w:firstLine="240"/>
+              <w:textAlignment w:val="auto"/>
+              <w:rPr>
+                <w:rFonts w:ascii="Times New Roman" w:eastAsia="Times New Roman" w:hAnsi="Times New Roman" w:cs="Times New Roman"/>
+                <w:sz w:val="24"/>
+                <w:szCs w:val="24"/>
+              </w:rPr>
+            </w:pPr>
+            <w:r>
+              <w:rPr>
+                <w:rFonts w:ascii="Times New Roman" w:eastAsia="Times New Roman" w:hAnsi="Times New Roman" w:cs="Times New Roman"/>
+                <w:sz w:val="24"/>
+                <w:szCs w:val="24"/>
+              </w:rPr>
+              <w:t> </w:t>
+            </w:r>
+          </w:p>
+        </w:tc>
+      </w:tr>
+      <w:tr>
+        <w:trPr>
+          <w:trHeight w:val="300"/>
+        </w:trPr>
+        <w:tc>
+          <w:tcPr>
+            <w:tcW w:w="1134" w:type="dxa"/>
+            <w:vMerge w:val="restart"/>
+            <w:tcBorders>
+              <w:top w:val="nil"/>
+              <w:left w:val="single" w:sz="8" w:space="0" w:color="000000"/>
+              <w:bottom w:val="single" w:sz="8" w:space="0" w:color="000000"/>
+              <w:right w:val="single" w:sz="8" w:space="0" w:color="000000"/>
+            </w:tcBorders>
+            <w:shd w:val="clear" w:color="auto" w:fill="auto"/>
+            <w:vAlign w:val="center"/>
+            <w:hideMark/>
+          </w:tcPr>
+          <w:p>
+            <w:pPr>
+              <w:suppressAutoHyphens w:val="0"/>
+              <w:textAlignment w:val="auto"/>
+              <w:rPr>
+                <w:rFonts w:ascii="Times New Roman" w:eastAsia="Times New Roman" w:hAnsi="Times New Roman" w:cs="Times New Roman"/>
+                <w:b/>
+                <w:bCs/>
+                <w:sz w:val="24"/>
+                <w:szCs w:val="24"/>
+              </w:rPr>
+            </w:pPr>
+            <w:r>
+              <w:rPr>
+                <w:rFonts w:ascii="Times New Roman" w:eastAsia="Times New Roman" w:hAnsi="Times New Roman" w:cs="Times New Roman"/>
+                <w:b/>
+                <w:bCs/>
+                <w:sz w:val="24"/>
+                <w:szCs w:val="24"/>
+              </w:rPr>
+              <w:t>B1</w:t>
+            </w:r>
+          </w:p>
+        </w:tc>
+        <w:tc>
+          <w:tcPr>
+            <w:tcW w:w="4111" w:type="dxa"/>
+            <w:vMerge w:val="restart"/>
+            <w:tcBorders>
+              <w:top w:val="nil"/>
+              <w:left w:val="single" w:sz="8" w:space="0" w:color="000000"/>
+              <w:bottom w:val="single" w:sz="8" w:space="0" w:color="000000"/>
+              <w:right w:val="single" w:sz="8" w:space="0" w:color="000000"/>
+            </w:tcBorders>
+            <w:shd w:val="clear" w:color="auto" w:fill="auto"/>
+            <w:vAlign w:val="center"/>
+            <w:hideMark/>
+          </w:tcPr>
+          <w:p>
+            <w:pPr>
+              <w:suppressAutoHyphens w:val="0"/>
+              <w:textAlignment w:val="auto"/>
+              <w:rPr>
+                <w:rFonts w:ascii="Times New Roman" w:eastAsia="Times New Roman" w:hAnsi="Times New Roman" w:cs="Times New Roman"/>
+                <w:sz w:val="24"/>
+                <w:szCs w:val="24"/>
+              </w:rPr>
+            </w:pPr>
+            <w:r>
+              <w:rPr>
+                <w:rFonts w:ascii="Times New Roman" w:eastAsia="Times New Roman" w:hAnsi="Times New Roman" w:cs="Times New Roman"/>
+                <w:sz w:val="24"/>
+                <w:szCs w:val="24"/>
+              </w:rPr>
+              <w:t>Visualizzare i clienti</w:t>
+            </w:r>
+          </w:p>
+        </w:tc>
+        <w:tc>
+          <w:tcPr>
+            <w:tcW w:w="5245" w:type="dxa"/>
+            <w:tcBorders>
+              <w:top w:val="nil"/>
+              <w:left w:val="nil"/>
+              <w:bottom w:val="nil"/>
+              <w:right w:val="single" w:sz="8" w:space="0" w:color="000000"/>
+            </w:tcBorders>
+            <w:shd w:val="clear" w:color="auto" w:fill="auto"/>
+            <w:vAlign w:val="center"/>
+            <w:hideMark/>
+          </w:tcPr>
+          <w:p>
+            <w:pPr>
+              <w:suppressAutoHyphens w:val="0"/>
+              <w:ind w:firstLineChars="100" w:firstLine="240"/>
+              <w:textAlignment w:val="auto"/>
+              <w:rPr>
+                <w:rFonts w:ascii="Times New Roman" w:eastAsia="Times New Roman" w:hAnsi="Times New Roman" w:cs="Times New Roman"/>
+                <w:sz w:val="24"/>
+                <w:szCs w:val="24"/>
+              </w:rPr>
+            </w:pPr>
+            <w:r>
+              <w:rPr>
+                <w:rFonts w:ascii="Times New Roman" w:eastAsia="Times New Roman" w:hAnsi="Times New Roman" w:cs="Times New Roman"/>
+                <w:sz w:val="24"/>
+                <w:szCs w:val="24"/>
+              </w:rPr>
+              <w:t>Mensile</w:t>
+            </w:r>
+          </w:p>
+        </w:tc>
+      </w:tr>
+      <w:tr>
+        <w:trPr>
+          <w:trHeight w:val="300"/>
+        </w:trPr>
+        <w:tc>
+          <w:tcPr>
+            <w:tcW w:w="1134" w:type="dxa"/>
+            <w:vMerge/>
+            <w:tcBorders>
+              <w:top w:val="nil"/>
+              <w:left w:val="single" w:sz="8" w:space="0" w:color="000000"/>
+              <w:bottom w:val="single" w:sz="8" w:space="0" w:color="000000"/>
+              <w:right w:val="single" w:sz="8" w:space="0" w:color="000000"/>
+            </w:tcBorders>
+            <w:vAlign w:val="center"/>
+            <w:hideMark/>
+          </w:tcPr>
+          <w:p>
+            <w:pPr>
+              <w:suppressAutoHyphens w:val="0"/>
+              <w:textAlignment w:val="auto"/>
+              <w:rPr>
+                <w:rFonts w:ascii="Times New Roman" w:eastAsia="Times New Roman" w:hAnsi="Times New Roman" w:cs="Times New Roman"/>
+                <w:b/>
+                <w:bCs/>
+                <w:sz w:val="24"/>
+                <w:szCs w:val="24"/>
+              </w:rPr>
+            </w:pPr>
+          </w:p>
+        </w:tc>
+        <w:tc>
+          <w:tcPr>
+            <w:tcW w:w="4111" w:type="dxa"/>
+            <w:vMerge/>
+            <w:tcBorders>
+              <w:top w:val="nil"/>
+              <w:left w:val="single" w:sz="8" w:space="0" w:color="000000"/>
+              <w:bottom w:val="single" w:sz="8" w:space="0" w:color="000000"/>
+              <w:right w:val="single" w:sz="8" w:space="0" w:color="000000"/>
+            </w:tcBorders>
+            <w:vAlign w:val="center"/>
+            <w:hideMark/>
+          </w:tcPr>
+          <w:p>
+            <w:pPr>
+              <w:suppressAutoHyphens w:val="0"/>
+              <w:textAlignment w:val="auto"/>
+              <w:rPr>
+                <w:rFonts w:ascii="Times New Roman" w:eastAsia="Times New Roman" w:hAnsi="Times New Roman" w:cs="Times New Roman"/>
+                <w:sz w:val="24"/>
+                <w:szCs w:val="24"/>
+              </w:rPr>
+            </w:pPr>
+          </w:p>
+        </w:tc>
+        <w:tc>
+          <w:tcPr>
+            <w:tcW w:w="5245" w:type="dxa"/>
+            <w:tcBorders>
+              <w:top w:val="nil"/>
+              <w:left w:val="nil"/>
+              <w:bottom w:val="single" w:sz="8" w:space="0" w:color="000000"/>
+              <w:right w:val="single" w:sz="8" w:space="0" w:color="000000"/>
+            </w:tcBorders>
+            <w:shd w:val="clear" w:color="auto" w:fill="auto"/>
+            <w:vAlign w:val="center"/>
+            <w:hideMark/>
+          </w:tcPr>
+          <w:p>
+            <w:pPr>
+              <w:suppressAutoHyphens w:val="0"/>
+              <w:ind w:firstLineChars="100" w:firstLine="240"/>
+              <w:textAlignment w:val="auto"/>
+              <w:rPr>
+                <w:rFonts w:ascii="Times New Roman" w:eastAsia="Times New Roman" w:hAnsi="Times New Roman" w:cs="Times New Roman"/>
+                <w:sz w:val="24"/>
+                <w:szCs w:val="24"/>
+              </w:rPr>
+            </w:pPr>
+            <w:r>
+              <w:rPr>
+                <w:rFonts w:ascii="Times New Roman" w:eastAsia="Times New Roman" w:hAnsi="Times New Roman" w:cs="Times New Roman"/>
+                <w:sz w:val="24"/>
+                <w:szCs w:val="24"/>
+              </w:rPr>
+              <w:t>12 per anno</w:t>
+            </w:r>
+          </w:p>
+        </w:tc>
+      </w:tr>
+      <w:tr>
+        <w:trPr>
+          <w:trHeight w:val="300"/>
+        </w:trPr>
+        <w:tc>
+          <w:tcPr>
+            <w:tcW w:w="1134" w:type="dxa"/>
+            <w:vMerge w:val="restart"/>
+            <w:tcBorders>
+              <w:top w:val="nil"/>
+              <w:left w:val="single" w:sz="8" w:space="0" w:color="000000"/>
+              <w:bottom w:val="single" w:sz="8" w:space="0" w:color="000000"/>
+              <w:right w:val="single" w:sz="8" w:space="0" w:color="000000"/>
+            </w:tcBorders>
+            <w:shd w:val="clear" w:color="auto" w:fill="auto"/>
+            <w:vAlign w:val="center"/>
+            <w:hideMark/>
+          </w:tcPr>
+          <w:p>
+            <w:pPr>
+              <w:suppressAutoHyphens w:val="0"/>
+              <w:textAlignment w:val="auto"/>
+              <w:rPr>
+                <w:rFonts w:ascii="Times New Roman" w:eastAsia="Times New Roman" w:hAnsi="Times New Roman" w:cs="Times New Roman"/>
+                <w:b/>
+                <w:bCs/>
+                <w:sz w:val="24"/>
+                <w:szCs w:val="24"/>
+              </w:rPr>
+            </w:pPr>
+            <w:r>
+              <w:rPr>
+                <w:rFonts w:ascii="Times New Roman" w:eastAsia="Times New Roman" w:hAnsi="Times New Roman" w:cs="Times New Roman"/>
+                <w:b/>
+                <w:bCs/>
+                <w:sz w:val="24"/>
+                <w:szCs w:val="24"/>
+              </w:rPr>
+              <w:t>B2</w:t>
+            </w:r>
+          </w:p>
+        </w:tc>
+        <w:tc>
+          <w:tcPr>
+            <w:tcW w:w="4111" w:type="dxa"/>
+            <w:vMerge w:val="restart"/>
+            <w:tcBorders>
+              <w:top w:val="nil"/>
+              <w:left w:val="single" w:sz="8" w:space="0" w:color="000000"/>
+              <w:bottom w:val="single" w:sz="8" w:space="0" w:color="000000"/>
+              <w:right w:val="single" w:sz="8" w:space="0" w:color="000000"/>
+            </w:tcBorders>
+            <w:shd w:val="clear" w:color="auto" w:fill="auto"/>
+            <w:vAlign w:val="center"/>
+            <w:hideMark/>
+          </w:tcPr>
+          <w:p>
+            <w:pPr>
+              <w:suppressAutoHyphens w:val="0"/>
+              <w:textAlignment w:val="auto"/>
+              <w:rPr>
+                <w:rFonts w:ascii="Times New Roman" w:eastAsia="Times New Roman" w:hAnsi="Times New Roman" w:cs="Times New Roman"/>
+                <w:sz w:val="24"/>
+                <w:szCs w:val="24"/>
+              </w:rPr>
+            </w:pPr>
+            <w:r>
+              <w:rPr>
+                <w:rFonts w:ascii="Times New Roman" w:eastAsia="Times New Roman" w:hAnsi="Times New Roman" w:cs="Times New Roman"/>
+                <w:sz w:val="24"/>
+                <w:szCs w:val="24"/>
+              </w:rPr>
+              <w:t>Visualizzazione modalità di pagamento</w:t>
+            </w:r>
+          </w:p>
+        </w:tc>
+        <w:tc>
+          <w:tcPr>
+            <w:tcW w:w="5245" w:type="dxa"/>
+            <w:tcBorders>
+              <w:top w:val="nil"/>
+              <w:left w:val="nil"/>
+              <w:bottom w:val="nil"/>
+              <w:right w:val="single" w:sz="8" w:space="0" w:color="000000"/>
+            </w:tcBorders>
+            <w:shd w:val="clear" w:color="auto" w:fill="auto"/>
+            <w:vAlign w:val="center"/>
+            <w:hideMark/>
+          </w:tcPr>
+          <w:p>
+            <w:pPr>
+              <w:suppressAutoHyphens w:val="0"/>
+              <w:ind w:firstLineChars="100" w:firstLine="240"/>
+              <w:textAlignment w:val="auto"/>
+              <w:rPr>
+                <w:rFonts w:ascii="Times New Roman" w:eastAsia="Times New Roman" w:hAnsi="Times New Roman" w:cs="Times New Roman"/>
+                <w:sz w:val="24"/>
+                <w:szCs w:val="24"/>
+              </w:rPr>
+            </w:pPr>
+            <w:r>
+              <w:rPr>
+                <w:rFonts w:ascii="Times New Roman" w:eastAsia="Times New Roman" w:hAnsi="Times New Roman" w:cs="Times New Roman"/>
+                <w:sz w:val="24"/>
+                <w:szCs w:val="24"/>
+              </w:rPr>
+              <w:t>Bimestrale</w:t>
+            </w:r>
+          </w:p>
+        </w:tc>
+      </w:tr>
+      <w:tr>
+        <w:trPr>
+          <w:trHeight w:val="300"/>
+        </w:trPr>
+        <w:tc>
+          <w:tcPr>
+            <w:tcW w:w="1134" w:type="dxa"/>
+            <w:vMerge/>
+            <w:tcBorders>
+              <w:top w:val="nil"/>
+              <w:left w:val="single" w:sz="8" w:space="0" w:color="000000"/>
+              <w:bottom w:val="single" w:sz="8" w:space="0" w:color="000000"/>
+              <w:right w:val="single" w:sz="8" w:space="0" w:color="000000"/>
+            </w:tcBorders>
+            <w:vAlign w:val="center"/>
+            <w:hideMark/>
+          </w:tcPr>
+          <w:p>
+            <w:pPr>
+              <w:suppressAutoHyphens w:val="0"/>
+              <w:textAlignment w:val="auto"/>
+              <w:rPr>
+                <w:rFonts w:ascii="Times New Roman" w:eastAsia="Times New Roman" w:hAnsi="Times New Roman" w:cs="Times New Roman"/>
+                <w:b/>
+                <w:bCs/>
+                <w:sz w:val="24"/>
+                <w:szCs w:val="24"/>
+              </w:rPr>
+            </w:pPr>
+          </w:p>
+        </w:tc>
+        <w:tc>
+          <w:tcPr>
+            <w:tcW w:w="4111" w:type="dxa"/>
+            <w:vMerge/>
+            <w:tcBorders>
+              <w:top w:val="nil"/>
+              <w:left w:val="single" w:sz="8" w:space="0" w:color="000000"/>
+              <w:bottom w:val="single" w:sz="8" w:space="0" w:color="000000"/>
+              <w:right w:val="single" w:sz="8" w:space="0" w:color="000000"/>
+            </w:tcBorders>
+            <w:vAlign w:val="center"/>
+            <w:hideMark/>
+          </w:tcPr>
+          <w:p>
+            <w:pPr>
+              <w:suppressAutoHyphens w:val="0"/>
+              <w:textAlignment w:val="auto"/>
+              <w:rPr>
+                <w:rFonts w:ascii="Times New Roman" w:eastAsia="Times New Roman" w:hAnsi="Times New Roman" w:cs="Times New Roman"/>
+                <w:sz w:val="24"/>
+                <w:szCs w:val="24"/>
+              </w:rPr>
+            </w:pPr>
+          </w:p>
+        </w:tc>
+        <w:tc>
+          <w:tcPr>
+            <w:tcW w:w="5245" w:type="dxa"/>
+            <w:tcBorders>
+              <w:top w:val="nil"/>
+              <w:left w:val="nil"/>
+              <w:bottom w:val="single" w:sz="8" w:space="0" w:color="000000"/>
+              <w:right w:val="single" w:sz="8" w:space="0" w:color="000000"/>
+            </w:tcBorders>
+            <w:shd w:val="clear" w:color="auto" w:fill="auto"/>
+            <w:vAlign w:val="center"/>
+            <w:hideMark/>
+          </w:tcPr>
+          <w:p>
+            <w:pPr>
+              <w:suppressAutoHyphens w:val="0"/>
+              <w:ind w:firstLineChars="100" w:firstLine="240"/>
+              <w:textAlignment w:val="auto"/>
+              <w:rPr>
+                <w:rFonts w:ascii="Times New Roman" w:eastAsia="Times New Roman" w:hAnsi="Times New Roman" w:cs="Times New Roman"/>
+                <w:sz w:val="24"/>
+                <w:szCs w:val="24"/>
+              </w:rPr>
+            </w:pPr>
+            <w:r>
+              <w:rPr>
+                <w:rFonts w:ascii="Times New Roman" w:eastAsia="Times New Roman" w:hAnsi="Times New Roman" w:cs="Times New Roman"/>
+                <w:sz w:val="24"/>
+                <w:szCs w:val="24"/>
+              </w:rPr>
+              <w:t>6 per anno</w:t>
+            </w:r>
+          </w:p>
+        </w:tc>
+      </w:tr>
+      <w:tr>
+        <w:trPr>
+          <w:trHeight w:val="300"/>
+        </w:trPr>
+        <w:tc>
+          <w:tcPr>
+            <w:tcW w:w="1134" w:type="dxa"/>
+            <w:vMerge w:val="restart"/>
+            <w:tcBorders>
+              <w:top w:val="nil"/>
+              <w:left w:val="single" w:sz="8" w:space="0" w:color="000000"/>
+              <w:bottom w:val="single" w:sz="8" w:space="0" w:color="000000"/>
+              <w:right w:val="single" w:sz="8" w:space="0" w:color="000000"/>
+            </w:tcBorders>
+            <w:shd w:val="clear" w:color="auto" w:fill="auto"/>
+            <w:vAlign w:val="center"/>
+            <w:hideMark/>
+          </w:tcPr>
+          <w:p>
+            <w:pPr>
+              <w:suppressAutoHyphens w:val="0"/>
+              <w:textAlignment w:val="auto"/>
+              <w:rPr>
+                <w:rFonts w:ascii="Times New Roman" w:eastAsia="Times New Roman" w:hAnsi="Times New Roman" w:cs="Times New Roman"/>
+                <w:b/>
+                <w:bCs/>
+                <w:sz w:val="24"/>
+                <w:szCs w:val="24"/>
+              </w:rPr>
+            </w:pPr>
+            <w:r>
+              <w:rPr>
+                <w:rFonts w:ascii="Times New Roman" w:eastAsia="Times New Roman" w:hAnsi="Times New Roman" w:cs="Times New Roman"/>
+                <w:b/>
+                <w:bCs/>
+                <w:sz w:val="24"/>
+                <w:szCs w:val="24"/>
+              </w:rPr>
+              <w:t>B3</w:t>
+            </w:r>
+          </w:p>
+        </w:tc>
+        <w:tc>
+          <w:tcPr>
+            <w:tcW w:w="4111" w:type="dxa"/>
+            <w:vMerge w:val="restart"/>
+            <w:tcBorders>
+              <w:top w:val="nil"/>
+              <w:left w:val="single" w:sz="8" w:space="0" w:color="000000"/>
+              <w:bottom w:val="single" w:sz="8" w:space="0" w:color="000000"/>
+              <w:right w:val="single" w:sz="8" w:space="0" w:color="000000"/>
+            </w:tcBorders>
+            <w:shd w:val="clear" w:color="auto" w:fill="auto"/>
+            <w:vAlign w:val="center"/>
+            <w:hideMark/>
+          </w:tcPr>
+          <w:p>
+            <w:pPr>
+              <w:suppressAutoHyphens w:val="0"/>
+              <w:textAlignment w:val="auto"/>
+              <w:rPr>
+                <w:rFonts w:ascii="Times New Roman" w:eastAsia="Times New Roman" w:hAnsi="Times New Roman" w:cs="Times New Roman"/>
+                <w:sz w:val="24"/>
+                <w:szCs w:val="24"/>
+              </w:rPr>
+            </w:pPr>
+            <w:r>
+              <w:rPr>
+                <w:rFonts w:ascii="Times New Roman" w:eastAsia="Times New Roman" w:hAnsi="Times New Roman" w:cs="Times New Roman"/>
+                <w:sz w:val="24"/>
+                <w:szCs w:val="24"/>
+              </w:rPr>
+              <w:t>Visualizzazione classifica veicoli venduti</w:t>
+            </w:r>
+          </w:p>
+        </w:tc>
+        <w:tc>
+          <w:tcPr>
+            <w:tcW w:w="5245" w:type="dxa"/>
+            <w:tcBorders>
+              <w:top w:val="nil"/>
+              <w:left w:val="nil"/>
+              <w:bottom w:val="nil"/>
+              <w:right w:val="single" w:sz="8" w:space="0" w:color="000000"/>
+            </w:tcBorders>
+            <w:shd w:val="clear" w:color="auto" w:fill="auto"/>
+            <w:vAlign w:val="center"/>
+            <w:hideMark/>
+          </w:tcPr>
+          <w:p>
+            <w:pPr>
+              <w:suppressAutoHyphens w:val="0"/>
+              <w:ind w:firstLineChars="100" w:firstLine="240"/>
+              <w:textAlignment w:val="auto"/>
+              <w:rPr>
+                <w:rFonts w:ascii="Times New Roman" w:eastAsia="Times New Roman" w:hAnsi="Times New Roman" w:cs="Times New Roman"/>
+                <w:sz w:val="24"/>
+                <w:szCs w:val="24"/>
+              </w:rPr>
+            </w:pPr>
+            <w:r>
+              <w:rPr>
+                <w:rFonts w:ascii="Times New Roman" w:eastAsia="Times New Roman" w:hAnsi="Times New Roman" w:cs="Times New Roman"/>
+                <w:sz w:val="24"/>
+                <w:szCs w:val="24"/>
+              </w:rPr>
+              <w:t>Settimanale</w:t>
+            </w:r>
+          </w:p>
+        </w:tc>
+      </w:tr>
+      <w:tr>
+        <w:trPr>
+          <w:trHeight w:val="300"/>
+        </w:trPr>
+        <w:tc>
+          <w:tcPr>
+            <w:tcW w:w="1134" w:type="dxa"/>
+            <w:vMerge/>
+            <w:tcBorders>
+              <w:top w:val="nil"/>
+              <w:left w:val="single" w:sz="8" w:space="0" w:color="000000"/>
+              <w:bottom w:val="single" w:sz="8" w:space="0" w:color="000000"/>
+              <w:right w:val="single" w:sz="8" w:space="0" w:color="000000"/>
+            </w:tcBorders>
+            <w:vAlign w:val="center"/>
+            <w:hideMark/>
+          </w:tcPr>
+          <w:p>
+            <w:pPr>
+              <w:suppressAutoHyphens w:val="0"/>
+              <w:textAlignment w:val="auto"/>
+              <w:rPr>
+                <w:rFonts w:ascii="Times New Roman" w:eastAsia="Times New Roman" w:hAnsi="Times New Roman" w:cs="Times New Roman"/>
+                <w:b/>
+                <w:bCs/>
+                <w:sz w:val="24"/>
+                <w:szCs w:val="24"/>
+              </w:rPr>
+            </w:pPr>
+          </w:p>
+        </w:tc>
+        <w:tc>
+          <w:tcPr>
+            <w:tcW w:w="4111" w:type="dxa"/>
+            <w:vMerge/>
+            <w:tcBorders>
+              <w:top w:val="nil"/>
+              <w:left w:val="single" w:sz="8" w:space="0" w:color="000000"/>
+              <w:bottom w:val="single" w:sz="8" w:space="0" w:color="000000"/>
+              <w:right w:val="single" w:sz="8" w:space="0" w:color="000000"/>
+            </w:tcBorders>
+            <w:vAlign w:val="center"/>
+            <w:hideMark/>
+          </w:tcPr>
+          <w:p>
+            <w:pPr>
+              <w:suppressAutoHyphens w:val="0"/>
+              <w:textAlignment w:val="auto"/>
+              <w:rPr>
+                <w:rFonts w:ascii="Times New Roman" w:eastAsia="Times New Roman" w:hAnsi="Times New Roman" w:cs="Times New Roman"/>
+                <w:sz w:val="24"/>
+                <w:szCs w:val="24"/>
+              </w:rPr>
+            </w:pPr>
+          </w:p>
+        </w:tc>
+        <w:tc>
+          <w:tcPr>
+            <w:tcW w:w="5245" w:type="dxa"/>
+            <w:tcBorders>
+              <w:top w:val="nil"/>
+              <w:left w:val="nil"/>
+              <w:bottom w:val="single" w:sz="8" w:space="0" w:color="000000"/>
+              <w:right w:val="single" w:sz="8" w:space="0" w:color="000000"/>
+            </w:tcBorders>
+            <w:shd w:val="clear" w:color="auto" w:fill="auto"/>
+            <w:vAlign w:val="center"/>
+            <w:hideMark/>
+          </w:tcPr>
+          <w:p>
+            <w:pPr>
+              <w:suppressAutoHyphens w:val="0"/>
+              <w:ind w:firstLineChars="100" w:firstLine="240"/>
+              <w:textAlignment w:val="auto"/>
+              <w:rPr>
+                <w:rFonts w:ascii="Times New Roman" w:eastAsia="Times New Roman" w:hAnsi="Times New Roman" w:cs="Times New Roman"/>
+                <w:sz w:val="24"/>
+                <w:szCs w:val="24"/>
+              </w:rPr>
+            </w:pPr>
+            <w:r>
+              <w:rPr>
+                <w:rFonts w:ascii="Times New Roman" w:eastAsia="Times New Roman" w:hAnsi="Times New Roman" w:cs="Times New Roman"/>
+                <w:sz w:val="24"/>
+                <w:szCs w:val="24"/>
+              </w:rPr>
+              <w:t>52 per anno</w:t>
+            </w:r>
+          </w:p>
+        </w:tc>
+      </w:tr>
+      <w:tr>
+        <w:trPr>
+          <w:trHeight w:val="300"/>
+        </w:trPr>
+        <w:tc>
+          <w:tcPr>
+            <w:tcW w:w="1134" w:type="dxa"/>
+            <w:vMerge w:val="restart"/>
+            <w:tcBorders>
+              <w:top w:val="nil"/>
+              <w:left w:val="single" w:sz="8" w:space="0" w:color="000000"/>
+              <w:bottom w:val="single" w:sz="8" w:space="0" w:color="000000"/>
+              <w:right w:val="single" w:sz="8" w:space="0" w:color="000000"/>
+            </w:tcBorders>
+            <w:shd w:val="clear" w:color="auto" w:fill="auto"/>
+            <w:vAlign w:val="center"/>
+            <w:hideMark/>
+          </w:tcPr>
+          <w:p>
+            <w:pPr>
+              <w:suppressAutoHyphens w:val="0"/>
+              <w:textAlignment w:val="auto"/>
+              <w:rPr>
+                <w:rFonts w:ascii="Times New Roman" w:eastAsia="Times New Roman" w:hAnsi="Times New Roman" w:cs="Times New Roman"/>
+                <w:b/>
+                <w:bCs/>
+                <w:sz w:val="24"/>
+                <w:szCs w:val="24"/>
+              </w:rPr>
+            </w:pPr>
+            <w:r>
+              <w:rPr>
+                <w:rFonts w:ascii="Times New Roman" w:eastAsia="Times New Roman" w:hAnsi="Times New Roman" w:cs="Times New Roman"/>
+                <w:b/>
+                <w:bCs/>
+                <w:sz w:val="24"/>
+                <w:szCs w:val="24"/>
+              </w:rPr>
+              <w:t>B4</w:t>
+            </w:r>
+          </w:p>
+        </w:tc>
+        <w:tc>
+          <w:tcPr>
+            <w:tcW w:w="4111" w:type="dxa"/>
+            <w:vMerge w:val="restart"/>
+            <w:tcBorders>
+              <w:top w:val="nil"/>
+              <w:left w:val="single" w:sz="8" w:space="0" w:color="000000"/>
+              <w:bottom w:val="single" w:sz="8" w:space="0" w:color="000000"/>
+              <w:right w:val="single" w:sz="8" w:space="0" w:color="000000"/>
+            </w:tcBorders>
+            <w:shd w:val="clear" w:color="auto" w:fill="auto"/>
+            <w:vAlign w:val="center"/>
+            <w:hideMark/>
+          </w:tcPr>
+          <w:p>
+            <w:pPr>
+              <w:suppressAutoHyphens w:val="0"/>
+              <w:textAlignment w:val="auto"/>
+              <w:rPr>
+                <w:rFonts w:ascii="Times New Roman" w:eastAsia="Times New Roman" w:hAnsi="Times New Roman" w:cs="Times New Roman"/>
+                <w:sz w:val="24"/>
+                <w:szCs w:val="24"/>
+              </w:rPr>
+            </w:pPr>
+            <w:r>
+              <w:rPr>
+                <w:rFonts w:ascii="Times New Roman" w:eastAsia="Times New Roman" w:hAnsi="Times New Roman" w:cs="Times New Roman"/>
+                <w:sz w:val="24"/>
+                <w:szCs w:val="24"/>
+              </w:rPr>
+              <w:t>Visualizzazione classifica Optional</w:t>
+            </w:r>
+          </w:p>
+        </w:tc>
+        <w:tc>
+          <w:tcPr>
+            <w:tcW w:w="5245" w:type="dxa"/>
+            <w:tcBorders>
+              <w:top w:val="nil"/>
+              <w:left w:val="nil"/>
+              <w:bottom w:val="nil"/>
+              <w:right w:val="single" w:sz="8" w:space="0" w:color="000000"/>
+            </w:tcBorders>
+            <w:shd w:val="clear" w:color="auto" w:fill="auto"/>
+            <w:vAlign w:val="center"/>
+            <w:hideMark/>
+          </w:tcPr>
+          <w:p>
+            <w:pPr>
+              <w:suppressAutoHyphens w:val="0"/>
+              <w:ind w:firstLineChars="100" w:firstLine="240"/>
+              <w:textAlignment w:val="auto"/>
+              <w:rPr>
+                <w:rFonts w:ascii="Times New Roman" w:eastAsia="Times New Roman" w:hAnsi="Times New Roman" w:cs="Times New Roman"/>
+                <w:sz w:val="24"/>
+                <w:szCs w:val="24"/>
+              </w:rPr>
+            </w:pPr>
+            <w:r>
+              <w:rPr>
+                <w:rFonts w:ascii="Times New Roman" w:eastAsia="Times New Roman" w:hAnsi="Times New Roman" w:cs="Times New Roman"/>
+                <w:sz w:val="24"/>
+                <w:szCs w:val="24"/>
+              </w:rPr>
+              <w:t>Bimestrale</w:t>
+            </w:r>
+          </w:p>
+        </w:tc>
+      </w:tr>
+      <w:tr>
+        <w:trPr>
+          <w:trHeight w:val="300"/>
+        </w:trPr>
+        <w:tc>
+          <w:tcPr>
+            <w:tcW w:w="1134" w:type="dxa"/>
+            <w:vMerge/>
+            <w:tcBorders>
+              <w:top w:val="nil"/>
+              <w:left w:val="single" w:sz="8" w:space="0" w:color="000000"/>
+              <w:bottom w:val="single" w:sz="8" w:space="0" w:color="000000"/>
+              <w:right w:val="single" w:sz="8" w:space="0" w:color="000000"/>
+            </w:tcBorders>
+            <w:vAlign w:val="center"/>
+            <w:hideMark/>
+          </w:tcPr>
+          <w:p>
+            <w:pPr>
+              <w:suppressAutoHyphens w:val="0"/>
+              <w:textAlignment w:val="auto"/>
+              <w:rPr>
+                <w:rFonts w:ascii="Times New Roman" w:eastAsia="Times New Roman" w:hAnsi="Times New Roman" w:cs="Times New Roman"/>
+                <w:b/>
+                <w:bCs/>
+                <w:sz w:val="24"/>
+                <w:szCs w:val="24"/>
+              </w:rPr>
+            </w:pPr>
+          </w:p>
+        </w:tc>
+        <w:tc>
+          <w:tcPr>
+            <w:tcW w:w="4111" w:type="dxa"/>
+            <w:vMerge/>
+            <w:tcBorders>
+              <w:top w:val="nil"/>
+              <w:left w:val="single" w:sz="8" w:space="0" w:color="000000"/>
+              <w:bottom w:val="single" w:sz="8" w:space="0" w:color="000000"/>
+              <w:right w:val="single" w:sz="8" w:space="0" w:color="000000"/>
+            </w:tcBorders>
+            <w:vAlign w:val="center"/>
+            <w:hideMark/>
+          </w:tcPr>
+          <w:p>
+            <w:pPr>
+              <w:suppressAutoHyphens w:val="0"/>
+              <w:textAlignment w:val="auto"/>
+              <w:rPr>
+                <w:rFonts w:ascii="Times New Roman" w:eastAsia="Times New Roman" w:hAnsi="Times New Roman" w:cs="Times New Roman"/>
+                <w:sz w:val="24"/>
+                <w:szCs w:val="24"/>
+              </w:rPr>
+            </w:pPr>
+          </w:p>
+        </w:tc>
+        <w:tc>
+          <w:tcPr>
+            <w:tcW w:w="5245" w:type="dxa"/>
+            <w:tcBorders>
+              <w:top w:val="nil"/>
+              <w:left w:val="nil"/>
+              <w:bottom w:val="single" w:sz="8" w:space="0" w:color="000000"/>
+              <w:right w:val="single" w:sz="8" w:space="0" w:color="000000"/>
+            </w:tcBorders>
+            <w:shd w:val="clear" w:color="auto" w:fill="auto"/>
+            <w:vAlign w:val="center"/>
+            <w:hideMark/>
+          </w:tcPr>
+          <w:p>
+            <w:pPr>
+              <w:suppressAutoHyphens w:val="0"/>
+              <w:ind w:firstLineChars="100" w:firstLine="240"/>
+              <w:textAlignment w:val="auto"/>
+              <w:rPr>
+                <w:rFonts w:ascii="Times New Roman" w:eastAsia="Times New Roman" w:hAnsi="Times New Roman" w:cs="Times New Roman"/>
+                <w:sz w:val="24"/>
+                <w:szCs w:val="24"/>
+              </w:rPr>
+            </w:pPr>
+            <w:r>
+              <w:rPr>
+                <w:rFonts w:ascii="Times New Roman" w:eastAsia="Times New Roman" w:hAnsi="Times New Roman" w:cs="Times New Roman"/>
+                <w:sz w:val="24"/>
+                <w:szCs w:val="24"/>
+              </w:rPr>
+              <w:t>6 per anno</w:t>
+            </w:r>
+          </w:p>
+        </w:tc>
+      </w:tr>
+      <w:tr>
+        <w:trPr>
+          <w:trHeight w:val="300"/>
+        </w:trPr>
+        <w:tc>
+          <w:tcPr>
+            <w:tcW w:w="1134" w:type="dxa"/>
+            <w:vMerge w:val="restart"/>
+            <w:tcBorders>
+              <w:top w:val="nil"/>
+              <w:left w:val="single" w:sz="8" w:space="0" w:color="000000"/>
+              <w:bottom w:val="single" w:sz="8" w:space="0" w:color="000000"/>
+              <w:right w:val="single" w:sz="8" w:space="0" w:color="000000"/>
+            </w:tcBorders>
+            <w:shd w:val="clear" w:color="auto" w:fill="auto"/>
+            <w:vAlign w:val="center"/>
+            <w:hideMark/>
+          </w:tcPr>
+          <w:p>
+            <w:pPr>
+              <w:suppressAutoHyphens w:val="0"/>
+              <w:textAlignment w:val="auto"/>
+              <w:rPr>
+                <w:rFonts w:ascii="Times New Roman" w:eastAsia="Times New Roman" w:hAnsi="Times New Roman" w:cs="Times New Roman"/>
+                <w:b/>
+                <w:bCs/>
+                <w:sz w:val="24"/>
+                <w:szCs w:val="24"/>
+              </w:rPr>
+            </w:pPr>
+            <w:r>
+              <w:rPr>
+                <w:rFonts w:ascii="Times New Roman" w:eastAsia="Times New Roman" w:hAnsi="Times New Roman" w:cs="Times New Roman"/>
+                <w:b/>
+                <w:bCs/>
+                <w:sz w:val="24"/>
+                <w:szCs w:val="24"/>
+              </w:rPr>
+              <w:t>B5</w:t>
+            </w:r>
+          </w:p>
+        </w:tc>
+        <w:tc>
+          <w:tcPr>
+            <w:tcW w:w="4111" w:type="dxa"/>
+            <w:vMerge w:val="restart"/>
+            <w:tcBorders>
+              <w:top w:val="nil"/>
+              <w:left w:val="single" w:sz="8" w:space="0" w:color="000000"/>
+              <w:bottom w:val="single" w:sz="8" w:space="0" w:color="000000"/>
+              <w:right w:val="single" w:sz="8" w:space="0" w:color="000000"/>
+            </w:tcBorders>
+            <w:shd w:val="clear" w:color="auto" w:fill="auto"/>
+            <w:vAlign w:val="center"/>
+            <w:hideMark/>
+          </w:tcPr>
+          <w:p>
+            <w:pPr>
+              <w:suppressAutoHyphens w:val="0"/>
+              <w:textAlignment w:val="auto"/>
+              <w:rPr>
+                <w:rFonts w:ascii="Times New Roman" w:eastAsia="Times New Roman" w:hAnsi="Times New Roman" w:cs="Times New Roman"/>
+                <w:sz w:val="24"/>
+                <w:szCs w:val="24"/>
+              </w:rPr>
+            </w:pPr>
+            <w:r>
+              <w:rPr>
+                <w:rFonts w:ascii="Times New Roman" w:eastAsia="Times New Roman" w:hAnsi="Times New Roman" w:cs="Times New Roman"/>
+                <w:sz w:val="24"/>
+                <w:szCs w:val="24"/>
+              </w:rPr>
+              <w:t>Classifica Ricambi frequenti</w:t>
+            </w:r>
+          </w:p>
+        </w:tc>
+        <w:tc>
+          <w:tcPr>
+            <w:tcW w:w="5245" w:type="dxa"/>
+            <w:tcBorders>
+              <w:top w:val="nil"/>
+              <w:left w:val="nil"/>
+              <w:bottom w:val="nil"/>
+              <w:right w:val="single" w:sz="8" w:space="0" w:color="000000"/>
+            </w:tcBorders>
+            <w:shd w:val="clear" w:color="auto" w:fill="auto"/>
+            <w:vAlign w:val="center"/>
+            <w:hideMark/>
+          </w:tcPr>
+          <w:p>
+            <w:pPr>
+              <w:suppressAutoHyphens w:val="0"/>
+              <w:ind w:firstLineChars="100" w:firstLine="240"/>
+              <w:textAlignment w:val="auto"/>
+              <w:rPr>
+                <w:rFonts w:ascii="Times New Roman" w:eastAsia="Times New Roman" w:hAnsi="Times New Roman" w:cs="Times New Roman"/>
+                <w:sz w:val="24"/>
+                <w:szCs w:val="24"/>
+              </w:rPr>
+            </w:pPr>
+            <w:r>
+              <w:rPr>
+                <w:rFonts w:ascii="Times New Roman" w:eastAsia="Times New Roman" w:hAnsi="Times New Roman" w:cs="Times New Roman"/>
+                <w:sz w:val="24"/>
+                <w:szCs w:val="24"/>
+              </w:rPr>
+              <w:t>Settimanale</w:t>
+            </w:r>
+          </w:p>
+        </w:tc>
+      </w:tr>
+      <w:tr>
+        <w:trPr>
+          <w:trHeight w:val="300"/>
+        </w:trPr>
+        <w:tc>
+          <w:tcPr>
+            <w:tcW w:w="1134" w:type="dxa"/>
+            <w:vMerge/>
+            <w:tcBorders>
+              <w:top w:val="nil"/>
+              <w:left w:val="single" w:sz="8" w:space="0" w:color="000000"/>
+              <w:bottom w:val="single" w:sz="8" w:space="0" w:color="000000"/>
+              <w:right w:val="single" w:sz="8" w:space="0" w:color="000000"/>
+            </w:tcBorders>
+            <w:vAlign w:val="center"/>
+            <w:hideMark/>
+          </w:tcPr>
+          <w:p>
+            <w:pPr>
+              <w:suppressAutoHyphens w:val="0"/>
+              <w:textAlignment w:val="auto"/>
+              <w:rPr>
+                <w:rFonts w:ascii="Times New Roman" w:eastAsia="Times New Roman" w:hAnsi="Times New Roman" w:cs="Times New Roman"/>
+                <w:b/>
+                <w:bCs/>
+                <w:sz w:val="24"/>
+                <w:szCs w:val="24"/>
+              </w:rPr>
+            </w:pPr>
+          </w:p>
+        </w:tc>
+        <w:tc>
+          <w:tcPr>
+            <w:tcW w:w="4111" w:type="dxa"/>
+            <w:vMerge/>
+            <w:tcBorders>
+              <w:top w:val="nil"/>
+              <w:left w:val="single" w:sz="8" w:space="0" w:color="000000"/>
+              <w:bottom w:val="single" w:sz="8" w:space="0" w:color="000000"/>
+              <w:right w:val="single" w:sz="8" w:space="0" w:color="000000"/>
+            </w:tcBorders>
+            <w:vAlign w:val="center"/>
+            <w:hideMark/>
+          </w:tcPr>
+          <w:p>
+            <w:pPr>
+              <w:suppressAutoHyphens w:val="0"/>
+              <w:textAlignment w:val="auto"/>
+              <w:rPr>
+                <w:rFonts w:ascii="Times New Roman" w:eastAsia="Times New Roman" w:hAnsi="Times New Roman" w:cs="Times New Roman"/>
+                <w:sz w:val="24"/>
+                <w:szCs w:val="24"/>
+              </w:rPr>
+            </w:pPr>
+          </w:p>
+        </w:tc>
+        <w:tc>
+          <w:tcPr>
+            <w:tcW w:w="5245" w:type="dxa"/>
+            <w:tcBorders>
+              <w:top w:val="nil"/>
+              <w:left w:val="nil"/>
+              <w:bottom w:val="single" w:sz="8" w:space="0" w:color="000000"/>
+              <w:right w:val="single" w:sz="8" w:space="0" w:color="000000"/>
+            </w:tcBorders>
+            <w:shd w:val="clear" w:color="auto" w:fill="auto"/>
+            <w:vAlign w:val="center"/>
+            <w:hideMark/>
+          </w:tcPr>
+          <w:p>
+            <w:pPr>
+              <w:suppressAutoHyphens w:val="0"/>
+              <w:ind w:firstLineChars="100" w:firstLine="240"/>
+              <w:textAlignment w:val="auto"/>
+              <w:rPr>
+                <w:rFonts w:ascii="Times New Roman" w:eastAsia="Times New Roman" w:hAnsi="Times New Roman" w:cs="Times New Roman"/>
+                <w:sz w:val="24"/>
+                <w:szCs w:val="24"/>
+              </w:rPr>
+            </w:pPr>
+            <w:r>
+              <w:rPr>
+                <w:rFonts w:ascii="Times New Roman" w:eastAsia="Times New Roman" w:hAnsi="Times New Roman" w:cs="Times New Roman"/>
+                <w:sz w:val="24"/>
+                <w:szCs w:val="24"/>
+              </w:rPr>
+              <w:t>52 per anno</w:t>
+            </w:r>
+          </w:p>
+        </w:tc>
+      </w:tr>
+      <w:tr>
+        <w:trPr>
+          <w:trHeight w:val="499"/>
+        </w:trPr>
+        <w:tc>
+          <w:tcPr>
+            <w:tcW w:w="1134" w:type="dxa"/>
+            <w:tcBorders>
+              <w:top w:val="nil"/>
+              <w:left w:val="single" w:sz="8" w:space="0" w:color="000000"/>
+              <w:bottom w:val="single" w:sz="8" w:space="0" w:color="000000"/>
+              <w:right w:val="nil"/>
+            </w:tcBorders>
+            <w:shd w:val="clear" w:color="auto" w:fill="auto"/>
+            <w:vAlign w:val="center"/>
+            <w:hideMark/>
+          </w:tcPr>
+          <w:p>
+            <w:pPr>
+              <w:suppressAutoHyphens w:val="0"/>
+              <w:jc w:val="center"/>
+              <w:textAlignment w:val="auto"/>
+              <w:rPr>
+                <w:rFonts w:ascii="Times New Roman" w:eastAsia="Times New Roman" w:hAnsi="Times New Roman" w:cs="Times New Roman"/>
+                <w:b/>
+                <w:bCs/>
+                <w:sz w:val="24"/>
+                <w:szCs w:val="24"/>
+              </w:rPr>
+            </w:pPr>
+            <w:r>
+              <w:rPr>
+                <w:rFonts w:ascii="Times New Roman" w:eastAsia="Times New Roman" w:hAnsi="Times New Roman" w:cs="Times New Roman"/>
+                <w:b/>
+                <w:bCs/>
+                <w:sz w:val="24"/>
+                <w:szCs w:val="24"/>
+              </w:rPr>
+              <w:t> </w:t>
+            </w:r>
+          </w:p>
+        </w:tc>
+        <w:tc>
+          <w:tcPr>
+            <w:tcW w:w="4111" w:type="dxa"/>
+            <w:tcBorders>
+              <w:top w:val="nil"/>
+              <w:left w:val="single" w:sz="8" w:space="0" w:color="000000"/>
+              <w:bottom w:val="single" w:sz="8" w:space="0" w:color="000000"/>
+              <w:right w:val="nil"/>
+            </w:tcBorders>
+            <w:shd w:val="clear" w:color="auto" w:fill="auto"/>
+            <w:vAlign w:val="center"/>
+            <w:hideMark/>
+          </w:tcPr>
+          <w:p>
+            <w:pPr>
+              <w:suppressAutoHyphens w:val="0"/>
+              <w:textAlignment w:val="auto"/>
+              <w:rPr>
+                <w:rFonts w:ascii="Times New Roman" w:eastAsia="Times New Roman" w:hAnsi="Times New Roman" w:cs="Times New Roman"/>
+                <w:b/>
+                <w:bCs/>
+                <w:sz w:val="24"/>
+                <w:szCs w:val="24"/>
+              </w:rPr>
+            </w:pPr>
+            <w:r>
+              <w:rPr>
+                <w:rFonts w:ascii="Times New Roman" w:eastAsia="Times New Roman" w:hAnsi="Times New Roman" w:cs="Times New Roman"/>
+                <w:b/>
+                <w:bCs/>
+                <w:sz w:val="24"/>
+                <w:szCs w:val="24"/>
+              </w:rPr>
+              <w:t>Calcoli economici e costi</w:t>
+            </w:r>
+          </w:p>
+        </w:tc>
+        <w:tc>
+          <w:tcPr>
+            <w:tcW w:w="5245" w:type="dxa"/>
+            <w:tcBorders>
+              <w:top w:val="nil"/>
+              <w:left w:val="single" w:sz="8" w:space="0" w:color="000000"/>
+              <w:bottom w:val="single" w:sz="8" w:space="0" w:color="000000"/>
+              <w:right w:val="single" w:sz="8" w:space="0" w:color="000000"/>
+            </w:tcBorders>
+            <w:shd w:val="clear" w:color="auto" w:fill="auto"/>
+            <w:vAlign w:val="center"/>
+            <w:hideMark/>
+          </w:tcPr>
+          <w:p>
+            <w:pPr>
+              <w:suppressAutoHyphens w:val="0"/>
+              <w:ind w:firstLineChars="100" w:firstLine="240"/>
+              <w:textAlignment w:val="auto"/>
+              <w:rPr>
+                <w:rFonts w:ascii="Times New Roman" w:eastAsia="Times New Roman" w:hAnsi="Times New Roman" w:cs="Times New Roman"/>
+                <w:sz w:val="24"/>
+                <w:szCs w:val="24"/>
+              </w:rPr>
+            </w:pPr>
+            <w:r>
+              <w:rPr>
+                <w:rFonts w:ascii="Times New Roman" w:eastAsia="Times New Roman" w:hAnsi="Times New Roman" w:cs="Times New Roman"/>
+                <w:sz w:val="24"/>
+                <w:szCs w:val="24"/>
+              </w:rPr>
+              <w:t> </w:t>
+            </w:r>
+          </w:p>
+        </w:tc>
+      </w:tr>
+      <w:tr>
+        <w:trPr>
+          <w:trHeight w:val="300"/>
+        </w:trPr>
+        <w:tc>
+          <w:tcPr>
+            <w:tcW w:w="1134" w:type="dxa"/>
+            <w:vMerge w:val="restart"/>
+            <w:tcBorders>
+              <w:top w:val="nil"/>
+              <w:left w:val="single" w:sz="8" w:space="0" w:color="000000"/>
+              <w:bottom w:val="single" w:sz="8" w:space="0" w:color="000000"/>
+              <w:right w:val="single" w:sz="8" w:space="0" w:color="000000"/>
+            </w:tcBorders>
+            <w:shd w:val="clear" w:color="auto" w:fill="auto"/>
+            <w:vAlign w:val="center"/>
+            <w:hideMark/>
+          </w:tcPr>
+          <w:p>
+            <w:pPr>
+              <w:suppressAutoHyphens w:val="0"/>
+              <w:textAlignment w:val="auto"/>
+              <w:rPr>
+                <w:rFonts w:ascii="Times New Roman" w:eastAsia="Times New Roman" w:hAnsi="Times New Roman" w:cs="Times New Roman"/>
+                <w:b/>
+                <w:bCs/>
+                <w:sz w:val="24"/>
+                <w:szCs w:val="24"/>
+              </w:rPr>
+            </w:pPr>
+            <w:r>
+              <w:rPr>
+                <w:rFonts w:ascii="Times New Roman" w:eastAsia="Times New Roman" w:hAnsi="Times New Roman" w:cs="Times New Roman"/>
+                <w:b/>
+                <w:bCs/>
+                <w:sz w:val="24"/>
+                <w:szCs w:val="24"/>
+              </w:rPr>
+              <w:t>C1</w:t>
+            </w:r>
+          </w:p>
+        </w:tc>
+        <w:tc>
+          <w:tcPr>
+            <w:tcW w:w="4111" w:type="dxa"/>
+            <w:vMerge w:val="restart"/>
+            <w:tcBorders>
+              <w:top w:val="nil"/>
+              <w:left w:val="single" w:sz="8" w:space="0" w:color="000000"/>
+              <w:bottom w:val="single" w:sz="8" w:space="0" w:color="000000"/>
+              <w:right w:val="single" w:sz="8" w:space="0" w:color="000000"/>
+            </w:tcBorders>
+            <w:shd w:val="clear" w:color="auto" w:fill="auto"/>
+            <w:vAlign w:val="center"/>
+            <w:hideMark/>
+          </w:tcPr>
+          <w:p>
+            <w:pPr>
+              <w:suppressAutoHyphens w:val="0"/>
+              <w:textAlignment w:val="auto"/>
+              <w:rPr>
+                <w:rFonts w:ascii="Times New Roman" w:eastAsia="Times New Roman" w:hAnsi="Times New Roman" w:cs="Times New Roman"/>
+                <w:sz w:val="24"/>
+                <w:szCs w:val="24"/>
+              </w:rPr>
+            </w:pPr>
+            <w:r>
+              <w:rPr>
+                <w:rFonts w:ascii="Times New Roman" w:eastAsia="Times New Roman" w:hAnsi="Times New Roman" w:cs="Times New Roman"/>
+                <w:sz w:val="24"/>
+                <w:szCs w:val="24"/>
+              </w:rPr>
+              <w:t>Visualizzazione incasso totale delle riparazioni</w:t>
+            </w:r>
+          </w:p>
+        </w:tc>
+        <w:tc>
+          <w:tcPr>
+            <w:tcW w:w="5245" w:type="dxa"/>
+            <w:tcBorders>
+              <w:top w:val="nil"/>
+              <w:left w:val="nil"/>
+              <w:bottom w:val="nil"/>
+              <w:right w:val="single" w:sz="8" w:space="0" w:color="000000"/>
+            </w:tcBorders>
+            <w:shd w:val="clear" w:color="auto" w:fill="auto"/>
+            <w:vAlign w:val="center"/>
+            <w:hideMark/>
+          </w:tcPr>
+          <w:p>
+            <w:pPr>
+              <w:suppressAutoHyphens w:val="0"/>
+              <w:ind w:firstLineChars="100" w:firstLine="240"/>
+              <w:textAlignment w:val="auto"/>
+              <w:rPr>
+                <w:rFonts w:ascii="Times New Roman" w:eastAsia="Times New Roman" w:hAnsi="Times New Roman" w:cs="Times New Roman"/>
+                <w:sz w:val="24"/>
+                <w:szCs w:val="24"/>
+              </w:rPr>
+            </w:pPr>
+            <w:r>
+              <w:rPr>
+                <w:rFonts w:ascii="Times New Roman" w:eastAsia="Times New Roman" w:hAnsi="Times New Roman" w:cs="Times New Roman"/>
+                <w:sz w:val="24"/>
+                <w:szCs w:val="24"/>
+              </w:rPr>
+              <w:t>Mensile</w:t>
+            </w:r>
+          </w:p>
+        </w:tc>
+      </w:tr>
+      <w:tr>
+        <w:trPr>
+          <w:trHeight w:val="300"/>
+        </w:trPr>
+        <w:tc>
+          <w:tcPr>
+            <w:tcW w:w="1134" w:type="dxa"/>
+            <w:vMerge/>
+            <w:tcBorders>
+              <w:top w:val="nil"/>
+              <w:left w:val="single" w:sz="8" w:space="0" w:color="000000"/>
+              <w:bottom w:val="single" w:sz="8" w:space="0" w:color="000000"/>
+              <w:right w:val="single" w:sz="8" w:space="0" w:color="000000"/>
+            </w:tcBorders>
+            <w:vAlign w:val="center"/>
+            <w:hideMark/>
+          </w:tcPr>
+          <w:p>
+            <w:pPr>
+              <w:suppressAutoHyphens w:val="0"/>
+              <w:textAlignment w:val="auto"/>
+              <w:rPr>
+                <w:rFonts w:ascii="Times New Roman" w:eastAsia="Times New Roman" w:hAnsi="Times New Roman" w:cs="Times New Roman"/>
+                <w:b/>
+                <w:bCs/>
+                <w:sz w:val="24"/>
+                <w:szCs w:val="24"/>
+              </w:rPr>
+            </w:pPr>
+          </w:p>
+        </w:tc>
+        <w:tc>
+          <w:tcPr>
+            <w:tcW w:w="4111" w:type="dxa"/>
+            <w:vMerge/>
+            <w:tcBorders>
+              <w:top w:val="nil"/>
+              <w:left w:val="single" w:sz="8" w:space="0" w:color="000000"/>
+              <w:bottom w:val="single" w:sz="8" w:space="0" w:color="000000"/>
+              <w:right w:val="single" w:sz="8" w:space="0" w:color="000000"/>
+            </w:tcBorders>
+            <w:vAlign w:val="center"/>
+            <w:hideMark/>
+          </w:tcPr>
+          <w:p>
+            <w:pPr>
+              <w:suppressAutoHyphens w:val="0"/>
+              <w:textAlignment w:val="auto"/>
+              <w:rPr>
+                <w:rFonts w:ascii="Times New Roman" w:eastAsia="Times New Roman" w:hAnsi="Times New Roman" w:cs="Times New Roman"/>
+                <w:sz w:val="24"/>
+                <w:szCs w:val="24"/>
+              </w:rPr>
+            </w:pPr>
+          </w:p>
+        </w:tc>
+        <w:tc>
+          <w:tcPr>
+            <w:tcW w:w="5245" w:type="dxa"/>
+            <w:tcBorders>
+              <w:top w:val="nil"/>
+              <w:left w:val="nil"/>
+              <w:bottom w:val="single" w:sz="8" w:space="0" w:color="000000"/>
+              <w:right w:val="single" w:sz="8" w:space="0" w:color="000000"/>
+            </w:tcBorders>
+            <w:shd w:val="clear" w:color="auto" w:fill="auto"/>
+            <w:vAlign w:val="center"/>
+            <w:hideMark/>
+          </w:tcPr>
+          <w:p>
+            <w:pPr>
+              <w:suppressAutoHyphens w:val="0"/>
+              <w:ind w:firstLineChars="100" w:firstLine="240"/>
+              <w:textAlignment w:val="auto"/>
+              <w:rPr>
+                <w:rFonts w:ascii="Times New Roman" w:eastAsia="Times New Roman" w:hAnsi="Times New Roman" w:cs="Times New Roman"/>
+                <w:sz w:val="24"/>
+                <w:szCs w:val="24"/>
+              </w:rPr>
+            </w:pPr>
+            <w:r>
+              <w:rPr>
+                <w:rFonts w:ascii="Times New Roman" w:eastAsia="Times New Roman" w:hAnsi="Times New Roman" w:cs="Times New Roman"/>
+                <w:sz w:val="24"/>
+                <w:szCs w:val="24"/>
+              </w:rPr>
+              <w:t>12 per anno</w:t>
+            </w:r>
+          </w:p>
+        </w:tc>
+      </w:tr>
+      <w:tr>
+        <w:trPr>
+          <w:trHeight w:val="300"/>
+        </w:trPr>
+        <w:tc>
+          <w:tcPr>
+            <w:tcW w:w="1134" w:type="dxa"/>
+            <w:vMerge w:val="restart"/>
+            <w:tcBorders>
+              <w:top w:val="nil"/>
+              <w:left w:val="single" w:sz="8" w:space="0" w:color="000000"/>
+              <w:bottom w:val="single" w:sz="8" w:space="0" w:color="000000"/>
+              <w:right w:val="single" w:sz="8" w:space="0" w:color="000000"/>
+            </w:tcBorders>
+            <w:shd w:val="clear" w:color="auto" w:fill="auto"/>
+            <w:vAlign w:val="center"/>
+            <w:hideMark/>
+          </w:tcPr>
+          <w:p>
+            <w:pPr>
+              <w:suppressAutoHyphens w:val="0"/>
+              <w:textAlignment w:val="auto"/>
+              <w:rPr>
+                <w:rFonts w:ascii="Times New Roman" w:eastAsia="Times New Roman" w:hAnsi="Times New Roman" w:cs="Times New Roman"/>
+                <w:b/>
+                <w:bCs/>
+                <w:sz w:val="24"/>
+                <w:szCs w:val="24"/>
+              </w:rPr>
+            </w:pPr>
+            <w:r>
+              <w:rPr>
+                <w:rFonts w:ascii="Times New Roman" w:eastAsia="Times New Roman" w:hAnsi="Times New Roman" w:cs="Times New Roman"/>
+                <w:b/>
+                <w:bCs/>
+                <w:sz w:val="24"/>
+                <w:szCs w:val="24"/>
+              </w:rPr>
+              <w:t>C2</w:t>
+            </w:r>
+          </w:p>
+        </w:tc>
+        <w:tc>
+          <w:tcPr>
+            <w:tcW w:w="4111" w:type="dxa"/>
+            <w:vMerge w:val="restart"/>
+            <w:tcBorders>
+              <w:top w:val="nil"/>
+              <w:left w:val="single" w:sz="8" w:space="0" w:color="000000"/>
+              <w:bottom w:val="single" w:sz="8" w:space="0" w:color="000000"/>
+              <w:right w:val="single" w:sz="8" w:space="0" w:color="000000"/>
+            </w:tcBorders>
+            <w:shd w:val="clear" w:color="auto" w:fill="auto"/>
+            <w:vAlign w:val="center"/>
+            <w:hideMark/>
+          </w:tcPr>
+          <w:p>
+            <w:pPr>
+              <w:suppressAutoHyphens w:val="0"/>
+              <w:textAlignment w:val="auto"/>
+              <w:rPr>
+                <w:rFonts w:ascii="Times New Roman" w:eastAsia="Times New Roman" w:hAnsi="Times New Roman" w:cs="Times New Roman"/>
+                <w:sz w:val="24"/>
+                <w:szCs w:val="24"/>
+              </w:rPr>
+            </w:pPr>
+            <w:r>
+              <w:rPr>
+                <w:rFonts w:ascii="Times New Roman" w:eastAsia="Times New Roman" w:hAnsi="Times New Roman" w:cs="Times New Roman"/>
+                <w:sz w:val="24"/>
+                <w:szCs w:val="24"/>
+              </w:rPr>
+              <w:t>Contare il complessivo pagato di un veicolo</w:t>
+            </w:r>
+          </w:p>
+        </w:tc>
+        <w:tc>
+          <w:tcPr>
+            <w:tcW w:w="5245" w:type="dxa"/>
+            <w:tcBorders>
+              <w:top w:val="nil"/>
+              <w:left w:val="nil"/>
+              <w:bottom w:val="nil"/>
+              <w:right w:val="single" w:sz="8" w:space="0" w:color="000000"/>
+            </w:tcBorders>
+            <w:shd w:val="clear" w:color="auto" w:fill="auto"/>
+            <w:vAlign w:val="center"/>
+            <w:hideMark/>
+          </w:tcPr>
+          <w:p>
+            <w:pPr>
+              <w:suppressAutoHyphens w:val="0"/>
+              <w:ind w:firstLineChars="100" w:firstLine="240"/>
+              <w:textAlignment w:val="auto"/>
+              <w:rPr>
+                <w:rFonts w:ascii="Times New Roman" w:eastAsia="Times New Roman" w:hAnsi="Times New Roman" w:cs="Times New Roman"/>
+                <w:sz w:val="24"/>
+                <w:szCs w:val="24"/>
+              </w:rPr>
+            </w:pPr>
+            <w:r>
+              <w:rPr>
+                <w:rFonts w:ascii="Times New Roman" w:eastAsia="Times New Roman" w:hAnsi="Times New Roman" w:cs="Times New Roman"/>
+                <w:sz w:val="24"/>
+                <w:szCs w:val="24"/>
+              </w:rPr>
+              <w:t>Semestrale</w:t>
+            </w:r>
+          </w:p>
+        </w:tc>
+      </w:tr>
+      <w:tr>
+        <w:trPr>
+          <w:trHeight w:val="300"/>
+        </w:trPr>
+        <w:tc>
+          <w:tcPr>
+            <w:tcW w:w="1134" w:type="dxa"/>
+            <w:vMerge/>
+            <w:tcBorders>
+              <w:top w:val="nil"/>
+              <w:left w:val="single" w:sz="8" w:space="0" w:color="000000"/>
+              <w:bottom w:val="single" w:sz="8" w:space="0" w:color="000000"/>
+              <w:right w:val="single" w:sz="8" w:space="0" w:color="000000"/>
+            </w:tcBorders>
+            <w:vAlign w:val="center"/>
+            <w:hideMark/>
+          </w:tcPr>
+          <w:p>
+            <w:pPr>
+              <w:suppressAutoHyphens w:val="0"/>
+              <w:textAlignment w:val="auto"/>
+              <w:rPr>
+                <w:rFonts w:ascii="Times New Roman" w:eastAsia="Times New Roman" w:hAnsi="Times New Roman" w:cs="Times New Roman"/>
+                <w:b/>
+                <w:bCs/>
+                <w:sz w:val="24"/>
+                <w:szCs w:val="24"/>
+              </w:rPr>
+            </w:pPr>
+          </w:p>
+        </w:tc>
+        <w:tc>
+          <w:tcPr>
+            <w:tcW w:w="4111" w:type="dxa"/>
+            <w:vMerge/>
+            <w:tcBorders>
+              <w:top w:val="nil"/>
+              <w:left w:val="single" w:sz="8" w:space="0" w:color="000000"/>
+              <w:bottom w:val="single" w:sz="8" w:space="0" w:color="000000"/>
+              <w:right w:val="single" w:sz="8" w:space="0" w:color="000000"/>
+            </w:tcBorders>
+            <w:vAlign w:val="center"/>
+            <w:hideMark/>
+          </w:tcPr>
+          <w:p>
+            <w:pPr>
+              <w:suppressAutoHyphens w:val="0"/>
+              <w:textAlignment w:val="auto"/>
+              <w:rPr>
+                <w:rFonts w:ascii="Times New Roman" w:eastAsia="Times New Roman" w:hAnsi="Times New Roman" w:cs="Times New Roman"/>
+                <w:sz w:val="24"/>
+                <w:szCs w:val="24"/>
+              </w:rPr>
+            </w:pPr>
+          </w:p>
+        </w:tc>
+        <w:tc>
+          <w:tcPr>
+            <w:tcW w:w="5245" w:type="dxa"/>
+            <w:tcBorders>
+              <w:top w:val="nil"/>
+              <w:left w:val="nil"/>
+              <w:bottom w:val="single" w:sz="8" w:space="0" w:color="000000"/>
+              <w:right w:val="single" w:sz="8" w:space="0" w:color="000000"/>
+            </w:tcBorders>
+            <w:shd w:val="clear" w:color="auto" w:fill="auto"/>
+            <w:vAlign w:val="center"/>
+            <w:hideMark/>
+          </w:tcPr>
+          <w:p>
+            <w:pPr>
+              <w:suppressAutoHyphens w:val="0"/>
+              <w:ind w:firstLineChars="100" w:firstLine="240"/>
+              <w:textAlignment w:val="auto"/>
+              <w:rPr>
+                <w:rFonts w:ascii="Times New Roman" w:eastAsia="Times New Roman" w:hAnsi="Times New Roman" w:cs="Times New Roman"/>
+                <w:sz w:val="24"/>
+                <w:szCs w:val="24"/>
+              </w:rPr>
+            </w:pPr>
+            <w:r>
+              <w:rPr>
+                <w:rFonts w:ascii="Times New Roman" w:eastAsia="Times New Roman" w:hAnsi="Times New Roman" w:cs="Times New Roman"/>
+                <w:sz w:val="24"/>
+                <w:szCs w:val="24"/>
+              </w:rPr>
+              <w:t>2 per anno</w:t>
+            </w:r>
+          </w:p>
+        </w:tc>
+      </w:tr>
+      <w:tr>
+        <w:trPr>
+          <w:trHeight w:val="300"/>
+        </w:trPr>
+        <w:tc>
+          <w:tcPr>
+            <w:tcW w:w="1134" w:type="dxa"/>
+            <w:vMerge w:val="restart"/>
+            <w:tcBorders>
+              <w:top w:val="nil"/>
+              <w:left w:val="single" w:sz="8" w:space="0" w:color="000000"/>
+              <w:bottom w:val="single" w:sz="8" w:space="0" w:color="000000"/>
+              <w:right w:val="single" w:sz="8" w:space="0" w:color="000000"/>
+            </w:tcBorders>
+            <w:shd w:val="clear" w:color="auto" w:fill="auto"/>
+            <w:vAlign w:val="center"/>
+            <w:hideMark/>
+          </w:tcPr>
+          <w:p>
+            <w:pPr>
+              <w:suppressAutoHyphens w:val="0"/>
+              <w:textAlignment w:val="auto"/>
+              <w:rPr>
+                <w:rFonts w:ascii="Times New Roman" w:eastAsia="Times New Roman" w:hAnsi="Times New Roman" w:cs="Times New Roman"/>
+                <w:b/>
+                <w:bCs/>
+                <w:sz w:val="24"/>
+                <w:szCs w:val="24"/>
+              </w:rPr>
+            </w:pPr>
+            <w:r>
+              <w:rPr>
+                <w:rFonts w:ascii="Times New Roman" w:eastAsia="Times New Roman" w:hAnsi="Times New Roman" w:cs="Times New Roman"/>
+                <w:b/>
+                <w:bCs/>
+                <w:sz w:val="24"/>
+                <w:szCs w:val="24"/>
+              </w:rPr>
+              <w:t>C3</w:t>
+            </w:r>
+          </w:p>
+        </w:tc>
+        <w:tc>
+          <w:tcPr>
+            <w:tcW w:w="4111" w:type="dxa"/>
+            <w:vMerge w:val="restart"/>
+            <w:tcBorders>
+              <w:top w:val="nil"/>
+              <w:left w:val="single" w:sz="8" w:space="0" w:color="000000"/>
+              <w:bottom w:val="single" w:sz="8" w:space="0" w:color="000000"/>
+              <w:right w:val="single" w:sz="8" w:space="0" w:color="000000"/>
+            </w:tcBorders>
+            <w:shd w:val="clear" w:color="auto" w:fill="auto"/>
+            <w:vAlign w:val="center"/>
+            <w:hideMark/>
+          </w:tcPr>
+          <w:p>
+            <w:pPr>
+              <w:suppressAutoHyphens w:val="0"/>
+              <w:textAlignment w:val="auto"/>
+              <w:rPr>
+                <w:rFonts w:ascii="Times New Roman" w:eastAsia="Times New Roman" w:hAnsi="Times New Roman" w:cs="Times New Roman"/>
+                <w:sz w:val="24"/>
+                <w:szCs w:val="24"/>
+              </w:rPr>
+            </w:pPr>
+            <w:r>
+              <w:rPr>
+                <w:rFonts w:ascii="Times New Roman" w:eastAsia="Times New Roman" w:hAnsi="Times New Roman" w:cs="Times New Roman"/>
+                <w:sz w:val="24"/>
+                <w:szCs w:val="24"/>
+              </w:rPr>
+              <w:t>Visualizzazione incassi con la vendita di veicoli</w:t>
+            </w:r>
+          </w:p>
+        </w:tc>
+        <w:tc>
+          <w:tcPr>
+            <w:tcW w:w="5245" w:type="dxa"/>
+            <w:tcBorders>
+              <w:top w:val="nil"/>
+              <w:left w:val="nil"/>
+              <w:bottom w:val="nil"/>
+              <w:right w:val="single" w:sz="8" w:space="0" w:color="000000"/>
+            </w:tcBorders>
+            <w:shd w:val="clear" w:color="auto" w:fill="auto"/>
+            <w:vAlign w:val="center"/>
+            <w:hideMark/>
+          </w:tcPr>
+          <w:p>
+            <w:pPr>
+              <w:suppressAutoHyphens w:val="0"/>
+              <w:ind w:firstLineChars="100" w:firstLine="240"/>
+              <w:textAlignment w:val="auto"/>
+              <w:rPr>
+                <w:rFonts w:ascii="Times New Roman" w:eastAsia="Times New Roman" w:hAnsi="Times New Roman" w:cs="Times New Roman"/>
+                <w:sz w:val="24"/>
+                <w:szCs w:val="24"/>
+              </w:rPr>
+            </w:pPr>
+            <w:r>
+              <w:rPr>
+                <w:rFonts w:ascii="Times New Roman" w:eastAsia="Times New Roman" w:hAnsi="Times New Roman" w:cs="Times New Roman"/>
+                <w:sz w:val="24"/>
+                <w:szCs w:val="24"/>
+              </w:rPr>
+              <w:t>Mensile</w:t>
+            </w:r>
+          </w:p>
+        </w:tc>
+      </w:tr>
+      <w:tr>
+        <w:trPr>
+          <w:trHeight w:val="300"/>
+        </w:trPr>
+        <w:tc>
+          <w:tcPr>
+            <w:tcW w:w="1134" w:type="dxa"/>
+            <w:vMerge/>
+            <w:tcBorders>
+              <w:top w:val="nil"/>
+              <w:left w:val="single" w:sz="8" w:space="0" w:color="000000"/>
+              <w:bottom w:val="single" w:sz="8" w:space="0" w:color="000000"/>
+              <w:right w:val="single" w:sz="8" w:space="0" w:color="000000"/>
+            </w:tcBorders>
+            <w:vAlign w:val="center"/>
+            <w:hideMark/>
+          </w:tcPr>
+          <w:p>
+            <w:pPr>
+              <w:suppressAutoHyphens w:val="0"/>
+              <w:textAlignment w:val="auto"/>
+              <w:rPr>
+                <w:rFonts w:ascii="Times New Roman" w:eastAsia="Times New Roman" w:hAnsi="Times New Roman" w:cs="Times New Roman"/>
+                <w:b/>
+                <w:bCs/>
+                <w:sz w:val="24"/>
+                <w:szCs w:val="24"/>
+              </w:rPr>
+            </w:pPr>
+          </w:p>
+        </w:tc>
+        <w:tc>
+          <w:tcPr>
+            <w:tcW w:w="4111" w:type="dxa"/>
+            <w:vMerge/>
+            <w:tcBorders>
+              <w:top w:val="nil"/>
+              <w:left w:val="single" w:sz="8" w:space="0" w:color="000000"/>
+              <w:bottom w:val="single" w:sz="8" w:space="0" w:color="000000"/>
+              <w:right w:val="single" w:sz="8" w:space="0" w:color="000000"/>
+            </w:tcBorders>
+            <w:vAlign w:val="center"/>
+            <w:hideMark/>
+          </w:tcPr>
+          <w:p>
+            <w:pPr>
+              <w:suppressAutoHyphens w:val="0"/>
+              <w:textAlignment w:val="auto"/>
+              <w:rPr>
+                <w:rFonts w:ascii="Times New Roman" w:eastAsia="Times New Roman" w:hAnsi="Times New Roman" w:cs="Times New Roman"/>
+                <w:sz w:val="24"/>
+                <w:szCs w:val="24"/>
+              </w:rPr>
+            </w:pPr>
+          </w:p>
+        </w:tc>
+        <w:tc>
+          <w:tcPr>
+            <w:tcW w:w="5245" w:type="dxa"/>
+            <w:tcBorders>
+              <w:top w:val="nil"/>
+              <w:left w:val="nil"/>
+              <w:bottom w:val="single" w:sz="8" w:space="0" w:color="000000"/>
+              <w:right w:val="single" w:sz="8" w:space="0" w:color="000000"/>
+            </w:tcBorders>
+            <w:shd w:val="clear" w:color="auto" w:fill="auto"/>
+            <w:vAlign w:val="center"/>
+            <w:hideMark/>
+          </w:tcPr>
+          <w:p>
+            <w:pPr>
+              <w:suppressAutoHyphens w:val="0"/>
+              <w:ind w:firstLineChars="100" w:firstLine="240"/>
+              <w:textAlignment w:val="auto"/>
+              <w:rPr>
+                <w:rFonts w:ascii="Times New Roman" w:eastAsia="Times New Roman" w:hAnsi="Times New Roman" w:cs="Times New Roman"/>
+                <w:sz w:val="24"/>
+                <w:szCs w:val="24"/>
+              </w:rPr>
+            </w:pPr>
+            <w:r>
+              <w:rPr>
+                <w:rFonts w:ascii="Times New Roman" w:eastAsia="Times New Roman" w:hAnsi="Times New Roman" w:cs="Times New Roman"/>
+                <w:sz w:val="24"/>
+                <w:szCs w:val="24"/>
+              </w:rPr>
+              <w:t>12 per anno</w:t>
+            </w:r>
+          </w:p>
+        </w:tc>
+      </w:tr>
+      <w:tr>
+        <w:trPr>
+          <w:trHeight w:val="300"/>
+        </w:trPr>
+        <w:tc>
+          <w:tcPr>
+            <w:tcW w:w="1134" w:type="dxa"/>
+            <w:vMerge w:val="restart"/>
+            <w:tcBorders>
+              <w:top w:val="nil"/>
+              <w:left w:val="single" w:sz="8" w:space="0" w:color="000000"/>
+              <w:bottom w:val="single" w:sz="8" w:space="0" w:color="000000"/>
+              <w:right w:val="single" w:sz="8" w:space="0" w:color="000000"/>
+            </w:tcBorders>
+            <w:shd w:val="clear" w:color="auto" w:fill="auto"/>
+            <w:vAlign w:val="center"/>
+            <w:hideMark/>
+          </w:tcPr>
+          <w:p>
+            <w:pPr>
+              <w:suppressAutoHyphens w:val="0"/>
+              <w:textAlignment w:val="auto"/>
+              <w:rPr>
+                <w:rFonts w:ascii="Times New Roman" w:eastAsia="Times New Roman" w:hAnsi="Times New Roman" w:cs="Times New Roman"/>
+                <w:b/>
+                <w:bCs/>
+                <w:sz w:val="24"/>
+                <w:szCs w:val="24"/>
+              </w:rPr>
+            </w:pPr>
+            <w:r>
+              <w:rPr>
+                <w:rFonts w:ascii="Times New Roman" w:eastAsia="Times New Roman" w:hAnsi="Times New Roman" w:cs="Times New Roman"/>
+                <w:b/>
+                <w:bCs/>
+                <w:sz w:val="24"/>
+                <w:szCs w:val="24"/>
+              </w:rPr>
+              <w:t>C4</w:t>
+            </w:r>
+          </w:p>
+        </w:tc>
+        <w:tc>
+          <w:tcPr>
+            <w:tcW w:w="4111" w:type="dxa"/>
+            <w:vMerge w:val="restart"/>
+            <w:tcBorders>
+              <w:top w:val="nil"/>
+              <w:left w:val="single" w:sz="8" w:space="0" w:color="000000"/>
+              <w:bottom w:val="single" w:sz="8" w:space="0" w:color="000000"/>
+              <w:right w:val="single" w:sz="8" w:space="0" w:color="000000"/>
+            </w:tcBorders>
+            <w:shd w:val="clear" w:color="auto" w:fill="auto"/>
+            <w:vAlign w:val="center"/>
+            <w:hideMark/>
+          </w:tcPr>
+          <w:p>
+            <w:pPr>
+              <w:suppressAutoHyphens w:val="0"/>
+              <w:textAlignment w:val="auto"/>
+              <w:rPr>
+                <w:rFonts w:ascii="Times New Roman" w:eastAsia="Times New Roman" w:hAnsi="Times New Roman" w:cs="Times New Roman"/>
+                <w:sz w:val="24"/>
+                <w:szCs w:val="24"/>
+              </w:rPr>
+            </w:pPr>
+            <w:r>
+              <w:rPr>
+                <w:rFonts w:ascii="Times New Roman" w:eastAsia="Times New Roman" w:hAnsi="Times New Roman" w:cs="Times New Roman"/>
+                <w:sz w:val="24"/>
+                <w:szCs w:val="24"/>
+              </w:rPr>
+              <w:t>Conteggio importo complessivo contratto</w:t>
+            </w:r>
+          </w:p>
+        </w:tc>
+        <w:tc>
+          <w:tcPr>
+            <w:tcW w:w="5245" w:type="dxa"/>
+            <w:tcBorders>
+              <w:top w:val="nil"/>
+              <w:left w:val="nil"/>
+              <w:bottom w:val="nil"/>
+              <w:right w:val="single" w:sz="8" w:space="0" w:color="000000"/>
+            </w:tcBorders>
+            <w:shd w:val="clear" w:color="auto" w:fill="auto"/>
+            <w:vAlign w:val="center"/>
+            <w:hideMark/>
+          </w:tcPr>
+          <w:p>
+            <w:pPr>
+              <w:suppressAutoHyphens w:val="0"/>
+              <w:ind w:firstLineChars="100" w:firstLine="240"/>
+              <w:textAlignment w:val="auto"/>
+              <w:rPr>
+                <w:rFonts w:ascii="Times New Roman" w:eastAsia="Times New Roman" w:hAnsi="Times New Roman" w:cs="Times New Roman"/>
+                <w:sz w:val="24"/>
+                <w:szCs w:val="24"/>
+              </w:rPr>
+            </w:pPr>
+            <w:r>
+              <w:rPr>
+                <w:rFonts w:ascii="Times New Roman" w:eastAsia="Times New Roman" w:hAnsi="Times New Roman" w:cs="Times New Roman"/>
+                <w:sz w:val="24"/>
+                <w:szCs w:val="24"/>
+              </w:rPr>
+              <w:t>Giornaliera</w:t>
+            </w:r>
+          </w:p>
+        </w:tc>
+      </w:tr>
+      <w:tr>
+        <w:trPr>
+          <w:trHeight w:val="300"/>
+        </w:trPr>
+        <w:tc>
+          <w:tcPr>
+            <w:tcW w:w="1134" w:type="dxa"/>
+            <w:vMerge/>
+            <w:tcBorders>
+              <w:top w:val="nil"/>
+              <w:left w:val="single" w:sz="8" w:space="0" w:color="000000"/>
+              <w:bottom w:val="single" w:sz="8" w:space="0" w:color="000000"/>
+              <w:right w:val="single" w:sz="8" w:space="0" w:color="000000"/>
+            </w:tcBorders>
+            <w:vAlign w:val="center"/>
+            <w:hideMark/>
+          </w:tcPr>
+          <w:p>
+            <w:pPr>
+              <w:suppressAutoHyphens w:val="0"/>
+              <w:textAlignment w:val="auto"/>
+              <w:rPr>
+                <w:rFonts w:ascii="Times New Roman" w:eastAsia="Times New Roman" w:hAnsi="Times New Roman" w:cs="Times New Roman"/>
+                <w:b/>
+                <w:bCs/>
+                <w:sz w:val="24"/>
+                <w:szCs w:val="24"/>
+              </w:rPr>
+            </w:pPr>
+          </w:p>
+        </w:tc>
+        <w:tc>
+          <w:tcPr>
+            <w:tcW w:w="4111" w:type="dxa"/>
+            <w:vMerge/>
+            <w:tcBorders>
+              <w:top w:val="nil"/>
+              <w:left w:val="single" w:sz="8" w:space="0" w:color="000000"/>
+              <w:bottom w:val="single" w:sz="8" w:space="0" w:color="000000"/>
+              <w:right w:val="single" w:sz="8" w:space="0" w:color="000000"/>
+            </w:tcBorders>
+            <w:vAlign w:val="center"/>
+            <w:hideMark/>
+          </w:tcPr>
+          <w:p>
+            <w:pPr>
+              <w:suppressAutoHyphens w:val="0"/>
+              <w:textAlignment w:val="auto"/>
+              <w:rPr>
+                <w:rFonts w:ascii="Times New Roman" w:eastAsia="Times New Roman" w:hAnsi="Times New Roman" w:cs="Times New Roman"/>
+                <w:sz w:val="24"/>
+                <w:szCs w:val="24"/>
+              </w:rPr>
+            </w:pPr>
+          </w:p>
+        </w:tc>
+        <w:tc>
+          <w:tcPr>
+            <w:tcW w:w="5245" w:type="dxa"/>
+            <w:tcBorders>
+              <w:top w:val="nil"/>
+              <w:left w:val="nil"/>
+              <w:bottom w:val="single" w:sz="8" w:space="0" w:color="000000"/>
+              <w:right w:val="single" w:sz="8" w:space="0" w:color="000000"/>
+            </w:tcBorders>
+            <w:shd w:val="clear" w:color="auto" w:fill="auto"/>
+            <w:vAlign w:val="center"/>
+            <w:hideMark/>
+          </w:tcPr>
+          <w:p>
+            <w:pPr>
+              <w:suppressAutoHyphens w:val="0"/>
+              <w:ind w:firstLineChars="100" w:firstLine="240"/>
+              <w:textAlignment w:val="auto"/>
+              <w:rPr>
+                <w:rFonts w:ascii="Times New Roman" w:eastAsia="Times New Roman" w:hAnsi="Times New Roman" w:cs="Times New Roman"/>
+                <w:sz w:val="24"/>
+                <w:szCs w:val="24"/>
+              </w:rPr>
+            </w:pPr>
+            <w:r>
+              <w:rPr>
+                <w:rFonts w:ascii="Times New Roman" w:eastAsia="Times New Roman" w:hAnsi="Times New Roman" w:cs="Times New Roman"/>
+                <w:sz w:val="24"/>
+                <w:szCs w:val="24"/>
+              </w:rPr>
+              <w:t>(10 Vendite giornaliere x 30) = 300 per mese</w:t>
+            </w:r>
+          </w:p>
+        </w:tc>
+      </w:tr>
+      <w:tr>
+        <w:trPr>
+          <w:trHeight w:val="499"/>
+        </w:trPr>
+        <w:tc>
+          <w:tcPr>
+            <w:tcW w:w="1134" w:type="dxa"/>
+            <w:tcBorders>
+              <w:top w:val="nil"/>
+              <w:left w:val="single" w:sz="8" w:space="0" w:color="000000"/>
+              <w:bottom w:val="single" w:sz="8" w:space="0" w:color="000000"/>
+              <w:right w:val="nil"/>
+            </w:tcBorders>
+            <w:shd w:val="clear" w:color="auto" w:fill="auto"/>
+            <w:vAlign w:val="center"/>
+            <w:hideMark/>
+          </w:tcPr>
+          <w:p>
+            <w:pPr>
+              <w:suppressAutoHyphens w:val="0"/>
+              <w:jc w:val="center"/>
+              <w:textAlignment w:val="auto"/>
+              <w:rPr>
+                <w:rFonts w:ascii="Times New Roman" w:eastAsia="Times New Roman" w:hAnsi="Times New Roman" w:cs="Times New Roman"/>
+                <w:b/>
+                <w:bCs/>
+                <w:sz w:val="24"/>
+                <w:szCs w:val="24"/>
+              </w:rPr>
+            </w:pPr>
+            <w:r>
+              <w:rPr>
+                <w:rFonts w:ascii="Times New Roman" w:eastAsia="Times New Roman" w:hAnsi="Times New Roman" w:cs="Times New Roman"/>
+                <w:b/>
+                <w:bCs/>
+                <w:sz w:val="24"/>
+                <w:szCs w:val="24"/>
+              </w:rPr>
+              <w:t> </w:t>
+            </w:r>
+          </w:p>
+        </w:tc>
+        <w:tc>
+          <w:tcPr>
+            <w:tcW w:w="4111" w:type="dxa"/>
+            <w:tcBorders>
+              <w:top w:val="nil"/>
+              <w:left w:val="single" w:sz="8" w:space="0" w:color="000000"/>
+              <w:bottom w:val="single" w:sz="8" w:space="0" w:color="000000"/>
+              <w:right w:val="nil"/>
+            </w:tcBorders>
+            <w:shd w:val="clear" w:color="auto" w:fill="auto"/>
+            <w:vAlign w:val="center"/>
+            <w:hideMark/>
+          </w:tcPr>
+          <w:p>
+            <w:pPr>
+              <w:suppressAutoHyphens w:val="0"/>
+              <w:textAlignment w:val="auto"/>
+              <w:rPr>
+                <w:rFonts w:ascii="Times New Roman" w:eastAsia="Times New Roman" w:hAnsi="Times New Roman" w:cs="Times New Roman"/>
+                <w:b/>
+                <w:bCs/>
+                <w:sz w:val="24"/>
+                <w:szCs w:val="24"/>
+              </w:rPr>
+            </w:pPr>
+            <w:r>
+              <w:rPr>
+                <w:rFonts w:ascii="Times New Roman" w:eastAsia="Times New Roman" w:hAnsi="Times New Roman" w:cs="Times New Roman"/>
+                <w:b/>
+                <w:bCs/>
+                <w:sz w:val="24"/>
+                <w:szCs w:val="24"/>
+              </w:rPr>
+              <w:t>Inserimenti e acquisti</w:t>
+            </w:r>
+          </w:p>
+        </w:tc>
+        <w:tc>
+          <w:tcPr>
+            <w:tcW w:w="5245" w:type="dxa"/>
+            <w:tcBorders>
+              <w:top w:val="nil"/>
+              <w:left w:val="single" w:sz="8" w:space="0" w:color="000000"/>
+              <w:bottom w:val="single" w:sz="8" w:space="0" w:color="000000"/>
+              <w:right w:val="single" w:sz="8" w:space="0" w:color="000000"/>
+            </w:tcBorders>
+            <w:shd w:val="clear" w:color="auto" w:fill="auto"/>
+            <w:vAlign w:val="center"/>
+            <w:hideMark/>
+          </w:tcPr>
+          <w:p>
+            <w:pPr>
+              <w:suppressAutoHyphens w:val="0"/>
+              <w:ind w:firstLineChars="100" w:firstLine="240"/>
+              <w:textAlignment w:val="auto"/>
+              <w:rPr>
+                <w:rFonts w:ascii="Times New Roman" w:eastAsia="Times New Roman" w:hAnsi="Times New Roman" w:cs="Times New Roman"/>
+                <w:sz w:val="24"/>
+                <w:szCs w:val="24"/>
+              </w:rPr>
+            </w:pPr>
+            <w:r>
+              <w:rPr>
+                <w:rFonts w:ascii="Times New Roman" w:eastAsia="Times New Roman" w:hAnsi="Times New Roman" w:cs="Times New Roman"/>
+                <w:sz w:val="24"/>
+                <w:szCs w:val="24"/>
+              </w:rPr>
+              <w:t> </w:t>
+            </w:r>
+          </w:p>
+        </w:tc>
+      </w:tr>
+      <w:tr>
+        <w:trPr>
+          <w:trHeight w:val="300"/>
+        </w:trPr>
+        <w:tc>
+          <w:tcPr>
+            <w:tcW w:w="1134" w:type="dxa"/>
+            <w:vMerge w:val="restart"/>
+            <w:tcBorders>
+              <w:top w:val="nil"/>
+              <w:left w:val="single" w:sz="8" w:space="0" w:color="000000"/>
+              <w:bottom w:val="single" w:sz="8" w:space="0" w:color="000000"/>
+              <w:right w:val="single" w:sz="8" w:space="0" w:color="000000"/>
+            </w:tcBorders>
+            <w:shd w:val="clear" w:color="auto" w:fill="auto"/>
+            <w:vAlign w:val="center"/>
+            <w:hideMark/>
+          </w:tcPr>
+          <w:p>
+            <w:pPr>
+              <w:suppressAutoHyphens w:val="0"/>
+              <w:textAlignment w:val="auto"/>
+              <w:rPr>
+                <w:rFonts w:ascii="Times New Roman" w:eastAsia="Times New Roman" w:hAnsi="Times New Roman" w:cs="Times New Roman"/>
+                <w:b/>
+                <w:bCs/>
+                <w:sz w:val="24"/>
+                <w:szCs w:val="24"/>
+              </w:rPr>
+            </w:pPr>
+            <w:r>
+              <w:rPr>
+                <w:rFonts w:ascii="Times New Roman" w:eastAsia="Times New Roman" w:hAnsi="Times New Roman" w:cs="Times New Roman"/>
+                <w:b/>
+                <w:bCs/>
+                <w:sz w:val="24"/>
+                <w:szCs w:val="24"/>
+              </w:rPr>
+              <w:t>D1</w:t>
+            </w:r>
+          </w:p>
+        </w:tc>
+        <w:tc>
+          <w:tcPr>
+            <w:tcW w:w="4111" w:type="dxa"/>
+            <w:vMerge w:val="restart"/>
+            <w:tcBorders>
+              <w:top w:val="nil"/>
+              <w:left w:val="single" w:sz="8" w:space="0" w:color="000000"/>
+              <w:bottom w:val="single" w:sz="8" w:space="0" w:color="000000"/>
+              <w:right w:val="single" w:sz="8" w:space="0" w:color="000000"/>
+            </w:tcBorders>
+            <w:shd w:val="clear" w:color="auto" w:fill="auto"/>
+            <w:vAlign w:val="center"/>
+            <w:hideMark/>
+          </w:tcPr>
+          <w:p>
+            <w:pPr>
+              <w:suppressAutoHyphens w:val="0"/>
+              <w:textAlignment w:val="auto"/>
+              <w:rPr>
+                <w:rFonts w:ascii="Times New Roman" w:eastAsia="Times New Roman" w:hAnsi="Times New Roman" w:cs="Times New Roman"/>
+                <w:sz w:val="24"/>
+                <w:szCs w:val="24"/>
+              </w:rPr>
+            </w:pPr>
+            <w:r>
+              <w:rPr>
+                <w:rFonts w:ascii="Times New Roman" w:eastAsia="Times New Roman" w:hAnsi="Times New Roman" w:cs="Times New Roman"/>
+                <w:sz w:val="24"/>
+                <w:szCs w:val="24"/>
+              </w:rPr>
+              <w:t>Inserimento di un nuovo cliente</w:t>
+            </w:r>
+          </w:p>
+        </w:tc>
+        <w:tc>
+          <w:tcPr>
+            <w:tcW w:w="5245" w:type="dxa"/>
+            <w:tcBorders>
+              <w:top w:val="nil"/>
+              <w:left w:val="nil"/>
+              <w:bottom w:val="nil"/>
+              <w:right w:val="single" w:sz="8" w:space="0" w:color="000000"/>
+            </w:tcBorders>
+            <w:shd w:val="clear" w:color="auto" w:fill="auto"/>
+            <w:vAlign w:val="center"/>
+            <w:hideMark/>
+          </w:tcPr>
+          <w:p>
+            <w:pPr>
+              <w:suppressAutoHyphens w:val="0"/>
+              <w:ind w:firstLineChars="100" w:firstLine="240"/>
+              <w:textAlignment w:val="auto"/>
+              <w:rPr>
+                <w:rFonts w:ascii="Times New Roman" w:eastAsia="Times New Roman" w:hAnsi="Times New Roman" w:cs="Times New Roman"/>
+                <w:sz w:val="24"/>
+                <w:szCs w:val="24"/>
+              </w:rPr>
+            </w:pPr>
+            <w:r>
+              <w:rPr>
+                <w:rFonts w:ascii="Times New Roman" w:eastAsia="Times New Roman" w:hAnsi="Times New Roman" w:cs="Times New Roman"/>
+                <w:sz w:val="24"/>
+                <w:szCs w:val="24"/>
+              </w:rPr>
+              <w:t>Giornaliera</w:t>
+            </w:r>
+          </w:p>
+        </w:tc>
+      </w:tr>
+      <w:tr>
+        <w:trPr>
+          <w:trHeight w:val="300"/>
+        </w:trPr>
+        <w:tc>
+          <w:tcPr>
+            <w:tcW w:w="1134" w:type="dxa"/>
+            <w:vMerge/>
+            <w:tcBorders>
+              <w:top w:val="nil"/>
+              <w:left w:val="single" w:sz="8" w:space="0" w:color="000000"/>
+              <w:bottom w:val="single" w:sz="8" w:space="0" w:color="000000"/>
+              <w:right w:val="single" w:sz="8" w:space="0" w:color="000000"/>
+            </w:tcBorders>
+            <w:vAlign w:val="center"/>
+            <w:hideMark/>
+          </w:tcPr>
+          <w:p>
+            <w:pPr>
+              <w:suppressAutoHyphens w:val="0"/>
+              <w:textAlignment w:val="auto"/>
+              <w:rPr>
+                <w:rFonts w:ascii="Times New Roman" w:eastAsia="Times New Roman" w:hAnsi="Times New Roman" w:cs="Times New Roman"/>
+                <w:b/>
+                <w:bCs/>
+                <w:sz w:val="24"/>
+                <w:szCs w:val="24"/>
+              </w:rPr>
+            </w:pPr>
+          </w:p>
+        </w:tc>
+        <w:tc>
+          <w:tcPr>
+            <w:tcW w:w="4111" w:type="dxa"/>
+            <w:vMerge/>
+            <w:tcBorders>
+              <w:top w:val="nil"/>
+              <w:left w:val="single" w:sz="8" w:space="0" w:color="000000"/>
+              <w:bottom w:val="single" w:sz="8" w:space="0" w:color="000000"/>
+              <w:right w:val="single" w:sz="8" w:space="0" w:color="000000"/>
+            </w:tcBorders>
+            <w:vAlign w:val="center"/>
+            <w:hideMark/>
+          </w:tcPr>
+          <w:p>
+            <w:pPr>
+              <w:suppressAutoHyphens w:val="0"/>
+              <w:textAlignment w:val="auto"/>
+              <w:rPr>
+                <w:rFonts w:ascii="Times New Roman" w:eastAsia="Times New Roman" w:hAnsi="Times New Roman" w:cs="Times New Roman"/>
+                <w:sz w:val="24"/>
+                <w:szCs w:val="24"/>
+              </w:rPr>
+            </w:pPr>
+          </w:p>
+        </w:tc>
+        <w:tc>
+          <w:tcPr>
+            <w:tcW w:w="5245" w:type="dxa"/>
+            <w:tcBorders>
+              <w:top w:val="nil"/>
+              <w:left w:val="nil"/>
+              <w:bottom w:val="single" w:sz="8" w:space="0" w:color="000000"/>
+              <w:right w:val="single" w:sz="8" w:space="0" w:color="000000"/>
+            </w:tcBorders>
+            <w:shd w:val="clear" w:color="auto" w:fill="auto"/>
+            <w:vAlign w:val="center"/>
+            <w:hideMark/>
+          </w:tcPr>
+          <w:p>
+            <w:pPr>
+              <w:suppressAutoHyphens w:val="0"/>
+              <w:ind w:firstLineChars="100" w:firstLine="240"/>
+              <w:textAlignment w:val="auto"/>
+              <w:rPr>
+                <w:rFonts w:ascii="Times New Roman" w:eastAsia="Times New Roman" w:hAnsi="Times New Roman" w:cs="Times New Roman"/>
+                <w:sz w:val="24"/>
+                <w:szCs w:val="24"/>
+              </w:rPr>
+            </w:pPr>
+            <w:r>
+              <w:rPr>
+                <w:rFonts w:ascii="Times New Roman" w:eastAsia="Times New Roman" w:hAnsi="Times New Roman" w:cs="Times New Roman"/>
+                <w:sz w:val="24"/>
+                <w:szCs w:val="24"/>
+              </w:rPr>
+              <w:t>(10 Vendite giornaliere x 30) = 300 per mese</w:t>
+            </w:r>
+          </w:p>
+        </w:tc>
+      </w:tr>
+      <w:tr>
+        <w:trPr>
+          <w:trHeight w:val="300"/>
+        </w:trPr>
+        <w:tc>
+          <w:tcPr>
+            <w:tcW w:w="1134" w:type="dxa"/>
+            <w:vMerge w:val="restart"/>
+            <w:tcBorders>
+              <w:top w:val="nil"/>
+              <w:left w:val="single" w:sz="8" w:space="0" w:color="000000"/>
+              <w:bottom w:val="single" w:sz="8" w:space="0" w:color="000000"/>
+              <w:right w:val="single" w:sz="8" w:space="0" w:color="000000"/>
+            </w:tcBorders>
+            <w:shd w:val="clear" w:color="auto" w:fill="auto"/>
+            <w:vAlign w:val="center"/>
+            <w:hideMark/>
+          </w:tcPr>
+          <w:p>
+            <w:pPr>
+              <w:suppressAutoHyphens w:val="0"/>
+              <w:textAlignment w:val="auto"/>
+              <w:rPr>
+                <w:rFonts w:ascii="Times New Roman" w:eastAsia="Times New Roman" w:hAnsi="Times New Roman" w:cs="Times New Roman"/>
+                <w:b/>
+                <w:bCs/>
+                <w:sz w:val="24"/>
+                <w:szCs w:val="24"/>
+              </w:rPr>
+            </w:pPr>
+            <w:r>
+              <w:rPr>
+                <w:rFonts w:ascii="Times New Roman" w:eastAsia="Times New Roman" w:hAnsi="Times New Roman" w:cs="Times New Roman"/>
+                <w:b/>
+                <w:bCs/>
+                <w:sz w:val="24"/>
+                <w:szCs w:val="24"/>
+              </w:rPr>
+              <w:lastRenderedPageBreak/>
+              <w:t>D2</w:t>
+            </w:r>
+          </w:p>
+        </w:tc>
+        <w:tc>
+          <w:tcPr>
+            <w:tcW w:w="4111" w:type="dxa"/>
+            <w:vMerge w:val="restart"/>
+            <w:tcBorders>
+              <w:top w:val="nil"/>
+              <w:left w:val="single" w:sz="8" w:space="0" w:color="000000"/>
+              <w:bottom w:val="single" w:sz="8" w:space="0" w:color="000000"/>
+              <w:right w:val="single" w:sz="8" w:space="0" w:color="000000"/>
+            </w:tcBorders>
+            <w:shd w:val="clear" w:color="auto" w:fill="auto"/>
+            <w:vAlign w:val="center"/>
+            <w:hideMark/>
+          </w:tcPr>
+          <w:p>
+            <w:pPr>
+              <w:suppressAutoHyphens w:val="0"/>
+              <w:textAlignment w:val="auto"/>
+              <w:rPr>
+                <w:rFonts w:ascii="Times New Roman" w:eastAsia="Times New Roman" w:hAnsi="Times New Roman" w:cs="Times New Roman"/>
+                <w:sz w:val="24"/>
+                <w:szCs w:val="24"/>
+              </w:rPr>
+            </w:pPr>
+            <w:r>
+              <w:rPr>
+                <w:rFonts w:ascii="Times New Roman" w:eastAsia="Times New Roman" w:hAnsi="Times New Roman" w:cs="Times New Roman"/>
+                <w:sz w:val="24"/>
+                <w:szCs w:val="24"/>
+              </w:rPr>
+              <w:t>Piazzamento di un nuovo ordine</w:t>
+            </w:r>
+          </w:p>
+        </w:tc>
+        <w:tc>
+          <w:tcPr>
+            <w:tcW w:w="5245" w:type="dxa"/>
+            <w:tcBorders>
+              <w:top w:val="nil"/>
+              <w:left w:val="nil"/>
+              <w:bottom w:val="nil"/>
+              <w:right w:val="single" w:sz="8" w:space="0" w:color="000000"/>
+            </w:tcBorders>
+            <w:shd w:val="clear" w:color="auto" w:fill="auto"/>
+            <w:vAlign w:val="center"/>
+            <w:hideMark/>
+          </w:tcPr>
+          <w:p>
+            <w:pPr>
+              <w:suppressAutoHyphens w:val="0"/>
+              <w:ind w:firstLineChars="100" w:firstLine="240"/>
+              <w:textAlignment w:val="auto"/>
+              <w:rPr>
+                <w:rFonts w:ascii="Times New Roman" w:eastAsia="Times New Roman" w:hAnsi="Times New Roman" w:cs="Times New Roman"/>
+                <w:sz w:val="24"/>
+                <w:szCs w:val="24"/>
+              </w:rPr>
+            </w:pPr>
+            <w:r>
+              <w:rPr>
+                <w:rFonts w:ascii="Times New Roman" w:eastAsia="Times New Roman" w:hAnsi="Times New Roman" w:cs="Times New Roman"/>
+                <w:sz w:val="24"/>
+                <w:szCs w:val="24"/>
+              </w:rPr>
+              <w:t>Settimanale</w:t>
+            </w:r>
+          </w:p>
+        </w:tc>
+      </w:tr>
+      <w:tr>
+        <w:trPr>
+          <w:trHeight w:val="300"/>
+        </w:trPr>
+        <w:tc>
+          <w:tcPr>
+            <w:tcW w:w="1134" w:type="dxa"/>
+            <w:vMerge/>
+            <w:tcBorders>
+              <w:top w:val="nil"/>
+              <w:left w:val="single" w:sz="8" w:space="0" w:color="000000"/>
+              <w:bottom w:val="single" w:sz="8" w:space="0" w:color="000000"/>
+              <w:right w:val="single" w:sz="8" w:space="0" w:color="000000"/>
+            </w:tcBorders>
+            <w:vAlign w:val="center"/>
+            <w:hideMark/>
+          </w:tcPr>
+          <w:p>
+            <w:pPr>
+              <w:suppressAutoHyphens w:val="0"/>
+              <w:textAlignment w:val="auto"/>
+              <w:rPr>
+                <w:rFonts w:ascii="Times New Roman" w:eastAsia="Times New Roman" w:hAnsi="Times New Roman" w:cs="Times New Roman"/>
+                <w:b/>
+                <w:bCs/>
+                <w:sz w:val="24"/>
+                <w:szCs w:val="24"/>
+              </w:rPr>
+            </w:pPr>
+          </w:p>
+        </w:tc>
+        <w:tc>
+          <w:tcPr>
+            <w:tcW w:w="4111" w:type="dxa"/>
+            <w:vMerge/>
+            <w:tcBorders>
+              <w:top w:val="nil"/>
+              <w:left w:val="single" w:sz="8" w:space="0" w:color="000000"/>
+              <w:bottom w:val="single" w:sz="8" w:space="0" w:color="000000"/>
+              <w:right w:val="single" w:sz="8" w:space="0" w:color="000000"/>
+            </w:tcBorders>
+            <w:vAlign w:val="center"/>
+            <w:hideMark/>
+          </w:tcPr>
+          <w:p>
+            <w:pPr>
+              <w:suppressAutoHyphens w:val="0"/>
+              <w:textAlignment w:val="auto"/>
+              <w:rPr>
+                <w:rFonts w:ascii="Times New Roman" w:eastAsia="Times New Roman" w:hAnsi="Times New Roman" w:cs="Times New Roman"/>
+                <w:sz w:val="24"/>
+                <w:szCs w:val="24"/>
+              </w:rPr>
+            </w:pPr>
+          </w:p>
+        </w:tc>
+        <w:tc>
+          <w:tcPr>
+            <w:tcW w:w="5245" w:type="dxa"/>
+            <w:tcBorders>
+              <w:top w:val="nil"/>
+              <w:left w:val="nil"/>
+              <w:bottom w:val="single" w:sz="8" w:space="0" w:color="000000"/>
+              <w:right w:val="single" w:sz="8" w:space="0" w:color="000000"/>
+            </w:tcBorders>
+            <w:shd w:val="clear" w:color="auto" w:fill="auto"/>
+            <w:vAlign w:val="center"/>
+            <w:hideMark/>
+          </w:tcPr>
+          <w:p>
+            <w:pPr>
+              <w:suppressAutoHyphens w:val="0"/>
+              <w:ind w:firstLineChars="100" w:firstLine="240"/>
+              <w:textAlignment w:val="auto"/>
+              <w:rPr>
+                <w:rFonts w:ascii="Times New Roman" w:eastAsia="Times New Roman" w:hAnsi="Times New Roman" w:cs="Times New Roman"/>
+                <w:sz w:val="24"/>
+                <w:szCs w:val="24"/>
+              </w:rPr>
+            </w:pPr>
+            <w:r>
+              <w:rPr>
+                <w:rFonts w:ascii="Times New Roman" w:eastAsia="Times New Roman" w:hAnsi="Times New Roman" w:cs="Times New Roman"/>
+                <w:sz w:val="24"/>
+                <w:szCs w:val="24"/>
+              </w:rPr>
+              <w:t>(50 Ordini settimanali x 4) = 200 per mese</w:t>
+            </w:r>
+          </w:p>
+        </w:tc>
+      </w:tr>
+      <w:tr>
+        <w:trPr>
+          <w:trHeight w:val="300"/>
+        </w:trPr>
+        <w:tc>
+          <w:tcPr>
+            <w:tcW w:w="1134" w:type="dxa"/>
+            <w:vMerge w:val="restart"/>
+            <w:tcBorders>
+              <w:top w:val="nil"/>
+              <w:left w:val="single" w:sz="8" w:space="0" w:color="000000"/>
+              <w:bottom w:val="single" w:sz="8" w:space="0" w:color="000000"/>
+              <w:right w:val="single" w:sz="8" w:space="0" w:color="000000"/>
+            </w:tcBorders>
+            <w:shd w:val="clear" w:color="auto" w:fill="auto"/>
+            <w:vAlign w:val="center"/>
+            <w:hideMark/>
+          </w:tcPr>
+          <w:p>
+            <w:pPr>
+              <w:suppressAutoHyphens w:val="0"/>
+              <w:textAlignment w:val="auto"/>
+              <w:rPr>
+                <w:rFonts w:ascii="Times New Roman" w:eastAsia="Times New Roman" w:hAnsi="Times New Roman" w:cs="Times New Roman"/>
+                <w:b/>
+                <w:bCs/>
+                <w:sz w:val="24"/>
+                <w:szCs w:val="24"/>
+              </w:rPr>
+            </w:pPr>
+            <w:r>
+              <w:rPr>
+                <w:rFonts w:ascii="Times New Roman" w:eastAsia="Times New Roman" w:hAnsi="Times New Roman" w:cs="Times New Roman"/>
+                <w:b/>
+                <w:bCs/>
+                <w:sz w:val="24"/>
+                <w:szCs w:val="24"/>
+              </w:rPr>
+              <w:t>D3</w:t>
+            </w:r>
+          </w:p>
+        </w:tc>
+        <w:tc>
+          <w:tcPr>
+            <w:tcW w:w="4111" w:type="dxa"/>
+            <w:vMerge w:val="restart"/>
+            <w:tcBorders>
+              <w:top w:val="nil"/>
+              <w:left w:val="single" w:sz="8" w:space="0" w:color="000000"/>
+              <w:bottom w:val="single" w:sz="8" w:space="0" w:color="000000"/>
+              <w:right w:val="single" w:sz="8" w:space="0" w:color="000000"/>
+            </w:tcBorders>
+            <w:shd w:val="clear" w:color="auto" w:fill="auto"/>
+            <w:vAlign w:val="center"/>
+            <w:hideMark/>
+          </w:tcPr>
+          <w:p>
+            <w:pPr>
+              <w:suppressAutoHyphens w:val="0"/>
+              <w:textAlignment w:val="auto"/>
+              <w:rPr>
+                <w:rFonts w:ascii="Times New Roman" w:eastAsia="Times New Roman" w:hAnsi="Times New Roman" w:cs="Times New Roman"/>
+                <w:sz w:val="24"/>
+                <w:szCs w:val="24"/>
+              </w:rPr>
+            </w:pPr>
+            <w:r>
+              <w:rPr>
+                <w:rFonts w:ascii="Times New Roman" w:eastAsia="Times New Roman" w:hAnsi="Times New Roman" w:cs="Times New Roman"/>
+                <w:sz w:val="24"/>
+                <w:szCs w:val="24"/>
+              </w:rPr>
+              <w:t>Stipula di un contratto di vendita</w:t>
+            </w:r>
+          </w:p>
+        </w:tc>
+        <w:tc>
+          <w:tcPr>
+            <w:tcW w:w="5245" w:type="dxa"/>
+            <w:tcBorders>
+              <w:top w:val="nil"/>
+              <w:left w:val="nil"/>
+              <w:bottom w:val="nil"/>
+              <w:right w:val="single" w:sz="8" w:space="0" w:color="000000"/>
+            </w:tcBorders>
+            <w:shd w:val="clear" w:color="auto" w:fill="auto"/>
+            <w:vAlign w:val="center"/>
+            <w:hideMark/>
+          </w:tcPr>
+          <w:p>
+            <w:pPr>
+              <w:suppressAutoHyphens w:val="0"/>
+              <w:ind w:firstLineChars="100" w:firstLine="240"/>
+              <w:textAlignment w:val="auto"/>
+              <w:rPr>
+                <w:rFonts w:ascii="Times New Roman" w:eastAsia="Times New Roman" w:hAnsi="Times New Roman" w:cs="Times New Roman"/>
+                <w:sz w:val="24"/>
+                <w:szCs w:val="24"/>
+              </w:rPr>
+            </w:pPr>
+            <w:r>
+              <w:rPr>
+                <w:rFonts w:ascii="Times New Roman" w:eastAsia="Times New Roman" w:hAnsi="Times New Roman" w:cs="Times New Roman"/>
+                <w:sz w:val="24"/>
+                <w:szCs w:val="24"/>
+              </w:rPr>
+              <w:t>Giornaliera</w:t>
+            </w:r>
+          </w:p>
+        </w:tc>
+      </w:tr>
+      <w:tr>
+        <w:trPr>
+          <w:trHeight w:val="300"/>
+        </w:trPr>
+        <w:tc>
+          <w:tcPr>
+            <w:tcW w:w="1134" w:type="dxa"/>
+            <w:vMerge/>
+            <w:tcBorders>
+              <w:top w:val="nil"/>
+              <w:left w:val="single" w:sz="8" w:space="0" w:color="000000"/>
+              <w:bottom w:val="single" w:sz="8" w:space="0" w:color="000000"/>
+              <w:right w:val="single" w:sz="8" w:space="0" w:color="000000"/>
+            </w:tcBorders>
+            <w:vAlign w:val="center"/>
+            <w:hideMark/>
+          </w:tcPr>
+          <w:p>
+            <w:pPr>
+              <w:suppressAutoHyphens w:val="0"/>
+              <w:textAlignment w:val="auto"/>
+              <w:rPr>
+                <w:rFonts w:ascii="Times New Roman" w:eastAsia="Times New Roman" w:hAnsi="Times New Roman" w:cs="Times New Roman"/>
+                <w:b/>
+                <w:bCs/>
+                <w:sz w:val="24"/>
+                <w:szCs w:val="24"/>
+              </w:rPr>
+            </w:pPr>
+          </w:p>
+        </w:tc>
+        <w:tc>
+          <w:tcPr>
+            <w:tcW w:w="4111" w:type="dxa"/>
+            <w:vMerge/>
+            <w:tcBorders>
+              <w:top w:val="nil"/>
+              <w:left w:val="single" w:sz="8" w:space="0" w:color="000000"/>
+              <w:bottom w:val="single" w:sz="8" w:space="0" w:color="000000"/>
+              <w:right w:val="single" w:sz="8" w:space="0" w:color="000000"/>
+            </w:tcBorders>
+            <w:vAlign w:val="center"/>
+            <w:hideMark/>
+          </w:tcPr>
+          <w:p>
+            <w:pPr>
+              <w:suppressAutoHyphens w:val="0"/>
+              <w:textAlignment w:val="auto"/>
+              <w:rPr>
+                <w:rFonts w:ascii="Times New Roman" w:eastAsia="Times New Roman" w:hAnsi="Times New Roman" w:cs="Times New Roman"/>
+                <w:sz w:val="24"/>
+                <w:szCs w:val="24"/>
+              </w:rPr>
+            </w:pPr>
+          </w:p>
+        </w:tc>
+        <w:tc>
+          <w:tcPr>
+            <w:tcW w:w="5245" w:type="dxa"/>
+            <w:tcBorders>
+              <w:top w:val="nil"/>
+              <w:left w:val="nil"/>
+              <w:bottom w:val="single" w:sz="8" w:space="0" w:color="000000"/>
+              <w:right w:val="single" w:sz="8" w:space="0" w:color="000000"/>
+            </w:tcBorders>
+            <w:shd w:val="clear" w:color="auto" w:fill="auto"/>
+            <w:vAlign w:val="center"/>
+            <w:hideMark/>
+          </w:tcPr>
+          <w:p>
+            <w:pPr>
+              <w:suppressAutoHyphens w:val="0"/>
+              <w:ind w:firstLineChars="100" w:firstLine="240"/>
+              <w:textAlignment w:val="auto"/>
+              <w:rPr>
+                <w:rFonts w:ascii="Times New Roman" w:eastAsia="Times New Roman" w:hAnsi="Times New Roman" w:cs="Times New Roman"/>
+                <w:sz w:val="24"/>
+                <w:szCs w:val="24"/>
+              </w:rPr>
+            </w:pPr>
+            <w:r>
+              <w:rPr>
+                <w:rFonts w:ascii="Times New Roman" w:eastAsia="Times New Roman" w:hAnsi="Times New Roman" w:cs="Times New Roman"/>
+                <w:sz w:val="24"/>
+                <w:szCs w:val="24"/>
+              </w:rPr>
+              <w:t>(10 Vendite giornaliere x 30) = 300 per mese</w:t>
+            </w:r>
+          </w:p>
+        </w:tc>
+      </w:tr>
+      <w:tr>
+        <w:trPr>
+          <w:trHeight w:val="300"/>
+        </w:trPr>
+        <w:tc>
+          <w:tcPr>
+            <w:tcW w:w="1134" w:type="dxa"/>
+            <w:vMerge w:val="restart"/>
+            <w:tcBorders>
+              <w:top w:val="nil"/>
+              <w:left w:val="single" w:sz="8" w:space="0" w:color="000000"/>
+              <w:bottom w:val="single" w:sz="8" w:space="0" w:color="000000"/>
+              <w:right w:val="single" w:sz="8" w:space="0" w:color="000000"/>
+            </w:tcBorders>
+            <w:shd w:val="clear" w:color="auto" w:fill="auto"/>
+            <w:vAlign w:val="center"/>
+            <w:hideMark/>
+          </w:tcPr>
+          <w:p>
+            <w:pPr>
+              <w:suppressAutoHyphens w:val="0"/>
+              <w:textAlignment w:val="auto"/>
+              <w:rPr>
+                <w:rFonts w:ascii="Times New Roman" w:eastAsia="Times New Roman" w:hAnsi="Times New Roman" w:cs="Times New Roman"/>
+                <w:b/>
+                <w:bCs/>
+                <w:sz w:val="24"/>
+                <w:szCs w:val="24"/>
+              </w:rPr>
+            </w:pPr>
+            <w:r>
+              <w:rPr>
+                <w:rFonts w:ascii="Times New Roman" w:eastAsia="Times New Roman" w:hAnsi="Times New Roman" w:cs="Times New Roman"/>
+                <w:b/>
+                <w:bCs/>
+                <w:sz w:val="24"/>
+                <w:szCs w:val="24"/>
+              </w:rPr>
+              <w:t>D4</w:t>
+            </w:r>
+          </w:p>
+        </w:tc>
+        <w:tc>
+          <w:tcPr>
+            <w:tcW w:w="4111" w:type="dxa"/>
+            <w:vMerge w:val="restart"/>
+            <w:tcBorders>
+              <w:top w:val="nil"/>
+              <w:left w:val="single" w:sz="8" w:space="0" w:color="000000"/>
+              <w:bottom w:val="single" w:sz="8" w:space="0" w:color="000000"/>
+              <w:right w:val="single" w:sz="8" w:space="0" w:color="000000"/>
+            </w:tcBorders>
+            <w:shd w:val="clear" w:color="auto" w:fill="auto"/>
+            <w:vAlign w:val="center"/>
+            <w:hideMark/>
+          </w:tcPr>
+          <w:p>
+            <w:pPr>
+              <w:suppressAutoHyphens w:val="0"/>
+              <w:textAlignment w:val="auto"/>
+              <w:rPr>
+                <w:rFonts w:ascii="Times New Roman" w:eastAsia="Times New Roman" w:hAnsi="Times New Roman" w:cs="Times New Roman"/>
+                <w:sz w:val="24"/>
+                <w:szCs w:val="24"/>
+              </w:rPr>
+            </w:pPr>
+            <w:r>
+              <w:rPr>
+                <w:rFonts w:ascii="Times New Roman" w:eastAsia="Times New Roman" w:hAnsi="Times New Roman" w:cs="Times New Roman"/>
+                <w:sz w:val="24"/>
+                <w:szCs w:val="24"/>
+              </w:rPr>
+              <w:t>Riparazione autovettura convenzionata</w:t>
+            </w:r>
+          </w:p>
+        </w:tc>
+        <w:tc>
+          <w:tcPr>
+            <w:tcW w:w="5245" w:type="dxa"/>
+            <w:tcBorders>
+              <w:top w:val="nil"/>
+              <w:left w:val="nil"/>
+              <w:bottom w:val="nil"/>
+              <w:right w:val="single" w:sz="8" w:space="0" w:color="000000"/>
+            </w:tcBorders>
+            <w:shd w:val="clear" w:color="auto" w:fill="auto"/>
+            <w:vAlign w:val="center"/>
+            <w:hideMark/>
+          </w:tcPr>
+          <w:p>
+            <w:pPr>
+              <w:suppressAutoHyphens w:val="0"/>
+              <w:ind w:firstLineChars="100" w:firstLine="240"/>
+              <w:textAlignment w:val="auto"/>
+              <w:rPr>
+                <w:rFonts w:ascii="Times New Roman" w:eastAsia="Times New Roman" w:hAnsi="Times New Roman" w:cs="Times New Roman"/>
+                <w:sz w:val="24"/>
+                <w:szCs w:val="24"/>
+              </w:rPr>
+            </w:pPr>
+            <w:r>
+              <w:rPr>
+                <w:rFonts w:ascii="Times New Roman" w:eastAsia="Times New Roman" w:hAnsi="Times New Roman" w:cs="Times New Roman"/>
+                <w:sz w:val="24"/>
+                <w:szCs w:val="24"/>
+              </w:rPr>
+              <w:t>Giornaliera</w:t>
+            </w:r>
+          </w:p>
+        </w:tc>
+      </w:tr>
+      <w:tr>
+        <w:trPr>
+          <w:trHeight w:val="300"/>
+        </w:trPr>
+        <w:tc>
+          <w:tcPr>
+            <w:tcW w:w="1134" w:type="dxa"/>
+            <w:vMerge/>
+            <w:tcBorders>
+              <w:top w:val="nil"/>
+              <w:left w:val="single" w:sz="8" w:space="0" w:color="000000"/>
+              <w:bottom w:val="single" w:sz="8" w:space="0" w:color="000000"/>
+              <w:right w:val="single" w:sz="8" w:space="0" w:color="000000"/>
+            </w:tcBorders>
+            <w:vAlign w:val="center"/>
+            <w:hideMark/>
+          </w:tcPr>
+          <w:p>
+            <w:pPr>
+              <w:suppressAutoHyphens w:val="0"/>
+              <w:textAlignment w:val="auto"/>
+              <w:rPr>
+                <w:rFonts w:ascii="Times New Roman" w:eastAsia="Times New Roman" w:hAnsi="Times New Roman" w:cs="Times New Roman"/>
+                <w:b/>
+                <w:bCs/>
+                <w:sz w:val="24"/>
+                <w:szCs w:val="24"/>
+              </w:rPr>
+            </w:pPr>
+          </w:p>
+        </w:tc>
+        <w:tc>
+          <w:tcPr>
+            <w:tcW w:w="4111" w:type="dxa"/>
+            <w:vMerge/>
+            <w:tcBorders>
+              <w:top w:val="nil"/>
+              <w:left w:val="single" w:sz="8" w:space="0" w:color="000000"/>
+              <w:bottom w:val="single" w:sz="8" w:space="0" w:color="000000"/>
+              <w:right w:val="single" w:sz="8" w:space="0" w:color="000000"/>
+            </w:tcBorders>
+            <w:vAlign w:val="center"/>
+            <w:hideMark/>
+          </w:tcPr>
+          <w:p>
+            <w:pPr>
+              <w:suppressAutoHyphens w:val="0"/>
+              <w:textAlignment w:val="auto"/>
+              <w:rPr>
+                <w:rFonts w:ascii="Times New Roman" w:eastAsia="Times New Roman" w:hAnsi="Times New Roman" w:cs="Times New Roman"/>
+                <w:sz w:val="24"/>
+                <w:szCs w:val="24"/>
+              </w:rPr>
+            </w:pPr>
+          </w:p>
+        </w:tc>
+        <w:tc>
+          <w:tcPr>
+            <w:tcW w:w="5245" w:type="dxa"/>
+            <w:tcBorders>
+              <w:top w:val="nil"/>
+              <w:left w:val="nil"/>
+              <w:bottom w:val="single" w:sz="8" w:space="0" w:color="000000"/>
+              <w:right w:val="single" w:sz="8" w:space="0" w:color="000000"/>
+            </w:tcBorders>
+            <w:shd w:val="clear" w:color="auto" w:fill="auto"/>
+            <w:vAlign w:val="center"/>
+            <w:hideMark/>
+          </w:tcPr>
+          <w:p>
+            <w:pPr>
+              <w:suppressAutoHyphens w:val="0"/>
+              <w:ind w:firstLineChars="100" w:firstLine="240"/>
+              <w:textAlignment w:val="auto"/>
+              <w:rPr>
+                <w:rFonts w:ascii="Times New Roman" w:eastAsia="Times New Roman" w:hAnsi="Times New Roman" w:cs="Times New Roman"/>
+                <w:sz w:val="24"/>
+                <w:szCs w:val="24"/>
+              </w:rPr>
+            </w:pPr>
+            <w:r>
+              <w:rPr>
+                <w:rFonts w:ascii="Times New Roman" w:eastAsia="Times New Roman" w:hAnsi="Times New Roman" w:cs="Times New Roman"/>
+                <w:sz w:val="24"/>
+                <w:szCs w:val="24"/>
+              </w:rPr>
+              <w:t xml:space="preserve">(20 </w:t>
+            </w:r>
+            <w:proofErr w:type="spellStart"/>
+            <w:r>
+              <w:rPr>
+                <w:rFonts w:ascii="Times New Roman" w:eastAsia="Times New Roman" w:hAnsi="Times New Roman" w:cs="Times New Roman"/>
+                <w:sz w:val="24"/>
+                <w:szCs w:val="24"/>
+              </w:rPr>
+              <w:t>Rparazioni</w:t>
+            </w:r>
+            <w:proofErr w:type="spellEnd"/>
+            <w:r>
+              <w:rPr>
+                <w:rFonts w:ascii="Times New Roman" w:eastAsia="Times New Roman" w:hAnsi="Times New Roman" w:cs="Times New Roman"/>
+                <w:sz w:val="24"/>
+                <w:szCs w:val="24"/>
+              </w:rPr>
+              <w:t xml:space="preserve"> settimana x 4) = 80 per mese</w:t>
+            </w:r>
+          </w:p>
+        </w:tc>
+      </w:tr>
+    </w:tbl>
+    <w:p/>
+    <w:p>
+      <w:pPr>
+        <w:pStyle w:val="Titolo2"/>
+      </w:pPr>
+      <w:r>
         <w:t>3.2</w:t>
       </w:r>
       <w:r>
@@ -18425,7 +22678,6 @@
         <w:rPr>
           <w:noProof/>
         </w:rPr>
-        <w:lastRenderedPageBreak/>
         <w:drawing>
           <wp:anchor distT="0" distB="0" distL="114300" distR="114300" simplePos="0" relativeHeight="251661312" behindDoc="0" locked="0" layoutInCell="1" allowOverlap="1" wp14:anchorId="514AEC49" wp14:editId="42577F2A">
             <wp:simplePos x="0" y="0"/>
@@ -18674,6 +22926,7 @@
         <w:rPr>
           <w:noProof/>
         </w:rPr>
+        <w:lastRenderedPageBreak/>
         <w:drawing>
           <wp:anchor distT="0" distB="0" distL="114300" distR="114300" simplePos="0" relativeHeight="251663360" behindDoc="0" locked="0" layoutInCell="1" allowOverlap="1">
             <wp:simplePos x="0" y="0"/>
@@ -18881,14 +23134,7 @@
         <w:rPr>
           <w:noProof/>
         </w:rPr>
-        <w:t xml:space="preserve">entrambi i figli. Le relazioni ora hanno </w:t>
-      </w:r>
-      <w:r>
-        <w:rPr>
-          <w:noProof/>
-        </w:rPr>
-        <w:lastRenderedPageBreak/>
-        <w:t xml:space="preserve">l’opzionalità dell’associazione in modo da considerare l’ordine o di un ricambio o di un veicolo. E’ stato </w:t>
+        <w:t xml:space="preserve">entrambi i figli. Le relazioni ora hanno l’opzionalità dell’associazione in modo da considerare l’ordine o di un ricambio o di un veicolo. E’ stato </w:t>
       </w:r>
       <w:r>
         <w:rPr>
@@ -19299,6 +23545,7 @@
           <w:b/>
           <w:noProof/>
         </w:rPr>
+        <w:lastRenderedPageBreak/>
         <w:drawing>
           <wp:anchor distT="0" distB="0" distL="114300" distR="114300" simplePos="0" relativeHeight="251670528" behindDoc="0" locked="0" layoutInCell="1" allowOverlap="1">
             <wp:simplePos x="0" y="0"/>
@@ -19589,7 +23836,6 @@
     </w:p>
     <w:p>
       <w:r>
-        <w:lastRenderedPageBreak/>
         <w:t xml:space="preserve">Principalmente in questa parte dell’analisi non si sono trovate troppe difficoltà. Si è deciso di trasformare gli attributi </w:t>
       </w:r>
       <w:r>
@@ -19793,6 +24039,7 @@
           <w:b/>
           <w:lang w:val="en-US"/>
         </w:rPr>
+        <w:lastRenderedPageBreak/>
         <w:t>Dotazione</w:t>
       </w:r>
       <w:proofErr w:type="spellEnd"/>
@@ -20156,6 +24403,16 @@
       </w:r>
     </w:p>
     <w:p>
+      <w:r>
+        <w:t>Riparazione (Importo complessivo)</w:t>
+      </w:r>
+    </w:p>
+    <w:p>
+      <w:r>
+        <w:t>Contratto di vendita (Importo complessivo)</w:t>
+      </w:r>
+    </w:p>
+    <w:p>
       <w:pPr>
         <w:pStyle w:val="Titolo2"/>
       </w:pPr>
@@ -20296,6 +24553,8 @@
       <w:r>
         <w:t>, IndirizzoEmail2*, Indirizzo, Città, Provincia, CAP)</w:t>
       </w:r>
+      <w:bookmarkStart w:id="25" w:name="_GoBack"/>
+      <w:bookmarkEnd w:id="25"/>
     </w:p>
     <w:p/>
     <w:p>
@@ -21543,7 +25802,6 @@
         </w:rPr>
       </w:pPr>
       <w:r>
-        <w:lastRenderedPageBreak/>
         <w:t xml:space="preserve">Ricambio </w:t>
       </w:r>
       <w:r>
@@ -22060,6 +26318,7 @@
       </w:pPr>
       <w:proofErr w:type="spellStart"/>
       <w:r>
+        <w:lastRenderedPageBreak/>
         <w:t>VeicoloVenduto</w:t>
       </w:r>
       <w:proofErr w:type="spellEnd"/>
@@ -26006,7 +30265,7 @@
 </file>
 
 <file path=customXml/itemProps1.xml><?xml version="1.0" encoding="utf-8"?>
-<ds:datastoreItem xmlns:ds="http://schemas.openxmlformats.org/officeDocument/2006/customXml" ds:itemID="{2AE48D87-3AA8-4085-A3A0-E68388CEAF03}">
+<ds:datastoreItem xmlns:ds="http://schemas.openxmlformats.org/officeDocument/2006/customXml" ds:itemID="{6F020D5D-D051-4054-A18E-E80E9C633307}">
   <ds:schemaRefs>
     <ds:schemaRef ds:uri="http://schemas.openxmlformats.org/officeDocument/2006/bibliography"/>
   </ds:schemaRefs>

</xml_diff>

<commit_message>
minor fix to rl
</commit_message>
<xml_diff>
--- a/ProgettoDB-1617/Relazione.docx
+++ b/ProgettoDB-1617/Relazione.docx
@@ -30192,7 +30192,13 @@
         <w:t>(</w:t>
       </w:r>
       <w:r>
-        <w:t>Codice, Nome, Descrizione, Prezzo</w:t>
+        <w:rPr>
+          <w:u w:val="single"/>
+        </w:rPr>
+        <w:t>Codice</w:t>
+      </w:r>
+      <w:r>
+        <w:t>, Nome, Descrizione, Prezzo</w:t>
       </w:r>
       <w:r>
         <w:t>)</w:t>
@@ -30741,6 +30747,9 @@
       </w:r>
       <w:proofErr w:type="spellEnd"/>
       <w:r>
+        <w:t>*</w:t>
+      </w:r>
+      <w:r>
         <w:t>)</w:t>
       </w:r>
     </w:p>
@@ -31349,6 +31358,11 @@
         <w:t>Telaio</w:t>
       </w:r>
       <w:r>
+        <w:t>*</w:t>
+      </w:r>
+      <w:bookmarkStart w:id="40" w:name="_GoBack"/>
+      <w:bookmarkEnd w:id="40"/>
+      <w:r>
         <w:t xml:space="preserve">, </w:t>
       </w:r>
       <w:r>
@@ -31422,7 +31436,7 @@
       <w:pPr>
         <w:pStyle w:val="Titolo2"/>
       </w:pPr>
-      <w:bookmarkStart w:id="40" w:name="_Toc491520023"/>
+      <w:bookmarkStart w:id="41" w:name="_Toc491520023"/>
       <w:r>
         <w:lastRenderedPageBreak/>
         <w:t>3.4</w:t>
@@ -31436,7 +31450,7 @@
       <w:r>
         <w:t xml:space="preserve"> Schemi di navigazione</w:t>
       </w:r>
-      <w:bookmarkEnd w:id="40"/>
+      <w:bookmarkEnd w:id="41"/>
     </w:p>
     <w:p>
       <w:r>
@@ -35564,32 +35578,30 @@
       <w:pPr>
         <w:pStyle w:val="Titolo1"/>
       </w:pPr>
-      <w:bookmarkStart w:id="41" w:name="_Toc491520024"/>
+      <w:bookmarkStart w:id="42" w:name="_Toc491520024"/>
       <w:r>
         <w:t>PROGETTO LOGICO E RELAZIONALE</w:t>
       </w:r>
-      <w:bookmarkEnd w:id="41"/>
+      <w:bookmarkEnd w:id="42"/>
     </w:p>
     <w:p>
       <w:pPr>
         <w:pStyle w:val="Titolo2"/>
       </w:pPr>
-      <w:bookmarkStart w:id="42" w:name="_Toc491520025"/>
-      <w:bookmarkStart w:id="43" w:name="_GoBack"/>
+      <w:bookmarkStart w:id="43" w:name="_Toc491520025"/>
+      <w:r>
+        <w:t>4</w:t>
+      </w:r>
+      <w:r>
+        <w:t xml:space="preserve">.1 </w:t>
+      </w:r>
+      <w:r>
+        <w:t>–</w:t>
+      </w:r>
+      <w:r>
+        <w:t xml:space="preserve"> Traduzione operazioni in SQL</w:t>
+      </w:r>
       <w:bookmarkEnd w:id="43"/>
-      <w:r>
-        <w:t>4</w:t>
-      </w:r>
-      <w:r>
-        <w:t xml:space="preserve">.1 </w:t>
-      </w:r>
-      <w:r>
-        <w:t>–</w:t>
-      </w:r>
-      <w:r>
-        <w:t xml:space="preserve"> Traduzione operazioni in SQL</w:t>
-      </w:r>
-      <w:bookmarkEnd w:id="42"/>
     </w:p>
     <w:p>
       <w:r>
@@ -41908,7 +41920,7 @@
 </file>
 
 <file path=customXml/itemProps1.xml><?xml version="1.0" encoding="utf-8"?>
-<ds:datastoreItem xmlns:ds="http://schemas.openxmlformats.org/officeDocument/2006/customXml" ds:itemID="{4B8EBA07-17C6-44E7-ACA3-45A344141369}">
+<ds:datastoreItem xmlns:ds="http://schemas.openxmlformats.org/officeDocument/2006/customXml" ds:itemID="{938FFDFF-013E-41CF-B9AA-1F8142F48639}">
   <ds:schemaRefs>
     <ds:schemaRef ds:uri="http://schemas.openxmlformats.org/officeDocument/2006/bibliography"/>
   </ds:schemaRefs>

</xml_diff>

<commit_message>
Modificata chiave esterna, fix relazione
</commit_message>
<xml_diff>
--- a/ProgettoDB-1617/Relazione.docx
+++ b/ProgettoDB-1617/Relazione.docx
@@ -203,7 +203,7 @@
       <w:r>
         <w:fldChar w:fldCharType="separate"/>
       </w:r>
-      <w:hyperlink w:anchor="_Toc491519987" w:history="1">
+      <w:hyperlink w:anchor="_Toc491549185" w:history="1">
         <w:r>
           <w:rPr>
             <w:rStyle w:val="Collegamentoipertestuale"/>
@@ -228,7 +228,7 @@
           <w:rPr>
             <w:noProof/>
           </w:rPr>
-          <w:instrText xml:space="preserve"> PAGEREF _Toc491519987 \h </w:instrText>
+          <w:instrText xml:space="preserve"> PAGEREF _Toc491549185 \h </w:instrText>
         </w:r>
         <w:r>
           <w:rPr>
@@ -268,7 +268,7 @@
           <w:sz w:val="22"/>
         </w:rPr>
       </w:pPr>
-      <w:hyperlink w:anchor="_Toc491519988" w:history="1">
+      <w:hyperlink w:anchor="_Toc491549186" w:history="1">
         <w:r>
           <w:rPr>
             <w:rStyle w:val="Collegamentoipertestuale"/>
@@ -292,7 +292,7 @@
           <w:rPr>
             <w:noProof/>
           </w:rPr>
-          <w:instrText xml:space="preserve"> PAGEREF _Toc491519988 \h </w:instrText>
+          <w:instrText xml:space="preserve"> PAGEREF _Toc491549186 \h </w:instrText>
         </w:r>
         <w:r>
           <w:rPr>
@@ -332,7 +332,7 @@
           <w:sz w:val="22"/>
         </w:rPr>
       </w:pPr>
-      <w:hyperlink w:anchor="_Toc491519989" w:history="1">
+      <w:hyperlink w:anchor="_Toc491549187" w:history="1">
         <w:r>
           <w:rPr>
             <w:rStyle w:val="Collegamentoipertestuale"/>
@@ -356,7 +356,7 @@
           <w:rPr>
             <w:noProof/>
           </w:rPr>
-          <w:instrText xml:space="preserve"> PAGEREF _Toc491519989 \h </w:instrText>
+          <w:instrText xml:space="preserve"> PAGEREF _Toc491549187 \h </w:instrText>
         </w:r>
         <w:r>
           <w:rPr>
@@ -396,7 +396,7 @@
           <w:sz w:val="22"/>
         </w:rPr>
       </w:pPr>
-      <w:hyperlink w:anchor="_Toc491519990" w:history="1">
+      <w:hyperlink w:anchor="_Toc491549188" w:history="1">
         <w:r>
           <w:rPr>
             <w:rStyle w:val="Collegamentoipertestuale"/>
@@ -420,7 +420,7 @@
           <w:rPr>
             <w:noProof/>
           </w:rPr>
-          <w:instrText xml:space="preserve"> PAGEREF _Toc491519990 \h </w:instrText>
+          <w:instrText xml:space="preserve"> PAGEREF _Toc491549188 \h </w:instrText>
         </w:r>
         <w:r>
           <w:rPr>
@@ -460,7 +460,7 @@
           <w:sz w:val="22"/>
         </w:rPr>
       </w:pPr>
-      <w:hyperlink w:anchor="_Toc491519991" w:history="1">
+      <w:hyperlink w:anchor="_Toc491549189" w:history="1">
         <w:r>
           <w:rPr>
             <w:rStyle w:val="Collegamentoipertestuale"/>
@@ -484,7 +484,7 @@
           <w:rPr>
             <w:noProof/>
           </w:rPr>
-          <w:instrText xml:space="preserve"> PAGEREF _Toc491519991 \h </w:instrText>
+          <w:instrText xml:space="preserve"> PAGEREF _Toc491549189 \h </w:instrText>
         </w:r>
         <w:r>
           <w:rPr>
@@ -524,7 +524,7 @@
           <w:sz w:val="22"/>
         </w:rPr>
       </w:pPr>
-      <w:hyperlink w:anchor="_Toc491519992" w:history="1">
+      <w:hyperlink w:anchor="_Toc491549190" w:history="1">
         <w:r>
           <w:rPr>
             <w:rStyle w:val="Collegamentoipertestuale"/>
@@ -548,7 +548,7 @@
           <w:rPr>
             <w:noProof/>
           </w:rPr>
-          <w:instrText xml:space="preserve"> PAGEREF _Toc491519992 \h </w:instrText>
+          <w:instrText xml:space="preserve"> PAGEREF _Toc491549190 \h </w:instrText>
         </w:r>
         <w:r>
           <w:rPr>
@@ -588,7 +588,7 @@
           <w:sz w:val="22"/>
         </w:rPr>
       </w:pPr>
-      <w:hyperlink w:anchor="_Toc491519993" w:history="1">
+      <w:hyperlink w:anchor="_Toc491549191" w:history="1">
         <w:r>
           <w:rPr>
             <w:rStyle w:val="Collegamentoipertestuale"/>
@@ -612,7 +612,7 @@
           <w:rPr>
             <w:noProof/>
           </w:rPr>
-          <w:instrText xml:space="preserve"> PAGEREF _Toc491519993 \h </w:instrText>
+          <w:instrText xml:space="preserve"> PAGEREF _Toc491549191 \h </w:instrText>
         </w:r>
         <w:r>
           <w:rPr>
@@ -652,7 +652,7 @@
           <w:sz w:val="22"/>
         </w:rPr>
       </w:pPr>
-      <w:hyperlink w:anchor="_Toc491519994" w:history="1">
+      <w:hyperlink w:anchor="_Toc491549192" w:history="1">
         <w:r>
           <w:rPr>
             <w:rStyle w:val="Collegamentoipertestuale"/>
@@ -676,7 +676,7 @@
           <w:rPr>
             <w:noProof/>
           </w:rPr>
-          <w:instrText xml:space="preserve"> PAGEREF _Toc491519994 \h </w:instrText>
+          <w:instrText xml:space="preserve"> PAGEREF _Toc491549192 \h </w:instrText>
         </w:r>
         <w:r>
           <w:rPr>
@@ -716,7 +716,7 @@
           <w:sz w:val="22"/>
         </w:rPr>
       </w:pPr>
-      <w:hyperlink w:anchor="_Toc491519995" w:history="1">
+      <w:hyperlink w:anchor="_Toc491549193" w:history="1">
         <w:r>
           <w:rPr>
             <w:rStyle w:val="Collegamentoipertestuale"/>
@@ -740,7 +740,7 @@
           <w:rPr>
             <w:noProof/>
           </w:rPr>
-          <w:instrText xml:space="preserve"> PAGEREF _Toc491519995 \h </w:instrText>
+          <w:instrText xml:space="preserve"> PAGEREF _Toc491549193 \h </w:instrText>
         </w:r>
         <w:r>
           <w:rPr>
@@ -780,7 +780,7 @@
           <w:sz w:val="22"/>
         </w:rPr>
       </w:pPr>
-      <w:hyperlink w:anchor="_Toc491519996" w:history="1">
+      <w:hyperlink w:anchor="_Toc491549194" w:history="1">
         <w:r>
           <w:rPr>
             <w:rStyle w:val="Collegamentoipertestuale"/>
@@ -804,7 +804,7 @@
           <w:rPr>
             <w:noProof/>
           </w:rPr>
-          <w:instrText xml:space="preserve"> PAGEREF _Toc491519996 \h </w:instrText>
+          <w:instrText xml:space="preserve"> PAGEREF _Toc491549194 \h </w:instrText>
         </w:r>
         <w:r>
           <w:rPr>
@@ -844,7 +844,7 @@
           <w:sz w:val="22"/>
         </w:rPr>
       </w:pPr>
-      <w:hyperlink w:anchor="_Toc491519997" w:history="1">
+      <w:hyperlink w:anchor="_Toc491549195" w:history="1">
         <w:r>
           <w:rPr>
             <w:rStyle w:val="Collegamentoipertestuale"/>
@@ -868,7 +868,7 @@
           <w:rPr>
             <w:noProof/>
           </w:rPr>
-          <w:instrText xml:space="preserve"> PAGEREF _Toc491519997 \h </w:instrText>
+          <w:instrText xml:space="preserve"> PAGEREF _Toc491549195 \h </w:instrText>
         </w:r>
         <w:r>
           <w:rPr>
@@ -908,7 +908,7 @@
           <w:sz w:val="22"/>
         </w:rPr>
       </w:pPr>
-      <w:hyperlink w:anchor="_Toc491519998" w:history="1">
+      <w:hyperlink w:anchor="_Toc491549196" w:history="1">
         <w:r>
           <w:rPr>
             <w:rStyle w:val="Collegamentoipertestuale"/>
@@ -932,7 +932,7 @@
           <w:rPr>
             <w:noProof/>
           </w:rPr>
-          <w:instrText xml:space="preserve"> PAGEREF _Toc491519998 \h </w:instrText>
+          <w:instrText xml:space="preserve"> PAGEREF _Toc491549196 \h </w:instrText>
         </w:r>
         <w:r>
           <w:rPr>
@@ -972,7 +972,7 @@
           <w:sz w:val="22"/>
         </w:rPr>
       </w:pPr>
-      <w:hyperlink w:anchor="_Toc491519999" w:history="1">
+      <w:hyperlink w:anchor="_Toc491549197" w:history="1">
         <w:r>
           <w:rPr>
             <w:rStyle w:val="Collegamentoipertestuale"/>
@@ -996,7 +996,7 @@
           <w:rPr>
             <w:noProof/>
           </w:rPr>
-          <w:instrText xml:space="preserve"> PAGEREF _Toc491519999 \h </w:instrText>
+          <w:instrText xml:space="preserve"> PAGEREF _Toc491549197 \h </w:instrText>
         </w:r>
         <w:r>
           <w:rPr>
@@ -1036,7 +1036,7 @@
           <w:sz w:val="22"/>
         </w:rPr>
       </w:pPr>
-      <w:hyperlink w:anchor="_Toc491520000" w:history="1">
+      <w:hyperlink w:anchor="_Toc491549198" w:history="1">
         <w:r>
           <w:rPr>
             <w:rStyle w:val="Collegamentoipertestuale"/>
@@ -1060,7 +1060,7 @@
           <w:rPr>
             <w:noProof/>
           </w:rPr>
-          <w:instrText xml:space="preserve"> PAGEREF _Toc491520000 \h </w:instrText>
+          <w:instrText xml:space="preserve"> PAGEREF _Toc491549198 \h </w:instrText>
         </w:r>
         <w:r>
           <w:rPr>
@@ -1100,7 +1100,7 @@
           <w:sz w:val="22"/>
         </w:rPr>
       </w:pPr>
-      <w:hyperlink w:anchor="_Toc491520001" w:history="1">
+      <w:hyperlink w:anchor="_Toc491549199" w:history="1">
         <w:r>
           <w:rPr>
             <w:rStyle w:val="Collegamentoipertestuale"/>
@@ -1124,7 +1124,7 @@
           <w:rPr>
             <w:noProof/>
           </w:rPr>
-          <w:instrText xml:space="preserve"> PAGEREF _Toc491520001 \h </w:instrText>
+          <w:instrText xml:space="preserve"> PAGEREF _Toc491549199 \h </w:instrText>
         </w:r>
         <w:r>
           <w:rPr>
@@ -1164,7 +1164,7 @@
           <w:sz w:val="22"/>
         </w:rPr>
       </w:pPr>
-      <w:hyperlink w:anchor="_Toc491520002" w:history="1">
+      <w:hyperlink w:anchor="_Toc491549200" w:history="1">
         <w:r>
           <w:rPr>
             <w:rStyle w:val="Collegamentoipertestuale"/>
@@ -1188,7 +1188,7 @@
           <w:rPr>
             <w:noProof/>
           </w:rPr>
-          <w:instrText xml:space="preserve"> PAGEREF _Toc491520002 \h </w:instrText>
+          <w:instrText xml:space="preserve"> PAGEREF _Toc491549200 \h </w:instrText>
         </w:r>
         <w:r>
           <w:rPr>
@@ -1228,7 +1228,7 @@
           <w:sz w:val="22"/>
         </w:rPr>
       </w:pPr>
-      <w:hyperlink w:anchor="_Toc491520003" w:history="1">
+      <w:hyperlink w:anchor="_Toc491549201" w:history="1">
         <w:r>
           <w:rPr>
             <w:rStyle w:val="Collegamentoipertestuale"/>
@@ -1252,7 +1252,7 @@
           <w:rPr>
             <w:noProof/>
           </w:rPr>
-          <w:instrText xml:space="preserve"> PAGEREF _Toc491520003 \h </w:instrText>
+          <w:instrText xml:space="preserve"> PAGEREF _Toc491549201 \h </w:instrText>
         </w:r>
         <w:r>
           <w:rPr>
@@ -1292,7 +1292,7 @@
           <w:sz w:val="22"/>
         </w:rPr>
       </w:pPr>
-      <w:hyperlink w:anchor="_Toc491520004" w:history="1">
+      <w:hyperlink w:anchor="_Toc491549202" w:history="1">
         <w:r>
           <w:rPr>
             <w:rStyle w:val="Collegamentoipertestuale"/>
@@ -1316,7 +1316,7 @@
           <w:rPr>
             <w:noProof/>
           </w:rPr>
-          <w:instrText xml:space="preserve"> PAGEREF _Toc491520004 \h </w:instrText>
+          <w:instrText xml:space="preserve"> PAGEREF _Toc491549202 \h </w:instrText>
         </w:r>
         <w:r>
           <w:rPr>
@@ -1356,7 +1356,7 @@
           <w:sz w:val="22"/>
         </w:rPr>
       </w:pPr>
-      <w:hyperlink w:anchor="_Toc491520005" w:history="1">
+      <w:hyperlink w:anchor="_Toc491549203" w:history="1">
         <w:r>
           <w:rPr>
             <w:rStyle w:val="Collegamentoipertestuale"/>
@@ -1380,7 +1380,7 @@
           <w:rPr>
             <w:noProof/>
           </w:rPr>
-          <w:instrText xml:space="preserve"> PAGEREF _Toc491520005 \h </w:instrText>
+          <w:instrText xml:space="preserve"> PAGEREF _Toc491549203 \h </w:instrText>
         </w:r>
         <w:r>
           <w:rPr>
@@ -1420,7 +1420,7 @@
           <w:sz w:val="22"/>
         </w:rPr>
       </w:pPr>
-      <w:hyperlink w:anchor="_Toc491520006" w:history="1">
+      <w:hyperlink w:anchor="_Toc491549204" w:history="1">
         <w:r>
           <w:rPr>
             <w:rStyle w:val="Collegamentoipertestuale"/>
@@ -1444,7 +1444,7 @@
           <w:rPr>
             <w:noProof/>
           </w:rPr>
-          <w:instrText xml:space="preserve"> PAGEREF _Toc491520006 \h </w:instrText>
+          <w:instrText xml:space="preserve"> PAGEREF _Toc491549204 \h </w:instrText>
         </w:r>
         <w:r>
           <w:rPr>
@@ -1484,7 +1484,7 @@
           <w:sz w:val="22"/>
         </w:rPr>
       </w:pPr>
-      <w:hyperlink w:anchor="_Toc491520007" w:history="1">
+      <w:hyperlink w:anchor="_Toc491549205" w:history="1">
         <w:r>
           <w:rPr>
             <w:rStyle w:val="Collegamentoipertestuale"/>
@@ -1508,7 +1508,7 @@
           <w:rPr>
             <w:noProof/>
           </w:rPr>
-          <w:instrText xml:space="preserve"> PAGEREF _Toc491520007 \h </w:instrText>
+          <w:instrText xml:space="preserve"> PAGEREF _Toc491549205 \h </w:instrText>
         </w:r>
         <w:r>
           <w:rPr>
@@ -1548,7 +1548,7 @@
           <w:sz w:val="22"/>
         </w:rPr>
       </w:pPr>
-      <w:hyperlink w:anchor="_Toc491520008" w:history="1">
+      <w:hyperlink w:anchor="_Toc491549206" w:history="1">
         <w:r>
           <w:rPr>
             <w:rStyle w:val="Collegamentoipertestuale"/>
@@ -1572,7 +1572,7 @@
           <w:rPr>
             <w:noProof/>
           </w:rPr>
-          <w:instrText xml:space="preserve"> PAGEREF _Toc491520008 \h </w:instrText>
+          <w:instrText xml:space="preserve"> PAGEREF _Toc491549206 \h </w:instrText>
         </w:r>
         <w:r>
           <w:rPr>
@@ -1612,7 +1612,7 @@
           <w:sz w:val="22"/>
         </w:rPr>
       </w:pPr>
-      <w:hyperlink w:anchor="_Toc491520009" w:history="1">
+      <w:hyperlink w:anchor="_Toc491549207" w:history="1">
         <w:r>
           <w:rPr>
             <w:rStyle w:val="Collegamentoipertestuale"/>
@@ -1636,7 +1636,7 @@
           <w:rPr>
             <w:noProof/>
           </w:rPr>
-          <w:instrText xml:space="preserve"> PAGEREF _Toc491520009 \h </w:instrText>
+          <w:instrText xml:space="preserve"> PAGEREF _Toc491549207 \h </w:instrText>
         </w:r>
         <w:r>
           <w:rPr>
@@ -1676,13 +1676,13 @@
           <w:sz w:val="22"/>
         </w:rPr>
       </w:pPr>
-      <w:hyperlink w:anchor="_Toc491520010" w:history="1">
+      <w:hyperlink w:anchor="_Toc491549208" w:history="1">
         <w:r>
           <w:rPr>
             <w:rStyle w:val="Collegamentoipertestuale"/>
             <w:noProof/>
           </w:rPr>
-          <w:t>Visualizzazione e richieste dati</w:t>
+          <w:t>3.1.1 – Visualizzazione e richieste dati</w:t>
         </w:r>
         <w:r>
           <w:rPr>
@@ -1700,7 +1700,7 @@
           <w:rPr>
             <w:noProof/>
           </w:rPr>
-          <w:instrText xml:space="preserve"> PAGEREF _Toc491520010 \h </w:instrText>
+          <w:instrText xml:space="preserve"> PAGEREF _Toc491549208 \h </w:instrText>
         </w:r>
         <w:r>
           <w:rPr>
@@ -1740,13 +1740,13 @@
           <w:sz w:val="22"/>
         </w:rPr>
       </w:pPr>
-      <w:hyperlink w:anchor="_Toc491520011" w:history="1">
+      <w:hyperlink w:anchor="_Toc491549209" w:history="1">
         <w:r>
           <w:rPr>
             <w:rStyle w:val="Collegamentoipertestuale"/>
             <w:noProof/>
           </w:rPr>
-          <w:t>Statistiche generali per scelte decisionali</w:t>
+          <w:t>3.1.2 – Statistiche generali per scelte decisionali</w:t>
         </w:r>
         <w:r>
           <w:rPr>
@@ -1764,7 +1764,7 @@
           <w:rPr>
             <w:noProof/>
           </w:rPr>
-          <w:instrText xml:space="preserve"> PAGEREF _Toc491520011 \h </w:instrText>
+          <w:instrText xml:space="preserve"> PAGEREF _Toc491549209 \h </w:instrText>
         </w:r>
         <w:r>
           <w:rPr>
@@ -1804,13 +1804,13 @@
           <w:sz w:val="22"/>
         </w:rPr>
       </w:pPr>
-      <w:hyperlink w:anchor="_Toc491520012" w:history="1">
+      <w:hyperlink w:anchor="_Toc491549210" w:history="1">
         <w:r>
           <w:rPr>
             <w:rStyle w:val="Collegamentoipertestuale"/>
             <w:noProof/>
           </w:rPr>
-          <w:t>Calcoli economici e costi</w:t>
+          <w:t>3.1.3 – Calcoli economici e costi</w:t>
         </w:r>
         <w:r>
           <w:rPr>
@@ -1828,7 +1828,7 @@
           <w:rPr>
             <w:noProof/>
           </w:rPr>
-          <w:instrText xml:space="preserve"> PAGEREF _Toc491520012 \h </w:instrText>
+          <w:instrText xml:space="preserve"> PAGEREF _Toc491549210 \h </w:instrText>
         </w:r>
         <w:r>
           <w:rPr>
@@ -1868,13 +1868,13 @@
           <w:sz w:val="22"/>
         </w:rPr>
       </w:pPr>
-      <w:hyperlink w:anchor="_Toc491520013" w:history="1">
+      <w:hyperlink w:anchor="_Toc491549211" w:history="1">
         <w:r>
           <w:rPr>
             <w:rStyle w:val="Collegamentoipertestuale"/>
             <w:noProof/>
           </w:rPr>
-          <w:t>Inserimenti e acquisti</w:t>
+          <w:t>3.1.4 – Inserimenti e acquisti</w:t>
         </w:r>
         <w:r>
           <w:rPr>
@@ -1892,7 +1892,7 @@
           <w:rPr>
             <w:noProof/>
           </w:rPr>
-          <w:instrText xml:space="preserve"> PAGEREF _Toc491520013 \h </w:instrText>
+          <w:instrText xml:space="preserve"> PAGEREF _Toc491549211 \h </w:instrText>
         </w:r>
         <w:r>
           <w:rPr>
@@ -1932,13 +1932,13 @@
           <w:sz w:val="22"/>
         </w:rPr>
       </w:pPr>
-      <w:hyperlink w:anchor="_Toc491520014" w:history="1">
+      <w:hyperlink w:anchor="_Toc491549212" w:history="1">
         <w:r>
           <w:rPr>
             <w:rStyle w:val="Collegamentoipertestuale"/>
             <w:noProof/>
           </w:rPr>
-          <w:t>3.1.4 – Volume dei dati</w:t>
+          <w:t>3.2 – Volume dei dati</w:t>
         </w:r>
         <w:r>
           <w:rPr>
@@ -1956,7 +1956,7 @@
           <w:rPr>
             <w:noProof/>
           </w:rPr>
-          <w:instrText xml:space="preserve"> PAGEREF _Toc491520014 \h </w:instrText>
+          <w:instrText xml:space="preserve"> PAGEREF _Toc491549212 \h </w:instrText>
         </w:r>
         <w:r>
           <w:rPr>
@@ -1996,13 +1996,13 @@
           <w:sz w:val="22"/>
         </w:rPr>
       </w:pPr>
-      <w:hyperlink w:anchor="_Toc491520015" w:history="1">
+      <w:hyperlink w:anchor="_Toc491549213" w:history="1">
         <w:r>
           <w:rPr>
             <w:rStyle w:val="Collegamentoipertestuale"/>
             <w:noProof/>
           </w:rPr>
-          <w:t>3.1.5 Frequenza Operazioni</w:t>
+          <w:t>3.3 – Frequenza Operazioni</w:t>
         </w:r>
         <w:r>
           <w:rPr>
@@ -2020,7 +2020,7 @@
           <w:rPr>
             <w:noProof/>
           </w:rPr>
-          <w:instrText xml:space="preserve"> PAGEREF _Toc491520015 \h </w:instrText>
+          <w:instrText xml:space="preserve"> PAGEREF _Toc491549213 \h </w:instrText>
         </w:r>
         <w:r>
           <w:rPr>
@@ -2060,13 +2060,13 @@
           <w:sz w:val="22"/>
         </w:rPr>
       </w:pPr>
-      <w:hyperlink w:anchor="_Toc491520016" w:history="1">
+      <w:hyperlink w:anchor="_Toc491549214" w:history="1">
         <w:r>
           <w:rPr>
             <w:rStyle w:val="Collegamentoipertestuale"/>
             <w:noProof/>
           </w:rPr>
-          <w:t>3.2 – Analisi</w:t>
+          <w:t>3.4 – Analisi</w:t>
         </w:r>
         <w:r>
           <w:rPr>
@@ -2084,7 +2084,7 @@
           <w:rPr>
             <w:noProof/>
           </w:rPr>
-          <w:instrText xml:space="preserve"> PAGEREF _Toc491520016 \h </w:instrText>
+          <w:instrText xml:space="preserve"> PAGEREF _Toc491549214 \h </w:instrText>
         </w:r>
         <w:r>
           <w:rPr>
@@ -2124,13 +2124,13 @@
           <w:sz w:val="22"/>
         </w:rPr>
       </w:pPr>
-      <w:hyperlink w:anchor="_Toc491520017" w:history="1">
+      <w:hyperlink w:anchor="_Toc491549215" w:history="1">
         <w:r>
           <w:rPr>
             <w:rStyle w:val="Collegamentoipertestuale"/>
             <w:noProof/>
           </w:rPr>
-          <w:t>3.2.1 – Analisi gerarchie</w:t>
+          <w:t>3.4.1 – Analisi gerarchie</w:t>
         </w:r>
         <w:r>
           <w:rPr>
@@ -2148,7 +2148,7 @@
           <w:rPr>
             <w:noProof/>
           </w:rPr>
-          <w:instrText xml:space="preserve"> PAGEREF _Toc491520017 \h </w:instrText>
+          <w:instrText xml:space="preserve"> PAGEREF _Toc491549215 \h </w:instrText>
         </w:r>
         <w:r>
           <w:rPr>
@@ -2188,13 +2188,13 @@
           <w:sz w:val="22"/>
         </w:rPr>
       </w:pPr>
-      <w:hyperlink w:anchor="_Toc491520018" w:history="1">
+      <w:hyperlink w:anchor="_Toc491549216" w:history="1">
         <w:r>
           <w:rPr>
             <w:rStyle w:val="Collegamentoipertestuale"/>
             <w:noProof/>
           </w:rPr>
-          <w:t>3.2.2 – Identificatori</w:t>
+          <w:t>3.4.2 – Identificatori</w:t>
         </w:r>
         <w:r>
           <w:rPr>
@@ -2212,7 +2212,7 @@
           <w:rPr>
             <w:noProof/>
           </w:rPr>
-          <w:instrText xml:space="preserve"> PAGEREF _Toc491520018 \h </w:instrText>
+          <w:instrText xml:space="preserve"> PAGEREF _Toc491549216 \h </w:instrText>
         </w:r>
         <w:r>
           <w:rPr>
@@ -2252,13 +2252,13 @@
           <w:sz w:val="22"/>
         </w:rPr>
       </w:pPr>
-      <w:hyperlink w:anchor="_Toc491520019" w:history="1">
+      <w:hyperlink w:anchor="_Toc491549217" w:history="1">
         <w:r>
           <w:rPr>
             <w:rStyle w:val="Collegamentoipertestuale"/>
             <w:noProof/>
           </w:rPr>
-          <w:t>3.2.3 – Attributi multi valore/composti</w:t>
+          <w:t>3.4.3 – Attributi multi valore/composti</w:t>
         </w:r>
         <w:r>
           <w:rPr>
@@ -2276,7 +2276,7 @@
           <w:rPr>
             <w:noProof/>
           </w:rPr>
-          <w:instrText xml:space="preserve"> PAGEREF _Toc491520019 \h </w:instrText>
+          <w:instrText xml:space="preserve"> PAGEREF _Toc491549217 \h </w:instrText>
         </w:r>
         <w:r>
           <w:rPr>
@@ -2316,13 +2316,13 @@
           <w:sz w:val="22"/>
         </w:rPr>
       </w:pPr>
-      <w:hyperlink w:anchor="_Toc491520020" w:history="1">
+      <w:hyperlink w:anchor="_Toc491549218" w:history="1">
         <w:r>
           <w:rPr>
             <w:rStyle w:val="Collegamentoipertestuale"/>
             <w:noProof/>
           </w:rPr>
-          <w:t>3.2.4 – Associazioni</w:t>
+          <w:t>3.4.4 – Associazioni</w:t>
         </w:r>
         <w:r>
           <w:rPr>
@@ -2340,7 +2340,7 @@
           <w:rPr>
             <w:noProof/>
           </w:rPr>
-          <w:instrText xml:space="preserve"> PAGEREF _Toc491520020 \h </w:instrText>
+          <w:instrText xml:space="preserve"> PAGEREF _Toc491549218 \h </w:instrText>
         </w:r>
         <w:r>
           <w:rPr>
@@ -2380,13 +2380,13 @@
           <w:sz w:val="22"/>
         </w:rPr>
       </w:pPr>
-      <w:hyperlink w:anchor="_Toc491520021" w:history="1">
+      <w:hyperlink w:anchor="_Toc491549219" w:history="1">
         <w:r>
           <w:rPr>
             <w:rStyle w:val="Collegamentoipertestuale"/>
             <w:noProof/>
           </w:rPr>
-          <w:t>3.2.5 – Ridondanze</w:t>
+          <w:t>3.4.5 – Ridondanze</w:t>
         </w:r>
         <w:r>
           <w:rPr>
@@ -2404,7 +2404,7 @@
           <w:rPr>
             <w:noProof/>
           </w:rPr>
-          <w:instrText xml:space="preserve"> PAGEREF _Toc491520021 \h </w:instrText>
+          <w:instrText xml:space="preserve"> PAGEREF _Toc491549219 \h </w:instrText>
         </w:r>
         <w:r>
           <w:rPr>
@@ -2444,13 +2444,13 @@
           <w:sz w:val="22"/>
         </w:rPr>
       </w:pPr>
-      <w:hyperlink w:anchor="_Toc491520022" w:history="1">
+      <w:hyperlink w:anchor="_Toc491549220" w:history="1">
         <w:r>
           <w:rPr>
             <w:rStyle w:val="Collegamentoipertestuale"/>
             <w:noProof/>
           </w:rPr>
-          <w:t>3.3 – Traduzione Logica</w:t>
+          <w:t>3.5 – Traduzione Logica</w:t>
         </w:r>
         <w:r>
           <w:rPr>
@@ -2468,7 +2468,7 @@
           <w:rPr>
             <w:noProof/>
           </w:rPr>
-          <w:instrText xml:space="preserve"> PAGEREF _Toc491520022 \h </w:instrText>
+          <w:instrText xml:space="preserve"> PAGEREF _Toc491549220 \h </w:instrText>
         </w:r>
         <w:r>
           <w:rPr>
@@ -2508,13 +2508,13 @@
           <w:sz w:val="22"/>
         </w:rPr>
       </w:pPr>
-      <w:hyperlink w:anchor="_Toc491520023" w:history="1">
+      <w:hyperlink w:anchor="_Toc491549221" w:history="1">
         <w:r>
           <w:rPr>
             <w:rStyle w:val="Collegamentoipertestuale"/>
             <w:noProof/>
           </w:rPr>
-          <w:t>3.4 – Schemi di navigazione</w:t>
+          <w:t>3.6 – Schemi di navigazione</w:t>
         </w:r>
         <w:r>
           <w:rPr>
@@ -2532,7 +2532,7 @@
           <w:rPr>
             <w:noProof/>
           </w:rPr>
-          <w:instrText xml:space="preserve"> PAGEREF _Toc491520023 \h </w:instrText>
+          <w:instrText xml:space="preserve"> PAGEREF _Toc491549221 \h </w:instrText>
         </w:r>
         <w:r>
           <w:rPr>
@@ -2572,7 +2572,7 @@
           <w:sz w:val="22"/>
         </w:rPr>
       </w:pPr>
-      <w:hyperlink w:anchor="_Toc491520024" w:history="1">
+      <w:hyperlink w:anchor="_Toc491549222" w:history="1">
         <w:r>
           <w:rPr>
             <w:rStyle w:val="Collegamentoipertestuale"/>
@@ -2596,7 +2596,7 @@
           <w:rPr>
             <w:noProof/>
           </w:rPr>
-          <w:instrText xml:space="preserve"> PAGEREF _Toc491520024 \h </w:instrText>
+          <w:instrText xml:space="preserve"> PAGEREF _Toc491549222 \h </w:instrText>
         </w:r>
         <w:r>
           <w:rPr>
@@ -2636,7 +2636,7 @@
           <w:sz w:val="22"/>
         </w:rPr>
       </w:pPr>
-      <w:hyperlink w:anchor="_Toc491520025" w:history="1">
+      <w:hyperlink w:anchor="_Toc491549223" w:history="1">
         <w:r>
           <w:rPr>
             <w:rStyle w:val="Collegamentoipertestuale"/>
@@ -2660,7 +2660,7 @@
           <w:rPr>
             <w:noProof/>
           </w:rPr>
-          <w:instrText xml:space="preserve"> PAGEREF _Toc491520025 \h </w:instrText>
+          <w:instrText xml:space="preserve"> PAGEREF _Toc491549223 \h </w:instrText>
         </w:r>
         <w:r>
           <w:rPr>
@@ -2700,7 +2700,7 @@
           <w:sz w:val="22"/>
         </w:rPr>
       </w:pPr>
-      <w:hyperlink w:anchor="_Toc491520026" w:history="1">
+      <w:hyperlink w:anchor="_Toc491549224" w:history="1">
         <w:r>
           <w:rPr>
             <w:rStyle w:val="Collegamentoipertestuale"/>
@@ -2724,7 +2724,7 @@
           <w:rPr>
             <w:noProof/>
           </w:rPr>
-          <w:instrText xml:space="preserve"> PAGEREF _Toc491520026 \h </w:instrText>
+          <w:instrText xml:space="preserve"> PAGEREF _Toc491549224 \h </w:instrText>
         </w:r>
         <w:r>
           <w:rPr>
@@ -2857,7 +2857,7 @@
         <w:lastRenderedPageBreak/>
         <w:tab/>
       </w:r>
-      <w:bookmarkStart w:id="0" w:name="_Toc491519987"/>
+      <w:bookmarkStart w:id="0" w:name="_Toc491549185"/>
       <w:r>
         <w:rPr>
           <w:iCs/>
@@ -2871,7 +2871,7 @@
       <w:pPr>
         <w:pStyle w:val="Titolo2"/>
       </w:pPr>
-      <w:bookmarkStart w:id="1" w:name="_Toc491519988"/>
+      <w:bookmarkStart w:id="1" w:name="_Toc491549186"/>
       <w:r>
         <w:rPr>
           <w:rStyle w:val="Enfasidelicata"/>
@@ -2998,7 +2998,7 @@
       <w:pPr>
         <w:pStyle w:val="Titolo2"/>
       </w:pPr>
-      <w:bookmarkStart w:id="2" w:name="_Toc491519989"/>
+      <w:bookmarkStart w:id="2" w:name="_Toc491549187"/>
       <w:r>
         <w:rPr>
           <w:rStyle w:val="Enfasidelicata"/>
@@ -5718,7 +5718,7 @@
       <w:pPr>
         <w:pStyle w:val="Titolo2"/>
       </w:pPr>
-      <w:bookmarkStart w:id="3" w:name="_Toc491519990"/>
+      <w:bookmarkStart w:id="3" w:name="_Toc491549188"/>
       <w:r>
         <w:rPr>
           <w:rStyle w:val="Enfasidelicata"/>
@@ -6843,7 +6843,7 @@
         <w:lastRenderedPageBreak/>
         <w:tab/>
       </w:r>
-      <w:bookmarkStart w:id="6" w:name="_Toc491519991"/>
+      <w:bookmarkStart w:id="6" w:name="_Toc491549189"/>
       <w:r>
         <w:rPr>
           <w:iCs/>
@@ -6856,7 +6856,7 @@
       <w:pPr>
         <w:pStyle w:val="Titolo2"/>
       </w:pPr>
-      <w:bookmarkStart w:id="7" w:name="_Toc491519992"/>
+      <w:bookmarkStart w:id="7" w:name="_Toc491549190"/>
       <w:r>
         <w:rPr>
           <w:rStyle w:val="Enfasidelicata"/>
@@ -6984,7 +6984,7 @@
       <w:pPr>
         <w:pStyle w:val="Titolo2"/>
       </w:pPr>
-      <w:bookmarkStart w:id="8" w:name="_Toc491519993"/>
+      <w:bookmarkStart w:id="8" w:name="_Toc491549191"/>
       <w:r>
         <w:rPr>
           <w:rStyle w:val="Enfasidelicata"/>
@@ -7616,7 +7616,7 @@
       <w:pPr>
         <w:pStyle w:val="Titolo2"/>
       </w:pPr>
-      <w:bookmarkStart w:id="9" w:name="_Toc491519994"/>
+      <w:bookmarkStart w:id="9" w:name="_Toc491549192"/>
       <w:r>
         <w:rPr>
           <w:rStyle w:val="Enfasidelicata"/>
@@ -7661,7 +7661,7 @@
       <w:pPr>
         <w:pStyle w:val="Titolo3"/>
       </w:pPr>
-      <w:bookmarkStart w:id="10" w:name="_Toc491519995"/>
+      <w:bookmarkStart w:id="10" w:name="_Toc491549193"/>
       <w:r>
         <w:rPr>
           <w:rStyle w:val="Enfasidelicata"/>
@@ -8029,7 +8029,7 @@
       <w:pPr>
         <w:pStyle w:val="Titolo3"/>
       </w:pPr>
-      <w:bookmarkStart w:id="12" w:name="_Toc491519996"/>
+      <w:bookmarkStart w:id="12" w:name="_Toc491549194"/>
       <w:r>
         <w:rPr>
           <w:rStyle w:val="Enfasidelicata"/>
@@ -8467,7 +8467,7 @@
       <w:pPr>
         <w:pStyle w:val="Titolo3"/>
       </w:pPr>
-      <w:bookmarkStart w:id="13" w:name="_Toc491519997"/>
+      <w:bookmarkStart w:id="13" w:name="_Toc491549195"/>
       <w:r>
         <w:rPr>
           <w:rStyle w:val="Enfasidelicata"/>
@@ -8787,7 +8787,7 @@
       <w:pPr>
         <w:pStyle w:val="Titolo3"/>
       </w:pPr>
-      <w:bookmarkStart w:id="14" w:name="_Toc491519998"/>
+      <w:bookmarkStart w:id="14" w:name="_Toc491549196"/>
       <w:r>
         <w:rPr>
           <w:rStyle w:val="Enfasidelicata"/>
@@ -9484,7 +9484,7 @@
       <w:pPr>
         <w:pStyle w:val="Titolo3"/>
       </w:pPr>
-      <w:bookmarkStart w:id="15" w:name="_Toc491519999"/>
+      <w:bookmarkStart w:id="15" w:name="_Toc491549197"/>
       <w:r>
         <w:rPr>
           <w:rStyle w:val="Enfasidelicata"/>
@@ -9721,7 +9721,7 @@
       <w:pPr>
         <w:pStyle w:val="Titolo3"/>
       </w:pPr>
-      <w:bookmarkStart w:id="17" w:name="_Toc491520000"/>
+      <w:bookmarkStart w:id="17" w:name="_Toc491549198"/>
       <w:r>
         <w:rPr>
           <w:rStyle w:val="Enfasidelicata"/>
@@ -10063,7 +10063,7 @@
       <w:pPr>
         <w:pStyle w:val="Titolo2"/>
       </w:pPr>
-      <w:bookmarkStart w:id="18" w:name="_Toc491520001"/>
+      <w:bookmarkStart w:id="18" w:name="_Toc491549199"/>
       <w:r>
         <w:rPr>
           <w:rStyle w:val="Enfasidelicata"/>
@@ -10191,7 +10191,7 @@
       <w:pPr>
         <w:pStyle w:val="Titolo3"/>
       </w:pPr>
-      <w:bookmarkStart w:id="19" w:name="_Toc491520002"/>
+      <w:bookmarkStart w:id="19" w:name="_Toc491549200"/>
       <w:r>
         <w:rPr>
           <w:rStyle w:val="Enfasidelicata"/>
@@ -10801,7 +10801,7 @@
       <w:pPr>
         <w:pStyle w:val="Titolo3"/>
       </w:pPr>
-      <w:bookmarkStart w:id="20" w:name="_Toc491520003"/>
+      <w:bookmarkStart w:id="20" w:name="_Toc491549201"/>
       <w:r>
         <w:rPr>
           <w:rStyle w:val="Enfasidelicata"/>
@@ -11541,7 +11541,7 @@
       <w:pPr>
         <w:pStyle w:val="Titolo3"/>
       </w:pPr>
-      <w:bookmarkStart w:id="21" w:name="_Toc491520004"/>
+      <w:bookmarkStart w:id="21" w:name="_Toc491549202"/>
       <w:r>
         <w:rPr>
           <w:rStyle w:val="Enfasidelicata"/>
@@ -12037,7 +12037,7 @@
       <w:pPr>
         <w:pStyle w:val="Titolo3"/>
       </w:pPr>
-      <w:bookmarkStart w:id="22" w:name="_Toc491520005"/>
+      <w:bookmarkStart w:id="22" w:name="_Toc491549203"/>
       <w:r>
         <w:rPr>
           <w:rStyle w:val="Enfasidelicata"/>
@@ -12672,7 +12672,7 @@
         <w:pStyle w:val="Titolo3"/>
         <w:jc w:val="both"/>
       </w:pPr>
-      <w:bookmarkStart w:id="23" w:name="_Toc491520006"/>
+      <w:bookmarkStart w:id="23" w:name="_Toc491549204"/>
       <w:r>
         <w:rPr>
           <w:rStyle w:val="Enfasidelicata"/>
@@ -13074,7 +13074,7 @@
       <w:pPr>
         <w:pStyle w:val="Titolo2"/>
       </w:pPr>
-      <w:bookmarkStart w:id="24" w:name="_Toc491520007"/>
+      <w:bookmarkStart w:id="24" w:name="_Toc491549205"/>
       <w:r>
         <w:rPr>
           <w:rStyle w:val="Enfasidelicata"/>
@@ -13202,7 +13202,7 @@
       <w:pPr>
         <w:pStyle w:val="Titolo1"/>
       </w:pPr>
-      <w:bookmarkStart w:id="25" w:name="_Toc491520008"/>
+      <w:bookmarkStart w:id="25" w:name="_Toc491549206"/>
       <w:r>
         <w:lastRenderedPageBreak/>
         <w:t>PROGETTAZIONE LOGICA</w:t>
@@ -13213,7 +13213,7 @@
       <w:pPr>
         <w:pStyle w:val="Titolo2"/>
       </w:pPr>
-      <w:bookmarkStart w:id="26" w:name="_Toc491520009"/>
+      <w:bookmarkStart w:id="26" w:name="_Toc491549207"/>
       <w:r>
         <w:t xml:space="preserve">3.1 </w:t>
       </w:r>
@@ -13492,7 +13492,20 @@
       <w:pPr>
         <w:pStyle w:val="Titolo3"/>
       </w:pPr>
-      <w:bookmarkStart w:id="27" w:name="_Toc491520010"/>
+      <w:bookmarkStart w:id="27" w:name="_Toc491549208"/>
+      <w:r>
+        <w:rPr>
+          <w:sz w:val="24"/>
+          <w:szCs w:val="24"/>
+        </w:rPr>
+        <w:t xml:space="preserve">3.1.1 </w:t>
+      </w:r>
+      <w:r>
+        <w:t>–</w:t>
+      </w:r>
+      <w:r>
+        <w:t xml:space="preserve"> </w:t>
+      </w:r>
       <w:r>
         <w:rPr>
           <w:sz w:val="24"/>
@@ -13714,7 +13727,20 @@
       <w:pPr>
         <w:pStyle w:val="Titolo3"/>
       </w:pPr>
-      <w:bookmarkStart w:id="28" w:name="_Toc491520011"/>
+      <w:bookmarkStart w:id="28" w:name="_Toc491549209"/>
+      <w:r>
+        <w:rPr>
+          <w:sz w:val="24"/>
+          <w:szCs w:val="24"/>
+        </w:rPr>
+        <w:t xml:space="preserve">3.1.2 </w:t>
+      </w:r>
+      <w:r>
+        <w:t>–</w:t>
+      </w:r>
+      <w:r>
+        <w:t xml:space="preserve"> </w:t>
+      </w:r>
       <w:r>
         <w:rPr>
           <w:sz w:val="24"/>
@@ -13869,12 +13895,25 @@
           <w:szCs w:val="24"/>
         </w:rPr>
       </w:pPr>
-      <w:bookmarkStart w:id="29" w:name="_Toc491520012"/>
+      <w:bookmarkStart w:id="29" w:name="_Toc491549210"/>
       <w:r>
         <w:rPr>
           <w:sz w:val="24"/>
           <w:szCs w:val="24"/>
         </w:rPr>
+        <w:t xml:space="preserve">3.1.3 </w:t>
+      </w:r>
+      <w:r>
+        <w:t>–</w:t>
+      </w:r>
+      <w:r>
+        <w:t xml:space="preserve"> </w:t>
+      </w:r>
+      <w:r>
+        <w:rPr>
+          <w:sz w:val="24"/>
+          <w:szCs w:val="24"/>
+        </w:rPr>
         <w:t>Calcoli economici e costi</w:t>
       </w:r>
       <w:bookmarkEnd w:id="29"/>
@@ -14016,7 +14055,20 @@
           <w:szCs w:val="24"/>
         </w:rPr>
       </w:pPr>
-      <w:bookmarkStart w:id="30" w:name="_Toc491520013"/>
+      <w:bookmarkStart w:id="30" w:name="_Toc491549211"/>
+      <w:r>
+        <w:rPr>
+          <w:sz w:val="24"/>
+          <w:szCs w:val="24"/>
+        </w:rPr>
+        <w:t xml:space="preserve">3.1.4 </w:t>
+      </w:r>
+      <w:r>
+        <w:t>–</w:t>
+      </w:r>
+      <w:r>
+        <w:t xml:space="preserve"> </w:t>
+      </w:r>
       <w:r>
         <w:rPr>
           <w:sz w:val="24"/>
@@ -14113,13 +14165,13 @@
       <w:pPr>
         <w:pStyle w:val="Titolo2"/>
       </w:pPr>
-      <w:bookmarkStart w:id="31" w:name="_Toc491520014"/>
+      <w:bookmarkStart w:id="31" w:name="_Toc491549212"/>
       <w:r>
         <w:lastRenderedPageBreak/>
         <w:t>3.</w:t>
       </w:r>
       <w:r>
-        <w:t>1.4</w:t>
+        <w:t>2</w:t>
       </w:r>
       <w:r>
         <w:t xml:space="preserve"> </w:t>
@@ -19803,9 +19855,18 @@
       <w:pPr>
         <w:pStyle w:val="Titolo2"/>
       </w:pPr>
-      <w:bookmarkStart w:id="32" w:name="_Toc491520015"/>
-      <w:r>
-        <w:t>3.1.5 Frequenza Operazioni</w:t>
+      <w:bookmarkStart w:id="32" w:name="_Toc491549213"/>
+      <w:r>
+        <w:t>3.</w:t>
+      </w:r>
+      <w:r>
+        <w:t xml:space="preserve">3 </w:t>
+      </w:r>
+      <w:r>
+        <w:t>–</w:t>
+      </w:r>
+      <w:r>
+        <w:t xml:space="preserve"> Frequenza Operazioni</w:t>
       </w:r>
       <w:bookmarkEnd w:id="32"/>
       <w:r>
@@ -24103,9 +24164,12 @@
       <w:pPr>
         <w:pStyle w:val="Titolo2"/>
       </w:pPr>
-      <w:bookmarkStart w:id="33" w:name="_Toc491520016"/>
-      <w:r>
-        <w:t>3.2</w:t>
+      <w:bookmarkStart w:id="33" w:name="_Toc491549214"/>
+      <w:r>
+        <w:t>3.</w:t>
+      </w:r>
+      <w:r>
+        <w:t>4</w:t>
       </w:r>
       <w:r>
         <w:t xml:space="preserve"> </w:t>
@@ -24122,12 +24186,15 @@
       <w:pPr>
         <w:pStyle w:val="Titolo3"/>
       </w:pPr>
-      <w:bookmarkStart w:id="34" w:name="_Toc491520017"/>
+      <w:bookmarkStart w:id="34" w:name="_Toc491549215"/>
       <w:r>
         <w:t>3.</w:t>
       </w:r>
       <w:r>
-        <w:t>2.</w:t>
+        <w:t>4</w:t>
+      </w:r>
+      <w:r>
+        <w:t>.</w:t>
       </w:r>
       <w:r>
         <w:t xml:space="preserve">1 </w:t>
@@ -25280,9 +25347,15 @@
       <w:pPr>
         <w:pStyle w:val="Titolo3"/>
       </w:pPr>
-      <w:bookmarkStart w:id="35" w:name="_Toc491520018"/>
-      <w:r>
-        <w:t>3.2.2</w:t>
+      <w:bookmarkStart w:id="35" w:name="_Toc491549216"/>
+      <w:r>
+        <w:t>3.</w:t>
+      </w:r>
+      <w:r>
+        <w:t>4</w:t>
+      </w:r>
+      <w:r>
+        <w:t>.2</w:t>
       </w:r>
       <w:r>
         <w:t xml:space="preserve"> </w:t>
@@ -25330,12 +25403,15 @@
       <w:pPr>
         <w:pStyle w:val="Titolo3"/>
       </w:pPr>
-      <w:bookmarkStart w:id="36" w:name="_Toc491520019"/>
+      <w:bookmarkStart w:id="36" w:name="_Toc491549217"/>
       <w:r>
         <w:t>3.</w:t>
       </w:r>
       <w:r>
-        <w:t>2.</w:t>
+        <w:t>4</w:t>
+      </w:r>
+      <w:r>
+        <w:t>.</w:t>
       </w:r>
       <w:r>
         <w:t>3</w:t>
@@ -25404,12 +25480,15 @@
       <w:pPr>
         <w:pStyle w:val="Titolo3"/>
       </w:pPr>
-      <w:bookmarkStart w:id="37" w:name="_Toc491520020"/>
+      <w:bookmarkStart w:id="37" w:name="_Toc491549218"/>
       <w:r>
         <w:t>3.</w:t>
       </w:r>
       <w:r>
-        <w:t>2.</w:t>
+        <w:t>4</w:t>
+      </w:r>
+      <w:r>
+        <w:t>.</w:t>
       </w:r>
       <w:r>
         <w:t>4</w:t>
@@ -25908,12 +25987,15 @@
       <w:pPr>
         <w:pStyle w:val="Titolo3"/>
       </w:pPr>
-      <w:bookmarkStart w:id="38" w:name="_Toc491520021"/>
+      <w:bookmarkStart w:id="38" w:name="_Toc491549219"/>
       <w:r>
         <w:t>3.</w:t>
       </w:r>
       <w:r>
-        <w:t>2.</w:t>
+        <w:t>4</w:t>
+      </w:r>
+      <w:r>
+        <w:t>.</w:t>
       </w:r>
       <w:r>
         <w:t>5</w:t>
@@ -29316,12 +29398,12 @@
       <w:pPr>
         <w:pStyle w:val="Titolo2"/>
       </w:pPr>
-      <w:bookmarkStart w:id="39" w:name="_Toc491520022"/>
+      <w:bookmarkStart w:id="39" w:name="_Toc491549220"/>
       <w:r>
         <w:t>3.</w:t>
       </w:r>
       <w:r>
-        <w:t>3</w:t>
+        <w:t>5</w:t>
       </w:r>
       <w:r>
         <w:t xml:space="preserve"> </w:t>
@@ -30092,6 +30174,185 @@
         <w:t>Anno</w:t>
       </w:r>
       <w:r>
+        <w:t xml:space="preserve">, </w:t>
+      </w:r>
+      <w:r>
+        <w:rPr>
+          <w:u w:val="single"/>
+        </w:rPr>
+        <w:t>Fornitore</w:t>
+      </w:r>
+      <w:r>
+        <w:t>)</w:t>
+      </w:r>
+    </w:p>
+    <w:p>
+      <w:r>
+        <w:t xml:space="preserve"> </w:t>
+      </w:r>
+      <w:r>
+        <w:tab/>
+      </w:r>
+      <w:proofErr w:type="gramStart"/>
+      <w:r>
+        <w:t xml:space="preserve">FK:  </w:t>
+      </w:r>
+      <w:r>
+        <w:t>Fornitore</w:t>
+      </w:r>
+      <w:proofErr w:type="gramEnd"/>
+      <w:r>
+        <w:t xml:space="preserve"> </w:t>
+      </w:r>
+      <w:r>
+        <w:t xml:space="preserve">REFERENCES </w:t>
+      </w:r>
+      <w:r>
+        <w:t>Fornitore</w:t>
+      </w:r>
+    </w:p>
+    <w:p/>
+    <w:p>
+      <w:pPr>
+        <w:rPr>
+          <w:sz w:val="24"/>
+        </w:rPr>
+      </w:pPr>
+      <w:proofErr w:type="spellStart"/>
+      <w:r>
+        <w:rPr>
+          <w:b/>
+        </w:rPr>
+        <w:t>NostreModalitàPagamento</w:t>
+      </w:r>
+      <w:proofErr w:type="spellEnd"/>
+      <w:r>
+        <w:t xml:space="preserve"> </w:t>
+      </w:r>
+      <w:r>
+        <w:t>(</w:t>
+      </w:r>
+      <w:r>
+        <w:rPr>
+          <w:u w:val="single"/>
+        </w:rPr>
+        <w:t>Da</w:t>
+      </w:r>
+      <w:r>
+        <w:t xml:space="preserve">, A, Periodicità, </w:t>
+      </w:r>
+      <w:proofErr w:type="spellStart"/>
+      <w:r>
+        <w:t>TassoInteresse</w:t>
+      </w:r>
+      <w:proofErr w:type="spellEnd"/>
+      <w:r>
+        <w:t xml:space="preserve">, </w:t>
+      </w:r>
+      <w:proofErr w:type="spellStart"/>
+      <w:r>
+        <w:t>NumeroRate</w:t>
+      </w:r>
+      <w:proofErr w:type="spellEnd"/>
+      <w:r>
+        <w:t>)</w:t>
+      </w:r>
+    </w:p>
+    <w:p>
+      <w:r>
+        <w:t xml:space="preserve"> </w:t>
+      </w:r>
+      <w:r>
+        <w:tab/>
+      </w:r>
+    </w:p>
+    <w:p>
+      <w:r>
+        <w:rPr>
+          <w:b/>
+        </w:rPr>
+        <w:t>Optional</w:t>
+      </w:r>
+      <w:r>
+        <w:t xml:space="preserve"> </w:t>
+      </w:r>
+      <w:r>
+        <w:t>(</w:t>
+      </w:r>
+      <w:r>
+        <w:rPr>
+          <w:u w:val="single"/>
+        </w:rPr>
+        <w:t>Codice</w:t>
+      </w:r>
+      <w:r>
+        <w:t>, Nome, Descrizione, Prezzo</w:t>
+      </w:r>
+      <w:r>
+        <w:t>)</w:t>
+      </w:r>
+    </w:p>
+    <w:p/>
+    <w:p>
+      <w:pPr>
+        <w:rPr>
+          <w:sz w:val="24"/>
+        </w:rPr>
+      </w:pPr>
+      <w:r>
+        <w:rPr>
+          <w:b/>
+        </w:rPr>
+        <w:t>Ordine</w:t>
+      </w:r>
+      <w:r>
+        <w:t xml:space="preserve"> </w:t>
+      </w:r>
+      <w:r>
+        <w:t>(</w:t>
+      </w:r>
+      <w:r>
+        <w:rPr>
+          <w:u w:val="single"/>
+        </w:rPr>
+        <w:t>Id</w:t>
+      </w:r>
+      <w:r>
+        <w:t xml:space="preserve">, </w:t>
+      </w:r>
+      <w:proofErr w:type="spellStart"/>
+      <w:r>
+        <w:t>TipoOrdine</w:t>
+      </w:r>
+      <w:proofErr w:type="spellEnd"/>
+      <w:r>
+        <w:t xml:space="preserve">, </w:t>
+      </w:r>
+      <w:proofErr w:type="spellStart"/>
+      <w:r>
+        <w:t>DataOrdine</w:t>
+      </w:r>
+      <w:proofErr w:type="spellEnd"/>
+      <w:r>
+        <w:t xml:space="preserve">, </w:t>
+      </w:r>
+      <w:proofErr w:type="spellStart"/>
+      <w:r>
+        <w:t>DataConsegnaPrevista</w:t>
+      </w:r>
+      <w:proofErr w:type="spellEnd"/>
+      <w:r>
+        <w:t xml:space="preserve">, </w:t>
+      </w:r>
+      <w:proofErr w:type="spellStart"/>
+      <w:r>
+        <w:t>DataConsegna</w:t>
+      </w:r>
+      <w:proofErr w:type="spellEnd"/>
+      <w:r>
+        <w:t>*</w:t>
+      </w:r>
+      <w:r>
         <w:t>, Fornitore</w:t>
       </w:r>
       <w:r>
@@ -30135,7 +30396,7 @@
         <w:rPr>
           <w:b/>
         </w:rPr>
-        <w:t>NostreModalitàPagamento</w:t>
+        <w:t>OrdineRicambio</w:t>
       </w:r>
       <w:proofErr w:type="spellEnd"/>
       <w:r>
@@ -30148,373 +30409,198 @@
         <w:rPr>
           <w:u w:val="single"/>
         </w:rPr>
-        <w:t>Da</w:t>
-      </w:r>
-      <w:r>
-        <w:t xml:space="preserve">, A, Periodicità, </w:t>
+        <w:t>Ordine</w:t>
+      </w:r>
+      <w:r>
+        <w:t xml:space="preserve">, </w:t>
+      </w:r>
+      <w:r>
+        <w:rPr>
+          <w:u w:val="single"/>
+        </w:rPr>
+        <w:t>Ricambio</w:t>
+      </w:r>
+      <w:r>
+        <w:t>,</w:t>
+      </w:r>
+      <w:r>
+        <w:t xml:space="preserve"> Quantità, </w:t>
       </w:r>
       <w:proofErr w:type="spellStart"/>
       <w:r>
-        <w:t>TassoInteresse</w:t>
+        <w:t>PrezzoUnitario</w:t>
       </w:r>
       <w:proofErr w:type="spellEnd"/>
       <w:r>
+        <w:t>)</w:t>
+      </w:r>
+    </w:p>
+    <w:p>
+      <w:r>
+        <w:tab/>
+      </w:r>
+      <w:proofErr w:type="gramStart"/>
+      <w:r>
+        <w:t>FK:  Ordine</w:t>
+      </w:r>
+      <w:proofErr w:type="gramEnd"/>
+      <w:r>
+        <w:t xml:space="preserve"> REFERENCES </w:t>
+      </w:r>
+      <w:r>
+        <w:t>Ordine</w:t>
+      </w:r>
+    </w:p>
+    <w:p>
+      <w:r>
+        <w:tab/>
+      </w:r>
+      <w:proofErr w:type="gramStart"/>
+      <w:r>
+        <w:t>FK:  Ricambio</w:t>
+      </w:r>
+      <w:proofErr w:type="gramEnd"/>
+      <w:r>
+        <w:t xml:space="preserve"> REFERENCES Ricambio</w:t>
+      </w:r>
+    </w:p>
+    <w:p/>
+    <w:p>
+      <w:pPr>
+        <w:rPr>
+          <w:sz w:val="24"/>
+        </w:rPr>
+      </w:pPr>
+      <w:proofErr w:type="spellStart"/>
+      <w:r>
+        <w:rPr>
+          <w:b/>
+        </w:rPr>
+        <w:t>Ordine</w:t>
+      </w:r>
+      <w:r>
+        <w:rPr>
+          <w:b/>
+        </w:rPr>
+        <w:t>Veicolo</w:t>
+      </w:r>
+      <w:proofErr w:type="spellEnd"/>
+      <w:r>
+        <w:t xml:space="preserve"> </w:t>
+      </w:r>
+      <w:r>
+        <w:t>(</w:t>
+      </w:r>
+      <w:r>
+        <w:rPr>
+          <w:u w:val="single"/>
+        </w:rPr>
+        <w:t>Veicolo</w:t>
+      </w:r>
+      <w:r>
         <w:t xml:space="preserve">, </w:t>
       </w:r>
       <w:proofErr w:type="spellStart"/>
       <w:r>
-        <w:t>NumeroRate</w:t>
+        <w:t>PrezzoFornitore</w:t>
       </w:r>
       <w:proofErr w:type="spellEnd"/>
       <w:r>
-        <w:t>)</w:t>
-      </w:r>
-    </w:p>
-    <w:p>
+        <w:t>, Ordine)</w:t>
+      </w:r>
+    </w:p>
+    <w:p>
+      <w:r>
+        <w:tab/>
+      </w:r>
+      <w:proofErr w:type="gramStart"/>
+      <w:r>
+        <w:t>FK:  Ordine</w:t>
+      </w:r>
+      <w:proofErr w:type="gramEnd"/>
+      <w:r>
+        <w:t xml:space="preserve"> REFERENCES </w:t>
+      </w:r>
+      <w:r>
+        <w:t>Ordine</w:t>
+      </w:r>
+    </w:p>
+    <w:p>
+      <w:r>
+        <w:tab/>
+      </w:r>
+      <w:proofErr w:type="gramStart"/>
+      <w:r>
+        <w:t>FK:  Veicolo</w:t>
+      </w:r>
+      <w:proofErr w:type="gramEnd"/>
+      <w:r>
+        <w:t xml:space="preserve"> REFERENCES </w:t>
+      </w:r>
+      <w:proofErr w:type="spellStart"/>
+      <w:r>
+        <w:t>VeicoloVenduto</w:t>
+      </w:r>
+      <w:proofErr w:type="spellEnd"/>
+    </w:p>
+    <w:p/>
+    <w:p>
+      <w:pPr>
+        <w:rPr>
+          <w:sz w:val="24"/>
+        </w:rPr>
+      </w:pPr>
+      <w:r>
+        <w:rPr>
+          <w:b/>
+        </w:rPr>
+        <w:t>Rata</w:t>
+      </w:r>
       <w:r>
         <w:t xml:space="preserve"> </w:t>
       </w:r>
       <w:r>
-        <w:tab/>
-      </w:r>
-    </w:p>
-    <w:p>
-      <w:r>
-        <w:rPr>
-          <w:b/>
-        </w:rPr>
-        <w:t>Optional</w:t>
-      </w:r>
-      <w:r>
-        <w:t xml:space="preserve"> </w:t>
-      </w:r>
-      <w:r>
         <w:t>(</w:t>
       </w:r>
+      <w:proofErr w:type="spellStart"/>
       <w:r>
         <w:rPr>
           <w:u w:val="single"/>
         </w:rPr>
-        <w:t>Codice</w:t>
-      </w:r>
-      <w:r>
-        <w:t>, Nome, Descrizione, Prezzo</w:t>
-      </w:r>
-      <w:r>
-        <w:t>)</w:t>
-      </w:r>
-    </w:p>
-    <w:p/>
-    <w:p>
-      <w:pPr>
-        <w:rPr>
-          <w:sz w:val="24"/>
-        </w:rPr>
-      </w:pPr>
-      <w:r>
-        <w:rPr>
-          <w:b/>
-        </w:rPr>
-        <w:t>Ordine</w:t>
-      </w:r>
-      <w:r>
-        <w:t xml:space="preserve"> </w:t>
-      </w:r>
-      <w:r>
-        <w:t>(</w:t>
-      </w:r>
+        <w:t>FornitoreFattura</w:t>
+      </w:r>
+      <w:proofErr w:type="spellEnd"/>
+      <w:r>
+        <w:t xml:space="preserve">, </w:t>
+      </w:r>
+      <w:proofErr w:type="spellStart"/>
       <w:r>
         <w:rPr>
           <w:u w:val="single"/>
         </w:rPr>
-        <w:t>Id</w:t>
-      </w:r>
+        <w:t>NumeroFattura</w:t>
+      </w:r>
+      <w:proofErr w:type="spellEnd"/>
       <w:r>
         <w:t xml:space="preserve">, </w:t>
       </w:r>
+      <w:r>
+        <w:rPr>
+          <w:u w:val="single"/>
+        </w:rPr>
+        <w:t>Scadenza</w:t>
+      </w:r>
+      <w:r>
+        <w:t xml:space="preserve">, Importo, </w:t>
+      </w:r>
       <w:proofErr w:type="spellStart"/>
       <w:r>
-        <w:t>TipoOrdine</w:t>
+        <w:t>DataPagamento</w:t>
       </w:r>
       <w:proofErr w:type="spellEnd"/>
       <w:r>
-        <w:t xml:space="preserve">, </w:t>
-      </w:r>
-      <w:proofErr w:type="spellStart"/>
-      <w:r>
-        <w:t>DataOrdine</w:t>
-      </w:r>
-      <w:proofErr w:type="spellEnd"/>
-      <w:r>
-        <w:t xml:space="preserve">, </w:t>
-      </w:r>
-      <w:proofErr w:type="spellStart"/>
-      <w:r>
-        <w:t>DataConsegnaPrevista</w:t>
-      </w:r>
-      <w:proofErr w:type="spellEnd"/>
-      <w:r>
-        <w:t xml:space="preserve">, </w:t>
-      </w:r>
-      <w:proofErr w:type="spellStart"/>
-      <w:r>
-        <w:t>DataConsegna</w:t>
-      </w:r>
-      <w:proofErr w:type="spellEnd"/>
-      <w:r>
         <w:t>*</w:t>
       </w:r>
-      <w:r>
-        <w:t>, Fornitore</w:t>
-      </w:r>
-      <w:r>
-        <w:t>)</w:t>
-      </w:r>
-    </w:p>
-    <w:p>
-      <w:r>
-        <w:t xml:space="preserve"> </w:t>
-      </w:r>
-      <w:r>
-        <w:tab/>
-      </w:r>
-      <w:proofErr w:type="gramStart"/>
-      <w:r>
-        <w:t xml:space="preserve">FK:  </w:t>
-      </w:r>
-      <w:r>
-        <w:t>Fornitore</w:t>
-      </w:r>
-      <w:proofErr w:type="gramEnd"/>
-      <w:r>
-        <w:t xml:space="preserve"> </w:t>
-      </w:r>
-      <w:r>
-        <w:t xml:space="preserve">REFERENCES </w:t>
-      </w:r>
-      <w:r>
-        <w:t>Fornitore</w:t>
-      </w:r>
-    </w:p>
-    <w:p/>
-    <w:p>
-      <w:pPr>
-        <w:rPr>
-          <w:sz w:val="24"/>
-        </w:rPr>
-      </w:pPr>
-      <w:proofErr w:type="spellStart"/>
-      <w:r>
-        <w:rPr>
-          <w:b/>
-        </w:rPr>
-        <w:t>OrdineRicambio</w:t>
-      </w:r>
-      <w:proofErr w:type="spellEnd"/>
-      <w:r>
-        <w:t xml:space="preserve"> </w:t>
-      </w:r>
-      <w:r>
-        <w:t>(</w:t>
-      </w:r>
-      <w:r>
-        <w:rPr>
-          <w:u w:val="single"/>
-        </w:rPr>
-        <w:t>Ordine</w:t>
-      </w:r>
-      <w:r>
-        <w:t xml:space="preserve">, </w:t>
-      </w:r>
-      <w:r>
-        <w:rPr>
-          <w:u w:val="single"/>
-        </w:rPr>
-        <w:t>Ricambio</w:t>
-      </w:r>
-      <w:r>
-        <w:t>,</w:t>
-      </w:r>
-      <w:r>
-        <w:t xml:space="preserve"> Quantità, </w:t>
-      </w:r>
-      <w:proofErr w:type="spellStart"/>
-      <w:r>
-        <w:t>PrezzoUnitario</w:t>
-      </w:r>
-      <w:proofErr w:type="spellEnd"/>
-      <w:r>
-        <w:t>)</w:t>
-      </w:r>
-    </w:p>
-    <w:p>
-      <w:r>
-        <w:tab/>
-      </w:r>
-      <w:proofErr w:type="gramStart"/>
-      <w:r>
-        <w:t>FK:  Ordine</w:t>
-      </w:r>
-      <w:proofErr w:type="gramEnd"/>
-      <w:r>
-        <w:t xml:space="preserve"> REFERENCES </w:t>
-      </w:r>
-      <w:r>
-        <w:t>Ordine</w:t>
-      </w:r>
-    </w:p>
-    <w:p>
-      <w:r>
-        <w:tab/>
-      </w:r>
-      <w:proofErr w:type="gramStart"/>
-      <w:r>
-        <w:t>FK:  Ricambio</w:t>
-      </w:r>
-      <w:proofErr w:type="gramEnd"/>
-      <w:r>
-        <w:t xml:space="preserve"> REFERENCES Ricambio</w:t>
-      </w:r>
-    </w:p>
-    <w:p/>
-    <w:p>
-      <w:pPr>
-        <w:rPr>
-          <w:sz w:val="24"/>
-        </w:rPr>
-      </w:pPr>
-      <w:proofErr w:type="spellStart"/>
-      <w:r>
-        <w:rPr>
-          <w:b/>
-        </w:rPr>
-        <w:t>Ordine</w:t>
-      </w:r>
-      <w:r>
-        <w:rPr>
-          <w:b/>
-        </w:rPr>
-        <w:t>Veicolo</w:t>
-      </w:r>
-      <w:proofErr w:type="spellEnd"/>
-      <w:r>
-        <w:t xml:space="preserve"> </w:t>
-      </w:r>
-      <w:r>
-        <w:t>(</w:t>
-      </w:r>
-      <w:r>
-        <w:rPr>
-          <w:u w:val="single"/>
-        </w:rPr>
-        <w:t>Veicolo</w:t>
-      </w:r>
-      <w:r>
-        <w:t xml:space="preserve">, </w:t>
-      </w:r>
-      <w:proofErr w:type="spellStart"/>
-      <w:r>
-        <w:t>PrezzoFornitore</w:t>
-      </w:r>
-      <w:proofErr w:type="spellEnd"/>
-      <w:r>
-        <w:t>, Ordine)</w:t>
-      </w:r>
-    </w:p>
-    <w:p>
-      <w:r>
-        <w:tab/>
-      </w:r>
-      <w:proofErr w:type="gramStart"/>
-      <w:r>
-        <w:t>FK:  Ordine</w:t>
-      </w:r>
-      <w:proofErr w:type="gramEnd"/>
-      <w:r>
-        <w:t xml:space="preserve"> REFERENCES </w:t>
-      </w:r>
-      <w:r>
-        <w:t>Ordine</w:t>
-      </w:r>
-    </w:p>
-    <w:p>
-      <w:r>
-        <w:tab/>
-      </w:r>
-      <w:proofErr w:type="gramStart"/>
-      <w:r>
-        <w:t>FK:  Veicolo</w:t>
-      </w:r>
-      <w:proofErr w:type="gramEnd"/>
-      <w:r>
-        <w:t xml:space="preserve"> REFERENCES </w:t>
-      </w:r>
-      <w:proofErr w:type="spellStart"/>
-      <w:r>
-        <w:t>VeicoloVenduto</w:t>
-      </w:r>
-      <w:proofErr w:type="spellEnd"/>
-    </w:p>
-    <w:p/>
-    <w:p>
-      <w:pPr>
-        <w:rPr>
-          <w:sz w:val="24"/>
-        </w:rPr>
-      </w:pPr>
-      <w:r>
-        <w:rPr>
-          <w:b/>
-        </w:rPr>
-        <w:t>Rata</w:t>
-      </w:r>
-      <w:r>
-        <w:t xml:space="preserve"> </w:t>
-      </w:r>
-      <w:r>
-        <w:t>(</w:t>
-      </w:r>
-      <w:proofErr w:type="spellStart"/>
-      <w:r>
-        <w:rPr>
-          <w:u w:val="single"/>
-        </w:rPr>
-        <w:t>FornitoreFattura</w:t>
-      </w:r>
-      <w:proofErr w:type="spellEnd"/>
-      <w:r>
-        <w:t xml:space="preserve">, </w:t>
-      </w:r>
-      <w:proofErr w:type="spellStart"/>
-      <w:r>
-        <w:rPr>
-          <w:u w:val="single"/>
-        </w:rPr>
-        <w:t>NumeroFattura</w:t>
-      </w:r>
-      <w:proofErr w:type="spellEnd"/>
-      <w:r>
-        <w:t xml:space="preserve">, </w:t>
-      </w:r>
-      <w:r>
-        <w:rPr>
-          <w:u w:val="single"/>
-        </w:rPr>
-        <w:t>Scadenza</w:t>
-      </w:r>
-      <w:r>
-        <w:t xml:space="preserve">, Importo, </w:t>
-      </w:r>
-      <w:proofErr w:type="spellStart"/>
-      <w:r>
-        <w:t>DataPagamento</w:t>
-      </w:r>
-      <w:proofErr w:type="spellEnd"/>
-      <w:r>
-        <w:t>*</w:t>
-      </w:r>
-      <w:bookmarkStart w:id="40" w:name="_GoBack"/>
-      <w:bookmarkEnd w:id="40"/>
       <w:r>
         <w:t>)</w:t>
       </w:r>
@@ -31439,10 +31525,10 @@
       <w:pPr>
         <w:pStyle w:val="Titolo2"/>
       </w:pPr>
-      <w:bookmarkStart w:id="41" w:name="_Toc491520023"/>
+      <w:bookmarkStart w:id="40" w:name="_Toc491549221"/>
       <w:r>
         <w:lastRenderedPageBreak/>
-        <w:t>3.4</w:t>
+        <w:t>3.6</w:t>
       </w:r>
       <w:r>
         <w:t xml:space="preserve"> </w:t>
@@ -31453,28 +31539,35 @@
       <w:r>
         <w:t xml:space="preserve"> Schemi di navigazione</w:t>
       </w:r>
+      <w:bookmarkEnd w:id="40"/>
+    </w:p>
+    <w:p>
+      <w:r>
+        <w:t xml:space="preserve">È stato preso in esame un sottoinsieme delle operazioni analizzate per visualizzarne il costo mediante gli schemi di navigazione. </w:t>
+      </w:r>
+    </w:p>
+    <w:p/>
+    <w:p>
+      <w:r>
+        <w:t>Nel costo delle operazioni, consideriamo il costo della scrittura pari a 2 letture.</w:t>
+      </w:r>
+    </w:p>
+    <w:p>
+      <w:r>
+        <w:t>L = Lettura</w:t>
+      </w:r>
+    </w:p>
+    <w:p>
+      <w:r>
+        <w:t>S = Scrittura</w:t>
+      </w:r>
+    </w:p>
+    <w:p>
+      <w:r>
+        <w:t>LE = Lettura equivalente</w:t>
+      </w:r>
+      <w:bookmarkStart w:id="41" w:name="_GoBack"/>
       <w:bookmarkEnd w:id="41"/>
-    </w:p>
-    <w:p>
-      <w:r>
-        <w:t xml:space="preserve">È stato preso in esame un sottoinsieme delle operazioni analizzate per visualizzarne il costo mediante gli schemi di navigazione. </w:t>
-      </w:r>
-    </w:p>
-    <w:p/>
-    <w:p>
-      <w:r>
-        <w:t>Nel costo delle operazioni, consideriamo il costo della scrittura pari a 2 letture.</w:t>
-      </w:r>
-    </w:p>
-    <w:p>
-      <w:r>
-        <w:t>L = Lettura</w:t>
-      </w:r>
-    </w:p>
-    <w:p>
-      <w:r>
-        <w:t>S = Scrittura</w:t>
-      </w:r>
     </w:p>
     <w:p/>
     <w:p>
@@ -32287,12 +32380,16 @@
       <w:r>
         <w:t>Costo = 249 L</w:t>
       </w:r>
+      <w:r>
+        <w:t>E</w:t>
+      </w:r>
     </w:p>
     <w:p/>
     <w:p>
       <w:pPr>
-        <w:rPr>
-          <w:rFonts w:eastAsia="Times New Roman"/>
+        <w:suppressAutoHyphens w:val="0"/>
+        <w:textAlignment w:val="auto"/>
+        <w:rPr>
           <w:b/>
         </w:rPr>
       </w:pPr>
@@ -32300,6 +32397,21 @@
         <w:rPr>
           <w:b/>
         </w:rPr>
+        <w:br w:type="page"/>
+      </w:r>
+    </w:p>
+    <w:p>
+      <w:pPr>
+        <w:rPr>
+          <w:rFonts w:eastAsia="Times New Roman"/>
+          <w:b/>
+        </w:rPr>
+      </w:pPr>
+      <w:r>
+        <w:rPr>
+          <w:b/>
+        </w:rPr>
+        <w:lastRenderedPageBreak/>
         <w:t>A5</w:t>
       </w:r>
       <w:r>
@@ -32330,7 +32442,6 @@
         <w:rPr>
           <w:noProof/>
         </w:rPr>
-        <w:lastRenderedPageBreak/>
         <w:drawing>
           <wp:inline distT="0" distB="0" distL="0" distR="0">
             <wp:extent cx="6381750" cy="3219450"/>
@@ -34007,6 +34118,9 @@
       <w:r>
         <w:t>Costo = 26 L</w:t>
       </w:r>
+      <w:r>
+        <w:t>E</w:t>
+      </w:r>
     </w:p>
     <w:p/>
     <w:p>
@@ -34014,6 +34128,7 @@
         <w:rPr>
           <w:b/>
         </w:rPr>
+        <w:lastRenderedPageBreak/>
         <w:t>C1</w:t>
       </w:r>
       <w:r>
@@ -34038,7 +34153,6 @@
         <w:rPr>
           <w:noProof/>
         </w:rPr>
-        <w:lastRenderedPageBreak/>
         <w:drawing>
           <wp:inline distT="0" distB="0" distL="0" distR="0" wp14:anchorId="04B10D78" wp14:editId="175E56B0">
             <wp:extent cx="4867275" cy="3480063"/>
@@ -34769,6 +34883,12 @@
         </w:rPr>
         <w:t>Costo = 7 L</w:t>
       </w:r>
+      <w:r>
+        <w:rPr>
+          <w:noProof/>
+        </w:rPr>
+        <w:t>E</w:t>
+      </w:r>
     </w:p>
     <w:p/>
     <w:p>
@@ -35576,12 +35696,15 @@
       <w:r>
         <w:t>L</w:t>
       </w:r>
+      <w:r>
+        <w:t>E</w:t>
+      </w:r>
     </w:p>
     <w:p>
       <w:pPr>
         <w:pStyle w:val="Titolo1"/>
       </w:pPr>
-      <w:bookmarkStart w:id="42" w:name="_Toc491520024"/>
+      <w:bookmarkStart w:id="42" w:name="_Toc491549222"/>
       <w:r>
         <w:t>PROGETTO LOGICO E RELAZIONALE</w:t>
       </w:r>
@@ -35591,7 +35714,7 @@
       <w:pPr>
         <w:pStyle w:val="Titolo2"/>
       </w:pPr>
-      <w:bookmarkStart w:id="43" w:name="_Toc491520025"/>
+      <w:bookmarkStart w:id="43" w:name="_Toc491549223"/>
       <w:r>
         <w:t>4</w:t>
       </w:r>
@@ -36138,7 +36261,6 @@
         <w:rPr>
           <w:b/>
         </w:rPr>
-        <w:lastRenderedPageBreak/>
         <w:t>A4</w:t>
       </w:r>
     </w:p>
@@ -37527,6 +37649,7 @@
         <w:rPr>
           <w:lang w:val="en-US"/>
         </w:rPr>
+        <w:lastRenderedPageBreak/>
         <w:t xml:space="preserve">WHERE </w:t>
       </w:r>
       <w:proofErr w:type="spellStart"/>
@@ -37564,7 +37687,6 @@
         <w:rPr>
           <w:lang w:val="en-US"/>
         </w:rPr>
-        <w:lastRenderedPageBreak/>
         <w:t xml:space="preserve">GROUP BY </w:t>
       </w:r>
       <w:proofErr w:type="spellStart"/>
@@ -38044,7 +38166,7 @@
       <w:pPr>
         <w:pStyle w:val="Titolo2"/>
       </w:pPr>
-      <w:bookmarkStart w:id="44" w:name="_Toc491520026"/>
+      <w:bookmarkStart w:id="44" w:name="_Toc491549224"/>
       <w:r>
         <w:t>4</w:t>
       </w:r>
@@ -41923,7 +42045,7 @@
 </file>
 
 <file path=customXml/itemProps1.xml><?xml version="1.0" encoding="utf-8"?>
-<ds:datastoreItem xmlns:ds="http://schemas.openxmlformats.org/officeDocument/2006/customXml" ds:itemID="{B2835D62-4989-4B3E-8646-437B07D7B416}">
+<ds:datastoreItem xmlns:ds="http://schemas.openxmlformats.org/officeDocument/2006/customXml" ds:itemID="{6CF8E977-675C-45C7-BECF-64C7D1766687}">
   <ds:schemaRefs>
     <ds:schemaRef ds:uri="http://schemas.openxmlformats.org/officeDocument/2006/bibliography"/>
   </ds:schemaRefs>

</xml_diff>

<commit_message>
Migliorati schemi di navigazione, frquenza op.
</commit_message>
<xml_diff>
--- a/ProgettoDB-1617/Relazione.docx
+++ b/ProgettoDB-1617/Relazione.docx
@@ -22609,6 +22609,14 @@
                 <w:sz w:val="24"/>
                 <w:szCs w:val="24"/>
               </w:rPr>
+              <w:t xml:space="preserve">(40 Richieste settimanali x 4) =600 </w:t>
+            </w:r>
+            <w:r>
+              <w:rPr>
+                <w:rFonts w:ascii="Times New Roman" w:eastAsia="Times New Roman" w:hAnsi="Times New Roman" w:cs="Times New Roman"/>
+                <w:sz w:val="24"/>
+                <w:szCs w:val="24"/>
+              </w:rPr>
               <w:t>160</w:t>
             </w:r>
             <w:r>
@@ -23224,15 +23232,49 @@
                 <w:sz w:val="24"/>
                 <w:szCs w:val="24"/>
               </w:rPr>
-              <w:t>600</w:t>
-            </w:r>
-            <w:r>
-              <w:rPr>
-                <w:rFonts w:ascii="Times New Roman" w:eastAsia="Times New Roman" w:hAnsi="Times New Roman" w:cs="Times New Roman"/>
-                <w:sz w:val="24"/>
-                <w:szCs w:val="24"/>
-              </w:rPr>
-              <w:t xml:space="preserve"> per mese</w:t>
+              <w:t>(20 Richieste giornaliere x 30</w:t>
+            </w:r>
+            <w:proofErr w:type="gramStart"/>
+            <w:r>
+              <w:rPr>
+                <w:rFonts w:ascii="Times New Roman" w:eastAsia="Times New Roman" w:hAnsi="Times New Roman" w:cs="Times New Roman"/>
+                <w:sz w:val="24"/>
+                <w:szCs w:val="24"/>
+              </w:rPr>
+              <w:t>)</w:t>
+            </w:r>
+            <w:r>
+              <w:rPr>
+                <w:rFonts w:ascii="Times New Roman" w:eastAsia="Times New Roman" w:hAnsi="Times New Roman" w:cs="Times New Roman"/>
+                <w:sz w:val="24"/>
+                <w:szCs w:val="24"/>
+              </w:rPr>
+              <w:t xml:space="preserve"> </w:t>
+            </w:r>
+            <w:r>
+              <w:rPr>
+                <w:rFonts w:ascii="Times New Roman" w:eastAsia="Times New Roman" w:hAnsi="Times New Roman" w:cs="Times New Roman"/>
+                <w:sz w:val="24"/>
+                <w:szCs w:val="24"/>
+              </w:rPr>
+              <w:t xml:space="preserve"> =</w:t>
+            </w:r>
+            <w:proofErr w:type="gramEnd"/>
+            <w:r>
+              <w:rPr>
+                <w:rFonts w:ascii="Times New Roman" w:eastAsia="Times New Roman" w:hAnsi="Times New Roman" w:cs="Times New Roman"/>
+                <w:sz w:val="24"/>
+                <w:szCs w:val="24"/>
+              </w:rPr>
+              <w:t xml:space="preserve"> 600 </w:t>
+            </w:r>
+            <w:r>
+              <w:rPr>
+                <w:rFonts w:ascii="Times New Roman" w:eastAsia="Times New Roman" w:hAnsi="Times New Roman" w:cs="Times New Roman"/>
+                <w:sz w:val="24"/>
+                <w:szCs w:val="24"/>
+              </w:rPr>
+              <w:t>per mese</w:t>
             </w:r>
           </w:p>
         </w:tc>
@@ -29585,8 +29627,6 @@
         </w:rPr>
         <w:t>Numero</w:t>
       </w:r>
-      <w:bookmarkStart w:id="40" w:name="_GoBack"/>
-      <w:bookmarkEnd w:id="40"/>
       <w:r>
         <w:t xml:space="preserve">, </w:t>
       </w:r>
@@ -31227,10 +31267,7 @@
       </w:pPr>
       <w:proofErr w:type="gramStart"/>
       <w:r>
-        <w:t xml:space="preserve">FK:  </w:t>
-      </w:r>
-      <w:r>
-        <w:t>Contratto</w:t>
+        <w:t>FK:  Contratto</w:t>
       </w:r>
       <w:proofErr w:type="gramEnd"/>
       <w:r>
@@ -31573,7 +31610,7 @@
       <w:pPr>
         <w:pStyle w:val="Titolo2"/>
       </w:pPr>
-      <w:bookmarkStart w:id="41" w:name="_Toc491549221"/>
+      <w:bookmarkStart w:id="40" w:name="_Toc491549221"/>
       <w:r>
         <w:lastRenderedPageBreak/>
         <w:t>3.6</w:t>
@@ -31587,7 +31624,7 @@
       <w:r>
         <w:t xml:space="preserve"> Schemi di navigazione</w:t>
       </w:r>
-      <w:bookmarkEnd w:id="41"/>
+      <w:bookmarkEnd w:id="40"/>
     </w:p>
     <w:p>
       <w:r>
@@ -31708,7 +31745,7 @@
     </w:p>
     <w:tbl>
       <w:tblPr>
-        <w:tblW w:w="8280" w:type="dxa"/>
+        <w:tblW w:w="9141" w:type="dxa"/>
         <w:jc w:val="center"/>
         <w:tblCellMar>
           <w:left w:w="70" w:type="dxa"/>
@@ -31717,7 +31754,7 @@
         <w:tblLook w:val="04A0" w:firstRow="1" w:lastRow="0" w:firstColumn="1" w:lastColumn="0" w:noHBand="0" w:noVBand="1"/>
       </w:tblPr>
       <w:tblGrid>
-        <w:gridCol w:w="2880"/>
+        <w:gridCol w:w="3741"/>
         <w:gridCol w:w="2700"/>
         <w:gridCol w:w="2700"/>
       </w:tblGrid>
@@ -31728,7 +31765,7 @@
         </w:trPr>
         <w:tc>
           <w:tcPr>
-            <w:tcW w:w="2880" w:type="dxa"/>
+            <w:tcW w:w="3741" w:type="dxa"/>
             <w:tcBorders>
               <w:top w:val="single" w:sz="8" w:space="0" w:color="000000"/>
               <w:left w:val="single" w:sz="8" w:space="0" w:color="000000"/>
@@ -31843,12 +31880,12 @@
       </w:tr>
       <w:tr>
         <w:trPr>
-          <w:trHeight w:val="499"/>
+          <w:trHeight w:val="369"/>
           <w:jc w:val="center"/>
         </w:trPr>
         <w:tc>
           <w:tcPr>
-            <w:tcW w:w="2880" w:type="dxa"/>
+            <w:tcW w:w="3741" w:type="dxa"/>
             <w:tcBorders>
               <w:top w:val="nil"/>
               <w:left w:val="single" w:sz="8" w:space="0" w:color="000000"/>
@@ -31864,14 +31901,14 @@
               <w:suppressAutoHyphens w:val="0"/>
               <w:textAlignment w:val="auto"/>
               <w:rPr>
-                <w:rFonts w:ascii="Times New Roman" w:eastAsia="Times New Roman" w:hAnsi="Times New Roman" w:cs="Times New Roman"/>
-                <w:sz w:val="24"/>
-                <w:szCs w:val="24"/>
-              </w:rPr>
-            </w:pPr>
-            <w:r>
-              <w:rPr>
-                <w:rFonts w:ascii="Times New Roman" w:eastAsia="Times New Roman" w:hAnsi="Times New Roman" w:cs="Times New Roman"/>
+                <w:rFonts w:eastAsia="Times New Roman"/>
+                <w:sz w:val="24"/>
+                <w:szCs w:val="24"/>
+              </w:rPr>
+            </w:pPr>
+            <w:r>
+              <w:rPr>
+                <w:rFonts w:eastAsia="Times New Roman"/>
                 <w:sz w:val="24"/>
                 <w:szCs w:val="24"/>
               </w:rPr>
@@ -31898,7 +31935,7 @@
               <w:jc w:val="center"/>
               <w:textAlignment w:val="auto"/>
               <w:rPr>
-                <w:rFonts w:ascii="Times New Roman" w:eastAsia="Times New Roman" w:hAnsi="Times New Roman" w:cs="Times New Roman"/>
+                <w:rFonts w:eastAsia="Times New Roman"/>
                 <w:b/>
                 <w:bCs/>
                 <w:sz w:val="24"/>
@@ -31907,7 +31944,7 @@
             </w:pPr>
             <w:r>
               <w:rPr>
-                <w:rFonts w:ascii="Times New Roman" w:eastAsia="Times New Roman" w:hAnsi="Times New Roman" w:cs="Times New Roman"/>
+                <w:rFonts w:eastAsia="Times New Roman"/>
                 <w:b/>
                 <w:bCs/>
                 <w:sz w:val="24"/>
@@ -31936,7 +31973,7 @@
               <w:jc w:val="center"/>
               <w:textAlignment w:val="auto"/>
               <w:rPr>
-                <w:rFonts w:ascii="Times New Roman" w:eastAsia="Times New Roman" w:hAnsi="Times New Roman" w:cs="Times New Roman"/>
+                <w:rFonts w:eastAsia="Times New Roman"/>
                 <w:b/>
                 <w:bCs/>
                 <w:sz w:val="24"/>
@@ -31945,7 +31982,7 @@
             </w:pPr>
             <w:r>
               <w:rPr>
-                <w:rFonts w:ascii="Times New Roman" w:eastAsia="Times New Roman" w:hAnsi="Times New Roman" w:cs="Times New Roman"/>
+                <w:rFonts w:eastAsia="Times New Roman"/>
                 <w:b/>
                 <w:bCs/>
                 <w:sz w:val="24"/>
@@ -31958,12 +31995,12 @@
       </w:tr>
       <w:tr>
         <w:trPr>
-          <w:trHeight w:val="499"/>
+          <w:trHeight w:val="369"/>
           <w:jc w:val="center"/>
         </w:trPr>
         <w:tc>
           <w:tcPr>
-            <w:tcW w:w="2880" w:type="dxa"/>
+            <w:tcW w:w="3741" w:type="dxa"/>
             <w:tcBorders>
               <w:top w:val="nil"/>
               <w:left w:val="single" w:sz="8" w:space="0" w:color="000000"/>
@@ -31979,14 +32016,14 @@
               <w:suppressAutoHyphens w:val="0"/>
               <w:textAlignment w:val="auto"/>
               <w:rPr>
-                <w:rFonts w:ascii="Times New Roman" w:eastAsia="Times New Roman" w:hAnsi="Times New Roman" w:cs="Times New Roman"/>
-                <w:sz w:val="24"/>
-                <w:szCs w:val="24"/>
-              </w:rPr>
-            </w:pPr>
-            <w:r>
-              <w:rPr>
-                <w:rFonts w:ascii="Times New Roman" w:eastAsia="Times New Roman" w:hAnsi="Times New Roman" w:cs="Times New Roman"/>
+                <w:rFonts w:eastAsia="Times New Roman"/>
+                <w:sz w:val="24"/>
+                <w:szCs w:val="24"/>
+              </w:rPr>
+            </w:pPr>
+            <w:r>
+              <w:rPr>
+                <w:rFonts w:eastAsia="Times New Roman"/>
                 <w:sz w:val="24"/>
                 <w:szCs w:val="24"/>
               </w:rPr>
@@ -32013,7 +32050,7 @@
               <w:jc w:val="center"/>
               <w:textAlignment w:val="auto"/>
               <w:rPr>
-                <w:rFonts w:ascii="Times New Roman" w:eastAsia="Times New Roman" w:hAnsi="Times New Roman" w:cs="Times New Roman"/>
+                <w:rFonts w:eastAsia="Times New Roman"/>
                 <w:b/>
                 <w:bCs/>
                 <w:sz w:val="24"/>
@@ -32022,7 +32059,7 @@
             </w:pPr>
             <w:r>
               <w:rPr>
-                <w:rFonts w:ascii="Times New Roman" w:eastAsia="Times New Roman" w:hAnsi="Times New Roman" w:cs="Times New Roman"/>
+                <w:rFonts w:eastAsia="Times New Roman"/>
                 <w:b/>
                 <w:bCs/>
                 <w:sz w:val="24"/>
@@ -32051,7 +32088,7 @@
               <w:jc w:val="center"/>
               <w:textAlignment w:val="auto"/>
               <w:rPr>
-                <w:rFonts w:ascii="Times New Roman" w:eastAsia="Times New Roman" w:hAnsi="Times New Roman" w:cs="Times New Roman"/>
+                <w:rFonts w:eastAsia="Times New Roman"/>
                 <w:b/>
                 <w:bCs/>
                 <w:sz w:val="24"/>
@@ -32060,7 +32097,7 @@
             </w:pPr>
             <w:r>
               <w:rPr>
-                <w:rFonts w:ascii="Times New Roman" w:eastAsia="Times New Roman" w:hAnsi="Times New Roman" w:cs="Times New Roman"/>
+                <w:rFonts w:eastAsia="Times New Roman"/>
                 <w:b/>
                 <w:bCs/>
                 <w:sz w:val="24"/>
@@ -32073,12 +32110,12 @@
       </w:tr>
       <w:tr>
         <w:trPr>
-          <w:trHeight w:val="735"/>
+          <w:trHeight w:val="369"/>
           <w:jc w:val="center"/>
         </w:trPr>
         <w:tc>
           <w:tcPr>
-            <w:tcW w:w="2880" w:type="dxa"/>
+            <w:tcW w:w="3741" w:type="dxa"/>
             <w:tcBorders>
               <w:top w:val="nil"/>
               <w:left w:val="single" w:sz="8" w:space="0" w:color="000000"/>
@@ -32094,14 +32131,14 @@
               <w:suppressAutoHyphens w:val="0"/>
               <w:textAlignment w:val="auto"/>
               <w:rPr>
-                <w:rFonts w:ascii="Times New Roman" w:eastAsia="Times New Roman" w:hAnsi="Times New Roman" w:cs="Times New Roman"/>
-                <w:sz w:val="24"/>
-                <w:szCs w:val="24"/>
-              </w:rPr>
-            </w:pPr>
-            <w:r>
-              <w:rPr>
-                <w:rFonts w:ascii="Times New Roman" w:eastAsia="Times New Roman" w:hAnsi="Times New Roman" w:cs="Times New Roman"/>
+                <w:rFonts w:eastAsia="Times New Roman"/>
+                <w:sz w:val="24"/>
+                <w:szCs w:val="24"/>
+              </w:rPr>
+            </w:pPr>
+            <w:r>
+              <w:rPr>
+                <w:rFonts w:eastAsia="Times New Roman"/>
                 <w:sz w:val="24"/>
                 <w:szCs w:val="24"/>
               </w:rPr>
@@ -32128,7 +32165,7 @@
               <w:jc w:val="center"/>
               <w:textAlignment w:val="auto"/>
               <w:rPr>
-                <w:rFonts w:ascii="Times New Roman" w:eastAsia="Times New Roman" w:hAnsi="Times New Roman" w:cs="Times New Roman"/>
+                <w:rFonts w:eastAsia="Times New Roman"/>
                 <w:b/>
                 <w:bCs/>
                 <w:sz w:val="24"/>
@@ -32137,7 +32174,7 @@
             </w:pPr>
             <w:r>
               <w:rPr>
-                <w:rFonts w:ascii="Times New Roman" w:eastAsia="Times New Roman" w:hAnsi="Times New Roman" w:cs="Times New Roman"/>
+                <w:rFonts w:eastAsia="Times New Roman"/>
                 <w:b/>
                 <w:bCs/>
                 <w:sz w:val="24"/>
@@ -32166,7 +32203,7 @@
               <w:jc w:val="center"/>
               <w:textAlignment w:val="auto"/>
               <w:rPr>
-                <w:rFonts w:ascii="Times New Roman" w:eastAsia="Times New Roman" w:hAnsi="Times New Roman" w:cs="Times New Roman"/>
+                <w:rFonts w:eastAsia="Times New Roman"/>
                 <w:b/>
                 <w:bCs/>
                 <w:sz w:val="24"/>
@@ -32175,7 +32212,7 @@
             </w:pPr>
             <w:r>
               <w:rPr>
-                <w:rFonts w:ascii="Times New Roman" w:eastAsia="Times New Roman" w:hAnsi="Times New Roman" w:cs="Times New Roman"/>
+                <w:rFonts w:eastAsia="Times New Roman"/>
                 <w:b/>
                 <w:bCs/>
                 <w:sz w:val="24"/>
@@ -32188,12 +32225,12 @@
       </w:tr>
       <w:tr>
         <w:trPr>
-          <w:trHeight w:val="499"/>
+          <w:trHeight w:val="369"/>
           <w:jc w:val="center"/>
         </w:trPr>
         <w:tc>
           <w:tcPr>
-            <w:tcW w:w="2880" w:type="dxa"/>
+            <w:tcW w:w="3741" w:type="dxa"/>
             <w:tcBorders>
               <w:top w:val="nil"/>
               <w:left w:val="single" w:sz="8" w:space="0" w:color="000000"/>
@@ -32209,14 +32246,14 @@
               <w:suppressAutoHyphens w:val="0"/>
               <w:textAlignment w:val="auto"/>
               <w:rPr>
-                <w:rFonts w:ascii="Times New Roman" w:eastAsia="Times New Roman" w:hAnsi="Times New Roman" w:cs="Times New Roman"/>
-                <w:sz w:val="24"/>
-                <w:szCs w:val="24"/>
-              </w:rPr>
-            </w:pPr>
-            <w:r>
-              <w:rPr>
-                <w:rFonts w:ascii="Times New Roman" w:eastAsia="Times New Roman" w:hAnsi="Times New Roman" w:cs="Times New Roman"/>
+                <w:rFonts w:eastAsia="Times New Roman"/>
+                <w:sz w:val="24"/>
+                <w:szCs w:val="24"/>
+              </w:rPr>
+            </w:pPr>
+            <w:r>
+              <w:rPr>
+                <w:rFonts w:eastAsia="Times New Roman"/>
                 <w:sz w:val="24"/>
                 <w:szCs w:val="24"/>
               </w:rPr>
@@ -32243,7 +32280,7 @@
               <w:jc w:val="center"/>
               <w:textAlignment w:val="auto"/>
               <w:rPr>
-                <w:rFonts w:ascii="Times New Roman" w:eastAsia="Times New Roman" w:hAnsi="Times New Roman" w:cs="Times New Roman"/>
+                <w:rFonts w:eastAsia="Times New Roman"/>
                 <w:b/>
                 <w:bCs/>
                 <w:sz w:val="24"/>
@@ -32252,7 +32289,7 @@
             </w:pPr>
             <w:r>
               <w:rPr>
-                <w:rFonts w:ascii="Times New Roman" w:eastAsia="Times New Roman" w:hAnsi="Times New Roman" w:cs="Times New Roman"/>
+                <w:rFonts w:eastAsia="Times New Roman"/>
                 <w:b/>
                 <w:bCs/>
                 <w:sz w:val="24"/>
@@ -32281,7 +32318,7 @@
               <w:jc w:val="center"/>
               <w:textAlignment w:val="auto"/>
               <w:rPr>
-                <w:rFonts w:ascii="Times New Roman" w:eastAsia="Times New Roman" w:hAnsi="Times New Roman" w:cs="Times New Roman"/>
+                <w:rFonts w:eastAsia="Times New Roman"/>
                 <w:b/>
                 <w:bCs/>
                 <w:sz w:val="24"/>
@@ -32290,7 +32327,7 @@
             </w:pPr>
             <w:r>
               <w:rPr>
-                <w:rFonts w:ascii="Times New Roman" w:eastAsia="Times New Roman" w:hAnsi="Times New Roman" w:cs="Times New Roman"/>
+                <w:rFonts w:eastAsia="Times New Roman"/>
                 <w:b/>
                 <w:bCs/>
                 <w:sz w:val="24"/>
@@ -32303,12 +32340,12 @@
       </w:tr>
       <w:tr>
         <w:trPr>
-          <w:trHeight w:val="499"/>
+          <w:trHeight w:val="369"/>
           <w:jc w:val="center"/>
         </w:trPr>
         <w:tc>
           <w:tcPr>
-            <w:tcW w:w="2880" w:type="dxa"/>
+            <w:tcW w:w="3741" w:type="dxa"/>
             <w:tcBorders>
               <w:top w:val="single" w:sz="8" w:space="0" w:color="auto"/>
               <w:left w:val="single" w:sz="8" w:space="0" w:color="auto"/>
@@ -32324,14 +32361,14 @@
               <w:suppressAutoHyphens w:val="0"/>
               <w:textAlignment w:val="auto"/>
               <w:rPr>
-                <w:rFonts w:ascii="Times New Roman" w:eastAsia="Times New Roman" w:hAnsi="Times New Roman" w:cs="Times New Roman"/>
-                <w:sz w:val="24"/>
-                <w:szCs w:val="24"/>
-              </w:rPr>
-            </w:pPr>
-            <w:r>
-              <w:rPr>
-                <w:rFonts w:ascii="Times New Roman" w:eastAsia="Times New Roman" w:hAnsi="Times New Roman" w:cs="Times New Roman"/>
+                <w:rFonts w:eastAsia="Times New Roman"/>
+                <w:sz w:val="24"/>
+                <w:szCs w:val="24"/>
+              </w:rPr>
+            </w:pPr>
+            <w:r>
+              <w:rPr>
+                <w:rFonts w:eastAsia="Times New Roman"/>
                 <w:sz w:val="24"/>
                 <w:szCs w:val="24"/>
               </w:rPr>
@@ -32358,7 +32395,7 @@
               <w:jc w:val="center"/>
               <w:textAlignment w:val="auto"/>
               <w:rPr>
-                <w:rFonts w:ascii="Times New Roman" w:eastAsia="Times New Roman" w:hAnsi="Times New Roman" w:cs="Times New Roman"/>
+                <w:rFonts w:eastAsia="Times New Roman"/>
                 <w:b/>
                 <w:bCs/>
                 <w:sz w:val="24"/>
@@ -32367,7 +32404,7 @@
             </w:pPr>
             <w:r>
               <w:rPr>
-                <w:rFonts w:ascii="Times New Roman" w:eastAsia="Times New Roman" w:hAnsi="Times New Roman" w:cs="Times New Roman"/>
+                <w:rFonts w:eastAsia="Times New Roman"/>
                 <w:b/>
                 <w:bCs/>
                 <w:sz w:val="24"/>
@@ -32396,7 +32433,7 @@
               <w:jc w:val="center"/>
               <w:textAlignment w:val="auto"/>
               <w:rPr>
-                <w:rFonts w:ascii="Times New Roman" w:eastAsia="Times New Roman" w:hAnsi="Times New Roman" w:cs="Times New Roman"/>
+                <w:rFonts w:eastAsia="Times New Roman"/>
                 <w:b/>
                 <w:bCs/>
                 <w:sz w:val="24"/>
@@ -32405,7 +32442,7 @@
             </w:pPr>
             <w:r>
               <w:rPr>
-                <w:rFonts w:ascii="Times New Roman" w:eastAsia="Times New Roman" w:hAnsi="Times New Roman" w:cs="Times New Roman"/>
+                <w:rFonts w:eastAsia="Times New Roman"/>
                 <w:b/>
                 <w:bCs/>
                 <w:sz w:val="24"/>
@@ -32428,6 +32465,39 @@
       </w:r>
       <w:r>
         <w:t>E</w:t>
+      </w:r>
+    </w:p>
+    <w:p/>
+    <w:p>
+      <w:r>
+        <w:t xml:space="preserve">Per questa operazione è necessario visionare ogni modello che fa riferimento a casa produttrice. </w:t>
+      </w:r>
+      <w:r>
+        <w:rPr>
+          <w:i/>
+        </w:rPr>
+        <w:t>Casa produttrice</w:t>
+      </w:r>
+      <w:r>
+        <w:t xml:space="preserve">, secondo le tabelle dei volumi possiede </w:t>
+      </w:r>
+      <w:r>
+        <w:rPr>
+          <w:i/>
+        </w:rPr>
+        <w:t>15000</w:t>
+      </w:r>
+      <w:r>
+        <w:t xml:space="preserve"> associazioni produzione. Assumendo distribuzione uniforme in media si accede in lettura a 15000/125=120 unità di modello veicolo. Visto che i veicoli in catalogo possono essere di numero inferiore nella concessionaria accediamo soltanto ad un sottoinsieme se vogliamo prendere visione dei </w:t>
+      </w:r>
+      <w:r>
+        <w:rPr>
+          <w:i/>
+        </w:rPr>
+        <w:t>veicoli in catalogo</w:t>
+      </w:r>
+      <w:r>
+        <w:t xml:space="preserve"> veri e propri. </w:t>
       </w:r>
     </w:p>
     <w:p/>
@@ -32542,7 +32612,7 @@
     <w:p/>
     <w:tbl>
       <w:tblPr>
-        <w:tblW w:w="8560" w:type="dxa"/>
+        <w:tblW w:w="9279" w:type="dxa"/>
         <w:jc w:val="center"/>
         <w:tblCellMar>
           <w:left w:w="70" w:type="dxa"/>
@@ -32551,7 +32621,7 @@
         <w:tblLook w:val="04A0" w:firstRow="1" w:lastRow="0" w:firstColumn="1" w:lastColumn="0" w:noHBand="0" w:noVBand="1"/>
       </w:tblPr>
       <w:tblGrid>
-        <w:gridCol w:w="3160"/>
+        <w:gridCol w:w="3879"/>
         <w:gridCol w:w="2700"/>
         <w:gridCol w:w="2700"/>
       </w:tblGrid>
@@ -32562,7 +32632,7 @@
         </w:trPr>
         <w:tc>
           <w:tcPr>
-            <w:tcW w:w="3160" w:type="dxa"/>
+            <w:tcW w:w="3879" w:type="dxa"/>
             <w:tcBorders>
               <w:top w:val="single" w:sz="8" w:space="0" w:color="000000"/>
               <w:left w:val="single" w:sz="8" w:space="0" w:color="000000"/>
@@ -32677,12 +32747,12 @@
       </w:tr>
       <w:tr>
         <w:trPr>
-          <w:trHeight w:val="499"/>
+          <w:trHeight w:val="369"/>
           <w:jc w:val="center"/>
         </w:trPr>
         <w:tc>
           <w:tcPr>
-            <w:tcW w:w="3160" w:type="dxa"/>
+            <w:tcW w:w="3879" w:type="dxa"/>
             <w:tcBorders>
               <w:top w:val="nil"/>
               <w:left w:val="single" w:sz="8" w:space="0" w:color="000000"/>
@@ -32698,16 +32768,12 @@
               <w:suppressAutoHyphens w:val="0"/>
               <w:textAlignment w:val="auto"/>
               <w:rPr>
-                <w:rFonts w:ascii="Times New Roman" w:eastAsia="Times New Roman" w:hAnsi="Times New Roman" w:cs="Times New Roman"/>
-                <w:sz w:val="24"/>
-                <w:szCs w:val="24"/>
-              </w:rPr>
-            </w:pPr>
-            <w:r>
-              <w:rPr>
-                <w:rFonts w:ascii="Times New Roman" w:eastAsia="Times New Roman" w:hAnsi="Times New Roman" w:cs="Times New Roman"/>
-                <w:sz w:val="24"/>
-                <w:szCs w:val="24"/>
+                <w:rFonts w:eastAsia="Times New Roman"/>
+              </w:rPr>
+            </w:pPr>
+            <w:r>
+              <w:rPr>
+                <w:rFonts w:eastAsia="Times New Roman"/>
               </w:rPr>
               <w:t>CONTRATTO DI VENDITA</w:t>
             </w:r>
@@ -32732,20 +32798,16 @@
               <w:jc w:val="center"/>
               <w:textAlignment w:val="auto"/>
               <w:rPr>
-                <w:rFonts w:ascii="Times New Roman" w:eastAsia="Times New Roman" w:hAnsi="Times New Roman" w:cs="Times New Roman"/>
+                <w:rFonts w:eastAsia="Times New Roman"/>
                 <w:b/>
                 <w:bCs/>
-                <w:sz w:val="24"/>
-                <w:szCs w:val="24"/>
-              </w:rPr>
-            </w:pPr>
-            <w:r>
-              <w:rPr>
-                <w:rFonts w:ascii="Times New Roman" w:eastAsia="Times New Roman" w:hAnsi="Times New Roman" w:cs="Times New Roman"/>
+              </w:rPr>
+            </w:pPr>
+            <w:r>
+              <w:rPr>
+                <w:rFonts w:eastAsia="Times New Roman"/>
                 <w:b/>
                 <w:bCs/>
-                <w:sz w:val="24"/>
-                <w:szCs w:val="24"/>
               </w:rPr>
               <w:t>1</w:t>
             </w:r>
@@ -32770,20 +32832,16 @@
               <w:jc w:val="center"/>
               <w:textAlignment w:val="auto"/>
               <w:rPr>
-                <w:rFonts w:ascii="Times New Roman" w:eastAsia="Times New Roman" w:hAnsi="Times New Roman" w:cs="Times New Roman"/>
+                <w:rFonts w:eastAsia="Times New Roman"/>
                 <w:b/>
                 <w:bCs/>
-                <w:sz w:val="24"/>
-                <w:szCs w:val="24"/>
-              </w:rPr>
-            </w:pPr>
-            <w:r>
-              <w:rPr>
-                <w:rFonts w:ascii="Times New Roman" w:eastAsia="Times New Roman" w:hAnsi="Times New Roman" w:cs="Times New Roman"/>
+              </w:rPr>
+            </w:pPr>
+            <w:r>
+              <w:rPr>
+                <w:rFonts w:eastAsia="Times New Roman"/>
                 <w:b/>
                 <w:bCs/>
-                <w:sz w:val="24"/>
-                <w:szCs w:val="24"/>
               </w:rPr>
               <w:t>L</w:t>
             </w:r>
@@ -32792,12 +32850,12 @@
       </w:tr>
       <w:tr>
         <w:trPr>
-          <w:trHeight w:val="499"/>
+          <w:trHeight w:val="369"/>
           <w:jc w:val="center"/>
         </w:trPr>
         <w:tc>
           <w:tcPr>
-            <w:tcW w:w="3160" w:type="dxa"/>
+            <w:tcW w:w="3879" w:type="dxa"/>
             <w:tcBorders>
               <w:top w:val="nil"/>
               <w:left w:val="single" w:sz="8" w:space="0" w:color="000000"/>
@@ -32813,16 +32871,12 @@
               <w:suppressAutoHyphens w:val="0"/>
               <w:textAlignment w:val="auto"/>
               <w:rPr>
-                <w:rFonts w:ascii="Times New Roman" w:eastAsia="Times New Roman" w:hAnsi="Times New Roman" w:cs="Times New Roman"/>
-                <w:sz w:val="24"/>
-                <w:szCs w:val="24"/>
-              </w:rPr>
-            </w:pPr>
-            <w:r>
-              <w:rPr>
-                <w:rFonts w:ascii="Times New Roman" w:eastAsia="Times New Roman" w:hAnsi="Times New Roman" w:cs="Times New Roman"/>
-                <w:sz w:val="24"/>
-                <w:szCs w:val="24"/>
+                <w:rFonts w:eastAsia="Times New Roman"/>
+              </w:rPr>
+            </w:pPr>
+            <w:r>
+              <w:rPr>
+                <w:rFonts w:eastAsia="Times New Roman"/>
               </w:rPr>
               <w:t>definizione</w:t>
             </w:r>
@@ -32847,20 +32901,16 @@
               <w:jc w:val="center"/>
               <w:textAlignment w:val="auto"/>
               <w:rPr>
-                <w:rFonts w:ascii="Times New Roman" w:eastAsia="Times New Roman" w:hAnsi="Times New Roman" w:cs="Times New Roman"/>
+                <w:rFonts w:eastAsia="Times New Roman"/>
                 <w:b/>
                 <w:bCs/>
-                <w:sz w:val="24"/>
-                <w:szCs w:val="24"/>
-              </w:rPr>
-            </w:pPr>
-            <w:r>
-              <w:rPr>
-                <w:rFonts w:ascii="Times New Roman" w:eastAsia="Times New Roman" w:hAnsi="Times New Roman" w:cs="Times New Roman"/>
+              </w:rPr>
+            </w:pPr>
+            <w:r>
+              <w:rPr>
+                <w:rFonts w:eastAsia="Times New Roman"/>
                 <w:b/>
                 <w:bCs/>
-                <w:sz w:val="24"/>
-                <w:szCs w:val="24"/>
               </w:rPr>
               <w:t>1</w:t>
             </w:r>
@@ -32885,20 +32935,16 @@
               <w:jc w:val="center"/>
               <w:textAlignment w:val="auto"/>
               <w:rPr>
-                <w:rFonts w:ascii="Times New Roman" w:eastAsia="Times New Roman" w:hAnsi="Times New Roman" w:cs="Times New Roman"/>
+                <w:rFonts w:eastAsia="Times New Roman"/>
                 <w:b/>
                 <w:bCs/>
-                <w:sz w:val="24"/>
-                <w:szCs w:val="24"/>
-              </w:rPr>
-            </w:pPr>
-            <w:r>
-              <w:rPr>
-                <w:rFonts w:ascii="Times New Roman" w:eastAsia="Times New Roman" w:hAnsi="Times New Roman" w:cs="Times New Roman"/>
+              </w:rPr>
+            </w:pPr>
+            <w:r>
+              <w:rPr>
+                <w:rFonts w:eastAsia="Times New Roman"/>
                 <w:b/>
                 <w:bCs/>
-                <w:sz w:val="24"/>
-                <w:szCs w:val="24"/>
               </w:rPr>
               <w:t>L</w:t>
             </w:r>
@@ -32907,12 +32953,12 @@
       </w:tr>
       <w:tr>
         <w:trPr>
-          <w:trHeight w:val="735"/>
+          <w:trHeight w:val="369"/>
           <w:jc w:val="center"/>
         </w:trPr>
         <w:tc>
           <w:tcPr>
-            <w:tcW w:w="3160" w:type="dxa"/>
+            <w:tcW w:w="3879" w:type="dxa"/>
             <w:tcBorders>
               <w:top w:val="nil"/>
               <w:left w:val="single" w:sz="8" w:space="0" w:color="000000"/>
@@ -32928,16 +32974,12 @@
               <w:suppressAutoHyphens w:val="0"/>
               <w:textAlignment w:val="auto"/>
               <w:rPr>
-                <w:rFonts w:ascii="Times New Roman" w:eastAsia="Times New Roman" w:hAnsi="Times New Roman" w:cs="Times New Roman"/>
-                <w:sz w:val="24"/>
-                <w:szCs w:val="24"/>
-              </w:rPr>
-            </w:pPr>
-            <w:r>
-              <w:rPr>
-                <w:rFonts w:ascii="Times New Roman" w:eastAsia="Times New Roman" w:hAnsi="Times New Roman" w:cs="Times New Roman"/>
-                <w:sz w:val="24"/>
-                <w:szCs w:val="24"/>
+                <w:rFonts w:eastAsia="Times New Roman"/>
+              </w:rPr>
+            </w:pPr>
+            <w:r>
+              <w:rPr>
+                <w:rFonts w:eastAsia="Times New Roman"/>
               </w:rPr>
               <w:t>NOSTRE MODALIT. DI PAGAMENTO</w:t>
             </w:r>
@@ -32962,20 +33004,16 @@
               <w:jc w:val="center"/>
               <w:textAlignment w:val="auto"/>
               <w:rPr>
-                <w:rFonts w:ascii="Times New Roman" w:eastAsia="Times New Roman" w:hAnsi="Times New Roman" w:cs="Times New Roman"/>
+                <w:rFonts w:eastAsia="Times New Roman"/>
                 <w:b/>
                 <w:bCs/>
-                <w:sz w:val="24"/>
-                <w:szCs w:val="24"/>
-              </w:rPr>
-            </w:pPr>
-            <w:r>
-              <w:rPr>
-                <w:rFonts w:ascii="Times New Roman" w:eastAsia="Times New Roman" w:hAnsi="Times New Roman" w:cs="Times New Roman"/>
+              </w:rPr>
+            </w:pPr>
+            <w:r>
+              <w:rPr>
+                <w:rFonts w:eastAsia="Times New Roman"/>
                 <w:b/>
                 <w:bCs/>
-                <w:sz w:val="24"/>
-                <w:szCs w:val="24"/>
               </w:rPr>
               <w:t>1</w:t>
             </w:r>
@@ -33000,20 +33038,16 @@
               <w:jc w:val="center"/>
               <w:textAlignment w:val="auto"/>
               <w:rPr>
-                <w:rFonts w:ascii="Times New Roman" w:eastAsia="Times New Roman" w:hAnsi="Times New Roman" w:cs="Times New Roman"/>
+                <w:rFonts w:eastAsia="Times New Roman"/>
                 <w:b/>
                 <w:bCs/>
-                <w:sz w:val="24"/>
-                <w:szCs w:val="24"/>
-              </w:rPr>
-            </w:pPr>
-            <w:r>
-              <w:rPr>
-                <w:rFonts w:ascii="Times New Roman" w:eastAsia="Times New Roman" w:hAnsi="Times New Roman" w:cs="Times New Roman"/>
+              </w:rPr>
+            </w:pPr>
+            <w:r>
+              <w:rPr>
+                <w:rFonts w:eastAsia="Times New Roman"/>
                 <w:b/>
                 <w:bCs/>
-                <w:sz w:val="24"/>
-                <w:szCs w:val="24"/>
               </w:rPr>
               <w:t>L</w:t>
             </w:r>
@@ -33022,12 +33056,12 @@
       </w:tr>
       <w:tr>
         <w:trPr>
-          <w:trHeight w:val="499"/>
+          <w:trHeight w:val="369"/>
           <w:jc w:val="center"/>
         </w:trPr>
         <w:tc>
           <w:tcPr>
-            <w:tcW w:w="3160" w:type="dxa"/>
+            <w:tcW w:w="3879" w:type="dxa"/>
             <w:tcBorders>
               <w:top w:val="nil"/>
               <w:left w:val="single" w:sz="8" w:space="0" w:color="000000"/>
@@ -33043,16 +33077,12 @@
               <w:suppressAutoHyphens w:val="0"/>
               <w:textAlignment w:val="auto"/>
               <w:rPr>
-                <w:rFonts w:ascii="Times New Roman" w:eastAsia="Times New Roman" w:hAnsi="Times New Roman" w:cs="Times New Roman"/>
-                <w:sz w:val="24"/>
-                <w:szCs w:val="24"/>
-              </w:rPr>
-            </w:pPr>
-            <w:r>
-              <w:rPr>
-                <w:rFonts w:ascii="Times New Roman" w:eastAsia="Times New Roman" w:hAnsi="Times New Roman" w:cs="Times New Roman"/>
-                <w:sz w:val="24"/>
-                <w:szCs w:val="24"/>
+                <w:rFonts w:eastAsia="Times New Roman"/>
+              </w:rPr>
+            </w:pPr>
+            <w:r>
+              <w:rPr>
+                <w:rFonts w:eastAsia="Times New Roman"/>
               </w:rPr>
               <w:t>stipulazione</w:t>
             </w:r>
@@ -33077,20 +33107,16 @@
               <w:jc w:val="center"/>
               <w:textAlignment w:val="auto"/>
               <w:rPr>
-                <w:rFonts w:ascii="Times New Roman" w:eastAsia="Times New Roman" w:hAnsi="Times New Roman" w:cs="Times New Roman"/>
+                <w:rFonts w:eastAsia="Times New Roman"/>
                 <w:b/>
                 <w:bCs/>
-                <w:sz w:val="24"/>
-                <w:szCs w:val="24"/>
-              </w:rPr>
-            </w:pPr>
-            <w:r>
-              <w:rPr>
-                <w:rFonts w:ascii="Times New Roman" w:eastAsia="Times New Roman" w:hAnsi="Times New Roman" w:cs="Times New Roman"/>
+              </w:rPr>
+            </w:pPr>
+            <w:r>
+              <w:rPr>
+                <w:rFonts w:eastAsia="Times New Roman"/>
                 <w:b/>
                 <w:bCs/>
-                <w:sz w:val="24"/>
-                <w:szCs w:val="24"/>
               </w:rPr>
               <w:t>1</w:t>
             </w:r>
@@ -33115,20 +33141,16 @@
               <w:jc w:val="center"/>
               <w:textAlignment w:val="auto"/>
               <w:rPr>
-                <w:rFonts w:ascii="Times New Roman" w:eastAsia="Times New Roman" w:hAnsi="Times New Roman" w:cs="Times New Roman"/>
+                <w:rFonts w:eastAsia="Times New Roman"/>
                 <w:b/>
                 <w:bCs/>
-                <w:sz w:val="24"/>
-                <w:szCs w:val="24"/>
-              </w:rPr>
-            </w:pPr>
-            <w:r>
-              <w:rPr>
-                <w:rFonts w:ascii="Times New Roman" w:eastAsia="Times New Roman" w:hAnsi="Times New Roman" w:cs="Times New Roman"/>
+              </w:rPr>
+            </w:pPr>
+            <w:r>
+              <w:rPr>
+                <w:rFonts w:eastAsia="Times New Roman"/>
                 <w:b/>
                 <w:bCs/>
-                <w:sz w:val="24"/>
-                <w:szCs w:val="24"/>
               </w:rPr>
               <w:t>L</w:t>
             </w:r>
@@ -33137,12 +33159,12 @@
       </w:tr>
       <w:tr>
         <w:trPr>
-          <w:trHeight w:val="499"/>
+          <w:trHeight w:val="369"/>
           <w:jc w:val="center"/>
         </w:trPr>
         <w:tc>
           <w:tcPr>
-            <w:tcW w:w="3160" w:type="dxa"/>
+            <w:tcW w:w="3879" w:type="dxa"/>
             <w:tcBorders>
               <w:top w:val="nil"/>
               <w:left w:val="single" w:sz="8" w:space="0" w:color="000000"/>
@@ -33158,16 +33180,12 @@
               <w:suppressAutoHyphens w:val="0"/>
               <w:textAlignment w:val="auto"/>
               <w:rPr>
-                <w:rFonts w:ascii="Times New Roman" w:eastAsia="Times New Roman" w:hAnsi="Times New Roman" w:cs="Times New Roman"/>
-                <w:sz w:val="24"/>
-                <w:szCs w:val="24"/>
-              </w:rPr>
-            </w:pPr>
-            <w:r>
-              <w:rPr>
-                <w:rFonts w:ascii="Times New Roman" w:eastAsia="Times New Roman" w:hAnsi="Times New Roman" w:cs="Times New Roman"/>
-                <w:sz w:val="24"/>
-                <w:szCs w:val="24"/>
+                <w:rFonts w:eastAsia="Times New Roman"/>
+              </w:rPr>
+            </w:pPr>
+            <w:r>
+              <w:rPr>
+                <w:rFonts w:eastAsia="Times New Roman"/>
               </w:rPr>
               <w:t>CLIENTE</w:t>
             </w:r>
@@ -33192,20 +33210,16 @@
               <w:jc w:val="center"/>
               <w:textAlignment w:val="auto"/>
               <w:rPr>
-                <w:rFonts w:ascii="Times New Roman" w:eastAsia="Times New Roman" w:hAnsi="Times New Roman" w:cs="Times New Roman"/>
+                <w:rFonts w:eastAsia="Times New Roman"/>
                 <w:b/>
                 <w:bCs/>
-                <w:sz w:val="24"/>
-                <w:szCs w:val="24"/>
-              </w:rPr>
-            </w:pPr>
-            <w:r>
-              <w:rPr>
-                <w:rFonts w:ascii="Times New Roman" w:eastAsia="Times New Roman" w:hAnsi="Times New Roman" w:cs="Times New Roman"/>
+              </w:rPr>
+            </w:pPr>
+            <w:r>
+              <w:rPr>
+                <w:rFonts w:eastAsia="Times New Roman"/>
                 <w:b/>
                 <w:bCs/>
-                <w:sz w:val="24"/>
-                <w:szCs w:val="24"/>
               </w:rPr>
               <w:t>1</w:t>
             </w:r>
@@ -33230,20 +33244,16 @@
               <w:jc w:val="center"/>
               <w:textAlignment w:val="auto"/>
               <w:rPr>
-                <w:rFonts w:ascii="Times New Roman" w:eastAsia="Times New Roman" w:hAnsi="Times New Roman" w:cs="Times New Roman"/>
+                <w:rFonts w:eastAsia="Times New Roman"/>
                 <w:b/>
                 <w:bCs/>
-                <w:sz w:val="24"/>
-                <w:szCs w:val="24"/>
-              </w:rPr>
-            </w:pPr>
-            <w:r>
-              <w:rPr>
-                <w:rFonts w:ascii="Times New Roman" w:eastAsia="Times New Roman" w:hAnsi="Times New Roman" w:cs="Times New Roman"/>
+              </w:rPr>
+            </w:pPr>
+            <w:r>
+              <w:rPr>
+                <w:rFonts w:eastAsia="Times New Roman"/>
                 <w:b/>
                 <w:bCs/>
-                <w:sz w:val="24"/>
-                <w:szCs w:val="24"/>
               </w:rPr>
               <w:t>L</w:t>
             </w:r>
@@ -33252,12 +33262,12 @@
       </w:tr>
       <w:tr>
         <w:trPr>
-          <w:trHeight w:val="499"/>
+          <w:trHeight w:val="369"/>
           <w:jc w:val="center"/>
         </w:trPr>
         <w:tc>
           <w:tcPr>
-            <w:tcW w:w="3160" w:type="dxa"/>
+            <w:tcW w:w="3879" w:type="dxa"/>
             <w:tcBorders>
               <w:top w:val="nil"/>
               <w:left w:val="single" w:sz="8" w:space="0" w:color="000000"/>
@@ -33273,16 +33283,12 @@
               <w:suppressAutoHyphens w:val="0"/>
               <w:textAlignment w:val="auto"/>
               <w:rPr>
-                <w:rFonts w:ascii="Times New Roman" w:eastAsia="Times New Roman" w:hAnsi="Times New Roman" w:cs="Times New Roman"/>
-                <w:sz w:val="24"/>
-                <w:szCs w:val="24"/>
-              </w:rPr>
-            </w:pPr>
-            <w:r>
-              <w:rPr>
-                <w:rFonts w:ascii="Times New Roman" w:eastAsia="Times New Roman" w:hAnsi="Times New Roman" w:cs="Times New Roman"/>
-                <w:sz w:val="24"/>
-                <w:szCs w:val="24"/>
+                <w:rFonts w:eastAsia="Times New Roman"/>
+              </w:rPr>
+            </w:pPr>
+            <w:r>
+              <w:rPr>
+                <w:rFonts w:eastAsia="Times New Roman"/>
               </w:rPr>
               <w:t>inclusione</w:t>
             </w:r>
@@ -33307,20 +33313,16 @@
               <w:jc w:val="center"/>
               <w:textAlignment w:val="auto"/>
               <w:rPr>
-                <w:rFonts w:ascii="Times New Roman" w:eastAsia="Times New Roman" w:hAnsi="Times New Roman" w:cs="Times New Roman"/>
+                <w:rFonts w:eastAsia="Times New Roman"/>
                 <w:b/>
                 <w:bCs/>
-                <w:sz w:val="24"/>
-                <w:szCs w:val="24"/>
-              </w:rPr>
-            </w:pPr>
-            <w:r>
-              <w:rPr>
-                <w:rFonts w:ascii="Times New Roman" w:eastAsia="Times New Roman" w:hAnsi="Times New Roman" w:cs="Times New Roman"/>
+              </w:rPr>
+            </w:pPr>
+            <w:r>
+              <w:rPr>
+                <w:rFonts w:eastAsia="Times New Roman"/>
                 <w:b/>
                 <w:bCs/>
-                <w:sz w:val="24"/>
-                <w:szCs w:val="24"/>
               </w:rPr>
               <w:t>5</w:t>
             </w:r>
@@ -33345,20 +33347,16 @@
               <w:jc w:val="center"/>
               <w:textAlignment w:val="auto"/>
               <w:rPr>
-                <w:rFonts w:ascii="Times New Roman" w:eastAsia="Times New Roman" w:hAnsi="Times New Roman" w:cs="Times New Roman"/>
+                <w:rFonts w:eastAsia="Times New Roman"/>
                 <w:b/>
                 <w:bCs/>
-                <w:sz w:val="24"/>
-                <w:szCs w:val="24"/>
-              </w:rPr>
-            </w:pPr>
-            <w:r>
-              <w:rPr>
-                <w:rFonts w:ascii="Times New Roman" w:eastAsia="Times New Roman" w:hAnsi="Times New Roman" w:cs="Times New Roman"/>
+              </w:rPr>
+            </w:pPr>
+            <w:r>
+              <w:rPr>
+                <w:rFonts w:eastAsia="Times New Roman"/>
                 <w:b/>
                 <w:bCs/>
-                <w:sz w:val="24"/>
-                <w:szCs w:val="24"/>
               </w:rPr>
               <w:t>L</w:t>
             </w:r>
@@ -33367,12 +33365,12 @@
       </w:tr>
       <w:tr>
         <w:trPr>
-          <w:trHeight w:val="499"/>
+          <w:trHeight w:val="369"/>
           <w:jc w:val="center"/>
         </w:trPr>
         <w:tc>
           <w:tcPr>
-            <w:tcW w:w="3160" w:type="dxa"/>
+            <w:tcW w:w="3879" w:type="dxa"/>
             <w:tcBorders>
               <w:top w:val="nil"/>
               <w:left w:val="single" w:sz="8" w:space="0" w:color="000000"/>
@@ -33388,16 +33386,12 @@
               <w:suppressAutoHyphens w:val="0"/>
               <w:textAlignment w:val="auto"/>
               <w:rPr>
-                <w:rFonts w:ascii="Times New Roman" w:eastAsia="Times New Roman" w:hAnsi="Times New Roman" w:cs="Times New Roman"/>
-                <w:sz w:val="24"/>
-                <w:szCs w:val="24"/>
-              </w:rPr>
-            </w:pPr>
-            <w:r>
-              <w:rPr>
-                <w:rFonts w:ascii="Times New Roman" w:eastAsia="Times New Roman" w:hAnsi="Times New Roman" w:cs="Times New Roman"/>
-                <w:sz w:val="24"/>
-                <w:szCs w:val="24"/>
+                <w:rFonts w:eastAsia="Times New Roman"/>
+              </w:rPr>
+            </w:pPr>
+            <w:r>
+              <w:rPr>
+                <w:rFonts w:eastAsia="Times New Roman"/>
               </w:rPr>
               <w:t>VEICOLO VENDUTO</w:t>
             </w:r>
@@ -33422,20 +33416,16 @@
               <w:jc w:val="center"/>
               <w:textAlignment w:val="auto"/>
               <w:rPr>
-                <w:rFonts w:ascii="Times New Roman" w:eastAsia="Times New Roman" w:hAnsi="Times New Roman" w:cs="Times New Roman"/>
+                <w:rFonts w:eastAsia="Times New Roman"/>
                 <w:b/>
                 <w:bCs/>
-                <w:sz w:val="24"/>
-                <w:szCs w:val="24"/>
-              </w:rPr>
-            </w:pPr>
-            <w:r>
-              <w:rPr>
-                <w:rFonts w:ascii="Times New Roman" w:eastAsia="Times New Roman" w:hAnsi="Times New Roman" w:cs="Times New Roman"/>
+              </w:rPr>
+            </w:pPr>
+            <w:r>
+              <w:rPr>
+                <w:rFonts w:eastAsia="Times New Roman"/>
                 <w:b/>
                 <w:bCs/>
-                <w:sz w:val="24"/>
-                <w:szCs w:val="24"/>
               </w:rPr>
               <w:t>5</w:t>
             </w:r>
@@ -33460,20 +33450,16 @@
               <w:jc w:val="center"/>
               <w:textAlignment w:val="auto"/>
               <w:rPr>
-                <w:rFonts w:ascii="Times New Roman" w:eastAsia="Times New Roman" w:hAnsi="Times New Roman" w:cs="Times New Roman"/>
+                <w:rFonts w:eastAsia="Times New Roman"/>
                 <w:b/>
                 <w:bCs/>
-                <w:sz w:val="24"/>
-                <w:szCs w:val="24"/>
-              </w:rPr>
-            </w:pPr>
-            <w:r>
-              <w:rPr>
-                <w:rFonts w:ascii="Times New Roman" w:eastAsia="Times New Roman" w:hAnsi="Times New Roman" w:cs="Times New Roman"/>
+              </w:rPr>
+            </w:pPr>
+            <w:r>
+              <w:rPr>
+                <w:rFonts w:eastAsia="Times New Roman"/>
                 <w:b/>
                 <w:bCs/>
-                <w:sz w:val="24"/>
-                <w:szCs w:val="24"/>
               </w:rPr>
               <w:t>L</w:t>
             </w:r>
@@ -33482,12 +33468,12 @@
       </w:tr>
       <w:tr>
         <w:trPr>
-          <w:trHeight w:val="499"/>
+          <w:trHeight w:val="369"/>
           <w:jc w:val="center"/>
         </w:trPr>
         <w:tc>
           <w:tcPr>
-            <w:tcW w:w="3160" w:type="dxa"/>
+            <w:tcW w:w="3879" w:type="dxa"/>
             <w:tcBorders>
               <w:top w:val="nil"/>
               <w:left w:val="single" w:sz="8" w:space="0" w:color="000000"/>
@@ -33503,16 +33489,12 @@
               <w:suppressAutoHyphens w:val="0"/>
               <w:textAlignment w:val="auto"/>
               <w:rPr>
-                <w:rFonts w:ascii="Times New Roman" w:eastAsia="Times New Roman" w:hAnsi="Times New Roman" w:cs="Times New Roman"/>
-                <w:sz w:val="24"/>
-                <w:szCs w:val="24"/>
-              </w:rPr>
-            </w:pPr>
-            <w:r>
-              <w:rPr>
-                <w:rFonts w:ascii="Times New Roman" w:eastAsia="Times New Roman" w:hAnsi="Times New Roman" w:cs="Times New Roman"/>
-                <w:sz w:val="24"/>
-                <w:szCs w:val="24"/>
+                <w:rFonts w:eastAsia="Times New Roman"/>
+              </w:rPr>
+            </w:pPr>
+            <w:r>
+              <w:rPr>
+                <w:rFonts w:eastAsia="Times New Roman"/>
               </w:rPr>
               <w:t>vendita</w:t>
             </w:r>
@@ -33537,20 +33519,16 @@
               <w:jc w:val="center"/>
               <w:textAlignment w:val="auto"/>
               <w:rPr>
-                <w:rFonts w:ascii="Times New Roman" w:eastAsia="Times New Roman" w:hAnsi="Times New Roman" w:cs="Times New Roman"/>
+                <w:rFonts w:eastAsia="Times New Roman"/>
                 <w:b/>
                 <w:bCs/>
-                <w:sz w:val="24"/>
-                <w:szCs w:val="24"/>
-              </w:rPr>
-            </w:pPr>
-            <w:r>
-              <w:rPr>
-                <w:rFonts w:ascii="Times New Roman" w:eastAsia="Times New Roman" w:hAnsi="Times New Roman" w:cs="Times New Roman"/>
+              </w:rPr>
+            </w:pPr>
+            <w:r>
+              <w:rPr>
+                <w:rFonts w:eastAsia="Times New Roman"/>
                 <w:b/>
                 <w:bCs/>
-                <w:sz w:val="24"/>
-                <w:szCs w:val="24"/>
               </w:rPr>
               <w:t>5</w:t>
             </w:r>
@@ -33575,20 +33553,16 @@
               <w:jc w:val="center"/>
               <w:textAlignment w:val="auto"/>
               <w:rPr>
-                <w:rFonts w:ascii="Times New Roman" w:eastAsia="Times New Roman" w:hAnsi="Times New Roman" w:cs="Times New Roman"/>
+                <w:rFonts w:eastAsia="Times New Roman"/>
                 <w:b/>
                 <w:bCs/>
-                <w:sz w:val="24"/>
-                <w:szCs w:val="24"/>
-              </w:rPr>
-            </w:pPr>
-            <w:r>
-              <w:rPr>
-                <w:rFonts w:ascii="Times New Roman" w:eastAsia="Times New Roman" w:hAnsi="Times New Roman" w:cs="Times New Roman"/>
+              </w:rPr>
+            </w:pPr>
+            <w:r>
+              <w:rPr>
+                <w:rFonts w:eastAsia="Times New Roman"/>
                 <w:b/>
                 <w:bCs/>
-                <w:sz w:val="24"/>
-                <w:szCs w:val="24"/>
               </w:rPr>
               <w:t>L</w:t>
             </w:r>
@@ -33597,12 +33571,12 @@
       </w:tr>
       <w:tr>
         <w:trPr>
-          <w:trHeight w:val="499"/>
+          <w:trHeight w:val="369"/>
           <w:jc w:val="center"/>
         </w:trPr>
         <w:tc>
           <w:tcPr>
-            <w:tcW w:w="3160" w:type="dxa"/>
+            <w:tcW w:w="3879" w:type="dxa"/>
             <w:tcBorders>
               <w:top w:val="single" w:sz="8" w:space="0" w:color="auto"/>
               <w:left w:val="single" w:sz="8" w:space="0" w:color="auto"/>
@@ -33618,16 +33592,12 @@
               <w:suppressAutoHyphens w:val="0"/>
               <w:textAlignment w:val="auto"/>
               <w:rPr>
-                <w:rFonts w:ascii="Times New Roman" w:eastAsia="Times New Roman" w:hAnsi="Times New Roman" w:cs="Times New Roman"/>
-                <w:sz w:val="24"/>
-                <w:szCs w:val="24"/>
-              </w:rPr>
-            </w:pPr>
-            <w:r>
-              <w:rPr>
-                <w:rFonts w:ascii="Times New Roman" w:eastAsia="Times New Roman" w:hAnsi="Times New Roman" w:cs="Times New Roman"/>
-                <w:sz w:val="24"/>
-                <w:szCs w:val="24"/>
+                <w:rFonts w:eastAsia="Times New Roman"/>
+              </w:rPr>
+            </w:pPr>
+            <w:r>
+              <w:rPr>
+                <w:rFonts w:eastAsia="Times New Roman"/>
               </w:rPr>
               <w:t>VEICOLO IN CATALOGO</w:t>
             </w:r>
@@ -33652,20 +33622,16 @@
               <w:jc w:val="center"/>
               <w:textAlignment w:val="auto"/>
               <w:rPr>
-                <w:rFonts w:ascii="Times New Roman" w:eastAsia="Times New Roman" w:hAnsi="Times New Roman" w:cs="Times New Roman"/>
+                <w:rFonts w:eastAsia="Times New Roman"/>
                 <w:b/>
                 <w:bCs/>
-                <w:sz w:val="24"/>
-                <w:szCs w:val="24"/>
-              </w:rPr>
-            </w:pPr>
-            <w:r>
-              <w:rPr>
-                <w:rFonts w:ascii="Times New Roman" w:eastAsia="Times New Roman" w:hAnsi="Times New Roman" w:cs="Times New Roman"/>
+              </w:rPr>
+            </w:pPr>
+            <w:r>
+              <w:rPr>
+                <w:rFonts w:eastAsia="Times New Roman"/>
                 <w:b/>
                 <w:bCs/>
-                <w:sz w:val="24"/>
-                <w:szCs w:val="24"/>
               </w:rPr>
               <w:t>5</w:t>
             </w:r>
@@ -33690,20 +33656,16 @@
               <w:jc w:val="center"/>
               <w:textAlignment w:val="auto"/>
               <w:rPr>
-                <w:rFonts w:ascii="Times New Roman" w:eastAsia="Times New Roman" w:hAnsi="Times New Roman" w:cs="Times New Roman"/>
+                <w:rFonts w:eastAsia="Times New Roman"/>
                 <w:b/>
                 <w:bCs/>
-                <w:sz w:val="24"/>
-                <w:szCs w:val="24"/>
-              </w:rPr>
-            </w:pPr>
-            <w:r>
-              <w:rPr>
-                <w:rFonts w:ascii="Times New Roman" w:eastAsia="Times New Roman" w:hAnsi="Times New Roman" w:cs="Times New Roman"/>
+              </w:rPr>
+            </w:pPr>
+            <w:r>
+              <w:rPr>
+                <w:rFonts w:eastAsia="Times New Roman"/>
                 <w:b/>
                 <w:bCs/>
-                <w:sz w:val="24"/>
-                <w:szCs w:val="24"/>
               </w:rPr>
               <w:t>L</w:t>
             </w:r>
@@ -33712,12 +33674,12 @@
       </w:tr>
       <w:tr>
         <w:trPr>
-          <w:trHeight w:val="499"/>
+          <w:trHeight w:val="369"/>
           <w:jc w:val="center"/>
         </w:trPr>
         <w:tc>
           <w:tcPr>
-            <w:tcW w:w="3160" w:type="dxa"/>
+            <w:tcW w:w="3879" w:type="dxa"/>
             <w:tcBorders>
               <w:top w:val="nil"/>
               <w:left w:val="single" w:sz="8" w:space="0" w:color="auto"/>
@@ -33734,12 +33696,12 @@
               <w:suppressAutoHyphens w:val="0"/>
               <w:textAlignment w:val="auto"/>
               <w:rPr>
-                <w:rFonts w:ascii="Calibri" w:eastAsia="Times New Roman" w:hAnsi="Calibri" w:cs="Calibri"/>
-              </w:rPr>
-            </w:pPr>
-            <w:r>
-              <w:rPr>
-                <w:rFonts w:ascii="Calibri" w:eastAsia="Times New Roman" w:hAnsi="Calibri" w:cs="Calibri"/>
+                <w:rFonts w:eastAsia="Times New Roman"/>
+              </w:rPr>
+            </w:pPr>
+            <w:r>
+              <w:rPr>
+                <w:rFonts w:eastAsia="Times New Roman"/>
               </w:rPr>
               <w:t>servizio</w:t>
             </w:r>
@@ -33764,20 +33726,16 @@
               <w:jc w:val="center"/>
               <w:textAlignment w:val="auto"/>
               <w:rPr>
-                <w:rFonts w:ascii="Times New Roman" w:eastAsia="Times New Roman" w:hAnsi="Times New Roman" w:cs="Times New Roman"/>
+                <w:rFonts w:eastAsia="Times New Roman"/>
                 <w:b/>
                 <w:bCs/>
-                <w:sz w:val="24"/>
-                <w:szCs w:val="24"/>
-              </w:rPr>
-            </w:pPr>
-            <w:r>
-              <w:rPr>
-                <w:rFonts w:ascii="Times New Roman" w:eastAsia="Times New Roman" w:hAnsi="Times New Roman" w:cs="Times New Roman"/>
+              </w:rPr>
+            </w:pPr>
+            <w:r>
+              <w:rPr>
+                <w:rFonts w:eastAsia="Times New Roman"/>
                 <w:b/>
                 <w:bCs/>
-                <w:sz w:val="24"/>
-                <w:szCs w:val="24"/>
               </w:rPr>
               <w:t>1</w:t>
             </w:r>
@@ -33802,20 +33760,16 @@
               <w:jc w:val="center"/>
               <w:textAlignment w:val="auto"/>
               <w:rPr>
-                <w:rFonts w:ascii="Times New Roman" w:eastAsia="Times New Roman" w:hAnsi="Times New Roman" w:cs="Times New Roman"/>
+                <w:rFonts w:eastAsia="Times New Roman"/>
                 <w:b/>
                 <w:bCs/>
-                <w:sz w:val="24"/>
-                <w:szCs w:val="24"/>
-              </w:rPr>
-            </w:pPr>
-            <w:r>
-              <w:rPr>
-                <w:rFonts w:ascii="Times New Roman" w:eastAsia="Times New Roman" w:hAnsi="Times New Roman" w:cs="Times New Roman"/>
+              </w:rPr>
+            </w:pPr>
+            <w:r>
+              <w:rPr>
+                <w:rFonts w:eastAsia="Times New Roman"/>
                 <w:b/>
                 <w:bCs/>
-                <w:sz w:val="24"/>
-                <w:szCs w:val="24"/>
               </w:rPr>
               <w:t>L</w:t>
             </w:r>
@@ -33824,12 +33778,12 @@
       </w:tr>
       <w:tr>
         <w:trPr>
-          <w:trHeight w:val="499"/>
+          <w:trHeight w:val="369"/>
           <w:jc w:val="center"/>
         </w:trPr>
         <w:tc>
           <w:tcPr>
-            <w:tcW w:w="3160" w:type="dxa"/>
+            <w:tcW w:w="3879" w:type="dxa"/>
             <w:tcBorders>
               <w:top w:val="nil"/>
               <w:left w:val="single" w:sz="8" w:space="0" w:color="auto"/>
@@ -33846,12 +33800,12 @@
               <w:suppressAutoHyphens w:val="0"/>
               <w:textAlignment w:val="auto"/>
               <w:rPr>
-                <w:rFonts w:ascii="Calibri" w:eastAsia="Times New Roman" w:hAnsi="Calibri" w:cs="Calibri"/>
-              </w:rPr>
-            </w:pPr>
-            <w:r>
-              <w:rPr>
-                <w:rFonts w:ascii="Calibri" w:eastAsia="Times New Roman" w:hAnsi="Calibri" w:cs="Calibri"/>
+                <w:rFonts w:eastAsia="Times New Roman"/>
+              </w:rPr>
+            </w:pPr>
+            <w:r>
+              <w:rPr>
+                <w:rFonts w:eastAsia="Times New Roman"/>
               </w:rPr>
               <w:t>TRASPORTO</w:t>
             </w:r>
@@ -33876,20 +33830,16 @@
               <w:jc w:val="center"/>
               <w:textAlignment w:val="auto"/>
               <w:rPr>
-                <w:rFonts w:ascii="Times New Roman" w:eastAsia="Times New Roman" w:hAnsi="Times New Roman" w:cs="Times New Roman"/>
+                <w:rFonts w:eastAsia="Times New Roman"/>
                 <w:b/>
                 <w:bCs/>
-                <w:sz w:val="24"/>
-                <w:szCs w:val="24"/>
-              </w:rPr>
-            </w:pPr>
-            <w:r>
-              <w:rPr>
-                <w:rFonts w:ascii="Times New Roman" w:eastAsia="Times New Roman" w:hAnsi="Times New Roman" w:cs="Times New Roman"/>
+              </w:rPr>
+            </w:pPr>
+            <w:r>
+              <w:rPr>
+                <w:rFonts w:eastAsia="Times New Roman"/>
                 <w:b/>
                 <w:bCs/>
-                <w:sz w:val="24"/>
-                <w:szCs w:val="24"/>
               </w:rPr>
               <w:t>1</w:t>
             </w:r>
@@ -33914,20 +33864,16 @@
               <w:jc w:val="center"/>
               <w:textAlignment w:val="auto"/>
               <w:rPr>
-                <w:rFonts w:ascii="Times New Roman" w:eastAsia="Times New Roman" w:hAnsi="Times New Roman" w:cs="Times New Roman"/>
+                <w:rFonts w:eastAsia="Times New Roman"/>
                 <w:b/>
                 <w:bCs/>
-                <w:sz w:val="24"/>
-                <w:szCs w:val="24"/>
-              </w:rPr>
-            </w:pPr>
-            <w:r>
-              <w:rPr>
-                <w:rFonts w:ascii="Times New Roman" w:eastAsia="Times New Roman" w:hAnsi="Times New Roman" w:cs="Times New Roman"/>
+              </w:rPr>
+            </w:pPr>
+            <w:r>
+              <w:rPr>
+                <w:rFonts w:eastAsia="Times New Roman"/>
                 <w:b/>
                 <w:bCs/>
-                <w:sz w:val="24"/>
-                <w:szCs w:val="24"/>
               </w:rPr>
               <w:t>L</w:t>
             </w:r>
@@ -33936,12 +33882,12 @@
       </w:tr>
       <w:tr>
         <w:trPr>
-          <w:trHeight w:val="499"/>
+          <w:trHeight w:val="369"/>
           <w:jc w:val="center"/>
         </w:trPr>
         <w:tc>
           <w:tcPr>
-            <w:tcW w:w="3160" w:type="dxa"/>
+            <w:tcW w:w="3879" w:type="dxa"/>
             <w:tcBorders>
               <w:top w:val="nil"/>
               <w:left w:val="single" w:sz="8" w:space="0" w:color="auto"/>
@@ -33958,12 +33904,12 @@
               <w:suppressAutoHyphens w:val="0"/>
               <w:textAlignment w:val="auto"/>
               <w:rPr>
-                <w:rFonts w:ascii="Calibri" w:eastAsia="Times New Roman" w:hAnsi="Calibri" w:cs="Calibri"/>
-              </w:rPr>
-            </w:pPr>
-            <w:r>
-              <w:rPr>
-                <w:rFonts w:ascii="Calibri" w:eastAsia="Times New Roman" w:hAnsi="Calibri" w:cs="Calibri"/>
+                <w:rFonts w:eastAsia="Times New Roman"/>
+              </w:rPr>
+            </w:pPr>
+            <w:r>
+              <w:rPr>
+                <w:rFonts w:eastAsia="Times New Roman"/>
               </w:rPr>
               <w:t>esecuzione</w:t>
             </w:r>
@@ -33988,20 +33934,16 @@
               <w:jc w:val="center"/>
               <w:textAlignment w:val="auto"/>
               <w:rPr>
-                <w:rFonts w:ascii="Times New Roman" w:eastAsia="Times New Roman" w:hAnsi="Times New Roman" w:cs="Times New Roman"/>
+                <w:rFonts w:eastAsia="Times New Roman"/>
                 <w:b/>
                 <w:bCs/>
-                <w:sz w:val="24"/>
-                <w:szCs w:val="24"/>
-              </w:rPr>
-            </w:pPr>
-            <w:r>
-              <w:rPr>
-                <w:rFonts w:ascii="Times New Roman" w:eastAsia="Times New Roman" w:hAnsi="Times New Roman" w:cs="Times New Roman"/>
+              </w:rPr>
+            </w:pPr>
+            <w:r>
+              <w:rPr>
+                <w:rFonts w:eastAsia="Times New Roman"/>
                 <w:b/>
                 <w:bCs/>
-                <w:sz w:val="24"/>
-                <w:szCs w:val="24"/>
               </w:rPr>
               <w:t>1</w:t>
             </w:r>
@@ -34026,20 +33968,16 @@
               <w:jc w:val="center"/>
               <w:textAlignment w:val="auto"/>
               <w:rPr>
-                <w:rFonts w:ascii="Times New Roman" w:eastAsia="Times New Roman" w:hAnsi="Times New Roman" w:cs="Times New Roman"/>
+                <w:rFonts w:eastAsia="Times New Roman"/>
                 <w:b/>
                 <w:bCs/>
-                <w:sz w:val="24"/>
-                <w:szCs w:val="24"/>
-              </w:rPr>
-            </w:pPr>
-            <w:r>
-              <w:rPr>
-                <w:rFonts w:ascii="Times New Roman" w:eastAsia="Times New Roman" w:hAnsi="Times New Roman" w:cs="Times New Roman"/>
+              </w:rPr>
+            </w:pPr>
+            <w:r>
+              <w:rPr>
+                <w:rFonts w:eastAsia="Times New Roman"/>
                 <w:b/>
                 <w:bCs/>
-                <w:sz w:val="24"/>
-                <w:szCs w:val="24"/>
               </w:rPr>
               <w:t>L</w:t>
             </w:r>
@@ -34048,12 +33986,12 @@
       </w:tr>
       <w:tr>
         <w:trPr>
-          <w:trHeight w:val="499"/>
+          <w:trHeight w:val="369"/>
           <w:jc w:val="center"/>
         </w:trPr>
         <w:tc>
           <w:tcPr>
-            <w:tcW w:w="3160" w:type="dxa"/>
+            <w:tcW w:w="3879" w:type="dxa"/>
             <w:tcBorders>
               <w:top w:val="nil"/>
               <w:left w:val="single" w:sz="8" w:space="0" w:color="auto"/>
@@ -34070,12 +34008,12 @@
               <w:suppressAutoHyphens w:val="0"/>
               <w:textAlignment w:val="auto"/>
               <w:rPr>
-                <w:rFonts w:ascii="Calibri" w:eastAsia="Times New Roman" w:hAnsi="Calibri" w:cs="Calibri"/>
-              </w:rPr>
-            </w:pPr>
-            <w:r>
-              <w:rPr>
-                <w:rFonts w:ascii="Calibri" w:eastAsia="Times New Roman" w:hAnsi="Calibri" w:cs="Calibri"/>
+                <w:rFonts w:eastAsia="Times New Roman"/>
+              </w:rPr>
+            </w:pPr>
+            <w:r>
+              <w:rPr>
+                <w:rFonts w:eastAsia="Times New Roman"/>
               </w:rPr>
               <w:t>CORRIERE</w:t>
             </w:r>
@@ -34100,20 +34038,16 @@
               <w:jc w:val="center"/>
               <w:textAlignment w:val="auto"/>
               <w:rPr>
-                <w:rFonts w:ascii="Times New Roman" w:eastAsia="Times New Roman" w:hAnsi="Times New Roman" w:cs="Times New Roman"/>
+                <w:rFonts w:eastAsia="Times New Roman"/>
                 <w:b/>
                 <w:bCs/>
-                <w:sz w:val="24"/>
-                <w:szCs w:val="24"/>
-              </w:rPr>
-            </w:pPr>
-            <w:r>
-              <w:rPr>
-                <w:rFonts w:ascii="Times New Roman" w:eastAsia="Times New Roman" w:hAnsi="Times New Roman" w:cs="Times New Roman"/>
+              </w:rPr>
+            </w:pPr>
+            <w:r>
+              <w:rPr>
+                <w:rFonts w:eastAsia="Times New Roman"/>
                 <w:b/>
                 <w:bCs/>
-                <w:sz w:val="24"/>
-                <w:szCs w:val="24"/>
               </w:rPr>
               <w:t>1</w:t>
             </w:r>
@@ -34138,20 +34072,16 @@
               <w:jc w:val="center"/>
               <w:textAlignment w:val="auto"/>
               <w:rPr>
-                <w:rFonts w:ascii="Times New Roman" w:eastAsia="Times New Roman" w:hAnsi="Times New Roman" w:cs="Times New Roman"/>
+                <w:rFonts w:eastAsia="Times New Roman"/>
                 <w:b/>
                 <w:bCs/>
-                <w:sz w:val="24"/>
-                <w:szCs w:val="24"/>
-              </w:rPr>
-            </w:pPr>
-            <w:r>
-              <w:rPr>
-                <w:rFonts w:ascii="Times New Roman" w:eastAsia="Times New Roman" w:hAnsi="Times New Roman" w:cs="Times New Roman"/>
+              </w:rPr>
+            </w:pPr>
+            <w:r>
+              <w:rPr>
+                <w:rFonts w:eastAsia="Times New Roman"/>
                 <w:b/>
                 <w:bCs/>
-                <w:sz w:val="24"/>
-                <w:szCs w:val="24"/>
               </w:rPr>
               <w:t>L</w:t>
             </w:r>
@@ -34168,6 +34098,14 @@
         <w:t>E</w:t>
       </w:r>
     </w:p>
+    <w:p/>
+    <w:p>
+      <w:r>
+        <w:t>In questa operazione vengono lette una varietà più ampia di entità che però hanno relazioni con la stessa cardinalità e quindi all’incirca si accede a tutte una volta soltanto finendo per provocare un costo minore all’operazione precedente. In questa operazione si accede a veicolo venduto 5 volte perché per ogni contratto possono essere specificate più automobili acquistate (50000/10000 = 5).</w:t>
+      </w:r>
+    </w:p>
+    <w:p/>
+    <w:p/>
     <w:p/>
     <w:p>
       <w:r>
@@ -34256,7 +34194,7 @@
     </w:p>
     <w:tbl>
       <w:tblPr>
-        <w:tblW w:w="8100" w:type="dxa"/>
+        <w:tblW w:w="8961" w:type="dxa"/>
         <w:jc w:val="center"/>
         <w:tblCellMar>
           <w:left w:w="0" w:type="dxa"/>
@@ -34265,7 +34203,7 @@
         <w:tblLook w:val="04A0" w:firstRow="1" w:lastRow="0" w:firstColumn="1" w:lastColumn="0" w:noHBand="0" w:noVBand="1"/>
       </w:tblPr>
       <w:tblGrid>
-        <w:gridCol w:w="2700"/>
+        <w:gridCol w:w="3561"/>
         <w:gridCol w:w="2700"/>
         <w:gridCol w:w="2700"/>
       </w:tblGrid>
@@ -34276,7 +34214,7 @@
         </w:trPr>
         <w:tc>
           <w:tcPr>
-            <w:tcW w:w="2700" w:type="dxa"/>
+            <w:tcW w:w="3561" w:type="dxa"/>
             <w:tcBorders>
               <w:top w:val="single" w:sz="8" w:space="0" w:color="000000"/>
               <w:left w:val="single" w:sz="8" w:space="0" w:color="000000"/>
@@ -34388,12 +34326,12 @@
       </w:tr>
       <w:tr>
         <w:trPr>
-          <w:trHeight w:val="499"/>
+          <w:trHeight w:val="369"/>
           <w:jc w:val="center"/>
         </w:trPr>
         <w:tc>
           <w:tcPr>
-            <w:tcW w:w="2700" w:type="dxa"/>
+            <w:tcW w:w="3561" w:type="dxa"/>
             <w:tcBorders>
               <w:top w:val="nil"/>
               <w:left w:val="single" w:sz="8" w:space="0" w:color="000000"/>
@@ -34491,12 +34429,12 @@
       </w:tr>
       <w:tr>
         <w:trPr>
-          <w:trHeight w:val="499"/>
+          <w:trHeight w:val="369"/>
           <w:jc w:val="center"/>
         </w:trPr>
         <w:tc>
           <w:tcPr>
-            <w:tcW w:w="2700" w:type="dxa"/>
+            <w:tcW w:w="3561" w:type="dxa"/>
             <w:tcBorders>
               <w:top w:val="nil"/>
               <w:left w:val="single" w:sz="8" w:space="0" w:color="000000"/>
@@ -34594,12 +34532,12 @@
       </w:tr>
       <w:tr>
         <w:trPr>
-          <w:trHeight w:val="735"/>
+          <w:trHeight w:val="369"/>
           <w:jc w:val="center"/>
         </w:trPr>
         <w:tc>
           <w:tcPr>
-            <w:tcW w:w="2700" w:type="dxa"/>
+            <w:tcW w:w="3561" w:type="dxa"/>
             <w:tcBorders>
               <w:top w:val="nil"/>
               <w:left w:val="single" w:sz="8" w:space="0" w:color="000000"/>
@@ -34697,12 +34635,12 @@
       </w:tr>
       <w:tr>
         <w:trPr>
-          <w:trHeight w:val="499"/>
+          <w:trHeight w:val="369"/>
           <w:jc w:val="center"/>
         </w:trPr>
         <w:tc>
           <w:tcPr>
-            <w:tcW w:w="2700" w:type="dxa"/>
+            <w:tcW w:w="3561" w:type="dxa"/>
             <w:tcBorders>
               <w:top w:val="nil"/>
               <w:left w:val="single" w:sz="8" w:space="0" w:color="000000"/>
@@ -34800,12 +34738,12 @@
       </w:tr>
       <w:tr>
         <w:trPr>
-          <w:trHeight w:val="499"/>
+          <w:trHeight w:val="369"/>
           <w:jc w:val="center"/>
         </w:trPr>
         <w:tc>
           <w:tcPr>
-            <w:tcW w:w="2700" w:type="dxa"/>
+            <w:tcW w:w="3561" w:type="dxa"/>
             <w:tcBorders>
               <w:top w:val="nil"/>
               <w:left w:val="single" w:sz="8" w:space="0" w:color="000000"/>
@@ -34918,6 +34856,32 @@
     <w:p>
       <w:pPr>
         <w:rPr>
+          <w:noProof/>
+        </w:rPr>
+      </w:pPr>
+      <w:r>
+        <w:rPr>
+          <w:noProof/>
+        </w:rPr>
+        <w:t>Costo = 7 L</w:t>
+      </w:r>
+      <w:r>
+        <w:rPr>
+          <w:noProof/>
+        </w:rPr>
+        <w:t>E</w:t>
+      </w:r>
+    </w:p>
+    <w:p>
+      <w:pPr>
+        <w:rPr>
+          <w:noProof/>
+        </w:rPr>
+      </w:pPr>
+    </w:p>
+    <w:p>
+      <w:pPr>
+        <w:rPr>
           <w:color w:val="434343"/>
           <w:sz w:val="26"/>
           <w:u w:val="single"/>
@@ -34927,13 +34891,7 @@
         <w:rPr>
           <w:noProof/>
         </w:rPr>
-        <w:t>Costo = 7 L</w:t>
-      </w:r>
-      <w:r>
-        <w:rPr>
-          <w:noProof/>
-        </w:rPr>
-        <w:t>E</w:t>
+        <w:t>Calcolare il costo di una riparazione significa leggere il prezzo di ogni singolo ricambio utilizzato. Con una distribuzione uniforme dai dati l’associazione utilizzo ha un numero di ricambi associati a riparazione uguale a due se arrotondato per eccesso. ( 7500/5000 = 1,5 ). In questo modo otteniamo il quadro completo del ricambio dato un veicolo noto per il suo codice o comunque ricercato.</w:t>
       </w:r>
     </w:p>
     <w:p/>
@@ -34949,6 +34907,22 @@
         <w:rPr>
           <w:b/>
         </w:rPr>
+        <w:br w:type="page"/>
+      </w:r>
+    </w:p>
+    <w:p>
+      <w:pPr>
+        <w:suppressAutoHyphens w:val="0"/>
+        <w:textAlignment w:val="auto"/>
+        <w:rPr>
+          <w:b/>
+        </w:rPr>
+      </w:pPr>
+      <w:r>
+        <w:rPr>
+          <w:b/>
+        </w:rPr>
+        <w:lastRenderedPageBreak/>
         <w:t>D2 Piazzamento di un nuovo ordine</w:t>
       </w:r>
     </w:p>
@@ -35157,7 +35131,7 @@
       </w:tr>
       <w:tr>
         <w:trPr>
-          <w:trHeight w:val="499"/>
+          <w:trHeight w:val="369"/>
           <w:jc w:val="center"/>
         </w:trPr>
         <w:tc>
@@ -35178,14 +35152,14 @@
               <w:suppressAutoHyphens w:val="0"/>
               <w:textAlignment w:val="auto"/>
               <w:rPr>
-                <w:rFonts w:ascii="Times New Roman" w:eastAsia="Times New Roman" w:hAnsi="Times New Roman" w:cs="Times New Roman"/>
-                <w:sz w:val="24"/>
-                <w:szCs w:val="24"/>
-              </w:rPr>
-            </w:pPr>
-            <w:r>
-              <w:rPr>
-                <w:rFonts w:ascii="Times New Roman" w:eastAsia="Times New Roman" w:hAnsi="Times New Roman" w:cs="Times New Roman"/>
+                <w:rFonts w:eastAsia="Times New Roman"/>
+                <w:sz w:val="24"/>
+                <w:szCs w:val="24"/>
+              </w:rPr>
+            </w:pPr>
+            <w:r>
+              <w:rPr>
+                <w:rFonts w:eastAsia="Times New Roman"/>
                 <w:sz w:val="24"/>
                 <w:szCs w:val="24"/>
               </w:rPr>
@@ -35212,7 +35186,7 @@
               <w:jc w:val="center"/>
               <w:textAlignment w:val="auto"/>
               <w:rPr>
-                <w:rFonts w:ascii="Times New Roman" w:eastAsia="Times New Roman" w:hAnsi="Times New Roman" w:cs="Times New Roman"/>
+                <w:rFonts w:eastAsia="Times New Roman"/>
                 <w:b/>
                 <w:bCs/>
                 <w:sz w:val="24"/>
@@ -35221,7 +35195,7 @@
             </w:pPr>
             <w:r>
               <w:rPr>
-                <w:rFonts w:ascii="Times New Roman" w:eastAsia="Times New Roman" w:hAnsi="Times New Roman" w:cs="Times New Roman"/>
+                <w:rFonts w:eastAsia="Times New Roman"/>
                 <w:b/>
                 <w:bCs/>
                 <w:sz w:val="24"/>
@@ -35250,7 +35224,7 @@
               <w:jc w:val="center"/>
               <w:textAlignment w:val="auto"/>
               <w:rPr>
-                <w:rFonts w:ascii="Times New Roman" w:eastAsia="Times New Roman" w:hAnsi="Times New Roman" w:cs="Times New Roman"/>
+                <w:rFonts w:eastAsia="Times New Roman"/>
                 <w:b/>
                 <w:bCs/>
                 <w:sz w:val="24"/>
@@ -35259,7 +35233,7 @@
             </w:pPr>
             <w:r>
               <w:rPr>
-                <w:rFonts w:ascii="Times New Roman" w:eastAsia="Times New Roman" w:hAnsi="Times New Roman" w:cs="Times New Roman"/>
+                <w:rFonts w:eastAsia="Times New Roman"/>
                 <w:b/>
                 <w:bCs/>
                 <w:sz w:val="24"/>
@@ -35272,7 +35246,7 @@
       </w:tr>
       <w:tr>
         <w:trPr>
-          <w:trHeight w:val="499"/>
+          <w:trHeight w:val="369"/>
           <w:jc w:val="center"/>
         </w:trPr>
         <w:tc>
@@ -35293,14 +35267,14 @@
               <w:suppressAutoHyphens w:val="0"/>
               <w:textAlignment w:val="auto"/>
               <w:rPr>
-                <w:rFonts w:ascii="Times New Roman" w:eastAsia="Times New Roman" w:hAnsi="Times New Roman" w:cs="Times New Roman"/>
-                <w:sz w:val="24"/>
-                <w:szCs w:val="24"/>
-              </w:rPr>
-            </w:pPr>
-            <w:r>
-              <w:rPr>
-                <w:rFonts w:ascii="Times New Roman" w:eastAsia="Times New Roman" w:hAnsi="Times New Roman" w:cs="Times New Roman"/>
+                <w:rFonts w:eastAsia="Times New Roman"/>
+                <w:sz w:val="24"/>
+                <w:szCs w:val="24"/>
+              </w:rPr>
+            </w:pPr>
+            <w:r>
+              <w:rPr>
+                <w:rFonts w:eastAsia="Times New Roman"/>
                 <w:sz w:val="24"/>
                 <w:szCs w:val="24"/>
               </w:rPr>
@@ -35327,7 +35301,7 @@
               <w:jc w:val="center"/>
               <w:textAlignment w:val="auto"/>
               <w:rPr>
-                <w:rFonts w:ascii="Times New Roman" w:eastAsia="Times New Roman" w:hAnsi="Times New Roman" w:cs="Times New Roman"/>
+                <w:rFonts w:eastAsia="Times New Roman"/>
                 <w:b/>
                 <w:bCs/>
                 <w:sz w:val="24"/>
@@ -35336,7 +35310,7 @@
             </w:pPr>
             <w:r>
               <w:rPr>
-                <w:rFonts w:ascii="Times New Roman" w:eastAsia="Times New Roman" w:hAnsi="Times New Roman" w:cs="Times New Roman"/>
+                <w:rFonts w:eastAsia="Times New Roman"/>
                 <w:b/>
                 <w:bCs/>
                 <w:sz w:val="24"/>
@@ -35365,7 +35339,7 @@
               <w:jc w:val="center"/>
               <w:textAlignment w:val="auto"/>
               <w:rPr>
-                <w:rFonts w:ascii="Times New Roman" w:eastAsia="Times New Roman" w:hAnsi="Times New Roman" w:cs="Times New Roman"/>
+                <w:rFonts w:eastAsia="Times New Roman"/>
                 <w:b/>
                 <w:bCs/>
                 <w:sz w:val="24"/>
@@ -35374,7 +35348,7 @@
             </w:pPr>
             <w:r>
               <w:rPr>
-                <w:rFonts w:ascii="Times New Roman" w:eastAsia="Times New Roman" w:hAnsi="Times New Roman" w:cs="Times New Roman"/>
+                <w:rFonts w:eastAsia="Times New Roman"/>
                 <w:b/>
                 <w:bCs/>
                 <w:sz w:val="24"/>
@@ -35387,7 +35361,7 @@
       </w:tr>
       <w:tr>
         <w:trPr>
-          <w:trHeight w:val="735"/>
+          <w:trHeight w:val="369"/>
           <w:jc w:val="center"/>
         </w:trPr>
         <w:tc>
@@ -35408,14 +35382,14 @@
               <w:suppressAutoHyphens w:val="0"/>
               <w:textAlignment w:val="auto"/>
               <w:rPr>
-                <w:rFonts w:ascii="Times New Roman" w:eastAsia="Times New Roman" w:hAnsi="Times New Roman" w:cs="Times New Roman"/>
-                <w:sz w:val="24"/>
-                <w:szCs w:val="24"/>
-              </w:rPr>
-            </w:pPr>
-            <w:r>
-              <w:rPr>
-                <w:rFonts w:ascii="Times New Roman" w:eastAsia="Times New Roman" w:hAnsi="Times New Roman" w:cs="Times New Roman"/>
+                <w:rFonts w:eastAsia="Times New Roman"/>
+                <w:sz w:val="24"/>
+                <w:szCs w:val="24"/>
+              </w:rPr>
+            </w:pPr>
+            <w:r>
+              <w:rPr>
+                <w:rFonts w:eastAsia="Times New Roman"/>
                 <w:sz w:val="24"/>
                 <w:szCs w:val="24"/>
               </w:rPr>
@@ -35442,7 +35416,7 @@
               <w:jc w:val="center"/>
               <w:textAlignment w:val="auto"/>
               <w:rPr>
-                <w:rFonts w:ascii="Times New Roman" w:eastAsia="Times New Roman" w:hAnsi="Times New Roman" w:cs="Times New Roman"/>
+                <w:rFonts w:eastAsia="Times New Roman"/>
                 <w:b/>
                 <w:bCs/>
                 <w:sz w:val="24"/>
@@ -35451,7 +35425,7 @@
             </w:pPr>
             <w:r>
               <w:rPr>
-                <w:rFonts w:ascii="Times New Roman" w:eastAsia="Times New Roman" w:hAnsi="Times New Roman" w:cs="Times New Roman"/>
+                <w:rFonts w:eastAsia="Times New Roman"/>
                 <w:b/>
                 <w:bCs/>
                 <w:sz w:val="24"/>
@@ -35480,7 +35454,7 @@
               <w:jc w:val="center"/>
               <w:textAlignment w:val="auto"/>
               <w:rPr>
-                <w:rFonts w:ascii="Times New Roman" w:eastAsia="Times New Roman" w:hAnsi="Times New Roman" w:cs="Times New Roman"/>
+                <w:rFonts w:eastAsia="Times New Roman"/>
                 <w:b/>
                 <w:bCs/>
                 <w:sz w:val="24"/>
@@ -35489,7 +35463,7 @@
             </w:pPr>
             <w:r>
               <w:rPr>
-                <w:rFonts w:ascii="Times New Roman" w:eastAsia="Times New Roman" w:hAnsi="Times New Roman" w:cs="Times New Roman"/>
+                <w:rFonts w:eastAsia="Times New Roman"/>
                 <w:b/>
                 <w:bCs/>
                 <w:sz w:val="24"/>
@@ -35502,7 +35476,7 @@
       </w:tr>
       <w:tr>
         <w:trPr>
-          <w:trHeight w:val="499"/>
+          <w:trHeight w:val="369"/>
           <w:jc w:val="center"/>
         </w:trPr>
         <w:tc>
@@ -35523,14 +35497,14 @@
               <w:suppressAutoHyphens w:val="0"/>
               <w:textAlignment w:val="auto"/>
               <w:rPr>
-                <w:rFonts w:ascii="Times New Roman" w:eastAsia="Times New Roman" w:hAnsi="Times New Roman" w:cs="Times New Roman"/>
-                <w:sz w:val="24"/>
-                <w:szCs w:val="24"/>
-              </w:rPr>
-            </w:pPr>
-            <w:r>
-              <w:rPr>
-                <w:rFonts w:ascii="Times New Roman" w:eastAsia="Times New Roman" w:hAnsi="Times New Roman" w:cs="Times New Roman"/>
+                <w:rFonts w:eastAsia="Times New Roman"/>
+                <w:sz w:val="24"/>
+                <w:szCs w:val="24"/>
+              </w:rPr>
+            </w:pPr>
+            <w:r>
+              <w:rPr>
+                <w:rFonts w:eastAsia="Times New Roman"/>
                 <w:sz w:val="24"/>
                 <w:szCs w:val="24"/>
               </w:rPr>
@@ -35557,7 +35531,7 @@
               <w:jc w:val="center"/>
               <w:textAlignment w:val="auto"/>
               <w:rPr>
-                <w:rFonts w:ascii="Times New Roman" w:eastAsia="Times New Roman" w:hAnsi="Times New Roman" w:cs="Times New Roman"/>
+                <w:rFonts w:eastAsia="Times New Roman"/>
                 <w:b/>
                 <w:bCs/>
                 <w:sz w:val="24"/>
@@ -35566,7 +35540,7 @@
             </w:pPr>
             <w:r>
               <w:rPr>
-                <w:rFonts w:ascii="Times New Roman" w:eastAsia="Times New Roman" w:hAnsi="Times New Roman" w:cs="Times New Roman"/>
+                <w:rFonts w:eastAsia="Times New Roman"/>
                 <w:b/>
                 <w:bCs/>
                 <w:sz w:val="24"/>
@@ -35595,7 +35569,7 @@
               <w:jc w:val="center"/>
               <w:textAlignment w:val="auto"/>
               <w:rPr>
-                <w:rFonts w:ascii="Times New Roman" w:eastAsia="Times New Roman" w:hAnsi="Times New Roman" w:cs="Times New Roman"/>
+                <w:rFonts w:eastAsia="Times New Roman"/>
                 <w:b/>
                 <w:bCs/>
                 <w:sz w:val="24"/>
@@ -35604,7 +35578,7 @@
             </w:pPr>
             <w:r>
               <w:rPr>
-                <w:rFonts w:ascii="Times New Roman" w:eastAsia="Times New Roman" w:hAnsi="Times New Roman" w:cs="Times New Roman"/>
+                <w:rFonts w:eastAsia="Times New Roman"/>
                 <w:b/>
                 <w:bCs/>
                 <w:sz w:val="24"/>
@@ -35617,7 +35591,7 @@
       </w:tr>
       <w:tr>
         <w:trPr>
-          <w:trHeight w:val="499"/>
+          <w:trHeight w:val="369"/>
           <w:jc w:val="center"/>
         </w:trPr>
         <w:tc>
@@ -35638,14 +35612,14 @@
               <w:suppressAutoHyphens w:val="0"/>
               <w:textAlignment w:val="auto"/>
               <w:rPr>
-                <w:rFonts w:ascii="Times New Roman" w:eastAsia="Times New Roman" w:hAnsi="Times New Roman" w:cs="Times New Roman"/>
-                <w:sz w:val="24"/>
-                <w:szCs w:val="24"/>
-              </w:rPr>
-            </w:pPr>
-            <w:r>
-              <w:rPr>
-                <w:rFonts w:ascii="Times New Roman" w:eastAsia="Times New Roman" w:hAnsi="Times New Roman" w:cs="Times New Roman"/>
+                <w:rFonts w:eastAsia="Times New Roman"/>
+                <w:sz w:val="24"/>
+                <w:szCs w:val="24"/>
+              </w:rPr>
+            </w:pPr>
+            <w:r>
+              <w:rPr>
+                <w:rFonts w:eastAsia="Times New Roman"/>
                 <w:sz w:val="24"/>
                 <w:szCs w:val="24"/>
               </w:rPr>
@@ -35672,7 +35646,7 @@
               <w:jc w:val="center"/>
               <w:textAlignment w:val="auto"/>
               <w:rPr>
-                <w:rFonts w:ascii="Times New Roman" w:eastAsia="Times New Roman" w:hAnsi="Times New Roman" w:cs="Times New Roman"/>
+                <w:rFonts w:eastAsia="Times New Roman"/>
                 <w:b/>
                 <w:bCs/>
                 <w:sz w:val="24"/>
@@ -35681,7 +35655,7 @@
             </w:pPr>
             <w:r>
               <w:rPr>
-                <w:rFonts w:ascii="Times New Roman" w:eastAsia="Times New Roman" w:hAnsi="Times New Roman" w:cs="Times New Roman"/>
+                <w:rFonts w:eastAsia="Times New Roman"/>
                 <w:b/>
                 <w:bCs/>
                 <w:sz w:val="24"/>
@@ -35710,7 +35684,7 @@
               <w:jc w:val="center"/>
               <w:textAlignment w:val="auto"/>
               <w:rPr>
-                <w:rFonts w:ascii="Times New Roman" w:eastAsia="Times New Roman" w:hAnsi="Times New Roman" w:cs="Times New Roman"/>
+                <w:rFonts w:eastAsia="Times New Roman"/>
                 <w:b/>
                 <w:bCs/>
                 <w:sz w:val="24"/>
@@ -35719,7 +35693,7 @@
             </w:pPr>
             <w:r>
               <w:rPr>
-                <w:rFonts w:ascii="Times New Roman" w:eastAsia="Times New Roman" w:hAnsi="Times New Roman" w:cs="Times New Roman"/>
+                <w:rFonts w:eastAsia="Times New Roman"/>
                 <w:b/>
                 <w:bCs/>
                 <w:sz w:val="24"/>
@@ -35746,34 +35720,61 @@
         <w:t>E</w:t>
       </w:r>
     </w:p>
+    <w:p/>
+    <w:p>
+      <w:r>
+        <w:t xml:space="preserve">Questa operazione fa parte delle specifiche funzionali di inserimento quindi al suo interno prevede una buona parte di scritture. Le scritture impiegano un costo operazionale doppio. </w:t>
+      </w:r>
+      <w:r>
+        <w:t xml:space="preserve">Oltre a scrivere le specifiche di entità in ordine è anche necessario impostare una associazione che la colleghi ad un fornitore. In media un ordine veicolo contiene due veicoli venduti per eccesso. (60000/50000 &gt; 1) quindi è stata fatta l’assunzione che si acceda a più di una entità ogni volta. La lettura ai veicoli venduti viene effettuata per fare in modo di scrivere gli identificatori relativi nella associazione </w:t>
+      </w:r>
+      <w:r>
+        <w:rPr>
+          <w:i/>
+        </w:rPr>
+        <w:t>ordine veicolo</w:t>
+      </w:r>
+      <w:r>
+        <w:t>.</w:t>
+      </w:r>
+    </w:p>
+    <w:p>
+      <w:pPr>
+        <w:pStyle w:val="Corpotesto"/>
+      </w:pPr>
+      <w:r>
+        <w:br w:type="page"/>
+      </w:r>
+    </w:p>
+    <w:p/>
     <w:p>
       <w:pPr>
         <w:pStyle w:val="Titolo1"/>
       </w:pPr>
-      <w:bookmarkStart w:id="42" w:name="_Toc491549222"/>
+      <w:bookmarkStart w:id="41" w:name="_Toc491549222"/>
       <w:r>
         <w:t>PROGETTO LOGICO E RELAZIONALE</w:t>
       </w:r>
+      <w:bookmarkEnd w:id="41"/>
+    </w:p>
+    <w:p>
+      <w:pPr>
+        <w:pStyle w:val="Titolo2"/>
+      </w:pPr>
+      <w:bookmarkStart w:id="42" w:name="_Toc491549223"/>
+      <w:r>
+        <w:t>4</w:t>
+      </w:r>
+      <w:r>
+        <w:t xml:space="preserve">.1 </w:t>
+      </w:r>
+      <w:r>
+        <w:t>–</w:t>
+      </w:r>
+      <w:r>
+        <w:t xml:space="preserve"> Traduzione operazioni in SQL</w:t>
+      </w:r>
       <w:bookmarkEnd w:id="42"/>
-    </w:p>
-    <w:p>
-      <w:pPr>
-        <w:pStyle w:val="Titolo2"/>
-      </w:pPr>
-      <w:bookmarkStart w:id="43" w:name="_Toc491549223"/>
-      <w:r>
-        <w:t>4</w:t>
-      </w:r>
-      <w:r>
-        <w:t xml:space="preserve">.1 </w:t>
-      </w:r>
-      <w:r>
-        <w:t>–</w:t>
-      </w:r>
-      <w:r>
-        <w:t xml:space="preserve"> Traduzione operazioni in SQL</w:t>
-      </w:r>
-      <w:bookmarkEnd w:id="43"/>
     </w:p>
     <w:p/>
     <w:p>
@@ -36272,7 +36273,6 @@
     <w:p/>
     <w:p>
       <w:r>
-        <w:lastRenderedPageBreak/>
         <w:t xml:space="preserve">Con </w:t>
       </w:r>
       <w:r>
@@ -36281,19 +36281,18 @@
         </w:rPr>
         <w:t xml:space="preserve">PARTITAIVA </w:t>
       </w:r>
-      <w:proofErr w:type="spellStart"/>
-      <w:r>
-        <w:t>si</w:t>
-      </w:r>
-      <w:proofErr w:type="spellEnd"/>
+      <w:r>
+        <w:t>s</w:t>
+      </w:r>
+      <w:r>
+        <w:t>i</w:t>
+      </w:r>
       <w:r>
         <w:t xml:space="preserve"> </w:t>
       </w:r>
-      <w:proofErr w:type="spellStart"/>
-      <w:r>
-        <w:t>intendone</w:t>
-      </w:r>
-      <w:proofErr w:type="spellEnd"/>
+      <w:r>
+        <w:t>intende</w:t>
+      </w:r>
       <w:r>
         <w:t xml:space="preserve"> la chiave primaria identificativa delle entità Fornitore e con 1 si intende che rappresenta una Casa Produttrice</w:t>
       </w:r>
@@ -36579,6 +36578,7 @@
     <w:p>
       <w:proofErr w:type="spellStart"/>
       <w:r>
+        <w:lastRenderedPageBreak/>
         <w:t>CV.Numero</w:t>
       </w:r>
       <w:proofErr w:type="spellEnd"/>
@@ -37354,6 +37354,25 @@
       </w:pPr>
     </w:p>
     <w:p>
+      <w:r>
+        <w:t xml:space="preserve">Le date indicate sono indicative. </w:t>
+      </w:r>
+      <w:r>
+        <w:t xml:space="preserve">E’ possibile inserire un intervallo temporale personalizzato all’interno di un applicativo che genera le </w:t>
+      </w:r>
+      <w:proofErr w:type="spellStart"/>
+      <w:r>
+        <w:t>query</w:t>
+      </w:r>
+      <w:proofErr w:type="spellEnd"/>
+      <w:r>
+        <w:t xml:space="preserve"> runtime.</w:t>
+      </w:r>
+      <w:bookmarkStart w:id="43" w:name="_GoBack"/>
+      <w:bookmarkEnd w:id="43"/>
+    </w:p>
+    <w:p/>
+    <w:p>
       <w:pPr>
         <w:rPr>
           <w:b/>
@@ -37599,7 +37618,6 @@
         <w:rPr>
           <w:lang w:val="en-US"/>
         </w:rPr>
-        <w:lastRenderedPageBreak/>
         <w:t xml:space="preserve">SELECT </w:t>
       </w:r>
       <w:proofErr w:type="spellStart"/>
@@ -37844,6 +37862,7 @@
     <w:p/>
     <w:p>
       <w:r>
+        <w:lastRenderedPageBreak/>
         <w:t xml:space="preserve">SELECT </w:t>
       </w:r>
       <w:proofErr w:type="spellStart"/>
@@ -42093,7 +42112,7 @@
 </file>
 
 <file path=customXml/itemProps1.xml><?xml version="1.0" encoding="utf-8"?>
-<ds:datastoreItem xmlns:ds="http://schemas.openxmlformats.org/officeDocument/2006/customXml" ds:itemID="{C425DF11-5252-470D-A250-F7F201BED0AF}">
+<ds:datastoreItem xmlns:ds="http://schemas.openxmlformats.org/officeDocument/2006/customXml" ds:itemID="{D5ACE48D-6C1C-4A80-A439-1F6E536C2418}">
   <ds:schemaRefs>
     <ds:schemaRef ds:uri="http://schemas.openxmlformats.org/officeDocument/2006/bibliography"/>
   </ds:schemaRefs>

</xml_diff>

<commit_message>
Relazione -strumenti e arhitettura- fatti.
</commit_message>
<xml_diff>
--- a/ProgettoDB-1617/Relazione.docx
+++ b/ProgettoDB-1617/Relazione.docx
@@ -853,7 +853,7 @@
       <w:r>
         <w:fldChar w:fldCharType="separate"/>
       </w:r>
-      <w:hyperlink w:anchor="_Toc491857888" w:history="1">
+      <w:hyperlink w:anchor="_Toc491939765" w:history="1">
         <w:r>
           <w:rPr>
             <w:rStyle w:val="Collegamentoipertestuale"/>
@@ -878,7 +878,7 @@
           <w:rPr>
             <w:noProof/>
           </w:rPr>
-          <w:instrText xml:space="preserve"> PAGEREF _Toc491857888 \h </w:instrText>
+          <w:instrText xml:space="preserve"> PAGEREF _Toc491939765 \h </w:instrText>
         </w:r>
         <w:r>
           <w:rPr>
@@ -918,7 +918,7 @@
           <w:szCs w:val="22"/>
         </w:rPr>
       </w:pPr>
-      <w:hyperlink w:anchor="_Toc491857889" w:history="1">
+      <w:hyperlink w:anchor="_Toc491939766" w:history="1">
         <w:r>
           <w:rPr>
             <w:rStyle w:val="Collegamentoipertestuale"/>
@@ -942,7 +942,7 @@
           <w:rPr>
             <w:noProof/>
           </w:rPr>
-          <w:instrText xml:space="preserve"> PAGEREF _Toc491857889 \h </w:instrText>
+          <w:instrText xml:space="preserve"> PAGEREF _Toc491939766 \h </w:instrText>
         </w:r>
         <w:r>
           <w:rPr>
@@ -982,7 +982,7 @@
           <w:szCs w:val="22"/>
         </w:rPr>
       </w:pPr>
-      <w:hyperlink w:anchor="_Toc491857890" w:history="1">
+      <w:hyperlink w:anchor="_Toc491939767" w:history="1">
         <w:r>
           <w:rPr>
             <w:rStyle w:val="Collegamentoipertestuale"/>
@@ -1006,7 +1006,7 @@
           <w:rPr>
             <w:noProof/>
           </w:rPr>
-          <w:instrText xml:space="preserve"> PAGEREF _Toc491857890 \h </w:instrText>
+          <w:instrText xml:space="preserve"> PAGEREF _Toc491939767 \h </w:instrText>
         </w:r>
         <w:r>
           <w:rPr>
@@ -1046,7 +1046,7 @@
           <w:szCs w:val="22"/>
         </w:rPr>
       </w:pPr>
-      <w:hyperlink w:anchor="_Toc491857891" w:history="1">
+      <w:hyperlink w:anchor="_Toc491939768" w:history="1">
         <w:r>
           <w:rPr>
             <w:rStyle w:val="Collegamentoipertestuale"/>
@@ -1070,7 +1070,7 @@
           <w:rPr>
             <w:noProof/>
           </w:rPr>
-          <w:instrText xml:space="preserve"> PAGEREF _Toc491857891 \h </w:instrText>
+          <w:instrText xml:space="preserve"> PAGEREF _Toc491939768 \h </w:instrText>
         </w:r>
         <w:r>
           <w:rPr>
@@ -1110,7 +1110,7 @@
           <w:szCs w:val="22"/>
         </w:rPr>
       </w:pPr>
-      <w:hyperlink w:anchor="_Toc491857892" w:history="1">
+      <w:hyperlink w:anchor="_Toc491939769" w:history="1">
         <w:r>
           <w:rPr>
             <w:rStyle w:val="Collegamentoipertestuale"/>
@@ -1134,7 +1134,7 @@
           <w:rPr>
             <w:noProof/>
           </w:rPr>
-          <w:instrText xml:space="preserve"> PAGEREF _Toc491857892 \h </w:instrText>
+          <w:instrText xml:space="preserve"> PAGEREF _Toc491939769 \h </w:instrText>
         </w:r>
         <w:r>
           <w:rPr>
@@ -1174,7 +1174,7 @@
           <w:szCs w:val="22"/>
         </w:rPr>
       </w:pPr>
-      <w:hyperlink w:anchor="_Toc491857893" w:history="1">
+      <w:hyperlink w:anchor="_Toc491939770" w:history="1">
         <w:r>
           <w:rPr>
             <w:rStyle w:val="Collegamentoipertestuale"/>
@@ -1198,7 +1198,7 @@
           <w:rPr>
             <w:noProof/>
           </w:rPr>
-          <w:instrText xml:space="preserve"> PAGEREF _Toc491857893 \h </w:instrText>
+          <w:instrText xml:space="preserve"> PAGEREF _Toc491939770 \h </w:instrText>
         </w:r>
         <w:r>
           <w:rPr>
@@ -1238,7 +1238,7 @@
           <w:szCs w:val="22"/>
         </w:rPr>
       </w:pPr>
-      <w:hyperlink w:anchor="_Toc491857894" w:history="1">
+      <w:hyperlink w:anchor="_Toc491939771" w:history="1">
         <w:r>
           <w:rPr>
             <w:rStyle w:val="Collegamentoipertestuale"/>
@@ -1262,7 +1262,7 @@
           <w:rPr>
             <w:noProof/>
           </w:rPr>
-          <w:instrText xml:space="preserve"> PAGEREF _Toc491857894 \h </w:instrText>
+          <w:instrText xml:space="preserve"> PAGEREF _Toc491939771 \h </w:instrText>
         </w:r>
         <w:r>
           <w:rPr>
@@ -1302,7 +1302,7 @@
           <w:szCs w:val="22"/>
         </w:rPr>
       </w:pPr>
-      <w:hyperlink w:anchor="_Toc491857895" w:history="1">
+      <w:hyperlink w:anchor="_Toc491939772" w:history="1">
         <w:r>
           <w:rPr>
             <w:rStyle w:val="Collegamentoipertestuale"/>
@@ -1326,7 +1326,7 @@
           <w:rPr>
             <w:noProof/>
           </w:rPr>
-          <w:instrText xml:space="preserve"> PAGEREF _Toc491857895 \h </w:instrText>
+          <w:instrText xml:space="preserve"> PAGEREF _Toc491939772 \h </w:instrText>
         </w:r>
         <w:r>
           <w:rPr>
@@ -1366,7 +1366,7 @@
           <w:szCs w:val="22"/>
         </w:rPr>
       </w:pPr>
-      <w:hyperlink w:anchor="_Toc491857896" w:history="1">
+      <w:hyperlink w:anchor="_Toc491939773" w:history="1">
         <w:r>
           <w:rPr>
             <w:rStyle w:val="Collegamentoipertestuale"/>
@@ -1390,7 +1390,7 @@
           <w:rPr>
             <w:noProof/>
           </w:rPr>
-          <w:instrText xml:space="preserve"> PAGEREF _Toc491857896 \h </w:instrText>
+          <w:instrText xml:space="preserve"> PAGEREF _Toc491939773 \h </w:instrText>
         </w:r>
         <w:r>
           <w:rPr>
@@ -1430,7 +1430,7 @@
           <w:szCs w:val="22"/>
         </w:rPr>
       </w:pPr>
-      <w:hyperlink w:anchor="_Toc491857897" w:history="1">
+      <w:hyperlink w:anchor="_Toc491939774" w:history="1">
         <w:r>
           <w:rPr>
             <w:rStyle w:val="Collegamentoipertestuale"/>
@@ -1454,7 +1454,7 @@
           <w:rPr>
             <w:noProof/>
           </w:rPr>
-          <w:instrText xml:space="preserve"> PAGEREF _Toc491857897 \h </w:instrText>
+          <w:instrText xml:space="preserve"> PAGEREF _Toc491939774 \h </w:instrText>
         </w:r>
         <w:r>
           <w:rPr>
@@ -1494,7 +1494,7 @@
           <w:szCs w:val="22"/>
         </w:rPr>
       </w:pPr>
-      <w:hyperlink w:anchor="_Toc491857898" w:history="1">
+      <w:hyperlink w:anchor="_Toc491939775" w:history="1">
         <w:r>
           <w:rPr>
             <w:rStyle w:val="Collegamentoipertestuale"/>
@@ -1518,7 +1518,7 @@
           <w:rPr>
             <w:noProof/>
           </w:rPr>
-          <w:instrText xml:space="preserve"> PAGEREF _Toc491857898 \h </w:instrText>
+          <w:instrText xml:space="preserve"> PAGEREF _Toc491939775 \h </w:instrText>
         </w:r>
         <w:r>
           <w:rPr>
@@ -1558,7 +1558,7 @@
           <w:szCs w:val="22"/>
         </w:rPr>
       </w:pPr>
-      <w:hyperlink w:anchor="_Toc491857899" w:history="1">
+      <w:hyperlink w:anchor="_Toc491939776" w:history="1">
         <w:r>
           <w:rPr>
             <w:rStyle w:val="Collegamentoipertestuale"/>
@@ -1582,7 +1582,7 @@
           <w:rPr>
             <w:noProof/>
           </w:rPr>
-          <w:instrText xml:space="preserve"> PAGEREF _Toc491857899 \h </w:instrText>
+          <w:instrText xml:space="preserve"> PAGEREF _Toc491939776 \h </w:instrText>
         </w:r>
         <w:r>
           <w:rPr>
@@ -1622,7 +1622,7 @@
           <w:szCs w:val="22"/>
         </w:rPr>
       </w:pPr>
-      <w:hyperlink w:anchor="_Toc491857900" w:history="1">
+      <w:hyperlink w:anchor="_Toc491939777" w:history="1">
         <w:r>
           <w:rPr>
             <w:rStyle w:val="Collegamentoipertestuale"/>
@@ -1646,7 +1646,7 @@
           <w:rPr>
             <w:noProof/>
           </w:rPr>
-          <w:instrText xml:space="preserve"> PAGEREF _Toc491857900 \h </w:instrText>
+          <w:instrText xml:space="preserve"> PAGEREF _Toc491939777 \h </w:instrText>
         </w:r>
         <w:r>
           <w:rPr>
@@ -1686,7 +1686,7 @@
           <w:szCs w:val="22"/>
         </w:rPr>
       </w:pPr>
-      <w:hyperlink w:anchor="_Toc491857901" w:history="1">
+      <w:hyperlink w:anchor="_Toc491939778" w:history="1">
         <w:r>
           <w:rPr>
             <w:rStyle w:val="Collegamentoipertestuale"/>
@@ -1710,7 +1710,7 @@
           <w:rPr>
             <w:noProof/>
           </w:rPr>
-          <w:instrText xml:space="preserve"> PAGEREF _Toc491857901 \h </w:instrText>
+          <w:instrText xml:space="preserve"> PAGEREF _Toc491939778 \h </w:instrText>
         </w:r>
         <w:r>
           <w:rPr>
@@ -1750,7 +1750,7 @@
           <w:szCs w:val="22"/>
         </w:rPr>
       </w:pPr>
-      <w:hyperlink w:anchor="_Toc491857902" w:history="1">
+      <w:hyperlink w:anchor="_Toc491939779" w:history="1">
         <w:r>
           <w:rPr>
             <w:rStyle w:val="Collegamentoipertestuale"/>
@@ -1774,7 +1774,7 @@
           <w:rPr>
             <w:noProof/>
           </w:rPr>
-          <w:instrText xml:space="preserve"> PAGEREF _Toc491857902 \h </w:instrText>
+          <w:instrText xml:space="preserve"> PAGEREF _Toc491939779 \h </w:instrText>
         </w:r>
         <w:r>
           <w:rPr>
@@ -1814,7 +1814,7 @@
           <w:szCs w:val="22"/>
         </w:rPr>
       </w:pPr>
-      <w:hyperlink w:anchor="_Toc491857903" w:history="1">
+      <w:hyperlink w:anchor="_Toc491939780" w:history="1">
         <w:r>
           <w:rPr>
             <w:rStyle w:val="Collegamentoipertestuale"/>
@@ -1838,7 +1838,7 @@
           <w:rPr>
             <w:noProof/>
           </w:rPr>
-          <w:instrText xml:space="preserve"> PAGEREF _Toc491857903 \h </w:instrText>
+          <w:instrText xml:space="preserve"> PAGEREF _Toc491939780 \h </w:instrText>
         </w:r>
         <w:r>
           <w:rPr>
@@ -1878,7 +1878,7 @@
           <w:szCs w:val="22"/>
         </w:rPr>
       </w:pPr>
-      <w:hyperlink w:anchor="_Toc491857904" w:history="1">
+      <w:hyperlink w:anchor="_Toc491939781" w:history="1">
         <w:r>
           <w:rPr>
             <w:rStyle w:val="Collegamentoipertestuale"/>
@@ -1902,7 +1902,7 @@
           <w:rPr>
             <w:noProof/>
           </w:rPr>
-          <w:instrText xml:space="preserve"> PAGEREF _Toc491857904 \h </w:instrText>
+          <w:instrText xml:space="preserve"> PAGEREF _Toc491939781 \h </w:instrText>
         </w:r>
         <w:r>
           <w:rPr>
@@ -1942,7 +1942,7 @@
           <w:szCs w:val="22"/>
         </w:rPr>
       </w:pPr>
-      <w:hyperlink w:anchor="_Toc491857905" w:history="1">
+      <w:hyperlink w:anchor="_Toc491939782" w:history="1">
         <w:r>
           <w:rPr>
             <w:rStyle w:val="Collegamentoipertestuale"/>
@@ -1966,7 +1966,7 @@
           <w:rPr>
             <w:noProof/>
           </w:rPr>
-          <w:instrText xml:space="preserve"> PAGEREF _Toc491857905 \h </w:instrText>
+          <w:instrText xml:space="preserve"> PAGEREF _Toc491939782 \h </w:instrText>
         </w:r>
         <w:r>
           <w:rPr>
@@ -2006,7 +2006,7 @@
           <w:szCs w:val="22"/>
         </w:rPr>
       </w:pPr>
-      <w:hyperlink w:anchor="_Toc491857906" w:history="1">
+      <w:hyperlink w:anchor="_Toc491939783" w:history="1">
         <w:r>
           <w:rPr>
             <w:rStyle w:val="Collegamentoipertestuale"/>
@@ -2030,7 +2030,7 @@
           <w:rPr>
             <w:noProof/>
           </w:rPr>
-          <w:instrText xml:space="preserve"> PAGEREF _Toc491857906 \h </w:instrText>
+          <w:instrText xml:space="preserve"> PAGEREF _Toc491939783 \h </w:instrText>
         </w:r>
         <w:r>
           <w:rPr>
@@ -2070,7 +2070,7 @@
           <w:szCs w:val="22"/>
         </w:rPr>
       </w:pPr>
-      <w:hyperlink w:anchor="_Toc491857907" w:history="1">
+      <w:hyperlink w:anchor="_Toc491939784" w:history="1">
         <w:r>
           <w:rPr>
             <w:rStyle w:val="Collegamentoipertestuale"/>
@@ -2094,7 +2094,7 @@
           <w:rPr>
             <w:noProof/>
           </w:rPr>
-          <w:instrText xml:space="preserve"> PAGEREF _Toc491857907 \h </w:instrText>
+          <w:instrText xml:space="preserve"> PAGEREF _Toc491939784 \h </w:instrText>
         </w:r>
         <w:r>
           <w:rPr>
@@ -2134,7 +2134,7 @@
           <w:szCs w:val="22"/>
         </w:rPr>
       </w:pPr>
-      <w:hyperlink w:anchor="_Toc491857908" w:history="1">
+      <w:hyperlink w:anchor="_Toc491939785" w:history="1">
         <w:r>
           <w:rPr>
             <w:rStyle w:val="Collegamentoipertestuale"/>
@@ -2158,7 +2158,7 @@
           <w:rPr>
             <w:noProof/>
           </w:rPr>
-          <w:instrText xml:space="preserve"> PAGEREF _Toc491857908 \h </w:instrText>
+          <w:instrText xml:space="preserve"> PAGEREF _Toc491939785 \h </w:instrText>
         </w:r>
         <w:r>
           <w:rPr>
@@ -2198,7 +2198,7 @@
           <w:szCs w:val="22"/>
         </w:rPr>
       </w:pPr>
-      <w:hyperlink w:anchor="_Toc491857909" w:history="1">
+      <w:hyperlink w:anchor="_Toc491939786" w:history="1">
         <w:r>
           <w:rPr>
             <w:rStyle w:val="Collegamentoipertestuale"/>
@@ -2222,7 +2222,7 @@
           <w:rPr>
             <w:noProof/>
           </w:rPr>
-          <w:instrText xml:space="preserve"> PAGEREF _Toc491857909 \h </w:instrText>
+          <w:instrText xml:space="preserve"> PAGEREF _Toc491939786 \h </w:instrText>
         </w:r>
         <w:r>
           <w:rPr>
@@ -2262,7 +2262,7 @@
           <w:szCs w:val="22"/>
         </w:rPr>
       </w:pPr>
-      <w:hyperlink w:anchor="_Toc491857910" w:history="1">
+      <w:hyperlink w:anchor="_Toc491939787" w:history="1">
         <w:r>
           <w:rPr>
             <w:rStyle w:val="Collegamentoipertestuale"/>
@@ -2286,7 +2286,7 @@
           <w:rPr>
             <w:noProof/>
           </w:rPr>
-          <w:instrText xml:space="preserve"> PAGEREF _Toc491857910 \h </w:instrText>
+          <w:instrText xml:space="preserve"> PAGEREF _Toc491939787 \h </w:instrText>
         </w:r>
         <w:r>
           <w:rPr>
@@ -2326,7 +2326,7 @@
           <w:szCs w:val="22"/>
         </w:rPr>
       </w:pPr>
-      <w:hyperlink w:anchor="_Toc491857911" w:history="1">
+      <w:hyperlink w:anchor="_Toc491939788" w:history="1">
         <w:r>
           <w:rPr>
             <w:rStyle w:val="Collegamentoipertestuale"/>
@@ -2350,7 +2350,7 @@
           <w:rPr>
             <w:noProof/>
           </w:rPr>
-          <w:instrText xml:space="preserve"> PAGEREF _Toc491857911 \h </w:instrText>
+          <w:instrText xml:space="preserve"> PAGEREF _Toc491939788 \h </w:instrText>
         </w:r>
         <w:r>
           <w:rPr>
@@ -2390,7 +2390,7 @@
           <w:szCs w:val="22"/>
         </w:rPr>
       </w:pPr>
-      <w:hyperlink w:anchor="_Toc491857912" w:history="1">
+      <w:hyperlink w:anchor="_Toc491939789" w:history="1">
         <w:r>
           <w:rPr>
             <w:rStyle w:val="Collegamentoipertestuale"/>
@@ -2414,7 +2414,7 @@
           <w:rPr>
             <w:noProof/>
           </w:rPr>
-          <w:instrText xml:space="preserve"> PAGEREF _Toc491857912 \h </w:instrText>
+          <w:instrText xml:space="preserve"> PAGEREF _Toc491939789 \h </w:instrText>
         </w:r>
         <w:r>
           <w:rPr>
@@ -2454,7 +2454,7 @@
           <w:szCs w:val="22"/>
         </w:rPr>
       </w:pPr>
-      <w:hyperlink w:anchor="_Toc491857913" w:history="1">
+      <w:hyperlink w:anchor="_Toc491939790" w:history="1">
         <w:r>
           <w:rPr>
             <w:rStyle w:val="Collegamentoipertestuale"/>
@@ -2478,7 +2478,7 @@
           <w:rPr>
             <w:noProof/>
           </w:rPr>
-          <w:instrText xml:space="preserve"> PAGEREF _Toc491857913 \h </w:instrText>
+          <w:instrText xml:space="preserve"> PAGEREF _Toc491939790 \h </w:instrText>
         </w:r>
         <w:r>
           <w:rPr>
@@ -2518,7 +2518,7 @@
           <w:szCs w:val="22"/>
         </w:rPr>
       </w:pPr>
-      <w:hyperlink w:anchor="_Toc491857914" w:history="1">
+      <w:hyperlink w:anchor="_Toc491939791" w:history="1">
         <w:r>
           <w:rPr>
             <w:rStyle w:val="Collegamentoipertestuale"/>
@@ -2542,7 +2542,7 @@
           <w:rPr>
             <w:noProof/>
           </w:rPr>
-          <w:instrText xml:space="preserve"> PAGEREF _Toc491857914 \h </w:instrText>
+          <w:instrText xml:space="preserve"> PAGEREF _Toc491939791 \h </w:instrText>
         </w:r>
         <w:r>
           <w:rPr>
@@ -2582,7 +2582,7 @@
           <w:szCs w:val="22"/>
         </w:rPr>
       </w:pPr>
-      <w:hyperlink w:anchor="_Toc491857915" w:history="1">
+      <w:hyperlink w:anchor="_Toc491939792" w:history="1">
         <w:r>
           <w:rPr>
             <w:rStyle w:val="Collegamentoipertestuale"/>
@@ -2606,7 +2606,7 @@
           <w:rPr>
             <w:noProof/>
           </w:rPr>
-          <w:instrText xml:space="preserve"> PAGEREF _Toc491857915 \h </w:instrText>
+          <w:instrText xml:space="preserve"> PAGEREF _Toc491939792 \h </w:instrText>
         </w:r>
         <w:r>
           <w:rPr>
@@ -2646,7 +2646,7 @@
           <w:szCs w:val="22"/>
         </w:rPr>
       </w:pPr>
-      <w:hyperlink w:anchor="_Toc491857916" w:history="1">
+      <w:hyperlink w:anchor="_Toc491939793" w:history="1">
         <w:r>
           <w:rPr>
             <w:rStyle w:val="Collegamentoipertestuale"/>
@@ -2670,7 +2670,7 @@
           <w:rPr>
             <w:noProof/>
           </w:rPr>
-          <w:instrText xml:space="preserve"> PAGEREF _Toc491857916 \h </w:instrText>
+          <w:instrText xml:space="preserve"> PAGEREF _Toc491939793 \h </w:instrText>
         </w:r>
         <w:r>
           <w:rPr>
@@ -2710,7 +2710,7 @@
           <w:szCs w:val="22"/>
         </w:rPr>
       </w:pPr>
-      <w:hyperlink w:anchor="_Toc491857917" w:history="1">
+      <w:hyperlink w:anchor="_Toc491939794" w:history="1">
         <w:r>
           <w:rPr>
             <w:rStyle w:val="Collegamentoipertestuale"/>
@@ -2734,7 +2734,7 @@
           <w:rPr>
             <w:noProof/>
           </w:rPr>
-          <w:instrText xml:space="preserve"> PAGEREF _Toc491857917 \h </w:instrText>
+          <w:instrText xml:space="preserve"> PAGEREF _Toc491939794 \h </w:instrText>
         </w:r>
         <w:r>
           <w:rPr>
@@ -2774,7 +2774,7 @@
           <w:szCs w:val="22"/>
         </w:rPr>
       </w:pPr>
-      <w:hyperlink w:anchor="_Toc491857918" w:history="1">
+      <w:hyperlink w:anchor="_Toc491939795" w:history="1">
         <w:r>
           <w:rPr>
             <w:rStyle w:val="Collegamentoipertestuale"/>
@@ -2798,7 +2798,7 @@
           <w:rPr>
             <w:noProof/>
           </w:rPr>
-          <w:instrText xml:space="preserve"> PAGEREF _Toc491857918 \h </w:instrText>
+          <w:instrText xml:space="preserve"> PAGEREF _Toc491939795 \h </w:instrText>
         </w:r>
         <w:r>
           <w:rPr>
@@ -2838,7 +2838,7 @@
           <w:szCs w:val="22"/>
         </w:rPr>
       </w:pPr>
-      <w:hyperlink w:anchor="_Toc491857919" w:history="1">
+      <w:hyperlink w:anchor="_Toc491939796" w:history="1">
         <w:r>
           <w:rPr>
             <w:rStyle w:val="Collegamentoipertestuale"/>
@@ -2862,7 +2862,7 @@
           <w:rPr>
             <w:noProof/>
           </w:rPr>
-          <w:instrText xml:space="preserve"> PAGEREF _Toc491857919 \h </w:instrText>
+          <w:instrText xml:space="preserve"> PAGEREF _Toc491939796 \h </w:instrText>
         </w:r>
         <w:r>
           <w:rPr>
@@ -2902,7 +2902,7 @@
           <w:szCs w:val="22"/>
         </w:rPr>
       </w:pPr>
-      <w:hyperlink w:anchor="_Toc491857920" w:history="1">
+      <w:hyperlink w:anchor="_Toc491939797" w:history="1">
         <w:r>
           <w:rPr>
             <w:rStyle w:val="Collegamentoipertestuale"/>
@@ -2926,7 +2926,7 @@
           <w:rPr>
             <w:noProof/>
           </w:rPr>
-          <w:instrText xml:space="preserve"> PAGEREF _Toc491857920 \h </w:instrText>
+          <w:instrText xml:space="preserve"> PAGEREF _Toc491939797 \h </w:instrText>
         </w:r>
         <w:r>
           <w:rPr>
@@ -2966,7 +2966,7 @@
           <w:szCs w:val="22"/>
         </w:rPr>
       </w:pPr>
-      <w:hyperlink w:anchor="_Toc491857921" w:history="1">
+      <w:hyperlink w:anchor="_Toc491939798" w:history="1">
         <w:r>
           <w:rPr>
             <w:rStyle w:val="Collegamentoipertestuale"/>
@@ -2990,7 +2990,7 @@
           <w:rPr>
             <w:noProof/>
           </w:rPr>
-          <w:instrText xml:space="preserve"> PAGEREF _Toc491857921 \h </w:instrText>
+          <w:instrText xml:space="preserve"> PAGEREF _Toc491939798 \h </w:instrText>
         </w:r>
         <w:r>
           <w:rPr>
@@ -3030,7 +3030,7 @@
           <w:szCs w:val="22"/>
         </w:rPr>
       </w:pPr>
-      <w:hyperlink w:anchor="_Toc491857922" w:history="1">
+      <w:hyperlink w:anchor="_Toc491939799" w:history="1">
         <w:r>
           <w:rPr>
             <w:rStyle w:val="Collegamentoipertestuale"/>
@@ -3054,7 +3054,7 @@
           <w:rPr>
             <w:noProof/>
           </w:rPr>
-          <w:instrText xml:space="preserve"> PAGEREF _Toc491857922 \h </w:instrText>
+          <w:instrText xml:space="preserve"> PAGEREF _Toc491939799 \h </w:instrText>
         </w:r>
         <w:r>
           <w:rPr>
@@ -3094,7 +3094,7 @@
           <w:szCs w:val="22"/>
         </w:rPr>
       </w:pPr>
-      <w:hyperlink w:anchor="_Toc491857923" w:history="1">
+      <w:hyperlink w:anchor="_Toc491939800" w:history="1">
         <w:r>
           <w:rPr>
             <w:rStyle w:val="Collegamentoipertestuale"/>
@@ -3118,7 +3118,7 @@
           <w:rPr>
             <w:noProof/>
           </w:rPr>
-          <w:instrText xml:space="preserve"> PAGEREF _Toc491857923 \h </w:instrText>
+          <w:instrText xml:space="preserve"> PAGEREF _Toc491939800 \h </w:instrText>
         </w:r>
         <w:r>
           <w:rPr>
@@ -3158,7 +3158,7 @@
           <w:szCs w:val="22"/>
         </w:rPr>
       </w:pPr>
-      <w:hyperlink w:anchor="_Toc491857924" w:history="1">
+      <w:hyperlink w:anchor="_Toc491939801" w:history="1">
         <w:r>
           <w:rPr>
             <w:rStyle w:val="Collegamentoipertestuale"/>
@@ -3182,7 +3182,7 @@
           <w:rPr>
             <w:noProof/>
           </w:rPr>
-          <w:instrText xml:space="preserve"> PAGEREF _Toc491857924 \h </w:instrText>
+          <w:instrText xml:space="preserve"> PAGEREF _Toc491939801 \h </w:instrText>
         </w:r>
         <w:r>
           <w:rPr>
@@ -3222,7 +3222,7 @@
           <w:szCs w:val="22"/>
         </w:rPr>
       </w:pPr>
-      <w:hyperlink w:anchor="_Toc491857925" w:history="1">
+      <w:hyperlink w:anchor="_Toc491939802" w:history="1">
         <w:r>
           <w:rPr>
             <w:rStyle w:val="Collegamentoipertestuale"/>
@@ -3246,7 +3246,7 @@
           <w:rPr>
             <w:noProof/>
           </w:rPr>
-          <w:instrText xml:space="preserve"> PAGEREF _Toc491857925 \h </w:instrText>
+          <w:instrText xml:space="preserve"> PAGEREF _Toc491939802 \h </w:instrText>
         </w:r>
         <w:r>
           <w:rPr>
@@ -3286,7 +3286,7 @@
           <w:szCs w:val="22"/>
         </w:rPr>
       </w:pPr>
-      <w:hyperlink w:anchor="_Toc491857926" w:history="1">
+      <w:hyperlink w:anchor="_Toc491939803" w:history="1">
         <w:r>
           <w:rPr>
             <w:rStyle w:val="Collegamentoipertestuale"/>
@@ -3310,7 +3310,7 @@
           <w:rPr>
             <w:noProof/>
           </w:rPr>
-          <w:instrText xml:space="preserve"> PAGEREF _Toc491857926 \h </w:instrText>
+          <w:instrText xml:space="preserve"> PAGEREF _Toc491939803 \h </w:instrText>
         </w:r>
         <w:r>
           <w:rPr>
@@ -3350,7 +3350,7 @@
           <w:szCs w:val="22"/>
         </w:rPr>
       </w:pPr>
-      <w:hyperlink w:anchor="_Toc491857927" w:history="1">
+      <w:hyperlink w:anchor="_Toc491939804" w:history="1">
         <w:r>
           <w:rPr>
             <w:rStyle w:val="Collegamentoipertestuale"/>
@@ -3374,7 +3374,7 @@
           <w:rPr>
             <w:noProof/>
           </w:rPr>
-          <w:instrText xml:space="preserve"> PAGEREF _Toc491857927 \h </w:instrText>
+          <w:instrText xml:space="preserve"> PAGEREF _Toc491939804 \h </w:instrText>
         </w:r>
         <w:r>
           <w:rPr>
@@ -3414,13 +3414,13 @@
           <w:szCs w:val="22"/>
         </w:rPr>
       </w:pPr>
-      <w:hyperlink w:anchor="_Toc491857928" w:history="1">
+      <w:hyperlink w:anchor="_Toc491939805" w:history="1">
         <w:r>
           <w:rPr>
             <w:rStyle w:val="Collegamentoipertestuale"/>
             <w:noProof/>
           </w:rPr>
-          <w:t>Strumenti di sviluppo utilizzati</w:t>
+          <w:t>5.1 Strumenti di sviluppo utilizzati</w:t>
         </w:r>
         <w:r>
           <w:rPr>
@@ -3438,7 +3438,7 @@
           <w:rPr>
             <w:noProof/>
           </w:rPr>
-          <w:instrText xml:space="preserve"> PAGEREF _Toc491857928 \h </w:instrText>
+          <w:instrText xml:space="preserve"> PAGEREF _Toc491939805 \h </w:instrText>
         </w:r>
         <w:r>
           <w:rPr>
@@ -3478,13 +3478,13 @@
           <w:szCs w:val="22"/>
         </w:rPr>
       </w:pPr>
-      <w:hyperlink w:anchor="_Toc491857929" w:history="1">
+      <w:hyperlink w:anchor="_Toc491939806" w:history="1">
         <w:r>
           <w:rPr>
             <w:rStyle w:val="Collegamentoipertestuale"/>
             <w:noProof/>
           </w:rPr>
-          <w:t>Architettura del software applicativo</w:t>
+          <w:t>5.2 Architettura del software applicativo</w:t>
         </w:r>
         <w:r>
           <w:rPr>
@@ -3502,7 +3502,7 @@
           <w:rPr>
             <w:noProof/>
           </w:rPr>
-          <w:instrText xml:space="preserve"> PAGEREF _Toc491857929 \h </w:instrText>
+          <w:instrText xml:space="preserve"> PAGEREF _Toc491939806 \h </w:instrText>
         </w:r>
         <w:r>
           <w:rPr>
@@ -3542,13 +3542,13 @@
           <w:szCs w:val="22"/>
         </w:rPr>
       </w:pPr>
-      <w:hyperlink w:anchor="_Toc491857930" w:history="1">
+      <w:hyperlink w:anchor="_Toc491939807" w:history="1">
         <w:r>
           <w:rPr>
             <w:rStyle w:val="Collegamentoipertestuale"/>
             <w:noProof/>
           </w:rPr>
-          <w:t>Interfaccia utente e funzionalità</w:t>
+          <w:t>5.3 Interfaccia utente e funzionalità</w:t>
         </w:r>
         <w:r>
           <w:rPr>
@@ -3566,7 +3566,7 @@
           <w:rPr>
             <w:noProof/>
           </w:rPr>
-          <w:instrText xml:space="preserve"> PAGEREF _Toc491857930 \h </w:instrText>
+          <w:instrText xml:space="preserve"> PAGEREF _Toc491939807 \h </w:instrText>
         </w:r>
         <w:r>
           <w:rPr>
@@ -3606,84 +3606,56 @@
     </w:p>
     <w:p>
       <w:pPr>
-        <w:pStyle w:val="Standard"/>
-        <w:jc w:val="both"/>
-      </w:pPr>
-    </w:p>
-    <w:p>
-      <w:pPr>
-        <w:pStyle w:val="Standard"/>
-        <w:jc w:val="both"/>
-      </w:pPr>
-    </w:p>
-    <w:p>
-      <w:pPr>
-        <w:pStyle w:val="Standard"/>
-        <w:jc w:val="both"/>
-      </w:pPr>
-    </w:p>
-    <w:p>
-      <w:pPr>
-        <w:pStyle w:val="Standard"/>
-        <w:jc w:val="both"/>
-      </w:pPr>
-    </w:p>
-    <w:p>
-      <w:pPr>
-        <w:pStyle w:val="Standard"/>
-        <w:jc w:val="both"/>
-      </w:pPr>
-    </w:p>
-    <w:p>
-      <w:pPr>
-        <w:pStyle w:val="Standard"/>
-        <w:jc w:val="both"/>
-      </w:pPr>
-    </w:p>
-    <w:p>
-      <w:pPr>
-        <w:pStyle w:val="Standard"/>
-        <w:jc w:val="both"/>
-      </w:pPr>
-    </w:p>
-    <w:p>
-      <w:pPr>
-        <w:rPr>
-          <w:i/>
-          <w:color w:val="729FCF"/>
-          <w:sz w:val="52"/>
-          <w:szCs w:val="40"/>
-        </w:rPr>
+        <w:pStyle w:val="Sommario2"/>
+        <w:tabs>
+          <w:tab w:val="right" w:leader="dot" w:pos="10061"/>
+        </w:tabs>
+      </w:pPr>
+    </w:p>
+    <w:p>
+      <w:pPr>
+        <w:pStyle w:val="Sommario2"/>
+        <w:tabs>
+          <w:tab w:val="right" w:leader="dot" w:pos="10061"/>
+        </w:tabs>
+      </w:pPr>
+    </w:p>
+    <w:p>
+      <w:pPr>
+        <w:pStyle w:val="Sommario2"/>
+        <w:tabs>
+          <w:tab w:val="right" w:leader="dot" w:pos="10061"/>
+        </w:tabs>
       </w:pPr>
     </w:p>
     <w:p>
       <w:pPr>
         <w:pStyle w:val="Titolo1"/>
-        <w:rPr>
-          <w:rStyle w:val="Enfasidelicata"/>
-          <w:i w:val="0"/>
-          <w:iCs w:val="0"/>
-          <w:color w:val="729FCF"/>
-        </w:rPr>
-      </w:pPr>
-      <w:r>
-        <w:tab/>
-      </w:r>
-      <w:bookmarkStart w:id="0" w:name="_Toc491857888"/>
-      <w:r>
         <w:rPr>
           <w:iCs/>
           <w:u w:color="6666FF"/>
         </w:rPr>
+      </w:pPr>
+      <w:r>
+        <w:lastRenderedPageBreak/>
+        <w:tab/>
+      </w:r>
+      <w:bookmarkStart w:id="0" w:name="_Toc491939765"/>
+      <w:r>
+        <w:rPr>
+          <w:iCs/>
+          <w:u w:color="6666FF"/>
+        </w:rPr>
         <w:t>ANALISI DEI REQUISITI</w:t>
       </w:r>
       <w:bookmarkEnd w:id="0"/>
     </w:p>
+    <w:p/>
     <w:p>
       <w:pPr>
         <w:pStyle w:val="Titolo2"/>
       </w:pPr>
-      <w:bookmarkStart w:id="1" w:name="_Toc491857889"/>
+      <w:bookmarkStart w:id="1" w:name="_Toc491939766"/>
       <w:r>
         <w:rPr>
           <w:rStyle w:val="Enfasidelicata"/>
@@ -3860,7 +3832,7 @@
       <w:pPr>
         <w:pStyle w:val="Titolo2"/>
       </w:pPr>
-      <w:bookmarkStart w:id="2" w:name="_Toc491857890"/>
+      <w:bookmarkStart w:id="2" w:name="_Toc491939767"/>
       <w:r>
         <w:rPr>
           <w:rStyle w:val="Enfasidelicata"/>
@@ -3906,7 +3878,6 @@
         <w:rPr>
           <w:i/>
         </w:rPr>
-        <w:lastRenderedPageBreak/>
         <w:t xml:space="preserve">La concessionaria di auto </w:t>
       </w:r>
       <w:proofErr w:type="spellStart"/>
@@ -4061,7 +4032,14 @@
         <w:rPr>
           <w:i/>
         </w:rPr>
-        <w:t xml:space="preserve">Le fasi di vendita consistono quindi nell’apertura del </w:t>
+        <w:t xml:space="preserve">Le fasi di vendita consistono quindi nell’apertura </w:t>
+      </w:r>
+      <w:r>
+        <w:rPr>
+          <w:i/>
+        </w:rPr>
+        <w:lastRenderedPageBreak/>
+        <w:t xml:space="preserve">del </w:t>
       </w:r>
       <w:r>
         <w:rPr>
@@ -4880,7 +4858,6 @@
                 <w:sz w:val="20"/>
                 <w:szCs w:val="18"/>
               </w:rPr>
-              <w:lastRenderedPageBreak/>
               <w:t>Ricambi</w:t>
             </w:r>
           </w:p>
@@ -5135,6 +5112,7 @@
                 <w:sz w:val="20"/>
                 <w:szCs w:val="20"/>
               </w:rPr>
+              <w:lastRenderedPageBreak/>
               <w:t>Ordini</w:t>
             </w:r>
           </w:p>
@@ -6095,20 +6073,7 @@
                 <w:sz w:val="20"/>
                 <w:szCs w:val="20"/>
               </w:rPr>
-              <w:t xml:space="preserve">Il trasporto dell’acquisto, per mezzo di ditte specializzate, è caratterizzato dal costo (che andrà ad incremento dell’importo del </w:t>
-            </w:r>
-            <w:r>
-              <w:rPr>
-                <w:rStyle w:val="Enfasidelicata"/>
-                <w:rFonts w:eastAsia="Times New Roman"/>
-                <w:i w:val="0"/>
-                <w:iCs w:val="0"/>
-                <w:color w:val="00000A"/>
-                <w:sz w:val="20"/>
-                <w:szCs w:val="20"/>
-              </w:rPr>
-              <w:lastRenderedPageBreak/>
-              <w:t>contratto di vendita), dal luogo e dalla data di consegna (prevista/effettiva).</w:t>
+              <w:t>Il trasporto dell’acquisto, per mezzo di ditte specializzate, è caratterizzato dal costo (che andrà ad incremento dell’importo del contratto di vendita), dal luogo e dalla data di consegna (prevista/effettiva).</w:t>
             </w:r>
           </w:p>
         </w:tc>
@@ -6139,7 +6104,6 @@
                 <w:sz w:val="20"/>
                 <w:szCs w:val="20"/>
               </w:rPr>
-              <w:lastRenderedPageBreak/>
               <w:t>Corrieri, contratto di vendita.</w:t>
             </w:r>
           </w:p>
@@ -6556,11 +6520,12 @@
       <w:pPr>
         <w:pStyle w:val="Titolo2"/>
       </w:pPr>
-      <w:bookmarkStart w:id="3" w:name="_Toc491857891"/>
+      <w:bookmarkStart w:id="3" w:name="_Toc491939768"/>
       <w:r>
         <w:rPr>
           <w:rStyle w:val="Enfasidelicata"/>
         </w:rPr>
+        <w:lastRenderedPageBreak/>
         <w:t>1.3 – Definizione delle specifiche in linguaggio naturale ed estrazione dei concetti principali</w:t>
       </w:r>
       <w:bookmarkEnd w:id="3"/>
@@ -7057,16 +7022,7 @@
           <w:i/>
           <w:szCs w:val="24"/>
         </w:rPr>
-        <w:t xml:space="preserve">Del fornitore occorrerà mantenere: ragione sociale, partita IVA, città e provincia (sede centrale) e almeno un recapito ed una e-mail. Nel caso dei fornitori dei ricambi per i veicoli essi potranno </w:t>
-      </w:r>
-      <w:r>
-        <w:rPr>
-          <w:rFonts w:eastAsia="Times New Roman"/>
-          <w:i/>
-          <w:szCs w:val="24"/>
-        </w:rPr>
-        <w:lastRenderedPageBreak/>
-        <w:t xml:space="preserve">essere o meno direttamente le case produttrici del veicolo, a seconda che i </w:t>
+        <w:t xml:space="preserve">Del fornitore occorrerà mantenere: ragione sociale, partita IVA, città e provincia (sede centrale) e almeno un recapito ed una e-mail. Nel caso dei fornitori dei ricambi per i veicoli essi potranno essere o meno direttamente le case produttrici del veicolo, a seconda che i </w:t>
       </w:r>
       <w:r>
         <w:rPr>
@@ -7217,7 +7173,16 @@
           <w:i/>
           <w:szCs w:val="24"/>
         </w:rPr>
-        <w:t xml:space="preserve">e potrà riguardare singoli veicoli, generalmente nelle vendite a privati, o più veicoli, nelle vendite alle aziende. In entrambi i casi, le fasi di vendita consistono nell’apertura del contratto di vendita, nell’inoltro dell’ordine alla casa produttrice e nel pagamento da parte del cliente. Per quanto concerne il contratto di vendita, questo dovrà contenere, </w:t>
+        <w:t xml:space="preserve">e potrà riguardare singoli veicoli, generalmente nelle vendite a privati, o più veicoli, nelle vendite alle aziende. In entrambi i casi, le fasi di </w:t>
+      </w:r>
+      <w:r>
+        <w:rPr>
+          <w:rFonts w:eastAsia="Times New Roman"/>
+          <w:i/>
+          <w:szCs w:val="24"/>
+        </w:rPr>
+        <w:lastRenderedPageBreak/>
+        <w:t xml:space="preserve">vendita consistono nell’apertura del contratto di vendita, nell’inoltro dell’ordine alla casa produttrice e nel pagamento da parte del cliente. Per quanto concerne il contratto di vendita, questo dovrà contenere, </w:t>
       </w:r>
       <w:proofErr w:type="gramStart"/>
       <w:r>
@@ -7648,7 +7613,6 @@
           <w:i/>
           <w:szCs w:val="24"/>
         </w:rPr>
-        <w:lastRenderedPageBreak/>
         <w:t xml:space="preserve">Infine, si dovranno gestire le varie </w:t>
       </w:r>
       <w:r>
@@ -7709,7 +7673,7 @@
         <w:lastRenderedPageBreak/>
         <w:tab/>
       </w:r>
-      <w:bookmarkStart w:id="6" w:name="_Toc491857892"/>
+      <w:bookmarkStart w:id="6" w:name="_Toc491939769"/>
       <w:r>
         <w:rPr>
           <w:iCs/>
@@ -7726,7 +7690,7 @@
           <w:rStyle w:val="Enfasidelicata"/>
         </w:rPr>
       </w:pPr>
-      <w:bookmarkStart w:id="7" w:name="_Toc491857893"/>
+      <w:bookmarkStart w:id="7" w:name="_Toc491939770"/>
       <w:r>
         <w:rPr>
           <w:rStyle w:val="Enfasidelicata"/>
@@ -7870,7 +7834,7 @@
           <w:rStyle w:val="Enfasidelicata"/>
         </w:rPr>
       </w:pPr>
-      <w:bookmarkStart w:id="8" w:name="_Toc491857894"/>
+      <w:bookmarkStart w:id="8" w:name="_Toc491939771"/>
       <w:r>
         <w:rPr>
           <w:rStyle w:val="Enfasidelicata"/>
@@ -8482,7 +8446,7 @@
       <w:pPr>
         <w:pStyle w:val="Titolo2"/>
       </w:pPr>
-      <w:bookmarkStart w:id="9" w:name="_Toc491857895"/>
+      <w:bookmarkStart w:id="9" w:name="_Toc491939772"/>
       <w:r>
         <w:rPr>
           <w:rStyle w:val="Enfasidelicata"/>
@@ -8525,7 +8489,7 @@
       <w:pPr>
         <w:pStyle w:val="Titolo3"/>
       </w:pPr>
-      <w:bookmarkStart w:id="10" w:name="_Toc491857896"/>
+      <w:bookmarkStart w:id="10" w:name="_Toc491939773"/>
       <w:r>
         <w:rPr>
           <w:rStyle w:val="Enfasidelicata"/>
@@ -8911,7 +8875,7 @@
       <w:pPr>
         <w:pStyle w:val="Titolo3"/>
       </w:pPr>
-      <w:bookmarkStart w:id="12" w:name="_Toc491857897"/>
+      <w:bookmarkStart w:id="12" w:name="_Toc491939774"/>
       <w:r>
         <w:rPr>
           <w:rStyle w:val="Enfasidelicata"/>
@@ -9356,7 +9320,7 @@
       <w:pPr>
         <w:pStyle w:val="Titolo3"/>
       </w:pPr>
-      <w:bookmarkStart w:id="13" w:name="_Toc491857898"/>
+      <w:bookmarkStart w:id="13" w:name="_Toc491939775"/>
       <w:r>
         <w:rPr>
           <w:rStyle w:val="Enfasidelicata"/>
@@ -9677,7 +9641,7 @@
       <w:pPr>
         <w:pStyle w:val="Titolo3"/>
       </w:pPr>
-      <w:bookmarkStart w:id="14" w:name="_Toc491857899"/>
+      <w:bookmarkStart w:id="14" w:name="_Toc491939776"/>
       <w:r>
         <w:rPr>
           <w:rStyle w:val="Enfasidelicata"/>
@@ -10333,7 +10297,7 @@
       <w:pPr>
         <w:pStyle w:val="Titolo3"/>
       </w:pPr>
-      <w:bookmarkStart w:id="15" w:name="_Toc491857900"/>
+      <w:bookmarkStart w:id="15" w:name="_Toc491939777"/>
       <w:r>
         <w:rPr>
           <w:rStyle w:val="Enfasidelicata"/>
@@ -10570,7 +10534,7 @@
       <w:pPr>
         <w:pStyle w:val="Titolo3"/>
       </w:pPr>
-      <w:bookmarkStart w:id="17" w:name="_Toc491857901"/>
+      <w:bookmarkStart w:id="17" w:name="_Toc491939778"/>
       <w:r>
         <w:rPr>
           <w:rStyle w:val="Enfasidelicata"/>
@@ -10912,7 +10876,7 @@
       <w:pPr>
         <w:pStyle w:val="Titolo2"/>
       </w:pPr>
-      <w:bookmarkStart w:id="18" w:name="_Toc491857902"/>
+      <w:bookmarkStart w:id="18" w:name="_Toc491939779"/>
       <w:r>
         <w:rPr>
           <w:rStyle w:val="Enfasidelicata"/>
@@ -11040,7 +11004,7 @@
       <w:pPr>
         <w:pStyle w:val="Titolo3"/>
       </w:pPr>
-      <w:bookmarkStart w:id="19" w:name="_Toc491857903"/>
+      <w:bookmarkStart w:id="19" w:name="_Toc491939780"/>
       <w:r>
         <w:rPr>
           <w:rStyle w:val="Enfasidelicata"/>
@@ -11631,7 +11595,7 @@
       <w:pPr>
         <w:pStyle w:val="Titolo3"/>
       </w:pPr>
-      <w:bookmarkStart w:id="20" w:name="_Toc491857904"/>
+      <w:bookmarkStart w:id="20" w:name="_Toc491939781"/>
       <w:r>
         <w:rPr>
           <w:rStyle w:val="Enfasidelicata"/>
@@ -12321,7 +12285,7 @@
       <w:pPr>
         <w:pStyle w:val="Titolo3"/>
       </w:pPr>
-      <w:bookmarkStart w:id="21" w:name="_Toc491857905"/>
+      <w:bookmarkStart w:id="21" w:name="_Toc491939782"/>
       <w:r>
         <w:rPr>
           <w:rStyle w:val="Enfasidelicata"/>
@@ -12823,7 +12787,7 @@
       <w:pPr>
         <w:pStyle w:val="Titolo3"/>
       </w:pPr>
-      <w:bookmarkStart w:id="22" w:name="_Toc491857906"/>
+      <w:bookmarkStart w:id="22" w:name="_Toc491939783"/>
       <w:r>
         <w:rPr>
           <w:rStyle w:val="Enfasidelicata"/>
@@ -13384,7 +13348,7 @@
         <w:pStyle w:val="Titolo3"/>
         <w:jc w:val="both"/>
       </w:pPr>
-      <w:bookmarkStart w:id="23" w:name="_Toc491857907"/>
+      <w:bookmarkStart w:id="23" w:name="_Toc491939784"/>
       <w:r>
         <w:rPr>
           <w:rStyle w:val="Enfasidelicata"/>
@@ -13780,7 +13744,7 @@
       <w:pPr>
         <w:pStyle w:val="Titolo2"/>
       </w:pPr>
-      <w:bookmarkStart w:id="24" w:name="_Toc491857908"/>
+      <w:bookmarkStart w:id="24" w:name="_Toc491939785"/>
       <w:r>
         <w:rPr>
           <w:rStyle w:val="Enfasidelicata"/>
@@ -13908,7 +13872,7 @@
       <w:pPr>
         <w:pStyle w:val="Titolo1"/>
       </w:pPr>
-      <w:bookmarkStart w:id="25" w:name="_Toc491857909"/>
+      <w:bookmarkStart w:id="25" w:name="_Toc491939786"/>
       <w:r>
         <w:lastRenderedPageBreak/>
         <w:t>PROGETTAZIONE LOGICA</w:t>
@@ -13920,7 +13884,7 @@
       <w:pPr>
         <w:pStyle w:val="Titolo2"/>
       </w:pPr>
-      <w:bookmarkStart w:id="26" w:name="_Toc491857910"/>
+      <w:bookmarkStart w:id="26" w:name="_Toc491939787"/>
       <w:r>
         <w:t xml:space="preserve">3.1 </w:t>
       </w:r>
@@ -14208,7 +14172,7 @@
         <w:pStyle w:val="Titolo3"/>
         <w:jc w:val="both"/>
       </w:pPr>
-      <w:bookmarkStart w:id="27" w:name="_Toc491857911"/>
+      <w:bookmarkStart w:id="27" w:name="_Toc491939788"/>
       <w:r>
         <w:rPr>
           <w:sz w:val="24"/>
@@ -14495,7 +14459,7 @@
         <w:pStyle w:val="Titolo3"/>
         <w:jc w:val="both"/>
       </w:pPr>
-      <w:bookmarkStart w:id="28" w:name="_Toc491857912"/>
+      <w:bookmarkStart w:id="28" w:name="_Toc491939789"/>
       <w:r>
         <w:rPr>
           <w:sz w:val="24"/>
@@ -14698,7 +14662,7 @@
           <w:szCs w:val="24"/>
         </w:rPr>
       </w:pPr>
-      <w:bookmarkStart w:id="29" w:name="_Toc491857913"/>
+      <w:bookmarkStart w:id="29" w:name="_Toc491939790"/>
       <w:r>
         <w:rPr>
           <w:sz w:val="24"/>
@@ -14882,7 +14846,7 @@
           <w:szCs w:val="24"/>
         </w:rPr>
       </w:pPr>
-      <w:bookmarkStart w:id="30" w:name="_Toc491857914"/>
+      <w:bookmarkStart w:id="30" w:name="_Toc491939791"/>
       <w:r>
         <w:rPr>
           <w:sz w:val="24"/>
@@ -15030,7 +14994,7 @@
       <w:pPr>
         <w:pStyle w:val="Titolo2"/>
       </w:pPr>
-      <w:bookmarkStart w:id="31" w:name="_Toc491857915"/>
+      <w:bookmarkStart w:id="31" w:name="_Toc491939792"/>
       <w:r>
         <w:lastRenderedPageBreak/>
         <w:t>3.</w:t>
@@ -20396,7 +20360,7 @@
       <w:pPr>
         <w:pStyle w:val="Titolo2"/>
       </w:pPr>
-      <w:bookmarkStart w:id="32" w:name="_Toc491857916"/>
+      <w:bookmarkStart w:id="32" w:name="_Toc491939793"/>
       <w:r>
         <w:lastRenderedPageBreak/>
         <w:t>3.</w:t>
@@ -24513,7 +24477,7 @@
       <w:pPr>
         <w:pStyle w:val="Titolo2"/>
       </w:pPr>
-      <w:bookmarkStart w:id="33" w:name="_Toc491857917"/>
+      <w:bookmarkStart w:id="33" w:name="_Toc491939794"/>
       <w:r>
         <w:lastRenderedPageBreak/>
         <w:t>3.</w:t>
@@ -24537,7 +24501,7 @@
         <w:pStyle w:val="Titolo3"/>
         <w:jc w:val="both"/>
       </w:pPr>
-      <w:bookmarkStart w:id="34" w:name="_Toc491857918"/>
+      <w:bookmarkStart w:id="34" w:name="_Toc491939795"/>
       <w:r>
         <w:t>3.</w:t>
       </w:r>
@@ -25714,7 +25678,7 @@
       <w:pPr>
         <w:pStyle w:val="Titolo3"/>
       </w:pPr>
-      <w:bookmarkStart w:id="35" w:name="_Toc491857919"/>
+      <w:bookmarkStart w:id="35" w:name="_Toc491939796"/>
       <w:r>
         <w:t>3.</w:t>
       </w:r>
@@ -25773,7 +25737,7 @@
       <w:pPr>
         <w:pStyle w:val="Titolo3"/>
       </w:pPr>
-      <w:bookmarkStart w:id="36" w:name="_Toc491857920"/>
+      <w:bookmarkStart w:id="36" w:name="_Toc491939797"/>
       <w:r>
         <w:t>3.</w:t>
       </w:r>
@@ -25864,7 +25828,7 @@
       <w:pPr>
         <w:pStyle w:val="Titolo3"/>
       </w:pPr>
-      <w:bookmarkStart w:id="37" w:name="_Toc491857921"/>
+      <w:bookmarkStart w:id="37" w:name="_Toc491939798"/>
       <w:r>
         <w:t>3.</w:t>
       </w:r>
@@ -26379,7 +26343,7 @@
       <w:pPr>
         <w:pStyle w:val="Titolo3"/>
       </w:pPr>
-      <w:bookmarkStart w:id="38" w:name="_Toc491857922"/>
+      <w:bookmarkStart w:id="38" w:name="_Toc491939799"/>
       <w:r>
         <w:t>3.</w:t>
       </w:r>
@@ -29802,7 +29766,7 @@
       <w:pPr>
         <w:pStyle w:val="Titolo2"/>
       </w:pPr>
-      <w:bookmarkStart w:id="39" w:name="_Toc491857923"/>
+      <w:bookmarkStart w:id="39" w:name="_Toc491939800"/>
       <w:r>
         <w:lastRenderedPageBreak/>
         <w:t>3.</w:t>
@@ -31971,7 +31935,7 @@
       <w:pPr>
         <w:pStyle w:val="Titolo2"/>
       </w:pPr>
-      <w:bookmarkStart w:id="40" w:name="_Toc491857924"/>
+      <w:bookmarkStart w:id="40" w:name="_Toc491939801"/>
       <w:r>
         <w:lastRenderedPageBreak/>
         <w:t>3.6</w:t>
@@ -35909,13 +35873,13 @@
         <w:br w:type="page"/>
       </w:r>
     </w:p>
-    <w:p/>
     <w:p>
       <w:pPr>
         <w:pStyle w:val="Titolo1"/>
       </w:pPr>
-      <w:bookmarkStart w:id="41" w:name="_Toc491857925"/>
-      <w:r>
+      <w:bookmarkStart w:id="41" w:name="_Toc491939802"/>
+      <w:r>
+        <w:lastRenderedPageBreak/>
         <w:t>PROGETTO LOGICO E RELAZIONALE</w:t>
       </w:r>
       <w:bookmarkEnd w:id="41"/>
@@ -35924,7 +35888,7 @@
       <w:pPr>
         <w:pStyle w:val="Titolo2"/>
       </w:pPr>
-      <w:bookmarkStart w:id="42" w:name="_Toc491857926"/>
+      <w:bookmarkStart w:id="42" w:name="_Toc491939803"/>
       <w:r>
         <w:t>4</w:t>
       </w:r>
@@ -36419,6 +36383,7 @@
         <w:rPr>
           <w:b/>
         </w:rPr>
+        <w:lastRenderedPageBreak/>
         <w:t>A4</w:t>
       </w:r>
     </w:p>
@@ -37177,7 +37142,6 @@
           <w:b/>
           <w:lang w:val="en-US"/>
         </w:rPr>
-        <w:lastRenderedPageBreak/>
         <w:t>B3</w:t>
       </w:r>
     </w:p>
@@ -38041,7 +38005,6 @@
         <w:rPr>
           <w:b/>
         </w:rPr>
-        <w:lastRenderedPageBreak/>
         <w:t>C2</w:t>
       </w:r>
     </w:p>
@@ -38433,21 +38396,36 @@
     <w:p/>
     <w:p/>
     <w:p/>
+    <w:p/>
+    <w:p/>
+    <w:p/>
+    <w:p/>
+    <w:p/>
+    <w:p/>
+    <w:p/>
+    <w:p/>
+    <w:p/>
+    <w:p/>
+    <w:p/>
+    <w:p/>
+    <w:p/>
     <w:p>
       <w:pPr>
         <w:pStyle w:val="Titolo1"/>
       </w:pPr>
-      <w:bookmarkStart w:id="43" w:name="_Toc491857927"/>
-      <w:r>
+      <w:bookmarkStart w:id="43" w:name="_Toc491939804"/>
+      <w:r>
+        <w:lastRenderedPageBreak/>
         <w:t>PROGETTAZIONE DELL’APPLICAZIONE</w:t>
       </w:r>
       <w:bookmarkEnd w:id="43"/>
     </w:p>
+    <w:p/>
     <w:p>
       <w:pPr>
         <w:pStyle w:val="Titolo2"/>
       </w:pPr>
-      <w:bookmarkStart w:id="44" w:name="_Toc491857928"/>
+      <w:bookmarkStart w:id="44" w:name="_Toc491939805"/>
       <w:r>
         <w:t xml:space="preserve">5.1 </w:t>
       </w:r>
@@ -38468,7 +38446,16 @@
         <w:t>applicativo abbiamo decis</w:t>
       </w:r>
       <w:r>
-        <w:t xml:space="preserve">o di utilizzare l’ambiente .NET. Tale scelta è stata </w:t>
+        <w:t xml:space="preserve">o di utilizzare l’ambiente </w:t>
+      </w:r>
+      <w:r>
+        <w:rPr>
+          <w:i/>
+        </w:rPr>
+        <w:t>.NET</w:t>
+      </w:r>
+      <w:r>
+        <w:t xml:space="preserve">. Tale scelta è stata </w:t>
       </w:r>
       <w:r>
         <w:t>fatta</w:t>
@@ -38498,35 +38485,77 @@
         <w:t xml:space="preserve"> attraver</w:t>
       </w:r>
       <w:r>
-        <w:t>so l’</w:t>
+        <w:t xml:space="preserve">so </w:t>
+      </w:r>
+      <w:r>
+        <w:rPr>
+          <w:i/>
+        </w:rPr>
+        <w:t>l’</w:t>
       </w:r>
       <w:proofErr w:type="spellStart"/>
       <w:r>
+        <w:rPr>
+          <w:i/>
+        </w:rPr>
         <w:t>o</w:t>
       </w:r>
       <w:r>
+        <w:rPr>
+          <w:i/>
+        </w:rPr>
         <w:t>b</w:t>
       </w:r>
       <w:r>
+        <w:rPr>
+          <w:i/>
+        </w:rPr>
         <w:t>ject-relational</w:t>
       </w:r>
       <w:proofErr w:type="spellEnd"/>
       <w:r>
+        <w:rPr>
+          <w:i/>
+        </w:rPr>
         <w:t xml:space="preserve"> </w:t>
       </w:r>
       <w:r>
-        <w:t>mapping offerto</w:t>
-      </w:r>
-      <w:r>
-        <w:t xml:space="preserve"> e il </w:t>
-      </w:r>
-      <w:r>
-        <w:t>linguaggio LINQ,</w:t>
+        <w:rPr>
+          <w:i/>
+        </w:rPr>
+        <w:t>mapping</w:t>
+      </w:r>
+      <w:r>
+        <w:t xml:space="preserve"> offerto</w:t>
+      </w:r>
+      <w:r>
+        <w:t xml:space="preserve"> da questo</w:t>
+      </w:r>
+      <w:r>
+        <w:t xml:space="preserve"> e </w:t>
+      </w:r>
+      <w:r>
+        <w:t>grazie anche al</w:t>
       </w:r>
       <w:r>
         <w:t xml:space="preserve"> </w:t>
       </w:r>
       <w:r>
+        <w:t xml:space="preserve">linguaggio </w:t>
+      </w:r>
+      <w:r>
+        <w:rPr>
+          <w:i/>
+        </w:rPr>
+        <w:t>LINQ</w:t>
+      </w:r>
+      <w:r>
+        <w:t>,</w:t>
+      </w:r>
+      <w:r>
+        <w:t xml:space="preserve"> </w:t>
+      </w:r>
+      <w:r>
         <w:t>è possibile eseguire</w:t>
       </w:r>
       <w:r>
@@ -38539,6 +38568,9 @@
         <w:t xml:space="preserve">nterrogazioni e manipolazione </w:t>
       </w:r>
       <w:r>
+        <w:t>de</w:t>
+      </w:r>
+      <w:r>
         <w:t>i dati</w:t>
       </w:r>
       <w:r>
@@ -38550,195 +38582,623 @@
       <w:r>
         <w:t xml:space="preserve">Fronte </w:t>
       </w:r>
+      <w:r>
+        <w:t>RDBMS</w:t>
+      </w:r>
+      <w:r>
+        <w:t>, si è i</w:t>
+      </w:r>
+      <w:r>
+        <w:t xml:space="preserve">nvece scelto di usare </w:t>
+      </w:r>
+      <w:r>
+        <w:rPr>
+          <w:i/>
+        </w:rPr>
+        <w:t>Microsoft SQL S</w:t>
+      </w:r>
+      <w:r>
+        <w:rPr>
+          <w:i/>
+        </w:rPr>
+        <w:t>erver</w:t>
+      </w:r>
+      <w:r>
+        <w:t xml:space="preserve">. La scelta di questo </w:t>
+      </w:r>
+      <w:r>
+        <w:t>è dovuta</w:t>
+      </w:r>
+      <w:r>
+        <w:t xml:space="preserve"> sia</w:t>
+      </w:r>
+      <w:r>
+        <w:t xml:space="preserve"> al fatto</w:t>
+      </w:r>
+      <w:r>
+        <w:t xml:space="preserve"> che si</w:t>
+      </w:r>
+      <w:r>
+        <w:t xml:space="preserve"> </w:t>
+      </w:r>
+      <w:r>
+        <w:t>sarebbe pa</w:t>
+      </w:r>
+      <w:r>
+        <w:t>rtiti da una base comune, ovvero</w:t>
+      </w:r>
+      <w:r>
+        <w:t xml:space="preserve"> uno strumento già conosciuto a livello di corso, sia per</w:t>
+      </w:r>
+      <w:r>
+        <w:t>ché avremmo potuto</w:t>
+      </w:r>
+      <w:r>
+        <w:t xml:space="preserve"> acquisire una maggiore dimestichezza e padronanza delle funz</w:t>
+      </w:r>
+      <w:r>
+        <w:t>ionalità da uno dei più utilizzati motori di database in ambito business</w:t>
+      </w:r>
+      <w:r>
+        <w:t>.</w:t>
+      </w:r>
+    </w:p>
+    <w:p>
+      <w:pPr>
+        <w:jc w:val="both"/>
+      </w:pPr>
+    </w:p>
+    <w:p>
+      <w:pPr>
+        <w:pStyle w:val="Titolo2"/>
+      </w:pPr>
+      <w:bookmarkStart w:id="45" w:name="_Toc491939806"/>
+      <w:r>
+        <w:t xml:space="preserve">5.2 </w:t>
+      </w:r>
+      <w:r>
+        <w:t>Architettura del software applicativ</w:t>
+      </w:r>
+      <w:bookmarkEnd w:id="45"/>
+      <w:r>
+        <w:t>o</w:t>
+      </w:r>
+      <w:r>
+        <w:t xml:space="preserve"> e implementazione</w:t>
+      </w:r>
+    </w:p>
+    <w:p>
+      <w:pPr>
+        <w:jc w:val="both"/>
+      </w:pPr>
+    </w:p>
+    <w:p>
+      <w:pPr>
+        <w:jc w:val="both"/>
+      </w:pPr>
+      <w:r>
+        <w:t>L’applicazione, realizzata</w:t>
+      </w:r>
+      <w:r>
+        <w:t xml:space="preserve"> </w:t>
+      </w:r>
+      <w:r>
+        <w:t>come detto</w:t>
+      </w:r>
+      <w:r>
+        <w:t xml:space="preserve"> in ambiente .NET</w:t>
+      </w:r>
+      <w:r>
+        <w:t xml:space="preserve"> </w:t>
+      </w:r>
+      <w:r>
+        <w:t xml:space="preserve">e </w:t>
+      </w:r>
+      <w:r>
+        <w:t xml:space="preserve">nello specifico in C#, </w:t>
+      </w:r>
+      <w:r>
+        <w:t>è</w:t>
+      </w:r>
+      <w:r>
+        <w:t xml:space="preserve"> stata realizzata second</w:t>
+      </w:r>
+      <w:r>
+        <w:t xml:space="preserve">o quello che è </w:t>
+      </w:r>
+      <w:r>
+        <w:t>i</w:t>
+      </w:r>
+      <w:r>
+        <w:t xml:space="preserve">l pattern architetturale appositamente realizzato </w:t>
+      </w:r>
       <w:proofErr w:type="spellStart"/>
       <w:r>
-        <w:t>dbms</w:t>
+        <w:t>per</w:t>
       </w:r>
       <w:proofErr w:type="spellEnd"/>
       <w:r>
-        <w:t xml:space="preserve">, si è invece scelto di usare </w:t>
+        <w:t xml:space="preserve"> questo </w:t>
+      </w:r>
+      <w:r>
+        <w:rPr>
+          <w:rFonts w:cstheme="minorHAnsi"/>
+        </w:rPr>
+        <w:t xml:space="preserve">ambiente e </w:t>
+      </w:r>
+      <w:r>
+        <w:rPr>
+          <w:rFonts w:cstheme="minorHAnsi"/>
+          <w:color w:val="222222"/>
+          <w:shd w:val="clear" w:color="auto" w:fill="FFFFFF"/>
+        </w:rPr>
+        <w:t>per semplificare</w:t>
+      </w:r>
+      <w:r>
+        <w:rPr>
+          <w:rFonts w:cstheme="minorHAnsi"/>
+          <w:color w:val="222222"/>
+          <w:shd w:val="clear" w:color="auto" w:fill="FFFFFF"/>
+        </w:rPr>
+        <w:t xml:space="preserve"> la </w:t>
+      </w:r>
+      <w:r>
+        <w:rPr>
+          <w:rFonts w:cstheme="minorHAnsi"/>
+          <w:shd w:val="clear" w:color="auto" w:fill="FFFFFF"/>
+        </w:rPr>
+        <w:t>programmazione a eventi</w:t>
+      </w:r>
+      <w:r>
+        <w:rPr>
+          <w:rFonts w:cstheme="minorHAnsi"/>
+          <w:color w:val="222222"/>
+          <w:shd w:val="clear" w:color="auto" w:fill="FFFFFF"/>
+        </w:rPr>
+        <w:t> di interfacce utente sfruttando caratteristiche</w:t>
+      </w:r>
+      <w:r>
+        <w:rPr>
+          <w:rFonts w:ascii="Arial" w:hAnsi="Arial" w:cs="Arial"/>
+          <w:color w:val="222222"/>
+          <w:shd w:val="clear" w:color="auto" w:fill="FFFFFF"/>
+        </w:rPr>
+        <w:t xml:space="preserve"> </w:t>
+      </w:r>
+      <w:r>
+        <w:t xml:space="preserve">del </w:t>
+      </w:r>
+      <w:r>
+        <w:rPr>
+          <w:i/>
+        </w:rPr>
+        <w:t xml:space="preserve">Windows </w:t>
       </w:r>
       <w:proofErr w:type="spellStart"/>
-      <w:proofErr w:type="gramStart"/>
-      <w:r>
-        <w:t>microsoft</w:t>
+      <w:r>
+        <w:rPr>
+          <w:i/>
+        </w:rPr>
+        <w:t>Presentazion</w:t>
       </w:r>
       <w:proofErr w:type="spellEnd"/>
       <w:r>
-        <w:t xml:space="preserve">  </w:t>
+        <w:rPr>
+          <w:i/>
+        </w:rPr>
+        <w:t xml:space="preserve"> </w:t>
       </w:r>
       <w:proofErr w:type="spellStart"/>
       <w:r>
-        <w:t>sql</w:t>
+        <w:rPr>
+          <w:i/>
+        </w:rPr>
+        <w:t>Foundations</w:t>
       </w:r>
       <w:proofErr w:type="spellEnd"/>
-      <w:proofErr w:type="gramEnd"/>
-      <w:r>
-        <w:t xml:space="preserve"> server. La scelta di questo </w:t>
-      </w:r>
-      <w:r>
-        <w:t>è dovuta</w:t>
-      </w:r>
-      <w:r>
-        <w:t xml:space="preserve"> sia</w:t>
-      </w:r>
-      <w:r>
-        <w:t xml:space="preserve"> al fatto </w:t>
-      </w:r>
-      <w:r>
-        <w:t>sarebbe pa</w:t>
-      </w:r>
-      <w:r>
-        <w:t>rtiti da una base comune, ovvero</w:t>
-      </w:r>
-      <w:bookmarkStart w:id="45" w:name="_GoBack"/>
-      <w:bookmarkEnd w:id="45"/>
-      <w:r>
-        <w:t xml:space="preserve"> uno strumento già conosciuto a livello di corso, sia per acquisire una maggiore dimestichezza e padronanza delle funzionalità da questo offerte.</w:t>
-      </w:r>
+      <w:r>
+        <w:rPr>
+          <w:i/>
+        </w:rPr>
+        <w:t xml:space="preserve">. </w:t>
+      </w:r>
+      <w:r>
+        <w:t xml:space="preserve">Come previsto da tale architettura, abbiamo </w:t>
+      </w:r>
+      <w:proofErr w:type="spellStart"/>
+      <w:r>
+        <w:t>struturato</w:t>
+      </w:r>
+      <w:proofErr w:type="spellEnd"/>
+      <w:r>
+        <w:t xml:space="preserve"> l’applicazione in tre core fondanti: il core grafico, la logica di business, </w:t>
+      </w:r>
+      <w:r>
+        <w:t>e il</w:t>
+      </w:r>
+      <w:r>
+        <w:rPr>
+          <w:i/>
+        </w:rPr>
+        <w:t xml:space="preserve"> </w:t>
+      </w:r>
+      <w:proofErr w:type="spellStart"/>
+      <w:r>
+        <w:rPr>
+          <w:i/>
+        </w:rPr>
+        <w:t>view</w:t>
+      </w:r>
+      <w:proofErr w:type="spellEnd"/>
+      <w:r>
+        <w:rPr>
+          <w:i/>
+        </w:rPr>
+        <w:t>-</w:t>
+      </w:r>
+      <w:r>
+        <w:rPr>
+          <w:i/>
+        </w:rPr>
+        <w:t>model</w:t>
+      </w:r>
+      <w:r>
+        <w:t xml:space="preserve">. </w:t>
+      </w:r>
+    </w:p>
+    <w:p>
+      <w:pPr>
+        <w:jc w:val="both"/>
+      </w:pPr>
+      <w:r>
+        <w:t xml:space="preserve">Il core grafico, rappresentato da tutti quegli elementi di interfaccia necessari a consentire all’utente di interagire col </w:t>
+      </w:r>
+      <w:proofErr w:type="spellStart"/>
+      <w:r>
+        <w:t>db</w:t>
+      </w:r>
+      <w:proofErr w:type="spellEnd"/>
+      <w:r>
+        <w:t xml:space="preserve"> e quindi per poter svolgere interrogazioni piuttosto che per inserire nuove istanze, sono stati realizzati e progettati completamente per via grafica tramite gli strumenti messi a disposizione a </w:t>
+      </w:r>
+      <w:r>
+        <w:rPr>
+          <w:i/>
+        </w:rPr>
+        <w:t>Visual Studio</w:t>
+      </w:r>
+      <w:r>
+        <w:t>.</w:t>
+      </w:r>
+    </w:p>
+    <w:p>
+      <w:pPr>
+        <w:jc w:val="both"/>
+        <w:rPr>
+          <w:i/>
+        </w:rPr>
+      </w:pPr>
+      <w:r>
+        <w:t xml:space="preserve"> La logica di business, come la precedente, è stata realizzata sfruttando pesantemente le funzionalità e i </w:t>
+      </w:r>
+      <w:proofErr w:type="spellStart"/>
+      <w:r>
+        <w:t>tool</w:t>
+      </w:r>
+      <w:proofErr w:type="spellEnd"/>
+      <w:r>
+        <w:t xml:space="preserve"> messe a disposizione dal </w:t>
+      </w:r>
+      <w:r>
+        <w:rPr>
+          <w:i/>
+        </w:rPr>
+        <w:t>.NET</w:t>
+      </w:r>
+      <w:r>
+        <w:t xml:space="preserve"> e dall’ide </w:t>
+      </w:r>
+      <w:r>
+        <w:rPr>
+          <w:i/>
+        </w:rPr>
+        <w:t>Visual</w:t>
+      </w:r>
+      <w:r>
+        <w:rPr>
+          <w:i/>
+        </w:rPr>
+        <w:t xml:space="preserve"> </w:t>
+      </w:r>
+      <w:r>
+        <w:rPr>
+          <w:i/>
+        </w:rPr>
+        <w:t>Studio</w:t>
+      </w:r>
+      <w:r>
+        <w:rPr>
+          <w:i/>
+        </w:rPr>
+        <w:t xml:space="preserve">. </w:t>
+      </w:r>
+      <w:r>
+        <w:t xml:space="preserve">Attraverso questi è stato infatti molto semplice collegare l’istanza del database di interesse al progetto applicativo e generare il relativo mapping </w:t>
+      </w:r>
+      <w:proofErr w:type="spellStart"/>
+      <w:r>
+        <w:rPr>
+          <w:i/>
+        </w:rPr>
+        <w:t>objet-relational</w:t>
+      </w:r>
+      <w:proofErr w:type="spellEnd"/>
+      <w:r>
+        <w:rPr>
+          <w:i/>
+        </w:rPr>
+        <w:t xml:space="preserve"> </w:t>
+      </w:r>
+      <w:r>
+        <w:t xml:space="preserve">necessario per garantire una completa integrazione e interazione dell’applicazione col motore di database scelto e il </w:t>
+      </w:r>
+      <w:proofErr w:type="spellStart"/>
+      <w:r>
+        <w:t>db</w:t>
+      </w:r>
+      <w:proofErr w:type="spellEnd"/>
+      <w:r>
+        <w:t>.</w:t>
+      </w:r>
+      <w:r>
+        <w:t xml:space="preserve"> Nello specifico, si è scelto di accedere ai dati per due vie parallele: tramite connessi</w:t>
+      </w:r>
+      <w:r>
+        <w:t>o</w:t>
+      </w:r>
+      <w:r>
+        <w:t>ne al server</w:t>
+      </w:r>
+      <w:r>
+        <w:t xml:space="preserve"> (o meglio, connessione ad</w:t>
+      </w:r>
+      <w:r>
+        <w:t xml:space="preserve"> un file di database</w:t>
+      </w:r>
+      <w:r>
+        <w:t xml:space="preserve"> </w:t>
+      </w:r>
+      <w:r>
+        <w:t>interno al progetto ed acceduto da</w:t>
+      </w:r>
+      <w:r>
+        <w:t xml:space="preserve"> un’istanza di </w:t>
+      </w:r>
+      <w:proofErr w:type="spellStart"/>
+      <w:r>
+        <w:t>Ms</w:t>
+      </w:r>
+      <w:proofErr w:type="spellEnd"/>
+      <w:r>
+        <w:t xml:space="preserve"> SQL Server</w:t>
+      </w:r>
+      <w:r>
+        <w:t xml:space="preserve"> locale in modo da rendere il più portabile possibile l’applicativo stesso</w:t>
+      </w:r>
+      <w:r>
+        <w:t>)</w:t>
+      </w:r>
+      <w:r>
+        <w:t xml:space="preserve"> e tramite configurazione dell’origine dati</w:t>
+      </w:r>
+      <w:r>
+        <w:t xml:space="preserve"> (anch’essa configurata come la </w:t>
+      </w:r>
+      <w:proofErr w:type="spellStart"/>
+      <w:r>
+        <w:t>precdente</w:t>
+      </w:r>
+      <w:proofErr w:type="spellEnd"/>
+      <w:r>
+        <w:t>)</w:t>
+      </w:r>
+      <w:r>
+        <w:t xml:space="preserve">. Mentre la prima è stata utilizzata per poter svolgere tutte quelle operazioni di DML, quali interrogazioni e inserimento di dati, attraverso l linguaggio </w:t>
+      </w:r>
+      <w:r>
+        <w:rPr>
+          <w:i/>
+        </w:rPr>
+        <w:t>LINQ</w:t>
+      </w:r>
+      <w:r>
+        <w:t xml:space="preserve">, la seconda si è resa utile per il </w:t>
+      </w:r>
+      <w:proofErr w:type="spellStart"/>
+      <w:r>
+        <w:t>pre</w:t>
+      </w:r>
+      <w:proofErr w:type="spellEnd"/>
+      <w:r>
+        <w:t xml:space="preserve">-caricamento dei dati e per la configurazione di certe componenti di interfaccia come le </w:t>
+      </w:r>
+      <w:proofErr w:type="spellStart"/>
+      <w:r>
+        <w:rPr>
+          <w:i/>
+        </w:rPr>
+        <w:t>GridView</w:t>
+      </w:r>
+      <w:proofErr w:type="spellEnd"/>
+      <w:r>
+        <w:rPr>
+          <w:i/>
+        </w:rPr>
+        <w:t xml:space="preserve"> </w:t>
+      </w:r>
+      <w:r>
+        <w:t xml:space="preserve">e i valori di certi </w:t>
+      </w:r>
+      <w:proofErr w:type="spellStart"/>
+      <w:r>
+        <w:rPr>
+          <w:i/>
+        </w:rPr>
+        <w:t>ComboBox</w:t>
+      </w:r>
+      <w:proofErr w:type="spellEnd"/>
+      <w:r>
+        <w:rPr>
+          <w:i/>
+        </w:rPr>
+        <w:t>.</w:t>
+      </w:r>
+    </w:p>
+    <w:p>
+      <w:pPr>
+        <w:jc w:val="both"/>
+      </w:pPr>
+      <w:r>
+        <w:t xml:space="preserve">In ultimo, il componente </w:t>
+      </w:r>
+      <w:proofErr w:type="spellStart"/>
+      <w:r>
+        <w:rPr>
+          <w:i/>
+        </w:rPr>
+        <w:t>view</w:t>
+      </w:r>
+      <w:proofErr w:type="spellEnd"/>
+      <w:r>
+        <w:rPr>
+          <w:i/>
+        </w:rPr>
+        <w:t>-model</w:t>
+      </w:r>
+      <w:r>
+        <w:t xml:space="preserve"> </w:t>
+      </w:r>
+      <w:r>
+        <w:t xml:space="preserve">rappresenta tutta la logica intermedia tra model e </w:t>
+      </w:r>
+      <w:proofErr w:type="spellStart"/>
+      <w:r>
+        <w:t>view</w:t>
+      </w:r>
+      <w:proofErr w:type="spellEnd"/>
+      <w:r>
+        <w:t>, ovvero t</w:t>
+      </w:r>
+      <w:r>
+        <w:t>u</w:t>
+      </w:r>
+      <w:r>
+        <w:t>tt</w:t>
+      </w:r>
+      <w:r>
+        <w:t>a quella logica di reazione</w:t>
+      </w:r>
+      <w:r>
+        <w:t xml:space="preserve"> agli eventi dell’utente (inserimento, convalida, interrogazione) che dall’’input di questo accede al </w:t>
+      </w:r>
+      <w:proofErr w:type="spellStart"/>
+      <w:r>
+        <w:t>db</w:t>
+      </w:r>
+      <w:proofErr w:type="spellEnd"/>
+      <w:r>
+        <w:t xml:space="preserve"> attraverso la logica di business (il mapping </w:t>
+      </w:r>
+      <w:proofErr w:type="spellStart"/>
+      <w:r>
+        <w:rPr>
+          <w:i/>
+        </w:rPr>
+        <w:t>object-relazional</w:t>
+      </w:r>
+      <w:proofErr w:type="spellEnd"/>
+      <w:r>
+        <w:t>)</w:t>
+      </w:r>
+      <w:r>
+        <w:t xml:space="preserve"> ed esegue le </w:t>
+      </w:r>
+      <w:r>
+        <w:t>relative</w:t>
+      </w:r>
+      <w:r>
+        <w:t xml:space="preserve"> interrogazion</w:t>
+      </w:r>
+      <w:r>
+        <w:t xml:space="preserve">i e i vari inserimenti attraverso </w:t>
+      </w:r>
+      <w:proofErr w:type="spellStart"/>
+      <w:r>
+        <w:t>statements</w:t>
+      </w:r>
+      <w:proofErr w:type="spellEnd"/>
+      <w:r>
+        <w:t xml:space="preserve"> </w:t>
+      </w:r>
+      <w:r>
+        <w:rPr>
+          <w:i/>
+        </w:rPr>
+        <w:t>LINQ</w:t>
+      </w:r>
+      <w:r>
+        <w:rPr>
+          <w:i/>
+        </w:rPr>
+        <w:t>,</w:t>
+      </w:r>
+      <w:r>
+        <w:t xml:space="preserve"> comunicando </w:t>
+      </w:r>
+      <w:r>
+        <w:t xml:space="preserve">poi </w:t>
+      </w:r>
+      <w:r>
+        <w:t xml:space="preserve">il relativo esito dell’operazione all’utente per mezzo della </w:t>
+      </w:r>
+      <w:proofErr w:type="spellStart"/>
+      <w:r>
+        <w:t>View</w:t>
+      </w:r>
+      <w:proofErr w:type="spellEnd"/>
+      <w:r>
+        <w:t>.</w:t>
+      </w:r>
+    </w:p>
+    <w:p>
+      <w:pPr>
+        <w:jc w:val="both"/>
+      </w:pPr>
+    </w:p>
+    <w:p>
+      <w:pPr>
+        <w:jc w:val="both"/>
+      </w:pPr>
     </w:p>
     <w:p>
       <w:pPr>
         <w:pStyle w:val="Titolo2"/>
       </w:pPr>
-      <w:bookmarkStart w:id="46" w:name="_Toc491857929"/>
-      <w:r>
-        <w:t xml:space="preserve">5.2 </w:t>
-      </w:r>
-      <w:r>
-        <w:t>Architettura del software applicativo</w:t>
+      <w:bookmarkStart w:id="46" w:name="_Toc491939807"/>
+      <w:r>
+        <w:lastRenderedPageBreak/>
+        <w:t xml:space="preserve">5.3 </w:t>
+      </w:r>
+      <w:r>
+        <w:t>Interfaccia</w:t>
+      </w:r>
+      <w:r>
+        <w:t xml:space="preserve"> utente</w:t>
+      </w:r>
+      <w:r>
+        <w:t xml:space="preserve"> e funzionalità</w:t>
       </w:r>
       <w:bookmarkEnd w:id="46"/>
-    </w:p>
-    <w:p>
-      <w:pPr>
-        <w:jc w:val="both"/>
-      </w:pPr>
-    </w:p>
-    <w:p>
-      <w:pPr>
-        <w:jc w:val="both"/>
-      </w:pPr>
-      <w:r>
-        <w:t xml:space="preserve">L’applicazione, come detto realizzata in ambiente .NET, nello specifico in C#, è costituita dal core grafico rappresentato da un </w:t>
-      </w:r>
-      <w:proofErr w:type="spellStart"/>
-      <w:r>
-        <w:rPr>
-          <w:i/>
-        </w:rPr>
-        <w:t>MainForm</w:t>
-      </w:r>
-      <w:proofErr w:type="spellEnd"/>
-      <w:r>
-        <w:t xml:space="preserve"> per la scelta dell’operazione da svolgere e un </w:t>
-      </w:r>
-      <w:proofErr w:type="spellStart"/>
-      <w:r>
-        <w:rPr>
-          <w:i/>
-        </w:rPr>
-        <w:t>EntryForm</w:t>
-      </w:r>
-      <w:proofErr w:type="spellEnd"/>
-      <w:r>
-        <w:t xml:space="preserve"> per l’inserimento dei dati nel </w:t>
-      </w:r>
-      <w:proofErr w:type="spellStart"/>
-      <w:r>
-        <w:t>db</w:t>
-      </w:r>
-      <w:proofErr w:type="spellEnd"/>
-      <w:r>
-        <w:t xml:space="preserve">. Oltre al core grafico abbiamo anche la parte di </w:t>
-      </w:r>
-      <w:proofErr w:type="spellStart"/>
-      <w:r>
-        <w:t>buisness</w:t>
-      </w:r>
-      <w:proofErr w:type="spellEnd"/>
-      <w:r>
-        <w:t xml:space="preserve"> (auto implementata dal </w:t>
-      </w:r>
-      <w:proofErr w:type="spellStart"/>
-      <w:r>
-        <w:t>frameword</w:t>
-      </w:r>
-      <w:proofErr w:type="spellEnd"/>
-      <w:r>
-        <w:t xml:space="preserve">) per la gestione del mapping </w:t>
-      </w:r>
-      <w:proofErr w:type="spellStart"/>
-      <w:r>
-        <w:t>object-relational</w:t>
-      </w:r>
-      <w:proofErr w:type="spellEnd"/>
-      <w:r>
-        <w:t xml:space="preserve">. Per quanto concerne questo, nello specifico, nel progetto si è stabilita una </w:t>
-      </w:r>
-      <w:proofErr w:type="spellStart"/>
-      <w:r>
-        <w:t>connesione</w:t>
-      </w:r>
-      <w:proofErr w:type="spellEnd"/>
-      <w:r>
-        <w:t xml:space="preserve"> con un file di database (relativo alla specifica istanza del nostro </w:t>
-      </w:r>
-      <w:proofErr w:type="spellStart"/>
-      <w:r>
-        <w:t>db</w:t>
-      </w:r>
-      <w:proofErr w:type="spellEnd"/>
-      <w:r>
-        <w:t xml:space="preserve"> e contenuta nella dir /database) e con un server </w:t>
-      </w:r>
-      <w:proofErr w:type="spellStart"/>
-      <w:r>
-        <w:t>sql</w:t>
-      </w:r>
-      <w:proofErr w:type="spellEnd"/>
-      <w:r>
-        <w:t xml:space="preserve"> locale in modo da </w:t>
-      </w:r>
-      <w:r>
-        <w:lastRenderedPageBreak/>
-        <w:t xml:space="preserve">rendere il più portabile possibile l’applicativo stesso. Oltre a tale connessione al server, essenziale per le interrogazioni attraverso il </w:t>
-      </w:r>
-      <w:proofErr w:type="spellStart"/>
-      <w:r>
-        <w:t>inguaggio</w:t>
-      </w:r>
-      <w:proofErr w:type="spellEnd"/>
-      <w:r>
-        <w:t xml:space="preserve"> LINQ, abbiamo utilizzato il medesimo file di database anche per configurare l’origine dei dati circa i componenti grafici di presentazione del contenuto delle varie Relazioni</w:t>
-      </w:r>
-      <w:r>
-        <w:t xml:space="preserve"> e il setup di altri.</w:t>
-      </w:r>
-    </w:p>
-    <w:p>
-      <w:pPr>
-        <w:jc w:val="both"/>
-      </w:pPr>
-    </w:p>
-    <w:p>
-      <w:pPr>
-        <w:pStyle w:val="Titolo2"/>
-      </w:pPr>
-      <w:bookmarkStart w:id="47" w:name="_Toc491857930"/>
-      <w:r>
-        <w:t xml:space="preserve">5.3 </w:t>
-      </w:r>
-      <w:r>
-        <w:t>Interfaccia</w:t>
-      </w:r>
-      <w:r>
-        <w:t xml:space="preserve"> utente</w:t>
-      </w:r>
-      <w:r>
-        <w:t xml:space="preserve"> e funzionalità</w:t>
-      </w:r>
-      <w:bookmarkEnd w:id="47"/>
     </w:p>
     <w:p>
       <w:pPr>
@@ -38802,59 +39262,8 @@
         <w:spacing w:before="100" w:beforeAutospacing="1" w:after="100" w:afterAutospacing="1" w:line="240" w:lineRule="auto"/>
         <w:jc w:val="center"/>
       </w:pPr>
-      <w:r>
-        <w:rPr>
-          <w:noProof/>
-        </w:rPr>
-        <w:drawing>
-          <wp:inline distT="0" distB="0" distL="0" distR="0">
-            <wp:extent cx="4238625" cy="2865363"/>
-            <wp:effectExtent l="0" t="0" r="0" b="0"/>
-            <wp:docPr id="100" name="Immagine 100"/>
-            <wp:cNvGraphicFramePr>
-              <a:graphicFrameLocks xmlns:a="http://schemas.openxmlformats.org/drawingml/2006/main" noChangeAspect="1"/>
-            </wp:cNvGraphicFramePr>
-            <a:graphic xmlns:a="http://schemas.openxmlformats.org/drawingml/2006/main">
-              <a:graphicData uri="http://schemas.openxmlformats.org/drawingml/2006/picture">
-                <pic:pic xmlns:pic="http://schemas.openxmlformats.org/drawingml/2006/picture">
-                  <pic:nvPicPr>
-                    <pic:cNvPr id="100" name="Screenshot (26).png"/>
-                    <pic:cNvPicPr/>
-                  </pic:nvPicPr>
-                  <pic:blipFill rotWithShape="1">
-                    <a:blip r:embed="rId34">
-                      <a:extLst>
-                        <a:ext uri="{28A0092B-C50C-407E-A947-70E740481C1C}">
-                          <a14:useLocalDpi xmlns:a14="http://schemas.microsoft.com/office/drawing/2010/main" val="0"/>
-                        </a:ext>
-                      </a:extLst>
-                    </a:blip>
-                    <a:srcRect l="25941" t="17766" r="26200" b="24695"/>
-                    <a:stretch/>
-                  </pic:blipFill>
-                  <pic:spPr bwMode="auto">
-                    <a:xfrm>
-                      <a:off x="0" y="0"/>
-                      <a:ext cx="4239502" cy="2865956"/>
-                    </a:xfrm>
-                    <a:prstGeom prst="rect">
-                      <a:avLst/>
-                    </a:prstGeom>
-                    <a:ln>
-                      <a:noFill/>
-                    </a:ln>
-                    <a:extLst>
-                      <a:ext uri="{53640926-AAD7-44D8-BBD7-CCE9431645EC}">
-                        <a14:shadowObscured xmlns:a14="http://schemas.microsoft.com/office/drawing/2010/main"/>
-                      </a:ext>
-                    </a:extLst>
-                  </pic:spPr>
-                </pic:pic>
-              </a:graphicData>
-            </a:graphic>
-          </wp:inline>
-        </w:drawing>
-      </w:r>
+      <w:bookmarkStart w:id="47" w:name="_GoBack"/>
+      <w:bookmarkEnd w:id="47"/>
     </w:p>
     <w:p>
       <w:pPr>
@@ -38921,7 +39330,6 @@
         <w:rPr>
           <w:noProof/>
         </w:rPr>
-        <w:lastRenderedPageBreak/>
         <w:drawing>
           <wp:inline distT="0" distB="0" distL="0" distR="0" wp14:anchorId="786CE1FB" wp14:editId="042662B5">
             <wp:extent cx="5114290" cy="3362325"/>
@@ -38938,7 +39346,7 @@
                     <pic:cNvPicPr/>
                   </pic:nvPicPr>
                   <pic:blipFill rotWithShape="1">
-                    <a:blip r:embed="rId35"/>
+                    <a:blip r:embed="rId34"/>
                     <a:srcRect l="24026" t="17590" r="22284" b="19633"/>
                     <a:stretch/>
                   </pic:blipFill>
@@ -39035,6 +39443,7 @@
         <w:rPr>
           <w:noProof/>
         </w:rPr>
+        <w:lastRenderedPageBreak/>
         <w:drawing>
           <wp:inline distT="0" distB="0" distL="0" distR="0" wp14:anchorId="1E37F0E3" wp14:editId="763F2217">
             <wp:extent cx="3933825" cy="2389079"/>
@@ -39051,7 +39460,7 @@
                     <pic:cNvPicPr/>
                   </pic:nvPicPr>
                   <pic:blipFill rotWithShape="1">
-                    <a:blip r:embed="rId36"/>
+                    <a:blip r:embed="rId35"/>
                     <a:srcRect l="19531" t="14318" r="19342" b="19657"/>
                     <a:stretch/>
                   </pic:blipFill>
@@ -39156,7 +39565,6 @@
         <w:spacing w:before="100" w:beforeAutospacing="1" w:after="100" w:afterAutospacing="1" w:line="240" w:lineRule="auto"/>
       </w:pPr>
       <w:r>
-        <w:lastRenderedPageBreak/>
         <w:t>Aggiunta del veicolo di interesse al contratto;</w:t>
       </w:r>
     </w:p>
@@ -39242,12 +39650,12 @@
     </w:p>
     <w:p/>
     <w:sectPr>
-      <w:headerReference w:type="even" r:id="rId37"/>
-      <w:headerReference w:type="default" r:id="rId38"/>
-      <w:footerReference w:type="even" r:id="rId39"/>
-      <w:footerReference w:type="default" r:id="rId40"/>
-      <w:headerReference w:type="first" r:id="rId41"/>
-      <w:footerReference w:type="first" r:id="rId42"/>
+      <w:headerReference w:type="even" r:id="rId36"/>
+      <w:headerReference w:type="default" r:id="rId37"/>
+      <w:footerReference w:type="even" r:id="rId38"/>
+      <w:footerReference w:type="default" r:id="rId39"/>
+      <w:headerReference w:type="first" r:id="rId40"/>
+      <w:footerReference w:type="first" r:id="rId41"/>
       <w:pgSz w:w="11906" w:h="16838"/>
       <w:pgMar w:top="1135" w:right="994" w:bottom="720" w:left="851" w:header="0" w:footer="0" w:gutter="0"/>
       <w:pgNumType w:start="0"/>
@@ -43551,7 +43959,7 @@
 </file>
 
 <file path=customXml/itemProps2.xml><?xml version="1.0" encoding="utf-8"?>
-<ds:datastoreItem xmlns:ds="http://schemas.openxmlformats.org/officeDocument/2006/customXml" ds:itemID="{5C6C10C6-9C12-47C8-9AEB-0B9DCF635FEF}">
+<ds:datastoreItem xmlns:ds="http://schemas.openxmlformats.org/officeDocument/2006/customXml" ds:itemID="{B0E0E6A8-FD44-4A91-B294-AC573F971FE3}">
   <ds:schemaRefs>
     <ds:schemaRef ds:uri="http://schemas.openxmlformats.org/officeDocument/2006/bibliography"/>
   </ds:schemaRefs>

</xml_diff>

<commit_message>
Aggiunta pagina DBMain trasformazione logica
</commit_message>
<xml_diff>
--- a/ProgettoDB-1617/Relazione.docx
+++ b/ProgettoDB-1617/Relazione.docx
@@ -363,6 +363,7 @@
                                   <w:dataBinding w:prefixMappings="xmlns:ns0='http://purl.org/dc/elements/1.1/' xmlns:ns1='http://schemas.openxmlformats.org/package/2006/metadata/core-properties' " w:xpath="/ns1:coreProperties[1]/ns0:creator[1]" w:storeItemID="{6C3C8BC8-F283-45AE-878A-BAB7291924A1}"/>
                                   <w:text/>
                                 </w:sdtPr>
+                                <w:sdtEndPr/>
                                 <w:sdtContent>
                                   <w:p>
                                     <w:pPr>
@@ -408,6 +409,7 @@
                                     <w:dataBinding w:prefixMappings="xmlns:ns0='http://schemas.microsoft.com/office/2006/coverPageProps' " w:xpath="/ns0:CoverPageProperties[1]/ns0:CompanyEmail[1]" w:storeItemID="{55AF091B-3C7A-41E3-B477-F2FDAA23CFDA}"/>
                                     <w:text/>
                                   </w:sdtPr>
+                                  <w:sdtEndPr/>
                                   <w:sdtContent>
                                     <w:r>
                                       <w:rPr>
@@ -462,6 +464,7 @@
                             <w:dataBinding w:prefixMappings="xmlns:ns0='http://purl.org/dc/elements/1.1/' xmlns:ns1='http://schemas.openxmlformats.org/package/2006/metadata/core-properties' " w:xpath="/ns1:coreProperties[1]/ns0:creator[1]" w:storeItemID="{6C3C8BC8-F283-45AE-878A-BAB7291924A1}"/>
                             <w:text/>
                           </w:sdtPr>
+                          <w:sdtEndPr/>
                           <w:sdtContent>
                             <w:p>
                               <w:pPr>
@@ -507,6 +510,7 @@
                               <w:dataBinding w:prefixMappings="xmlns:ns0='http://schemas.microsoft.com/office/2006/coverPageProps' " w:xpath="/ns0:CoverPageProperties[1]/ns0:CompanyEmail[1]" w:storeItemID="{55AF091B-3C7A-41E3-B477-F2FDAA23CFDA}"/>
                               <w:text/>
                             </w:sdtPr>
+                            <w:sdtEndPr/>
                             <w:sdtContent>
                               <w:r>
                                 <w:rPr>
@@ -644,6 +648,7 @@
                                   <w:dataBinding w:prefixMappings="xmlns:ns0='http://purl.org/dc/elements/1.1/' xmlns:ns1='http://schemas.openxmlformats.org/package/2006/metadata/core-properties' " w:xpath="/ns1:coreProperties[1]/ns0:subject[1]" w:storeItemID="{6C3C8BC8-F283-45AE-878A-BAB7291924A1}"/>
                                   <w:text/>
                                 </w:sdtPr>
+                                <w:sdtEndPr/>
                                 <w:sdtContent>
                                   <w:p>
                                     <w:pPr>
@@ -745,6 +750,7 @@
                             <w:dataBinding w:prefixMappings="xmlns:ns0='http://purl.org/dc/elements/1.1/' xmlns:ns1='http://schemas.openxmlformats.org/package/2006/metadata/core-properties' " w:xpath="/ns1:coreProperties[1]/ns0:subject[1]" w:storeItemID="{6C3C8BC8-F283-45AE-878A-BAB7291924A1}"/>
                             <w:text/>
                           </w:sdtPr>
+                          <w:sdtEndPr/>
                           <w:sdtContent>
                             <w:p>
                               <w:pPr>
@@ -817,7 +823,7 @@
       <w:r>
         <w:fldChar w:fldCharType="separate"/>
       </w:r>
-      <w:hyperlink w:anchor="_Toc492045331" w:history="1">
+      <w:hyperlink w:anchor="_Toc492070255" w:history="1">
         <w:r>
           <w:rPr>
             <w:rStyle w:val="Collegamentoipertestuale"/>
@@ -842,7 +848,7 @@
           <w:rPr>
             <w:noProof/>
           </w:rPr>
-          <w:instrText xml:space="preserve"> PAGEREF _Toc492045331 \h </w:instrText>
+          <w:instrText xml:space="preserve"> PAGEREF _Toc492070255 \h </w:instrText>
         </w:r>
         <w:r>
           <w:rPr>
@@ -882,7 +888,7 @@
           <w:szCs w:val="22"/>
         </w:rPr>
       </w:pPr>
-      <w:hyperlink w:anchor="_Toc492045332" w:history="1">
+      <w:hyperlink w:anchor="_Toc492070256" w:history="1">
         <w:r>
           <w:rPr>
             <w:rStyle w:val="Collegamentoipertestuale"/>
@@ -906,7 +912,7 @@
           <w:rPr>
             <w:noProof/>
           </w:rPr>
-          <w:instrText xml:space="preserve"> PAGEREF _Toc492045332 \h </w:instrText>
+          <w:instrText xml:space="preserve"> PAGEREF _Toc492070256 \h </w:instrText>
         </w:r>
         <w:r>
           <w:rPr>
@@ -946,7 +952,7 @@
           <w:szCs w:val="22"/>
         </w:rPr>
       </w:pPr>
-      <w:hyperlink w:anchor="_Toc492045333" w:history="1">
+      <w:hyperlink w:anchor="_Toc492070257" w:history="1">
         <w:r>
           <w:rPr>
             <w:rStyle w:val="Collegamentoipertestuale"/>
@@ -970,7 +976,7 @@
           <w:rPr>
             <w:noProof/>
           </w:rPr>
-          <w:instrText xml:space="preserve"> PAGEREF _Toc492045333 \h </w:instrText>
+          <w:instrText xml:space="preserve"> PAGEREF _Toc492070257 \h </w:instrText>
         </w:r>
         <w:r>
           <w:rPr>
@@ -1010,7 +1016,7 @@
           <w:szCs w:val="22"/>
         </w:rPr>
       </w:pPr>
-      <w:hyperlink w:anchor="_Toc492045334" w:history="1">
+      <w:hyperlink w:anchor="_Toc492070258" w:history="1">
         <w:r>
           <w:rPr>
             <w:rStyle w:val="Collegamentoipertestuale"/>
@@ -1034,7 +1040,7 @@
           <w:rPr>
             <w:noProof/>
           </w:rPr>
-          <w:instrText xml:space="preserve"> PAGEREF _Toc492045334 \h </w:instrText>
+          <w:instrText xml:space="preserve"> PAGEREF _Toc492070258 \h </w:instrText>
         </w:r>
         <w:r>
           <w:rPr>
@@ -1074,7 +1080,7 @@
           <w:szCs w:val="22"/>
         </w:rPr>
       </w:pPr>
-      <w:hyperlink w:anchor="_Toc492045335" w:history="1">
+      <w:hyperlink w:anchor="_Toc492070259" w:history="1">
         <w:r>
           <w:rPr>
             <w:rStyle w:val="Collegamentoipertestuale"/>
@@ -1098,7 +1104,7 @@
           <w:rPr>
             <w:noProof/>
           </w:rPr>
-          <w:instrText xml:space="preserve"> PAGEREF _Toc492045335 \h </w:instrText>
+          <w:instrText xml:space="preserve"> PAGEREF _Toc492070259 \h </w:instrText>
         </w:r>
         <w:r>
           <w:rPr>
@@ -1138,7 +1144,7 @@
           <w:szCs w:val="22"/>
         </w:rPr>
       </w:pPr>
-      <w:hyperlink w:anchor="_Toc492045336" w:history="1">
+      <w:hyperlink w:anchor="_Toc492070260" w:history="1">
         <w:r>
           <w:rPr>
             <w:rStyle w:val="Collegamentoipertestuale"/>
@@ -1162,7 +1168,7 @@
           <w:rPr>
             <w:noProof/>
           </w:rPr>
-          <w:instrText xml:space="preserve"> PAGEREF _Toc492045336 \h </w:instrText>
+          <w:instrText xml:space="preserve"> PAGEREF _Toc492070260 \h </w:instrText>
         </w:r>
         <w:r>
           <w:rPr>
@@ -1202,7 +1208,7 @@
           <w:szCs w:val="22"/>
         </w:rPr>
       </w:pPr>
-      <w:hyperlink w:anchor="_Toc492045337" w:history="1">
+      <w:hyperlink w:anchor="_Toc492070261" w:history="1">
         <w:r>
           <w:rPr>
             <w:rStyle w:val="Collegamentoipertestuale"/>
@@ -1226,7 +1232,7 @@
           <w:rPr>
             <w:noProof/>
           </w:rPr>
-          <w:instrText xml:space="preserve"> PAGEREF _Toc492045337 \h </w:instrText>
+          <w:instrText xml:space="preserve"> PAGEREF _Toc492070261 \h </w:instrText>
         </w:r>
         <w:r>
           <w:rPr>
@@ -1266,7 +1272,7 @@
           <w:szCs w:val="22"/>
         </w:rPr>
       </w:pPr>
-      <w:hyperlink w:anchor="_Toc492045338" w:history="1">
+      <w:hyperlink w:anchor="_Toc492070262" w:history="1">
         <w:r>
           <w:rPr>
             <w:rStyle w:val="Collegamentoipertestuale"/>
@@ -1290,7 +1296,7 @@
           <w:rPr>
             <w:noProof/>
           </w:rPr>
-          <w:instrText xml:space="preserve"> PAGEREF _Toc492045338 \h </w:instrText>
+          <w:instrText xml:space="preserve"> PAGEREF _Toc492070262 \h </w:instrText>
         </w:r>
         <w:r>
           <w:rPr>
@@ -1330,7 +1336,7 @@
           <w:szCs w:val="22"/>
         </w:rPr>
       </w:pPr>
-      <w:hyperlink w:anchor="_Toc492045339" w:history="1">
+      <w:hyperlink w:anchor="_Toc492070263" w:history="1">
         <w:r>
           <w:rPr>
             <w:rStyle w:val="Collegamentoipertestuale"/>
@@ -1354,7 +1360,7 @@
           <w:rPr>
             <w:noProof/>
           </w:rPr>
-          <w:instrText xml:space="preserve"> PAGEREF _Toc492045339 \h </w:instrText>
+          <w:instrText xml:space="preserve"> PAGEREF _Toc492070263 \h </w:instrText>
         </w:r>
         <w:r>
           <w:rPr>
@@ -1394,7 +1400,7 @@
           <w:szCs w:val="22"/>
         </w:rPr>
       </w:pPr>
-      <w:hyperlink w:anchor="_Toc492045340" w:history="1">
+      <w:hyperlink w:anchor="_Toc492070264" w:history="1">
         <w:r>
           <w:rPr>
             <w:rStyle w:val="Collegamentoipertestuale"/>
@@ -1418,7 +1424,7 @@
           <w:rPr>
             <w:noProof/>
           </w:rPr>
-          <w:instrText xml:space="preserve"> PAGEREF _Toc492045340 \h </w:instrText>
+          <w:instrText xml:space="preserve"> PAGEREF _Toc492070264 \h </w:instrText>
         </w:r>
         <w:r>
           <w:rPr>
@@ -1458,7 +1464,7 @@
           <w:szCs w:val="22"/>
         </w:rPr>
       </w:pPr>
-      <w:hyperlink w:anchor="_Toc492045341" w:history="1">
+      <w:hyperlink w:anchor="_Toc492070265" w:history="1">
         <w:r>
           <w:rPr>
             <w:rStyle w:val="Collegamentoipertestuale"/>
@@ -1482,7 +1488,7 @@
           <w:rPr>
             <w:noProof/>
           </w:rPr>
-          <w:instrText xml:space="preserve"> PAGEREF _Toc492045341 \h </w:instrText>
+          <w:instrText xml:space="preserve"> PAGEREF _Toc492070265 \h </w:instrText>
         </w:r>
         <w:r>
           <w:rPr>
@@ -1522,7 +1528,7 @@
           <w:szCs w:val="22"/>
         </w:rPr>
       </w:pPr>
-      <w:hyperlink w:anchor="_Toc492045342" w:history="1">
+      <w:hyperlink w:anchor="_Toc492070266" w:history="1">
         <w:r>
           <w:rPr>
             <w:rStyle w:val="Collegamentoipertestuale"/>
@@ -1546,7 +1552,7 @@
           <w:rPr>
             <w:noProof/>
           </w:rPr>
-          <w:instrText xml:space="preserve"> PAGEREF _Toc492045342 \h </w:instrText>
+          <w:instrText xml:space="preserve"> PAGEREF _Toc492070266 \h </w:instrText>
         </w:r>
         <w:r>
           <w:rPr>
@@ -1586,7 +1592,7 @@
           <w:szCs w:val="22"/>
         </w:rPr>
       </w:pPr>
-      <w:hyperlink w:anchor="_Toc492045343" w:history="1">
+      <w:hyperlink w:anchor="_Toc492070267" w:history="1">
         <w:r>
           <w:rPr>
             <w:rStyle w:val="Collegamentoipertestuale"/>
@@ -1610,7 +1616,7 @@
           <w:rPr>
             <w:noProof/>
           </w:rPr>
-          <w:instrText xml:space="preserve"> PAGEREF _Toc492045343 \h </w:instrText>
+          <w:instrText xml:space="preserve"> PAGEREF _Toc492070267 \h </w:instrText>
         </w:r>
         <w:r>
           <w:rPr>
@@ -1650,7 +1656,7 @@
           <w:szCs w:val="22"/>
         </w:rPr>
       </w:pPr>
-      <w:hyperlink w:anchor="_Toc492045344" w:history="1">
+      <w:hyperlink w:anchor="_Toc492070268" w:history="1">
         <w:r>
           <w:rPr>
             <w:rStyle w:val="Collegamentoipertestuale"/>
@@ -1674,7 +1680,7 @@
           <w:rPr>
             <w:noProof/>
           </w:rPr>
-          <w:instrText xml:space="preserve"> PAGEREF _Toc492045344 \h </w:instrText>
+          <w:instrText xml:space="preserve"> PAGEREF _Toc492070268 \h </w:instrText>
         </w:r>
         <w:r>
           <w:rPr>
@@ -1714,7 +1720,7 @@
           <w:szCs w:val="22"/>
         </w:rPr>
       </w:pPr>
-      <w:hyperlink w:anchor="_Toc492045345" w:history="1">
+      <w:hyperlink w:anchor="_Toc492070269" w:history="1">
         <w:r>
           <w:rPr>
             <w:rStyle w:val="Collegamentoipertestuale"/>
@@ -1738,7 +1744,7 @@
           <w:rPr>
             <w:noProof/>
           </w:rPr>
-          <w:instrText xml:space="preserve"> PAGEREF _Toc492045345 \h </w:instrText>
+          <w:instrText xml:space="preserve"> PAGEREF _Toc492070269 \h </w:instrText>
         </w:r>
         <w:r>
           <w:rPr>
@@ -1778,7 +1784,7 @@
           <w:szCs w:val="22"/>
         </w:rPr>
       </w:pPr>
-      <w:hyperlink w:anchor="_Toc492045346" w:history="1">
+      <w:hyperlink w:anchor="_Toc492070270" w:history="1">
         <w:r>
           <w:rPr>
             <w:rStyle w:val="Collegamentoipertestuale"/>
@@ -1802,7 +1808,7 @@
           <w:rPr>
             <w:noProof/>
           </w:rPr>
-          <w:instrText xml:space="preserve"> PAGEREF _Toc492045346 \h </w:instrText>
+          <w:instrText xml:space="preserve"> PAGEREF _Toc492070270 \h </w:instrText>
         </w:r>
         <w:r>
           <w:rPr>
@@ -1842,7 +1848,7 @@
           <w:szCs w:val="22"/>
         </w:rPr>
       </w:pPr>
-      <w:hyperlink w:anchor="_Toc492045347" w:history="1">
+      <w:hyperlink w:anchor="_Toc492070271" w:history="1">
         <w:r>
           <w:rPr>
             <w:rStyle w:val="Collegamentoipertestuale"/>
@@ -1866,7 +1872,7 @@
           <w:rPr>
             <w:noProof/>
           </w:rPr>
-          <w:instrText xml:space="preserve"> PAGEREF _Toc492045347 \h </w:instrText>
+          <w:instrText xml:space="preserve"> PAGEREF _Toc492070271 \h </w:instrText>
         </w:r>
         <w:r>
           <w:rPr>
@@ -1906,7 +1912,7 @@
           <w:szCs w:val="22"/>
         </w:rPr>
       </w:pPr>
-      <w:hyperlink w:anchor="_Toc492045348" w:history="1">
+      <w:hyperlink w:anchor="_Toc492070272" w:history="1">
         <w:r>
           <w:rPr>
             <w:rStyle w:val="Collegamentoipertestuale"/>
@@ -1930,71 +1936,7 @@
           <w:rPr>
             <w:noProof/>
           </w:rPr>
-          <w:instrText xml:space="preserve"> PAGEREF _Toc492045348 \h </w:instrText>
-        </w:r>
-        <w:r>
-          <w:rPr>
-            <w:noProof/>
-          </w:rPr>
-        </w:r>
-        <w:r>
-          <w:rPr>
-            <w:noProof/>
-          </w:rPr>
-          <w:fldChar w:fldCharType="separate"/>
-        </w:r>
-        <w:r>
-          <w:rPr>
-            <w:noProof/>
-          </w:rPr>
-          <w:t>15</w:t>
-        </w:r>
-        <w:r>
-          <w:rPr>
-            <w:noProof/>
-          </w:rPr>
-          <w:fldChar w:fldCharType="end"/>
-        </w:r>
-      </w:hyperlink>
-    </w:p>
-    <w:p>
-      <w:pPr>
-        <w:pStyle w:val="Sommario3"/>
-        <w:tabs>
-          <w:tab w:val="right" w:leader="dot" w:pos="10051"/>
-        </w:tabs>
-        <w:rPr>
-          <w:rFonts w:cstheme="minorBidi"/>
-          <w:noProof/>
-          <w:sz w:val="22"/>
-          <w:szCs w:val="22"/>
-        </w:rPr>
-      </w:pPr>
-      <w:hyperlink w:anchor="_Toc492045349" w:history="1">
-        <w:r>
-          <w:rPr>
-            <w:rStyle w:val="Collegamentoipertestuale"/>
-            <w:noProof/>
-          </w:rPr>
-          <w:t>2.4.5 – Vista clienti e contratti</w:t>
-        </w:r>
-        <w:r>
-          <w:rPr>
-            <w:noProof/>
-          </w:rPr>
-          <w:tab/>
-        </w:r>
-        <w:r>
-          <w:rPr>
-            <w:noProof/>
-          </w:rPr>
-          <w:fldChar w:fldCharType="begin"/>
-        </w:r>
-        <w:r>
-          <w:rPr>
-            <w:noProof/>
-          </w:rPr>
-          <w:instrText xml:space="preserve"> PAGEREF _Toc492045349 \h </w:instrText>
+          <w:instrText xml:space="preserve"> PAGEREF _Toc492070272 \h </w:instrText>
         </w:r>
         <w:r>
           <w:rPr>
@@ -2034,7 +1976,71 @@
           <w:szCs w:val="22"/>
         </w:rPr>
       </w:pPr>
-      <w:hyperlink w:anchor="_Toc492045350" w:history="1">
+      <w:hyperlink w:anchor="_Toc492070273" w:history="1">
+        <w:r>
+          <w:rPr>
+            <w:rStyle w:val="Collegamentoipertestuale"/>
+            <w:noProof/>
+          </w:rPr>
+          <w:t>2.4.5 – Vista clienti e contratti</w:t>
+        </w:r>
+        <w:r>
+          <w:rPr>
+            <w:noProof/>
+          </w:rPr>
+          <w:tab/>
+        </w:r>
+        <w:r>
+          <w:rPr>
+            <w:noProof/>
+          </w:rPr>
+          <w:fldChar w:fldCharType="begin"/>
+        </w:r>
+        <w:r>
+          <w:rPr>
+            <w:noProof/>
+          </w:rPr>
+          <w:instrText xml:space="preserve"> PAGEREF _Toc492070273 \h </w:instrText>
+        </w:r>
+        <w:r>
+          <w:rPr>
+            <w:noProof/>
+          </w:rPr>
+        </w:r>
+        <w:r>
+          <w:rPr>
+            <w:noProof/>
+          </w:rPr>
+          <w:fldChar w:fldCharType="separate"/>
+        </w:r>
+        <w:r>
+          <w:rPr>
+            <w:noProof/>
+          </w:rPr>
+          <w:t>16</w:t>
+        </w:r>
+        <w:r>
+          <w:rPr>
+            <w:noProof/>
+          </w:rPr>
+          <w:fldChar w:fldCharType="end"/>
+        </w:r>
+      </w:hyperlink>
+    </w:p>
+    <w:p>
+      <w:pPr>
+        <w:pStyle w:val="Sommario3"/>
+        <w:tabs>
+          <w:tab w:val="right" w:leader="dot" w:pos="10051"/>
+        </w:tabs>
+        <w:rPr>
+          <w:rFonts w:cstheme="minorBidi"/>
+          <w:noProof/>
+          <w:sz w:val="22"/>
+          <w:szCs w:val="22"/>
+        </w:rPr>
+      </w:pPr>
+      <w:hyperlink w:anchor="_Toc492070274" w:history="1">
         <w:r>
           <w:rPr>
             <w:rStyle w:val="Collegamentoipertestuale"/>
@@ -2058,7 +2064,7 @@
           <w:rPr>
             <w:noProof/>
           </w:rPr>
-          <w:instrText xml:space="preserve"> PAGEREF _Toc492045350 \h </w:instrText>
+          <w:instrText xml:space="preserve"> PAGEREF _Toc492070274 \h </w:instrText>
         </w:r>
         <w:r>
           <w:rPr>
@@ -2098,7 +2104,7 @@
           <w:szCs w:val="22"/>
         </w:rPr>
       </w:pPr>
-      <w:hyperlink w:anchor="_Toc492045351" w:history="1">
+      <w:hyperlink w:anchor="_Toc492070275" w:history="1">
         <w:r>
           <w:rPr>
             <w:rStyle w:val="Collegamentoipertestuale"/>
@@ -2122,7 +2128,7 @@
           <w:rPr>
             <w:noProof/>
           </w:rPr>
-          <w:instrText xml:space="preserve"> PAGEREF _Toc492045351 \h </w:instrText>
+          <w:instrText xml:space="preserve"> PAGEREF _Toc492070275 \h </w:instrText>
         </w:r>
         <w:r>
           <w:rPr>
@@ -2156,25 +2162,13 @@
           <w:tab w:val="right" w:leader="dot" w:pos="10051"/>
         </w:tabs>
         <w:rPr>
-          <w:rStyle w:val="Collegamentoipertestuale"/>
-          <w:noProof/>
-        </w:rPr>
-      </w:pPr>
-    </w:p>
-    <w:p>
-      <w:pPr>
-        <w:pStyle w:val="Sommario1"/>
-        <w:tabs>
-          <w:tab w:val="right" w:leader="dot" w:pos="10051"/>
-        </w:tabs>
-        <w:rPr>
           <w:rFonts w:cstheme="minorBidi"/>
           <w:noProof/>
           <w:sz w:val="22"/>
           <w:szCs w:val="22"/>
         </w:rPr>
       </w:pPr>
-      <w:hyperlink w:anchor="_Toc492045352" w:history="1">
+      <w:hyperlink w:anchor="_Toc492070276" w:history="1">
         <w:r>
           <w:rPr>
             <w:rStyle w:val="Collegamentoipertestuale"/>
@@ -2198,7 +2192,7 @@
           <w:rPr>
             <w:noProof/>
           </w:rPr>
-          <w:instrText xml:space="preserve"> PAGEREF _Toc492045352 \h </w:instrText>
+          <w:instrText xml:space="preserve"> PAGEREF _Toc492070276 \h </w:instrText>
         </w:r>
         <w:r>
           <w:rPr>
@@ -2238,7 +2232,7 @@
           <w:szCs w:val="22"/>
         </w:rPr>
       </w:pPr>
-      <w:hyperlink w:anchor="_Toc492045353" w:history="1">
+      <w:hyperlink w:anchor="_Toc492070277" w:history="1">
         <w:r>
           <w:rPr>
             <w:rStyle w:val="Collegamentoipertestuale"/>
@@ -2262,7 +2256,7 @@
           <w:rPr>
             <w:noProof/>
           </w:rPr>
-          <w:instrText xml:space="preserve"> PAGEREF _Toc492045353 \h </w:instrText>
+          <w:instrText xml:space="preserve"> PAGEREF _Toc492070277 \h </w:instrText>
         </w:r>
         <w:r>
           <w:rPr>
@@ -2302,7 +2296,7 @@
           <w:szCs w:val="22"/>
         </w:rPr>
       </w:pPr>
-      <w:hyperlink w:anchor="_Toc492045354" w:history="1">
+      <w:hyperlink w:anchor="_Toc492070278" w:history="1">
         <w:r>
           <w:rPr>
             <w:rStyle w:val="Collegamentoipertestuale"/>
@@ -2326,7 +2320,7 @@
           <w:rPr>
             <w:noProof/>
           </w:rPr>
-          <w:instrText xml:space="preserve"> PAGEREF _Toc492045354 \h </w:instrText>
+          <w:instrText xml:space="preserve"> PAGEREF _Toc492070278 \h </w:instrText>
         </w:r>
         <w:r>
           <w:rPr>
@@ -2366,7 +2360,7 @@
           <w:szCs w:val="22"/>
         </w:rPr>
       </w:pPr>
-      <w:hyperlink w:anchor="_Toc492045355" w:history="1">
+      <w:hyperlink w:anchor="_Toc492070279" w:history="1">
         <w:r>
           <w:rPr>
             <w:rStyle w:val="Collegamentoipertestuale"/>
@@ -2390,7 +2384,7 @@
           <w:rPr>
             <w:noProof/>
           </w:rPr>
-          <w:instrText xml:space="preserve"> PAGEREF _Toc492045355 \h </w:instrText>
+          <w:instrText xml:space="preserve"> PAGEREF _Toc492070279 \h </w:instrText>
         </w:r>
         <w:r>
           <w:rPr>
@@ -2430,7 +2424,7 @@
           <w:szCs w:val="22"/>
         </w:rPr>
       </w:pPr>
-      <w:hyperlink w:anchor="_Toc492045356" w:history="1">
+      <w:hyperlink w:anchor="_Toc492070280" w:history="1">
         <w:r>
           <w:rPr>
             <w:rStyle w:val="Collegamentoipertestuale"/>
@@ -2454,7 +2448,7 @@
           <w:rPr>
             <w:noProof/>
           </w:rPr>
-          <w:instrText xml:space="preserve"> PAGEREF _Toc492045356 \h </w:instrText>
+          <w:instrText xml:space="preserve"> PAGEREF _Toc492070280 \h </w:instrText>
         </w:r>
         <w:r>
           <w:rPr>
@@ -2494,7 +2488,7 @@
           <w:szCs w:val="22"/>
         </w:rPr>
       </w:pPr>
-      <w:hyperlink w:anchor="_Toc492045357" w:history="1">
+      <w:hyperlink w:anchor="_Toc492070281" w:history="1">
         <w:r>
           <w:rPr>
             <w:rStyle w:val="Collegamentoipertestuale"/>
@@ -2518,7 +2512,7 @@
           <w:rPr>
             <w:noProof/>
           </w:rPr>
-          <w:instrText xml:space="preserve"> PAGEREF _Toc492045357 \h </w:instrText>
+          <w:instrText xml:space="preserve"> PAGEREF _Toc492070281 \h </w:instrText>
         </w:r>
         <w:r>
           <w:rPr>
@@ -2558,7 +2552,7 @@
           <w:szCs w:val="22"/>
         </w:rPr>
       </w:pPr>
-      <w:hyperlink w:anchor="_Toc492045358" w:history="1">
+      <w:hyperlink w:anchor="_Toc492070282" w:history="1">
         <w:r>
           <w:rPr>
             <w:rStyle w:val="Collegamentoipertestuale"/>
@@ -2582,7 +2576,7 @@
           <w:rPr>
             <w:noProof/>
           </w:rPr>
-          <w:instrText xml:space="preserve"> PAGEREF _Toc492045358 \h </w:instrText>
+          <w:instrText xml:space="preserve"> PAGEREF _Toc492070282 \h </w:instrText>
         </w:r>
         <w:r>
           <w:rPr>
@@ -2622,7 +2616,7 @@
           <w:szCs w:val="22"/>
         </w:rPr>
       </w:pPr>
-      <w:hyperlink w:anchor="_Toc492045359" w:history="1">
+      <w:hyperlink w:anchor="_Toc492070283" w:history="1">
         <w:r>
           <w:rPr>
             <w:rStyle w:val="Collegamentoipertestuale"/>
@@ -2646,7 +2640,7 @@
           <w:rPr>
             <w:noProof/>
           </w:rPr>
-          <w:instrText xml:space="preserve"> PAGEREF _Toc492045359 \h </w:instrText>
+          <w:instrText xml:space="preserve"> PAGEREF _Toc492070283 \h </w:instrText>
         </w:r>
         <w:r>
           <w:rPr>
@@ -2686,7 +2680,7 @@
           <w:szCs w:val="22"/>
         </w:rPr>
       </w:pPr>
-      <w:hyperlink w:anchor="_Toc492045360" w:history="1">
+      <w:hyperlink w:anchor="_Toc492070284" w:history="1">
         <w:r>
           <w:rPr>
             <w:rStyle w:val="Collegamentoipertestuale"/>
@@ -2710,7 +2704,7 @@
           <w:rPr>
             <w:noProof/>
           </w:rPr>
-          <w:instrText xml:space="preserve"> PAGEREF _Toc492045360 \h </w:instrText>
+          <w:instrText xml:space="preserve"> PAGEREF _Toc492070284 \h </w:instrText>
         </w:r>
         <w:r>
           <w:rPr>
@@ -2750,7 +2744,7 @@
           <w:szCs w:val="22"/>
         </w:rPr>
       </w:pPr>
-      <w:hyperlink w:anchor="_Toc492045361" w:history="1">
+      <w:hyperlink w:anchor="_Toc492070285" w:history="1">
         <w:r>
           <w:rPr>
             <w:rStyle w:val="Collegamentoipertestuale"/>
@@ -2774,7 +2768,7 @@
           <w:rPr>
             <w:noProof/>
           </w:rPr>
-          <w:instrText xml:space="preserve"> PAGEREF _Toc492045361 \h </w:instrText>
+          <w:instrText xml:space="preserve"> PAGEREF _Toc492070285 \h </w:instrText>
         </w:r>
         <w:r>
           <w:rPr>
@@ -2814,7 +2808,7 @@
           <w:szCs w:val="22"/>
         </w:rPr>
       </w:pPr>
-      <w:hyperlink w:anchor="_Toc492045362" w:history="1">
+      <w:hyperlink w:anchor="_Toc492070286" w:history="1">
         <w:r>
           <w:rPr>
             <w:rStyle w:val="Collegamentoipertestuale"/>
@@ -2838,7 +2832,7 @@
           <w:rPr>
             <w:noProof/>
           </w:rPr>
-          <w:instrText xml:space="preserve"> PAGEREF _Toc492045362 \h </w:instrText>
+          <w:instrText xml:space="preserve"> PAGEREF _Toc492070286 \h </w:instrText>
         </w:r>
         <w:r>
           <w:rPr>
@@ -2878,7 +2872,7 @@
           <w:szCs w:val="22"/>
         </w:rPr>
       </w:pPr>
-      <w:hyperlink w:anchor="_Toc492045363" w:history="1">
+      <w:hyperlink w:anchor="_Toc492070287" w:history="1">
         <w:r>
           <w:rPr>
             <w:rStyle w:val="Collegamentoipertestuale"/>
@@ -2902,7 +2896,7 @@
           <w:rPr>
             <w:noProof/>
           </w:rPr>
-          <w:instrText xml:space="preserve"> PAGEREF _Toc492045363 \h </w:instrText>
+          <w:instrText xml:space="preserve"> PAGEREF _Toc492070287 \h </w:instrText>
         </w:r>
         <w:r>
           <w:rPr>
@@ -2942,7 +2936,7 @@
           <w:szCs w:val="22"/>
         </w:rPr>
       </w:pPr>
-      <w:hyperlink w:anchor="_Toc492045364" w:history="1">
+      <w:hyperlink w:anchor="_Toc492070288" w:history="1">
         <w:r>
           <w:rPr>
             <w:rStyle w:val="Collegamentoipertestuale"/>
@@ -2966,7 +2960,7 @@
           <w:rPr>
             <w:noProof/>
           </w:rPr>
-          <w:instrText xml:space="preserve"> PAGEREF _Toc492045364 \h </w:instrText>
+          <w:instrText xml:space="preserve"> PAGEREF _Toc492070288 \h </w:instrText>
         </w:r>
         <w:r>
           <w:rPr>
@@ -3006,7 +3000,7 @@
           <w:szCs w:val="22"/>
         </w:rPr>
       </w:pPr>
-      <w:hyperlink w:anchor="_Toc492045365" w:history="1">
+      <w:hyperlink w:anchor="_Toc492070289" w:history="1">
         <w:r>
           <w:rPr>
             <w:rStyle w:val="Collegamentoipertestuale"/>
@@ -3030,7 +3024,7 @@
           <w:rPr>
             <w:noProof/>
           </w:rPr>
-          <w:instrText xml:space="preserve"> PAGEREF _Toc492045365 \h </w:instrText>
+          <w:instrText xml:space="preserve"> PAGEREF _Toc492070289 \h </w:instrText>
         </w:r>
         <w:r>
           <w:rPr>
@@ -3070,7 +3064,7 @@
           <w:szCs w:val="22"/>
         </w:rPr>
       </w:pPr>
-      <w:hyperlink w:anchor="_Toc492045366" w:history="1">
+      <w:hyperlink w:anchor="_Toc492070290" w:history="1">
         <w:r>
           <w:rPr>
             <w:rStyle w:val="Collegamentoipertestuale"/>
@@ -3094,7 +3088,7 @@
           <w:rPr>
             <w:noProof/>
           </w:rPr>
-          <w:instrText xml:space="preserve"> PAGEREF _Toc492045366 \h </w:instrText>
+          <w:instrText xml:space="preserve"> PAGEREF _Toc492070290 \h </w:instrText>
         </w:r>
         <w:r>
           <w:rPr>
@@ -3134,7 +3128,7 @@
           <w:szCs w:val="22"/>
         </w:rPr>
       </w:pPr>
-      <w:hyperlink w:anchor="_Toc492045367" w:history="1">
+      <w:hyperlink w:anchor="_Toc492070291" w:history="1">
         <w:r>
           <w:rPr>
             <w:rStyle w:val="Collegamentoipertestuale"/>
@@ -3158,7 +3152,7 @@
           <w:rPr>
             <w:noProof/>
           </w:rPr>
-          <w:instrText xml:space="preserve"> PAGEREF _Toc492045367 \h </w:instrText>
+          <w:instrText xml:space="preserve"> PAGEREF _Toc492070291 \h </w:instrText>
         </w:r>
         <w:r>
           <w:rPr>
@@ -3175,7 +3169,7 @@
           <w:rPr>
             <w:noProof/>
           </w:rPr>
-          <w:t>37</w:t>
+          <w:t>38</w:t>
         </w:r>
         <w:r>
           <w:rPr>
@@ -3198,7 +3192,7 @@
           <w:szCs w:val="22"/>
         </w:rPr>
       </w:pPr>
-      <w:hyperlink w:anchor="_Toc492045368" w:history="1">
+      <w:hyperlink w:anchor="_Toc492070292" w:history="1">
         <w:r>
           <w:rPr>
             <w:rStyle w:val="Collegamentoipertestuale"/>
@@ -3222,7 +3216,7 @@
           <w:rPr>
             <w:noProof/>
           </w:rPr>
-          <w:instrText xml:space="preserve"> PAGEREF _Toc492045368 \h </w:instrText>
+          <w:instrText xml:space="preserve"> PAGEREF _Toc492070292 \h </w:instrText>
         </w:r>
         <w:r>
           <w:rPr>
@@ -3239,7 +3233,7 @@
           <w:rPr>
             <w:noProof/>
           </w:rPr>
-          <w:t>41</w:t>
+          <w:t>42</w:t>
         </w:r>
         <w:r>
           <w:rPr>
@@ -3262,7 +3256,7 @@
           <w:szCs w:val="22"/>
         </w:rPr>
       </w:pPr>
-      <w:hyperlink w:anchor="_Toc492045369" w:history="1">
+      <w:hyperlink w:anchor="_Toc492070293" w:history="1">
         <w:r>
           <w:rPr>
             <w:rStyle w:val="Collegamentoipertestuale"/>
@@ -3286,7 +3280,7 @@
           <w:rPr>
             <w:noProof/>
           </w:rPr>
-          <w:instrText xml:space="preserve"> PAGEREF _Toc492045369 \h </w:instrText>
+          <w:instrText xml:space="preserve"> PAGEREF _Toc492070293 \h </w:instrText>
         </w:r>
         <w:r>
           <w:rPr>
@@ -3303,7 +3297,7 @@
           <w:rPr>
             <w:noProof/>
           </w:rPr>
-          <w:t>41</w:t>
+          <w:t>42</w:t>
         </w:r>
         <w:r>
           <w:rPr>
@@ -3326,7 +3320,7 @@
           <w:szCs w:val="22"/>
         </w:rPr>
       </w:pPr>
-      <w:hyperlink w:anchor="_Toc492045370" w:history="1">
+      <w:hyperlink w:anchor="_Toc492070294" w:history="1">
         <w:r>
           <w:rPr>
             <w:rStyle w:val="Collegamentoipertestuale"/>
@@ -3350,199 +3344,7 @@
           <w:rPr>
             <w:noProof/>
           </w:rPr>
-          <w:instrText xml:space="preserve"> PAGEREF _Toc492045370 \h </w:instrText>
-        </w:r>
-        <w:r>
-          <w:rPr>
-            <w:noProof/>
-          </w:rPr>
-        </w:r>
-        <w:r>
-          <w:rPr>
-            <w:noProof/>
-          </w:rPr>
-          <w:fldChar w:fldCharType="separate"/>
-        </w:r>
-        <w:r>
-          <w:rPr>
-            <w:noProof/>
-          </w:rPr>
-          <w:t>45</w:t>
-        </w:r>
-        <w:r>
-          <w:rPr>
-            <w:noProof/>
-          </w:rPr>
-          <w:fldChar w:fldCharType="end"/>
-        </w:r>
-      </w:hyperlink>
-    </w:p>
-    <w:p>
-      <w:pPr>
-        <w:pStyle w:val="Sommario2"/>
-        <w:tabs>
-          <w:tab w:val="right" w:leader="dot" w:pos="10051"/>
-        </w:tabs>
-        <w:rPr>
-          <w:rFonts w:cstheme="minorBidi"/>
-          <w:noProof/>
-          <w:sz w:val="22"/>
-          <w:szCs w:val="22"/>
-        </w:rPr>
-      </w:pPr>
-      <w:hyperlink w:anchor="_Toc492045371" w:history="1">
-        <w:r>
-          <w:rPr>
-            <w:rStyle w:val="Collegamentoipertestuale"/>
-            <w:noProof/>
-          </w:rPr>
-          <w:t>5.1 - Strumenti di sviluppo utilizzati</w:t>
-        </w:r>
-        <w:r>
-          <w:rPr>
-            <w:noProof/>
-          </w:rPr>
-          <w:tab/>
-        </w:r>
-        <w:r>
-          <w:rPr>
-            <w:noProof/>
-          </w:rPr>
-          <w:fldChar w:fldCharType="begin"/>
-        </w:r>
-        <w:r>
-          <w:rPr>
-            <w:noProof/>
-          </w:rPr>
-          <w:instrText xml:space="preserve"> PAGEREF _Toc492045371 \h </w:instrText>
-        </w:r>
-        <w:r>
-          <w:rPr>
-            <w:noProof/>
-          </w:rPr>
-        </w:r>
-        <w:r>
-          <w:rPr>
-            <w:noProof/>
-          </w:rPr>
-          <w:fldChar w:fldCharType="separate"/>
-        </w:r>
-        <w:r>
-          <w:rPr>
-            <w:noProof/>
-          </w:rPr>
-          <w:t>45</w:t>
-        </w:r>
-        <w:r>
-          <w:rPr>
-            <w:noProof/>
-          </w:rPr>
-          <w:fldChar w:fldCharType="end"/>
-        </w:r>
-      </w:hyperlink>
-    </w:p>
-    <w:p>
-      <w:pPr>
-        <w:pStyle w:val="Sommario2"/>
-        <w:tabs>
-          <w:tab w:val="right" w:leader="dot" w:pos="10051"/>
-        </w:tabs>
-        <w:rPr>
-          <w:rFonts w:cstheme="minorBidi"/>
-          <w:noProof/>
-          <w:sz w:val="22"/>
-          <w:szCs w:val="22"/>
-        </w:rPr>
-      </w:pPr>
-      <w:hyperlink w:anchor="_Toc492045372" w:history="1">
-        <w:r>
-          <w:rPr>
-            <w:rStyle w:val="Collegamentoipertestuale"/>
-            <w:noProof/>
-          </w:rPr>
-          <w:t>5.2 - Architettura del software applicativo e implementazione</w:t>
-        </w:r>
-        <w:r>
-          <w:rPr>
-            <w:noProof/>
-          </w:rPr>
-          <w:tab/>
-        </w:r>
-        <w:r>
-          <w:rPr>
-            <w:noProof/>
-          </w:rPr>
-          <w:fldChar w:fldCharType="begin"/>
-        </w:r>
-        <w:r>
-          <w:rPr>
-            <w:noProof/>
-          </w:rPr>
-          <w:instrText xml:space="preserve"> PAGEREF _Toc492045372 \h </w:instrText>
-        </w:r>
-        <w:r>
-          <w:rPr>
-            <w:noProof/>
-          </w:rPr>
-        </w:r>
-        <w:r>
-          <w:rPr>
-            <w:noProof/>
-          </w:rPr>
-          <w:fldChar w:fldCharType="separate"/>
-        </w:r>
-        <w:r>
-          <w:rPr>
-            <w:noProof/>
-          </w:rPr>
-          <w:t>45</w:t>
-        </w:r>
-        <w:r>
-          <w:rPr>
-            <w:noProof/>
-          </w:rPr>
-          <w:fldChar w:fldCharType="end"/>
-        </w:r>
-      </w:hyperlink>
-    </w:p>
-    <w:p>
-      <w:pPr>
-        <w:pStyle w:val="Sommario2"/>
-        <w:tabs>
-          <w:tab w:val="right" w:leader="dot" w:pos="10051"/>
-        </w:tabs>
-        <w:rPr>
-          <w:rFonts w:cstheme="minorBidi"/>
-          <w:noProof/>
-          <w:sz w:val="22"/>
-          <w:szCs w:val="22"/>
-        </w:rPr>
-      </w:pPr>
-      <w:hyperlink w:anchor="_Toc492045373" w:history="1">
-        <w:r>
-          <w:rPr>
-            <w:rStyle w:val="Collegamentoipertestuale"/>
-            <w:noProof/>
-          </w:rPr>
-          <w:t>5.3 – Funzionalità e interfaccia utente</w:t>
-        </w:r>
-        <w:r>
-          <w:rPr>
-            <w:noProof/>
-          </w:rPr>
-          <w:tab/>
-        </w:r>
-        <w:r>
-          <w:rPr>
-            <w:noProof/>
-          </w:rPr>
-          <w:fldChar w:fldCharType="begin"/>
-        </w:r>
-        <w:r>
-          <w:rPr>
-            <w:noProof/>
-          </w:rPr>
-          <w:instrText xml:space="preserve"> PAGEREF _Toc492045373 \h </w:instrText>
+          <w:instrText xml:space="preserve"> PAGEREF _Toc492070294 \h </w:instrText>
         </w:r>
         <w:r>
           <w:rPr>
@@ -3571,7 +3373,7 @@
     </w:p>
     <w:p>
       <w:pPr>
-        <w:pStyle w:val="Sommario3"/>
+        <w:pStyle w:val="Sommario2"/>
         <w:tabs>
           <w:tab w:val="right" w:leader="dot" w:pos="10051"/>
         </w:tabs>
@@ -3582,13 +3384,13 @@
           <w:szCs w:val="22"/>
         </w:rPr>
       </w:pPr>
-      <w:hyperlink w:anchor="_Toc492045374" w:history="1">
+      <w:hyperlink w:anchor="_Toc492070295" w:history="1">
         <w:r>
           <w:rPr>
             <w:rStyle w:val="Collegamentoipertestuale"/>
             <w:noProof/>
           </w:rPr>
-          <w:t>5.3.1 - Funzionalità implementate</w:t>
+          <w:t>5.1 - Strumenti di sviluppo utilizzati</w:t>
         </w:r>
         <w:r>
           <w:rPr>
@@ -3606,7 +3408,7 @@
           <w:rPr>
             <w:noProof/>
           </w:rPr>
-          <w:instrText xml:space="preserve"> PAGEREF _Toc492045374 \h </w:instrText>
+          <w:instrText xml:space="preserve"> PAGEREF _Toc492070295 \h </w:instrText>
         </w:r>
         <w:r>
           <w:rPr>
@@ -3635,7 +3437,7 @@
     </w:p>
     <w:p>
       <w:pPr>
-        <w:pStyle w:val="Sommario3"/>
+        <w:pStyle w:val="Sommario2"/>
         <w:tabs>
           <w:tab w:val="right" w:leader="dot" w:pos="10051"/>
         </w:tabs>
@@ -3646,13 +3448,13 @@
           <w:szCs w:val="22"/>
         </w:rPr>
       </w:pPr>
-      <w:hyperlink w:anchor="_Toc492045375" w:history="1">
+      <w:hyperlink w:anchor="_Toc492070296" w:history="1">
         <w:r>
           <w:rPr>
             <w:rStyle w:val="Collegamentoipertestuale"/>
             <w:noProof/>
           </w:rPr>
-          <w:t>5.3.2 - Interfaccia utente</w:t>
+          <w:t>5.2 - Architettura del software applicativo e implementazione</w:t>
         </w:r>
         <w:r>
           <w:rPr>
@@ -3670,7 +3472,71 @@
           <w:rPr>
             <w:noProof/>
           </w:rPr>
-          <w:instrText xml:space="preserve"> PAGEREF _Toc492045375 \h </w:instrText>
+          <w:instrText xml:space="preserve"> PAGEREF _Toc492070296 \h </w:instrText>
+        </w:r>
+        <w:r>
+          <w:rPr>
+            <w:noProof/>
+          </w:rPr>
+        </w:r>
+        <w:r>
+          <w:rPr>
+            <w:noProof/>
+          </w:rPr>
+          <w:fldChar w:fldCharType="separate"/>
+        </w:r>
+        <w:r>
+          <w:rPr>
+            <w:noProof/>
+          </w:rPr>
+          <w:t>46</w:t>
+        </w:r>
+        <w:r>
+          <w:rPr>
+            <w:noProof/>
+          </w:rPr>
+          <w:fldChar w:fldCharType="end"/>
+        </w:r>
+      </w:hyperlink>
+    </w:p>
+    <w:p>
+      <w:pPr>
+        <w:pStyle w:val="Sommario2"/>
+        <w:tabs>
+          <w:tab w:val="right" w:leader="dot" w:pos="10051"/>
+        </w:tabs>
+        <w:rPr>
+          <w:rFonts w:cstheme="minorBidi"/>
+          <w:noProof/>
+          <w:sz w:val="22"/>
+          <w:szCs w:val="22"/>
+        </w:rPr>
+      </w:pPr>
+      <w:hyperlink w:anchor="_Toc492070297" w:history="1">
+        <w:r>
+          <w:rPr>
+            <w:rStyle w:val="Collegamentoipertestuale"/>
+            <w:noProof/>
+          </w:rPr>
+          <w:t>5.3 – Funzionalità e interfaccia utente</w:t>
+        </w:r>
+        <w:r>
+          <w:rPr>
+            <w:noProof/>
+          </w:rPr>
+          <w:tab/>
+        </w:r>
+        <w:r>
+          <w:rPr>
+            <w:noProof/>
+          </w:rPr>
+          <w:fldChar w:fldCharType="begin"/>
+        </w:r>
+        <w:r>
+          <w:rPr>
+            <w:noProof/>
+          </w:rPr>
+          <w:instrText xml:space="preserve"> PAGEREF _Toc492070297 \h </w:instrText>
         </w:r>
         <w:r>
           <w:rPr>
@@ -3699,6 +3565,134 @@
     </w:p>
     <w:p>
       <w:pPr>
+        <w:pStyle w:val="Sommario3"/>
+        <w:tabs>
+          <w:tab w:val="right" w:leader="dot" w:pos="10051"/>
+        </w:tabs>
+        <w:rPr>
+          <w:rFonts w:cstheme="minorBidi"/>
+          <w:noProof/>
+          <w:sz w:val="22"/>
+          <w:szCs w:val="22"/>
+        </w:rPr>
+      </w:pPr>
+      <w:hyperlink w:anchor="_Toc492070298" w:history="1">
+        <w:r>
+          <w:rPr>
+            <w:rStyle w:val="Collegamentoipertestuale"/>
+            <w:noProof/>
+          </w:rPr>
+          <w:t>5.3.1 - Funzionalità implementate</w:t>
+        </w:r>
+        <w:r>
+          <w:rPr>
+            <w:noProof/>
+          </w:rPr>
+          <w:tab/>
+        </w:r>
+        <w:r>
+          <w:rPr>
+            <w:noProof/>
+          </w:rPr>
+          <w:fldChar w:fldCharType="begin"/>
+        </w:r>
+        <w:r>
+          <w:rPr>
+            <w:noProof/>
+          </w:rPr>
+          <w:instrText xml:space="preserve"> PAGEREF _Toc492070298 \h </w:instrText>
+        </w:r>
+        <w:r>
+          <w:rPr>
+            <w:noProof/>
+          </w:rPr>
+        </w:r>
+        <w:r>
+          <w:rPr>
+            <w:noProof/>
+          </w:rPr>
+          <w:fldChar w:fldCharType="separate"/>
+        </w:r>
+        <w:r>
+          <w:rPr>
+            <w:noProof/>
+          </w:rPr>
+          <w:t>47</w:t>
+        </w:r>
+        <w:r>
+          <w:rPr>
+            <w:noProof/>
+          </w:rPr>
+          <w:fldChar w:fldCharType="end"/>
+        </w:r>
+      </w:hyperlink>
+    </w:p>
+    <w:p>
+      <w:pPr>
+        <w:pStyle w:val="Sommario3"/>
+        <w:tabs>
+          <w:tab w:val="right" w:leader="dot" w:pos="10051"/>
+        </w:tabs>
+        <w:rPr>
+          <w:rFonts w:cstheme="minorBidi"/>
+          <w:noProof/>
+          <w:sz w:val="22"/>
+          <w:szCs w:val="22"/>
+        </w:rPr>
+      </w:pPr>
+      <w:hyperlink w:anchor="_Toc492070299" w:history="1">
+        <w:r>
+          <w:rPr>
+            <w:rStyle w:val="Collegamentoipertestuale"/>
+            <w:noProof/>
+          </w:rPr>
+          <w:t>5.3.2 - Interfaccia utente</w:t>
+        </w:r>
+        <w:r>
+          <w:rPr>
+            <w:noProof/>
+          </w:rPr>
+          <w:tab/>
+        </w:r>
+        <w:r>
+          <w:rPr>
+            <w:noProof/>
+          </w:rPr>
+          <w:fldChar w:fldCharType="begin"/>
+        </w:r>
+        <w:r>
+          <w:rPr>
+            <w:noProof/>
+          </w:rPr>
+          <w:instrText xml:space="preserve"> PAGEREF _Toc492070299 \h </w:instrText>
+        </w:r>
+        <w:r>
+          <w:rPr>
+            <w:noProof/>
+          </w:rPr>
+        </w:r>
+        <w:r>
+          <w:rPr>
+            <w:noProof/>
+          </w:rPr>
+          <w:fldChar w:fldCharType="separate"/>
+        </w:r>
+        <w:r>
+          <w:rPr>
+            <w:noProof/>
+          </w:rPr>
+          <w:t>48</w:t>
+        </w:r>
+        <w:r>
+          <w:rPr>
+            <w:noProof/>
+          </w:rPr>
+          <w:fldChar w:fldCharType="end"/>
+        </w:r>
+      </w:hyperlink>
+    </w:p>
+    <w:p>
+      <w:pPr>
         <w:pStyle w:val="Sommario2"/>
         <w:tabs>
           <w:tab w:val="right" w:leader="dot" w:pos="10061"/>
@@ -3720,7 +3714,7 @@
         <w:lastRenderedPageBreak/>
         <w:tab/>
       </w:r>
-      <w:bookmarkStart w:id="0" w:name="_Toc492045331"/>
+      <w:bookmarkStart w:id="0" w:name="_Toc492070255"/>
       <w:r>
         <w:rPr>
           <w:iCs/>
@@ -3735,7 +3729,7 @@
       <w:pPr>
         <w:pStyle w:val="Titolo2"/>
       </w:pPr>
-      <w:bookmarkStart w:id="1" w:name="_Toc492045332"/>
+      <w:bookmarkStart w:id="1" w:name="_Toc492070256"/>
       <w:r>
         <w:rPr>
           <w:rStyle w:val="Enfasidelicata"/>
@@ -3862,7 +3856,7 @@
       <w:pPr>
         <w:pStyle w:val="Titolo2"/>
       </w:pPr>
-      <w:bookmarkStart w:id="2" w:name="_Toc492045333"/>
+      <w:bookmarkStart w:id="2" w:name="_Toc492070257"/>
       <w:r>
         <w:rPr>
           <w:rStyle w:val="Enfasidelicata"/>
@@ -6526,19 +6520,16 @@
     </w:tbl>
     <w:p>
       <w:pPr>
+        <w:rPr>
+          <w:rStyle w:val="Enfasidelicata"/>
+        </w:rPr>
+      </w:pPr>
+    </w:p>
+    <w:p>
+      <w:pPr>
         <w:pStyle w:val="Titolo2"/>
-        <w:jc w:val="left"/>
-        <w:rPr>
-          <w:rStyle w:val="Enfasidelicata"/>
-        </w:rPr>
-      </w:pPr>
-    </w:p>
-    <w:p/>
-    <w:p>
-      <w:pPr>
-        <w:pStyle w:val="Titolo2"/>
-      </w:pPr>
-      <w:bookmarkStart w:id="3" w:name="_Toc492045334"/>
+      </w:pPr>
+      <w:bookmarkStart w:id="3" w:name="_Toc492070258"/>
       <w:r>
         <w:rPr>
           <w:rStyle w:val="Enfasidelicata"/>
@@ -7029,6 +7020,18 @@
         </w:rPr>
         <w:t>originali o generici.</w:t>
       </w:r>
+    </w:p>
+    <w:p>
+      <w:pPr>
+        <w:pStyle w:val="Standard"/>
+        <w:jc w:val="both"/>
+        <w:rPr>
+          <w:rFonts w:eastAsia="Times New Roman"/>
+          <w:i/>
+          <w:sz w:val="20"/>
+          <w:szCs w:val="18"/>
+        </w:rPr>
+      </w:pPr>
     </w:p>
     <w:p>
       <w:pPr>
@@ -7636,7 +7639,7 @@
         <w:lastRenderedPageBreak/>
         <w:tab/>
       </w:r>
-      <w:bookmarkStart w:id="6" w:name="_Toc492045335"/>
+      <w:bookmarkStart w:id="6" w:name="_Toc492070259"/>
       <w:r>
         <w:rPr>
           <w:iCs/>
@@ -7653,7 +7656,7 @@
           <w:rStyle w:val="Enfasidelicata"/>
         </w:rPr>
       </w:pPr>
-      <w:bookmarkStart w:id="7" w:name="_Toc492045336"/>
+      <w:bookmarkStart w:id="7" w:name="_Toc492070260"/>
       <w:r>
         <w:rPr>
           <w:rStyle w:val="Enfasidelicata"/>
@@ -7811,7 +7814,7 @@
           <w:rStyle w:val="Enfasidelicata"/>
         </w:rPr>
       </w:pPr>
-      <w:bookmarkStart w:id="8" w:name="_Toc492045337"/>
+      <w:bookmarkStart w:id="8" w:name="_Toc492070261"/>
       <w:r>
         <w:rPr>
           <w:rStyle w:val="Enfasidelicata"/>
@@ -8437,7 +8440,7 @@
       <w:pPr>
         <w:pStyle w:val="Titolo2"/>
       </w:pPr>
-      <w:bookmarkStart w:id="9" w:name="_Toc492045338"/>
+      <w:bookmarkStart w:id="9" w:name="_Toc492070262"/>
       <w:r>
         <w:rPr>
           <w:rStyle w:val="Enfasidelicata"/>
@@ -8491,7 +8494,7 @@
       <w:pPr>
         <w:pStyle w:val="Titolo3"/>
       </w:pPr>
-      <w:bookmarkStart w:id="10" w:name="_Toc492045339"/>
+      <w:bookmarkStart w:id="10" w:name="_Toc492070263"/>
       <w:r>
         <w:rPr>
           <w:rStyle w:val="Enfasidelicata"/>
@@ -8838,7 +8841,7 @@
       <w:pPr>
         <w:pStyle w:val="Titolo3"/>
       </w:pPr>
-      <w:bookmarkStart w:id="12" w:name="_Toc492045340"/>
+      <w:bookmarkStart w:id="12" w:name="_Toc492070264"/>
       <w:r>
         <w:rPr>
           <w:rStyle w:val="Enfasidelicata"/>
@@ -9259,7 +9262,7 @@
       <w:pPr>
         <w:pStyle w:val="Titolo3"/>
       </w:pPr>
-      <w:bookmarkStart w:id="13" w:name="_Toc492045341"/>
+      <w:bookmarkStart w:id="13" w:name="_Toc492070265"/>
       <w:r>
         <w:rPr>
           <w:rStyle w:val="Enfasidelicata"/>
@@ -9575,7 +9578,7 @@
       <w:pPr>
         <w:pStyle w:val="Titolo3"/>
       </w:pPr>
-      <w:bookmarkStart w:id="14" w:name="_Toc492045342"/>
+      <w:bookmarkStart w:id="14" w:name="_Toc492070266"/>
       <w:r>
         <w:rPr>
           <w:rStyle w:val="Enfasidelicata"/>
@@ -10184,7 +10187,7 @@
       <w:pPr>
         <w:pStyle w:val="Titolo3"/>
       </w:pPr>
-      <w:bookmarkStart w:id="15" w:name="_Toc492045343"/>
+      <w:bookmarkStart w:id="15" w:name="_Toc492070267"/>
       <w:r>
         <w:rPr>
           <w:rStyle w:val="Enfasidelicata"/>
@@ -10429,7 +10432,7 @@
       <w:pPr>
         <w:pStyle w:val="Titolo3"/>
       </w:pPr>
-      <w:bookmarkStart w:id="17" w:name="_Toc492045344"/>
+      <w:bookmarkStart w:id="17" w:name="_Toc492070268"/>
       <w:r>
         <w:rPr>
           <w:rStyle w:val="Enfasidelicata"/>
@@ -10740,7 +10743,7 @@
       <w:pPr>
         <w:pStyle w:val="Titolo2"/>
       </w:pPr>
-      <w:bookmarkStart w:id="18" w:name="_Toc492045345"/>
+      <w:bookmarkStart w:id="18" w:name="_Toc492070269"/>
       <w:r>
         <w:rPr>
           <w:rStyle w:val="Enfasidelicata"/>
@@ -10778,17 +10781,8 @@
           <w:rStyle w:val="Enfasidelicata"/>
           <w:color w:val="00000A"/>
         </w:rPr>
-        <w:t>entry-</w:t>
-      </w:r>
-      <w:proofErr w:type="spellStart"/>
-      <w:r>
-        <w:rPr>
-          <w:rStyle w:val="Enfasidelicata"/>
-          <w:color w:val="00000A"/>
-        </w:rPr>
-        <w:t>entity</w:t>
-      </w:r>
-      <w:proofErr w:type="spellEnd"/>
+        <w:t>entry-entity</w:t>
+      </w:r>
       <w:r>
         <w:rPr>
           <w:rStyle w:val="Enfasidelicata"/>
@@ -10892,7 +10886,7 @@
       <w:pPr>
         <w:pStyle w:val="Titolo3"/>
       </w:pPr>
-      <w:bookmarkStart w:id="19" w:name="_Toc492045346"/>
+      <w:bookmarkStart w:id="19" w:name="_Toc492070270"/>
       <w:r>
         <w:rPr>
           <w:rStyle w:val="Enfasidelicata"/>
@@ -11469,7 +11463,7 @@
       <w:pPr>
         <w:pStyle w:val="Titolo3"/>
       </w:pPr>
-      <w:bookmarkStart w:id="20" w:name="_Toc492045347"/>
+      <w:bookmarkStart w:id="20" w:name="_Toc492070271"/>
       <w:r>
         <w:rPr>
           <w:rStyle w:val="Enfasidelicata"/>
@@ -12035,7 +12029,7 @@
       <w:pPr>
         <w:pStyle w:val="Titolo3"/>
       </w:pPr>
-      <w:bookmarkStart w:id="21" w:name="_Toc492045348"/>
+      <w:bookmarkStart w:id="21" w:name="_Toc492070272"/>
       <w:r>
         <w:rPr>
           <w:rStyle w:val="Enfasidelicata"/>
@@ -12523,7 +12517,7 @@
       <w:pPr>
         <w:pStyle w:val="Titolo3"/>
       </w:pPr>
-      <w:bookmarkStart w:id="22" w:name="_Toc492045349"/>
+      <w:bookmarkStart w:id="22" w:name="_Toc492070273"/>
       <w:r>
         <w:rPr>
           <w:rStyle w:val="Enfasidelicata"/>
@@ -12997,7 +12991,7 @@
         <w:pStyle w:val="Titolo3"/>
         <w:jc w:val="both"/>
       </w:pPr>
-      <w:bookmarkStart w:id="23" w:name="_Toc492045350"/>
+      <w:bookmarkStart w:id="23" w:name="_Toc492070274"/>
       <w:r>
         <w:rPr>
           <w:rStyle w:val="Enfasidelicata"/>
@@ -13137,8 +13131,6 @@
         </w:rPr>
         <w:t>Per i suddetti corrieri si registrano: ragione sociale, partita IVA, indirizzo e città della sede principale e almeno un recapito e un indirizzo mail.</w:t>
       </w:r>
-      <w:bookmarkStart w:id="24" w:name="_GoBack"/>
-      <w:bookmarkEnd w:id="24"/>
     </w:p>
     <w:p>
       <w:pPr>
@@ -13342,7 +13334,7 @@
       <w:pPr>
         <w:pStyle w:val="Titolo2"/>
       </w:pPr>
-      <w:bookmarkStart w:id="25" w:name="_Toc492045351"/>
+      <w:bookmarkStart w:id="24" w:name="_Toc492070275"/>
       <w:r>
         <w:rPr>
           <w:rStyle w:val="Enfasidelicata"/>
@@ -13350,7 +13342,7 @@
         <w:lastRenderedPageBreak/>
         <w:t>2.5 – Schema concettuale finale</w:t>
       </w:r>
-      <w:bookmarkEnd w:id="25"/>
+      <w:bookmarkEnd w:id="24"/>
     </w:p>
     <w:p>
       <w:pPr>
@@ -13501,29 +13493,29 @@
       <w:pPr>
         <w:pStyle w:val="Titolo1"/>
       </w:pPr>
-      <w:bookmarkStart w:id="26" w:name="_Toc492045352"/>
+      <w:bookmarkStart w:id="25" w:name="_Toc492070276"/>
       <w:r>
         <w:lastRenderedPageBreak/>
         <w:t>PROGETTAZIONE LOGICA</w:t>
       </w:r>
+      <w:bookmarkEnd w:id="25"/>
+    </w:p>
+    <w:p/>
+    <w:p>
+      <w:pPr>
+        <w:pStyle w:val="Titolo2"/>
+      </w:pPr>
+      <w:bookmarkStart w:id="26" w:name="_Toc492070277"/>
+      <w:r>
+        <w:t xml:space="preserve">3.1 </w:t>
+      </w:r>
+      <w:r>
+        <w:t>–</w:t>
+      </w:r>
+      <w:r>
+        <w:t xml:space="preserve"> Specifiche funzionali</w:t>
+      </w:r>
       <w:bookmarkEnd w:id="26"/>
-    </w:p>
-    <w:p/>
-    <w:p>
-      <w:pPr>
-        <w:pStyle w:val="Titolo2"/>
-      </w:pPr>
-      <w:bookmarkStart w:id="27" w:name="_Toc492045353"/>
-      <w:r>
-        <w:t xml:space="preserve">3.1 </w:t>
-      </w:r>
-      <w:r>
-        <w:t>–</w:t>
-      </w:r>
-      <w:r>
-        <w:t xml:space="preserve"> Specifiche funzionali</w:t>
-      </w:r>
-      <w:bookmarkEnd w:id="27"/>
     </w:p>
     <w:p/>
     <w:p>
@@ -13793,7 +13785,7 @@
         <w:pStyle w:val="Titolo3"/>
         <w:jc w:val="both"/>
       </w:pPr>
-      <w:bookmarkStart w:id="28" w:name="_Toc492045354"/>
+      <w:bookmarkStart w:id="27" w:name="_Toc492070278"/>
       <w:r>
         <w:rPr>
           <w:sz w:val="24"/>
@@ -13821,7 +13813,7 @@
         </w:rPr>
         <w:t xml:space="preserve"> dati</w:t>
       </w:r>
-      <w:bookmarkEnd w:id="28"/>
+      <w:bookmarkEnd w:id="27"/>
       <w:r>
         <w:t xml:space="preserve"> </w:t>
       </w:r>
@@ -14072,7 +14064,7 @@
         <w:pStyle w:val="Titolo3"/>
         <w:jc w:val="both"/>
       </w:pPr>
-      <w:bookmarkStart w:id="29" w:name="_Toc492045355"/>
+      <w:bookmarkStart w:id="28" w:name="_Toc492070279"/>
       <w:r>
         <w:rPr>
           <w:sz w:val="24"/>
@@ -14100,7 +14092,7 @@
         </w:rPr>
         <w:t>i per scelte decisionali</w:t>
       </w:r>
-      <w:bookmarkEnd w:id="29"/>
+      <w:bookmarkEnd w:id="28"/>
     </w:p>
     <w:p>
       <w:pPr>
@@ -14275,7 +14267,7 @@
           <w:szCs w:val="24"/>
         </w:rPr>
       </w:pPr>
-      <w:bookmarkStart w:id="30" w:name="_Toc492045356"/>
+      <w:bookmarkStart w:id="29" w:name="_Toc492070280"/>
       <w:r>
         <w:rPr>
           <w:sz w:val="24"/>
@@ -14296,7 +14288,7 @@
         </w:rPr>
         <w:t>Calcoli economici e costi</w:t>
       </w:r>
-      <w:bookmarkEnd w:id="30"/>
+      <w:bookmarkEnd w:id="29"/>
     </w:p>
     <w:p>
       <w:pPr>
@@ -14387,7 +14379,7 @@
       <w:pPr>
         <w:jc w:val="both"/>
       </w:pPr>
-      <w:bookmarkStart w:id="31" w:name="_Hlk491953939"/>
+      <w:bookmarkStart w:id="30" w:name="_Hlk491953939"/>
       <w:r>
         <w:rPr>
           <w:b/>
@@ -14438,7 +14430,7 @@
         <w:t>numero di automobili acquistate.</w:t>
       </w:r>
     </w:p>
-    <w:bookmarkEnd w:id="31"/>
+    <w:bookmarkEnd w:id="30"/>
     <w:p>
       <w:pPr>
         <w:jc w:val="both"/>
@@ -14453,7 +14445,7 @@
           <w:szCs w:val="24"/>
         </w:rPr>
       </w:pPr>
-      <w:bookmarkStart w:id="32" w:name="_Toc492045357"/>
+      <w:bookmarkStart w:id="31" w:name="_Toc492070281"/>
       <w:r>
         <w:rPr>
           <w:sz w:val="24"/>
@@ -14474,7 +14466,7 @@
         </w:rPr>
         <w:t>Inserimenti e acquisti</w:t>
       </w:r>
-      <w:bookmarkEnd w:id="32"/>
+      <w:bookmarkEnd w:id="31"/>
     </w:p>
     <w:p>
       <w:pPr>
@@ -14594,7 +14586,7 @@
       <w:pPr>
         <w:pStyle w:val="Titolo2"/>
       </w:pPr>
-      <w:bookmarkStart w:id="33" w:name="_Toc492045358"/>
+      <w:bookmarkStart w:id="32" w:name="_Toc492070282"/>
       <w:r>
         <w:t>3.</w:t>
       </w:r>
@@ -14616,7 +14608,7 @@
       <w:r>
         <w:t xml:space="preserve"> dati</w:t>
       </w:r>
-      <w:bookmarkEnd w:id="33"/>
+      <w:bookmarkEnd w:id="32"/>
     </w:p>
     <w:tbl>
       <w:tblPr>
@@ -19942,12 +19934,7 @@
       <w:pPr>
         <w:pStyle w:val="Titolo2"/>
       </w:pPr>
-    </w:p>
-    <w:p>
-      <w:pPr>
-        <w:pStyle w:val="Titolo2"/>
-      </w:pPr>
-      <w:bookmarkStart w:id="34" w:name="_Toc492045359"/>
+      <w:bookmarkStart w:id="33" w:name="_Toc492070283"/>
       <w:r>
         <w:t>3.</w:t>
       </w:r>
@@ -19960,11 +19947,12 @@
       <w:r>
         <w:t xml:space="preserve"> Frequenza Operazioni</w:t>
       </w:r>
-      <w:bookmarkEnd w:id="34"/>
+      <w:bookmarkEnd w:id="33"/>
       <w:r>
         <w:t xml:space="preserve"> </w:t>
       </w:r>
     </w:p>
+    <w:p/>
     <w:tbl>
       <w:tblPr>
         <w:tblW w:w="10490" w:type="dxa"/>
@@ -24060,7 +24048,7 @@
       <w:pPr>
         <w:pStyle w:val="Titolo2"/>
       </w:pPr>
-      <w:bookmarkStart w:id="35" w:name="_Toc492045360"/>
+      <w:bookmarkStart w:id="34" w:name="_Toc492070284"/>
       <w:r>
         <w:lastRenderedPageBreak/>
         <w:t>3.</w:t>
@@ -24077,14 +24065,14 @@
       <w:r>
         <w:t xml:space="preserve"> Analisi</w:t>
       </w:r>
-      <w:bookmarkEnd w:id="35"/>
+      <w:bookmarkEnd w:id="34"/>
     </w:p>
     <w:p>
       <w:pPr>
         <w:pStyle w:val="Titolo3"/>
         <w:jc w:val="both"/>
       </w:pPr>
-      <w:bookmarkStart w:id="36" w:name="_Toc492045361"/>
+      <w:bookmarkStart w:id="35" w:name="_Toc492070285"/>
       <w:r>
         <w:t>3.</w:t>
       </w:r>
@@ -24103,7 +24091,7 @@
       <w:r>
         <w:t xml:space="preserve"> Analisi gerarchie</w:t>
       </w:r>
-      <w:bookmarkEnd w:id="36"/>
+      <w:bookmarkEnd w:id="35"/>
     </w:p>
     <w:p>
       <w:pPr>
@@ -25261,7 +25249,7 @@
       <w:pPr>
         <w:pStyle w:val="Titolo3"/>
       </w:pPr>
-      <w:bookmarkStart w:id="37" w:name="_Toc492045362"/>
+      <w:bookmarkStart w:id="36" w:name="_Toc492070286"/>
       <w:r>
         <w:t>3.</w:t>
       </w:r>
@@ -25280,152 +25268,152 @@
       <w:r>
         <w:t xml:space="preserve"> Identificatori</w:t>
       </w:r>
+      <w:bookmarkEnd w:id="36"/>
+      <w:r>
+        <w:t xml:space="preserve"> </w:t>
+      </w:r>
+    </w:p>
+    <w:p>
+      <w:pPr>
+        <w:jc w:val="both"/>
+      </w:pPr>
+      <w:r>
+        <w:t xml:space="preserve">Dopo aver tradotto ogni entità in una relazione con gli stessi attributi è necessario scegliere per ognuna di essi un identificatore univoco non nullo detto chiave primaria. Per quasi tutte le entità è stata utilizzata la chiave definita in fase di progettazione concettuale eccetto quella di cliente. Dopo aver accorpato la gerarchia è stato necessario introdurre un identificatore </w:t>
+      </w:r>
+      <w:r>
+        <w:rPr>
+          <w:i/>
+        </w:rPr>
+        <w:t>Id</w:t>
+      </w:r>
+      <w:r>
+        <w:t xml:space="preserve"> e porre come univoche, o chiavi secondarie, quelle utilizzate precedentemente dai figli (</w:t>
+      </w:r>
+      <w:r>
+        <w:rPr>
+          <w:i/>
+        </w:rPr>
+        <w:t>Partita IVA e Codice Fiscale</w:t>
+      </w:r>
+      <w:r>
+        <w:t xml:space="preserve">). </w:t>
+      </w:r>
+    </w:p>
+    <w:p>
+      <w:r>
+        <w:t>Per tutte le entità con identificazione esterna è stato sufficiente utilizzare l’attributo importato come chiave esterna come identificatore primario.</w:t>
+      </w:r>
+    </w:p>
+    <w:p>
+      <w:pPr>
+        <w:pStyle w:val="Titolo3"/>
+      </w:pPr>
+      <w:bookmarkStart w:id="37" w:name="_Toc492070287"/>
+      <w:r>
+        <w:t>3.</w:t>
+      </w:r>
+      <w:r>
+        <w:t>4</w:t>
+      </w:r>
+      <w:r>
+        <w:t>.</w:t>
+      </w:r>
+      <w:r>
+        <w:t>3</w:t>
+      </w:r>
+      <w:r>
+        <w:t xml:space="preserve"> </w:t>
+      </w:r>
+      <w:r>
+        <w:t>–</w:t>
+      </w:r>
+      <w:r>
+        <w:t xml:space="preserve"> Attributi </w:t>
+      </w:r>
+      <w:r>
+        <w:t>multi valore</w:t>
+      </w:r>
+      <w:r>
+        <w:t>/composti</w:t>
+      </w:r>
       <w:bookmarkEnd w:id="37"/>
+    </w:p>
+    <w:p>
+      <w:pPr>
+        <w:jc w:val="both"/>
+      </w:pPr>
+      <w:r>
+        <w:t xml:space="preserve">Principalmente in questa parte dell’analisi non si sono trovate troppe difficoltà. Si è deciso di trasformare gli attributi </w:t>
+      </w:r>
+      <w:r>
+        <w:t>multi valori</w:t>
+      </w:r>
+      <w:r>
+        <w:t xml:space="preserve"> in una lista di attributi singoli. </w:t>
+      </w:r>
+      <w:r>
+        <w:t>Gli attributi secondati sono stati impostati opzionali perché il più delle volte non risultano necessari (es. numero di telefono, indirizzo e-mail) ma per rendere il Database robusto è opportuno inserirli.</w:t>
+      </w:r>
+    </w:p>
+    <w:p>
+      <w:pPr>
+        <w:jc w:val="both"/>
+      </w:pPr>
+      <w:r>
+        <w:t xml:space="preserve">Per quanto riguarda gli attributi composti che riguardavano la </w:t>
+      </w:r>
+      <w:r>
+        <w:rPr>
+          <w:i/>
+        </w:rPr>
+        <w:t>sede</w:t>
+      </w:r>
+      <w:r>
+        <w:t xml:space="preserve"> di varie entità non si è inserita una ulteriore entità </w:t>
+      </w:r>
+      <w:r>
+        <w:rPr>
+          <w:i/>
+        </w:rPr>
+        <w:t>Sede</w:t>
+      </w:r>
+      <w:r>
+        <w:t xml:space="preserve"> che contenesse tutte le sedi univoche referenziate alle varie relazioni. </w:t>
+      </w:r>
+      <w:r>
+        <w:t>È</w:t>
+      </w:r>
+      <w:r>
+        <w:t xml:space="preserve"> stata effettuata questa scelta per motivi di spazio e praticità di utilizzo nelle query. Ricorrere a join e indici per ottenere indirizzi e informazioni non è stato considerato opportuno.</w:t>
+      </w:r>
+    </w:p>
+    <w:p>
+      <w:pPr>
+        <w:pStyle w:val="Titolo3"/>
+      </w:pPr>
+      <w:bookmarkStart w:id="38" w:name="_Toc492070288"/>
+      <w:r>
+        <w:t>3.</w:t>
+      </w:r>
+      <w:r>
+        <w:t>4</w:t>
+      </w:r>
+      <w:r>
+        <w:t>.</w:t>
+      </w:r>
+      <w:r>
+        <w:t>4</w:t>
+      </w:r>
       <w:r>
         <w:t xml:space="preserve"> </w:t>
       </w:r>
-    </w:p>
-    <w:p>
-      <w:pPr>
-        <w:jc w:val="both"/>
-      </w:pPr>
-      <w:r>
-        <w:t xml:space="preserve">Dopo aver tradotto ogni entità in una relazione con gli stessi attributi è necessario scegliere per ognuna di essi un identificatore univoco non nullo detto chiave primaria. Per quasi tutte le entità è stata utilizzata la chiave definita in fase di progettazione concettuale eccetto quella di cliente. Dopo aver accorpato la gerarchia è stato necessario introdurre un identificatore </w:t>
-      </w:r>
-      <w:r>
-        <w:rPr>
-          <w:i/>
-        </w:rPr>
-        <w:t>Id</w:t>
-      </w:r>
-      <w:r>
-        <w:t xml:space="preserve"> e porre come univoche, o chiavi secondarie, quelle utilizzate precedentemente dai figli (</w:t>
-      </w:r>
-      <w:r>
-        <w:rPr>
-          <w:i/>
-        </w:rPr>
-        <w:t>Partita IVA e Codice Fiscale</w:t>
-      </w:r>
-      <w:r>
-        <w:t xml:space="preserve">). </w:t>
-      </w:r>
-    </w:p>
-    <w:p>
-      <w:r>
-        <w:t>Per tutte le entità con identificazione esterna è stato sufficiente utilizzare l’attributo importato come chiave esterna come identificatore primario.</w:t>
-      </w:r>
-    </w:p>
-    <w:p>
-      <w:pPr>
-        <w:pStyle w:val="Titolo3"/>
-      </w:pPr>
-      <w:bookmarkStart w:id="38" w:name="_Toc492045363"/>
-      <w:r>
-        <w:t>3.</w:t>
-      </w:r>
-      <w:r>
-        <w:t>4</w:t>
-      </w:r>
-      <w:r>
-        <w:t>.</w:t>
-      </w:r>
-      <w:r>
-        <w:t>3</w:t>
-      </w:r>
-      <w:r>
-        <w:t xml:space="preserve"> </w:t>
-      </w:r>
       <w:r>
         <w:t>–</w:t>
       </w:r>
       <w:r>
-        <w:t xml:space="preserve"> Attributi </w:t>
-      </w:r>
-      <w:r>
-        <w:t>multi valore</w:t>
-      </w:r>
-      <w:r>
-        <w:t>/composti</w:t>
+        <w:t xml:space="preserve"> Associazioni</w:t>
       </w:r>
       <w:bookmarkEnd w:id="38"/>
-    </w:p>
-    <w:p>
-      <w:pPr>
-        <w:jc w:val="both"/>
-      </w:pPr>
-      <w:r>
-        <w:t xml:space="preserve">Principalmente in questa parte dell’analisi non si sono trovate troppe difficoltà. Si è deciso di trasformare gli attributi </w:t>
-      </w:r>
-      <w:r>
-        <w:t>multi valori</w:t>
-      </w:r>
-      <w:r>
-        <w:t xml:space="preserve"> in una lista di attributi singoli. </w:t>
-      </w:r>
-      <w:r>
-        <w:t>Gli attributi secondati sono stati impostati opzionali perché il più delle volte non risultano necessari (es. numero di telefono, indirizzo e-mail) ma per rendere il Database robusto è opportuno inserirli.</w:t>
-      </w:r>
-    </w:p>
-    <w:p>
-      <w:pPr>
-        <w:jc w:val="both"/>
-      </w:pPr>
-      <w:r>
-        <w:t xml:space="preserve">Per quanto riguarda gli attributi composti che riguardavano la </w:t>
-      </w:r>
-      <w:r>
-        <w:rPr>
-          <w:i/>
-        </w:rPr>
-        <w:t>sede</w:t>
-      </w:r>
-      <w:r>
-        <w:t xml:space="preserve"> di varie entità non si è inserita una ulteriore entità </w:t>
-      </w:r>
-      <w:r>
-        <w:rPr>
-          <w:i/>
-        </w:rPr>
-        <w:t>Sede</w:t>
-      </w:r>
-      <w:r>
-        <w:t xml:space="preserve"> che contenesse tutte le sedi univoche referenziate alle varie relazioni. </w:t>
-      </w:r>
-      <w:r>
-        <w:t>È</w:t>
-      </w:r>
-      <w:r>
-        <w:t xml:space="preserve"> stata effettuata questa scelta per motivi di spazio e praticità di utilizzo nelle query. Ricorrere a join e indici per ottenere indirizzi e informazioni non è stato considerato opportuno.</w:t>
-      </w:r>
-    </w:p>
-    <w:p>
-      <w:pPr>
-        <w:pStyle w:val="Titolo3"/>
-      </w:pPr>
-      <w:bookmarkStart w:id="39" w:name="_Toc492045364"/>
-      <w:r>
-        <w:t>3.</w:t>
-      </w:r>
-      <w:r>
-        <w:t>4</w:t>
-      </w:r>
-      <w:r>
-        <w:t>.</w:t>
-      </w:r>
-      <w:r>
-        <w:t>4</w:t>
-      </w:r>
-      <w:r>
-        <w:t xml:space="preserve"> </w:t>
-      </w:r>
-      <w:r>
-        <w:t>–</w:t>
-      </w:r>
-      <w:r>
-        <w:t xml:space="preserve"> Associazioni</w:t>
-      </w:r>
-      <w:bookmarkEnd w:id="39"/>
     </w:p>
     <w:p>
       <w:pPr>
@@ -25836,13 +25824,8 @@
         <w:t>FK: Veicolo</w:t>
       </w:r>
       <w:r>
-        <w:t xml:space="preserve"> REFERENCES </w:t>
-      </w:r>
-      <w:proofErr w:type="spellStart"/>
-      <w:r>
-        <w:t>VeicoloVenduto</w:t>
-      </w:r>
-      <w:proofErr w:type="spellEnd"/>
+        <w:t xml:space="preserve"> REFERENCES VeicoloVenduto</w:t>
+      </w:r>
     </w:p>
     <w:p/>
     <w:p/>
@@ -25852,7 +25835,7 @@
       <w:pPr>
         <w:pStyle w:val="Titolo3"/>
       </w:pPr>
-      <w:bookmarkStart w:id="40" w:name="_Toc492045365"/>
+      <w:bookmarkStart w:id="39" w:name="_Toc492070289"/>
       <w:r>
         <w:lastRenderedPageBreak/>
         <w:t>3.</w:t>
@@ -25875,7 +25858,7 @@
       <w:r>
         <w:t xml:space="preserve"> Ridondanze</w:t>
       </w:r>
-      <w:bookmarkEnd w:id="40"/>
+      <w:bookmarkEnd w:id="39"/>
     </w:p>
     <w:p>
       <w:pPr>
@@ -26469,11 +26452,16 @@
       <w:r>
         <w:t xml:space="preserve">Costo = </w:t>
       </w:r>
+      <w:proofErr w:type="gramStart"/>
       <w:r>
         <w:t xml:space="preserve">( </w:t>
       </w:r>
       <w:r>
-        <w:t>(14S x 2) + 3L</w:t>
+        <w:t>(</w:t>
+      </w:r>
+      <w:proofErr w:type="gramEnd"/>
+      <w:r>
+        <w:t>14S x 2) + 3L</w:t>
       </w:r>
       <w:r>
         <w:t>)</w:t>
@@ -26485,6 +26473,7 @@
         <w:t>9300 L</w:t>
       </w:r>
     </w:p>
+    <w:p/>
     <w:p/>
     <w:tbl>
       <w:tblPr>
@@ -26529,6 +26518,7 @@
                 <w:b/>
                 <w:bCs/>
               </w:rPr>
+              <w:lastRenderedPageBreak/>
               <w:t>CONCETTO</w:t>
             </w:r>
           </w:p>
@@ -26601,7 +26591,6 @@
               <w:pStyle w:val="Contenutotabella"/>
             </w:pPr>
             <w:r>
-              <w:lastRenderedPageBreak/>
               <w:t>inclusione</w:t>
             </w:r>
           </w:p>
@@ -28306,6 +28295,7 @@
                 <w:b/>
                 <w:bCs/>
               </w:rPr>
+              <w:lastRenderedPageBreak/>
               <w:t>CONCETTO</w:t>
             </w:r>
           </w:p>
@@ -28378,7 +28368,6 @@
               <w:pStyle w:val="Contenutotabella"/>
             </w:pPr>
             <w:r>
-              <w:lastRenderedPageBreak/>
               <w:t>RIPARAZIONE</w:t>
             </w:r>
           </w:p>
@@ -29221,31 +29210,26 @@
       <w:pPr>
         <w:jc w:val="both"/>
         <w:rPr>
-          <w:bCs/>
-        </w:rPr>
-      </w:pPr>
-      <w:r>
-        <w:rPr>
-          <w:bCs/>
-        </w:rPr>
-        <w:t xml:space="preserve">Anche in questo caso porre una ridondanza porta un vantaggio relativamente alto. Con uno scarto di circa 300 L mensili si ha un notevole vantaggio a mantenere un attributo aggiornato rispetto a calcolare ogni volta </w:t>
-      </w:r>
-      <w:r>
-        <w:rPr>
-          <w:bCs/>
-        </w:rPr>
-        <w:t>l’importo. Per questo motivo è stato aggiunto l’attributo Importo complessivo anche in questo caso.</w:t>
-      </w:r>
-    </w:p>
-    <w:p>
-      <w:pPr>
-        <w:rPr>
           <w:rFonts w:asciiTheme="majorHAnsi" w:eastAsiaTheme="majorEastAsia" w:hAnsiTheme="majorHAnsi" w:cstheme="majorBidi"/>
           <w:sz w:val="32"/>
           <w:szCs w:val="32"/>
         </w:rPr>
       </w:pPr>
       <w:r>
+        <w:rPr>
+          <w:bCs/>
+        </w:rPr>
+        <w:t xml:space="preserve">Anche in questo caso porre una ridondanza porta un vantaggio relativamente alto. Con uno scarto di circa 300 L mensili si ha un notevole vantaggio a mantenere un attributo aggiornato rispetto a calcolare ogni volta </w:t>
+      </w:r>
+      <w:r>
+        <w:rPr>
+          <w:bCs/>
+        </w:rPr>
+        <w:t>l’importo. Per questo motivo è stato aggiunto l’attributo Importo complessivo anche in questo caso.</w:t>
+      </w:r>
+      <w:bookmarkStart w:id="40" w:name="_GoBack"/>
+      <w:bookmarkEnd w:id="40"/>
+      <w:r>
         <w:br w:type="page"/>
       </w:r>
     </w:p>
@@ -29253,7 +29237,7 @@
       <w:pPr>
         <w:pStyle w:val="Titolo2"/>
       </w:pPr>
-      <w:bookmarkStart w:id="41" w:name="_Toc492045366"/>
+      <w:bookmarkStart w:id="41" w:name="_Toc492070290"/>
       <w:r>
         <w:lastRenderedPageBreak/>
         <w:t>3.</w:t>
@@ -30887,7 +30871,62 @@
         <w:t xml:space="preserve"> REFERENCES ContrattoVendita</w:t>
       </w:r>
     </w:p>
-    <w:p/>
+    <w:p>
+      <w:r>
+        <w:rPr>
+          <w:noProof/>
+        </w:rPr>
+        <w:lastRenderedPageBreak/>
+        <w:drawing>
+          <wp:inline distT="0" distB="0" distL="0" distR="0">
+            <wp:extent cx="6472206" cy="8963025"/>
+            <wp:effectExtent l="0" t="0" r="5080" b="0"/>
+            <wp:docPr id="7" name="Immagine 7" descr="C:\Users\matteo.minardi\AppData\Local\Microsoft\Windows\INetCache\Content.Word\Immagine.png"/>
+            <wp:cNvGraphicFramePr>
+              <a:graphicFrameLocks xmlns:a="http://schemas.openxmlformats.org/drawingml/2006/main" noChangeAspect="1"/>
+            </wp:cNvGraphicFramePr>
+            <a:graphic xmlns:a="http://schemas.openxmlformats.org/drawingml/2006/main">
+              <a:graphicData uri="http://schemas.openxmlformats.org/drawingml/2006/picture">
+                <pic:pic xmlns:pic="http://schemas.openxmlformats.org/drawingml/2006/picture">
+                  <pic:nvPicPr>
+                    <pic:cNvPr id="0" name="Picture 1" descr="C:\Users\matteo.minardi\AppData\Local\Microsoft\Windows\INetCache\Content.Word\Immagine.png"/>
+                    <pic:cNvPicPr>
+                      <a:picLocks noChangeAspect="1" noChangeArrowheads="1"/>
+                    </pic:cNvPicPr>
+                  </pic:nvPicPr>
+                  <pic:blipFill>
+                    <a:blip r:embed="rId31">
+                      <a:extLst>
+                        <a:ext uri="{28A0092B-C50C-407E-A947-70E740481C1C}">
+                          <a14:useLocalDpi xmlns:a14="http://schemas.microsoft.com/office/drawing/2010/main" val="0"/>
+                        </a:ext>
+                      </a:extLst>
+                    </a:blip>
+                    <a:srcRect/>
+                    <a:stretch>
+                      <a:fillRect/>
+                    </a:stretch>
+                  </pic:blipFill>
+                  <pic:spPr bwMode="auto">
+                    <a:xfrm>
+                      <a:off x="0" y="0"/>
+                      <a:ext cx="6475994" cy="8968271"/>
+                    </a:xfrm>
+                    <a:prstGeom prst="rect">
+                      <a:avLst/>
+                    </a:prstGeom>
+                    <a:noFill/>
+                    <a:ln>
+                      <a:noFill/>
+                    </a:ln>
+                  </pic:spPr>
+                </pic:pic>
+              </a:graphicData>
+            </a:graphic>
+          </wp:inline>
+        </w:drawing>
+      </w:r>
+    </w:p>
     <w:p>
       <w:pPr>
         <w:rPr>
@@ -30903,7 +30942,7 @@
       <w:pPr>
         <w:pStyle w:val="Titolo2"/>
       </w:pPr>
-      <w:bookmarkStart w:id="42" w:name="_Toc492045367"/>
+      <w:bookmarkStart w:id="42" w:name="_Toc492070291"/>
       <w:r>
         <w:lastRenderedPageBreak/>
         <w:t>3.6</w:t>
@@ -31002,7 +31041,7 @@
                     </pic:cNvPicPr>
                   </pic:nvPicPr>
                   <pic:blipFill>
-                    <a:blip r:embed="rId31">
+                    <a:blip r:embed="rId32">
                       <a:extLst>
                         <a:ext uri="{28A0092B-C50C-407E-A947-70E740481C1C}">
                           <a14:useLocalDpi xmlns:a14="http://schemas.microsoft.com/office/drawing/2010/main" val="0"/>
@@ -31812,7 +31851,7 @@
                     </pic:cNvPicPr>
                   </pic:nvPicPr>
                   <pic:blipFill>
-                    <a:blip r:embed="rId32">
+                    <a:blip r:embed="rId33">
                       <a:extLst>
                         <a:ext uri="{28A0092B-C50C-407E-A947-70E740481C1C}">
                           <a14:useLocalDpi xmlns:a14="http://schemas.microsoft.com/office/drawing/2010/main" val="0"/>
@@ -33304,7 +33343,7 @@
                     </pic:cNvPicPr>
                   </pic:nvPicPr>
                   <pic:blipFill>
-                    <a:blip r:embed="rId33">
+                    <a:blip r:embed="rId34">
                       <a:extLst>
                         <a:ext uri="{28A0092B-C50C-407E-A947-70E740481C1C}">
                           <a14:useLocalDpi xmlns:a14="http://schemas.microsoft.com/office/drawing/2010/main" val="0"/>
@@ -34075,7 +34114,7 @@
                     </pic:cNvPicPr>
                   </pic:nvPicPr>
                   <pic:blipFill>
-                    <a:blip r:embed="rId34">
+                    <a:blip r:embed="rId35">
                       <a:extLst>
                         <a:ext uri="{28A0092B-C50C-407E-A947-70E740481C1C}">
                           <a14:useLocalDpi xmlns:a14="http://schemas.microsoft.com/office/drawing/2010/main" val="0"/>
@@ -34832,7 +34871,7 @@
       <w:pPr>
         <w:pStyle w:val="Titolo1"/>
       </w:pPr>
-      <w:bookmarkStart w:id="43" w:name="_Toc492045368"/>
+      <w:bookmarkStart w:id="43" w:name="_Toc492070292"/>
       <w:r>
         <w:lastRenderedPageBreak/>
         <w:t>PROGETTO LOGICO E RELAZIONALE</w:t>
@@ -34843,7 +34882,7 @@
       <w:pPr>
         <w:pStyle w:val="Titolo2"/>
       </w:pPr>
-      <w:bookmarkStart w:id="44" w:name="_Toc492045369"/>
+      <w:bookmarkStart w:id="44" w:name="_Toc492070293"/>
       <w:r>
         <w:t>4</w:t>
       </w:r>
@@ -36172,7 +36211,7 @@
       <w:pPr>
         <w:pStyle w:val="Titolo1"/>
       </w:pPr>
-      <w:bookmarkStart w:id="45" w:name="_Toc492045370"/>
+      <w:bookmarkStart w:id="45" w:name="_Toc492070294"/>
       <w:r>
         <w:lastRenderedPageBreak/>
         <w:t>PROGETTAZIONE DELL’APPLICAZIONE</w:t>
@@ -36184,7 +36223,7 @@
       <w:pPr>
         <w:pStyle w:val="Titolo2"/>
       </w:pPr>
-      <w:bookmarkStart w:id="46" w:name="_Toc492045371"/>
+      <w:bookmarkStart w:id="46" w:name="_Toc492070295"/>
       <w:r>
         <w:t xml:space="preserve">5.1 - </w:t>
       </w:r>
@@ -36418,7 +36457,7 @@
       <w:pPr>
         <w:pStyle w:val="Titolo2"/>
       </w:pPr>
-      <w:bookmarkStart w:id="47" w:name="_Toc492045372"/>
+      <w:bookmarkStart w:id="47" w:name="_Toc492070296"/>
       <w:r>
         <w:t xml:space="preserve">5.2 </w:t>
       </w:r>
@@ -36565,35 +36604,131 @@
         <w:rPr>
           <w:i/>
         </w:rPr>
-        <w:t xml:space="preserve">Windows </w:t>
-      </w:r>
-      <w:proofErr w:type="spellStart"/>
-      <w:r>
-        <w:rPr>
-          <w:i/>
-        </w:rPr>
-        <w:t>Presentazion</w:t>
-      </w:r>
-      <w:proofErr w:type="spellEnd"/>
+        <w:t xml:space="preserve">Windows Presentazion </w:t>
+      </w:r>
+      <w:r>
+        <w:rPr>
+          <w:i/>
+        </w:rPr>
+        <w:t>Foundations</w:t>
+      </w:r>
+      <w:r>
+        <w:rPr>
+          <w:i/>
+        </w:rPr>
+        <w:t>:</w:t>
+      </w:r>
       <w:r>
         <w:rPr>
           <w:i/>
         </w:rPr>
         <w:t xml:space="preserve"> </w:t>
       </w:r>
-      <w:proofErr w:type="spellStart"/>
-      <w:r>
-        <w:rPr>
-          <w:i/>
-        </w:rPr>
-        <w:t>Foundations</w:t>
-      </w:r>
-      <w:proofErr w:type="spellEnd"/>
-      <w:r>
-        <w:rPr>
-          <w:i/>
-        </w:rPr>
-        <w:t>:</w:t>
+      <w:r>
+        <w:t>l’MVVM (Model, View, View-Model)</w:t>
+      </w:r>
+      <w:r>
+        <w:rPr>
+          <w:i/>
+        </w:rPr>
+        <w:t xml:space="preserve">. </w:t>
+      </w:r>
+      <w:r>
+        <w:t xml:space="preserve">Come previsto da tale architettura, abbiamo </w:t>
+      </w:r>
+      <w:r>
+        <w:t>strutturato</w:t>
+      </w:r>
+      <w:r>
+        <w:t xml:space="preserve"> quindi</w:t>
+      </w:r>
+      <w:r>
+        <w:t xml:space="preserve"> l’applicazione in tre core fondanti: il core grafico, la logica di business, </w:t>
+      </w:r>
+      <w:r>
+        <w:t>e il</w:t>
+      </w:r>
+      <w:r>
+        <w:rPr>
+          <w:i/>
+        </w:rPr>
+        <w:t xml:space="preserve"> view</w:t>
+      </w:r>
+      <w:r>
+        <w:rPr>
+          <w:i/>
+        </w:rPr>
+        <w:t>-</w:t>
+      </w:r>
+      <w:r>
+        <w:rPr>
+          <w:i/>
+        </w:rPr>
+        <w:t>model</w:t>
+      </w:r>
+      <w:r>
+        <w:t xml:space="preserve">. </w:t>
+      </w:r>
+    </w:p>
+    <w:p>
+      <w:pPr>
+        <w:jc w:val="both"/>
+      </w:pPr>
+      <w:r>
+        <w:t xml:space="preserve">Il core grafico, rappresentato da tutti quegli elementi di interfaccia necessari a consentire all’utente di interagire col db e quindi per poter svolgere interrogazioni piuttosto che per inserire nuove istanze, </w:t>
+      </w:r>
+      <w:r>
+        <w:t>è stato interamente progettato e realizzato</w:t>
+      </w:r>
+      <w:r>
+        <w:t xml:space="preserve"> per via grafica tramite gli strumenti messi a disposizione</w:t>
+      </w:r>
+      <w:r>
+        <w:t xml:space="preserve"> d</w:t>
+      </w:r>
+      <w:r>
+        <w:t xml:space="preserve">a </w:t>
+      </w:r>
+      <w:r>
+        <w:rPr>
+          <w:i/>
+        </w:rPr>
+        <w:t>Visual Studio</w:t>
+      </w:r>
+      <w:r>
+        <w:t>.</w:t>
+      </w:r>
+    </w:p>
+    <w:p>
+      <w:pPr>
+        <w:jc w:val="both"/>
+        <w:rPr>
+          <w:i/>
+        </w:rPr>
+      </w:pPr>
+      <w:r>
+        <w:t xml:space="preserve"> La logica di business, come la precedente, è stata realizzata sfruttando pesantement</w:t>
+      </w:r>
+      <w:r>
+        <w:t>e le funzionalità e i tool messi</w:t>
+      </w:r>
+      <w:r>
+        <w:t xml:space="preserve"> a disposizione dal </w:t>
+      </w:r>
+      <w:r>
+        <w:rPr>
+          <w:i/>
+        </w:rPr>
+        <w:t>.NET</w:t>
+      </w:r>
+      <w:r>
+        <w:t xml:space="preserve"> e dall’ide </w:t>
+      </w:r>
+      <w:r>
+        <w:rPr>
+          <w:i/>
+        </w:rPr>
+        <w:t>Visual</w:t>
       </w:r>
       <w:r>
         <w:rPr>
@@ -36602,23 +36737,10 @@
         <w:t xml:space="preserve"> </w:t>
       </w:r>
       <w:r>
-        <w:t xml:space="preserve">l’MVVM (Model, </w:t>
-      </w:r>
-      <w:proofErr w:type="spellStart"/>
-      <w:r>
-        <w:t>View</w:t>
-      </w:r>
-      <w:proofErr w:type="spellEnd"/>
-      <w:r>
-        <w:t xml:space="preserve">, </w:t>
-      </w:r>
-      <w:proofErr w:type="spellStart"/>
-      <w:r>
-        <w:t>View</w:t>
-      </w:r>
-      <w:proofErr w:type="spellEnd"/>
-      <w:r>
-        <w:t>-Model)</w:t>
+        <w:rPr>
+          <w:i/>
+        </w:rPr>
+        <w:t>Studio</w:t>
       </w:r>
       <w:r>
         <w:rPr>
@@ -36627,40 +36749,94 @@
         <w:t xml:space="preserve">. </w:t>
       </w:r>
       <w:r>
-        <w:t xml:space="preserve">Come previsto da tale architettura, abbiamo </w:t>
-      </w:r>
-      <w:r>
-        <w:t>strutturato</w:t>
-      </w:r>
-      <w:r>
-        <w:t xml:space="preserve"> quindi</w:t>
-      </w:r>
-      <w:r>
-        <w:t xml:space="preserve"> l’applicazione in tre core fondanti: il core grafico, la logica di business, </w:t>
-      </w:r>
-      <w:r>
-        <w:t>e il</w:t>
-      </w:r>
-      <w:r>
-        <w:rPr>
-          <w:i/>
-        </w:rPr>
-        <w:t xml:space="preserve"> view</w:t>
-      </w:r>
-      <w:r>
-        <w:rPr>
-          <w:i/>
-        </w:rPr>
-        <w:t>-</w:t>
-      </w:r>
-      <w:r>
-        <w:rPr>
-          <w:i/>
-        </w:rPr>
-        <w:t>model</w:t>
-      </w:r>
-      <w:r>
-        <w:t xml:space="preserve">. </w:t>
+        <w:t xml:space="preserve">Attraverso questi è stato infatti molto semplice collegare l’istanza del database di interesse al progetto applicativo e generare il relativo mapping </w:t>
+      </w:r>
+      <w:r>
+        <w:rPr>
+          <w:i/>
+        </w:rPr>
+        <w:t>obje</w:t>
+      </w:r>
+      <w:r>
+        <w:rPr>
+          <w:i/>
+        </w:rPr>
+        <w:t>c</w:t>
+      </w:r>
+      <w:r>
+        <w:rPr>
+          <w:i/>
+        </w:rPr>
+        <w:t>t-relational</w:t>
+      </w:r>
+      <w:r>
+        <w:rPr>
+          <w:i/>
+        </w:rPr>
+        <w:t xml:space="preserve"> </w:t>
+      </w:r>
+      <w:r>
+        <w:t>necessario per garantire una completa integrazione e interazione dell’applicazione col motore di database scelto e il db.</w:t>
+      </w:r>
+      <w:r>
+        <w:t xml:space="preserve"> Nello specifico, si è scelto di accedere ai dati per due vie parallele: tramite connessi</w:t>
+      </w:r>
+      <w:r>
+        <w:t>o</w:t>
+      </w:r>
+      <w:r>
+        <w:t>ne al server</w:t>
+      </w:r>
+      <w:r>
+        <w:t xml:space="preserve"> (o meglio, connessione ad un file di database </w:t>
+      </w:r>
+      <w:r>
+        <w:t>interno al progetto ed acceduto da</w:t>
+      </w:r>
+      <w:r>
+        <w:t xml:space="preserve"> un’istanza di Ms SQL Server</w:t>
+      </w:r>
+      <w:r>
+        <w:t xml:space="preserve"> locale in modo da rendere il più portabile possibile l’applicativo stesso)</w:t>
+      </w:r>
+      <w:r>
+        <w:t xml:space="preserve"> e tramite configurazione dell’origine dati</w:t>
+      </w:r>
+      <w:r>
+        <w:t xml:space="preserve"> (anch’essa configurata come la </w:t>
+      </w:r>
+      <w:r>
+        <w:t>precedente</w:t>
+      </w:r>
+      <w:r>
+        <w:t>)</w:t>
+      </w:r>
+      <w:r>
+        <w:t xml:space="preserve">. Mentre la prima è stata utilizzata per poter svolgere tutte quelle operazioni di DML, quali interrogazioni e inserimento di dati, attraverso l linguaggio </w:t>
+      </w:r>
+      <w:r>
+        <w:rPr>
+          <w:i/>
+        </w:rPr>
+        <w:t>LINQ</w:t>
+      </w:r>
+      <w:r>
+        <w:t xml:space="preserve">, la seconda si è resa utile per il pre-caricamento dei dati e per la configurazione di certe componenti di interfaccia come le </w:t>
+      </w:r>
+      <w:r>
+        <w:rPr>
+          <w:i/>
+        </w:rPr>
+        <w:t xml:space="preserve">GridView </w:t>
+      </w:r>
+      <w:r>
+        <w:t xml:space="preserve">e i valori di certi </w:t>
+      </w:r>
+      <w:r>
+        <w:rPr>
+          <w:i/>
+        </w:rPr>
+        <w:t>ComboBox.</w:t>
       </w:r>
     </w:p>
     <w:p>
@@ -36668,271 +36844,99 @@
         <w:jc w:val="both"/>
       </w:pPr>
       <w:r>
-        <w:t xml:space="preserve">Il core grafico, rappresentato da tutti quegli elementi di interfaccia necessari a consentire all’utente di interagire col db e quindi per poter svolgere interrogazioni piuttosto che per inserire nuove istanze, </w:t>
-      </w:r>
-      <w:r>
-        <w:t>è stato interamente progettato e realizzato</w:t>
-      </w:r>
-      <w:r>
-        <w:t xml:space="preserve"> per via grafica tramite gli strumenti messi a disposizione</w:t>
-      </w:r>
-      <w:r>
-        <w:t xml:space="preserve"> d</w:t>
-      </w:r>
-      <w:r>
-        <w:t xml:space="preserve">a </w:t>
-      </w:r>
-      <w:r>
-        <w:rPr>
-          <w:i/>
-        </w:rPr>
-        <w:t>Visual Studio</w:t>
-      </w:r>
-      <w:r>
-        <w:t>.</w:t>
+        <w:t xml:space="preserve">In ultimo, il componente </w:t>
+      </w:r>
+      <w:r>
+        <w:rPr>
+          <w:i/>
+        </w:rPr>
+        <w:t>view-model</w:t>
+      </w:r>
+      <w:r>
+        <w:t xml:space="preserve"> </w:t>
+      </w:r>
+      <w:r>
+        <w:t>rappresenta tutta la logica intermedia tra model e view</w:t>
+      </w:r>
+      <w:r>
+        <w:t xml:space="preserve"> ovvero t</w:t>
+      </w:r>
+      <w:r>
+        <w:t>u</w:t>
+      </w:r>
+      <w:r>
+        <w:t>tt</w:t>
+      </w:r>
+      <w:r>
+        <w:t>a quella logica di reazione</w:t>
+      </w:r>
+      <w:r>
+        <w:t xml:space="preserve"> agli eventi dell’utente (inserimento, convalida, interrogazione) che dall’’input di questo accede al db attraverso la logica di business (il mapping </w:t>
+      </w:r>
+      <w:r>
+        <w:rPr>
+          <w:i/>
+        </w:rPr>
+        <w:t>object-rela</w:t>
+      </w:r>
+      <w:r>
+        <w:rPr>
+          <w:i/>
+        </w:rPr>
+        <w:t>t</w:t>
+      </w:r>
+      <w:r>
+        <w:rPr>
+          <w:i/>
+        </w:rPr>
+        <w:t>ional</w:t>
+      </w:r>
+      <w:r>
+        <w:t>)</w:t>
+      </w:r>
+      <w:r>
+        <w:t xml:space="preserve"> ed esegue le </w:t>
+      </w:r>
+      <w:r>
+        <w:t>relative</w:t>
+      </w:r>
+      <w:r>
+        <w:t xml:space="preserve"> interrogazion</w:t>
+      </w:r>
+      <w:r>
+        <w:t xml:space="preserve">i e i vari inserimenti attraverso statements </w:t>
+      </w:r>
+      <w:r>
+        <w:rPr>
+          <w:i/>
+        </w:rPr>
+        <w:t>LINQ</w:t>
+      </w:r>
+      <w:r>
+        <w:rPr>
+          <w:i/>
+        </w:rPr>
+        <w:t>,</w:t>
+      </w:r>
+      <w:r>
+        <w:t xml:space="preserve"> comunicando </w:t>
+      </w:r>
+      <w:r>
+        <w:t xml:space="preserve">poi </w:t>
+      </w:r>
+      <w:r>
+        <w:t>il relativo esito dell’operazione all’utente per mezzo della View.</w:t>
       </w:r>
     </w:p>
     <w:p>
       <w:pPr>
         <w:jc w:val="both"/>
-        <w:rPr>
-          <w:i/>
-        </w:rPr>
-      </w:pPr>
-      <w:r>
-        <w:t xml:space="preserve"> La logica di business, come la precedente, è stata realizzata sfruttando pesantement</w:t>
-      </w:r>
-      <w:r>
-        <w:t xml:space="preserve">e le funzionalità e i </w:t>
-      </w:r>
-      <w:proofErr w:type="spellStart"/>
-      <w:r>
-        <w:t>tool</w:t>
-      </w:r>
-      <w:proofErr w:type="spellEnd"/>
-      <w:r>
-        <w:t xml:space="preserve"> messi</w:t>
-      </w:r>
-      <w:r>
-        <w:t xml:space="preserve"> a disposizione dal </w:t>
-      </w:r>
-      <w:r>
-        <w:rPr>
-          <w:i/>
-        </w:rPr>
-        <w:t>.NET</w:t>
-      </w:r>
-      <w:r>
-        <w:t xml:space="preserve"> e dall’ide </w:t>
-      </w:r>
-      <w:r>
-        <w:rPr>
-          <w:i/>
-        </w:rPr>
-        <w:t>Visual</w:t>
-      </w:r>
-      <w:r>
-        <w:rPr>
-          <w:i/>
-        </w:rPr>
-        <w:t xml:space="preserve"> </w:t>
-      </w:r>
-      <w:r>
-        <w:rPr>
-          <w:i/>
-        </w:rPr>
-        <w:t>Studio</w:t>
-      </w:r>
-      <w:r>
-        <w:rPr>
-          <w:i/>
-        </w:rPr>
-        <w:t xml:space="preserve">. </w:t>
-      </w:r>
-      <w:r>
-        <w:t xml:space="preserve">Attraverso questi è stato infatti molto semplice collegare l’istanza del database di interesse al progetto applicativo e generare il relativo mapping </w:t>
-      </w:r>
-      <w:r>
-        <w:rPr>
-          <w:i/>
-        </w:rPr>
-        <w:t>obje</w:t>
-      </w:r>
-      <w:r>
-        <w:rPr>
-          <w:i/>
-        </w:rPr>
-        <w:t>c</w:t>
-      </w:r>
-      <w:r>
-        <w:rPr>
-          <w:i/>
-        </w:rPr>
-        <w:t>t-relational</w:t>
-      </w:r>
-      <w:r>
-        <w:rPr>
-          <w:i/>
-        </w:rPr>
-        <w:t xml:space="preserve"> </w:t>
-      </w:r>
-      <w:r>
-        <w:t>necessario per garantire una completa integrazione e interazione dell’applicazione col motore di database scelto e il db.</w:t>
-      </w:r>
-      <w:r>
-        <w:t xml:space="preserve"> Nello specifico, si è scelto di accedere ai dati per due vie parallele: tramite connessi</w:t>
-      </w:r>
-      <w:r>
-        <w:t>o</w:t>
-      </w:r>
-      <w:r>
-        <w:t>ne al server</w:t>
-      </w:r>
-      <w:r>
-        <w:t xml:space="preserve"> (o meglio, connessione ad un file di database </w:t>
-      </w:r>
-      <w:r>
-        <w:t>interno al progetto ed acceduto da</w:t>
-      </w:r>
-      <w:r>
-        <w:t xml:space="preserve"> un’istanza di Ms SQL Server</w:t>
-      </w:r>
-      <w:r>
-        <w:t xml:space="preserve"> locale in modo da rendere il più portabile possibile l’applicativo stesso)</w:t>
-      </w:r>
-      <w:r>
-        <w:t xml:space="preserve"> e tramite configurazione dell’origine dati</w:t>
-      </w:r>
-      <w:r>
-        <w:t xml:space="preserve"> (anch’essa configurata come la </w:t>
-      </w:r>
-      <w:r>
-        <w:t>precedente</w:t>
-      </w:r>
-      <w:r>
-        <w:t>)</w:t>
-      </w:r>
-      <w:r>
-        <w:t xml:space="preserve">. Mentre la prima è stata utilizzata per poter svolgere tutte quelle operazioni di DML, quali interrogazioni e inserimento di dati, attraverso l linguaggio </w:t>
-      </w:r>
-      <w:r>
-        <w:rPr>
-          <w:i/>
-        </w:rPr>
-        <w:t>LINQ</w:t>
-      </w:r>
-      <w:r>
-        <w:t xml:space="preserve">, la seconda si è resa utile per il pre-caricamento dei dati e per la configurazione di certe componenti di interfaccia come le </w:t>
-      </w:r>
-      <w:r>
-        <w:rPr>
-          <w:i/>
-        </w:rPr>
-        <w:t xml:space="preserve">GridView </w:t>
-      </w:r>
-      <w:r>
-        <w:t xml:space="preserve">e i valori di certi </w:t>
-      </w:r>
-      <w:r>
-        <w:rPr>
-          <w:i/>
-        </w:rPr>
-        <w:t>ComboBox.</w:t>
-      </w:r>
+      </w:pPr>
     </w:p>
     <w:p>
       <w:pPr>
         <w:jc w:val="both"/>
       </w:pPr>
-      <w:r>
-        <w:t xml:space="preserve">In ultimo, il componente </w:t>
-      </w:r>
-      <w:r>
-        <w:rPr>
-          <w:i/>
-        </w:rPr>
-        <w:t>view-model</w:t>
-      </w:r>
-      <w:r>
-        <w:t xml:space="preserve"> </w:t>
-      </w:r>
-      <w:r>
-        <w:t xml:space="preserve">rappresenta tutta la logica intermedia tra model e </w:t>
-      </w:r>
-      <w:proofErr w:type="spellStart"/>
-      <w:r>
-        <w:t>view</w:t>
-      </w:r>
-      <w:proofErr w:type="spellEnd"/>
-      <w:r>
-        <w:t xml:space="preserve"> ovvero t</w:t>
-      </w:r>
-      <w:r>
-        <w:t>u</w:t>
-      </w:r>
-      <w:r>
-        <w:t>tt</w:t>
-      </w:r>
-      <w:r>
-        <w:t>a quella logica di reazione</w:t>
-      </w:r>
-      <w:r>
-        <w:t xml:space="preserve"> agli eventi dell’utente (inserimento, convalida, interrogazione) che dall’’input di questo accede al db attraverso la logica di business (il mapping </w:t>
-      </w:r>
-      <w:r>
-        <w:rPr>
-          <w:i/>
-        </w:rPr>
-        <w:t>object-rela</w:t>
-      </w:r>
-      <w:r>
-        <w:rPr>
-          <w:i/>
-        </w:rPr>
-        <w:t>t</w:t>
-      </w:r>
-      <w:r>
-        <w:rPr>
-          <w:i/>
-        </w:rPr>
-        <w:t>ional</w:t>
-      </w:r>
-      <w:r>
-        <w:t>)</w:t>
-      </w:r>
-      <w:r>
-        <w:t xml:space="preserve"> ed esegue le </w:t>
-      </w:r>
-      <w:r>
-        <w:t>relative</w:t>
-      </w:r>
-      <w:r>
-        <w:t xml:space="preserve"> interrogazion</w:t>
-      </w:r>
-      <w:r>
-        <w:t xml:space="preserve">i e i vari inserimenti attraverso statements </w:t>
-      </w:r>
-      <w:r>
-        <w:rPr>
-          <w:i/>
-        </w:rPr>
-        <w:t>LINQ</w:t>
-      </w:r>
-      <w:r>
-        <w:rPr>
-          <w:i/>
-        </w:rPr>
-        <w:t>,</w:t>
-      </w:r>
-      <w:r>
-        <w:t xml:space="preserve"> comunicando </w:t>
-      </w:r>
-      <w:r>
-        <w:t xml:space="preserve">poi </w:t>
-      </w:r>
-      <w:r>
-        <w:t>il relativo esito dell’operazione all’utente per mezzo della View.</w:t>
-      </w:r>
     </w:p>
     <w:p>
       <w:pPr>
@@ -36941,19 +36945,9 @@
     </w:p>
     <w:p>
       <w:pPr>
-        <w:jc w:val="both"/>
-      </w:pPr>
-    </w:p>
-    <w:p>
-      <w:pPr>
-        <w:jc w:val="both"/>
-      </w:pPr>
-    </w:p>
-    <w:p>
-      <w:pPr>
         <w:pStyle w:val="Titolo2"/>
       </w:pPr>
-      <w:bookmarkStart w:id="48" w:name="_Toc492045373"/>
+      <w:bookmarkStart w:id="48" w:name="_Toc492070297"/>
       <w:r>
         <w:lastRenderedPageBreak/>
         <w:t xml:space="preserve">5.3 </w:t>
@@ -36980,7 +36974,7 @@
       <w:pPr>
         <w:pStyle w:val="Titolo3"/>
       </w:pPr>
-      <w:bookmarkStart w:id="49" w:name="_Toc492045374"/>
+      <w:bookmarkStart w:id="49" w:name="_Toc492070298"/>
       <w:r>
         <w:t>5.3.1 - Funzionalità implementate</w:t>
       </w:r>
@@ -37293,7 +37287,7 @@
       <w:pPr>
         <w:pStyle w:val="Titolo3"/>
       </w:pPr>
-      <w:bookmarkStart w:id="50" w:name="_Toc492045375"/>
+      <w:bookmarkStart w:id="50" w:name="_Toc492070299"/>
       <w:r>
         <w:lastRenderedPageBreak/>
         <w:t>5.3.2</w:t>
@@ -37362,7 +37356,7 @@
                     <pic:cNvPicPr/>
                   </pic:nvPicPr>
                   <pic:blipFill rotWithShape="1">
-                    <a:blip r:embed="rId35">
+                    <a:blip r:embed="rId36">
                       <a:extLst>
                         <a:ext uri="{28A0092B-C50C-407E-A947-70E740481C1C}">
                           <a14:useLocalDpi xmlns:a14="http://schemas.microsoft.com/office/drawing/2010/main" val="0"/>
@@ -37892,7 +37886,7 @@
                     <pic:cNvPicPr/>
                   </pic:nvPicPr>
                   <pic:blipFill rotWithShape="1">
-                    <a:blip r:embed="rId36">
+                    <a:blip r:embed="rId37">
                       <a:extLst>
                         <a:ext uri="{28A0092B-C50C-407E-A947-70E740481C1C}">
                           <a14:useLocalDpi xmlns:a14="http://schemas.microsoft.com/office/drawing/2010/main" val="0"/>
@@ -38116,7 +38110,7 @@
                     <pic:cNvPicPr/>
                   </pic:nvPicPr>
                   <pic:blipFill rotWithShape="1">
-                    <a:blip r:embed="rId37"/>
+                    <a:blip r:embed="rId38"/>
                     <a:srcRect l="19531" t="14319" r="19342" b="20990"/>
                     <a:stretch/>
                   </pic:blipFill>
@@ -38182,7 +38176,7 @@
                     <pic:cNvPicPr/>
                   </pic:nvPicPr>
                   <pic:blipFill rotWithShape="1">
-                    <a:blip r:embed="rId38">
+                    <a:blip r:embed="rId39">
                       <a:extLst>
                         <a:ext uri="{28A0092B-C50C-407E-A947-70E740481C1C}">
                           <a14:useLocalDpi xmlns:a14="http://schemas.microsoft.com/office/drawing/2010/main" val="0"/>
@@ -38384,7 +38378,7 @@
                     <pic:cNvPicPr/>
                   </pic:nvPicPr>
                   <pic:blipFill rotWithShape="1">
-                    <a:blip r:embed="rId39">
+                    <a:blip r:embed="rId40">
                       <a:extLst>
                         <a:ext uri="{28A0092B-C50C-407E-A947-70E740481C1C}">
                           <a14:useLocalDpi xmlns:a14="http://schemas.microsoft.com/office/drawing/2010/main" val="0"/>
@@ -38460,7 +38454,7 @@
                     <pic:cNvPicPr/>
                   </pic:nvPicPr>
                   <pic:blipFill rotWithShape="1">
-                    <a:blip r:embed="rId39">
+                    <a:blip r:embed="rId40">
                       <a:extLst>
                         <a:ext uri="{28A0092B-C50C-407E-A947-70E740481C1C}">
                           <a14:useLocalDpi xmlns:a14="http://schemas.microsoft.com/office/drawing/2010/main" val="0"/>
@@ -38501,7 +38495,7 @@
       </w:r>
     </w:p>
     <w:sectPr>
-      <w:footerReference w:type="default" r:id="rId40"/>
+      <w:footerReference w:type="default" r:id="rId41"/>
       <w:pgSz w:w="11906" w:h="16838"/>
       <w:pgMar w:top="1135" w:right="994" w:bottom="720" w:left="851" w:header="0" w:footer="0" w:gutter="0"/>
       <w:pgNumType w:start="0"/>
@@ -38549,6 +38543,7 @@
         <w:docPartUnique/>
       </w:docPartObj>
     </w:sdtPr>
+    <w:sdtEndPr/>
     <w:sdtContent>
       <w:p>
         <w:pPr>
@@ -38568,7 +38563,7 @@
           <w:rPr>
             <w:noProof/>
           </w:rPr>
-          <w:t>27</w:t>
+          <w:t>47</w:t>
         </w:r>
         <w:r>
           <w:fldChar w:fldCharType="end"/>
@@ -43150,7 +43145,7 @@
 </file>
 
 <file path=customXml/itemProps2.xml><?xml version="1.0" encoding="utf-8"?>
-<ds:datastoreItem xmlns:ds="http://schemas.openxmlformats.org/officeDocument/2006/customXml" ds:itemID="{B1A3FEA4-465D-476F-A603-02738DBAC025}">
+<ds:datastoreItem xmlns:ds="http://schemas.openxmlformats.org/officeDocument/2006/customXml" ds:itemID="{9E6FC7F6-1FE6-4D78-813A-2E0A743CA212}">
   <ds:schemaRefs>
     <ds:schemaRef ds:uri="http://schemas.openxmlformats.org/officeDocument/2006/bibliography"/>
   </ds:schemaRefs>

</xml_diff>